<commit_message>
updates for version 1.1
</commit_message>
<xml_diff>
--- a/Tiny Data Compression with td512.docx
+++ b/Tiny Data Compression with td512.docx
@@ -15,10 +15,15 @@
     </w:p>
     <w:p>
       <w:r>
-        <w:t>L. S. Leonard, November 4, 2021</w:t>
+        <w:t xml:space="preserve">L. S. Leonard, November </w:t>
+      </w:r>
+      <w:r>
+        <w:t>8</w:t>
+      </w:r>
+      <w:r>
+        <w:t>, 2021</w:t>
       </w:r>
     </w:p>
-    <w:p/>
     <w:p>
       <w:pPr>
         <w:pStyle w:val="Heading1"/>
@@ -29,7 +34,19 @@
     </w:p>
     <w:p>
       <w:r>
-        <w:t xml:space="preserve">Tiny data compression is not supported by major compression software tools. </w:t>
+        <w:t xml:space="preserve">Tiny data compression is not </w:t>
+      </w:r>
+      <w:r>
+        <w:t xml:space="preserve">usually </w:t>
+      </w:r>
+      <w:r>
+        <w:t xml:space="preserve">supported by compression </w:t>
+      </w:r>
+      <w:r>
+        <w:t>programs</w:t>
+      </w:r>
+      <w:r>
+        <w:t xml:space="preserve">. </w:t>
       </w:r>
       <w:r>
         <w:t>Now w</w:t>
@@ -41,7 +58,28 @@
         <w:t>within each 64-byte block i</w:t>
       </w:r>
       <w:r>
-        <w:t xml:space="preserve">s 10%, with a goal of 25% or greater when possible. Because of its optimal compression using frequency analysis of values, the Huffman algorithm has been used effectively for many applications. For small datasets, however, the </w:t>
+        <w:t xml:space="preserve">s 10%, with a goal of 25% or greater when possible. </w:t>
+      </w:r>
+      <w:r>
+        <w:t>Although</w:t>
+      </w:r>
+      <w:r>
+        <w:t xml:space="preserve"> Huffman coding, with</w:t>
+      </w:r>
+      <w:r>
+        <w:t xml:space="preserve"> its optimal compression using frequency analysis of values</w:t>
+      </w:r>
+      <w:r>
+        <w:t>,</w:t>
+      </w:r>
+      <w:r>
+        <w:t xml:space="preserve"> has been used effectively for many applications</w:t>
+      </w:r>
+      <w:r>
+        <w:t>, f</w:t>
+      </w:r>
+      <w:r>
+        <w:t xml:space="preserve">or small datasets the </w:t>
       </w:r>
       <w:r>
         <w:t>compression modes</w:t>
@@ -50,7 +88,13 @@
         <w:t xml:space="preserve"> used in td512 </w:t>
       </w:r>
       <w:r>
-        <w:t>can approach or exceed results of using the Huffman algorithm.</w:t>
+        <w:t xml:space="preserve">approach or exceed </w:t>
+      </w:r>
+      <w:r>
+        <w:t xml:space="preserve">the </w:t>
+      </w:r>
+      <w:r>
+        <w:t>results of using the Huffman algorithm.</w:t>
       </w:r>
       <w:r>
         <w:t xml:space="preserve"> </w:t>
@@ -118,19 +162,27 @@
         <w:t xml:space="preserve"> </w:t>
       </w:r>
       <w:r>
+        <w:t>Also presented are compression values for the arithmetic encoding program fpaq0 (</w:t>
+      </w:r>
+      <w:hyperlink r:id="rId6" w:history="1">
+        <w:r>
+          <w:rPr>
+            <w:rStyle w:val="Hyperlink"/>
+          </w:rPr>
+          <w:t>http://mattmahoney.net/dc/fpaq0.cpp</w:t>
+        </w:r>
+      </w:hyperlink>
+      <w:r>
+        <w:t xml:space="preserve">) to give a picture of the possible compression when runtime is not a concern. </w:t>
+      </w:r>
+      <w:r>
         <w:t xml:space="preserve">The next section presents this comparison data. </w:t>
       </w:r>
     </w:p>
     <w:p/>
     <w:p>
       <w:r>
-        <w:t xml:space="preserve">The final section of the paper discusses the fundamentals of </w:t>
-      </w:r>
-      <w:r>
-        <w:t xml:space="preserve">td512 and </w:t>
-      </w:r>
-      <w:r>
-        <w:t xml:space="preserve">td64, the compression interface that the td512 algorithm uses. </w:t>
+        <w:t xml:space="preserve">The final section of the paper discusses the fundamentals of td64, the compression interface that the td512 algorithm uses. </w:t>
       </w:r>
       <w:r>
         <w:t xml:space="preserve">Keep in mind that td512 </w:t>
@@ -163,7 +215,6 @@
         <w:t>64-byte compression modes.</w:t>
       </w:r>
     </w:p>
-    <w:p/>
     <w:p>
       <w:pPr>
         <w:pStyle w:val="Heading1"/>
@@ -178,13 +229,16 @@
         <w:t>:</w:t>
       </w:r>
       <w:r>
-        <w:t xml:space="preserve"> td512 </w:t>
-      </w:r>
-      <w:r>
-        <w:t>versus</w:t>
+        <w:t xml:space="preserve"> td512</w:t>
+      </w:r>
+      <w:r>
+        <w:t>,</w:t>
       </w:r>
       <w:r>
         <w:t xml:space="preserve"> QuickLZ</w:t>
+      </w:r>
+      <w:r>
+        <w:t>, and fpaq0</w:t>
       </w:r>
     </w:p>
     <w:p>
@@ -200,7 +254,7 @@
       <w:r>
         <w:t xml:space="preserve"> concludes the run (see </w:t>
       </w:r>
-      <w:hyperlink r:id="rId6" w:history="1">
+      <w:hyperlink r:id="rId7" w:history="1">
         <w:r>
           <w:rPr>
             <w:rStyle w:val="Hyperlink"/>
@@ -221,9 +275,42 @@
         <w:t xml:space="preserve">The QuickLZ public distribution of version 1.5.1 Beta 7 was modified to iterate over a given block size. </w:t>
       </w:r>
       <w:r>
-        <w:t xml:space="preserve">The td512 test bed and QuickLZ running 256- and 512-byte blocks were run against the Squash benchmark test data (see </w:t>
-      </w:r>
-      <w:hyperlink r:id="rId7" w:history="1">
+        <w:t>The fpaq0 test bed</w:t>
+      </w:r>
+      <w:r>
+        <w:t xml:space="preserve"> </w:t>
+      </w:r>
+      <w:r>
+        <w:t>was modified to iterate over a given block</w:t>
+      </w:r>
+      <w:r>
+        <w:t xml:space="preserve"> </w:t>
+      </w:r>
+      <w:r>
+        <w:t xml:space="preserve">size. </w:t>
+      </w:r>
+      <w:r>
+        <w:t>The td512 test bed</w:t>
+      </w:r>
+      <w:r>
+        <w:t>,</w:t>
+      </w:r>
+      <w:r>
+        <w:t xml:space="preserve"> QuickLZ running 256- and 512-byte blocks</w:t>
+      </w:r>
+      <w:r>
+        <w:t>, and fpaq0 running a 64-byte block size</w:t>
+      </w:r>
+      <w:r>
+        <w:t xml:space="preserve"> were run </w:t>
+      </w:r>
+      <w:r>
+        <w:t>on</w:t>
+      </w:r>
+      <w:r>
+        <w:t xml:space="preserve"> the Squash benchmark test data (see </w:t>
+      </w:r>
+      <w:hyperlink r:id="rId8" w:history="1">
         <w:r>
           <w:rPr>
             <w:rStyle w:val="Hyperlink"/>
@@ -244,7 +331,28 @@
         <w:t>.</w:t>
       </w:r>
       <w:r>
-        <w:t xml:space="preserve"> The test beds for all three tests read file data into memory and compute loop count between 10 and 1000 based on file size to pick the best (fastest) compression and decompression speed.</w:t>
+        <w:t xml:space="preserve"> The test beds for </w:t>
+      </w:r>
+      <w:r>
+        <w:t>td512 and QuickLZ</w:t>
+      </w:r>
+      <w:r>
+        <w:t xml:space="preserve"> tests read file data into memory and compute loop count between 10 and 1000 based on file size to pick the best (fastest) compression and decompression speed.</w:t>
+      </w:r>
+      <w:r>
+        <w:t xml:space="preserve"> The </w:t>
+      </w:r>
+      <w:r>
+        <w:t>test bed for fpaq0 was</w:t>
+      </w:r>
+      <w:r>
+        <w:t xml:space="preserve"> </w:t>
+      </w:r>
+      <w:r>
+        <w:t>run only to get compression percent.</w:t>
+      </w:r>
+      <w:r>
+        <w:t xml:space="preserve"> </w:t>
       </w:r>
     </w:p>
     <w:p/>
@@ -253,7 +361,7 @@
         <w:t>Compression as a percent</w:t>
       </w:r>
       <w:r>
-        <w:t>age reduction</w:t>
+        <w:t xml:space="preserve"> reduction</w:t>
       </w:r>
       <w:r>
         <w:t xml:space="preserve"> of the original file size is shown in </w:t>
@@ -319,7 +427,13 @@
         <w:t xml:space="preserve"> </w:t>
       </w:r>
       <w:r>
-        <w:t>QuickLZ achieves better co</w:t>
+        <w:t xml:space="preserve">QuickLZ </w:t>
+      </w:r>
+      <w:r>
+        <w:t>gets</w:t>
+      </w:r>
+      <w:r>
+        <w:t xml:space="preserve"> better co</w:t>
       </w:r>
       <w:r>
         <w:t>mpress</w:t>
@@ -343,20 +457,85 @@
         <w:t xml:space="preserve">, while td512 </w:t>
       </w:r>
       <w:r>
-        <w:t>achieves better compression for</w:t>
-      </w:r>
-      <w:r>
-        <w:t xml:space="preserve"> text data and data in </w:t>
+        <w:t>gets</w:t>
+      </w:r>
+      <w:r>
+        <w:t xml:space="preserve"> better compression for</w:t>
+      </w:r>
+      <w:r>
+        <w:t xml:space="preserve"> text </w:t>
+      </w:r>
+      <w:r>
+        <w:lastRenderedPageBreak/>
+        <w:t xml:space="preserve">data and </w:t>
+      </w:r>
+      <w:r>
+        <w:t xml:space="preserve">the type of </w:t>
+      </w:r>
+      <w:r>
+        <w:t xml:space="preserve">data in </w:t>
       </w:r>
       <w:r>
         <w:t xml:space="preserve">file </w:t>
       </w:r>
       <w:r>
-        <w:t>x-ray that contains frequently repeated values in small blocks, such as 16 or more 0s in a 64-byte block.</w:t>
+        <w:t>x-ray that contains frequently repeated values in small blocks, such as 16 or more 0s in a 64-byte block</w:t>
+      </w:r>
+      <w:r>
+        <w:t>, a td64 compression mode called single value</w:t>
+      </w:r>
+      <w:r>
+        <w:t>.</w:t>
       </w:r>
     </w:p>
     <w:p/>
-    <w:p/>
+    <w:p>
+      <w:r>
+        <w:t>T</w:t>
+      </w:r>
+      <w:r>
+        <w:t xml:space="preserve">he compression percent for fpaq0 with 64-byte blocks gives a value to be expected when compression and decompression runtime are not </w:t>
+      </w:r>
+      <w:r>
+        <w:t>a concern</w:t>
+      </w:r>
+      <w:r>
+        <w:t xml:space="preserve">. The compression reached by td512 </w:t>
+      </w:r>
+      <w:r>
+        <w:t xml:space="preserve">with better compression </w:t>
+      </w:r>
+      <w:r>
+        <w:t xml:space="preserve">is </w:t>
+      </w:r>
+      <w:r>
+        <w:t>25</w:t>
+      </w:r>
+      <w:r>
+        <w:t>% below</w:t>
+      </w:r>
+      <w:r>
+        <w:t xml:space="preserve"> the </w:t>
+      </w:r>
+      <w:r>
+        <w:t xml:space="preserve">form of </w:t>
+      </w:r>
+      <w:r>
+        <w:t>arithmetic encoding</w:t>
+      </w:r>
+      <w:r>
+        <w:t xml:space="preserve"> used by fpaq0</w:t>
+      </w:r>
+      <w:r>
+        <w:t xml:space="preserve"> and less than </w:t>
+      </w:r>
+      <w:r>
+        <w:t>8</w:t>
+      </w:r>
+      <w:r>
+        <w:t xml:space="preserve">% below QuickLZ 512. </w:t>
+      </w:r>
+    </w:p>
     <w:p>
       <w:r>
         <w:t xml:space="preserve"> </w:t>
@@ -390,13 +569,29 @@
       </w:r>
       <w:bookmarkEnd w:id="0"/>
       <w:r>
-        <w:t>. Compression Percentage: td512 Versus QuickLZ 512 and 256</w:t>
+        <w:t>. Compression Percent: td512</w:t>
+      </w:r>
+      <w:r>
+        <w:t>,</w:t>
+      </w:r>
+      <w:r>
+        <w:t xml:space="preserve"> QuickLZ 512 and 256</w:t>
+      </w:r>
+      <w:r>
+        <w:t xml:space="preserve">, </w:t>
+      </w:r>
+      <w:r>
+        <w:t xml:space="preserve">and </w:t>
+      </w:r>
+      <w:r>
+        <w:t>fpaq0 64</w:t>
       </w:r>
     </w:p>
     <w:tbl>
       <w:tblPr>
         <w:tblStyle w:val="GridTable4-Accent1"/>
         <w:tblW w:w="0" w:type="auto"/>
+        <w:tblLayout w:type="fixed"/>
         <w:tblCellMar>
           <w:left w:w="115" w:type="dxa"/>
           <w:right w:w="115" w:type="dxa"/>
@@ -404,10 +599,11 @@
         <w:tblLook w:val="04A0" w:firstRow="1" w:lastRow="0" w:firstColumn="1" w:lastColumn="0" w:noHBand="0" w:noVBand="1"/>
       </w:tblPr>
       <w:tblGrid>
-        <w:gridCol w:w="1664"/>
-        <w:gridCol w:w="1528"/>
-        <w:gridCol w:w="1525"/>
-        <w:gridCol w:w="1526"/>
+        <w:gridCol w:w="1795"/>
+        <w:gridCol w:w="1530"/>
+        <w:gridCol w:w="1530"/>
+        <w:gridCol w:w="1530"/>
+        <w:gridCol w:w="1530"/>
       </w:tblGrid>
       <w:tr>
         <w:trPr>
@@ -416,7 +612,7 @@
         <w:tc>
           <w:tcPr>
             <w:cnfStyle w:val="001000000000" w:firstRow="0" w:lastRow="0" w:firstColumn="1" w:lastColumn="0" w:oddVBand="0" w:evenVBand="0" w:oddHBand="0" w:evenHBand="0" w:firstRowFirstColumn="0" w:firstRowLastColumn="0" w:lastRowFirstColumn="0" w:lastRowLastColumn="0"/>
-            <w:tcW w:w="1664" w:type="dxa"/>
+            <w:tcW w:w="1795" w:type="dxa"/>
           </w:tcPr>
           <w:p>
             <w:pPr>
@@ -437,7 +633,7 @@
         </w:tc>
         <w:tc>
           <w:tcPr>
-            <w:tcW w:w="1528" w:type="dxa"/>
+            <w:tcW w:w="1530" w:type="dxa"/>
           </w:tcPr>
           <w:p>
             <w:pPr>
@@ -474,7 +670,7 @@
         </w:tc>
         <w:tc>
           <w:tcPr>
-            <w:tcW w:w="1525" w:type="dxa"/>
+            <w:tcW w:w="1530" w:type="dxa"/>
           </w:tcPr>
           <w:p>
             <w:pPr>
@@ -511,7 +707,7 @@
         </w:tc>
         <w:tc>
           <w:tcPr>
-            <w:tcW w:w="1526" w:type="dxa"/>
+            <w:tcW w:w="1530" w:type="dxa"/>
           </w:tcPr>
           <w:p>
             <w:pPr>
@@ -546,6 +742,19 @@
             </w:r>
           </w:p>
         </w:tc>
+        <w:tc>
+          <w:tcPr>
+            <w:tcW w:w="1530" w:type="dxa"/>
+          </w:tcPr>
+          <w:p>
+            <w:pPr>
+              <w:cnfStyle w:val="100000000000" w:firstRow="1" w:lastRow="0" w:firstColumn="0" w:lastColumn="0" w:oddVBand="0" w:evenVBand="0" w:oddHBand="0" w:evenHBand="0" w:firstRowFirstColumn="0" w:firstRowLastColumn="0" w:lastRowFirstColumn="0" w:lastRowLastColumn="0"/>
+            </w:pPr>
+            <w:r>
+              <w:t>Compression Percent fpaq0 64</w:t>
+            </w:r>
+          </w:p>
+        </w:tc>
       </w:tr>
       <w:tr>
         <w:trPr>
@@ -554,7 +763,7 @@
         <w:tc>
           <w:tcPr>
             <w:cnfStyle w:val="001000000000" w:firstRow="0" w:lastRow="0" w:firstColumn="1" w:lastColumn="0" w:oddVBand="0" w:evenVBand="0" w:oddHBand="0" w:evenHBand="0" w:firstRowFirstColumn="0" w:firstRowLastColumn="0" w:lastRowFirstColumn="0" w:lastRowLastColumn="0"/>
-            <w:tcW w:w="1664" w:type="dxa"/>
+            <w:tcW w:w="1795" w:type="dxa"/>
           </w:tcPr>
           <w:p>
             <w:r>
@@ -564,20 +773,20 @@
         </w:tc>
         <w:tc>
           <w:tcPr>
-            <w:tcW w:w="1528" w:type="dxa"/>
-          </w:tcPr>
-          <w:p>
-            <w:pPr>
-              <w:cnfStyle w:val="000000100000" w:firstRow="0" w:lastRow="0" w:firstColumn="0" w:lastColumn="0" w:oddVBand="0" w:evenVBand="0" w:oddHBand="1" w:evenHBand="0" w:firstRowFirstColumn="0" w:firstRowLastColumn="0" w:lastRowFirstColumn="0" w:lastRowLastColumn="0"/>
-            </w:pPr>
-            <w:r>
-              <w:t>24.53</w:t>
-            </w:r>
-          </w:p>
-        </w:tc>
-        <w:tc>
-          <w:tcPr>
-            <w:tcW w:w="1525" w:type="dxa"/>
+            <w:tcW w:w="1530" w:type="dxa"/>
+          </w:tcPr>
+          <w:p>
+            <w:pPr>
+              <w:cnfStyle w:val="000000100000" w:firstRow="0" w:lastRow="0" w:firstColumn="0" w:lastColumn="0" w:oddVBand="0" w:evenVBand="0" w:oddHBand="1" w:evenHBand="0" w:firstRowFirstColumn="0" w:firstRowLastColumn="0" w:lastRowFirstColumn="0" w:lastRowLastColumn="0"/>
+            </w:pPr>
+            <w:r>
+              <w:t>24.74</w:t>
+            </w:r>
+          </w:p>
+        </w:tc>
+        <w:tc>
+          <w:tcPr>
+            <w:tcW w:w="1530" w:type="dxa"/>
           </w:tcPr>
           <w:p>
             <w:pPr>
@@ -590,7 +799,7 @@
         </w:tc>
         <w:tc>
           <w:tcPr>
-            <w:tcW w:w="1526" w:type="dxa"/>
+            <w:tcW w:w="1530" w:type="dxa"/>
           </w:tcPr>
           <w:p>
             <w:pPr>
@@ -601,12 +810,25 @@
             </w:r>
           </w:p>
         </w:tc>
-      </w:tr>
-      <w:tr>
-        <w:tc>
-          <w:tcPr>
-            <w:cnfStyle w:val="001000000000" w:firstRow="0" w:lastRow="0" w:firstColumn="1" w:lastColumn="0" w:oddVBand="0" w:evenVBand="0" w:oddHBand="0" w:evenHBand="0" w:firstRowFirstColumn="0" w:firstRowLastColumn="0" w:lastRowFirstColumn="0" w:lastRowLastColumn="0"/>
-            <w:tcW w:w="1664" w:type="dxa"/>
+        <w:tc>
+          <w:tcPr>
+            <w:tcW w:w="1530" w:type="dxa"/>
+          </w:tcPr>
+          <w:p>
+            <w:pPr>
+              <w:cnfStyle w:val="000000100000" w:firstRow="0" w:lastRow="0" w:firstColumn="0" w:lastColumn="0" w:oddVBand="0" w:evenVBand="0" w:oddHBand="1" w:evenHBand="0" w:firstRowFirstColumn="0" w:firstRowLastColumn="0" w:lastRowFirstColumn="0" w:lastRowLastColumn="0"/>
+            </w:pPr>
+            <w:r>
+              <w:t>27.98</w:t>
+            </w:r>
+          </w:p>
+        </w:tc>
+      </w:tr>
+      <w:tr>
+        <w:tc>
+          <w:tcPr>
+            <w:cnfStyle w:val="001000000000" w:firstRow="0" w:lastRow="0" w:firstColumn="1" w:lastColumn="0" w:oddVBand="0" w:evenVBand="0" w:oddHBand="0" w:evenHBand="0" w:firstRowFirstColumn="0" w:firstRowLastColumn="0" w:lastRowFirstColumn="0" w:lastRowLastColumn="0"/>
+            <w:tcW w:w="1795" w:type="dxa"/>
           </w:tcPr>
           <w:p>
             <w:r>
@@ -616,20 +838,20 @@
         </w:tc>
         <w:tc>
           <w:tcPr>
-            <w:tcW w:w="1528" w:type="dxa"/>
-          </w:tcPr>
-          <w:p>
-            <w:pPr>
-              <w:cnfStyle w:val="000000000000" w:firstRow="0" w:lastRow="0" w:firstColumn="0" w:lastColumn="0" w:oddVBand="0" w:evenVBand="0" w:oddHBand="0" w:evenHBand="0" w:firstRowFirstColumn="0" w:firstRowLastColumn="0" w:lastRowFirstColumn="0" w:lastRowLastColumn="0"/>
-            </w:pPr>
-            <w:r>
-              <w:t>21.14</w:t>
-            </w:r>
-          </w:p>
-        </w:tc>
-        <w:tc>
-          <w:tcPr>
-            <w:tcW w:w="1525" w:type="dxa"/>
+            <w:tcW w:w="1530" w:type="dxa"/>
+          </w:tcPr>
+          <w:p>
+            <w:pPr>
+              <w:cnfStyle w:val="000000000000" w:firstRow="0" w:lastRow="0" w:firstColumn="0" w:lastColumn="0" w:oddVBand="0" w:evenVBand="0" w:oddHBand="0" w:evenHBand="0" w:firstRowFirstColumn="0" w:firstRowLastColumn="0" w:lastRowFirstColumn="0" w:lastRowLastColumn="0"/>
+            </w:pPr>
+            <w:r>
+              <w:t>21.42</w:t>
+            </w:r>
+          </w:p>
+        </w:tc>
+        <w:tc>
+          <w:tcPr>
+            <w:tcW w:w="1530" w:type="dxa"/>
           </w:tcPr>
           <w:p>
             <w:pPr>
@@ -642,7 +864,7 @@
         </w:tc>
         <w:tc>
           <w:tcPr>
-            <w:tcW w:w="1526" w:type="dxa"/>
+            <w:tcW w:w="1530" w:type="dxa"/>
           </w:tcPr>
           <w:p>
             <w:pPr>
@@ -650,6 +872,19 @@
             </w:pPr>
             <w:r>
               <w:t>-1.10</w:t>
+            </w:r>
+          </w:p>
+        </w:tc>
+        <w:tc>
+          <w:tcPr>
+            <w:tcW w:w="1530" w:type="dxa"/>
+          </w:tcPr>
+          <w:p>
+            <w:pPr>
+              <w:cnfStyle w:val="000000000000" w:firstRow="0" w:lastRow="0" w:firstColumn="0" w:lastColumn="0" w:oddVBand="0" w:evenVBand="0" w:oddHBand="0" w:evenHBand="0" w:firstRowFirstColumn="0" w:firstRowLastColumn="0" w:lastRowFirstColumn="0" w:lastRowLastColumn="0"/>
+            </w:pPr>
+            <w:r>
+              <w:t>24.84</w:t>
             </w:r>
           </w:p>
         </w:tc>
@@ -661,7 +896,7 @@
         <w:tc>
           <w:tcPr>
             <w:cnfStyle w:val="001000000000" w:firstRow="0" w:lastRow="0" w:firstColumn="1" w:lastColumn="0" w:oddVBand="0" w:evenVBand="0" w:oddHBand="0" w:evenHBand="0" w:firstRowFirstColumn="0" w:firstRowLastColumn="0" w:lastRowFirstColumn="0" w:lastRowLastColumn="0"/>
-            <w:tcW w:w="1664" w:type="dxa"/>
+            <w:tcW w:w="1795" w:type="dxa"/>
           </w:tcPr>
           <w:p>
             <w:r>
@@ -671,20 +906,20 @@
         </w:tc>
         <w:tc>
           <w:tcPr>
-            <w:tcW w:w="1528" w:type="dxa"/>
-          </w:tcPr>
-          <w:p>
-            <w:pPr>
-              <w:cnfStyle w:val="000000100000" w:firstRow="0" w:lastRow="0" w:firstColumn="0" w:lastColumn="0" w:oddVBand="0" w:evenVBand="0" w:oddHBand="1" w:evenHBand="0" w:firstRowFirstColumn="0" w:firstRowLastColumn="0" w:lastRowFirstColumn="0" w:lastRowLastColumn="0"/>
-            </w:pPr>
-            <w:r>
-              <w:t>13.52</w:t>
-            </w:r>
-          </w:p>
-        </w:tc>
-        <w:tc>
-          <w:tcPr>
-            <w:tcW w:w="1525" w:type="dxa"/>
+            <w:tcW w:w="1530" w:type="dxa"/>
+          </w:tcPr>
+          <w:p>
+            <w:pPr>
+              <w:cnfStyle w:val="000000100000" w:firstRow="0" w:lastRow="0" w:firstColumn="0" w:lastColumn="0" w:oddVBand="0" w:evenVBand="0" w:oddHBand="1" w:evenHBand="0" w:firstRowFirstColumn="0" w:firstRowLastColumn="0" w:lastRowFirstColumn="0" w:lastRowLastColumn="0"/>
+            </w:pPr>
+            <w:r>
+              <w:t>13.71</w:t>
+            </w:r>
+          </w:p>
+        </w:tc>
+        <w:tc>
+          <w:tcPr>
+            <w:tcW w:w="1530" w:type="dxa"/>
           </w:tcPr>
           <w:p>
             <w:pPr>
@@ -697,7 +932,7 @@
         </w:tc>
         <w:tc>
           <w:tcPr>
-            <w:tcW w:w="1526" w:type="dxa"/>
+            <w:tcW w:w="1530" w:type="dxa"/>
           </w:tcPr>
           <w:p>
             <w:pPr>
@@ -708,12 +943,25 @@
             </w:r>
           </w:p>
         </w:tc>
-      </w:tr>
-      <w:tr>
-        <w:tc>
-          <w:tcPr>
-            <w:cnfStyle w:val="001000000000" w:firstRow="0" w:lastRow="0" w:firstColumn="1" w:lastColumn="0" w:oddVBand="0" w:evenVBand="0" w:oddHBand="0" w:evenHBand="0" w:firstRowFirstColumn="0" w:firstRowLastColumn="0" w:lastRowFirstColumn="0" w:lastRowLastColumn="0"/>
-            <w:tcW w:w="1664" w:type="dxa"/>
+        <w:tc>
+          <w:tcPr>
+            <w:tcW w:w="1530" w:type="dxa"/>
+          </w:tcPr>
+          <w:p>
+            <w:pPr>
+              <w:cnfStyle w:val="000000100000" w:firstRow="0" w:lastRow="0" w:firstColumn="0" w:lastColumn="0" w:oddVBand="0" w:evenVBand="0" w:oddHBand="1" w:evenHBand="0" w:firstRowFirstColumn="0" w:firstRowLastColumn="0" w:lastRowFirstColumn="0" w:lastRowLastColumn="0"/>
+            </w:pPr>
+            <w:r>
+              <w:t>21.00</w:t>
+            </w:r>
+          </w:p>
+        </w:tc>
+      </w:tr>
+      <w:tr>
+        <w:tc>
+          <w:tcPr>
+            <w:cnfStyle w:val="001000000000" w:firstRow="0" w:lastRow="0" w:firstColumn="1" w:lastColumn="0" w:oddVBand="0" w:evenVBand="0" w:oddHBand="0" w:evenHBand="0" w:firstRowFirstColumn="0" w:firstRowLastColumn="0" w:lastRowFirstColumn="0" w:lastRowLastColumn="0"/>
+            <w:tcW w:w="1795" w:type="dxa"/>
           </w:tcPr>
           <w:p>
             <w:r>
@@ -723,20 +971,20 @@
         </w:tc>
         <w:tc>
           <w:tcPr>
-            <w:tcW w:w="1528" w:type="dxa"/>
-          </w:tcPr>
-          <w:p>
-            <w:pPr>
-              <w:cnfStyle w:val="000000000000" w:firstRow="0" w:lastRow="0" w:firstColumn="0" w:lastColumn="0" w:oddVBand="0" w:evenVBand="0" w:oddHBand="0" w:evenHBand="0" w:firstRowFirstColumn="0" w:firstRowLastColumn="0" w:lastRowFirstColumn="0" w:lastRowLastColumn="0"/>
-            </w:pPr>
-            <w:r>
-              <w:t>25.25</w:t>
-            </w:r>
-          </w:p>
-        </w:tc>
-        <w:tc>
-          <w:tcPr>
-            <w:tcW w:w="1525" w:type="dxa"/>
+            <w:tcW w:w="1530" w:type="dxa"/>
+          </w:tcPr>
+          <w:p>
+            <w:pPr>
+              <w:cnfStyle w:val="000000000000" w:firstRow="0" w:lastRow="0" w:firstColumn="0" w:lastColumn="0" w:oddVBand="0" w:evenVBand="0" w:oddHBand="0" w:evenHBand="0" w:firstRowFirstColumn="0" w:firstRowLastColumn="0" w:lastRowFirstColumn="0" w:lastRowLastColumn="0"/>
+            </w:pPr>
+            <w:r>
+              <w:t>25.46</w:t>
+            </w:r>
+          </w:p>
+        </w:tc>
+        <w:tc>
+          <w:tcPr>
+            <w:tcW w:w="1530" w:type="dxa"/>
           </w:tcPr>
           <w:p>
             <w:pPr>
@@ -749,7 +997,7 @@
         </w:tc>
         <w:tc>
           <w:tcPr>
-            <w:tcW w:w="1526" w:type="dxa"/>
+            <w:tcW w:w="1530" w:type="dxa"/>
           </w:tcPr>
           <w:p>
             <w:pPr>
@@ -757,6 +1005,19 @@
             </w:pPr>
             <w:r>
               <w:t>-2.40</w:t>
+            </w:r>
+          </w:p>
+        </w:tc>
+        <w:tc>
+          <w:tcPr>
+            <w:tcW w:w="1530" w:type="dxa"/>
+          </w:tcPr>
+          <w:p>
+            <w:pPr>
+              <w:cnfStyle w:val="000000000000" w:firstRow="0" w:lastRow="0" w:firstColumn="0" w:lastColumn="0" w:oddVBand="0" w:evenVBand="0" w:oddHBand="0" w:evenHBand="0" w:firstRowFirstColumn="0" w:firstRowLastColumn="0" w:lastRowFirstColumn="0" w:lastRowLastColumn="0"/>
+            </w:pPr>
+            <w:r>
+              <w:t>28.13</w:t>
             </w:r>
           </w:p>
         </w:tc>
@@ -768,7 +1029,7 @@
         <w:tc>
           <w:tcPr>
             <w:cnfStyle w:val="001000000000" w:firstRow="0" w:lastRow="0" w:firstColumn="1" w:lastColumn="0" w:oddVBand="0" w:evenVBand="0" w:oddHBand="0" w:evenHBand="0" w:firstRowFirstColumn="0" w:firstRowLastColumn="0" w:lastRowFirstColumn="0" w:lastRowLastColumn="0"/>
-            <w:tcW w:w="1664" w:type="dxa"/>
+            <w:tcW w:w="1795" w:type="dxa"/>
           </w:tcPr>
           <w:p>
             <w:proofErr w:type="spellStart"/>
@@ -780,7 +1041,7 @@
         </w:tc>
         <w:tc>
           <w:tcPr>
-            <w:tcW w:w="1528" w:type="dxa"/>
+            <w:tcW w:w="1530" w:type="dxa"/>
           </w:tcPr>
           <w:p>
             <w:pPr>
@@ -793,7 +1054,7 @@
         </w:tc>
         <w:tc>
           <w:tcPr>
-            <w:tcW w:w="1525" w:type="dxa"/>
+            <w:tcW w:w="1530" w:type="dxa"/>
           </w:tcPr>
           <w:p>
             <w:pPr>
@@ -806,7 +1067,7 @@
         </w:tc>
         <w:tc>
           <w:tcPr>
-            <w:tcW w:w="1526" w:type="dxa"/>
+            <w:tcW w:w="1530" w:type="dxa"/>
           </w:tcPr>
           <w:p>
             <w:pPr>
@@ -817,12 +1078,25 @@
             </w:r>
           </w:p>
         </w:tc>
-      </w:tr>
-      <w:tr>
-        <w:tc>
-          <w:tcPr>
-            <w:cnfStyle w:val="001000000000" w:firstRow="0" w:lastRow="0" w:firstColumn="1" w:lastColumn="0" w:oddVBand="0" w:evenVBand="0" w:oddHBand="0" w:evenHBand="0" w:firstRowFirstColumn="0" w:firstRowLastColumn="0" w:lastRowFirstColumn="0" w:lastRowLastColumn="0"/>
-            <w:tcW w:w="1664" w:type="dxa"/>
+        <w:tc>
+          <w:tcPr>
+            <w:tcW w:w="1530" w:type="dxa"/>
+          </w:tcPr>
+          <w:p>
+            <w:pPr>
+              <w:cnfStyle w:val="000000100000" w:firstRow="0" w:lastRow="0" w:firstColumn="0" w:lastColumn="0" w:oddVBand="0" w:evenVBand="0" w:oddHBand="1" w:evenHBand="0" w:firstRowFirstColumn="0" w:firstRowLastColumn="0" w:lastRowFirstColumn="0" w:lastRowLastColumn="0"/>
+            </w:pPr>
+            <w:r>
+              <w:t>25.45</w:t>
+            </w:r>
+          </w:p>
+        </w:tc>
+      </w:tr>
+      <w:tr>
+        <w:tc>
+          <w:tcPr>
+            <w:cnfStyle w:val="001000000000" w:firstRow="0" w:lastRow="0" w:firstColumn="1" w:lastColumn="0" w:oddVBand="0" w:evenVBand="0" w:oddHBand="0" w:evenHBand="0" w:firstRowFirstColumn="0" w:firstRowLastColumn="0" w:lastRowFirstColumn="0" w:lastRowLastColumn="0"/>
+            <w:tcW w:w="1795" w:type="dxa"/>
           </w:tcPr>
           <w:p>
             <w:r>
@@ -832,7 +1106,7 @@
         </w:tc>
         <w:tc>
           <w:tcPr>
-            <w:tcW w:w="1528" w:type="dxa"/>
+            <w:tcW w:w="1530" w:type="dxa"/>
           </w:tcPr>
           <w:p>
             <w:pPr>
@@ -845,7 +1119,7 @@
         </w:tc>
         <w:tc>
           <w:tcPr>
-            <w:tcW w:w="1525" w:type="dxa"/>
+            <w:tcW w:w="1530" w:type="dxa"/>
           </w:tcPr>
           <w:p>
             <w:pPr>
@@ -858,7 +1132,7 @@
         </w:tc>
         <w:tc>
           <w:tcPr>
-            <w:tcW w:w="1526" w:type="dxa"/>
+            <w:tcW w:w="1530" w:type="dxa"/>
           </w:tcPr>
           <w:p>
             <w:pPr>
@@ -866,6 +1140,19 @@
             </w:pPr>
             <w:r>
               <w:t>-3.30</w:t>
+            </w:r>
+          </w:p>
+        </w:tc>
+        <w:tc>
+          <w:tcPr>
+            <w:tcW w:w="1530" w:type="dxa"/>
+          </w:tcPr>
+          <w:p>
+            <w:pPr>
+              <w:cnfStyle w:val="000000000000" w:firstRow="0" w:lastRow="0" w:firstColumn="0" w:lastColumn="0" w:oddVBand="0" w:evenVBand="0" w:oddHBand="0" w:evenHBand="0" w:firstRowFirstColumn="0" w:firstRowLastColumn="0" w:lastRowFirstColumn="0" w:lastRowLastColumn="0"/>
+            </w:pPr>
+            <w:r>
+              <w:t>-7.08</w:t>
             </w:r>
           </w:p>
         </w:tc>
@@ -877,7 +1164,7 @@
         <w:tc>
           <w:tcPr>
             <w:cnfStyle w:val="001000000000" w:firstRow="0" w:lastRow="0" w:firstColumn="1" w:lastColumn="0" w:oddVBand="0" w:evenVBand="0" w:oddHBand="0" w:evenHBand="0" w:firstRowFirstColumn="0" w:firstRowLastColumn="0" w:lastRowFirstColumn="0" w:lastRowLastColumn="0"/>
-            <w:tcW w:w="1664" w:type="dxa"/>
+            <w:tcW w:w="1795" w:type="dxa"/>
           </w:tcPr>
           <w:p>
             <w:proofErr w:type="spellStart"/>
@@ -889,20 +1176,20 @@
         </w:tc>
         <w:tc>
           <w:tcPr>
-            <w:tcW w:w="1528" w:type="dxa"/>
-          </w:tcPr>
-          <w:p>
-            <w:pPr>
-              <w:cnfStyle w:val="000000100000" w:firstRow="0" w:lastRow="0" w:firstColumn="0" w:lastColumn="0" w:oddVBand="0" w:evenVBand="0" w:oddHBand="1" w:evenHBand="0" w:firstRowFirstColumn="0" w:firstRowLastColumn="0" w:lastRowFirstColumn="0" w:lastRowLastColumn="0"/>
-            </w:pPr>
-            <w:r>
-              <w:t>3.26</w:t>
-            </w:r>
-          </w:p>
-        </w:tc>
-        <w:tc>
-          <w:tcPr>
-            <w:tcW w:w="1525" w:type="dxa"/>
+            <w:tcW w:w="1530" w:type="dxa"/>
+          </w:tcPr>
+          <w:p>
+            <w:pPr>
+              <w:cnfStyle w:val="000000100000" w:firstRow="0" w:lastRow="0" w:firstColumn="0" w:lastColumn="0" w:oddVBand="0" w:evenVBand="0" w:oddHBand="1" w:evenHBand="0" w:firstRowFirstColumn="0" w:firstRowLastColumn="0" w:lastRowFirstColumn="0" w:lastRowLastColumn="0"/>
+            </w:pPr>
+            <w:r>
+              <w:t>2.95</w:t>
+            </w:r>
+          </w:p>
+        </w:tc>
+        <w:tc>
+          <w:tcPr>
+            <w:tcW w:w="1530" w:type="dxa"/>
           </w:tcPr>
           <w:p>
             <w:pPr>
@@ -915,7 +1202,7 @@
         </w:tc>
         <w:tc>
           <w:tcPr>
-            <w:tcW w:w="1526" w:type="dxa"/>
+            <w:tcW w:w="1530" w:type="dxa"/>
           </w:tcPr>
           <w:p>
             <w:pPr>
@@ -926,12 +1213,25 @@
             </w:r>
           </w:p>
         </w:tc>
-      </w:tr>
-      <w:tr>
-        <w:tc>
-          <w:tcPr>
-            <w:cnfStyle w:val="001000000000" w:firstRow="0" w:lastRow="0" w:firstColumn="1" w:lastColumn="0" w:oddVBand="0" w:evenVBand="0" w:oddHBand="0" w:evenHBand="0" w:firstRowFirstColumn="0" w:firstRowLastColumn="0" w:lastRowFirstColumn="0" w:lastRowLastColumn="0"/>
-            <w:tcW w:w="1664" w:type="dxa"/>
+        <w:tc>
+          <w:tcPr>
+            <w:tcW w:w="1530" w:type="dxa"/>
+          </w:tcPr>
+          <w:p>
+            <w:pPr>
+              <w:cnfStyle w:val="000000100000" w:firstRow="0" w:lastRow="0" w:firstColumn="0" w:lastColumn="0" w:oddVBand="0" w:evenVBand="0" w:oddHBand="1" w:evenHBand="0" w:firstRowFirstColumn="0" w:firstRowLastColumn="0" w:lastRowFirstColumn="0" w:lastRowLastColumn="0"/>
+            </w:pPr>
+            <w:r>
+              <w:t>6.99</w:t>
+            </w:r>
+          </w:p>
+        </w:tc>
+      </w:tr>
+      <w:tr>
+        <w:tc>
+          <w:tcPr>
+            <w:cnfStyle w:val="001000000000" w:firstRow="0" w:lastRow="0" w:firstColumn="1" w:lastColumn="0" w:oddVBand="0" w:evenVBand="0" w:oddHBand="0" w:evenHBand="0" w:firstRowFirstColumn="0" w:firstRowLastColumn="0" w:lastRowFirstColumn="0" w:lastRowLastColumn="0"/>
+            <w:tcW w:w="1795" w:type="dxa"/>
           </w:tcPr>
           <w:p>
             <w:proofErr w:type="spellStart"/>
@@ -943,20 +1243,20 @@
         </w:tc>
         <w:tc>
           <w:tcPr>
-            <w:tcW w:w="1528" w:type="dxa"/>
-          </w:tcPr>
-          <w:p>
-            <w:pPr>
-              <w:cnfStyle w:val="000000000000" w:firstRow="0" w:lastRow="0" w:firstColumn="0" w:lastColumn="0" w:oddVBand="0" w:evenVBand="0" w:oddHBand="0" w:evenHBand="0" w:firstRowFirstColumn="0" w:firstRowLastColumn="0" w:lastRowFirstColumn="0" w:lastRowLastColumn="0"/>
-            </w:pPr>
-            <w:r>
-              <w:t>16.93</w:t>
-            </w:r>
-          </w:p>
-        </w:tc>
-        <w:tc>
-          <w:tcPr>
-            <w:tcW w:w="1525" w:type="dxa"/>
+            <w:tcW w:w="1530" w:type="dxa"/>
+          </w:tcPr>
+          <w:p>
+            <w:pPr>
+              <w:cnfStyle w:val="000000000000" w:firstRow="0" w:lastRow="0" w:firstColumn="0" w:lastColumn="0" w:oddVBand="0" w:evenVBand="0" w:oddHBand="0" w:evenHBand="0" w:firstRowFirstColumn="0" w:firstRowLastColumn="0" w:lastRowFirstColumn="0" w:lastRowLastColumn="0"/>
+            </w:pPr>
+            <w:r>
+              <w:t>17.15</w:t>
+            </w:r>
+          </w:p>
+        </w:tc>
+        <w:tc>
+          <w:tcPr>
+            <w:tcW w:w="1530" w:type="dxa"/>
           </w:tcPr>
           <w:p>
             <w:pPr>
@@ -969,7 +1269,7 @@
         </w:tc>
         <w:tc>
           <w:tcPr>
-            <w:tcW w:w="1526" w:type="dxa"/>
+            <w:tcW w:w="1530" w:type="dxa"/>
           </w:tcPr>
           <w:p>
             <w:pPr>
@@ -977,6 +1277,19 @@
             </w:pPr>
             <w:r>
               <w:t>30.26</w:t>
+            </w:r>
+          </w:p>
+        </w:tc>
+        <w:tc>
+          <w:tcPr>
+            <w:tcW w:w="1530" w:type="dxa"/>
+          </w:tcPr>
+          <w:p>
+            <w:pPr>
+              <w:cnfStyle w:val="000000000000" w:firstRow="0" w:lastRow="0" w:firstColumn="0" w:lastColumn="0" w:oddVBand="0" w:evenVBand="0" w:oddHBand="0" w:evenHBand="0" w:firstRowFirstColumn="0" w:firstRowLastColumn="0" w:lastRowFirstColumn="0" w:lastRowLastColumn="0"/>
+            </w:pPr>
+            <w:r>
+              <w:t>28.00</w:t>
             </w:r>
           </w:p>
         </w:tc>
@@ -988,7 +1301,7 @@
         <w:tc>
           <w:tcPr>
             <w:cnfStyle w:val="001000000000" w:firstRow="0" w:lastRow="0" w:firstColumn="1" w:lastColumn="0" w:oddVBand="0" w:evenVBand="0" w:oddHBand="0" w:evenHBand="0" w:firstRowFirstColumn="0" w:firstRowLastColumn="0" w:lastRowFirstColumn="0" w:lastRowLastColumn="0"/>
-            <w:tcW w:w="1664" w:type="dxa"/>
+            <w:tcW w:w="1795" w:type="dxa"/>
           </w:tcPr>
           <w:p>
             <w:r>
@@ -998,7 +1311,7 @@
         </w:tc>
         <w:tc>
           <w:tcPr>
-            <w:tcW w:w="1528" w:type="dxa"/>
+            <w:tcW w:w="1530" w:type="dxa"/>
           </w:tcPr>
           <w:p>
             <w:pPr>
@@ -1011,7 +1324,7 @@
         </w:tc>
         <w:tc>
           <w:tcPr>
-            <w:tcW w:w="1525" w:type="dxa"/>
+            <w:tcW w:w="1530" w:type="dxa"/>
           </w:tcPr>
           <w:p>
             <w:pPr>
@@ -1024,7 +1337,7 @@
         </w:tc>
         <w:tc>
           <w:tcPr>
-            <w:tcW w:w="1526" w:type="dxa"/>
+            <w:tcW w:w="1530" w:type="dxa"/>
           </w:tcPr>
           <w:p>
             <w:pPr>
@@ -1035,12 +1348,25 @@
             </w:r>
           </w:p>
         </w:tc>
-      </w:tr>
-      <w:tr>
-        <w:tc>
-          <w:tcPr>
-            <w:cnfStyle w:val="001000000000" w:firstRow="0" w:lastRow="0" w:firstColumn="1" w:lastColumn="0" w:oddVBand="0" w:evenVBand="0" w:oddHBand="0" w:evenHBand="0" w:firstRowFirstColumn="0" w:firstRowLastColumn="0" w:lastRowFirstColumn="0" w:lastRowLastColumn="0"/>
-            <w:tcW w:w="1664" w:type="dxa"/>
+        <w:tc>
+          <w:tcPr>
+            <w:tcW w:w="1530" w:type="dxa"/>
+          </w:tcPr>
+          <w:p>
+            <w:pPr>
+              <w:cnfStyle w:val="000000100000" w:firstRow="0" w:lastRow="0" w:firstColumn="0" w:lastColumn="0" w:oddVBand="0" w:evenVBand="0" w:oddHBand="1" w:evenHBand="0" w:firstRowFirstColumn="0" w:firstRowLastColumn="0" w:lastRowFirstColumn="0" w:lastRowLastColumn="0"/>
+            </w:pPr>
+            <w:r>
+              <w:t>50.23</w:t>
+            </w:r>
+          </w:p>
+        </w:tc>
+      </w:tr>
+      <w:tr>
+        <w:tc>
+          <w:tcPr>
+            <w:cnfStyle w:val="001000000000" w:firstRow="0" w:lastRow="0" w:firstColumn="1" w:lastColumn="0" w:oddVBand="0" w:evenVBand="0" w:oddHBand="0" w:evenHBand="0" w:firstRowFirstColumn="0" w:firstRowLastColumn="0" w:lastRowFirstColumn="0" w:lastRowLastColumn="0"/>
+            <w:tcW w:w="1795" w:type="dxa"/>
           </w:tcPr>
           <w:p>
             <w:r>
@@ -1050,20 +1376,20 @@
         </w:tc>
         <w:tc>
           <w:tcPr>
-            <w:tcW w:w="1528" w:type="dxa"/>
-          </w:tcPr>
-          <w:p>
-            <w:pPr>
-              <w:cnfStyle w:val="000000000000" w:firstRow="0" w:lastRow="0" w:firstColumn="0" w:lastColumn="0" w:oddVBand="0" w:evenVBand="0" w:oddHBand="0" w:evenHBand="0" w:firstRowFirstColumn="0" w:firstRowLastColumn="0" w:lastRowFirstColumn="0" w:lastRowLastColumn="0"/>
-            </w:pPr>
-            <w:r>
-              <w:t>26.15</w:t>
-            </w:r>
-          </w:p>
-        </w:tc>
-        <w:tc>
-          <w:tcPr>
-            <w:tcW w:w="1525" w:type="dxa"/>
+            <w:tcW w:w="1530" w:type="dxa"/>
+          </w:tcPr>
+          <w:p>
+            <w:pPr>
+              <w:cnfStyle w:val="000000000000" w:firstRow="0" w:lastRow="0" w:firstColumn="0" w:lastColumn="0" w:oddVBand="0" w:evenVBand="0" w:oddHBand="0" w:evenHBand="0" w:firstRowFirstColumn="0" w:firstRowLastColumn="0" w:lastRowFirstColumn="0" w:lastRowLastColumn="0"/>
+            </w:pPr>
+            <w:r>
+              <w:t>26.43</w:t>
+            </w:r>
+          </w:p>
+        </w:tc>
+        <w:tc>
+          <w:tcPr>
+            <w:tcW w:w="1530" w:type="dxa"/>
           </w:tcPr>
           <w:p>
             <w:pPr>
@@ -1076,7 +1402,7 @@
         </w:tc>
         <w:tc>
           <w:tcPr>
-            <w:tcW w:w="1526" w:type="dxa"/>
+            <w:tcW w:w="1530" w:type="dxa"/>
           </w:tcPr>
           <w:p>
             <w:pPr>
@@ -1084,6 +1410,19 @@
             </w:pPr>
             <w:r>
               <w:t>-0.02</w:t>
+            </w:r>
+          </w:p>
+        </w:tc>
+        <w:tc>
+          <w:tcPr>
+            <w:tcW w:w="1530" w:type="dxa"/>
+          </w:tcPr>
+          <w:p>
+            <w:pPr>
+              <w:cnfStyle w:val="000000000000" w:firstRow="0" w:lastRow="0" w:firstColumn="0" w:lastColumn="0" w:oddVBand="0" w:evenVBand="0" w:oddHBand="0" w:evenHBand="0" w:firstRowFirstColumn="0" w:firstRowLastColumn="0" w:lastRowFirstColumn="0" w:lastRowLastColumn="0"/>
+            </w:pPr>
+            <w:r>
+              <w:t>28.94</w:t>
             </w:r>
           </w:p>
         </w:tc>
@@ -1095,7 +1434,7 @@
         <w:tc>
           <w:tcPr>
             <w:cnfStyle w:val="001000000000" w:firstRow="0" w:lastRow="0" w:firstColumn="1" w:lastColumn="0" w:oddVBand="0" w:evenVBand="0" w:oddHBand="0" w:evenHBand="0" w:firstRowFirstColumn="0" w:firstRowLastColumn="0" w:lastRowFirstColumn="0" w:lastRowLastColumn="0"/>
-            <w:tcW w:w="1664" w:type="dxa"/>
+            <w:tcW w:w="1795" w:type="dxa"/>
           </w:tcPr>
           <w:p>
             <w:proofErr w:type="spellStart"/>
@@ -1107,20 +1446,20 @@
         </w:tc>
         <w:tc>
           <w:tcPr>
-            <w:tcW w:w="1528" w:type="dxa"/>
-          </w:tcPr>
-          <w:p>
-            <w:pPr>
-              <w:cnfStyle w:val="000000100000" w:firstRow="0" w:lastRow="0" w:firstColumn="0" w:lastColumn="0" w:oddVBand="0" w:evenVBand="0" w:oddHBand="1" w:evenHBand="0" w:firstRowFirstColumn="0" w:firstRowLastColumn="0" w:lastRowFirstColumn="0" w:lastRowLastColumn="0"/>
-            </w:pPr>
-            <w:r>
-              <w:t>16.88</w:t>
-            </w:r>
-          </w:p>
-        </w:tc>
-        <w:tc>
-          <w:tcPr>
-            <w:tcW w:w="1525" w:type="dxa"/>
+            <w:tcW w:w="1530" w:type="dxa"/>
+          </w:tcPr>
+          <w:p>
+            <w:pPr>
+              <w:cnfStyle w:val="000000100000" w:firstRow="0" w:lastRow="0" w:firstColumn="0" w:lastColumn="0" w:oddVBand="0" w:evenVBand="0" w:oddHBand="1" w:evenHBand="0" w:firstRowFirstColumn="0" w:firstRowLastColumn="0" w:lastRowFirstColumn="0" w:lastRowLastColumn="0"/>
+            </w:pPr>
+            <w:r>
+              <w:t>17.10</w:t>
+            </w:r>
+          </w:p>
+        </w:tc>
+        <w:tc>
+          <w:tcPr>
+            <w:tcW w:w="1530" w:type="dxa"/>
           </w:tcPr>
           <w:p>
             <w:pPr>
@@ -1133,7 +1472,7 @@
         </w:tc>
         <w:tc>
           <w:tcPr>
-            <w:tcW w:w="1526" w:type="dxa"/>
+            <w:tcW w:w="1530" w:type="dxa"/>
           </w:tcPr>
           <w:p>
             <w:pPr>
@@ -1144,12 +1483,25 @@
             </w:r>
           </w:p>
         </w:tc>
-      </w:tr>
-      <w:tr>
-        <w:tc>
-          <w:tcPr>
-            <w:cnfStyle w:val="001000000000" w:firstRow="0" w:lastRow="0" w:firstColumn="1" w:lastColumn="0" w:oddVBand="0" w:evenVBand="0" w:oddHBand="0" w:evenHBand="0" w:firstRowFirstColumn="0" w:firstRowLastColumn="0" w:lastRowFirstColumn="0" w:lastRowLastColumn="0"/>
-            <w:tcW w:w="1664" w:type="dxa"/>
+        <w:tc>
+          <w:tcPr>
+            <w:tcW w:w="1530" w:type="dxa"/>
+          </w:tcPr>
+          <w:p>
+            <w:pPr>
+              <w:cnfStyle w:val="000000100000" w:firstRow="0" w:lastRow="0" w:firstColumn="0" w:lastColumn="0" w:oddVBand="0" w:evenVBand="0" w:oddHBand="1" w:evenHBand="0" w:firstRowFirstColumn="0" w:firstRowLastColumn="0" w:lastRowFirstColumn="0" w:lastRowLastColumn="0"/>
+            </w:pPr>
+            <w:r>
+              <w:t>22.36</w:t>
+            </w:r>
+          </w:p>
+        </w:tc>
+      </w:tr>
+      <w:tr>
+        <w:tc>
+          <w:tcPr>
+            <w:cnfStyle w:val="001000000000" w:firstRow="0" w:lastRow="0" w:firstColumn="1" w:lastColumn="0" w:oddVBand="0" w:evenVBand="0" w:oddHBand="0" w:evenHBand="0" w:firstRowFirstColumn="0" w:firstRowLastColumn="0" w:lastRowFirstColumn="0" w:lastRowLastColumn="0"/>
+            <w:tcW w:w="1795" w:type="dxa"/>
           </w:tcPr>
           <w:p>
             <w:proofErr w:type="spellStart"/>
@@ -1161,7 +1513,7 @@
         </w:tc>
         <w:tc>
           <w:tcPr>
-            <w:tcW w:w="1528" w:type="dxa"/>
+            <w:tcW w:w="1530" w:type="dxa"/>
           </w:tcPr>
           <w:p>
             <w:pPr>
@@ -1174,7 +1526,7 @@
         </w:tc>
         <w:tc>
           <w:tcPr>
-            <w:tcW w:w="1525" w:type="dxa"/>
+            <w:tcW w:w="1530" w:type="dxa"/>
           </w:tcPr>
           <w:p>
             <w:pPr>
@@ -1187,7 +1539,7 @@
         </w:tc>
         <w:tc>
           <w:tcPr>
-            <w:tcW w:w="1526" w:type="dxa"/>
+            <w:tcW w:w="1530" w:type="dxa"/>
           </w:tcPr>
           <w:p>
             <w:pPr>
@@ -1195,6 +1547,19 @@
             </w:pPr>
             <w:r>
               <w:t>26.73</w:t>
+            </w:r>
+          </w:p>
+        </w:tc>
+        <w:tc>
+          <w:tcPr>
+            <w:tcW w:w="1530" w:type="dxa"/>
+          </w:tcPr>
+          <w:p>
+            <w:pPr>
+              <w:cnfStyle w:val="000000000000" w:firstRow="0" w:lastRow="0" w:firstColumn="0" w:lastColumn="0" w:oddVBand="0" w:evenVBand="0" w:oddHBand="0" w:evenHBand="0" w:firstRowFirstColumn="0" w:firstRowLastColumn="0" w:lastRowFirstColumn="0" w:lastRowLastColumn="0"/>
+            </w:pPr>
+            <w:r>
+              <w:t>53.50</w:t>
             </w:r>
           </w:p>
         </w:tc>
@@ -1206,7 +1571,7 @@
         <w:tc>
           <w:tcPr>
             <w:cnfStyle w:val="001000000000" w:firstRow="0" w:lastRow="0" w:firstColumn="1" w:lastColumn="0" w:oddVBand="0" w:evenVBand="0" w:oddHBand="0" w:evenHBand="0" w:firstRowFirstColumn="0" w:firstRowLastColumn="0" w:lastRowFirstColumn="0" w:lastRowLastColumn="0"/>
-            <w:tcW w:w="1664" w:type="dxa"/>
+            <w:tcW w:w="1795" w:type="dxa"/>
           </w:tcPr>
           <w:p>
             <w:proofErr w:type="spellStart"/>
@@ -1218,7 +1583,7 @@
         </w:tc>
         <w:tc>
           <w:tcPr>
-            <w:tcW w:w="1528" w:type="dxa"/>
+            <w:tcW w:w="1530" w:type="dxa"/>
           </w:tcPr>
           <w:p>
             <w:pPr>
@@ -1231,7 +1596,7 @@
         </w:tc>
         <w:tc>
           <w:tcPr>
-            <w:tcW w:w="1525" w:type="dxa"/>
+            <w:tcW w:w="1530" w:type="dxa"/>
           </w:tcPr>
           <w:p>
             <w:pPr>
@@ -1244,7 +1609,7 @@
         </w:tc>
         <w:tc>
           <w:tcPr>
-            <w:tcW w:w="1526" w:type="dxa"/>
+            <w:tcW w:w="1530" w:type="dxa"/>
           </w:tcPr>
           <w:p>
             <w:pPr>
@@ -1255,12 +1620,25 @@
             </w:r>
           </w:p>
         </w:tc>
-      </w:tr>
-      <w:tr>
-        <w:tc>
-          <w:tcPr>
-            <w:cnfStyle w:val="001000000000" w:firstRow="0" w:lastRow="0" w:firstColumn="1" w:lastColumn="0" w:oddVBand="0" w:evenVBand="0" w:oddHBand="0" w:evenHBand="0" w:firstRowFirstColumn="0" w:firstRowLastColumn="0" w:lastRowFirstColumn="0" w:lastRowLastColumn="0"/>
-            <w:tcW w:w="1664" w:type="dxa"/>
+        <w:tc>
+          <w:tcPr>
+            <w:tcW w:w="1530" w:type="dxa"/>
+          </w:tcPr>
+          <w:p>
+            <w:pPr>
+              <w:cnfStyle w:val="000000100000" w:firstRow="0" w:lastRow="0" w:firstColumn="0" w:lastColumn="0" w:oddVBand="0" w:evenVBand="0" w:oddHBand="1" w:evenHBand="0" w:firstRowFirstColumn="0" w:firstRowLastColumn="0" w:lastRowFirstColumn="0" w:lastRowLastColumn="0"/>
+            </w:pPr>
+            <w:r>
+              <w:t>57.03</w:t>
+            </w:r>
+          </w:p>
+        </w:tc>
+      </w:tr>
+      <w:tr>
+        <w:tc>
+          <w:tcPr>
+            <w:cnfStyle w:val="001000000000" w:firstRow="0" w:lastRow="0" w:firstColumn="1" w:lastColumn="0" w:oddVBand="0" w:evenVBand="0" w:oddHBand="0" w:evenHBand="0" w:firstRowFirstColumn="0" w:firstRowLastColumn="0" w:lastRowFirstColumn="0" w:lastRowLastColumn="0"/>
+            <w:tcW w:w="1795" w:type="dxa"/>
           </w:tcPr>
           <w:p>
             <w:proofErr w:type="spellStart"/>
@@ -1272,20 +1650,20 @@
         </w:tc>
         <w:tc>
           <w:tcPr>
-            <w:tcW w:w="1528" w:type="dxa"/>
-          </w:tcPr>
-          <w:p>
-            <w:pPr>
-              <w:cnfStyle w:val="000000000000" w:firstRow="0" w:lastRow="0" w:firstColumn="0" w:lastColumn="0" w:oddVBand="0" w:evenVBand="0" w:oddHBand="0" w:evenHBand="0" w:firstRowFirstColumn="0" w:firstRowLastColumn="0" w:lastRowFirstColumn="0" w:lastRowLastColumn="0"/>
-            </w:pPr>
-            <w:r>
-              <w:t>6.80</w:t>
-            </w:r>
-          </w:p>
-        </w:tc>
-        <w:tc>
-          <w:tcPr>
-            <w:tcW w:w="1525" w:type="dxa"/>
+            <w:tcW w:w="1530" w:type="dxa"/>
+          </w:tcPr>
+          <w:p>
+            <w:pPr>
+              <w:cnfStyle w:val="000000000000" w:firstRow="0" w:lastRow="0" w:firstColumn="0" w:lastColumn="0" w:oddVBand="0" w:evenVBand="0" w:oddHBand="0" w:evenHBand="0" w:firstRowFirstColumn="0" w:firstRowLastColumn="0" w:lastRowFirstColumn="0" w:lastRowLastColumn="0"/>
+            </w:pPr>
+            <w:r>
+              <w:t>7.15</w:t>
+            </w:r>
+          </w:p>
+        </w:tc>
+        <w:tc>
+          <w:tcPr>
+            <w:tcW w:w="1530" w:type="dxa"/>
           </w:tcPr>
           <w:p>
             <w:pPr>
@@ -1298,7 +1676,7 @@
         </w:tc>
         <w:tc>
           <w:tcPr>
-            <w:tcW w:w="1526" w:type="dxa"/>
+            <w:tcW w:w="1530" w:type="dxa"/>
           </w:tcPr>
           <w:p>
             <w:pPr>
@@ -1306,6 +1684,19 @@
             </w:pPr>
             <w:r>
               <w:t>5.84</w:t>
+            </w:r>
+          </w:p>
+        </w:tc>
+        <w:tc>
+          <w:tcPr>
+            <w:tcW w:w="1530" w:type="dxa"/>
+          </w:tcPr>
+          <w:p>
+            <w:pPr>
+              <w:cnfStyle w:val="000000000000" w:firstRow="0" w:lastRow="0" w:firstColumn="0" w:lastColumn="0" w:oddVBand="0" w:evenVBand="0" w:oddHBand="0" w:evenHBand="0" w:firstRowFirstColumn="0" w:firstRowLastColumn="0" w:lastRowFirstColumn="0" w:lastRowLastColumn="0"/>
+            </w:pPr>
+            <w:r>
+              <w:t>12.82</w:t>
             </w:r>
           </w:p>
         </w:tc>
@@ -1317,7 +1708,7 @@
         <w:tc>
           <w:tcPr>
             <w:cnfStyle w:val="001000000000" w:firstRow="0" w:lastRow="0" w:firstColumn="1" w:lastColumn="0" w:oddVBand="0" w:evenVBand="0" w:oddHBand="0" w:evenHBand="0" w:firstRowFirstColumn="0" w:firstRowLastColumn="0" w:lastRowFirstColumn="0" w:lastRowLastColumn="0"/>
-            <w:tcW w:w="1664" w:type="dxa"/>
+            <w:tcW w:w="1795" w:type="dxa"/>
           </w:tcPr>
           <w:p>
             <w:proofErr w:type="spellStart"/>
@@ -1329,20 +1720,20 @@
         </w:tc>
         <w:tc>
           <w:tcPr>
-            <w:tcW w:w="1528" w:type="dxa"/>
-          </w:tcPr>
-          <w:p>
-            <w:pPr>
-              <w:cnfStyle w:val="000000100000" w:firstRow="0" w:lastRow="0" w:firstColumn="0" w:lastColumn="0" w:oddVBand="0" w:evenVBand="0" w:oddHBand="1" w:evenHBand="0" w:firstRowFirstColumn="0" w:firstRowLastColumn="0" w:lastRowFirstColumn="0" w:lastRowLastColumn="0"/>
-            </w:pPr>
-            <w:r>
-              <w:t>5.70</w:t>
-            </w:r>
-          </w:p>
-        </w:tc>
-        <w:tc>
-          <w:tcPr>
-            <w:tcW w:w="1525" w:type="dxa"/>
+            <w:tcW w:w="1530" w:type="dxa"/>
+          </w:tcPr>
+          <w:p>
+            <w:pPr>
+              <w:cnfStyle w:val="000000100000" w:firstRow="0" w:lastRow="0" w:firstColumn="0" w:lastColumn="0" w:oddVBand="0" w:evenVBand="0" w:oddHBand="1" w:evenHBand="0" w:firstRowFirstColumn="0" w:firstRowLastColumn="0" w:lastRowFirstColumn="0" w:lastRowLastColumn="0"/>
+            </w:pPr>
+            <w:r>
+              <w:t>1.62</w:t>
+            </w:r>
+          </w:p>
+        </w:tc>
+        <w:tc>
+          <w:tcPr>
+            <w:tcW w:w="1530" w:type="dxa"/>
           </w:tcPr>
           <w:p>
             <w:pPr>
@@ -1355,7 +1746,7 @@
         </w:tc>
         <w:tc>
           <w:tcPr>
-            <w:tcW w:w="1526" w:type="dxa"/>
+            <w:tcW w:w="1530" w:type="dxa"/>
           </w:tcPr>
           <w:p>
             <w:pPr>
@@ -1366,12 +1757,25 @@
             </w:r>
           </w:p>
         </w:tc>
-      </w:tr>
-      <w:tr>
-        <w:tc>
-          <w:tcPr>
-            <w:cnfStyle w:val="001000000000" w:firstRow="0" w:lastRow="0" w:firstColumn="1" w:lastColumn="0" w:oddVBand="0" w:evenVBand="0" w:oddHBand="0" w:evenHBand="0" w:firstRowFirstColumn="0" w:firstRowLastColumn="0" w:lastRowFirstColumn="0" w:lastRowLastColumn="0"/>
-            <w:tcW w:w="1664" w:type="dxa"/>
+        <w:tc>
+          <w:tcPr>
+            <w:tcW w:w="1530" w:type="dxa"/>
+          </w:tcPr>
+          <w:p>
+            <w:pPr>
+              <w:cnfStyle w:val="000000100000" w:firstRow="0" w:lastRow="0" w:firstColumn="0" w:lastColumn="0" w:oddVBand="0" w:evenVBand="0" w:oddHBand="1" w:evenHBand="0" w:firstRowFirstColumn="0" w:firstRowLastColumn="0" w:lastRowFirstColumn="0" w:lastRowLastColumn="0"/>
+            </w:pPr>
+            <w:r>
+              <w:t>8.50</w:t>
+            </w:r>
+          </w:p>
+        </w:tc>
+      </w:tr>
+      <w:tr>
+        <w:tc>
+          <w:tcPr>
+            <w:cnfStyle w:val="001000000000" w:firstRow="0" w:lastRow="0" w:firstColumn="1" w:lastColumn="0" w:oddVBand="0" w:evenVBand="0" w:oddHBand="0" w:evenHBand="0" w:firstRowFirstColumn="0" w:firstRowLastColumn="0" w:lastRowFirstColumn="0" w:lastRowLastColumn="0"/>
+            <w:tcW w:w="1795" w:type="dxa"/>
           </w:tcPr>
           <w:p>
             <w:r>
@@ -1381,20 +1785,20 @@
         </w:tc>
         <w:tc>
           <w:tcPr>
-            <w:tcW w:w="1528" w:type="dxa"/>
-          </w:tcPr>
-          <w:p>
-            <w:pPr>
-              <w:cnfStyle w:val="000000000000" w:firstRow="0" w:lastRow="0" w:firstColumn="0" w:lastColumn="0" w:oddVBand="0" w:evenVBand="0" w:oddHBand="0" w:evenHBand="0" w:firstRowFirstColumn="0" w:firstRowLastColumn="0" w:lastRowFirstColumn="0" w:lastRowLastColumn="0"/>
-            </w:pPr>
-            <w:r>
-              <w:t>5.63</w:t>
-            </w:r>
-          </w:p>
-        </w:tc>
-        <w:tc>
-          <w:tcPr>
-            <w:tcW w:w="1525" w:type="dxa"/>
+            <w:tcW w:w="1530" w:type="dxa"/>
+          </w:tcPr>
+          <w:p>
+            <w:pPr>
+              <w:cnfStyle w:val="000000000000" w:firstRow="0" w:lastRow="0" w:firstColumn="0" w:lastColumn="0" w:oddVBand="0" w:evenVBand="0" w:oddHBand="0" w:evenHBand="0" w:firstRowFirstColumn="0" w:firstRowLastColumn="0" w:lastRowFirstColumn="0" w:lastRowLastColumn="0"/>
+            </w:pPr>
+            <w:r>
+              <w:t>5.76</w:t>
+            </w:r>
+          </w:p>
+        </w:tc>
+        <w:tc>
+          <w:tcPr>
+            <w:tcW w:w="1530" w:type="dxa"/>
           </w:tcPr>
           <w:p>
             <w:pPr>
@@ -1407,7 +1811,7 @@
         </w:tc>
         <w:tc>
           <w:tcPr>
-            <w:tcW w:w="1526" w:type="dxa"/>
+            <w:tcW w:w="1530" w:type="dxa"/>
           </w:tcPr>
           <w:p>
             <w:pPr>
@@ -1415,6 +1819,19 @@
             </w:pPr>
             <w:r>
               <w:t>6.75</w:t>
+            </w:r>
+          </w:p>
+        </w:tc>
+        <w:tc>
+          <w:tcPr>
+            <w:tcW w:w="1530" w:type="dxa"/>
+          </w:tcPr>
+          <w:p>
+            <w:pPr>
+              <w:cnfStyle w:val="000000000000" w:firstRow="0" w:lastRow="0" w:firstColumn="0" w:lastColumn="0" w:oddVBand="0" w:evenVBand="0" w:oddHBand="0" w:evenHBand="0" w:firstRowFirstColumn="0" w:firstRowLastColumn="0" w:lastRowFirstColumn="0" w:lastRowLastColumn="0"/>
+            </w:pPr>
+            <w:r>
+              <w:t>3.02</w:t>
             </w:r>
           </w:p>
         </w:tc>
@@ -1426,7 +1843,7 @@
         <w:tc>
           <w:tcPr>
             <w:cnfStyle w:val="001000000000" w:firstRow="0" w:lastRow="0" w:firstColumn="1" w:lastColumn="0" w:oddVBand="0" w:evenVBand="0" w:oddHBand="0" w:evenHBand="0" w:firstRowFirstColumn="0" w:firstRowLastColumn="0" w:lastRowFirstColumn="0" w:lastRowLastColumn="0"/>
-            <w:tcW w:w="1664" w:type="dxa"/>
+            <w:tcW w:w="1795" w:type="dxa"/>
           </w:tcPr>
           <w:p>
             <w:r>
@@ -1436,20 +1853,20 @@
         </w:tc>
         <w:tc>
           <w:tcPr>
-            <w:tcW w:w="1528" w:type="dxa"/>
-          </w:tcPr>
-          <w:p>
-            <w:pPr>
-              <w:cnfStyle w:val="000000100000" w:firstRow="0" w:lastRow="0" w:firstColumn="0" w:lastColumn="0" w:oddVBand="0" w:evenVBand="0" w:oddHBand="1" w:evenHBand="0" w:firstRowFirstColumn="0" w:firstRowLastColumn="0" w:lastRowFirstColumn="0" w:lastRowLastColumn="0"/>
-            </w:pPr>
-            <w:r>
-              <w:t>25.18</w:t>
-            </w:r>
-          </w:p>
-        </w:tc>
-        <w:tc>
-          <w:tcPr>
-            <w:tcW w:w="1525" w:type="dxa"/>
+            <w:tcW w:w="1530" w:type="dxa"/>
+          </w:tcPr>
+          <w:p>
+            <w:pPr>
+              <w:cnfStyle w:val="000000100000" w:firstRow="0" w:lastRow="0" w:firstColumn="0" w:lastColumn="0" w:oddVBand="0" w:evenVBand="0" w:oddHBand="1" w:evenHBand="0" w:firstRowFirstColumn="0" w:firstRowLastColumn="0" w:lastRowFirstColumn="0" w:lastRowLastColumn="0"/>
+            </w:pPr>
+            <w:r>
+              <w:t>25.57</w:t>
+            </w:r>
+          </w:p>
+        </w:tc>
+        <w:tc>
+          <w:tcPr>
+            <w:tcW w:w="1530" w:type="dxa"/>
           </w:tcPr>
           <w:p>
             <w:pPr>
@@ -1462,7 +1879,7 @@
         </w:tc>
         <w:tc>
           <w:tcPr>
-            <w:tcW w:w="1526" w:type="dxa"/>
+            <w:tcW w:w="1530" w:type="dxa"/>
           </w:tcPr>
           <w:p>
             <w:pPr>
@@ -1473,12 +1890,25 @@
             </w:r>
           </w:p>
         </w:tc>
-      </w:tr>
-      <w:tr>
-        <w:tc>
-          <w:tcPr>
-            <w:cnfStyle w:val="001000000000" w:firstRow="0" w:lastRow="0" w:firstColumn="1" w:lastColumn="0" w:oddVBand="0" w:evenVBand="0" w:oddHBand="0" w:evenHBand="0" w:firstRowFirstColumn="0" w:firstRowLastColumn="0" w:lastRowFirstColumn="0" w:lastRowLastColumn="0"/>
-            <w:tcW w:w="1664" w:type="dxa"/>
+        <w:tc>
+          <w:tcPr>
+            <w:tcW w:w="1530" w:type="dxa"/>
+          </w:tcPr>
+          <w:p>
+            <w:pPr>
+              <w:cnfStyle w:val="000000100000" w:firstRow="0" w:lastRow="0" w:firstColumn="0" w:lastColumn="0" w:oddVBand="0" w:evenVBand="0" w:oddHBand="1" w:evenHBand="0" w:firstRowFirstColumn="0" w:firstRowLastColumn="0" w:lastRowFirstColumn="0" w:lastRowLastColumn="0"/>
+            </w:pPr>
+            <w:r>
+              <w:t>27.27</w:t>
+            </w:r>
+          </w:p>
+        </w:tc>
+      </w:tr>
+      <w:tr>
+        <w:tc>
+          <w:tcPr>
+            <w:cnfStyle w:val="001000000000" w:firstRow="0" w:lastRow="0" w:firstColumn="1" w:lastColumn="0" w:oddVBand="0" w:evenVBand="0" w:oddHBand="0" w:evenHBand="0" w:firstRowFirstColumn="0" w:firstRowLastColumn="0" w:lastRowFirstColumn="0" w:lastRowLastColumn="0"/>
+            <w:tcW w:w="1795" w:type="dxa"/>
           </w:tcPr>
           <w:p>
             <w:r>
@@ -1488,20 +1918,20 @@
         </w:tc>
         <w:tc>
           <w:tcPr>
-            <w:tcW w:w="1528" w:type="dxa"/>
-          </w:tcPr>
-          <w:p>
-            <w:pPr>
-              <w:cnfStyle w:val="000000000000" w:firstRow="0" w:lastRow="0" w:firstColumn="0" w:lastColumn="0" w:oddVBand="0" w:evenVBand="0" w:oddHBand="0" w:evenHBand="0" w:firstRowFirstColumn="0" w:firstRowLastColumn="0" w:lastRowFirstColumn="0" w:lastRowLastColumn="0"/>
-            </w:pPr>
-            <w:r>
-              <w:t>69.87</w:t>
-            </w:r>
-          </w:p>
-        </w:tc>
-        <w:tc>
-          <w:tcPr>
-            <w:tcW w:w="1525" w:type="dxa"/>
+            <w:tcW w:w="1530" w:type="dxa"/>
+          </w:tcPr>
+          <w:p>
+            <w:pPr>
+              <w:cnfStyle w:val="000000000000" w:firstRow="0" w:lastRow="0" w:firstColumn="0" w:lastColumn="0" w:oddVBand="0" w:evenVBand="0" w:oddHBand="0" w:evenHBand="0" w:firstRowFirstColumn="0" w:firstRowLastColumn="0" w:lastRowFirstColumn="0" w:lastRowLastColumn="0"/>
+            </w:pPr>
+            <w:r>
+              <w:t>69.93</w:t>
+            </w:r>
+          </w:p>
+        </w:tc>
+        <w:tc>
+          <w:tcPr>
+            <w:tcW w:w="1530" w:type="dxa"/>
           </w:tcPr>
           <w:p>
             <w:pPr>
@@ -1514,7 +1944,7 @@
         </w:tc>
         <w:tc>
           <w:tcPr>
-            <w:tcW w:w="1526" w:type="dxa"/>
+            <w:tcW w:w="1530" w:type="dxa"/>
           </w:tcPr>
           <w:p>
             <w:pPr>
@@ -1522,6 +1952,19 @@
             </w:pPr>
             <w:r>
               <w:t>68.82</w:t>
+            </w:r>
+          </w:p>
+        </w:tc>
+        <w:tc>
+          <w:tcPr>
+            <w:tcW w:w="1530" w:type="dxa"/>
+          </w:tcPr>
+          <w:p>
+            <w:pPr>
+              <w:cnfStyle w:val="000000000000" w:firstRow="0" w:lastRow="0" w:firstColumn="0" w:lastColumn="0" w:oddVBand="0" w:evenVBand="0" w:oddHBand="0" w:evenHBand="0" w:firstRowFirstColumn="0" w:firstRowLastColumn="0" w:lastRowFirstColumn="0" w:lastRowLastColumn="0"/>
+            </w:pPr>
+            <w:r>
+              <w:t>75.17</w:t>
             </w:r>
           </w:p>
         </w:tc>
@@ -1533,7 +1976,7 @@
         <w:tc>
           <w:tcPr>
             <w:cnfStyle w:val="001000000000" w:firstRow="0" w:lastRow="0" w:firstColumn="1" w:lastColumn="0" w:oddVBand="0" w:evenVBand="0" w:oddHBand="0" w:evenHBand="0" w:firstRowFirstColumn="0" w:firstRowLastColumn="0" w:lastRowFirstColumn="0" w:lastRowLastColumn="0"/>
-            <w:tcW w:w="1664" w:type="dxa"/>
+            <w:tcW w:w="1795" w:type="dxa"/>
           </w:tcPr>
           <w:p>
             <w:proofErr w:type="spellStart"/>
@@ -1545,20 +1988,20 @@
         </w:tc>
         <w:tc>
           <w:tcPr>
-            <w:tcW w:w="1528" w:type="dxa"/>
-          </w:tcPr>
-          <w:p>
-            <w:pPr>
-              <w:cnfStyle w:val="000000100000" w:firstRow="0" w:lastRow="0" w:firstColumn="0" w:lastColumn="0" w:oddVBand="0" w:evenVBand="0" w:oddHBand="1" w:evenHBand="0" w:firstRowFirstColumn="0" w:firstRowLastColumn="0" w:lastRowFirstColumn="0" w:lastRowLastColumn="0"/>
-            </w:pPr>
-            <w:r>
-              <w:t>14.54</w:t>
-            </w:r>
-          </w:p>
-        </w:tc>
-        <w:tc>
-          <w:tcPr>
-            <w:tcW w:w="1525" w:type="dxa"/>
+            <w:tcW w:w="1530" w:type="dxa"/>
+          </w:tcPr>
+          <w:p>
+            <w:pPr>
+              <w:cnfStyle w:val="000000100000" w:firstRow="0" w:lastRow="0" w:firstColumn="0" w:lastColumn="0" w:oddVBand="0" w:evenVBand="0" w:oddHBand="1" w:evenHBand="0" w:firstRowFirstColumn="0" w:firstRowLastColumn="0" w:lastRowFirstColumn="0" w:lastRowLastColumn="0"/>
+            </w:pPr>
+            <w:r>
+              <w:t>14.57</w:t>
+            </w:r>
+          </w:p>
+        </w:tc>
+        <w:tc>
+          <w:tcPr>
+            <w:tcW w:w="1530" w:type="dxa"/>
           </w:tcPr>
           <w:p>
             <w:pPr>
@@ -1571,7 +2014,7 @@
         </w:tc>
         <w:tc>
           <w:tcPr>
-            <w:tcW w:w="1526" w:type="dxa"/>
+            <w:tcW w:w="1530" w:type="dxa"/>
           </w:tcPr>
           <w:p>
             <w:pPr>
@@ -1582,12 +2025,25 @@
             </w:r>
           </w:p>
         </w:tc>
-      </w:tr>
-      <w:tr>
-        <w:tc>
-          <w:tcPr>
-            <w:cnfStyle w:val="001000000000" w:firstRow="0" w:lastRow="0" w:firstColumn="1" w:lastColumn="0" w:oddVBand="0" w:evenVBand="0" w:oddHBand="0" w:evenHBand="0" w:firstRowFirstColumn="0" w:firstRowLastColumn="0" w:lastRowFirstColumn="0" w:lastRowLastColumn="0"/>
-            <w:tcW w:w="1664" w:type="dxa"/>
+        <w:tc>
+          <w:tcPr>
+            <w:tcW w:w="1530" w:type="dxa"/>
+          </w:tcPr>
+          <w:p>
+            <w:pPr>
+              <w:cnfStyle w:val="000000100000" w:firstRow="0" w:lastRow="0" w:firstColumn="0" w:lastColumn="0" w:oddVBand="0" w:evenVBand="0" w:oddHBand="1" w:evenHBand="0" w:firstRowFirstColumn="0" w:firstRowLastColumn="0" w:lastRowFirstColumn="0" w:lastRowLastColumn="0"/>
+            </w:pPr>
+            <w:r>
+              <w:t>27.27</w:t>
+            </w:r>
+          </w:p>
+        </w:tc>
+      </w:tr>
+      <w:tr>
+        <w:tc>
+          <w:tcPr>
+            <w:cnfStyle w:val="001000000000" w:firstRow="0" w:lastRow="0" w:firstColumn="1" w:lastColumn="0" w:oddVBand="0" w:evenVBand="0" w:oddHBand="0" w:evenHBand="0" w:firstRowFirstColumn="0" w:firstRowLastColumn="0" w:lastRowFirstColumn="0" w:lastRowLastColumn="0"/>
+            <w:tcW w:w="1795" w:type="dxa"/>
           </w:tcPr>
           <w:p>
             <w:r>
@@ -1597,20 +2053,20 @@
         </w:tc>
         <w:tc>
           <w:tcPr>
-            <w:tcW w:w="1528" w:type="dxa"/>
-          </w:tcPr>
-          <w:p>
-            <w:pPr>
-              <w:cnfStyle w:val="000000000000" w:firstRow="0" w:lastRow="0" w:firstColumn="0" w:lastColumn="0" w:oddVBand="0" w:evenVBand="0" w:oddHBand="0" w:evenHBand="0" w:firstRowFirstColumn="0" w:firstRowLastColumn="0" w:lastRowFirstColumn="0" w:lastRowLastColumn="0"/>
-            </w:pPr>
-            <w:r>
-              <w:t>20.45</w:t>
-            </w:r>
-          </w:p>
-        </w:tc>
-        <w:tc>
-          <w:tcPr>
-            <w:tcW w:w="1525" w:type="dxa"/>
+            <w:tcW w:w="1530" w:type="dxa"/>
+          </w:tcPr>
+          <w:p>
+            <w:pPr>
+              <w:cnfStyle w:val="000000000000" w:firstRow="0" w:lastRow="0" w:firstColumn="0" w:lastColumn="0" w:oddVBand="0" w:evenVBand="0" w:oddHBand="0" w:evenHBand="0" w:firstRowFirstColumn="0" w:firstRowLastColumn="0" w:lastRowFirstColumn="0" w:lastRowLastColumn="0"/>
+            </w:pPr>
+            <w:r>
+              <w:t>20.73</w:t>
+            </w:r>
+          </w:p>
+        </w:tc>
+        <w:tc>
+          <w:tcPr>
+            <w:tcW w:w="1530" w:type="dxa"/>
           </w:tcPr>
           <w:p>
             <w:pPr>
@@ -1623,7 +2079,7 @@
         </w:tc>
         <w:tc>
           <w:tcPr>
-            <w:tcW w:w="1526" w:type="dxa"/>
+            <w:tcW w:w="1530" w:type="dxa"/>
           </w:tcPr>
           <w:p>
             <w:pPr>
@@ -1631,6 +2087,19 @@
             </w:pPr>
             <w:r>
               <w:t>22.10</w:t>
+            </w:r>
+          </w:p>
+        </w:tc>
+        <w:tc>
+          <w:tcPr>
+            <w:tcW w:w="1530" w:type="dxa"/>
+          </w:tcPr>
+          <w:p>
+            <w:pPr>
+              <w:cnfStyle w:val="000000000000" w:firstRow="0" w:lastRow="0" w:firstColumn="0" w:lastColumn="0" w:oddVBand="0" w:evenVBand="0" w:oddHBand="0" w:evenHBand="0" w:firstRowFirstColumn="0" w:firstRowLastColumn="0" w:lastRowFirstColumn="0" w:lastRowLastColumn="0"/>
+            </w:pPr>
+            <w:r>
+              <w:t>26.00</w:t>
             </w:r>
           </w:p>
         </w:tc>
@@ -1642,7 +2111,7 @@
         <w:tc>
           <w:tcPr>
             <w:cnfStyle w:val="001000000000" w:firstRow="0" w:lastRow="0" w:firstColumn="1" w:lastColumn="0" w:oddVBand="0" w:evenVBand="0" w:oddHBand="0" w:evenHBand="0" w:firstRowFirstColumn="0" w:firstRowLastColumn="0" w:lastRowFirstColumn="0" w:lastRowLastColumn="0"/>
-            <w:tcW w:w="1664" w:type="dxa"/>
+            <w:tcW w:w="1795" w:type="dxa"/>
           </w:tcPr>
           <w:p>
             <w:proofErr w:type="spellStart"/>
@@ -1654,7 +2123,7 @@
         </w:tc>
         <w:tc>
           <w:tcPr>
-            <w:tcW w:w="1528" w:type="dxa"/>
+            <w:tcW w:w="1530" w:type="dxa"/>
           </w:tcPr>
           <w:p>
             <w:pPr>
@@ -1667,7 +2136,7 @@
         </w:tc>
         <w:tc>
           <w:tcPr>
-            <w:tcW w:w="1525" w:type="dxa"/>
+            <w:tcW w:w="1530" w:type="dxa"/>
           </w:tcPr>
           <w:p>
             <w:pPr>
@@ -1680,7 +2149,7 @@
         </w:tc>
         <w:tc>
           <w:tcPr>
-            <w:tcW w:w="1526" w:type="dxa"/>
+            <w:tcW w:w="1530" w:type="dxa"/>
           </w:tcPr>
           <w:p>
             <w:pPr>
@@ -1691,12 +2160,25 @@
             </w:r>
           </w:p>
         </w:tc>
-      </w:tr>
-      <w:tr>
-        <w:tc>
-          <w:tcPr>
-            <w:cnfStyle w:val="001000000000" w:firstRow="0" w:lastRow="0" w:firstColumn="1" w:lastColumn="0" w:oddVBand="0" w:evenVBand="0" w:oddHBand="0" w:evenHBand="0" w:firstRowFirstColumn="0" w:firstRowLastColumn="0" w:lastRowFirstColumn="0" w:lastRowLastColumn="0"/>
-            <w:tcW w:w="1664" w:type="dxa"/>
+        <w:tc>
+          <w:tcPr>
+            <w:tcW w:w="1530" w:type="dxa"/>
+          </w:tcPr>
+          <w:p>
+            <w:pPr>
+              <w:cnfStyle w:val="000000100000" w:firstRow="0" w:lastRow="0" w:firstColumn="0" w:lastColumn="0" w:oddVBand="0" w:evenVBand="0" w:oddHBand="1" w:evenHBand="0" w:firstRowFirstColumn="0" w:firstRowLastColumn="0" w:lastRowFirstColumn="0" w:lastRowLastColumn="0"/>
+            </w:pPr>
+            <w:r>
+              <w:t>-3.81</w:t>
+            </w:r>
+          </w:p>
+        </w:tc>
+      </w:tr>
+      <w:tr>
+        <w:tc>
+          <w:tcPr>
+            <w:cnfStyle w:val="001000000000" w:firstRow="0" w:lastRow="0" w:firstColumn="1" w:lastColumn="0" w:oddVBand="0" w:evenVBand="0" w:oddHBand="0" w:evenHBand="0" w:firstRowFirstColumn="0" w:firstRowLastColumn="0" w:lastRowFirstColumn="0" w:lastRowLastColumn="0"/>
+            <w:tcW w:w="1795" w:type="dxa"/>
           </w:tcPr>
           <w:p>
             <w:r>
@@ -1706,20 +2188,20 @@
         </w:tc>
         <w:tc>
           <w:tcPr>
-            <w:tcW w:w="1528" w:type="dxa"/>
-          </w:tcPr>
-          <w:p>
-            <w:pPr>
-              <w:cnfStyle w:val="000000000000" w:firstRow="0" w:lastRow="0" w:firstColumn="0" w:lastColumn="0" w:oddVBand="0" w:evenVBand="0" w:oddHBand="0" w:evenHBand="0" w:firstRowFirstColumn="0" w:firstRowLastColumn="0" w:lastRowFirstColumn="0" w:lastRowLastColumn="0"/>
-            </w:pPr>
-            <w:r>
-              <w:t>27.37</w:t>
-            </w:r>
-          </w:p>
-        </w:tc>
-        <w:tc>
-          <w:tcPr>
-            <w:tcW w:w="1525" w:type="dxa"/>
+            <w:tcW w:w="1530" w:type="dxa"/>
+          </w:tcPr>
+          <w:p>
+            <w:pPr>
+              <w:cnfStyle w:val="000000000000" w:firstRow="0" w:lastRow="0" w:firstColumn="0" w:lastColumn="0" w:oddVBand="0" w:evenVBand="0" w:oddHBand="0" w:evenHBand="0" w:firstRowFirstColumn="0" w:firstRowLastColumn="0" w:lastRowFirstColumn="0" w:lastRowLastColumn="0"/>
+            </w:pPr>
+            <w:r>
+              <w:t>27.57</w:t>
+            </w:r>
+          </w:p>
+        </w:tc>
+        <w:tc>
+          <w:tcPr>
+            <w:tcW w:w="1530" w:type="dxa"/>
           </w:tcPr>
           <w:p>
             <w:pPr>
@@ -1732,7 +2214,7 @@
         </w:tc>
         <w:tc>
           <w:tcPr>
-            <w:tcW w:w="1526" w:type="dxa"/>
+            <w:tcW w:w="1530" w:type="dxa"/>
           </w:tcPr>
           <w:p>
             <w:pPr>
@@ -1740,6 +2222,19 @@
             </w:pPr>
             <w:r>
               <w:t>20.10</w:t>
+            </w:r>
+          </w:p>
+        </w:tc>
+        <w:tc>
+          <w:tcPr>
+            <w:tcW w:w="1530" w:type="dxa"/>
+          </w:tcPr>
+          <w:p>
+            <w:pPr>
+              <w:cnfStyle w:val="000000000000" w:firstRow="0" w:lastRow="0" w:firstColumn="0" w:lastColumn="0" w:oddVBand="0" w:evenVBand="0" w:oddHBand="0" w:evenHBand="0" w:firstRowFirstColumn="0" w:firstRowLastColumn="0" w:lastRowFirstColumn="0" w:lastRowLastColumn="0"/>
+            </w:pPr>
+            <w:r>
+              <w:t>35.86</w:t>
             </w:r>
           </w:p>
         </w:tc>
@@ -1751,7 +2246,7 @@
         <w:tc>
           <w:tcPr>
             <w:cnfStyle w:val="001000000000" w:firstRow="0" w:lastRow="0" w:firstColumn="1" w:lastColumn="0" w:oddVBand="0" w:evenVBand="0" w:oddHBand="0" w:evenHBand="0" w:firstRowFirstColumn="0" w:firstRowLastColumn="0" w:lastRowFirstColumn="0" w:lastRowLastColumn="0"/>
-            <w:tcW w:w="1664" w:type="dxa"/>
+            <w:tcW w:w="1795" w:type="dxa"/>
           </w:tcPr>
           <w:p>
             <w:r>
@@ -1761,20 +2256,20 @@
         </w:tc>
         <w:tc>
           <w:tcPr>
-            <w:tcW w:w="1528" w:type="dxa"/>
-          </w:tcPr>
-          <w:p>
-            <w:pPr>
-              <w:cnfStyle w:val="000000100000" w:firstRow="0" w:lastRow="0" w:firstColumn="0" w:lastColumn="0" w:oddVBand="0" w:evenVBand="0" w:oddHBand="1" w:evenHBand="0" w:firstRowFirstColumn="0" w:firstRowLastColumn="0" w:lastRowFirstColumn="0" w:lastRowLastColumn="0"/>
-            </w:pPr>
-            <w:r>
-              <w:t>13.10</w:t>
-            </w:r>
-          </w:p>
-        </w:tc>
-        <w:tc>
-          <w:tcPr>
-            <w:tcW w:w="1525" w:type="dxa"/>
+            <w:tcW w:w="1530" w:type="dxa"/>
+          </w:tcPr>
+          <w:p>
+            <w:pPr>
+              <w:cnfStyle w:val="000000100000" w:firstRow="0" w:lastRow="0" w:firstColumn="0" w:lastColumn="0" w:oddVBand="0" w:evenVBand="0" w:oddHBand="1" w:evenHBand="0" w:firstRowFirstColumn="0" w:firstRowLastColumn="0" w:lastRowFirstColumn="0" w:lastRowLastColumn="0"/>
+            </w:pPr>
+            <w:r>
+              <w:t>13.17</w:t>
+            </w:r>
+          </w:p>
+        </w:tc>
+        <w:tc>
+          <w:tcPr>
+            <w:tcW w:w="1530" w:type="dxa"/>
           </w:tcPr>
           <w:p>
             <w:pPr>
@@ -1787,7 +2282,7 @@
         </w:tc>
         <w:tc>
           <w:tcPr>
-            <w:tcW w:w="1526" w:type="dxa"/>
+            <w:tcW w:w="1530" w:type="dxa"/>
           </w:tcPr>
           <w:p>
             <w:pPr>
@@ -1798,12 +2293,25 @@
             </w:r>
           </w:p>
         </w:tc>
-      </w:tr>
-      <w:tr>
-        <w:tc>
-          <w:tcPr>
-            <w:cnfStyle w:val="001000000000" w:firstRow="0" w:lastRow="0" w:firstColumn="1" w:lastColumn="0" w:oddVBand="0" w:evenVBand="0" w:oddHBand="0" w:evenHBand="0" w:firstRowFirstColumn="0" w:firstRowLastColumn="0" w:lastRowFirstColumn="0" w:lastRowLastColumn="0"/>
-            <w:tcW w:w="1664" w:type="dxa"/>
+        <w:tc>
+          <w:tcPr>
+            <w:tcW w:w="1530" w:type="dxa"/>
+          </w:tcPr>
+          <w:p>
+            <w:pPr>
+              <w:cnfStyle w:val="000000100000" w:firstRow="0" w:lastRow="0" w:firstColumn="0" w:lastColumn="0" w:oddVBand="0" w:evenVBand="0" w:oddHBand="1" w:evenHBand="0" w:firstRowFirstColumn="0" w:firstRowLastColumn="0" w:lastRowFirstColumn="0" w:lastRowLastColumn="0"/>
+            </w:pPr>
+            <w:r>
+              <w:t>23.84</w:t>
+            </w:r>
+          </w:p>
+        </w:tc>
+      </w:tr>
+      <w:tr>
+        <w:tc>
+          <w:tcPr>
+            <w:cnfStyle w:val="001000000000" w:firstRow="0" w:lastRow="0" w:firstColumn="1" w:lastColumn="0" w:oddVBand="0" w:evenVBand="0" w:oddHBand="0" w:evenHBand="0" w:firstRowFirstColumn="0" w:firstRowLastColumn="0" w:lastRowFirstColumn="0" w:lastRowLastColumn="0"/>
+            <w:tcW w:w="1795" w:type="dxa"/>
           </w:tcPr>
           <w:p>
             <w:proofErr w:type="spellStart"/>
@@ -1815,20 +2323,20 @@
         </w:tc>
         <w:tc>
           <w:tcPr>
-            <w:tcW w:w="1528" w:type="dxa"/>
-          </w:tcPr>
-          <w:p>
-            <w:pPr>
-              <w:cnfStyle w:val="000000000000" w:firstRow="0" w:lastRow="0" w:firstColumn="0" w:lastColumn="0" w:oddVBand="0" w:evenVBand="0" w:oddHBand="0" w:evenHBand="0" w:firstRowFirstColumn="0" w:firstRowLastColumn="0" w:lastRowFirstColumn="0" w:lastRowLastColumn="0"/>
-            </w:pPr>
-            <w:r>
-              <w:t>15.37</w:t>
-            </w:r>
-          </w:p>
-        </w:tc>
-        <w:tc>
-          <w:tcPr>
-            <w:tcW w:w="1525" w:type="dxa"/>
+            <w:tcW w:w="1530" w:type="dxa"/>
+          </w:tcPr>
+          <w:p>
+            <w:pPr>
+              <w:cnfStyle w:val="000000000000" w:firstRow="0" w:lastRow="0" w:firstColumn="0" w:lastColumn="0" w:oddVBand="0" w:evenVBand="0" w:oddHBand="0" w:evenHBand="0" w:firstRowFirstColumn="0" w:firstRowLastColumn="0" w:lastRowFirstColumn="0" w:lastRowLastColumn="0"/>
+            </w:pPr>
+            <w:r>
+              <w:t>15.56</w:t>
+            </w:r>
+          </w:p>
+        </w:tc>
+        <w:tc>
+          <w:tcPr>
+            <w:tcW w:w="1530" w:type="dxa"/>
           </w:tcPr>
           <w:p>
             <w:pPr>
@@ -1841,7 +2349,7 @@
         </w:tc>
         <w:tc>
           <w:tcPr>
-            <w:tcW w:w="1526" w:type="dxa"/>
+            <w:tcW w:w="1530" w:type="dxa"/>
           </w:tcPr>
           <w:p>
             <w:pPr>
@@ -1849,6 +2357,19 @@
             </w:pPr>
             <w:r>
               <w:t>3.23</w:t>
+            </w:r>
+          </w:p>
+        </w:tc>
+        <w:tc>
+          <w:tcPr>
+            <w:tcW w:w="1530" w:type="dxa"/>
+          </w:tcPr>
+          <w:p>
+            <w:pPr>
+              <w:cnfStyle w:val="000000000000" w:firstRow="0" w:lastRow="0" w:firstColumn="0" w:lastColumn="0" w:oddVBand="0" w:evenVBand="0" w:oddHBand="0" w:evenHBand="0" w:firstRowFirstColumn="0" w:firstRowLastColumn="0" w:lastRowFirstColumn="0" w:lastRowLastColumn="0"/>
+            </w:pPr>
+            <w:r>
+              <w:t>23.68</w:t>
             </w:r>
           </w:p>
         </w:tc>
@@ -1860,7 +2381,7 @@
         <w:tc>
           <w:tcPr>
             <w:cnfStyle w:val="001000000000" w:firstRow="0" w:lastRow="0" w:firstColumn="1" w:lastColumn="0" w:oddVBand="0" w:evenVBand="0" w:oddHBand="0" w:evenHBand="0" w:firstRowFirstColumn="0" w:firstRowLastColumn="0" w:lastRowFirstColumn="0" w:lastRowLastColumn="0"/>
-            <w:tcW w:w="1664" w:type="dxa"/>
+            <w:tcW w:w="1795" w:type="dxa"/>
           </w:tcPr>
           <w:p>
             <w:r>
@@ -1870,7 +2391,7 @@
         </w:tc>
         <w:tc>
           <w:tcPr>
-            <w:tcW w:w="1528" w:type="dxa"/>
+            <w:tcW w:w="1530" w:type="dxa"/>
           </w:tcPr>
           <w:p>
             <w:pPr>
@@ -1883,7 +2404,7 @@
         </w:tc>
         <w:tc>
           <w:tcPr>
-            <w:tcW w:w="1525" w:type="dxa"/>
+            <w:tcW w:w="1530" w:type="dxa"/>
           </w:tcPr>
           <w:p>
             <w:pPr>
@@ -1896,7 +2417,7 @@
         </w:tc>
         <w:tc>
           <w:tcPr>
-            <w:tcW w:w="1526" w:type="dxa"/>
+            <w:tcW w:w="1530" w:type="dxa"/>
           </w:tcPr>
           <w:p>
             <w:pPr>
@@ -1907,12 +2428,25 @@
             </w:r>
           </w:p>
         </w:tc>
-      </w:tr>
-      <w:tr>
-        <w:tc>
-          <w:tcPr>
-            <w:cnfStyle w:val="001000000000" w:firstRow="0" w:lastRow="0" w:firstColumn="1" w:lastColumn="0" w:oddVBand="0" w:evenVBand="0" w:oddHBand="0" w:evenHBand="0" w:firstRowFirstColumn="0" w:firstRowLastColumn="0" w:lastRowFirstColumn="0" w:lastRowLastColumn="0"/>
-            <w:tcW w:w="1664" w:type="dxa"/>
+        <w:tc>
+          <w:tcPr>
+            <w:tcW w:w="1530" w:type="dxa"/>
+          </w:tcPr>
+          <w:p>
+            <w:pPr>
+              <w:cnfStyle w:val="000000100000" w:firstRow="0" w:lastRow="0" w:firstColumn="0" w:lastColumn="0" w:oddVBand="0" w:evenVBand="0" w:oddHBand="1" w:evenHBand="0" w:firstRowFirstColumn="0" w:firstRowLastColumn="0" w:lastRowFirstColumn="0" w:lastRowLastColumn="0"/>
+            </w:pPr>
+            <w:r>
+              <w:t>28.59</w:t>
+            </w:r>
+          </w:p>
+        </w:tc>
+      </w:tr>
+      <w:tr>
+        <w:tc>
+          <w:tcPr>
+            <w:cnfStyle w:val="001000000000" w:firstRow="0" w:lastRow="0" w:firstColumn="1" w:lastColumn="0" w:oddVBand="0" w:evenVBand="0" w:oddHBand="0" w:evenHBand="0" w:firstRowFirstColumn="0" w:firstRowLastColumn="0" w:lastRowFirstColumn="0" w:lastRowLastColumn="0"/>
+            <w:tcW w:w="1795" w:type="dxa"/>
           </w:tcPr>
           <w:p>
             <w:r>
@@ -1922,20 +2456,20 @@
         </w:tc>
         <w:tc>
           <w:tcPr>
-            <w:tcW w:w="1528" w:type="dxa"/>
-          </w:tcPr>
-          <w:p>
-            <w:pPr>
-              <w:cnfStyle w:val="000000000000" w:firstRow="0" w:lastRow="0" w:firstColumn="0" w:lastColumn="0" w:oddVBand="0" w:evenVBand="0" w:oddHBand="0" w:evenHBand="0" w:firstRowFirstColumn="0" w:firstRowLastColumn="0" w:lastRowFirstColumn="0" w:lastRowLastColumn="0"/>
-            </w:pPr>
-            <w:r>
-              <w:t>21.36</w:t>
-            </w:r>
-          </w:p>
-        </w:tc>
-        <w:tc>
-          <w:tcPr>
-            <w:tcW w:w="1525" w:type="dxa"/>
+            <w:tcW w:w="1530" w:type="dxa"/>
+          </w:tcPr>
+          <w:p>
+            <w:pPr>
+              <w:cnfStyle w:val="000000000000" w:firstRow="0" w:lastRow="0" w:firstColumn="0" w:lastColumn="0" w:oddVBand="0" w:evenVBand="0" w:oddHBand="0" w:evenHBand="0" w:firstRowFirstColumn="0" w:firstRowLastColumn="0" w:lastRowFirstColumn="0" w:lastRowLastColumn="0"/>
+            </w:pPr>
+            <w:r>
+              <w:t>22.10</w:t>
+            </w:r>
+          </w:p>
+        </w:tc>
+        <w:tc>
+          <w:tcPr>
+            <w:tcW w:w="1530" w:type="dxa"/>
           </w:tcPr>
           <w:p>
             <w:pPr>
@@ -1948,7 +2482,7 @@
         </w:tc>
         <w:tc>
           <w:tcPr>
-            <w:tcW w:w="1526" w:type="dxa"/>
+            <w:tcW w:w="1530" w:type="dxa"/>
           </w:tcPr>
           <w:p>
             <w:pPr>
@@ -1956,6 +2490,19 @@
             </w:pPr>
             <w:r>
               <w:t>7.26</w:t>
+            </w:r>
+          </w:p>
+        </w:tc>
+        <w:tc>
+          <w:tcPr>
+            <w:tcW w:w="1530" w:type="dxa"/>
+          </w:tcPr>
+          <w:p>
+            <w:pPr>
+              <w:cnfStyle w:val="000000000000" w:firstRow="0" w:lastRow="0" w:firstColumn="0" w:lastColumn="0" w:oddVBand="0" w:evenVBand="0" w:oddHBand="0" w:evenHBand="0" w:firstRowFirstColumn="0" w:firstRowLastColumn="0" w:lastRowFirstColumn="0" w:lastRowLastColumn="0"/>
+            </w:pPr>
+            <w:r>
+              <w:t>25.31</w:t>
             </w:r>
           </w:p>
         </w:tc>
@@ -1967,7 +2514,7 @@
         <w:tc>
           <w:tcPr>
             <w:cnfStyle w:val="001000000000" w:firstRow="0" w:lastRow="0" w:firstColumn="1" w:lastColumn="0" w:oddVBand="0" w:evenVBand="0" w:oddHBand="0" w:evenHBand="0" w:firstRowFirstColumn="0" w:firstRowLastColumn="0" w:lastRowFirstColumn="0" w:lastRowLastColumn="0"/>
-            <w:tcW w:w="1664" w:type="dxa"/>
+            <w:tcW w:w="1795" w:type="dxa"/>
           </w:tcPr>
           <w:p>
             <w:r>
@@ -1977,20 +2524,20 @@
         </w:tc>
         <w:tc>
           <w:tcPr>
-            <w:tcW w:w="1528" w:type="dxa"/>
-          </w:tcPr>
-          <w:p>
-            <w:pPr>
-              <w:cnfStyle w:val="000000100000" w:firstRow="0" w:lastRow="0" w:firstColumn="0" w:lastColumn="0" w:oddVBand="0" w:evenVBand="0" w:oddHBand="1" w:evenHBand="0" w:firstRowFirstColumn="0" w:firstRowLastColumn="0" w:lastRowFirstColumn="0" w:lastRowLastColumn="0"/>
-            </w:pPr>
-            <w:r>
-              <w:t>20.78</w:t>
-            </w:r>
-          </w:p>
-        </w:tc>
-        <w:tc>
-          <w:tcPr>
-            <w:tcW w:w="1525" w:type="dxa"/>
+            <w:tcW w:w="1530" w:type="dxa"/>
+          </w:tcPr>
+          <w:p>
+            <w:pPr>
+              <w:cnfStyle w:val="000000100000" w:firstRow="0" w:lastRow="0" w:firstColumn="0" w:lastColumn="0" w:oddVBand="0" w:evenVBand="0" w:oddHBand="1" w:evenHBand="0" w:firstRowFirstColumn="0" w:firstRowLastColumn="0" w:lastRowFirstColumn="0" w:lastRowLastColumn="0"/>
+            </w:pPr>
+            <w:r>
+              <w:t>21.26</w:t>
+            </w:r>
+          </w:p>
+        </w:tc>
+        <w:tc>
+          <w:tcPr>
+            <w:tcW w:w="1530" w:type="dxa"/>
           </w:tcPr>
           <w:p>
             <w:pPr>
@@ -2003,7 +2550,7 @@
         </w:tc>
         <w:tc>
           <w:tcPr>
-            <w:tcW w:w="1526" w:type="dxa"/>
+            <w:tcW w:w="1530" w:type="dxa"/>
           </w:tcPr>
           <w:p>
             <w:pPr>
@@ -2014,12 +2561,25 @@
             </w:r>
           </w:p>
         </w:tc>
-      </w:tr>
-      <w:tr>
-        <w:tc>
-          <w:tcPr>
-            <w:cnfStyle w:val="001000000000" w:firstRow="0" w:lastRow="0" w:firstColumn="1" w:lastColumn="0" w:oddVBand="0" w:evenVBand="0" w:oddHBand="0" w:evenHBand="0" w:firstRowFirstColumn="0" w:firstRowLastColumn="0" w:lastRowFirstColumn="0" w:lastRowLastColumn="0"/>
-            <w:tcW w:w="1664" w:type="dxa"/>
+        <w:tc>
+          <w:tcPr>
+            <w:tcW w:w="1530" w:type="dxa"/>
+          </w:tcPr>
+          <w:p>
+            <w:pPr>
+              <w:cnfStyle w:val="000000100000" w:firstRow="0" w:lastRow="0" w:firstColumn="0" w:lastColumn="0" w:oddVBand="0" w:evenVBand="0" w:oddHBand="1" w:evenHBand="0" w:firstRowFirstColumn="0" w:firstRowLastColumn="0" w:lastRowFirstColumn="0" w:lastRowLastColumn="0"/>
+            </w:pPr>
+            <w:r>
+              <w:t>24.74</w:t>
+            </w:r>
+          </w:p>
+        </w:tc>
+      </w:tr>
+      <w:tr>
+        <w:tc>
+          <w:tcPr>
+            <w:cnfStyle w:val="001000000000" w:firstRow="0" w:lastRow="0" w:firstColumn="1" w:lastColumn="0" w:oddVBand="0" w:evenVBand="0" w:oddHBand="0" w:evenHBand="0" w:firstRowFirstColumn="0" w:firstRowLastColumn="0" w:lastRowFirstColumn="0" w:lastRowLastColumn="0"/>
+            <w:tcW w:w="1795" w:type="dxa"/>
           </w:tcPr>
           <w:p>
             <w:pPr>
@@ -2031,16 +2591,14 @@
             <w:r>
               <w:t>Average Compression</w:t>
             </w:r>
-          </w:p>
-          <w:p>
-            <w:r>
-              <w:t>Percent</w:t>
-            </w:r>
-          </w:p>
-        </w:tc>
-        <w:tc>
-          <w:tcPr>
-            <w:tcW w:w="1528" w:type="dxa"/>
+            <w:r>
+              <w:t xml:space="preserve"> %</w:t>
+            </w:r>
+          </w:p>
+        </w:tc>
+        <w:tc>
+          <w:tcPr>
+            <w:tcW w:w="1530" w:type="dxa"/>
             <w:vAlign w:val="bottom"/>
           </w:tcPr>
           <w:p>
@@ -2048,13 +2606,24 @@
               <w:cnfStyle w:val="000000000000" w:firstRow="0" w:lastRow="0" w:firstColumn="0" w:lastColumn="0" w:oddVBand="0" w:evenVBand="0" w:oddHBand="0" w:evenHBand="0" w:firstRowFirstColumn="0" w:firstRowLastColumn="0" w:lastRowFirstColumn="0" w:lastRowLastColumn="0"/>
             </w:pPr>
             <w:r>
-              <w:t>20.35</w:t>
-            </w:r>
-          </w:p>
-        </w:tc>
-        <w:tc>
-          <w:tcPr>
-            <w:tcW w:w="1525" w:type="dxa"/>
+              <w:t>td512</w:t>
+            </w:r>
+          </w:p>
+          <w:p>
+            <w:pPr>
+              <w:cnfStyle w:val="000000000000" w:firstRow="0" w:lastRow="0" w:firstColumn="0" w:lastColumn="0" w:oddVBand="0" w:evenVBand="0" w:oddHBand="0" w:evenHBand="0" w:firstRowFirstColumn="0" w:firstRowLastColumn="0" w:lastRowFirstColumn="0" w:lastRowLastColumn="0"/>
+            </w:pPr>
+            <w:r>
+              <w:t>20.3</w:t>
+            </w:r>
+            <w:r>
+              <w:t>6</w:t>
+            </w:r>
+          </w:p>
+        </w:tc>
+        <w:tc>
+          <w:tcPr>
+            <w:tcW w:w="1530" w:type="dxa"/>
             <w:vAlign w:val="bottom"/>
           </w:tcPr>
           <w:p>
@@ -2062,13 +2631,21 @@
               <w:cnfStyle w:val="000000000000" w:firstRow="0" w:lastRow="0" w:firstColumn="0" w:lastColumn="0" w:oddVBand="0" w:evenVBand="0" w:oddHBand="0" w:evenHBand="0" w:firstRowFirstColumn="0" w:firstRowLastColumn="0" w:lastRowFirstColumn="0" w:lastRowLastColumn="0"/>
             </w:pPr>
             <w:r>
+              <w:t>QuickLZ 512</w:t>
+            </w:r>
+          </w:p>
+          <w:p>
+            <w:pPr>
+              <w:cnfStyle w:val="000000000000" w:firstRow="0" w:lastRow="0" w:firstColumn="0" w:lastColumn="0" w:oddVBand="0" w:evenVBand="0" w:oddHBand="0" w:evenHBand="0" w:firstRowFirstColumn="0" w:firstRowLastColumn="0" w:lastRowFirstColumn="0" w:lastRowLastColumn="0"/>
+            </w:pPr>
+            <w:r>
               <w:t>22.01</w:t>
             </w:r>
           </w:p>
         </w:tc>
         <w:tc>
           <w:tcPr>
-            <w:tcW w:w="1526" w:type="dxa"/>
+            <w:tcW w:w="1530" w:type="dxa"/>
             <w:vAlign w:val="bottom"/>
           </w:tcPr>
           <w:p>
@@ -2076,7 +2653,37 @@
               <w:cnfStyle w:val="000000000000" w:firstRow="0" w:lastRow="0" w:firstColumn="0" w:lastColumn="0" w:oddVBand="0" w:evenVBand="0" w:oddHBand="0" w:evenHBand="0" w:firstRowFirstColumn="0" w:firstRowLastColumn="0" w:lastRowFirstColumn="0" w:lastRowLastColumn="0"/>
             </w:pPr>
             <w:r>
+              <w:t>QuickLZ 256</w:t>
+            </w:r>
+          </w:p>
+          <w:p>
+            <w:pPr>
+              <w:cnfStyle w:val="000000000000" w:firstRow="0" w:lastRow="0" w:firstColumn="0" w:lastColumn="0" w:oddVBand="0" w:evenVBand="0" w:oddHBand="0" w:evenHBand="0" w:firstRowFirstColumn="0" w:firstRowLastColumn="0" w:lastRowFirstColumn="0" w:lastRowLastColumn="0"/>
+            </w:pPr>
+            <w:r>
               <w:t>14.14</w:t>
+            </w:r>
+          </w:p>
+        </w:tc>
+        <w:tc>
+          <w:tcPr>
+            <w:tcW w:w="1530" w:type="dxa"/>
+            <w:vAlign w:val="bottom"/>
+          </w:tcPr>
+          <w:p>
+            <w:pPr>
+              <w:cnfStyle w:val="000000000000" w:firstRow="0" w:lastRow="0" w:firstColumn="0" w:lastColumn="0" w:oddVBand="0" w:evenVBand="0" w:oddHBand="0" w:evenHBand="0" w:firstRowFirstColumn="0" w:firstRowLastColumn="0" w:lastRowFirstColumn="0" w:lastRowLastColumn="0"/>
+            </w:pPr>
+            <w:r>
+              <w:t>fpaq0 64</w:t>
+            </w:r>
+          </w:p>
+          <w:p>
+            <w:pPr>
+              <w:cnfStyle w:val="000000000000" w:firstRow="0" w:lastRow="0" w:firstColumn="0" w:lastColumn="0" w:oddVBand="0" w:evenVBand="0" w:oddHBand="0" w:evenHBand="0" w:firstRowFirstColumn="0" w:firstRowLastColumn="0" w:lastRowFirstColumn="0" w:lastRowLastColumn="0"/>
+            </w:pPr>
+            <w:r>
+              <w:t>26.13</w:t>
             </w:r>
           </w:p>
         </w:tc>
@@ -2085,6 +2692,7 @@
     <w:p/>
     <w:p>
       <w:r>
+        <w:lastRenderedPageBreak/>
         <w:t xml:space="preserve">Compression and decompression speed </w:t>
       </w:r>
       <w:r>
@@ -2145,11 +2753,15 @@
         <w:t>are affected by</w:t>
       </w:r>
       <w:r>
-        <w:t xml:space="preserve"> the compressibility of the data. Uncompressible data such as fireworks.jpeg compresses and decompresses quickly because it contains mostly random data. Different types of data </w:t>
-      </w:r>
-      <w:r>
-        <w:lastRenderedPageBreak/>
-        <w:t>compress and decompress at different rates. Only the file Reymont has a compression speed that is much slower for td512</w:t>
+        <w:t xml:space="preserve"> the compressibility of the data. Uncompressible data such as fireworks.jpeg compresses and decompresses quickly because it contains mostly random data. Different types of data compress and decompress at different rates. Only the file </w:t>
+      </w:r>
+      <w:proofErr w:type="spellStart"/>
+      <w:r>
+        <w:t>reymont</w:t>
+      </w:r>
+      <w:proofErr w:type="spellEnd"/>
+      <w:r>
+        <w:t xml:space="preserve"> has a compression speed that is much slower for td512</w:t>
       </w:r>
       <w:r>
         <w:t xml:space="preserve"> than QuickLZ</w:t>
@@ -2164,7 +2776,7 @@
         <w:t xml:space="preserve"> (removal of high-order bit) when string mode fails, which results in a longer compression time than for other data types.</w:t>
       </w:r>
       <w:r>
-        <w:t xml:space="preserve"> On average, td512 compresses twice as fast as QuickLZ 512, and with average compression percentage very similar between them, this is a benefit for td512. With 2.5 times the </w:t>
+        <w:t xml:space="preserve"> On average, td512 compresses twice as fast as QuickLZ 512, and with average compression percent very similar between them, this is a benefit for td512. With 2.5 times the </w:t>
       </w:r>
       <w:r>
         <w:t xml:space="preserve">average </w:t>
@@ -2229,11 +2841,11 @@
     <w:tbl>
       <w:tblPr>
         <w:tblStyle w:val="GridTable4-Accent1"/>
-        <w:tblW w:w="6183" w:type="dxa"/>
+        <w:tblW w:w="6261" w:type="dxa"/>
         <w:tblLook w:val="04A0" w:firstRow="1" w:lastRow="0" w:firstColumn="1" w:lastColumn="0" w:noHBand="0" w:noVBand="1"/>
       </w:tblPr>
       <w:tblGrid>
-        <w:gridCol w:w="1650"/>
+        <w:gridCol w:w="1728"/>
         <w:gridCol w:w="1511"/>
         <w:gridCol w:w="1511"/>
         <w:gridCol w:w="1511"/>
@@ -2241,11 +2853,12 @@
       <w:tr>
         <w:trPr>
           <w:cnfStyle w:val="100000000000" w:firstRow="1" w:lastRow="0" w:firstColumn="0" w:lastColumn="0" w:oddVBand="0" w:evenVBand="0" w:oddHBand="0" w:evenHBand="0" w:firstRowFirstColumn="0" w:firstRowLastColumn="0" w:lastRowFirstColumn="0" w:lastRowLastColumn="0"/>
+          <w:trHeight w:val="962"/>
         </w:trPr>
         <w:tc>
           <w:tcPr>
             <w:cnfStyle w:val="001000000000" w:firstRow="0" w:lastRow="0" w:firstColumn="1" w:lastColumn="0" w:oddVBand="0" w:evenVBand="0" w:oddHBand="0" w:evenHBand="0" w:firstRowFirstColumn="0" w:firstRowLastColumn="0" w:lastRowFirstColumn="0" w:lastRowLastColumn="0"/>
-            <w:tcW w:w="1650" w:type="dxa"/>
+            <w:tcW w:w="1728" w:type="dxa"/>
           </w:tcPr>
           <w:p>
             <w:pPr>
@@ -2359,7 +2972,7 @@
         <w:tc>
           <w:tcPr>
             <w:cnfStyle w:val="001000000000" w:firstRow="0" w:lastRow="0" w:firstColumn="1" w:lastColumn="0" w:oddVBand="0" w:evenVBand="0" w:oddHBand="0" w:evenHBand="0" w:firstRowFirstColumn="0" w:firstRowLastColumn="0" w:lastRowFirstColumn="0" w:lastRowLastColumn="0"/>
-            <w:tcW w:w="1650" w:type="dxa"/>
+            <w:tcW w:w="1728" w:type="dxa"/>
           </w:tcPr>
           <w:p>
             <w:r>
@@ -2376,7 +2989,7 @@
               <w:cnfStyle w:val="000000100000" w:firstRow="0" w:lastRow="0" w:firstColumn="0" w:lastColumn="0" w:oddVBand="0" w:evenVBand="0" w:oddHBand="1" w:evenHBand="0" w:firstRowFirstColumn="0" w:firstRowLastColumn="0" w:lastRowFirstColumn="0" w:lastRowLastColumn="0"/>
             </w:pPr>
             <w:r>
-              <w:t>144571296</w:t>
+              <w:t>143751408</w:t>
             </w:r>
           </w:p>
         </w:tc>
@@ -2411,7 +3024,7 @@
         <w:tc>
           <w:tcPr>
             <w:cnfStyle w:val="001000000000" w:firstRow="0" w:lastRow="0" w:firstColumn="1" w:lastColumn="0" w:oddVBand="0" w:evenVBand="0" w:oddHBand="0" w:evenHBand="0" w:firstRowFirstColumn="0" w:firstRowLastColumn="0" w:lastRowFirstColumn="0" w:lastRowLastColumn="0"/>
-            <w:tcW w:w="1650" w:type="dxa"/>
+            <w:tcW w:w="1728" w:type="dxa"/>
           </w:tcPr>
           <w:p>
             <w:r>
@@ -2428,7 +3041,7 @@
               <w:cnfStyle w:val="000000000000" w:firstRow="0" w:lastRow="0" w:firstColumn="0" w:lastColumn="0" w:oddVBand="0" w:evenVBand="0" w:oddHBand="0" w:evenHBand="0" w:firstRowFirstColumn="0" w:firstRowLastColumn="0" w:lastRowFirstColumn="0" w:lastRowLastColumn="0"/>
             </w:pPr>
             <w:r>
-              <w:t>147965728</w:t>
+              <w:t>137559344</w:t>
             </w:r>
           </w:p>
         </w:tc>
@@ -2466,7 +3079,7 @@
         <w:tc>
           <w:tcPr>
             <w:cnfStyle w:val="001000000000" w:firstRow="0" w:lastRow="0" w:firstColumn="1" w:lastColumn="0" w:oddVBand="0" w:evenVBand="0" w:oddHBand="0" w:evenHBand="0" w:firstRowFirstColumn="0" w:firstRowLastColumn="0" w:lastRowFirstColumn="0" w:lastRowLastColumn="0"/>
-            <w:tcW w:w="1650" w:type="dxa"/>
+            <w:tcW w:w="1728" w:type="dxa"/>
           </w:tcPr>
           <w:p>
             <w:r>
@@ -2483,7 +3096,7 @@
               <w:cnfStyle w:val="000000100000" w:firstRow="0" w:lastRow="0" w:firstColumn="0" w:lastColumn="0" w:oddVBand="0" w:evenVBand="0" w:oddHBand="1" w:evenHBand="0" w:firstRowFirstColumn="0" w:firstRowLastColumn="0" w:lastRowFirstColumn="0" w:lastRowLastColumn="0"/>
             </w:pPr>
             <w:r>
-              <w:t>109834816</w:t>
+              <w:t>100831968</w:t>
             </w:r>
           </w:p>
         </w:tc>
@@ -2518,7 +3131,7 @@
         <w:tc>
           <w:tcPr>
             <w:cnfStyle w:val="001000000000" w:firstRow="0" w:lastRow="0" w:firstColumn="1" w:lastColumn="0" w:oddVBand="0" w:evenVBand="0" w:oddHBand="0" w:evenHBand="0" w:firstRowFirstColumn="0" w:firstRowLastColumn="0" w:lastRowFirstColumn="0" w:lastRowLastColumn="0"/>
-            <w:tcW w:w="1650" w:type="dxa"/>
+            <w:tcW w:w="1728" w:type="dxa"/>
           </w:tcPr>
           <w:p>
             <w:r>
@@ -2535,7 +3148,7 @@
               <w:cnfStyle w:val="000000000000" w:firstRow="0" w:lastRow="0" w:firstColumn="0" w:lastColumn="0" w:oddVBand="0" w:evenVBand="0" w:oddHBand="0" w:evenHBand="0" w:firstRowFirstColumn="0" w:firstRowLastColumn="0" w:lastRowFirstColumn="0" w:lastRowLastColumn="0"/>
             </w:pPr>
             <w:r>
-              <w:t>131823296</w:t>
+              <w:t>147658832</w:t>
             </w:r>
           </w:p>
         </w:tc>
@@ -2573,7 +3186,7 @@
         <w:tc>
           <w:tcPr>
             <w:cnfStyle w:val="001000000000" w:firstRow="0" w:lastRow="0" w:firstColumn="1" w:lastColumn="0" w:oddVBand="0" w:evenVBand="0" w:oddHBand="0" w:evenHBand="0" w:firstRowFirstColumn="0" w:firstRowLastColumn="0" w:lastRowFirstColumn="0" w:lastRowLastColumn="0"/>
-            <w:tcW w:w="1650" w:type="dxa"/>
+            <w:tcW w:w="1728" w:type="dxa"/>
           </w:tcPr>
           <w:p>
             <w:proofErr w:type="spellStart"/>
@@ -2592,7 +3205,7 @@
               <w:cnfStyle w:val="000000100000" w:firstRow="0" w:lastRow="0" w:firstColumn="0" w:lastColumn="0" w:oddVBand="0" w:evenVBand="0" w:oddHBand="1" w:evenHBand="0" w:firstRowFirstColumn="0" w:firstRowLastColumn="0" w:lastRowFirstColumn="0" w:lastRowLastColumn="0"/>
             </w:pPr>
             <w:r>
-              <w:t>128160920</w:t>
+              <w:t>114948456</w:t>
             </w:r>
           </w:p>
         </w:tc>
@@ -2627,7 +3240,7 @@
         <w:tc>
           <w:tcPr>
             <w:cnfStyle w:val="001000000000" w:firstRow="0" w:lastRow="0" w:firstColumn="1" w:lastColumn="0" w:oddVBand="0" w:evenVBand="0" w:oddHBand="0" w:evenHBand="0" w:firstRowFirstColumn="0" w:firstRowLastColumn="0" w:lastRowFirstColumn="0" w:lastRowLastColumn="0"/>
-            <w:tcW w:w="1650" w:type="dxa"/>
+            <w:tcW w:w="1728" w:type="dxa"/>
           </w:tcPr>
           <w:p>
             <w:r>
@@ -2644,7 +3257,7 @@
               <w:cnfStyle w:val="000000000000" w:firstRow="0" w:lastRow="0" w:firstColumn="0" w:lastColumn="0" w:oddVBand="0" w:evenVBand="0" w:oddHBand="0" w:evenHBand="0" w:firstRowFirstColumn="0" w:firstRowLastColumn="0" w:lastRowFirstColumn="0" w:lastRowLastColumn="0"/>
             </w:pPr>
             <w:r>
-              <w:t>1000756032</w:t>
+              <w:t>918604480</w:t>
             </w:r>
           </w:p>
         </w:tc>
@@ -2682,7 +3295,7 @@
         <w:tc>
           <w:tcPr>
             <w:cnfStyle w:val="001000000000" w:firstRow="0" w:lastRow="0" w:firstColumn="1" w:lastColumn="0" w:oddVBand="0" w:evenVBand="0" w:oddHBand="0" w:evenHBand="0" w:firstRowFirstColumn="0" w:firstRowLastColumn="0" w:lastRowFirstColumn="0" w:lastRowLastColumn="0"/>
-            <w:tcW w:w="1650" w:type="dxa"/>
+            <w:tcW w:w="1728" w:type="dxa"/>
           </w:tcPr>
           <w:p>
             <w:proofErr w:type="spellStart"/>
@@ -2701,7 +3314,7 @@
               <w:cnfStyle w:val="000000100000" w:firstRow="0" w:lastRow="0" w:firstColumn="0" w:lastColumn="0" w:oddVBand="0" w:evenVBand="0" w:oddHBand="1" w:evenHBand="0" w:firstRowFirstColumn="0" w:firstRowLastColumn="0" w:lastRowFirstColumn="0" w:lastRowLastColumn="0"/>
             </w:pPr>
             <w:r>
-              <w:t>337857568</w:t>
+              <w:t>198973152</w:t>
             </w:r>
           </w:p>
         </w:tc>
@@ -2736,7 +3349,7 @@
         <w:tc>
           <w:tcPr>
             <w:cnfStyle w:val="001000000000" w:firstRow="0" w:lastRow="0" w:firstColumn="1" w:lastColumn="0" w:oddVBand="0" w:evenVBand="0" w:oddHBand="0" w:evenHBand="0" w:firstRowFirstColumn="0" w:firstRowLastColumn="0" w:lastRowFirstColumn="0" w:lastRowLastColumn="0"/>
-            <w:tcW w:w="1650" w:type="dxa"/>
+            <w:tcW w:w="1728" w:type="dxa"/>
           </w:tcPr>
           <w:p>
             <w:proofErr w:type="spellStart"/>
@@ -2755,7 +3368,7 @@
               <w:cnfStyle w:val="000000000000" w:firstRow="0" w:lastRow="0" w:firstColumn="0" w:lastColumn="0" w:oddVBand="0" w:evenVBand="0" w:oddHBand="0" w:evenHBand="0" w:firstRowFirstColumn="0" w:firstRowLastColumn="0" w:lastRowFirstColumn="0" w:lastRowLastColumn="0"/>
             </w:pPr>
             <w:r>
-              <w:t>195842112</w:t>
+              <w:t>148840000</w:t>
             </w:r>
           </w:p>
         </w:tc>
@@ -2793,7 +3406,7 @@
         <w:tc>
           <w:tcPr>
             <w:cnfStyle w:val="001000000000" w:firstRow="0" w:lastRow="0" w:firstColumn="1" w:lastColumn="0" w:oddVBand="0" w:evenVBand="0" w:oddHBand="0" w:evenHBand="0" w:firstRowFirstColumn="0" w:firstRowLastColumn="0" w:lastRowFirstColumn="0" w:lastRowLastColumn="0"/>
-            <w:tcW w:w="1650" w:type="dxa"/>
+            <w:tcW w:w="1728" w:type="dxa"/>
           </w:tcPr>
           <w:p>
             <w:r>
@@ -2810,7 +3423,7 @@
               <w:cnfStyle w:val="000000100000" w:firstRow="0" w:lastRow="0" w:firstColumn="0" w:lastColumn="0" w:oddVBand="0" w:evenVBand="0" w:oddHBand="1" w:evenHBand="0" w:firstRowFirstColumn="0" w:firstRowLastColumn="0" w:lastRowFirstColumn="0" w:lastRowLastColumn="0"/>
             </w:pPr>
             <w:r>
-              <w:t>281197152</w:t>
+              <w:t>203828992</w:t>
             </w:r>
           </w:p>
         </w:tc>
@@ -2845,7 +3458,7 @@
         <w:tc>
           <w:tcPr>
             <w:cnfStyle w:val="001000000000" w:firstRow="0" w:lastRow="0" w:firstColumn="1" w:lastColumn="0" w:oddVBand="0" w:evenVBand="0" w:oddHBand="0" w:evenHBand="0" w:firstRowFirstColumn="0" w:firstRowLastColumn="0" w:lastRowFirstColumn="0" w:lastRowLastColumn="0"/>
-            <w:tcW w:w="1650" w:type="dxa"/>
+            <w:tcW w:w="1728" w:type="dxa"/>
           </w:tcPr>
           <w:p>
             <w:r>
@@ -2862,7 +3475,7 @@
               <w:cnfStyle w:val="000000000000" w:firstRow="0" w:lastRow="0" w:firstColumn="0" w:lastColumn="0" w:oddVBand="0" w:evenVBand="0" w:oddHBand="0" w:evenHBand="0" w:firstRowFirstColumn="0" w:firstRowLastColumn="0" w:lastRowFirstColumn="0" w:lastRowLastColumn="0"/>
             </w:pPr>
             <w:r>
-              <w:t>154285600</w:t>
+              <w:t>90280096</w:t>
             </w:r>
           </w:p>
         </w:tc>
@@ -2900,7 +3513,7 @@
         <w:tc>
           <w:tcPr>
             <w:cnfStyle w:val="001000000000" w:firstRow="0" w:lastRow="0" w:firstColumn="1" w:lastColumn="0" w:oddVBand="0" w:evenVBand="0" w:oddHBand="0" w:evenHBand="0" w:firstRowFirstColumn="0" w:firstRowLastColumn="0" w:lastRowFirstColumn="0" w:lastRowLastColumn="0"/>
-            <w:tcW w:w="1650" w:type="dxa"/>
+            <w:tcW w:w="1728" w:type="dxa"/>
           </w:tcPr>
           <w:p>
             <w:proofErr w:type="spellStart"/>
@@ -2919,7 +3532,7 @@
               <w:cnfStyle w:val="000000100000" w:firstRow="0" w:lastRow="0" w:firstColumn="0" w:lastColumn="0" w:oddVBand="0" w:evenVBand="0" w:oddHBand="1" w:evenHBand="0" w:firstRowFirstColumn="0" w:firstRowLastColumn="0" w:lastRowFirstColumn="0" w:lastRowLastColumn="0"/>
             </w:pPr>
             <w:r>
-              <w:t>276717888</w:t>
+              <w:t>191628144</w:t>
             </w:r>
           </w:p>
         </w:tc>
@@ -2954,7 +3567,7 @@
         <w:tc>
           <w:tcPr>
             <w:cnfStyle w:val="001000000000" w:firstRow="0" w:lastRow="0" w:firstColumn="1" w:lastColumn="0" w:oddVBand="0" w:evenVBand="0" w:oddHBand="0" w:evenHBand="0" w:firstRowFirstColumn="0" w:firstRowLastColumn="0" w:lastRowFirstColumn="0" w:lastRowLastColumn="0"/>
-            <w:tcW w:w="1650" w:type="dxa"/>
+            <w:tcW w:w="1728" w:type="dxa"/>
           </w:tcPr>
           <w:p>
             <w:proofErr w:type="spellStart"/>
@@ -2973,7 +3586,7 @@
               <w:cnfStyle w:val="000000000000" w:firstRow="0" w:lastRow="0" w:firstColumn="0" w:lastColumn="0" w:oddVBand="0" w:evenVBand="0" w:oddHBand="0" w:evenHBand="0" w:firstRowFirstColumn="0" w:firstRowLastColumn="0" w:lastRowFirstColumn="0" w:lastRowLastColumn="0"/>
             </w:pPr>
             <w:r>
-              <w:t>233710672</w:t>
+              <w:t>230325584</w:t>
             </w:r>
           </w:p>
         </w:tc>
@@ -3011,7 +3624,7 @@
         <w:tc>
           <w:tcPr>
             <w:cnfStyle w:val="001000000000" w:firstRow="0" w:lastRow="0" w:firstColumn="1" w:lastColumn="0" w:oddVBand="0" w:evenVBand="0" w:oddHBand="0" w:evenHBand="0" w:firstRowFirstColumn="0" w:firstRowLastColumn="0" w:lastRowFirstColumn="0" w:lastRowLastColumn="0"/>
-            <w:tcW w:w="1650" w:type="dxa"/>
+            <w:tcW w:w="1728" w:type="dxa"/>
           </w:tcPr>
           <w:p>
             <w:proofErr w:type="spellStart"/>
@@ -3030,7 +3643,7 @@
               <w:cnfStyle w:val="000000100000" w:firstRow="0" w:lastRow="0" w:firstColumn="0" w:lastColumn="0" w:oddVBand="0" w:evenVBand="0" w:oddHBand="1" w:evenHBand="0" w:firstRowFirstColumn="0" w:firstRowLastColumn="0" w:lastRowFirstColumn="0" w:lastRowLastColumn="0"/>
             </w:pPr>
             <w:r>
-              <w:t>188660416</w:t>
+              <w:t>190241376</w:t>
             </w:r>
           </w:p>
         </w:tc>
@@ -3065,7 +3678,7 @@
         <w:tc>
           <w:tcPr>
             <w:cnfStyle w:val="001000000000" w:firstRow="0" w:lastRow="0" w:firstColumn="1" w:lastColumn="0" w:oddVBand="0" w:evenVBand="0" w:oddHBand="0" w:evenHBand="0" w:firstRowFirstColumn="0" w:firstRowLastColumn="0" w:lastRowFirstColumn="0" w:lastRowLastColumn="0"/>
-            <w:tcW w:w="1650" w:type="dxa"/>
+            <w:tcW w:w="1728" w:type="dxa"/>
           </w:tcPr>
           <w:p>
             <w:proofErr w:type="spellStart"/>
@@ -3084,7 +3697,7 @@
               <w:cnfStyle w:val="000000000000" w:firstRow="0" w:lastRow="0" w:firstColumn="0" w:lastColumn="0" w:oddVBand="0" w:evenVBand="0" w:oddHBand="0" w:evenHBand="0" w:firstRowFirstColumn="0" w:firstRowLastColumn="0" w:lastRowFirstColumn="0" w:lastRowLastColumn="0"/>
             </w:pPr>
             <w:r>
-              <w:t>233231936</w:t>
+              <w:t>135236784</w:t>
             </w:r>
           </w:p>
         </w:tc>
@@ -3122,7 +3735,7 @@
         <w:tc>
           <w:tcPr>
             <w:cnfStyle w:val="001000000000" w:firstRow="0" w:lastRow="0" w:firstColumn="1" w:lastColumn="0" w:oddVBand="0" w:evenVBand="0" w:oddHBand="0" w:evenHBand="0" w:firstRowFirstColumn="0" w:firstRowLastColumn="0" w:lastRowFirstColumn="0" w:lastRowLastColumn="0"/>
-            <w:tcW w:w="1650" w:type="dxa"/>
+            <w:tcW w:w="1728" w:type="dxa"/>
           </w:tcPr>
           <w:p>
             <w:proofErr w:type="spellStart"/>
@@ -3141,7 +3754,7 @@
               <w:cnfStyle w:val="000000100000" w:firstRow="0" w:lastRow="0" w:firstColumn="0" w:lastColumn="0" w:oddVBand="0" w:evenVBand="0" w:oddHBand="1" w:evenHBand="0" w:firstRowFirstColumn="0" w:firstRowLastColumn="0" w:lastRowFirstColumn="0" w:lastRowLastColumn="0"/>
             </w:pPr>
             <w:r>
-              <w:t>371356960</w:t>
+              <w:t>180737312</w:t>
             </w:r>
           </w:p>
         </w:tc>
@@ -3176,7 +3789,7 @@
         <w:tc>
           <w:tcPr>
             <w:cnfStyle w:val="001000000000" w:firstRow="0" w:lastRow="0" w:firstColumn="1" w:lastColumn="0" w:oddVBand="0" w:evenVBand="0" w:oddHBand="0" w:evenHBand="0" w:firstRowFirstColumn="0" w:firstRowLastColumn="0" w:lastRowFirstColumn="0" w:lastRowLastColumn="0"/>
-            <w:tcW w:w="1650" w:type="dxa"/>
+            <w:tcW w:w="1728" w:type="dxa"/>
           </w:tcPr>
           <w:p>
             <w:r>
@@ -3193,7 +3806,7 @@
               <w:cnfStyle w:val="000000000000" w:firstRow="0" w:lastRow="0" w:firstColumn="0" w:lastColumn="0" w:oddVBand="0" w:evenVBand="0" w:oddHBand="0" w:evenHBand="0" w:firstRowFirstColumn="0" w:firstRowLastColumn="0" w:lastRowFirstColumn="0" w:lastRowLastColumn="0"/>
             </w:pPr>
             <w:r>
-              <w:t>463348416</w:t>
+              <w:t>367025088</w:t>
             </w:r>
           </w:p>
         </w:tc>
@@ -3231,7 +3844,7 @@
         <w:tc>
           <w:tcPr>
             <w:cnfStyle w:val="001000000000" w:firstRow="0" w:lastRow="0" w:firstColumn="1" w:lastColumn="0" w:oddVBand="0" w:evenVBand="0" w:oddHBand="0" w:evenHBand="0" w:firstRowFirstColumn="0" w:firstRowLastColumn="0" w:lastRowFirstColumn="0" w:lastRowLastColumn="0"/>
-            <w:tcW w:w="1650" w:type="dxa"/>
+            <w:tcW w:w="1728" w:type="dxa"/>
           </w:tcPr>
           <w:p>
             <w:r>
@@ -3248,7 +3861,7 @@
               <w:cnfStyle w:val="000000100000" w:firstRow="0" w:lastRow="0" w:firstColumn="0" w:lastColumn="0" w:oddVBand="0" w:evenVBand="0" w:oddHBand="1" w:evenHBand="0" w:firstRowFirstColumn="0" w:firstRowLastColumn="0" w:lastRowFirstColumn="0" w:lastRowLastColumn="0"/>
             </w:pPr>
             <w:r>
-              <w:t>130621040</w:t>
+              <w:t>128805400</w:t>
             </w:r>
           </w:p>
         </w:tc>
@@ -3283,7 +3896,7 @@
         <w:tc>
           <w:tcPr>
             <w:cnfStyle w:val="001000000000" w:firstRow="0" w:lastRow="0" w:firstColumn="1" w:lastColumn="0" w:oddVBand="0" w:evenVBand="0" w:oddHBand="0" w:evenHBand="0" w:firstRowFirstColumn="0" w:firstRowLastColumn="0" w:lastRowFirstColumn="0" w:lastRowLastColumn="0"/>
-            <w:tcW w:w="1650" w:type="dxa"/>
+            <w:tcW w:w="1728" w:type="dxa"/>
           </w:tcPr>
           <w:p>
             <w:r>
@@ -3300,7 +3913,7 @@
               <w:cnfStyle w:val="000000000000" w:firstRow="0" w:lastRow="0" w:firstColumn="0" w:lastColumn="0" w:oddVBand="0" w:evenVBand="0" w:oddHBand="0" w:evenHBand="0" w:firstRowFirstColumn="0" w:firstRowLastColumn="0" w:lastRowFirstColumn="0" w:lastRowLastColumn="0"/>
             </w:pPr>
             <w:r>
-              <w:t>212776128</w:t>
+              <w:t>188474480</w:t>
             </w:r>
           </w:p>
         </w:tc>
@@ -3338,7 +3951,7 @@
         <w:tc>
           <w:tcPr>
             <w:cnfStyle w:val="001000000000" w:firstRow="0" w:lastRow="0" w:firstColumn="1" w:lastColumn="0" w:oddVBand="0" w:evenVBand="0" w:oddHBand="0" w:evenHBand="0" w:firstRowFirstColumn="0" w:firstRowLastColumn="0" w:lastRowFirstColumn="0" w:lastRowLastColumn="0"/>
-            <w:tcW w:w="1650" w:type="dxa"/>
+            <w:tcW w:w="1728" w:type="dxa"/>
           </w:tcPr>
           <w:p>
             <w:proofErr w:type="spellStart"/>
@@ -3357,7 +3970,7 @@
               <w:cnfStyle w:val="000000100000" w:firstRow="0" w:lastRow="0" w:firstColumn="0" w:lastColumn="0" w:oddVBand="0" w:evenVBand="0" w:oddHBand="1" w:evenHBand="0" w:firstRowFirstColumn="0" w:firstRowLastColumn="0" w:lastRowFirstColumn="0" w:lastRowLastColumn="0"/>
             </w:pPr>
             <w:r>
-              <w:t>71562648</w:t>
+              <w:t>82903240</w:t>
             </w:r>
           </w:p>
         </w:tc>
@@ -3392,7 +4005,7 @@
         <w:tc>
           <w:tcPr>
             <w:cnfStyle w:val="001000000000" w:firstRow="0" w:lastRow="0" w:firstColumn="1" w:lastColumn="0" w:oddVBand="0" w:evenVBand="0" w:oddHBand="0" w:evenHBand="0" w:firstRowFirstColumn="0" w:firstRowLastColumn="0" w:lastRowFirstColumn="0" w:lastRowLastColumn="0"/>
-            <w:tcW w:w="1650" w:type="dxa"/>
+            <w:tcW w:w="1728" w:type="dxa"/>
           </w:tcPr>
           <w:p>
             <w:r>
@@ -3409,7 +4022,7 @@
               <w:cnfStyle w:val="000000000000" w:firstRow="0" w:lastRow="0" w:firstColumn="0" w:lastColumn="0" w:oddVBand="0" w:evenVBand="0" w:oddHBand="0" w:evenHBand="0" w:firstRowFirstColumn="0" w:firstRowLastColumn="0" w:lastRowFirstColumn="0" w:lastRowLastColumn="0"/>
             </w:pPr>
             <w:r>
-              <w:t>137623024</w:t>
+              <w:t>126321456</w:t>
             </w:r>
           </w:p>
         </w:tc>
@@ -3447,7 +4060,7 @@
         <w:tc>
           <w:tcPr>
             <w:cnfStyle w:val="001000000000" w:firstRow="0" w:lastRow="0" w:firstColumn="1" w:lastColumn="0" w:oddVBand="0" w:evenVBand="0" w:oddHBand="0" w:evenHBand="0" w:firstRowFirstColumn="0" w:firstRowLastColumn="0" w:lastRowFirstColumn="0" w:lastRowLastColumn="0"/>
-            <w:tcW w:w="1650" w:type="dxa"/>
+            <w:tcW w:w="1728" w:type="dxa"/>
           </w:tcPr>
           <w:p>
             <w:proofErr w:type="spellStart"/>
@@ -3466,7 +4079,7 @@
               <w:cnfStyle w:val="000000100000" w:firstRow="0" w:lastRow="0" w:firstColumn="0" w:lastColumn="0" w:oddVBand="0" w:evenVBand="0" w:oddHBand="1" w:evenHBand="0" w:firstRowFirstColumn="0" w:firstRowLastColumn="0" w:lastRowFirstColumn="0" w:lastRowLastColumn="0"/>
             </w:pPr>
             <w:r>
-              <w:t>980787648</w:t>
+              <w:t>850468352</w:t>
             </w:r>
           </w:p>
         </w:tc>
@@ -3501,7 +4114,7 @@
         <w:tc>
           <w:tcPr>
             <w:cnfStyle w:val="001000000000" w:firstRow="0" w:lastRow="0" w:firstColumn="1" w:lastColumn="0" w:oddVBand="0" w:evenVBand="0" w:oddHBand="0" w:evenHBand="0" w:firstRowFirstColumn="0" w:firstRowLastColumn="0" w:lastRowFirstColumn="0" w:lastRowLastColumn="0"/>
-            <w:tcW w:w="1650" w:type="dxa"/>
+            <w:tcW w:w="1728" w:type="dxa"/>
           </w:tcPr>
           <w:p>
             <w:r>
@@ -3518,7 +4131,7 @@
               <w:cnfStyle w:val="000000000000" w:firstRow="0" w:lastRow="0" w:firstColumn="0" w:lastColumn="0" w:oddVBand="0" w:evenVBand="0" w:oddHBand="0" w:evenHBand="0" w:firstRowFirstColumn="0" w:firstRowLastColumn="0" w:lastRowFirstColumn="0" w:lastRowLastColumn="0"/>
             </w:pPr>
             <w:r>
-              <w:t>131408936</w:t>
+              <w:t>108945872</w:t>
             </w:r>
           </w:p>
         </w:tc>
@@ -3556,7 +4169,7 @@
         <w:tc>
           <w:tcPr>
             <w:cnfStyle w:val="001000000000" w:firstRow="0" w:lastRow="0" w:firstColumn="1" w:lastColumn="0" w:oddVBand="0" w:evenVBand="0" w:oddHBand="0" w:evenHBand="0" w:firstRowFirstColumn="0" w:firstRowLastColumn="0" w:lastRowFirstColumn="0" w:lastRowLastColumn="0"/>
-            <w:tcW w:w="1650" w:type="dxa"/>
+            <w:tcW w:w="1728" w:type="dxa"/>
           </w:tcPr>
           <w:p>
             <w:r>
@@ -3573,7 +4186,7 @@
               <w:cnfStyle w:val="000000100000" w:firstRow="0" w:lastRow="0" w:firstColumn="0" w:lastColumn="0" w:oddVBand="0" w:evenVBand="0" w:oddHBand="1" w:evenHBand="0" w:firstRowFirstColumn="0" w:firstRowLastColumn="0" w:lastRowFirstColumn="0" w:lastRowLastColumn="0"/>
             </w:pPr>
             <w:r>
-              <w:t>101988240</w:t>
+              <w:t>95082208</w:t>
             </w:r>
           </w:p>
         </w:tc>
@@ -3608,7 +4221,7 @@
         <w:tc>
           <w:tcPr>
             <w:cnfStyle w:val="001000000000" w:firstRow="0" w:lastRow="0" w:firstColumn="1" w:lastColumn="0" w:oddVBand="0" w:evenVBand="0" w:oddHBand="0" w:evenHBand="0" w:firstRowFirstColumn="0" w:firstRowLastColumn="0" w:lastRowFirstColumn="0" w:lastRowLastColumn="0"/>
-            <w:tcW w:w="1650" w:type="dxa"/>
+            <w:tcW w:w="1728" w:type="dxa"/>
           </w:tcPr>
           <w:p>
             <w:proofErr w:type="spellStart"/>
@@ -3627,7 +4240,7 @@
               <w:cnfStyle w:val="000000000000" w:firstRow="0" w:lastRow="0" w:firstColumn="0" w:lastColumn="0" w:oddVBand="0" w:evenVBand="0" w:oddHBand="0" w:evenHBand="0" w:firstRowFirstColumn="0" w:firstRowLastColumn="0" w:lastRowFirstColumn="0" w:lastRowLastColumn="0"/>
             </w:pPr>
             <w:r>
-              <w:t>105289000</w:t>
+              <w:t>97777424</w:t>
             </w:r>
           </w:p>
         </w:tc>
@@ -3665,7 +4278,7 @@
         <w:tc>
           <w:tcPr>
             <w:cnfStyle w:val="001000000000" w:firstRow="0" w:lastRow="0" w:firstColumn="1" w:lastColumn="0" w:oddVBand="0" w:evenVBand="0" w:oddHBand="0" w:evenHBand="0" w:firstRowFirstColumn="0" w:firstRowLastColumn="0" w:lastRowFirstColumn="0" w:lastRowLastColumn="0"/>
-            <w:tcW w:w="1650" w:type="dxa"/>
+            <w:tcW w:w="1728" w:type="dxa"/>
           </w:tcPr>
           <w:p>
             <w:r>
@@ -3682,7 +4295,7 @@
               <w:cnfStyle w:val="000000100000" w:firstRow="0" w:lastRow="0" w:firstColumn="0" w:lastColumn="0" w:oddVBand="0" w:evenVBand="0" w:oddHBand="1" w:evenHBand="0" w:firstRowFirstColumn="0" w:firstRowLastColumn="0" w:lastRowFirstColumn="0" w:lastRowLastColumn="0"/>
             </w:pPr>
             <w:r>
-              <w:t>248445856</w:t>
+              <w:t>222748400</w:t>
             </w:r>
           </w:p>
         </w:tc>
@@ -3717,7 +4330,7 @@
         <w:tc>
           <w:tcPr>
             <w:cnfStyle w:val="001000000000" w:firstRow="0" w:lastRow="0" w:firstColumn="1" w:lastColumn="0" w:oddVBand="0" w:evenVBand="0" w:oddHBand="0" w:evenHBand="0" w:firstRowFirstColumn="0" w:firstRowLastColumn="0" w:lastRowFirstColumn="0" w:lastRowLastColumn="0"/>
-            <w:tcW w:w="1650" w:type="dxa"/>
+            <w:tcW w:w="1728" w:type="dxa"/>
           </w:tcPr>
           <w:p>
             <w:r>
@@ -3734,7 +4347,7 @@
               <w:cnfStyle w:val="000000000000" w:firstRow="0" w:lastRow="0" w:firstColumn="0" w:lastColumn="0" w:oddVBand="0" w:evenVBand="0" w:oddHBand="0" w:evenHBand="0" w:firstRowFirstColumn="0" w:firstRowLastColumn="0" w:lastRowFirstColumn="0" w:lastRowLastColumn="0"/>
             </w:pPr>
             <w:r>
-              <w:t>211350000</w:t>
+              <w:t>183782608</w:t>
             </w:r>
           </w:p>
         </w:tc>
@@ -3772,10 +4385,11 @@
         <w:tc>
           <w:tcPr>
             <w:cnfStyle w:val="001000000000" w:firstRow="0" w:lastRow="0" w:firstColumn="1" w:lastColumn="0" w:oddVBand="0" w:evenVBand="0" w:oddHBand="0" w:evenHBand="0" w:firstRowFirstColumn="0" w:firstRowLastColumn="0" w:lastRowFirstColumn="0" w:lastRowLastColumn="0"/>
-            <w:tcW w:w="1650" w:type="dxa"/>
-          </w:tcPr>
-          <w:p>
-            <w:r>
+            <w:tcW w:w="1728" w:type="dxa"/>
+          </w:tcPr>
+          <w:p>
+            <w:r>
+              <w:lastRenderedPageBreak/>
               <w:t>xml</w:t>
             </w:r>
           </w:p>
@@ -3789,7 +4403,7 @@
               <w:cnfStyle w:val="000000100000" w:firstRow="0" w:lastRow="0" w:firstColumn="0" w:lastColumn="0" w:oddVBand="0" w:evenVBand="0" w:oddHBand="1" w:evenHBand="0" w:firstRowFirstColumn="0" w:firstRowLastColumn="0" w:lastRowFirstColumn="0" w:lastRowLastColumn="0"/>
             </w:pPr>
             <w:r>
-              <w:t>96878664</w:t>
+              <w:t>91356688</w:t>
             </w:r>
           </w:p>
         </w:tc>
@@ -3824,12 +4438,20 @@
         <w:tc>
           <w:tcPr>
             <w:cnfStyle w:val="001000000000" w:firstRow="0" w:lastRow="0" w:firstColumn="1" w:lastColumn="0" w:oddVBand="0" w:evenVBand="0" w:oddHBand="0" w:evenHBand="0" w:firstRowFirstColumn="0" w:firstRowLastColumn="0" w:lastRowFirstColumn="0" w:lastRowLastColumn="0"/>
-            <w:tcW w:w="1650" w:type="dxa"/>
-          </w:tcPr>
-          <w:p>
-            <w:r>
-              <w:lastRenderedPageBreak/>
-              <w:t>Average Compression Speed</w:t>
+            <w:tcW w:w="1728" w:type="dxa"/>
+          </w:tcPr>
+          <w:p>
+            <w:r>
+              <w:t xml:space="preserve">Average </w:t>
+            </w:r>
+            <w:r>
+              <w:t xml:space="preserve">Speed </w:t>
+            </w:r>
+            <w:r>
+              <w:t>Compr</w:t>
+            </w:r>
+            <w:r>
+              <w:t>ession</w:t>
             </w:r>
           </w:p>
         </w:tc>
@@ -3851,7 +4473,30 @@
                 <w:rFonts w:ascii="Calibri" w:hAnsi="Calibri"/>
                 <w:color w:val="000000"/>
               </w:rPr>
-              <w:t>252890815</w:t>
+              <w:t>td5612</w:t>
+            </w:r>
+          </w:p>
+          <w:p>
+            <w:pPr>
+              <w:cnfStyle w:val="000000000000" w:firstRow="0" w:lastRow="0" w:firstColumn="0" w:lastColumn="0" w:oddVBand="0" w:evenVBand="0" w:oddHBand="0" w:evenHBand="0" w:firstRowFirstColumn="0" w:firstRowLastColumn="0" w:lastRowFirstColumn="0" w:lastRowLastColumn="0"/>
+              <w:rPr>
+                <w:rFonts w:ascii="Calibri" w:hAnsi="Calibri"/>
+                <w:color w:val="000000"/>
+              </w:rPr>
+            </w:pPr>
+            <w:r>
+              <w:rPr>
+                <w:rFonts w:ascii="Calibri" w:hAnsi="Calibri"/>
+                <w:color w:val="000000"/>
+              </w:rPr>
+              <w:t>2</w:t>
+            </w:r>
+            <w:r>
+              <w:rPr>
+                <w:rFonts w:ascii="Calibri" w:hAnsi="Calibri"/>
+                <w:color w:val="000000"/>
+              </w:rPr>
+              <w:t>10264339</w:t>
             </w:r>
           </w:p>
         </w:tc>
@@ -3860,6 +4505,22 @@
             <w:tcW w:w="1511" w:type="dxa"/>
             <w:vAlign w:val="bottom"/>
           </w:tcPr>
+          <w:p>
+            <w:pPr>
+              <w:cnfStyle w:val="000000000000" w:firstRow="0" w:lastRow="0" w:firstColumn="0" w:lastColumn="0" w:oddVBand="0" w:evenVBand="0" w:oddHBand="0" w:evenHBand="0" w:firstRowFirstColumn="0" w:firstRowLastColumn="0" w:lastRowFirstColumn="0" w:lastRowLastColumn="0"/>
+              <w:rPr>
+                <w:rFonts w:ascii="Calibri" w:hAnsi="Calibri"/>
+                <w:color w:val="000000"/>
+              </w:rPr>
+            </w:pPr>
+            <w:r>
+              <w:rPr>
+                <w:rFonts w:ascii="Calibri" w:hAnsi="Calibri"/>
+                <w:color w:val="000000"/>
+              </w:rPr>
+              <w:t>QuickLZ 512</w:t>
+            </w:r>
+          </w:p>
           <w:p>
             <w:pPr>
               <w:cnfStyle w:val="000000000000" w:firstRow="0" w:lastRow="0" w:firstColumn="0" w:lastColumn="0" w:oddVBand="0" w:evenVBand="0" w:oddHBand="0" w:evenHBand="0" w:firstRowFirstColumn="0" w:firstRowLastColumn="0" w:lastRowFirstColumn="0" w:lastRowLastColumn="0"/>
@@ -3882,6 +4543,22 @@
             <w:tcW w:w="1511" w:type="dxa"/>
             <w:vAlign w:val="bottom"/>
           </w:tcPr>
+          <w:p>
+            <w:pPr>
+              <w:cnfStyle w:val="000000000000" w:firstRow="0" w:lastRow="0" w:firstColumn="0" w:lastColumn="0" w:oddVBand="0" w:evenVBand="0" w:oddHBand="0" w:evenHBand="0" w:firstRowFirstColumn="0" w:firstRowLastColumn="0" w:lastRowFirstColumn="0" w:lastRowLastColumn="0"/>
+              <w:rPr>
+                <w:rFonts w:ascii="Calibri" w:hAnsi="Calibri"/>
+                <w:color w:val="000000"/>
+              </w:rPr>
+            </w:pPr>
+            <w:r>
+              <w:rPr>
+                <w:rFonts w:ascii="Calibri" w:hAnsi="Calibri"/>
+                <w:color w:val="000000"/>
+              </w:rPr>
+              <w:t>QuickLZ 256</w:t>
+            </w:r>
+          </w:p>
           <w:p>
             <w:pPr>
               <w:cnfStyle w:val="000000000000" w:firstRow="0" w:lastRow="0" w:firstColumn="0" w:lastColumn="0" w:oddVBand="0" w:evenVBand="0" w:oddHBand="0" w:evenHBand="0" w:firstRowFirstColumn="0" w:firstRowLastColumn="0" w:lastRowFirstColumn="0" w:lastRowLastColumn="0"/>
@@ -4103,7 +4780,7 @@
               <w:cnfStyle w:val="000000100000" w:firstRow="0" w:lastRow="0" w:firstColumn="0" w:lastColumn="0" w:oddVBand="0" w:evenVBand="0" w:oddHBand="1" w:evenHBand="0" w:firstRowFirstColumn="0" w:firstRowLastColumn="0" w:lastRowFirstColumn="0" w:lastRowLastColumn="0"/>
             </w:pPr>
             <w:r>
-              <w:t>273050272</w:t>
+              <w:t>277534688</w:t>
             </w:r>
           </w:p>
         </w:tc>
@@ -4155,7 +4832,7 @@
               <w:cnfStyle w:val="000000000000" w:firstRow="0" w:lastRow="0" w:firstColumn="0" w:lastColumn="0" w:oddVBand="0" w:evenVBand="0" w:oddHBand="0" w:evenHBand="0" w:firstRowFirstColumn="0" w:firstRowLastColumn="0" w:lastRowFirstColumn="0" w:lastRowLastColumn="0"/>
             </w:pPr>
             <w:r>
-              <w:t>313731808</w:t>
+              <w:t>311390528</w:t>
             </w:r>
           </w:p>
         </w:tc>
@@ -4262,7 +4939,7 @@
               <w:cnfStyle w:val="000000000000" w:firstRow="0" w:lastRow="0" w:firstColumn="0" w:lastColumn="0" w:oddVBand="0" w:evenVBand="0" w:oddHBand="0" w:evenHBand="0" w:firstRowFirstColumn="0" w:firstRowLastColumn="0" w:lastRowFirstColumn="0" w:lastRowLastColumn="0"/>
             </w:pPr>
             <w:r>
-              <w:t>255117296</w:t>
+              <w:t>280528608</w:t>
             </w:r>
           </w:p>
         </w:tc>
@@ -4319,7 +4996,7 @@
               <w:cnfStyle w:val="000000100000" w:firstRow="0" w:lastRow="0" w:firstColumn="0" w:lastColumn="0" w:oddVBand="0" w:evenVBand="0" w:oddHBand="1" w:evenHBand="0" w:firstRowFirstColumn="0" w:firstRowLastColumn="0" w:lastRowFirstColumn="0" w:lastRowLastColumn="0"/>
             </w:pPr>
             <w:r>
-              <w:t>398214272</w:t>
+              <w:t>428846144</w:t>
             </w:r>
           </w:p>
         </w:tc>
@@ -4371,7 +5048,7 @@
               <w:cnfStyle w:val="000000000000" w:firstRow="0" w:lastRow="0" w:firstColumn="0" w:lastColumn="0" w:oddVBand="0" w:evenVBand="0" w:oddHBand="0" w:evenHBand="0" w:firstRowFirstColumn="0" w:firstRowLastColumn="0" w:lastRowFirstColumn="0" w:lastRowLastColumn="0"/>
             </w:pPr>
             <w:r>
-              <w:t>4244585984</w:t>
+              <w:t>5128875008</w:t>
             </w:r>
           </w:p>
         </w:tc>
@@ -4428,7 +5105,7 @@
               <w:cnfStyle w:val="000000100000" w:firstRow="0" w:lastRow="0" w:firstColumn="0" w:lastColumn="0" w:oddVBand="0" w:evenVBand="0" w:oddHBand="1" w:evenHBand="0" w:firstRowFirstColumn="0" w:firstRowLastColumn="0" w:lastRowFirstColumn="0" w:lastRowLastColumn="0"/>
             </w:pPr>
             <w:r>
-              <w:t>1022310336</w:t>
+              <w:t>1013572608</w:t>
             </w:r>
           </w:p>
         </w:tc>
@@ -4482,7 +5159,7 @@
               <w:cnfStyle w:val="000000000000" w:firstRow="0" w:lastRow="0" w:firstColumn="0" w:lastColumn="0" w:oddVBand="0" w:evenVBand="0" w:oddHBand="0" w:evenHBand="0" w:firstRowFirstColumn="0" w:firstRowLastColumn="0" w:lastRowFirstColumn="0" w:lastRowLastColumn="0"/>
             </w:pPr>
             <w:r>
-              <w:t>620166656</w:t>
+              <w:t>465124992</w:t>
             </w:r>
           </w:p>
         </w:tc>
@@ -4537,7 +5214,7 @@
               <w:cnfStyle w:val="000000100000" w:firstRow="0" w:lastRow="0" w:firstColumn="0" w:lastColumn="0" w:oddVBand="0" w:evenVBand="0" w:oddHBand="1" w:evenHBand="0" w:firstRowFirstColumn="0" w:firstRowLastColumn="0" w:lastRowFirstColumn="0" w:lastRowLastColumn="0"/>
             </w:pPr>
             <w:r>
-              <w:t>770766464</w:t>
+              <w:t>592829056</w:t>
             </w:r>
           </w:p>
         </w:tc>
@@ -4589,7 +5266,7 @@
               <w:cnfStyle w:val="000000000000" w:firstRow="0" w:lastRow="0" w:firstColumn="0" w:lastColumn="0" w:oddVBand="0" w:evenVBand="0" w:oddHBand="0" w:evenHBand="0" w:firstRowFirstColumn="0" w:firstRowLastColumn="0" w:lastRowFirstColumn="0" w:lastRowLastColumn="0"/>
             </w:pPr>
             <w:r>
-              <w:t>296769120</w:t>
+              <w:t>246109568</w:t>
             </w:r>
           </w:p>
         </w:tc>
@@ -4646,7 +5323,7 @@
               <w:cnfStyle w:val="000000100000" w:firstRow="0" w:lastRow="0" w:firstColumn="0" w:lastColumn="0" w:oddVBand="0" w:evenVBand="0" w:oddHBand="1" w:evenHBand="0" w:firstRowFirstColumn="0" w:firstRowLastColumn="0" w:lastRowFirstColumn="0" w:lastRowLastColumn="0"/>
             </w:pPr>
             <w:r>
-              <w:t>748716992</w:t>
+              <w:t>750241344</w:t>
             </w:r>
           </w:p>
         </w:tc>
@@ -4700,7 +5377,7 @@
               <w:cnfStyle w:val="000000000000" w:firstRow="0" w:lastRow="0" w:firstColumn="0" w:lastColumn="0" w:oddVBand="0" w:evenVBand="0" w:oddHBand="0" w:evenHBand="0" w:firstRowFirstColumn="0" w:firstRowLastColumn="0" w:lastRowFirstColumn="0" w:lastRowLastColumn="0"/>
             </w:pPr>
             <w:r>
-              <w:t>916580608</w:t>
+              <w:t>926288000</w:t>
             </w:r>
           </w:p>
         </w:tc>
@@ -4757,7 +5434,7 @@
               <w:cnfStyle w:val="000000100000" w:firstRow="0" w:lastRow="0" w:firstColumn="0" w:lastColumn="0" w:oddVBand="0" w:evenVBand="0" w:oddHBand="1" w:evenHBand="0" w:firstRowFirstColumn="0" w:firstRowLastColumn="0" w:lastRowFirstColumn="0" w:lastRowLastColumn="0"/>
             </w:pPr>
             <w:r>
-              <w:t>617585920</w:t>
+              <w:t>706864512</w:t>
             </w:r>
           </w:p>
         </w:tc>
@@ -4811,7 +5488,7 @@
               <w:cnfStyle w:val="000000000000" w:firstRow="0" w:lastRow="0" w:firstColumn="0" w:lastColumn="0" w:oddVBand="0" w:evenVBand="0" w:oddHBand="0" w:evenHBand="0" w:firstRowFirstColumn="0" w:firstRowLastColumn="0" w:lastRowFirstColumn="0" w:lastRowLastColumn="0"/>
             </w:pPr>
             <w:r>
-              <w:t>498799392</w:t>
+              <w:t>463058240</w:t>
             </w:r>
           </w:p>
         </w:tc>
@@ -4868,7 +5545,7 @@
               <w:cnfStyle w:val="000000100000" w:firstRow="0" w:lastRow="0" w:firstColumn="0" w:lastColumn="0" w:oddVBand="0" w:evenVBand="0" w:oddHBand="1" w:evenHBand="0" w:firstRowFirstColumn="0" w:firstRowLastColumn="0" w:lastRowFirstColumn="0" w:lastRowLastColumn="0"/>
             </w:pPr>
             <w:r>
-              <w:t>1099856384</w:t>
+              <w:t>2113956096</w:t>
             </w:r>
           </w:p>
         </w:tc>
@@ -4907,10 +5584,7 @@
           </w:tcPr>
           <w:p>
             <w:r>
-              <w:t>P</w:t>
-            </w:r>
-            <w:r>
-              <w:t>aper</w:t>
+              <w:t>Paper</w:t>
             </w:r>
             <w:r>
               <w:t>-</w:t>
@@ -4929,7 +5603,7 @@
               <w:cnfStyle w:val="000000000000" w:firstRow="0" w:lastRow="0" w:firstColumn="0" w:lastColumn="0" w:oddVBand="0" w:evenVBand="0" w:oddHBand="0" w:evenHBand="0" w:firstRowFirstColumn="0" w:firstRowLastColumn="0" w:lastRowFirstColumn="0" w:lastRowLastColumn="0"/>
             </w:pPr>
             <w:r>
-              <w:t>1347368448</w:t>
+              <w:t>1796491136</w:t>
             </w:r>
           </w:p>
         </w:tc>
@@ -4984,7 +5658,7 @@
               <w:cnfStyle w:val="000000100000" w:firstRow="0" w:lastRow="0" w:firstColumn="0" w:lastColumn="0" w:oddVBand="0" w:evenVBand="0" w:oddHBand="1" w:evenHBand="0" w:firstRowFirstColumn="0" w:firstRowLastColumn="0" w:lastRowFirstColumn="0" w:lastRowLastColumn="0"/>
             </w:pPr>
             <w:r>
-              <w:t>237486928</w:t>
+              <w:t>237369936</w:t>
             </w:r>
           </w:p>
         </w:tc>
@@ -5036,7 +5710,7 @@
               <w:cnfStyle w:val="000000000000" w:firstRow="0" w:lastRow="0" w:firstColumn="0" w:lastColumn="0" w:oddVBand="0" w:evenVBand="0" w:oddHBand="0" w:evenHBand="0" w:firstRowFirstColumn="0" w:firstRowLastColumn="0" w:lastRowFirstColumn="0" w:lastRowLastColumn="0"/>
             </w:pPr>
             <w:r>
-              <w:t>771753408</w:t>
+              <w:t>769439232</w:t>
             </w:r>
           </w:p>
         </w:tc>
@@ -5093,7 +5767,7 @@
               <w:cnfStyle w:val="000000100000" w:firstRow="0" w:lastRow="0" w:firstColumn="0" w:lastColumn="0" w:oddVBand="0" w:evenVBand="0" w:oddHBand="1" w:evenHBand="0" w:firstRowFirstColumn="0" w:firstRowLastColumn="0" w:lastRowFirstColumn="0" w:lastRowLastColumn="0"/>
             </w:pPr>
             <w:r>
-              <w:t>248367936</w:t>
+              <w:t>296042272</w:t>
             </w:r>
           </w:p>
         </w:tc>
@@ -5145,7 +5819,7 @@
               <w:cnfStyle w:val="000000000000" w:firstRow="0" w:lastRow="0" w:firstColumn="0" w:lastColumn="0" w:oddVBand="0" w:evenVBand="0" w:oddHBand="0" w:evenHBand="0" w:firstRowFirstColumn="0" w:firstRowLastColumn="0" w:lastRowFirstColumn="0" w:lastRowLastColumn="0"/>
             </w:pPr>
             <w:r>
-              <w:t>403956096</w:t>
+              <w:t>398943840</w:t>
             </w:r>
           </w:p>
         </w:tc>
@@ -5202,7 +5876,7 @@
               <w:cnfStyle w:val="000000100000" w:firstRow="0" w:lastRow="0" w:firstColumn="0" w:lastColumn="0" w:oddVBand="0" w:evenVBand="0" w:oddHBand="1" w:evenHBand="0" w:firstRowFirstColumn="0" w:firstRowLastColumn="0" w:lastRowFirstColumn="0" w:lastRowLastColumn="0"/>
             </w:pPr>
             <w:r>
-              <w:t>3191876608</w:t>
+              <w:t>3804797440</w:t>
             </w:r>
           </w:p>
         </w:tc>
@@ -5254,7 +5928,7 @@
               <w:cnfStyle w:val="000000000000" w:firstRow="0" w:lastRow="0" w:firstColumn="0" w:lastColumn="0" w:oddVBand="0" w:evenVBand="0" w:oddHBand="0" w:evenHBand="0" w:firstRowFirstColumn="0" w:firstRowLastColumn="0" w:lastRowFirstColumn="0" w:lastRowLastColumn="0"/>
             </w:pPr>
             <w:r>
-              <w:t>484050656</w:t>
+              <w:t>455238112</w:t>
             </w:r>
           </w:p>
         </w:tc>
@@ -5309,7 +5983,7 @@
               <w:cnfStyle w:val="000000100000" w:firstRow="0" w:lastRow="0" w:firstColumn="0" w:lastColumn="0" w:oddVBand="0" w:evenVBand="0" w:oddHBand="1" w:evenHBand="0" w:firstRowFirstColumn="0" w:firstRowLastColumn="0" w:lastRowFirstColumn="0" w:lastRowLastColumn="0"/>
             </w:pPr>
             <w:r>
-              <w:t>403498272</w:t>
+              <w:t>397332768</w:t>
             </w:r>
           </w:p>
         </w:tc>
@@ -5363,7 +6037,7 @@
               <w:cnfStyle w:val="000000000000" w:firstRow="0" w:lastRow="0" w:firstColumn="0" w:lastColumn="0" w:oddVBand="0" w:evenVBand="0" w:oddHBand="0" w:evenHBand="0" w:firstRowFirstColumn="0" w:firstRowLastColumn="0" w:lastRowFirstColumn="0" w:lastRowLastColumn="0"/>
             </w:pPr>
             <w:r>
-              <w:t>374456544</w:t>
+              <w:t>374893344</w:t>
             </w:r>
           </w:p>
         </w:tc>
@@ -5418,7 +6092,7 @@
               <w:cnfStyle w:val="000000100000" w:firstRow="0" w:lastRow="0" w:firstColumn="0" w:lastColumn="0" w:oddVBand="0" w:evenVBand="0" w:oddHBand="1" w:evenHBand="0" w:firstRowFirstColumn="0" w:firstRowLastColumn="0" w:lastRowFirstColumn="0" w:lastRowLastColumn="0"/>
             </w:pPr>
             <w:r>
-              <w:t>651563904</w:t>
+              <w:t>660862528</w:t>
             </w:r>
           </w:p>
         </w:tc>
@@ -5525,7 +6199,7 @@
               <w:cnfStyle w:val="000000100000" w:firstRow="0" w:lastRow="0" w:firstColumn="0" w:lastColumn="0" w:oddVBand="0" w:evenVBand="0" w:oddHBand="1" w:evenHBand="0" w:firstRowFirstColumn="0" w:firstRowLastColumn="0" w:lastRowFirstColumn="0" w:lastRowLastColumn="0"/>
             </w:pPr>
             <w:r>
-              <w:t>217650544</w:t>
+              <w:t>211568560</w:t>
             </w:r>
           </w:p>
         </w:tc>
@@ -5571,12 +6245,13 @@
             </w:pPr>
             <w:r>
               <w:lastRenderedPageBreak/>
-              <w:t>Average Decompression</w:t>
-            </w:r>
-          </w:p>
-          <w:p>
-            <w:r>
-              <w:t>Speed</w:t>
+              <w:t>Average</w:t>
+            </w:r>
+            <w:r>
+              <w:t xml:space="preserve"> Speed</w:t>
+            </w:r>
+            <w:r>
+              <w:t xml:space="preserve"> Decompression</w:t>
             </w:r>
           </w:p>
         </w:tc>
@@ -5598,7 +6273,23 @@
                 <w:rFonts w:ascii="Calibri" w:hAnsi="Calibri"/>
                 <w:color w:val="000000"/>
               </w:rPr>
-              <w:t>791703523</w:t>
+              <w:t>td512</w:t>
+            </w:r>
+          </w:p>
+          <w:p>
+            <w:pPr>
+              <w:cnfStyle w:val="000000000000" w:firstRow="0" w:lastRow="0" w:firstColumn="0" w:lastColumn="0" w:oddVBand="0" w:evenVBand="0" w:oddHBand="0" w:evenHBand="0" w:firstRowFirstColumn="0" w:firstRowLastColumn="0" w:lastRowFirstColumn="0" w:lastRowLastColumn="0"/>
+              <w:rPr>
+                <w:rFonts w:ascii="Calibri" w:hAnsi="Calibri"/>
+                <w:color w:val="000000"/>
+              </w:rPr>
+            </w:pPr>
+            <w:r>
+              <w:rPr>
+                <w:rFonts w:ascii="Calibri" w:hAnsi="Calibri"/>
+                <w:color w:val="000000"/>
+              </w:rPr>
+              <w:t>891700475</w:t>
             </w:r>
           </w:p>
         </w:tc>
@@ -5607,6 +6298,22 @@
             <w:tcW w:w="1756" w:type="dxa"/>
             <w:vAlign w:val="bottom"/>
           </w:tcPr>
+          <w:p>
+            <w:pPr>
+              <w:cnfStyle w:val="000000000000" w:firstRow="0" w:lastRow="0" w:firstColumn="0" w:lastColumn="0" w:oddVBand="0" w:evenVBand="0" w:oddHBand="0" w:evenHBand="0" w:firstRowFirstColumn="0" w:firstRowLastColumn="0" w:lastRowFirstColumn="0" w:lastRowLastColumn="0"/>
+              <w:rPr>
+                <w:rFonts w:ascii="Calibri" w:hAnsi="Calibri"/>
+                <w:color w:val="000000"/>
+              </w:rPr>
+            </w:pPr>
+            <w:r>
+              <w:rPr>
+                <w:rFonts w:ascii="Calibri" w:hAnsi="Calibri"/>
+                <w:color w:val="000000"/>
+              </w:rPr>
+              <w:t>QuickLZ 512</w:t>
+            </w:r>
+          </w:p>
           <w:p>
             <w:pPr>
               <w:cnfStyle w:val="000000000000" w:firstRow="0" w:lastRow="0" w:firstColumn="0" w:lastColumn="0" w:oddVBand="0" w:evenVBand="0" w:oddHBand="0" w:evenHBand="0" w:firstRowFirstColumn="0" w:firstRowLastColumn="0" w:lastRowFirstColumn="0" w:lastRowLastColumn="0"/>
@@ -5642,24 +6349,54 @@
                 <w:rFonts w:ascii="Calibri" w:hAnsi="Calibri"/>
                 <w:color w:val="000000"/>
               </w:rPr>
+              <w:t>QuickLZ 256</w:t>
+            </w:r>
+          </w:p>
+          <w:p>
+            <w:pPr>
+              <w:cnfStyle w:val="000000000000" w:firstRow="0" w:lastRow="0" w:firstColumn="0" w:lastColumn="0" w:oddVBand="0" w:evenVBand="0" w:oddHBand="0" w:evenHBand="0" w:firstRowFirstColumn="0" w:firstRowLastColumn="0" w:lastRowFirstColumn="0" w:lastRowLastColumn="0"/>
+              <w:rPr>
+                <w:rFonts w:ascii="Calibri" w:hAnsi="Calibri"/>
+                <w:color w:val="000000"/>
+              </w:rPr>
+            </w:pPr>
+            <w:r>
+              <w:rPr>
+                <w:rFonts w:ascii="Calibri" w:hAnsi="Calibri"/>
+                <w:color w:val="000000"/>
+              </w:rPr>
               <w:t>1128777945</w:t>
             </w:r>
           </w:p>
         </w:tc>
       </w:tr>
     </w:tbl>
-    <w:p/>
     <w:p>
       <w:pPr>
         <w:pStyle w:val="Heading1"/>
       </w:pPr>
       <w:r>
-        <w:t>Fundamentals of td512 and td64</w:t>
+        <w:t xml:space="preserve">Fundamentals of </w:t>
+      </w:r>
+      <w:r>
+        <w:t xml:space="preserve">td512 and </w:t>
+      </w:r>
+      <w:r>
+        <w:t>td64</w:t>
       </w:r>
     </w:p>
     <w:p>
       <w:r>
-        <w:t xml:space="preserve">With td512, you can call the td512 and td512d functions to perform compress and decompress of 1 to 512 bytes. </w:t>
+        <w:t>Y</w:t>
+      </w:r>
+      <w:r>
+        <w:t>ou can call the td512 and td512d functions to</w:t>
+      </w:r>
+      <w:r>
+        <w:t xml:space="preserve"> </w:t>
+      </w:r>
+      <w:r>
+        <w:t xml:space="preserve">compress and decompress 1 to 512 bytes. </w:t>
       </w:r>
       <w:r>
         <w:t xml:space="preserve">The td512 </w:t>
@@ -5668,16 +6405,42 @@
         <w:t>interface</w:t>
       </w:r>
       <w:r>
-        <w:t xml:space="preserve"> performs compression of 6 to 512 bytes, but accepts 1 to 5 bytes and stores them without compression. The primary function of td512 is to use the td64 interface to compress blocks of 64 bytes until the final block of 64 or fewer bytes is compressed</w:t>
-      </w:r>
-      <w:r>
-        <w:t xml:space="preserve">. Along with the number of bytes processed, a pass/fail bit is stored for each 64-byte (or smaller) block compressed, and either the compressed or uncompressed data is output. </w:t>
+        <w:t xml:space="preserve"> performs compression of 6 to 512 bytes, but accepts 1 to 5 bytes and stores them without compression. td512 </w:t>
+      </w:r>
+      <w:r>
+        <w:t>acts as a wrapper that</w:t>
+      </w:r>
+      <w:r>
+        <w:t xml:space="preserve"> use</w:t>
+      </w:r>
+      <w:r>
+        <w:t>s</w:t>
+      </w:r>
+      <w:r>
+        <w:t xml:space="preserve"> the td64 interface to compress blocks of 64 bytes until the final block of 64 or fewer bytes is compressed</w:t>
+      </w:r>
+      <w:r>
+        <w:t>. Along with the number of bytes processed, a pass/fail bit is stored for each 64-byte (or smaller) block compressed, and the compressed or uncompressed data is output.</w:t>
       </w:r>
     </w:p>
     <w:p/>
     <w:p>
       <w:r>
-        <w:t>With td64, you can call the td5 and td5d functions to compress and decompress 2 to 5 values. Or you can call td64 and td64d functions to compress and decompress 6 to 64 values. The td64 interface return</w:t>
+        <w:t xml:space="preserve">With td64, you can call the td5 and td5d functions to compress and decompress 2 to 5 values. </w:t>
+      </w:r>
+      <w:r>
+        <w:t xml:space="preserve">This interface is not used by td512 because </w:t>
+      </w:r>
+      <w:r>
+        <w:t xml:space="preserve">the number of bytes generated is often more than the number of values to compress. </w:t>
+      </w:r>
+      <w:proofErr w:type="spellStart"/>
+      <w:r>
+        <w:t>Or</w:t>
+      </w:r>
+      <w:proofErr w:type="spellEnd"/>
+      <w:r>
+        <w:t xml:space="preserve"> you can call td64 and td64d functions to compress and decompress 6 to 64 values. The td64 interface return</w:t>
       </w:r>
       <w:r>
         <w:t>s</w:t>
@@ -5810,13 +6573,25 @@
         <w:t xml:space="preserve">input </w:t>
       </w:r>
       <w:r>
-        <w:t xml:space="preserve">values for unique values and accumulates a count of each one, accumulates a high-bit value, and counts the number of frequently occurring text characters. If more than the accepted limit of unique values is encountered, the program fails, assuming random data for this block. If the values match to indicate text data, text mode is </w:t>
-      </w:r>
-      <w:r>
-        <w:t>used</w:t>
-      </w:r>
-      <w:r>
-        <w:t xml:space="preserve">. Processing continues by looking for any </w:t>
+        <w:t xml:space="preserve">values for unique values and accumulates a count of each one, accumulates a high-bit value, and counts the number of frequently occurring text characters. If more than the accepted limit of unique values is encountered, </w:t>
+      </w:r>
+      <w:r>
+        <w:t xml:space="preserve">then if all characters have the high bit clear, 7-bit mode is used; otherwise, </w:t>
+      </w:r>
+      <w:r>
+        <w:t xml:space="preserve">the program fails, assuming random data for this block. </w:t>
+      </w:r>
+      <w:r>
+        <w:t>If the values match to indicate text data, text mode is used</w:t>
+      </w:r>
+      <w:r>
+        <w:t xml:space="preserve"> if it gets at least 12% compression</w:t>
+      </w:r>
+      <w:r>
+        <w:t xml:space="preserve">. </w:t>
+      </w:r>
+      <w:r>
+        <w:t xml:space="preserve">Processing continues by looking for any </w:t>
       </w:r>
       <w:r>
         <w:t xml:space="preserve">single </w:t>
@@ -5831,19 +6606,49 @@
         <w:t>Next, string mode is used to encode repeating strings of two or more characters. If string mode fails and</w:t>
       </w:r>
       <w:r>
-        <w:t xml:space="preserve"> all characters have the high bit clear, 7-bit mode is used. If all modes fail, the program fails.</w:t>
+        <w:t xml:space="preserve"> all characters have the high bit clear, 7-bit mode is used. If all modes fail, the program fails</w:t>
+      </w:r>
+      <w:r>
+        <w:t xml:space="preserve"> to compress the input data</w:t>
+      </w:r>
+      <w:r>
+        <w:t>.</w:t>
+      </w:r>
+      <w:r>
+        <w:t xml:space="preserve"> </w:t>
+      </w:r>
+      <w:r>
+        <w:t>Each of t</w:t>
+      </w:r>
+      <w:r>
+        <w:t xml:space="preserve">he td64 compression modes </w:t>
+      </w:r>
+      <w:r>
+        <w:t>is</w:t>
+      </w:r>
+      <w:r>
+        <w:t xml:space="preserve"> described next.</w:t>
       </w:r>
     </w:p>
     <w:p/>
     <w:p>
       <w:r>
-        <w:t xml:space="preserve">Fixed bit coding </w:t>
-      </w:r>
-      <w:r>
-        <w:t>is well known as using only the number of bits required to encode the number of unique characters in a data set.</w:t>
-      </w:r>
-      <w:r>
-        <w:t xml:space="preserve"> The key is to determine the maximum </w:t>
+        <w:t>Fixed bit coding is well known as using only the number of bits required to encode the number of unique characters in a data set.</w:t>
+      </w:r>
+      <w:r>
+        <w:t xml:space="preserve"> </w:t>
+      </w:r>
+      <w:r>
+        <w:t>The td64 algorithm pre</w:t>
+      </w:r>
+      <w:r>
+        <w:t>determine</w:t>
+      </w:r>
+      <w:r>
+        <w:t>s</w:t>
+      </w:r>
+      <w:r>
+        <w:t xml:space="preserve"> the maximum </w:t>
       </w:r>
       <w:r>
         <w:t>number of unique values in the data</w:t>
@@ -5852,17 +6657,35 @@
         <w:t xml:space="preserve"> that will allow compression to occur</w:t>
       </w:r>
       <w:r>
-        <w:t xml:space="preserve">. With these limits known ahead of time </w:t>
+        <w:t xml:space="preserve">. With these limits known ahead </w:t>
       </w:r>
       <w:r>
         <w:lastRenderedPageBreak/>
-        <w:t xml:space="preserve">(see </w:t>
+        <w:t xml:space="preserve">of time (see </w:t>
       </w:r>
       <w:r>
         <w:t>uniqueLimits25 in td64.c</w:t>
       </w:r>
       <w:r>
-        <w:t>), decisions about compressibility can be made as early as possible.</w:t>
+        <w:t xml:space="preserve">), decisions about compressibility can be made </w:t>
+      </w:r>
+      <w:r>
+        <w:t>quickly</w:t>
+      </w:r>
+      <w:r>
+        <w:t>.</w:t>
+      </w:r>
+      <w:r>
+        <w:t xml:space="preserve"> This mode </w:t>
+      </w:r>
+      <w:r>
+        <w:t>is designed to get</w:t>
+      </w:r>
+      <w:r>
+        <w:t xml:space="preserve"> at least </w:t>
+      </w:r>
+      <w:r>
+        <w:t>25% compression for 64 input values.</w:t>
       </w:r>
     </w:p>
     <w:p/>
@@ -5898,9 +6721,28 @@
         <w:t>)</w:t>
       </w:r>
       <w:r>
-        <w:t>. When 75 percent of the data values are one of these characters, 25 percent compression is achieved.</w:t>
+        <w:t xml:space="preserve">. When 75 percent of the data values are one of these characters, </w:t>
+      </w:r>
+      <w:r>
+        <w:t xml:space="preserve"> text mode gets </w:t>
+      </w:r>
+      <w:r>
+        <w:t>25</w:t>
+      </w:r>
+      <w:r>
+        <w:t>%</w:t>
+      </w:r>
+      <w:r>
+        <w:t xml:space="preserve"> compression </w:t>
+      </w:r>
+      <w:r>
+        <w:t>for 64 input values</w:t>
+      </w:r>
+      <w:r>
+        <w:t>.</w:t>
       </w:r>
     </w:p>
+    <w:p/>
     <w:p>
       <w:pPr>
         <w:pStyle w:val="Caption"/>
@@ -6572,22 +7414,85 @@
         <w:t xml:space="preserve">Single value mode </w:t>
       </w:r>
       <w:r>
-        <w:t>encodes a frequently occurring value, at least 25 percent of the number of values, as 1 bit and all other values as a 0 bit plus their 8-bit value. This results in a minimum of 9 percent compression.</w:t>
+        <w:t>encodes a frequently occurring value, at least 25</w:t>
+      </w:r>
+      <w:r>
+        <w:t>%</w:t>
+      </w:r>
+      <w:r>
+        <w:t xml:space="preserve"> of the number of values, as </w:t>
+      </w:r>
+      <w:r>
+        <w:t xml:space="preserve">a </w:t>
+      </w:r>
+      <w:r>
+        <w:t>1 bit and all other values as a 0 bit plus their 8-bit value. This results in a minimum of 9</w:t>
+      </w:r>
+      <w:r>
+        <w:t>%</w:t>
+      </w:r>
+      <w:r>
+        <w:t xml:space="preserve"> compression</w:t>
+      </w:r>
+      <w:r>
+        <w:t xml:space="preserve"> for 64 input values</w:t>
+      </w:r>
+      <w:r>
+        <w:t>.</w:t>
       </w:r>
     </w:p>
     <w:p/>
     <w:p>
       <w:r>
-        <w:t>String mode encodes repeating strings of at least two characters in length. Single repeating characters are also encoded to save one bit. This algorithm is the most time intensive</w:t>
+        <w:t xml:space="preserve">String mode encodes repeating strings of at least two characters in length. Single repeating characters are also encoded </w:t>
+      </w:r>
+      <w:r>
+        <w:t>and</w:t>
+      </w:r>
+      <w:r>
+        <w:t xml:space="preserve"> save </w:t>
+      </w:r>
+      <w:r>
+        <w:t xml:space="preserve">at least </w:t>
+      </w:r>
+      <w:r>
+        <w:t>one bit. This algorithm is the most time intensive</w:t>
       </w:r>
       <w:r>
         <w:t xml:space="preserve"> of the modes and is used after all but the 7-bit mode.</w:t>
+      </w:r>
+      <w:r>
+        <w:t xml:space="preserve"> String mode can fail to compress, and is only used if it gets at least 12% compression for 64 input values.</w:t>
       </w:r>
     </w:p>
     <w:p/>
     <w:p>
       <w:r>
-        <w:t>7-bit mode encodes the 7 lower bits of each value, leaving off the high zero bit. This mode achieves 11 percent compression and because it usually produces less compression than the other modes is used last.</w:t>
+        <w:t xml:space="preserve">7-bit mode encodes the 7 lower bits of each value, leaving off the high zero bit. This mode </w:t>
+      </w:r>
+      <w:r>
+        <w:t>gets</w:t>
+      </w:r>
+      <w:r>
+        <w:t xml:space="preserve"> 11</w:t>
+      </w:r>
+      <w:r>
+        <w:t xml:space="preserve">% </w:t>
+      </w:r>
+      <w:r>
+        <w:t xml:space="preserve">compression </w:t>
+      </w:r>
+      <w:r>
+        <w:t xml:space="preserve">for 64 input values </w:t>
+      </w:r>
+      <w:r>
+        <w:t xml:space="preserve">and </w:t>
+      </w:r>
+      <w:r>
+        <w:t>is used last because other modes can get higher compression</w:t>
+      </w:r>
+      <w:r>
+        <w:t>.</w:t>
       </w:r>
     </w:p>
     <w:p>
@@ -6600,7 +7505,28 @@
     </w:p>
     <w:p>
       <w:r>
-        <w:t xml:space="preserve">This paper has shown that td512 is a good program for compressing tiny data sets. Although QuickLZ 512 has slightly better average compression and decompression speed, td512 has better compression speed and for data sets of 256 bytes, is much better performing than QuickLZ 256. The huge benefit of td512 is that its performance will remain the same for data sets down to 64 bytes, which very few compression programs </w:t>
+        <w:t>This paper has shown that td512 compress</w:t>
+      </w:r>
+      <w:r>
+        <w:t>es</w:t>
+      </w:r>
+      <w:r>
+        <w:t xml:space="preserve"> tiny data sets</w:t>
+      </w:r>
+      <w:r>
+        <w:t xml:space="preserve"> nearly as well as QuickLZ using 512-byte blocks</w:t>
+      </w:r>
+      <w:r>
+        <w:t xml:space="preserve"> that results in 20% average compression over the Squash benchmark data</w:t>
+      </w:r>
+      <w:r>
+        <w:t xml:space="preserve">. Although QuickLZ 512 has slightly better average compression and decompression speed, td512 has better compression speed and for data sets of 256 bytes, is much better performing than QuickLZ 256. The huge benefit of td512 is that its performance will remain the same for data sets down to 64 bytes, </w:t>
+      </w:r>
+      <w:r>
+        <w:t>a number of values that</w:t>
+      </w:r>
+      <w:r>
+        <w:t xml:space="preserve"> very few compression programs </w:t>
       </w:r>
       <w:r>
         <w:t xml:space="preserve">can </w:t>
@@ -6613,18 +7539,36 @@
       </w:r>
       <w:r>
         <w:t>being an exception.</w:t>
+      </w:r>
+      <w:r>
+        <w:t xml:space="preserve"> On average, fpaq0 </w:t>
+      </w:r>
+      <w:r>
+        <w:t xml:space="preserve">with 64-byte blocks </w:t>
+      </w:r>
+      <w:r>
+        <w:t>gets</w:t>
+      </w:r>
+      <w:r>
+        <w:t xml:space="preserve"> 25</w:t>
+      </w:r>
+      <w:r>
+        <w:t>%</w:t>
+      </w:r>
+      <w:r>
+        <w:t xml:space="preserve"> better </w:t>
+      </w:r>
+      <w:r>
+        <w:t xml:space="preserve">compression </w:t>
+      </w:r>
+      <w:r>
+        <w:t>than td512.</w:t>
       </w:r>
     </w:p>
     <w:p/>
     <w:p>
       <w:r>
-        <w:t xml:space="preserve">The implementation of td512 uses </w:t>
-      </w:r>
-      <w:r>
-        <w:t>fixed bit coding, text mode, single value mode, string mode, and 7-bit mode</w:t>
-      </w:r>
-      <w:r>
-        <w:t xml:space="preserve"> to compress data. This variety of encoding modes reflects the fact that data compression is data dependent. The td64 interface can be easily modified to support additional compression modes for special data types.</w:t>
+        <w:t>The implementation of td512 uses fixed bit coding, text mode, single value mode, string mode, and 7-bit mode to compress data. This variety of encoding modes reflects the fact that data compression is data dependent. The td64 interface can be easily modified to support additional compression modes for special data types.</w:t>
       </w:r>
     </w:p>
     <w:p>

</xml_diff>

<commit_message>
Update with latest data
</commit_message>
<xml_diff>
--- a/Tiny Data Compression with td512.docx
+++ b/Tiny Data Compression with td512.docx
@@ -18,8 +18,10 @@
         <w:t xml:space="preserve">L. S. Leonard, November </w:t>
       </w:r>
       <w:r>
-        <w:t>8</w:t>
-      </w:r>
+        <w:t>11</w:t>
+      </w:r>
+      <w:bookmarkStart w:id="0" w:name="_GoBack"/>
+      <w:bookmarkEnd w:id="0"/>
       <w:r>
         <w:t>, 2021</w:t>
       </w:r>
@@ -52,10 +54,33 @@
         <w:t>Now w</w:t>
       </w:r>
       <w:r>
-        <w:t xml:space="preserve">ith td512 you can compress data from 6 to 512 bytes. Although </w:t>
-      </w:r>
-      <w:r>
-        <w:t xml:space="preserve">algorithms such as </w:t>
+        <w:t xml:space="preserve">ith td512 you can compress data from 6 to 512 bytes. </w:t>
+      </w:r>
+      <w:r>
+        <w:t xml:space="preserve">Td512 is available under the GPL-3.0 License at </w:t>
+      </w:r>
+      <w:hyperlink r:id="rId5" w:history="1">
+        <w:r>
+          <w:rPr>
+            <w:rStyle w:val="Hyperlink"/>
+          </w:rPr>
+          <w:t>https://github.com/lsleonard/tiny-data-compression</w:t>
+        </w:r>
+      </w:hyperlink>
+      <w:r>
+        <w:t xml:space="preserve">. </w:t>
+      </w:r>
+      <w:r>
+        <w:t xml:space="preserve">Although </w:t>
+      </w:r>
+      <w:r>
+        <w:t xml:space="preserve">algorithms </w:t>
+      </w:r>
+      <w:r>
+        <w:t>in</w:t>
+      </w:r>
+      <w:r>
+        <w:t xml:space="preserve"> </w:t>
       </w:r>
       <w:proofErr w:type="spellStart"/>
       <w:r>
@@ -69,7 +94,19 @@
       </w:r>
       <w:proofErr w:type="spellEnd"/>
       <w:r>
-        <w:t xml:space="preserve"> and Snappy get very good compression at 512 bytes, </w:t>
+        <w:t xml:space="preserve"> and Snappy get </w:t>
+      </w:r>
+      <w:r>
+        <w:t>better</w:t>
+      </w:r>
+      <w:r>
+        <w:t xml:space="preserve"> compression at 512 bytes</w:t>
+      </w:r>
+      <w:r>
+        <w:t xml:space="preserve"> than td512</w:t>
+      </w:r>
+      <w:r>
+        <w:t xml:space="preserve">, </w:t>
       </w:r>
       <w:proofErr w:type="spellStart"/>
       <w:r>
@@ -77,19 +114,55 @@
       </w:r>
       <w:proofErr w:type="spellEnd"/>
       <w:r>
-        <w:t xml:space="preserve"> is very slow and </w:t>
-      </w:r>
-      <w:r>
-        <w:t>both steadily decline in compression ratio</w:t>
-      </w:r>
-      <w:r>
-        <w:t xml:space="preserve"> as the number of bytes decreases to 128. At 64 bytes, neither program produces compression. td512 combines the compressed output of td64 for each block of 64 bytes in the input. T</w:t>
+        <w:t xml:space="preserve"> is very slow </w:t>
+      </w:r>
+      <w:r>
+        <w:t xml:space="preserve">for </w:t>
+      </w:r>
+      <w:r>
+        <w:t>tiny</w:t>
+      </w:r>
+      <w:r>
+        <w:t xml:space="preserve"> datasets </w:t>
+      </w:r>
+      <w:r>
+        <w:t xml:space="preserve">and </w:t>
+      </w:r>
+      <w:r>
+        <w:t>both</w:t>
+      </w:r>
+      <w:r>
+        <w:t xml:space="preserve"> programs</w:t>
+      </w:r>
+      <w:r>
+        <w:t xml:space="preserve"> steadily decline in compression ratio</w:t>
+      </w:r>
+      <w:r>
+        <w:t xml:space="preserve"> as the number of bytes decreases to 128. At 64 bytes, neither program produces compression. td512 combines the compressed output of td64 for each block of 64 bytes in the input</w:t>
+      </w:r>
+      <w:r>
+        <w:t xml:space="preserve">, meaning that the compression achieved at 512 bytes is the same as that for 64 bytes. </w:t>
+      </w:r>
+      <w:r>
+        <w:t>T</w:t>
       </w:r>
       <w:r>
         <w:t>he algorithm emphasizes speed</w:t>
       </w:r>
       <w:r>
-        <w:t xml:space="preserve"> and nears </w:t>
+        <w:t>,</w:t>
+      </w:r>
+      <w:r>
+        <w:t xml:space="preserve"> and </w:t>
+      </w:r>
+      <w:r>
+        <w:t xml:space="preserve">based on data in this paper, </w:t>
+      </w:r>
+      <w:r>
+        <w:t>gets</w:t>
+      </w:r>
+      <w:r>
+        <w:t xml:space="preserve"> </w:t>
       </w:r>
       <w:r>
         <w:t>2</w:t>
@@ -107,7 +180,13 @@
         <w:t xml:space="preserve"> </w:t>
       </w:r>
       <w:r>
-        <w:t xml:space="preserve">at 220 Mbytes per second </w:t>
+        <w:t>at 2</w:t>
+      </w:r>
+      <w:r>
+        <w:t>15</w:t>
+      </w:r>
+      <w:r>
+        <w:t xml:space="preserve"> Mbytes per second </w:t>
       </w:r>
       <w:r>
         <w:t>on the Squash benchmark</w:t>
@@ -121,7 +200,7 @@
       <w:r>
         <w:t xml:space="preserve">(see </w:t>
       </w:r>
-      <w:hyperlink r:id="rId5" w:history="1">
+      <w:hyperlink r:id="rId6" w:history="1">
         <w:r>
           <w:rPr>
             <w:rStyle w:val="Hyperlink"/>
@@ -154,7 +233,13 @@
         <w:t>, f</w:t>
       </w:r>
       <w:r>
-        <w:t xml:space="preserve">or small datasets the </w:t>
+        <w:t xml:space="preserve">or </w:t>
+      </w:r>
+      <w:r>
+        <w:t>tiny</w:t>
+      </w:r>
+      <w:r>
+        <w:t xml:space="preserve"> datasets the </w:t>
       </w:r>
       <w:r>
         <w:t>compression modes</w:t>
@@ -222,7 +307,7 @@
       <w:r>
         <w:t xml:space="preserve">200 to 300 characters (see </w:t>
       </w:r>
-      <w:hyperlink r:id="rId6" w:history="1">
+      <w:hyperlink r:id="rId7" w:history="1">
         <w:r>
           <w:rPr>
             <w:rStyle w:val="Hyperlink"/>
@@ -239,7 +324,7 @@
       <w:r>
         <w:t>Also presented are compression values for the arithmetic encoding program fpaq0 (</w:t>
       </w:r>
-      <w:hyperlink r:id="rId7" w:history="1">
+      <w:hyperlink r:id="rId8" w:history="1">
         <w:r>
           <w:rPr>
             <w:rStyle w:val="Hyperlink"/>
@@ -275,13 +360,19 @@
         <w:t xml:space="preserve">64 bytes as for </w:t>
       </w:r>
       <w:r>
-        <w:t xml:space="preserve">512 bytes because the algorithm is </w:t>
-      </w:r>
-      <w:r>
-        <w:t>built</w:t>
-      </w:r>
-      <w:r>
-        <w:t xml:space="preserve"> on </w:t>
+        <w:t xml:space="preserve">512 bytes because the algorithm </w:t>
+      </w:r>
+      <w:r>
+        <w:t>combines</w:t>
+      </w:r>
+      <w:r>
+        <w:t xml:space="preserve"> </w:t>
+      </w:r>
+      <w:r>
+        <w:t>the output from</w:t>
+      </w:r>
+      <w:r>
+        <w:t xml:space="preserve"> </w:t>
       </w:r>
       <w:r>
         <w:t xml:space="preserve">td64 and its </w:t>
@@ -329,7 +420,7 @@
       <w:r>
         <w:t xml:space="preserve"> concludes the run (see </w:t>
       </w:r>
-      <w:hyperlink r:id="rId8" w:history="1">
+      <w:hyperlink r:id="rId9" w:history="1">
         <w:r>
           <w:rPr>
             <w:rStyle w:val="Hyperlink"/>
@@ -347,22 +438,13 @@
         <w:t xml:space="preserve"> </w:t>
       </w:r>
       <w:r>
-        <w:t xml:space="preserve">The QuickLZ public distribution of version 1.5.1 Beta 7 was modified to iterate over a given block size. </w:t>
-      </w:r>
-      <w:r>
-        <w:t>The fpaq0 test bed</w:t>
-      </w:r>
-      <w:r>
-        <w:t xml:space="preserve"> </w:t>
-      </w:r>
-      <w:r>
-        <w:t>was modified to iterate over a given block</w:t>
-      </w:r>
-      <w:r>
-        <w:t xml:space="preserve"> </w:t>
-      </w:r>
-      <w:r>
-        <w:t xml:space="preserve">size. </w:t>
+        <w:t>The QuickLZ public distribution of version 1.5.1 Beta 7 was modified to iterate over a given block size</w:t>
+      </w:r>
+      <w:r>
+        <w:t xml:space="preserve"> as was t</w:t>
+      </w:r>
+      <w:r>
+        <w:t xml:space="preserve">he fpaq0 test bed. </w:t>
       </w:r>
       <w:r>
         <w:t>The td512 test bed</w:t>
@@ -371,10 +453,22 @@
         <w:t>,</w:t>
       </w:r>
       <w:r>
-        <w:t xml:space="preserve"> QuickLZ running 256- and 512-byte blocks</w:t>
-      </w:r>
-      <w:r>
-        <w:t>, and fpaq0 running a 64-byte block size</w:t>
+        <w:t xml:space="preserve"> QuickLZ </w:t>
+      </w:r>
+      <w:r>
+        <w:t>with</w:t>
+      </w:r>
+      <w:r>
+        <w:t xml:space="preserve"> 256- and 512-byte blocks</w:t>
+      </w:r>
+      <w:r>
+        <w:t xml:space="preserve">, and fpaq0 </w:t>
+      </w:r>
+      <w:r>
+        <w:t>with</w:t>
+      </w:r>
+      <w:r>
+        <w:t xml:space="preserve"> 64-byte block size</w:t>
       </w:r>
       <w:r>
         <w:t xml:space="preserve"> were run </w:t>
@@ -464,7 +558,11 @@
         <w:t xml:space="preserve">, compression percent </w:t>
       </w:r>
       <w:r>
-        <w:t xml:space="preserve">average, assuming a block of data from one file is as likely as from another, </w:t>
+        <w:t xml:space="preserve">average, assuming a block of data from one file is as likely </w:t>
+      </w:r>
+      <w:r>
+        <w:lastRenderedPageBreak/>
+        <w:t xml:space="preserve">as from another, </w:t>
       </w:r>
       <w:r>
         <w:t xml:space="preserve">for td512 </w:t>
@@ -473,19 +571,37 @@
         <w:t xml:space="preserve">is </w:t>
       </w:r>
       <w:r>
-        <w:t xml:space="preserve">20%, for </w:t>
+        <w:t>2</w:t>
+      </w:r>
+      <w:r>
+        <w:t>1</w:t>
+      </w:r>
+      <w:r>
+        <w:t xml:space="preserve">%, for </w:t>
       </w:r>
       <w:r>
         <w:t xml:space="preserve">QuickLZ </w:t>
       </w:r>
       <w:r>
-        <w:t xml:space="preserve">512 22%, and for </w:t>
+        <w:t xml:space="preserve">512 </w:t>
+      </w:r>
+      <w:r>
+        <w:t xml:space="preserve">is </w:t>
+      </w:r>
+      <w:r>
+        <w:t xml:space="preserve">22%, and for </w:t>
       </w:r>
       <w:r>
         <w:t xml:space="preserve">QuickLZ </w:t>
       </w:r>
       <w:r>
-        <w:t xml:space="preserve">256 14%. </w:t>
+        <w:t xml:space="preserve">256 </w:t>
+      </w:r>
+      <w:r>
+        <w:t xml:space="preserve">is </w:t>
+      </w:r>
+      <w:r>
+        <w:t xml:space="preserve">14%. </w:t>
       </w:r>
       <w:r>
         <w:t xml:space="preserve"> </w:t>
@@ -494,7 +610,6 @@
         <w:t xml:space="preserve">QuickLZ </w:t>
       </w:r>
       <w:r>
-        <w:lastRenderedPageBreak/>
         <w:t>gets</w:t>
       </w:r>
       <w:r>
@@ -528,19 +643,19 @@
         <w:t xml:space="preserve"> better compression for</w:t>
       </w:r>
       <w:r>
-        <w:t xml:space="preserve"> text data and </w:t>
-      </w:r>
-      <w:r>
-        <w:t xml:space="preserve">the type of </w:t>
-      </w:r>
-      <w:r>
-        <w:t xml:space="preserve">data in </w:t>
+        <w:t xml:space="preserve"> text data and data in </w:t>
       </w:r>
       <w:r>
         <w:t xml:space="preserve">file </w:t>
       </w:r>
       <w:r>
-        <w:t>x-ray that contains frequently repeated values in small blocks, such as 16 or more 0s in a 64-byte block</w:t>
+        <w:t xml:space="preserve">x-ray that contains frequently repeated values in small blocks, </w:t>
+      </w:r>
+      <w:r>
+        <w:t>for example</w:t>
+      </w:r>
+      <w:r>
+        <w:t xml:space="preserve"> 16 or more 0s in a 64-byte block</w:t>
       </w:r>
       <w:r>
         <w:t>, a td64 compression mode called single value</w:t>
@@ -600,7 +715,7 @@
       <w:pPr>
         <w:pStyle w:val="Caption"/>
       </w:pPr>
-      <w:bookmarkStart w:id="0" w:name="_Ref87029073"/>
+      <w:bookmarkStart w:id="1" w:name="_Ref87029073"/>
       <w:r>
         <w:t xml:space="preserve">Table </w:t>
       </w:r>
@@ -612,7 +727,7 @@
           <w:t>1</w:t>
         </w:r>
       </w:fldSimple>
-      <w:bookmarkEnd w:id="0"/>
+      <w:bookmarkEnd w:id="1"/>
       <w:r>
         <w:t>. Compression Percent: td512</w:t>
       </w:r>
@@ -623,7 +738,16 @@
         <w:t xml:space="preserve"> QuickLZ 512</w:t>
       </w:r>
       <w:r>
-        <w:t xml:space="preserve"> Bytes,</w:t>
+        <w:t>-</w:t>
+      </w:r>
+      <w:r>
+        <w:t>Byte</w:t>
+      </w:r>
+      <w:r>
+        <w:t xml:space="preserve"> Blocks</w:t>
+      </w:r>
+      <w:r>
+        <w:t>,</w:t>
       </w:r>
       <w:r>
         <w:t xml:space="preserve"> </w:t>
@@ -635,7 +759,13 @@
         <w:t xml:space="preserve"> 256</w:t>
       </w:r>
       <w:r>
-        <w:t xml:space="preserve"> Bytes</w:t>
+        <w:t>-</w:t>
+      </w:r>
+      <w:r>
+        <w:t>Byte</w:t>
+      </w:r>
+      <w:r>
+        <w:t xml:space="preserve"> Blocks</w:t>
       </w:r>
       <w:r>
         <w:t xml:space="preserve">, </w:t>
@@ -647,7 +777,13 @@
         <w:t>fpaq0 64</w:t>
       </w:r>
       <w:r>
-        <w:t xml:space="preserve"> Bytes</w:t>
+        <w:t>-</w:t>
+      </w:r>
+      <w:r>
+        <w:t>Byte</w:t>
+      </w:r>
+      <w:r>
+        <w:t xml:space="preserve"> Blocks</w:t>
       </w:r>
     </w:p>
     <w:tbl>
@@ -858,7 +994,7 @@
               <w:cnfStyle w:val="000000100000" w:firstRow="0" w:lastRow="0" w:firstColumn="0" w:lastColumn="0" w:oddVBand="0" w:evenVBand="0" w:oddHBand="1" w:evenHBand="0" w:firstRowFirstColumn="0" w:firstRowLastColumn="0" w:lastRowFirstColumn="0" w:lastRowLastColumn="0"/>
             </w:pPr>
             <w:r>
-              <w:t>24.72</w:t>
+              <w:t>24.77</w:t>
             </w:r>
           </w:p>
         </w:tc>
@@ -923,7 +1059,7 @@
               <w:cnfStyle w:val="000000000000" w:firstRow="0" w:lastRow="0" w:firstColumn="0" w:lastColumn="0" w:oddVBand="0" w:evenVBand="0" w:oddHBand="0" w:evenHBand="0" w:firstRowFirstColumn="0" w:firstRowLastColumn="0" w:lastRowFirstColumn="0" w:lastRowLastColumn="0"/>
             </w:pPr>
             <w:r>
-              <w:t>21.36</w:t>
+              <w:t>21.47</w:t>
             </w:r>
           </w:p>
         </w:tc>
@@ -991,7 +1127,7 @@
               <w:cnfStyle w:val="000000100000" w:firstRow="0" w:lastRow="0" w:firstColumn="0" w:lastColumn="0" w:oddVBand="0" w:evenVBand="0" w:oddHBand="1" w:evenHBand="0" w:firstRowFirstColumn="0" w:firstRowLastColumn="0" w:lastRowFirstColumn="0" w:lastRowLastColumn="0"/>
             </w:pPr>
             <w:r>
-              <w:t>13.43</w:t>
+              <w:t>13.89</w:t>
             </w:r>
           </w:p>
         </w:tc>
@@ -1056,7 +1192,7 @@
               <w:cnfStyle w:val="000000000000" w:firstRow="0" w:lastRow="0" w:firstColumn="0" w:lastColumn="0" w:oddVBand="0" w:evenVBand="0" w:oddHBand="0" w:evenHBand="0" w:firstRowFirstColumn="0" w:firstRowLastColumn="0" w:lastRowFirstColumn="0" w:lastRowLastColumn="0"/>
             </w:pPr>
             <w:r>
-              <w:t>25.44</w:t>
+              <w:t>25.48</w:t>
             </w:r>
           </w:p>
         </w:tc>
@@ -1126,7 +1262,7 @@
               <w:cnfStyle w:val="000000100000" w:firstRow="0" w:lastRow="0" w:firstColumn="0" w:lastColumn="0" w:oddVBand="0" w:evenVBand="0" w:oddHBand="1" w:evenHBand="0" w:firstRowFirstColumn="0" w:firstRowLastColumn="0" w:lastRowFirstColumn="0" w:lastRowLastColumn="0"/>
             </w:pPr>
             <w:r>
-              <w:t>17.57</w:t>
+              <w:t>17.78</w:t>
             </w:r>
           </w:p>
         </w:tc>
@@ -1328,7 +1464,7 @@
               <w:cnfStyle w:val="000000000000" w:firstRow="0" w:lastRow="0" w:firstColumn="0" w:lastColumn="0" w:oddVBand="0" w:evenVBand="0" w:oddHBand="0" w:evenHBand="0" w:firstRowFirstColumn="0" w:firstRowLastColumn="0" w:lastRowFirstColumn="0" w:lastRowLastColumn="0"/>
             </w:pPr>
             <w:r>
-              <w:t>19.24</w:t>
+              <w:t>19.27</w:t>
             </w:r>
           </w:p>
         </w:tc>
@@ -1461,7 +1597,7 @@
               <w:cnfStyle w:val="000000000000" w:firstRow="0" w:lastRow="0" w:firstColumn="0" w:lastColumn="0" w:oddVBand="0" w:evenVBand="0" w:oddHBand="0" w:evenHBand="0" w:firstRowFirstColumn="0" w:firstRowLastColumn="0" w:lastRowFirstColumn="0" w:lastRowLastColumn="0"/>
             </w:pPr>
             <w:r>
-              <w:t>26.42</w:t>
+              <w:t>26.45</w:t>
             </w:r>
           </w:p>
         </w:tc>
@@ -1531,7 +1667,7 @@
               <w:cnfStyle w:val="000000100000" w:firstRow="0" w:lastRow="0" w:firstColumn="0" w:lastColumn="0" w:oddVBand="0" w:evenVBand="0" w:oddHBand="1" w:evenHBand="0" w:firstRowFirstColumn="0" w:firstRowLastColumn="0" w:lastRowFirstColumn="0" w:lastRowLastColumn="0"/>
             </w:pPr>
             <w:r>
-              <w:t>17.40</w:t>
+              <w:t>17.42</w:t>
             </w:r>
           </w:p>
         </w:tc>
@@ -1668,7 +1804,7 @@
               <w:cnfStyle w:val="000000100000" w:firstRow="0" w:lastRow="0" w:firstColumn="0" w:lastColumn="0" w:oddVBand="0" w:evenVBand="0" w:oddHBand="1" w:evenHBand="0" w:firstRowFirstColumn="0" w:firstRowLastColumn="0" w:lastRowFirstColumn="0" w:lastRowLastColumn="0"/>
             </w:pPr>
             <w:r>
-              <w:t>38.68</w:t>
+              <w:t>38.71</w:t>
             </w:r>
           </w:p>
         </w:tc>
@@ -1870,7 +2006,7 @@
               <w:cnfStyle w:val="000000000000" w:firstRow="0" w:lastRow="0" w:firstColumn="0" w:lastColumn="0" w:oddVBand="0" w:evenVBand="0" w:oddHBand="0" w:evenHBand="0" w:firstRowFirstColumn="0" w:firstRowLastColumn="0" w:lastRowFirstColumn="0" w:lastRowLastColumn="0"/>
             </w:pPr>
             <w:r>
-              <w:t>5.78</w:t>
+              <w:t>5.79</w:t>
             </w:r>
           </w:p>
         </w:tc>
@@ -2073,7 +2209,7 @@
               <w:cnfStyle w:val="000000100000" w:firstRow="0" w:lastRow="0" w:firstColumn="0" w:lastColumn="0" w:oddVBand="0" w:evenVBand="0" w:oddHBand="1" w:evenHBand="0" w:firstRowFirstColumn="0" w:firstRowLastColumn="0" w:lastRowFirstColumn="0" w:lastRowLastColumn="0"/>
             </w:pPr>
             <w:r>
-              <w:t>18.03</w:t>
+              <w:t>18.39</w:t>
             </w:r>
           </w:p>
         </w:tc>
@@ -2138,7 +2274,7 @@
               <w:cnfStyle w:val="000000000000" w:firstRow="0" w:lastRow="0" w:firstColumn="0" w:lastColumn="0" w:oddVBand="0" w:evenVBand="0" w:oddHBand="0" w:evenHBand="0" w:firstRowFirstColumn="0" w:firstRowLastColumn="0" w:lastRowFirstColumn="0" w:lastRowLastColumn="0"/>
             </w:pPr>
             <w:r>
-              <w:t>22.13</w:t>
+              <w:t>22.29</w:t>
             </w:r>
           </w:p>
         </w:tc>
@@ -2273,7 +2409,7 @@
               <w:cnfStyle w:val="000000000000" w:firstRow="0" w:lastRow="0" w:firstColumn="0" w:lastColumn="0" w:oddVBand="0" w:evenVBand="0" w:oddHBand="0" w:evenHBand="0" w:firstRowFirstColumn="0" w:firstRowLastColumn="0" w:lastRowFirstColumn="0" w:lastRowLastColumn="0"/>
             </w:pPr>
             <w:r>
-              <w:t>28.64</w:t>
+              <w:t>28.86</w:t>
             </w:r>
           </w:p>
         </w:tc>
@@ -2341,7 +2477,7 @@
               <w:cnfStyle w:val="000000100000" w:firstRow="0" w:lastRow="0" w:firstColumn="0" w:lastColumn="0" w:oddVBand="0" w:evenVBand="0" w:oddHBand="1" w:evenHBand="0" w:firstRowFirstColumn="0" w:firstRowLastColumn="0" w:lastRowFirstColumn="0" w:lastRowLastColumn="0"/>
             </w:pPr>
             <w:r>
-              <w:t>15.42</w:t>
+              <w:t>15.79</w:t>
             </w:r>
           </w:p>
         </w:tc>
@@ -2408,7 +2544,7 @@
               <w:cnfStyle w:val="000000000000" w:firstRow="0" w:lastRow="0" w:firstColumn="0" w:lastColumn="0" w:oddVBand="0" w:evenVBand="0" w:oddHBand="0" w:evenHBand="0" w:firstRowFirstColumn="0" w:firstRowLastColumn="0" w:lastRowFirstColumn="0" w:lastRowLastColumn="0"/>
             </w:pPr>
             <w:r>
-              <w:t>15.79</w:t>
+              <w:t>16.37</w:t>
             </w:r>
           </w:p>
         </w:tc>
@@ -2541,7 +2677,7 @@
               <w:cnfStyle w:val="000000000000" w:firstRow="0" w:lastRow="0" w:firstColumn="0" w:lastColumn="0" w:oddVBand="0" w:evenVBand="0" w:oddHBand="0" w:evenHBand="0" w:firstRowFirstColumn="0" w:firstRowLastColumn="0" w:lastRowFirstColumn="0" w:lastRowLastColumn="0"/>
             </w:pPr>
             <w:r>
-              <w:t>22.62</w:t>
+              <w:t>22.69</w:t>
             </w:r>
           </w:p>
         </w:tc>
@@ -2609,7 +2745,7 @@
               <w:cnfStyle w:val="000000100000" w:firstRow="0" w:lastRow="0" w:firstColumn="0" w:lastColumn="0" w:oddVBand="0" w:evenVBand="0" w:oddHBand="1" w:evenHBand="0" w:firstRowFirstColumn="0" w:firstRowLastColumn="0" w:lastRowFirstColumn="0" w:lastRowLastColumn="0"/>
             </w:pPr>
             <w:r>
-              <w:t>23.13</w:t>
+              <w:t>23.22</w:t>
             </w:r>
           </w:p>
         </w:tc>
@@ -2689,10 +2825,16 @@
               <w:cnfStyle w:val="000000000000" w:firstRow="0" w:lastRow="0" w:firstColumn="0" w:lastColumn="0" w:oddVBand="0" w:evenVBand="0" w:oddHBand="0" w:evenHBand="0" w:firstRowFirstColumn="0" w:firstRowLastColumn="0" w:lastRowFirstColumn="0" w:lastRowLastColumn="0"/>
             </w:pPr>
             <w:r>
-              <w:t>20.</w:t>
-            </w:r>
-            <w:r>
-              <w:t>89</w:t>
+              <w:t>2</w:t>
+            </w:r>
+            <w:r>
+              <w:t>1</w:t>
+            </w:r>
+            <w:r>
+              <w:t>.</w:t>
+            </w:r>
+            <w:r>
+              <w:t>00</w:t>
             </w:r>
           </w:p>
         </w:tc>
@@ -2831,42 +2973,87 @@
         <w:t xml:space="preserve"> the compressibility of the data</w:t>
       </w:r>
       <w:r>
-        <w:t xml:space="preserve"> and can change with other activities on the test system</w:t>
+        <w:t xml:space="preserve"> and can </w:t>
+      </w:r>
+      <w:r>
+        <w:t>easily vary by 10%</w:t>
+      </w:r>
+      <w:r>
+        <w:t xml:space="preserve"> with other activities on the test system</w:t>
+      </w:r>
+      <w:r>
+        <w:t>.</w:t>
+      </w:r>
+      <w:r>
+        <w:t xml:space="preserve"> </w:t>
+      </w:r>
+      <w:r>
+        <w:t xml:space="preserve">The average numbers provide a good benchmark for comparison. </w:t>
+      </w:r>
+      <w:r>
+        <w:t xml:space="preserve">Uncompressible data such as fireworks.jpeg compresses and decompresses quickly because it contains mostly random data. Different types of data compress and decompress at different rates. Only the file </w:t>
+      </w:r>
+      <w:proofErr w:type="spellStart"/>
+      <w:r>
+        <w:t>reymont</w:t>
+      </w:r>
+      <w:proofErr w:type="spellEnd"/>
+      <w:r>
+        <w:t xml:space="preserve"> has a compression speed that is much slower for td512</w:t>
+      </w:r>
+      <w:r>
+        <w:t xml:space="preserve"> than QuickLZ</w:t>
       </w:r>
       <w:r>
         <w:t xml:space="preserve">. </w:t>
       </w:r>
       <w:r>
-        <w:t xml:space="preserve">The average numbers provide a good benchmark for comparison. </w:t>
-      </w:r>
-      <w:r>
-        <w:t xml:space="preserve">Uncompressible data such as fireworks.jpeg compresses and decompresses quickly because it contains mostly random data. Different types of data compress and decompress at different rates. Only the file </w:t>
-      </w:r>
-      <w:proofErr w:type="spellStart"/>
-      <w:r>
-        <w:t>reymont</w:t>
-      </w:r>
-      <w:proofErr w:type="spellEnd"/>
-      <w:r>
-        <w:t xml:space="preserve"> has a compression speed that is much slower for td512</w:t>
-      </w:r>
-      <w:r>
-        <w:t xml:space="preserve"> than QuickLZ</w:t>
-      </w:r>
-      <w:r>
-        <w:t xml:space="preserve">. </w:t>
-      </w:r>
-      <w:r>
         <w:t>T</w:t>
       </w:r>
       <w:r>
-        <w:t xml:space="preserve">his type of data requires string mode, with a backup of 7-bit </w:t>
+        <w:t xml:space="preserve">his type of data </w:t>
+      </w:r>
+      <w:r>
+        <w:t>may try text mode and</w:t>
+      </w:r>
+      <w:r>
+        <w:t xml:space="preserve"> string mode, </w:t>
+      </w:r>
+      <w:r>
+        <w:t>and finally use</w:t>
+      </w:r>
+      <w:r>
+        <w:t xml:space="preserve"> 7-bit </w:t>
       </w:r>
       <w:r>
         <w:t>mode</w:t>
       </w:r>
       <w:r>
-        <w:t xml:space="preserve"> (removal of high-order bit) when string mode fails, which results in a longer compression time than for other data types.</w:t>
+        <w:t xml:space="preserve"> (removal of high-order bit) when </w:t>
+      </w:r>
+      <w:r>
+        <w:t>other</w:t>
+      </w:r>
+      <w:r>
+        <w:t xml:space="preserve"> mode</w:t>
+      </w:r>
+      <w:r>
+        <w:t>s</w:t>
+      </w:r>
+      <w:r>
+        <w:t xml:space="preserve"> fail, result</w:t>
+      </w:r>
+      <w:r>
+        <w:t>ing</w:t>
+      </w:r>
+      <w:r>
+        <w:t xml:space="preserve"> in </w:t>
+      </w:r>
+      <w:r>
+        <w:t>l</w:t>
+      </w:r>
+      <w:r>
+        <w:t>onger compression time than for other data types.</w:t>
       </w:r>
       <w:r>
         <w:t xml:space="preserve"> On average, td512 compresses </w:t>
@@ -2901,7 +3088,7 @@
       <w:pPr>
         <w:pStyle w:val="Caption"/>
       </w:pPr>
-      <w:bookmarkStart w:id="1" w:name="_Ref87035846"/>
+      <w:bookmarkStart w:id="2" w:name="_Ref87035846"/>
       <w:r>
         <w:t xml:space="preserve">Table </w:t>
       </w:r>
@@ -2913,7 +3100,7 @@
           <w:t>2</w:t>
         </w:r>
       </w:fldSimple>
-      <w:bookmarkEnd w:id="1"/>
+      <w:bookmarkEnd w:id="2"/>
       <w:r>
         <w:t xml:space="preserve">. </w:t>
       </w:r>
@@ -3079,7 +3266,7 @@
               <w:cnfStyle w:val="000000100000" w:firstRow="0" w:lastRow="0" w:firstColumn="0" w:lastColumn="0" w:oddVBand="0" w:evenVBand="0" w:oddHBand="1" w:evenHBand="0" w:firstRowFirstColumn="0" w:firstRowLastColumn="0" w:lastRowFirstColumn="0" w:lastRowLastColumn="0"/>
             </w:pPr>
             <w:r>
-              <w:t>138767344</w:t>
+              <w:t>138262736</w:t>
             </w:r>
           </w:p>
         </w:tc>
@@ -3131,7 +3318,7 @@
               <w:cnfStyle w:val="000000000000" w:firstRow="0" w:lastRow="0" w:firstColumn="0" w:lastColumn="0" w:oddVBand="0" w:evenVBand="0" w:oddHBand="0" w:evenHBand="0" w:firstRowFirstColumn="0" w:firstRowLastColumn="0" w:lastRowFirstColumn="0" w:lastRowLastColumn="0"/>
             </w:pPr>
             <w:r>
-              <w:t>132324528</w:t>
+              <w:t>134168272</w:t>
             </w:r>
           </w:p>
         </w:tc>
@@ -3186,7 +3373,7 @@
               <w:cnfStyle w:val="000000100000" w:firstRow="0" w:lastRow="0" w:firstColumn="0" w:lastColumn="0" w:oddVBand="0" w:evenVBand="0" w:oddHBand="1" w:evenHBand="0" w:firstRowFirstColumn="0" w:firstRowLastColumn="0" w:lastRowFirstColumn="0" w:lastRowLastColumn="0"/>
             </w:pPr>
             <w:r>
-              <w:t>88500000</w:t>
+              <w:t>89791976</w:t>
             </w:r>
           </w:p>
         </w:tc>
@@ -3238,7 +3425,7 @@
               <w:cnfStyle w:val="000000000000" w:firstRow="0" w:lastRow="0" w:firstColumn="0" w:lastColumn="0" w:oddVBand="0" w:evenVBand="0" w:oddHBand="0" w:evenHBand="0" w:firstRowFirstColumn="0" w:firstRowLastColumn="0" w:lastRowFirstColumn="0" w:lastRowLastColumn="0"/>
             </w:pPr>
             <w:r>
-              <w:t>143494944</w:t>
+              <w:t>143130208</w:t>
             </w:r>
           </w:p>
         </w:tc>
@@ -3295,7 +3482,7 @@
               <w:cnfStyle w:val="000000100000" w:firstRow="0" w:lastRow="0" w:firstColumn="0" w:lastColumn="0" w:oddVBand="0" w:evenVBand="0" w:oddHBand="1" w:evenHBand="0" w:firstRowFirstColumn="0" w:firstRowLastColumn="0" w:lastRowFirstColumn="0" w:lastRowLastColumn="0"/>
             </w:pPr>
             <w:r>
-              <w:t>112626264</w:t>
+              <w:t>111500000</w:t>
             </w:r>
           </w:p>
         </w:tc>
@@ -3347,7 +3534,7 @@
               <w:cnfStyle w:val="000000000000" w:firstRow="0" w:lastRow="0" w:firstColumn="0" w:lastColumn="0" w:oddVBand="0" w:evenVBand="0" w:oddHBand="0" w:evenHBand="0" w:firstRowFirstColumn="0" w:firstRowLastColumn="0" w:lastRowFirstColumn="0" w:lastRowLastColumn="0"/>
             </w:pPr>
             <w:r>
-              <w:t>911800064</w:t>
+              <w:t>905095552</w:t>
             </w:r>
           </w:p>
         </w:tc>
@@ -3404,7 +3591,7 @@
               <w:cnfStyle w:val="000000100000" w:firstRow="0" w:lastRow="0" w:firstColumn="0" w:lastColumn="0" w:oddVBand="0" w:evenVBand="0" w:oddHBand="1" w:evenHBand="0" w:firstRowFirstColumn="0" w:firstRowLastColumn="0" w:lastRowFirstColumn="0" w:lastRowLastColumn="0"/>
             </w:pPr>
             <w:r>
-              <w:t>207684768</w:t>
+              <w:t>208049136</w:t>
             </w:r>
           </w:p>
         </w:tc>
@@ -3513,7 +3700,7 @@
               <w:cnfStyle w:val="000000100000" w:firstRow="0" w:lastRow="0" w:firstColumn="0" w:lastColumn="0" w:oddVBand="0" w:evenVBand="0" w:oddHBand="1" w:evenHBand="0" w:firstRowFirstColumn="0" w:firstRowLastColumn="0" w:lastRowFirstColumn="0" w:lastRowLastColumn="0"/>
             </w:pPr>
             <w:r>
-              <w:t>292125952</w:t>
+              <w:t>291960288</w:t>
             </w:r>
           </w:p>
         </w:tc>
@@ -3565,7 +3752,7 @@
               <w:cnfStyle w:val="000000000000" w:firstRow="0" w:lastRow="0" w:firstColumn="0" w:lastColumn="0" w:oddVBand="0" w:evenVBand="0" w:oddHBand="0" w:evenHBand="0" w:firstRowFirstColumn="0" w:firstRowLastColumn="0" w:lastRowFirstColumn="0" w:lastRowLastColumn="0"/>
             </w:pPr>
             <w:r>
-              <w:t>147258112</w:t>
+              <w:t>147716848</w:t>
             </w:r>
           </w:p>
         </w:tc>
@@ -3622,7 +3809,7 @@
               <w:cnfStyle w:val="000000100000" w:firstRow="0" w:lastRow="0" w:firstColumn="0" w:lastColumn="0" w:oddVBand="0" w:evenVBand="0" w:oddHBand="1" w:evenHBand="0" w:firstRowFirstColumn="0" w:firstRowLastColumn="0" w:lastRowFirstColumn="0" w:lastRowLastColumn="0"/>
             </w:pPr>
             <w:r>
-              <w:t>191280352</w:t>
+              <w:t>191677648</w:t>
             </w:r>
           </w:p>
         </w:tc>
@@ -3676,7 +3863,7 @@
               <w:cnfStyle w:val="000000000000" w:firstRow="0" w:lastRow="0" w:firstColumn="0" w:lastColumn="0" w:oddVBand="0" w:evenVBand="0" w:oddHBand="0" w:evenHBand="0" w:firstRowFirstColumn="0" w:firstRowLastColumn="0" w:lastRowFirstColumn="0" w:lastRowLastColumn="0"/>
             </w:pPr>
             <w:r>
-              <w:t>236673088</w:t>
+              <w:t>238290816</w:t>
             </w:r>
           </w:p>
         </w:tc>
@@ -3733,7 +3920,7 @@
               <w:cnfStyle w:val="000000100000" w:firstRow="0" w:lastRow="0" w:firstColumn="0" w:lastColumn="0" w:oddVBand="0" w:evenVBand="0" w:oddHBand="1" w:evenHBand="0" w:firstRowFirstColumn="0" w:firstRowLastColumn="0" w:lastRowFirstColumn="0" w:lastRowLastColumn="0"/>
             </w:pPr>
             <w:r>
-              <w:t>189899008</w:t>
+              <w:t>189799104</w:t>
             </w:r>
           </w:p>
         </w:tc>
@@ -3787,7 +3974,7 @@
               <w:cnfStyle w:val="000000000000" w:firstRow="0" w:lastRow="0" w:firstColumn="0" w:lastColumn="0" w:oddVBand="0" w:evenVBand="0" w:oddHBand="0" w:evenHBand="0" w:firstRowFirstColumn="0" w:firstRowLastColumn="0" w:lastRowFirstColumn="0" w:lastRowLastColumn="0"/>
             </w:pPr>
             <w:r>
-              <w:t>138114944</w:t>
+              <w:t>143024336</w:t>
             </w:r>
           </w:p>
         </w:tc>
@@ -3844,7 +4031,7 @@
               <w:cnfStyle w:val="000000100000" w:firstRow="0" w:lastRow="0" w:firstColumn="0" w:lastColumn="0" w:oddVBand="0" w:evenVBand="0" w:oddHBand="1" w:evenHBand="0" w:firstRowFirstColumn="0" w:firstRowLastColumn="0" w:lastRowFirstColumn="0" w:lastRowLastColumn="0"/>
             </w:pPr>
             <w:r>
-              <w:t>218040560</w:t>
+              <w:t>218484544</w:t>
             </w:r>
           </w:p>
         </w:tc>
@@ -3896,7 +4083,7 @@
               <w:cnfStyle w:val="000000000000" w:firstRow="0" w:lastRow="0" w:firstColumn="0" w:lastColumn="0" w:oddVBand="0" w:evenVBand="0" w:oddHBand="0" w:evenHBand="0" w:firstRowFirstColumn="0" w:firstRowLastColumn="0" w:lastRowFirstColumn="0" w:lastRowLastColumn="0"/>
             </w:pPr>
             <w:r>
-              <w:t>379259264</w:t>
+              <w:t>380669120</w:t>
             </w:r>
           </w:p>
         </w:tc>
@@ -3951,7 +4138,7 @@
               <w:cnfStyle w:val="000000100000" w:firstRow="0" w:lastRow="0" w:firstColumn="0" w:lastColumn="0" w:oddVBand="0" w:evenVBand="0" w:oddHBand="1" w:evenHBand="0" w:firstRowFirstColumn="0" w:firstRowLastColumn="0" w:lastRowFirstColumn="0" w:lastRowLastColumn="0"/>
             </w:pPr>
             <w:r>
-              <w:t>151910784</w:t>
+              <w:t>126872296</w:t>
             </w:r>
           </w:p>
         </w:tc>
@@ -4003,7 +4190,7 @@
               <w:cnfStyle w:val="000000000000" w:firstRow="0" w:lastRow="0" w:firstColumn="0" w:lastColumn="0" w:oddVBand="0" w:evenVBand="0" w:oddHBand="0" w:evenHBand="0" w:firstRowFirstColumn="0" w:firstRowLastColumn="0" w:lastRowFirstColumn="0" w:lastRowLastColumn="0"/>
             </w:pPr>
             <w:r>
-              <w:t>229524144</w:t>
+              <w:t>194916816</w:t>
             </w:r>
           </w:p>
         </w:tc>
@@ -4060,7 +4247,7 @@
               <w:cnfStyle w:val="000000100000" w:firstRow="0" w:lastRow="0" w:firstColumn="0" w:lastColumn="0" w:oddVBand="0" w:evenVBand="0" w:oddHBand="1" w:evenHBand="0" w:firstRowFirstColumn="0" w:firstRowLastColumn="0" w:lastRowFirstColumn="0" w:lastRowLastColumn="0"/>
             </w:pPr>
             <w:r>
-              <w:t>61292608</w:t>
+              <w:t>67358512</w:t>
             </w:r>
           </w:p>
         </w:tc>
@@ -4112,7 +4299,7 @@
               <w:cnfStyle w:val="000000000000" w:firstRow="0" w:lastRow="0" w:firstColumn="0" w:lastColumn="0" w:oddVBand="0" w:evenVBand="0" w:oddHBand="0" w:evenHBand="0" w:firstRowFirstColumn="0" w:firstRowLastColumn="0" w:lastRowFirstColumn="0" w:lastRowLastColumn="0"/>
             </w:pPr>
             <w:r>
-              <w:t>116731408</w:t>
+              <w:t>113269584</w:t>
             </w:r>
           </w:p>
         </w:tc>
@@ -4169,7 +4356,7 @@
               <w:cnfStyle w:val="000000100000" w:firstRow="0" w:lastRow="0" w:firstColumn="0" w:lastColumn="0" w:oddVBand="0" w:evenVBand="0" w:oddHBand="1" w:evenHBand="0" w:firstRowFirstColumn="0" w:firstRowLastColumn="0" w:lastRowFirstColumn="0" w:lastRowLastColumn="0"/>
             </w:pPr>
             <w:r>
-              <w:t>859948288</w:t>
+              <w:t>759127360</w:t>
             </w:r>
           </w:p>
         </w:tc>
@@ -4221,7 +4408,7 @@
               <w:cnfStyle w:val="000000000000" w:firstRow="0" w:lastRow="0" w:firstColumn="0" w:lastColumn="0" w:oddVBand="0" w:evenVBand="0" w:oddHBand="0" w:evenHBand="0" w:firstRowFirstColumn="0" w:firstRowLastColumn="0" w:lastRowFirstColumn="0" w:lastRowLastColumn="0"/>
             </w:pPr>
             <w:r>
-              <w:t>103072776</w:t>
+              <w:t>102245992</w:t>
             </w:r>
           </w:p>
         </w:tc>
@@ -4276,7 +4463,7 @@
               <w:cnfStyle w:val="000000100000" w:firstRow="0" w:lastRow="0" w:firstColumn="0" w:lastColumn="0" w:oddVBand="0" w:evenVBand="0" w:oddHBand="1" w:evenHBand="0" w:firstRowFirstColumn="0" w:firstRowLastColumn="0" w:lastRowFirstColumn="0" w:lastRowLastColumn="0"/>
             </w:pPr>
             <w:r>
-              <w:t>83791264</w:t>
+              <w:t>83661464</w:t>
             </w:r>
           </w:p>
         </w:tc>
@@ -4330,7 +4517,7 @@
               <w:cnfStyle w:val="000000000000" w:firstRow="0" w:lastRow="0" w:firstColumn="0" w:lastColumn="0" w:oddVBand="0" w:evenVBand="0" w:oddHBand="0" w:evenHBand="0" w:firstRowFirstColumn="0" w:firstRowLastColumn="0" w:lastRowFirstColumn="0" w:lastRowLastColumn="0"/>
             </w:pPr>
             <w:r>
-              <w:t>85134128</w:t>
+              <w:t>79533880</w:t>
             </w:r>
           </w:p>
         </w:tc>
@@ -4385,7 +4572,7 @@
               <w:cnfStyle w:val="000000100000" w:firstRow="0" w:lastRow="0" w:firstColumn="0" w:lastColumn="0" w:oddVBand="0" w:evenVBand="0" w:oddHBand="1" w:evenHBand="0" w:firstRowFirstColumn="0" w:firstRowLastColumn="0" w:lastRowFirstColumn="0" w:lastRowLastColumn="0"/>
             </w:pPr>
             <w:r>
-              <w:t>228520880</w:t>
+              <w:t>227838912</w:t>
             </w:r>
           </w:p>
         </w:tc>
@@ -4437,7 +4624,7 @@
               <w:cnfStyle w:val="000000000000" w:firstRow="0" w:lastRow="0" w:firstColumn="0" w:lastColumn="0" w:oddVBand="0" w:evenVBand="0" w:oddHBand="0" w:evenHBand="0" w:firstRowFirstColumn="0" w:firstRowLastColumn="0" w:lastRowFirstColumn="0" w:lastRowLastColumn="0"/>
             </w:pPr>
             <w:r>
-              <w:t>192136368</w:t>
+              <w:t>234833328</w:t>
             </w:r>
           </w:p>
         </w:tc>
@@ -4492,7 +4679,7 @@
               <w:cnfStyle w:val="000000100000" w:firstRow="0" w:lastRow="0" w:firstColumn="0" w:lastColumn="0" w:oddVBand="0" w:evenVBand="0" w:oddHBand="1" w:evenHBand="0" w:firstRowFirstColumn="0" w:firstRowLastColumn="0" w:lastRowFirstColumn="0" w:lastRowLastColumn="0"/>
             </w:pPr>
             <w:r>
-              <w:t>87385440</w:t>
+              <w:t>72294088</w:t>
             </w:r>
           </w:p>
         </w:tc>
@@ -4580,7 +4767,7 @@
                 <w:rFonts w:ascii="Calibri" w:hAnsi="Calibri"/>
                 <w:color w:val="000000"/>
               </w:rPr>
-              <w:t>20228875</w:t>
+              <w:t>15276117</w:t>
             </w:r>
           </w:p>
         </w:tc>
@@ -4726,7 +4913,7 @@
       <w:pPr>
         <w:pStyle w:val="Caption"/>
       </w:pPr>
-      <w:bookmarkStart w:id="2" w:name="_Ref87037648"/>
+      <w:bookmarkStart w:id="3" w:name="_Ref87037648"/>
       <w:r>
         <w:t xml:space="preserve">Table </w:t>
       </w:r>
@@ -4738,7 +4925,7 @@
           <w:t>3</w:t>
         </w:r>
       </w:fldSimple>
-      <w:bookmarkEnd w:id="2"/>
+      <w:bookmarkEnd w:id="3"/>
       <w:r>
         <w:t>. Dec</w:t>
       </w:r>
@@ -4854,7 +5041,7 @@
               <w:cnfStyle w:val="000000100000" w:firstRow="0" w:lastRow="0" w:firstColumn="0" w:lastColumn="0" w:oddVBand="0" w:evenVBand="0" w:oddHBand="1" w:evenHBand="0" w:firstRowFirstColumn="0" w:firstRowLastColumn="0" w:lastRowFirstColumn="0" w:lastRowLastColumn="0"/>
             </w:pPr>
             <w:r>
-              <w:t>261321296</w:t>
+              <w:t>272073344</w:t>
             </w:r>
           </w:p>
         </w:tc>
@@ -4906,7 +5093,7 @@
               <w:cnfStyle w:val="000000000000" w:firstRow="0" w:lastRow="0" w:firstColumn="0" w:lastColumn="0" w:oddVBand="0" w:evenVBand="0" w:oddHBand="0" w:evenHBand="0" w:firstRowFirstColumn="0" w:firstRowLastColumn="0" w:lastRowFirstColumn="0" w:lastRowLastColumn="0"/>
             </w:pPr>
             <w:r>
-              <w:t>276333344</w:t>
+              <w:t>302364736</w:t>
             </w:r>
           </w:p>
         </w:tc>
@@ -4961,7 +5148,7 @@
               <w:cnfStyle w:val="000000100000" w:firstRow="0" w:lastRow="0" w:firstColumn="0" w:lastColumn="0" w:oddVBand="0" w:evenVBand="0" w:oddHBand="1" w:evenHBand="0" w:firstRowFirstColumn="0" w:firstRowLastColumn="0" w:lastRowFirstColumn="0" w:lastRowLastColumn="0"/>
             </w:pPr>
             <w:r>
-              <w:t>289447072</w:t>
+              <w:t>410050016</w:t>
             </w:r>
           </w:p>
         </w:tc>
@@ -5013,7 +5200,7 @@
               <w:cnfStyle w:val="000000000000" w:firstRow="0" w:lastRow="0" w:firstColumn="0" w:lastColumn="0" w:oddVBand="0" w:evenVBand="0" w:oddHBand="0" w:evenHBand="0" w:firstRowFirstColumn="0" w:firstRowLastColumn="0" w:lastRowFirstColumn="0" w:lastRowLastColumn="0"/>
             </w:pPr>
             <w:r>
-              <w:t>268278736</w:t>
+              <w:t>277988448</w:t>
             </w:r>
           </w:p>
         </w:tc>
@@ -5070,7 +5257,7 @@
               <w:cnfStyle w:val="000000100000" w:firstRow="0" w:lastRow="0" w:firstColumn="0" w:lastColumn="0" w:oddVBand="0" w:evenVBand="0" w:oddHBand="1" w:evenHBand="0" w:firstRowFirstColumn="0" w:firstRowLastColumn="0" w:lastRowFirstColumn="0" w:lastRowLastColumn="0"/>
             </w:pPr>
             <w:r>
-              <w:t>253409088</w:t>
+              <w:t>247777776</w:t>
             </w:r>
           </w:p>
         </w:tc>
@@ -5122,7 +5309,7 @@
               <w:cnfStyle w:val="000000000000" w:firstRow="0" w:lastRow="0" w:firstColumn="0" w:lastColumn="0" w:oddVBand="0" w:evenVBand="0" w:oddHBand="0" w:evenHBand="0" w:firstRowFirstColumn="0" w:firstRowLastColumn="0" w:lastRowFirstColumn="0" w:lastRowLastColumn="0"/>
             </w:pPr>
             <w:r>
-              <w:t>5128875008</w:t>
+              <w:t>4923720192</w:t>
             </w:r>
           </w:p>
         </w:tc>
@@ -5179,7 +5366,7 @@
               <w:cnfStyle w:val="000000100000" w:firstRow="0" w:lastRow="0" w:firstColumn="0" w:lastColumn="0" w:oddVBand="0" w:evenVBand="0" w:oddHBand="1" w:evenHBand="0" w:firstRowFirstColumn="0" w:firstRowLastColumn="0" w:lastRowFirstColumn="0" w:lastRowLastColumn="0"/>
             </w:pPr>
             <w:r>
-              <w:t>891639168</w:t>
+              <w:t>898393920</w:t>
             </w:r>
           </w:p>
         </w:tc>
@@ -5233,7 +5420,7 @@
               <w:cnfStyle w:val="000000000000" w:firstRow="0" w:lastRow="0" w:firstColumn="0" w:lastColumn="0" w:oddVBand="0" w:evenVBand="0" w:oddHBand="0" w:evenHBand="0" w:firstRowFirstColumn="0" w:firstRowLastColumn="0" w:lastRowFirstColumn="0" w:lastRowLastColumn="0"/>
             </w:pPr>
             <w:r>
-              <w:t>310083328</w:t>
+              <w:t>338272736</w:t>
             </w:r>
           </w:p>
         </w:tc>
@@ -5288,7 +5475,7 @@
               <w:cnfStyle w:val="000000100000" w:firstRow="0" w:lastRow="0" w:firstColumn="0" w:lastColumn="0" w:oddVBand="0" w:evenVBand="0" w:oddHBand="1" w:evenHBand="0" w:firstRowFirstColumn="0" w:firstRowLastColumn="0" w:lastRowFirstColumn="0" w:lastRowLastColumn="0"/>
             </w:pPr>
             <w:r>
-              <w:t>863155072</w:t>
+              <w:t>865331136</w:t>
             </w:r>
           </w:p>
         </w:tc>
@@ -5340,7 +5527,7 @@
               <w:cnfStyle w:val="000000000000" w:firstRow="0" w:lastRow="0" w:firstColumn="0" w:lastColumn="0" w:oddVBand="0" w:evenVBand="0" w:oddHBand="0" w:evenHBand="0" w:firstRowFirstColumn="0" w:firstRowLastColumn="0" w:lastRowFirstColumn="0" w:lastRowLastColumn="0"/>
             </w:pPr>
             <w:r>
-              <w:t>286989920</w:t>
+              <w:t>293907712</w:t>
             </w:r>
           </w:p>
         </w:tc>
@@ -5397,7 +5584,7 @@
               <w:cnfStyle w:val="000000100000" w:firstRow="0" w:lastRow="0" w:firstColumn="0" w:lastColumn="0" w:oddVBand="0" w:evenVBand="0" w:oddHBand="1" w:evenHBand="0" w:firstRowFirstColumn="0" w:firstRowLastColumn="0" w:lastRowFirstColumn="0" w:lastRowLastColumn="0"/>
             </w:pPr>
             <w:r>
-              <w:t>602927232</w:t>
+              <w:t>624899136</w:t>
             </w:r>
           </w:p>
         </w:tc>
@@ -5451,7 +5638,7 @@
               <w:cnfStyle w:val="000000000000" w:firstRow="0" w:lastRow="0" w:firstColumn="0" w:lastColumn="0" w:oddVBand="0" w:evenVBand="0" w:oddHBand="0" w:evenHBand="0" w:firstRowFirstColumn="0" w:firstRowLastColumn="0" w:lastRowFirstColumn="0" w:lastRowLastColumn="0"/>
             </w:pPr>
             <w:r>
-              <w:t>882428864</w:t>
+              <w:t>915486592</w:t>
             </w:r>
           </w:p>
         </w:tc>
@@ -5508,7 +5695,7 @@
               <w:cnfStyle w:val="000000100000" w:firstRow="0" w:lastRow="0" w:firstColumn="0" w:lastColumn="0" w:oddVBand="0" w:evenVBand="0" w:oddHBand="1" w:evenHBand="0" w:firstRowFirstColumn="0" w:firstRowLastColumn="0" w:lastRowFirstColumn="0" w:lastRowLastColumn="0"/>
             </w:pPr>
             <w:r>
-              <w:t>617608704</w:t>
+              <w:t>666271680</w:t>
             </w:r>
           </w:p>
         </w:tc>
@@ -5562,7 +5749,7 @@
               <w:cnfStyle w:val="000000000000" w:firstRow="0" w:lastRow="0" w:firstColumn="0" w:lastColumn="0" w:oddVBand="0" w:evenVBand="0" w:oddHBand="0" w:evenHBand="0" w:firstRowFirstColumn="0" w:firstRowLastColumn="0" w:lastRowFirstColumn="0" w:lastRowLastColumn="0"/>
             </w:pPr>
             <w:r>
-              <w:t>404430176</w:t>
+              <w:t>446328512</w:t>
             </w:r>
           </w:p>
         </w:tc>
@@ -5619,7 +5806,7 @@
               <w:cnfStyle w:val="000000100000" w:firstRow="0" w:lastRow="0" w:firstColumn="0" w:lastColumn="0" w:oddVBand="0" w:evenVBand="0" w:oddHBand="1" w:evenHBand="0" w:firstRowFirstColumn="0" w:firstRowLastColumn="0" w:lastRowFirstColumn="0" w:lastRowLastColumn="0"/>
             </w:pPr>
             <w:r>
-              <w:t>2481103104</w:t>
+              <w:t>2106450176</w:t>
             </w:r>
           </w:p>
         </w:tc>
@@ -5677,7 +5864,7 @@
               <w:cnfStyle w:val="000000000000" w:firstRow="0" w:lastRow="0" w:firstColumn="0" w:lastColumn="0" w:oddVBand="0" w:evenVBand="0" w:oddHBand="0" w:evenHBand="0" w:firstRowFirstColumn="0" w:firstRowLastColumn="0" w:lastRowFirstColumn="0" w:lastRowLastColumn="0"/>
             </w:pPr>
             <w:r>
-              <w:t>2048000000</w:t>
+              <w:t>1765517184</w:t>
             </w:r>
           </w:p>
         </w:tc>
@@ -5732,7 +5919,7 @@
               <w:cnfStyle w:val="000000100000" w:firstRow="0" w:lastRow="0" w:firstColumn="0" w:lastColumn="0" w:oddVBand="0" w:evenVBand="0" w:oddHBand="1" w:evenHBand="0" w:firstRowFirstColumn="0" w:firstRowLastColumn="0" w:lastRowFirstColumn="0" w:lastRowLastColumn="0"/>
             </w:pPr>
             <w:r>
-              <w:t>283781504</w:t>
+              <w:t>237956048</w:t>
             </w:r>
           </w:p>
         </w:tc>
@@ -5784,7 +5971,7 @@
               <w:cnfStyle w:val="000000000000" w:firstRow="0" w:lastRow="0" w:firstColumn="0" w:lastColumn="0" w:oddVBand="0" w:evenVBand="0" w:oddHBand="0" w:evenHBand="0" w:firstRowFirstColumn="0" w:firstRowLastColumn="0" w:lastRowFirstColumn="0" w:lastRowLastColumn="0"/>
             </w:pPr>
             <w:r>
-              <w:t>809488960</w:t>
+              <w:t>688880512</w:t>
             </w:r>
           </w:p>
         </w:tc>
@@ -5841,7 +6028,7 @@
               <w:cnfStyle w:val="000000100000" w:firstRow="0" w:lastRow="0" w:firstColumn="0" w:lastColumn="0" w:oddVBand="0" w:evenVBand="0" w:oddHBand="1" w:evenHBand="0" w:firstRowFirstColumn="0" w:firstRowLastColumn="0" w:lastRowFirstColumn="0" w:lastRowLastColumn="0"/>
             </w:pPr>
             <w:r>
-              <w:t>115886512</w:t>
+              <w:t>135152480</w:t>
             </w:r>
           </w:p>
         </w:tc>
@@ -5893,7 +6080,7 @@
               <w:cnfStyle w:val="000000000000" w:firstRow="0" w:lastRow="0" w:firstColumn="0" w:lastColumn="0" w:oddVBand="0" w:evenVBand="0" w:oddHBand="0" w:evenHBand="0" w:firstRowFirstColumn="0" w:firstRowLastColumn="0" w:lastRowFirstColumn="0" w:lastRowLastColumn="0"/>
             </w:pPr>
             <w:r>
-              <w:t>246145440</w:t>
+              <w:t>280089696</w:t>
             </w:r>
           </w:p>
         </w:tc>
@@ -5950,7 +6137,7 @@
               <w:cnfStyle w:val="000000100000" w:firstRow="0" w:lastRow="0" w:firstColumn="0" w:lastColumn="0" w:oddVBand="0" w:evenVBand="0" w:oddHBand="1" w:evenHBand="0" w:firstRowFirstColumn="0" w:firstRowLastColumn="0" w:lastRowFirstColumn="0" w:lastRowLastColumn="0"/>
             </w:pPr>
             <w:r>
-              <w:t>3828903936</w:t>
+              <w:t>3243266560</w:t>
             </w:r>
           </w:p>
         </w:tc>
@@ -6002,7 +6189,7 @@
               <w:cnfStyle w:val="000000000000" w:firstRow="0" w:lastRow="0" w:firstColumn="0" w:lastColumn="0" w:oddVBand="0" w:evenVBand="0" w:oddHBand="0" w:evenHBand="0" w:firstRowFirstColumn="0" w:firstRowLastColumn="0" w:lastRowFirstColumn="0" w:lastRowLastColumn="0"/>
             </w:pPr>
             <w:r>
-              <w:t>222325584</w:t>
+              <w:t>267412592</w:t>
             </w:r>
           </w:p>
         </w:tc>
@@ -6057,7 +6244,7 @@
               <w:cnfStyle w:val="000000100000" w:firstRow="0" w:lastRow="0" w:firstColumn="0" w:lastColumn="0" w:oddVBand="0" w:evenVBand="0" w:oddHBand="1" w:evenHBand="0" w:firstRowFirstColumn="0" w:firstRowLastColumn="0" w:lastRowFirstColumn="0" w:lastRowLastColumn="0"/>
             </w:pPr>
             <w:r>
-              <w:t>202039424</w:t>
+              <w:t>264838560</w:t>
             </w:r>
           </w:p>
         </w:tc>
@@ -6111,7 +6298,7 @@
               <w:cnfStyle w:val="000000000000" w:firstRow="0" w:lastRow="0" w:firstColumn="0" w:lastColumn="0" w:oddVBand="0" w:evenVBand="0" w:oddHBand="0" w:evenHBand="0" w:firstRowFirstColumn="0" w:firstRowLastColumn="0" w:lastRowFirstColumn="0" w:lastRowLastColumn="0"/>
             </w:pPr>
             <w:r>
-              <w:t>164429264</w:t>
+              <w:t>239482352</w:t>
             </w:r>
           </w:p>
         </w:tc>
@@ -6166,7 +6353,7 @@
               <w:cnfStyle w:val="000000100000" w:firstRow="0" w:lastRow="0" w:firstColumn="0" w:lastColumn="0" w:oddVBand="0" w:evenVBand="0" w:oddHBand="1" w:evenHBand="0" w:firstRowFirstColumn="0" w:firstRowLastColumn="0" w:lastRowFirstColumn="0" w:lastRowLastColumn="0"/>
             </w:pPr>
             <w:r>
-              <w:t>637113024</w:t>
+              <w:t>642377216</w:t>
             </w:r>
           </w:p>
         </w:tc>
@@ -6273,7 +6460,7 @@
               <w:cnfStyle w:val="000000100000" w:firstRow="0" w:lastRow="0" w:firstColumn="0" w:lastColumn="0" w:oddVBand="0" w:evenVBand="0" w:oddHBand="1" w:evenHBand="0" w:firstRowFirstColumn="0" w:firstRowLastColumn="0" w:lastRowFirstColumn="0" w:lastRowLastColumn="0"/>
             </w:pPr>
             <w:r>
-              <w:t>146409920</w:t>
+              <w:t>132024608</w:t>
             </w:r>
           </w:p>
         </w:tc>
@@ -6355,7 +6542,14 @@
                 <w:rFonts w:ascii="Calibri" w:hAnsi="Calibri"/>
                 <w:color w:val="000000"/>
               </w:rPr>
-              <w:t>849824210</w:t>
+              <w:t>8</w:t>
+            </w:r>
+            <w:r>
+              <w:rPr>
+                <w:rFonts w:ascii="Calibri" w:hAnsi="Calibri"/>
+                <w:color w:val="000000"/>
+              </w:rPr>
+              <w:t>11444960</w:t>
             </w:r>
           </w:p>
         </w:tc>
@@ -6500,6 +6694,9 @@
       </w:r>
       <w:r>
         <w:t xml:space="preserve">the number of bytes generated is often more than the number of values to compress. </w:t>
+      </w:r>
+      <w:r>
+        <w:t xml:space="preserve">Compression of these miniscule datasets requires bit handling not supported by td512. </w:t>
       </w:r>
       <w:r>
         <w:t>Or you can call td64 and td64d functions to compress and decompress 6 to 64 values. The td64 interface return</w:t>
@@ -6695,7 +6892,7 @@
     <w:p/>
     <w:p>
       <w:r>
-        <w:t>Fixed bit coding is well known as using only the number of bits required to encode the number of unique characters in a data set.</w:t>
+        <w:t>Fixed bit coding is well known as using only the number of bits required to encode the number of unique characters in a dataset.</w:t>
       </w:r>
       <w:r>
         <w:t xml:space="preserve"> </w:t>
@@ -6737,7 +6934,10 @@
         <w:t xml:space="preserve"> This mode </w:t>
       </w:r>
       <w:r>
-        <w:t>is designed to get</w:t>
+        <w:t>get</w:t>
+      </w:r>
+      <w:r>
+        <w:t>s</w:t>
       </w:r>
       <w:r>
         <w:t xml:space="preserve"> at least </w:t>
@@ -6808,7 +7008,7 @@
         <w:keepNext/>
         <w:keepLines/>
       </w:pPr>
-      <w:bookmarkStart w:id="3" w:name="_Ref60419899"/>
+      <w:bookmarkStart w:id="4" w:name="_Ref60419899"/>
       <w:r>
         <w:t xml:space="preserve">Table </w:t>
       </w:r>
@@ -6820,7 +7020,7 @@
           <w:t>4</w:t>
         </w:r>
       </w:fldSimple>
-      <w:bookmarkEnd w:id="3"/>
+      <w:bookmarkEnd w:id="4"/>
       <w:r>
         <w:t>: Most Frequently Occurring Text Chars Plus Space Character</w:t>
       </w:r>
@@ -7502,7 +7702,13 @@
         <w:t xml:space="preserve">at least </w:t>
       </w:r>
       <w:r>
-        <w:t>one bit. This algorithm is the most time intensive</w:t>
+        <w:t>one bit. This algorithm is the most time</w:t>
+      </w:r>
+      <w:r>
+        <w:t>-</w:t>
+      </w:r>
+      <w:r>
+        <w:t>intensive</w:t>
       </w:r>
       <w:r>
         <w:t xml:space="preserve"> of the modes and is used after all but the 7-bit mode.</w:t>
@@ -7563,19 +7769,13 @@
         <w:t>es</w:t>
       </w:r>
       <w:r>
-        <w:t xml:space="preserve"> tiny data sets</w:t>
+        <w:t xml:space="preserve"> tiny datasets</w:t>
       </w:r>
       <w:r>
         <w:t xml:space="preserve"> nearly as well as QuickLZ using 512-byte blocks</w:t>
       </w:r>
       <w:r>
-        <w:t xml:space="preserve"> that results in </w:t>
-      </w:r>
-      <w:r>
-        <w:t xml:space="preserve">nearly </w:t>
-      </w:r>
-      <w:r>
-        <w:t>2</w:t>
+        <w:t xml:space="preserve"> that results in 2</w:t>
       </w:r>
       <w:r>
         <w:t>1</w:t>
@@ -7584,7 +7784,7 @@
         <w:t>% average compression over the Squash benchmark data</w:t>
       </w:r>
       <w:r>
-        <w:t xml:space="preserve">. Although QuickLZ 512 has slightly better average compression and decompression speed, td512 has better compression speed and for data sets of 256 bytes, is much better performing than QuickLZ 256. The huge benefit of td512 is that its performance will remain the same for data sets down to 64 bytes, </w:t>
+        <w:t xml:space="preserve">. Although QuickLZ 512 has slightly better average compression and decompression speed, td512 has better compression speed and for datasets of 256 bytes, is much better performing than QuickLZ 256. The huge benefit of td512 is that its performance will remain the same for datasets down to 64 bytes, </w:t>
       </w:r>
       <w:r>
         <w:t>a number of values that</w:t>
@@ -7632,13 +7832,16 @@
     <w:p/>
     <w:p>
       <w:r>
-        <w:t>The implementation of td512 uses fixed bit coding, text mode, single value mode, string mode, and 7-bit mode to compress data. This variety of encoding modes reflects the fact that data compression is data dependent. The td64 interface can be easily modified to support additional compression modes for special data types.</w:t>
+        <w:t>The implementation of td512 uses fixed bit coding, text, single value, string, and 7-bit mode</w:t>
+      </w:r>
+      <w:r>
+        <w:t>s</w:t>
+      </w:r>
+      <w:r>
+        <w:t xml:space="preserve"> to compress data. This variety of encoding modes reflects the fact that data compression is data dependent. The td64 interface can be easily modified to support additional compression modes for special data types.</w:t>
       </w:r>
     </w:p>
-    <w:p>
-      <w:bookmarkStart w:id="4" w:name="_GoBack"/>
-      <w:bookmarkEnd w:id="4"/>
-    </w:p>
+    <w:p/>
     <w:sectPr>
       <w:pgSz w:w="12240" w:h="15840"/>
       <w:pgMar w:top="1440" w:right="1440" w:bottom="1440" w:left="1440" w:header="720" w:footer="720" w:gutter="0"/>

</xml_diff>

<commit_message>
Added support for 1 byte in td5, td5d
</commit_message>
<xml_diff>
--- a/Tiny Data Compression with td512.docx
+++ b/Tiny Data Compression with td512.docx
@@ -20,8 +20,6 @@
       <w:r>
         <w:t>11</w:t>
       </w:r>
-      <w:bookmarkStart w:id="0" w:name="_GoBack"/>
-      <w:bookmarkEnd w:id="0"/>
       <w:r>
         <w:t>, 2021</w:t>
       </w:r>
@@ -189,16 +187,7 @@
         <w:t xml:space="preserve"> Mbytes per second </w:t>
       </w:r>
       <w:r>
-        <w:t>on the Squash benchmark</w:t>
-      </w:r>
-      <w:r>
-        <w:t xml:space="preserve"> </w:t>
-      </w:r>
-      <w:r>
-        <w:t xml:space="preserve">test data </w:t>
-      </w:r>
-      <w:r>
-        <w:t xml:space="preserve">(see </w:t>
+        <w:t xml:space="preserve">on the Squash benchmark test data (see </w:t>
       </w:r>
       <w:hyperlink r:id="rId6" w:history="1">
         <w:r>
@@ -715,7 +704,7 @@
       <w:pPr>
         <w:pStyle w:val="Caption"/>
       </w:pPr>
-      <w:bookmarkStart w:id="1" w:name="_Ref87029073"/>
+      <w:bookmarkStart w:id="0" w:name="_Ref87029073"/>
       <w:r>
         <w:t xml:space="preserve">Table </w:t>
       </w:r>
@@ -727,7 +716,7 @@
           <w:t>1</w:t>
         </w:r>
       </w:fldSimple>
-      <w:bookmarkEnd w:id="1"/>
+      <w:bookmarkEnd w:id="0"/>
       <w:r>
         <w:t>. Compression Percent: td512</w:t>
       </w:r>
@@ -3014,13 +3003,28 @@
         <w:t xml:space="preserve">his type of data </w:t>
       </w:r>
       <w:r>
-        <w:t>may try text mode and</w:t>
-      </w:r>
-      <w:r>
-        <w:t xml:space="preserve"> string mode, </w:t>
-      </w:r>
-      <w:r>
-        <w:t>and finally use</w:t>
+        <w:t>tries</w:t>
+      </w:r>
+      <w:r>
+        <w:t xml:space="preserve"> string mode</w:t>
+      </w:r>
+      <w:r>
+        <w:t>, the slowest of the modes, for nearly every block</w:t>
+      </w:r>
+      <w:r>
+        <w:t xml:space="preserve">, </w:t>
+      </w:r>
+      <w:r>
+        <w:t xml:space="preserve">and </w:t>
+      </w:r>
+      <w:r>
+        <w:t xml:space="preserve">ends up </w:t>
+      </w:r>
+      <w:r>
+        <w:t>us</w:t>
+      </w:r>
+      <w:r>
+        <w:t>ing</w:t>
       </w:r>
       <w:r>
         <w:t xml:space="preserve"> 7-bit </w:t>
@@ -3029,19 +3033,13 @@
         <w:t>mode</w:t>
       </w:r>
       <w:r>
-        <w:t xml:space="preserve"> (removal of high-order bit) when </w:t>
-      </w:r>
-      <w:r>
-        <w:t>other</w:t>
-      </w:r>
-      <w:r>
-        <w:t xml:space="preserve"> mode</w:t>
-      </w:r>
-      <w:r>
-        <w:t>s</w:t>
-      </w:r>
-      <w:r>
-        <w:t xml:space="preserve"> fail, result</w:t>
+        <w:t xml:space="preserve"> (removal of high-order bit) </w:t>
+      </w:r>
+      <w:r>
+        <w:t>for 26% of blocks</w:t>
+      </w:r>
+      <w:r>
+        <w:t>, result</w:t>
       </w:r>
       <w:r>
         <w:t>ing</w:t>
@@ -3088,7 +3086,7 @@
       <w:pPr>
         <w:pStyle w:val="Caption"/>
       </w:pPr>
-      <w:bookmarkStart w:id="2" w:name="_Ref87035846"/>
+      <w:bookmarkStart w:id="1" w:name="_Ref87035846"/>
       <w:r>
         <w:t xml:space="preserve">Table </w:t>
       </w:r>
@@ -3100,7 +3098,7 @@
           <w:t>2</w:t>
         </w:r>
       </w:fldSimple>
-      <w:bookmarkEnd w:id="2"/>
+      <w:bookmarkEnd w:id="1"/>
       <w:r>
         <w:t xml:space="preserve">. </w:t>
       </w:r>
@@ -4666,6 +4664,7 @@
           </w:tcPr>
           <w:p>
             <w:r>
+              <w:lastRenderedPageBreak/>
               <w:t>xml</w:t>
             </w:r>
           </w:p>
@@ -4718,7 +4717,6 @@
           </w:tcPr>
           <w:p>
             <w:r>
-              <w:lastRenderedPageBreak/>
               <w:t>Average Compression</w:t>
             </w:r>
             <w:r>
@@ -4913,7 +4911,7 @@
       <w:pPr>
         <w:pStyle w:val="Caption"/>
       </w:pPr>
-      <w:bookmarkStart w:id="3" w:name="_Ref87037648"/>
+      <w:bookmarkStart w:id="2" w:name="_Ref87037648"/>
       <w:r>
         <w:t xml:space="preserve">Table </w:t>
       </w:r>
@@ -4925,7 +4923,7 @@
           <w:t>3</w:t>
         </w:r>
       </w:fldSimple>
-      <w:bookmarkEnd w:id="3"/>
+      <w:bookmarkEnd w:id="2"/>
       <w:r>
         <w:t>. Dec</w:t>
       </w:r>
@@ -6645,10 +6643,13 @@
       <w:r>
         <w:t>td64</w:t>
       </w:r>
+      <w:r>
+        <w:t xml:space="preserve"> Interfaces</w:t>
+      </w:r>
     </w:p>
     <w:p>
       <w:r>
-        <w:t>Y</w:t>
+        <w:t>With the td512 interface, y</w:t>
       </w:r>
       <w:r>
         <w:t>ou can call the td512 and td512d functions to</w:t>
@@ -6687,7 +6688,13 @@
     <w:p/>
     <w:p>
       <w:r>
-        <w:t xml:space="preserve">With td64, you can call the td5 and td5d functions to compress and decompress 2 to 5 values. </w:t>
+        <w:t xml:space="preserve">With td64, you can call the td5 and td5d functions to compress and decompress </w:t>
+      </w:r>
+      <w:r>
+        <w:t>1</w:t>
+      </w:r>
+      <w:r>
+        <w:t xml:space="preserve"> to 5 values. </w:t>
       </w:r>
       <w:r>
         <w:t xml:space="preserve">This interface is not used by td512 because </w:t>
@@ -6729,7 +6736,13 @@
         <w:t>outputs only compressed values.</w:t>
       </w:r>
       <w:r>
-        <w:t xml:space="preserve"> Decompression requires input of the number of original values.</w:t>
+        <w:t xml:space="preserve"> Decompression requires input of the number of original values</w:t>
+      </w:r>
+      <w:r>
+        <w:t xml:space="preserve"> and data that successfully compressed</w:t>
+      </w:r>
+      <w:r>
+        <w:t>.</w:t>
       </w:r>
     </w:p>
     <w:p/>
@@ -6752,7 +6765,13 @@
         <w:t>encode</w:t>
       </w:r>
       <w:r>
-        <w:t xml:space="preserve"> 2 to 5 values:  </w:t>
+        <w:t xml:space="preserve"> </w:t>
+      </w:r>
+      <w:r>
+        <w:t>1</w:t>
+      </w:r>
+      <w:r>
+        <w:t xml:space="preserve"> to 5 values:  </w:t>
       </w:r>
     </w:p>
     <w:p>
@@ -6764,13 +6783,10 @@
         </w:numPr>
       </w:pPr>
       <w:r>
-        <w:t xml:space="preserve">Encode 1 or 2 unique values that are the only ones that occur in the data. The encoding of 2 unique values is done only for 4 or </w:t>
-      </w:r>
-      <w:r>
-        <w:t xml:space="preserve">5 </w:t>
-      </w:r>
-      <w:r>
-        <w:t>input values.</w:t>
+        <w:t>For 4 or 5 input values, de</w:t>
+      </w:r>
+      <w:r>
+        <w:t>code 1 or 2 unique values that are the only ones that occur in the data.</w:t>
       </w:r>
     </w:p>
     <w:p>
@@ -6782,7 +6798,10 @@
         </w:numPr>
       </w:pPr>
       <w:r>
-        <w:t>Encode frequently occurring text characters</w:t>
+        <w:t>For 1 to 5 input values, e</w:t>
+      </w:r>
+      <w:r>
+        <w:t>ncode frequently occurring text characters</w:t>
       </w:r>
       <w:r>
         <w:t xml:space="preserve"> (see text mode</w:t>
@@ -7008,7 +7027,7 @@
         <w:keepNext/>
         <w:keepLines/>
       </w:pPr>
-      <w:bookmarkStart w:id="4" w:name="_Ref60419899"/>
+      <w:bookmarkStart w:id="3" w:name="_Ref60419899"/>
       <w:r>
         <w:t xml:space="preserve">Table </w:t>
       </w:r>
@@ -7020,7 +7039,7 @@
           <w:t>4</w:t>
         </w:r>
       </w:fldSimple>
-      <w:bookmarkEnd w:id="4"/>
+      <w:bookmarkEnd w:id="3"/>
       <w:r>
         <w:t>: Most Frequently Occurring Text Chars Plus Space Character</w:t>
       </w:r>
@@ -7720,7 +7739,13 @@
         <w:t>6</w:t>
       </w:r>
       <w:r>
-        <w:t>% compression for 64 input values.</w:t>
+        <w:t>% compression</w:t>
+      </w:r>
+      <w:r>
+        <w:t>, or 12% when 7-bit mode can be used,</w:t>
+      </w:r>
+      <w:r>
+        <w:t xml:space="preserve"> for 64 input values.</w:t>
       </w:r>
     </w:p>
     <w:p/>
@@ -7840,6 +7865,11 @@
       <w:r>
         <w:t xml:space="preserve"> to compress data. This variety of encoding modes reflects the fact that data compression is data dependent. The td64 interface can be easily modified to support additional compression modes for special data types.</w:t>
       </w:r>
+      <w:r>
+        <w:t xml:space="preserve"> Any changes to the td64 interface will not affect the td512 interface.</w:t>
+      </w:r>
+      <w:bookmarkStart w:id="4" w:name="_GoBack"/>
+      <w:bookmarkEnd w:id="4"/>
     </w:p>
     <w:p/>
     <w:sectPr>

</xml_diff>

<commit_message>
final updates for version 1.1
</commit_message>
<xml_diff>
--- a/Tiny Data Compression with td512.docx
+++ b/Tiny Data Compression with td512.docx
@@ -484,7 +484,19 @@
         <w:t>td512 and QuickLZ</w:t>
       </w:r>
       <w:r>
-        <w:t xml:space="preserve"> tests read file data into memory and compute loop count between 10 and 1000 based on file size to pick the best (fastest) compression and decompression speed.</w:t>
+        <w:t xml:space="preserve"> tests read file data into memory and compute loop count between </w:t>
+      </w:r>
+      <w:r>
+        <w:t>2</w:t>
+      </w:r>
+      <w:r>
+        <w:t xml:space="preserve">0 and </w:t>
+      </w:r>
+      <w:r>
+        <w:t>2</w:t>
+      </w:r>
+      <w:r>
+        <w:t>000 based on file size to pick the best (fastest) compression and decompression speed.</w:t>
       </w:r>
       <w:r>
         <w:t xml:space="preserve"> The </w:t>
@@ -787,8 +799,8 @@
         <w:tblLook w:val="04A0" w:firstRow="1" w:lastRow="0" w:firstColumn="1" w:lastColumn="0" w:noHBand="0" w:noVBand="1"/>
       </w:tblPr>
       <w:tblGrid>
-        <w:gridCol w:w="1776"/>
-        <w:gridCol w:w="1639"/>
+        <w:gridCol w:w="1795"/>
+        <w:gridCol w:w="1620"/>
         <w:gridCol w:w="1620"/>
         <w:gridCol w:w="1620"/>
         <w:gridCol w:w="1800"/>
@@ -800,7 +812,7 @@
         <w:tc>
           <w:tcPr>
             <w:cnfStyle w:val="001000000000" w:firstRow="0" w:lastRow="0" w:firstColumn="1" w:lastColumn="0" w:oddVBand="0" w:evenVBand="0" w:oddHBand="0" w:evenHBand="0" w:firstRowFirstColumn="0" w:firstRowLastColumn="0" w:lastRowFirstColumn="0" w:lastRowLastColumn="0"/>
-            <w:tcW w:w="1776" w:type="dxa"/>
+            <w:tcW w:w="1795" w:type="dxa"/>
           </w:tcPr>
           <w:p>
             <w:pPr>
@@ -821,7 +833,7 @@
         </w:tc>
         <w:tc>
           <w:tcPr>
-            <w:tcW w:w="1639" w:type="dxa"/>
+            <w:tcW w:w="1620" w:type="dxa"/>
           </w:tcPr>
           <w:p>
             <w:pPr>
@@ -951,10 +963,7 @@
               <w:cnfStyle w:val="100000000000" w:firstRow="1" w:lastRow="0" w:firstColumn="0" w:lastColumn="0" w:oddVBand="0" w:evenVBand="0" w:oddHBand="0" w:evenHBand="0" w:firstRowFirstColumn="0" w:firstRowLastColumn="0" w:lastRowFirstColumn="0" w:lastRowLastColumn="0"/>
             </w:pPr>
             <w:r>
-              <w:t xml:space="preserve"> fpaq0 64</w:t>
-            </w:r>
-            <w:r>
-              <w:t xml:space="preserve"> Bytes</w:t>
+              <w:t xml:space="preserve"> fpaq0 64 Bytes</w:t>
             </w:r>
           </w:p>
         </w:tc>
@@ -966,7 +975,7 @@
         <w:tc>
           <w:tcPr>
             <w:cnfStyle w:val="001000000000" w:firstRow="0" w:lastRow="0" w:firstColumn="1" w:lastColumn="0" w:oddVBand="0" w:evenVBand="0" w:oddHBand="0" w:evenHBand="0" w:firstRowFirstColumn="0" w:firstRowLastColumn="0" w:lastRowFirstColumn="0" w:lastRowLastColumn="0"/>
-            <w:tcW w:w="1776" w:type="dxa"/>
+            <w:tcW w:w="1795" w:type="dxa"/>
           </w:tcPr>
           <w:p>
             <w:r>
@@ -976,7 +985,7 @@
         </w:tc>
         <w:tc>
           <w:tcPr>
-            <w:tcW w:w="1639" w:type="dxa"/>
+            <w:tcW w:w="1620" w:type="dxa"/>
           </w:tcPr>
           <w:p>
             <w:pPr>
@@ -1031,7 +1040,7 @@
         <w:tc>
           <w:tcPr>
             <w:cnfStyle w:val="001000000000" w:firstRow="0" w:lastRow="0" w:firstColumn="1" w:lastColumn="0" w:oddVBand="0" w:evenVBand="0" w:oddHBand="0" w:evenHBand="0" w:firstRowFirstColumn="0" w:firstRowLastColumn="0" w:lastRowFirstColumn="0" w:lastRowLastColumn="0"/>
-            <w:tcW w:w="1776" w:type="dxa"/>
+            <w:tcW w:w="1795" w:type="dxa"/>
           </w:tcPr>
           <w:p>
             <w:r>
@@ -1041,7 +1050,7 @@
         </w:tc>
         <w:tc>
           <w:tcPr>
-            <w:tcW w:w="1639" w:type="dxa"/>
+            <w:tcW w:w="1620" w:type="dxa"/>
           </w:tcPr>
           <w:p>
             <w:pPr>
@@ -1099,7 +1108,7 @@
         <w:tc>
           <w:tcPr>
             <w:cnfStyle w:val="001000000000" w:firstRow="0" w:lastRow="0" w:firstColumn="1" w:lastColumn="0" w:oddVBand="0" w:evenVBand="0" w:oddHBand="0" w:evenHBand="0" w:firstRowFirstColumn="0" w:firstRowLastColumn="0" w:lastRowFirstColumn="0" w:lastRowLastColumn="0"/>
-            <w:tcW w:w="1776" w:type="dxa"/>
+            <w:tcW w:w="1795" w:type="dxa"/>
           </w:tcPr>
           <w:p>
             <w:r>
@@ -1109,7 +1118,7 @@
         </w:tc>
         <w:tc>
           <w:tcPr>
-            <w:tcW w:w="1639" w:type="dxa"/>
+            <w:tcW w:w="1620" w:type="dxa"/>
           </w:tcPr>
           <w:p>
             <w:pPr>
@@ -1164,7 +1173,7 @@
         <w:tc>
           <w:tcPr>
             <w:cnfStyle w:val="001000000000" w:firstRow="0" w:lastRow="0" w:firstColumn="1" w:lastColumn="0" w:oddVBand="0" w:evenVBand="0" w:oddHBand="0" w:evenHBand="0" w:firstRowFirstColumn="0" w:firstRowLastColumn="0" w:lastRowFirstColumn="0" w:lastRowLastColumn="0"/>
-            <w:tcW w:w="1776" w:type="dxa"/>
+            <w:tcW w:w="1795" w:type="dxa"/>
           </w:tcPr>
           <w:p>
             <w:r>
@@ -1174,7 +1183,7 @@
         </w:tc>
         <w:tc>
           <w:tcPr>
-            <w:tcW w:w="1639" w:type="dxa"/>
+            <w:tcW w:w="1620" w:type="dxa"/>
           </w:tcPr>
           <w:p>
             <w:pPr>
@@ -1232,7 +1241,7 @@
         <w:tc>
           <w:tcPr>
             <w:cnfStyle w:val="001000000000" w:firstRow="0" w:lastRow="0" w:firstColumn="1" w:lastColumn="0" w:oddVBand="0" w:evenVBand="0" w:oddHBand="0" w:evenHBand="0" w:firstRowFirstColumn="0" w:firstRowLastColumn="0" w:lastRowFirstColumn="0" w:lastRowLastColumn="0"/>
-            <w:tcW w:w="1776" w:type="dxa"/>
+            <w:tcW w:w="1795" w:type="dxa"/>
           </w:tcPr>
           <w:p>
             <w:proofErr w:type="spellStart"/>
@@ -1244,7 +1253,7 @@
         </w:tc>
         <w:tc>
           <w:tcPr>
-            <w:tcW w:w="1639" w:type="dxa"/>
+            <w:tcW w:w="1620" w:type="dxa"/>
           </w:tcPr>
           <w:p>
             <w:pPr>
@@ -1299,7 +1308,7 @@
         <w:tc>
           <w:tcPr>
             <w:cnfStyle w:val="001000000000" w:firstRow="0" w:lastRow="0" w:firstColumn="1" w:lastColumn="0" w:oddVBand="0" w:evenVBand="0" w:oddHBand="0" w:evenHBand="0" w:firstRowFirstColumn="0" w:firstRowLastColumn="0" w:lastRowFirstColumn="0" w:lastRowLastColumn="0"/>
-            <w:tcW w:w="1776" w:type="dxa"/>
+            <w:tcW w:w="1795" w:type="dxa"/>
           </w:tcPr>
           <w:p>
             <w:r>
@@ -1309,7 +1318,7 @@
         </w:tc>
         <w:tc>
           <w:tcPr>
-            <w:tcW w:w="1639" w:type="dxa"/>
+            <w:tcW w:w="1620" w:type="dxa"/>
           </w:tcPr>
           <w:p>
             <w:pPr>
@@ -1367,7 +1376,7 @@
         <w:tc>
           <w:tcPr>
             <w:cnfStyle w:val="001000000000" w:firstRow="0" w:lastRow="0" w:firstColumn="1" w:lastColumn="0" w:oddVBand="0" w:evenVBand="0" w:oddHBand="0" w:evenHBand="0" w:firstRowFirstColumn="0" w:firstRowLastColumn="0" w:lastRowFirstColumn="0" w:lastRowLastColumn="0"/>
-            <w:tcW w:w="1776" w:type="dxa"/>
+            <w:tcW w:w="1795" w:type="dxa"/>
           </w:tcPr>
           <w:p>
             <w:proofErr w:type="spellStart"/>
@@ -1379,7 +1388,7 @@
         </w:tc>
         <w:tc>
           <w:tcPr>
-            <w:tcW w:w="1639" w:type="dxa"/>
+            <w:tcW w:w="1620" w:type="dxa"/>
           </w:tcPr>
           <w:p>
             <w:pPr>
@@ -1434,7 +1443,7 @@
         <w:tc>
           <w:tcPr>
             <w:cnfStyle w:val="001000000000" w:firstRow="0" w:lastRow="0" w:firstColumn="1" w:lastColumn="0" w:oddVBand="0" w:evenVBand="0" w:oddHBand="0" w:evenHBand="0" w:firstRowFirstColumn="0" w:firstRowLastColumn="0" w:lastRowFirstColumn="0" w:lastRowLastColumn="0"/>
-            <w:tcW w:w="1776" w:type="dxa"/>
+            <w:tcW w:w="1795" w:type="dxa"/>
           </w:tcPr>
           <w:p>
             <w:proofErr w:type="spellStart"/>
@@ -1446,7 +1455,7 @@
         </w:tc>
         <w:tc>
           <w:tcPr>
-            <w:tcW w:w="1639" w:type="dxa"/>
+            <w:tcW w:w="1620" w:type="dxa"/>
           </w:tcPr>
           <w:p>
             <w:pPr>
@@ -1504,7 +1513,7 @@
         <w:tc>
           <w:tcPr>
             <w:cnfStyle w:val="001000000000" w:firstRow="0" w:lastRow="0" w:firstColumn="1" w:lastColumn="0" w:oddVBand="0" w:evenVBand="0" w:oddHBand="0" w:evenHBand="0" w:firstRowFirstColumn="0" w:firstRowLastColumn="0" w:lastRowFirstColumn="0" w:lastRowLastColumn="0"/>
-            <w:tcW w:w="1776" w:type="dxa"/>
+            <w:tcW w:w="1795" w:type="dxa"/>
           </w:tcPr>
           <w:p>
             <w:r>
@@ -1514,7 +1523,7 @@
         </w:tc>
         <w:tc>
           <w:tcPr>
-            <w:tcW w:w="1639" w:type="dxa"/>
+            <w:tcW w:w="1620" w:type="dxa"/>
           </w:tcPr>
           <w:p>
             <w:pPr>
@@ -1569,7 +1578,7 @@
         <w:tc>
           <w:tcPr>
             <w:cnfStyle w:val="001000000000" w:firstRow="0" w:lastRow="0" w:firstColumn="1" w:lastColumn="0" w:oddVBand="0" w:evenVBand="0" w:oddHBand="0" w:evenHBand="0" w:firstRowFirstColumn="0" w:firstRowLastColumn="0" w:lastRowFirstColumn="0" w:lastRowLastColumn="0"/>
-            <w:tcW w:w="1776" w:type="dxa"/>
+            <w:tcW w:w="1795" w:type="dxa"/>
           </w:tcPr>
           <w:p>
             <w:r>
@@ -1579,7 +1588,7 @@
         </w:tc>
         <w:tc>
           <w:tcPr>
-            <w:tcW w:w="1639" w:type="dxa"/>
+            <w:tcW w:w="1620" w:type="dxa"/>
           </w:tcPr>
           <w:p>
             <w:pPr>
@@ -1637,7 +1646,7 @@
         <w:tc>
           <w:tcPr>
             <w:cnfStyle w:val="001000000000" w:firstRow="0" w:lastRow="0" w:firstColumn="1" w:lastColumn="0" w:oddVBand="0" w:evenVBand="0" w:oddHBand="0" w:evenHBand="0" w:firstRowFirstColumn="0" w:firstRowLastColumn="0" w:lastRowFirstColumn="0" w:lastRowLastColumn="0"/>
-            <w:tcW w:w="1776" w:type="dxa"/>
+            <w:tcW w:w="1795" w:type="dxa"/>
           </w:tcPr>
           <w:p>
             <w:proofErr w:type="spellStart"/>
@@ -1649,7 +1658,7 @@
         </w:tc>
         <w:tc>
           <w:tcPr>
-            <w:tcW w:w="1639" w:type="dxa"/>
+            <w:tcW w:w="1620" w:type="dxa"/>
           </w:tcPr>
           <w:p>
             <w:pPr>
@@ -1704,7 +1713,7 @@
         <w:tc>
           <w:tcPr>
             <w:cnfStyle w:val="001000000000" w:firstRow="0" w:lastRow="0" w:firstColumn="1" w:lastColumn="0" w:oddVBand="0" w:evenVBand="0" w:oddHBand="0" w:evenHBand="0" w:firstRowFirstColumn="0" w:firstRowLastColumn="0" w:lastRowFirstColumn="0" w:lastRowLastColumn="0"/>
-            <w:tcW w:w="1776" w:type="dxa"/>
+            <w:tcW w:w="1795" w:type="dxa"/>
           </w:tcPr>
           <w:p>
             <w:proofErr w:type="spellStart"/>
@@ -1716,7 +1725,7 @@
         </w:tc>
         <w:tc>
           <w:tcPr>
-            <w:tcW w:w="1639" w:type="dxa"/>
+            <w:tcW w:w="1620" w:type="dxa"/>
           </w:tcPr>
           <w:p>
             <w:pPr>
@@ -1774,7 +1783,7 @@
         <w:tc>
           <w:tcPr>
             <w:cnfStyle w:val="001000000000" w:firstRow="0" w:lastRow="0" w:firstColumn="1" w:lastColumn="0" w:oddVBand="0" w:evenVBand="0" w:oddHBand="0" w:evenHBand="0" w:firstRowFirstColumn="0" w:firstRowLastColumn="0" w:lastRowFirstColumn="0" w:lastRowLastColumn="0"/>
-            <w:tcW w:w="1776" w:type="dxa"/>
+            <w:tcW w:w="1795" w:type="dxa"/>
           </w:tcPr>
           <w:p>
             <w:proofErr w:type="spellStart"/>
@@ -1786,7 +1795,7 @@
         </w:tc>
         <w:tc>
           <w:tcPr>
-            <w:tcW w:w="1639" w:type="dxa"/>
+            <w:tcW w:w="1620" w:type="dxa"/>
           </w:tcPr>
           <w:p>
             <w:pPr>
@@ -1841,7 +1850,7 @@
         <w:tc>
           <w:tcPr>
             <w:cnfStyle w:val="001000000000" w:firstRow="0" w:lastRow="0" w:firstColumn="1" w:lastColumn="0" w:oddVBand="0" w:evenVBand="0" w:oddHBand="0" w:evenHBand="0" w:firstRowFirstColumn="0" w:firstRowLastColumn="0" w:lastRowFirstColumn="0" w:lastRowLastColumn="0"/>
-            <w:tcW w:w="1776" w:type="dxa"/>
+            <w:tcW w:w="1795" w:type="dxa"/>
           </w:tcPr>
           <w:p>
             <w:proofErr w:type="spellStart"/>
@@ -1853,7 +1862,7 @@
         </w:tc>
         <w:tc>
           <w:tcPr>
-            <w:tcW w:w="1639" w:type="dxa"/>
+            <w:tcW w:w="1620" w:type="dxa"/>
           </w:tcPr>
           <w:p>
             <w:pPr>
@@ -1911,7 +1920,7 @@
         <w:tc>
           <w:tcPr>
             <w:cnfStyle w:val="001000000000" w:firstRow="0" w:lastRow="0" w:firstColumn="1" w:lastColumn="0" w:oddVBand="0" w:evenVBand="0" w:oddHBand="0" w:evenHBand="0" w:firstRowFirstColumn="0" w:firstRowLastColumn="0" w:lastRowFirstColumn="0" w:lastRowLastColumn="0"/>
-            <w:tcW w:w="1776" w:type="dxa"/>
+            <w:tcW w:w="1795" w:type="dxa"/>
           </w:tcPr>
           <w:p>
             <w:proofErr w:type="spellStart"/>
@@ -1923,7 +1932,7 @@
         </w:tc>
         <w:tc>
           <w:tcPr>
-            <w:tcW w:w="1639" w:type="dxa"/>
+            <w:tcW w:w="1620" w:type="dxa"/>
           </w:tcPr>
           <w:p>
             <w:pPr>
@@ -1978,7 +1987,7 @@
         <w:tc>
           <w:tcPr>
             <w:cnfStyle w:val="001000000000" w:firstRow="0" w:lastRow="0" w:firstColumn="1" w:lastColumn="0" w:oddVBand="0" w:evenVBand="0" w:oddHBand="0" w:evenHBand="0" w:firstRowFirstColumn="0" w:firstRowLastColumn="0" w:lastRowFirstColumn="0" w:lastRowLastColumn="0"/>
-            <w:tcW w:w="1776" w:type="dxa"/>
+            <w:tcW w:w="1795" w:type="dxa"/>
           </w:tcPr>
           <w:p>
             <w:r>
@@ -1988,7 +1997,7 @@
         </w:tc>
         <w:tc>
           <w:tcPr>
-            <w:tcW w:w="1639" w:type="dxa"/>
+            <w:tcW w:w="1620" w:type="dxa"/>
           </w:tcPr>
           <w:p>
             <w:pPr>
@@ -2046,7 +2055,7 @@
         <w:tc>
           <w:tcPr>
             <w:cnfStyle w:val="001000000000" w:firstRow="0" w:lastRow="0" w:firstColumn="1" w:lastColumn="0" w:oddVBand="0" w:evenVBand="0" w:oddHBand="0" w:evenHBand="0" w:firstRowFirstColumn="0" w:firstRowLastColumn="0" w:lastRowFirstColumn="0" w:lastRowLastColumn="0"/>
-            <w:tcW w:w="1776" w:type="dxa"/>
+            <w:tcW w:w="1795" w:type="dxa"/>
           </w:tcPr>
           <w:p>
             <w:r>
@@ -2056,7 +2065,7 @@
         </w:tc>
         <w:tc>
           <w:tcPr>
-            <w:tcW w:w="1639" w:type="dxa"/>
+            <w:tcW w:w="1620" w:type="dxa"/>
           </w:tcPr>
           <w:p>
             <w:pPr>
@@ -2111,7 +2120,7 @@
         <w:tc>
           <w:tcPr>
             <w:cnfStyle w:val="001000000000" w:firstRow="0" w:lastRow="0" w:firstColumn="1" w:lastColumn="0" w:oddVBand="0" w:evenVBand="0" w:oddHBand="0" w:evenHBand="0" w:firstRowFirstColumn="0" w:firstRowLastColumn="0" w:lastRowFirstColumn="0" w:lastRowLastColumn="0"/>
-            <w:tcW w:w="1776" w:type="dxa"/>
+            <w:tcW w:w="1795" w:type="dxa"/>
           </w:tcPr>
           <w:p>
             <w:r>
@@ -2121,7 +2130,7 @@
         </w:tc>
         <w:tc>
           <w:tcPr>
-            <w:tcW w:w="1639" w:type="dxa"/>
+            <w:tcW w:w="1620" w:type="dxa"/>
           </w:tcPr>
           <w:p>
             <w:pPr>
@@ -2179,7 +2188,7 @@
         <w:tc>
           <w:tcPr>
             <w:cnfStyle w:val="001000000000" w:firstRow="0" w:lastRow="0" w:firstColumn="1" w:lastColumn="0" w:oddVBand="0" w:evenVBand="0" w:oddHBand="0" w:evenHBand="0" w:firstRowFirstColumn="0" w:firstRowLastColumn="0" w:lastRowFirstColumn="0" w:lastRowLastColumn="0"/>
-            <w:tcW w:w="1776" w:type="dxa"/>
+            <w:tcW w:w="1795" w:type="dxa"/>
           </w:tcPr>
           <w:p>
             <w:proofErr w:type="spellStart"/>
@@ -2191,7 +2200,7 @@
         </w:tc>
         <w:tc>
           <w:tcPr>
-            <w:tcW w:w="1639" w:type="dxa"/>
+            <w:tcW w:w="1620" w:type="dxa"/>
           </w:tcPr>
           <w:p>
             <w:pPr>
@@ -2246,7 +2255,7 @@
         <w:tc>
           <w:tcPr>
             <w:cnfStyle w:val="001000000000" w:firstRow="0" w:lastRow="0" w:firstColumn="1" w:lastColumn="0" w:oddVBand="0" w:evenVBand="0" w:oddHBand="0" w:evenHBand="0" w:firstRowFirstColumn="0" w:firstRowLastColumn="0" w:lastRowFirstColumn="0" w:lastRowLastColumn="0"/>
-            <w:tcW w:w="1776" w:type="dxa"/>
+            <w:tcW w:w="1795" w:type="dxa"/>
           </w:tcPr>
           <w:p>
             <w:r>
@@ -2256,7 +2265,7 @@
         </w:tc>
         <w:tc>
           <w:tcPr>
-            <w:tcW w:w="1639" w:type="dxa"/>
+            <w:tcW w:w="1620" w:type="dxa"/>
           </w:tcPr>
           <w:p>
             <w:pPr>
@@ -2314,7 +2323,7 @@
         <w:tc>
           <w:tcPr>
             <w:cnfStyle w:val="001000000000" w:firstRow="0" w:lastRow="0" w:firstColumn="1" w:lastColumn="0" w:oddVBand="0" w:evenVBand="0" w:oddHBand="0" w:evenHBand="0" w:firstRowFirstColumn="0" w:firstRowLastColumn="0" w:lastRowFirstColumn="0" w:lastRowLastColumn="0"/>
-            <w:tcW w:w="1776" w:type="dxa"/>
+            <w:tcW w:w="1795" w:type="dxa"/>
           </w:tcPr>
           <w:p>
             <w:proofErr w:type="spellStart"/>
@@ -2326,7 +2335,7 @@
         </w:tc>
         <w:tc>
           <w:tcPr>
-            <w:tcW w:w="1639" w:type="dxa"/>
+            <w:tcW w:w="1620" w:type="dxa"/>
           </w:tcPr>
           <w:p>
             <w:pPr>
@@ -2381,7 +2390,7 @@
         <w:tc>
           <w:tcPr>
             <w:cnfStyle w:val="001000000000" w:firstRow="0" w:lastRow="0" w:firstColumn="1" w:lastColumn="0" w:oddVBand="0" w:evenVBand="0" w:oddHBand="0" w:evenHBand="0" w:firstRowFirstColumn="0" w:firstRowLastColumn="0" w:lastRowFirstColumn="0" w:lastRowLastColumn="0"/>
-            <w:tcW w:w="1776" w:type="dxa"/>
+            <w:tcW w:w="1795" w:type="dxa"/>
           </w:tcPr>
           <w:p>
             <w:r>
@@ -2391,7 +2400,7 @@
         </w:tc>
         <w:tc>
           <w:tcPr>
-            <w:tcW w:w="1639" w:type="dxa"/>
+            <w:tcW w:w="1620" w:type="dxa"/>
           </w:tcPr>
           <w:p>
             <w:pPr>
@@ -2449,7 +2458,7 @@
         <w:tc>
           <w:tcPr>
             <w:cnfStyle w:val="001000000000" w:firstRow="0" w:lastRow="0" w:firstColumn="1" w:lastColumn="0" w:oddVBand="0" w:evenVBand="0" w:oddHBand="0" w:evenHBand="0" w:firstRowFirstColumn="0" w:firstRowLastColumn="0" w:lastRowFirstColumn="0" w:lastRowLastColumn="0"/>
-            <w:tcW w:w="1776" w:type="dxa"/>
+            <w:tcW w:w="1795" w:type="dxa"/>
           </w:tcPr>
           <w:p>
             <w:r>
@@ -2459,7 +2468,7 @@
         </w:tc>
         <w:tc>
           <w:tcPr>
-            <w:tcW w:w="1639" w:type="dxa"/>
+            <w:tcW w:w="1620" w:type="dxa"/>
           </w:tcPr>
           <w:p>
             <w:pPr>
@@ -2514,7 +2523,7 @@
         <w:tc>
           <w:tcPr>
             <w:cnfStyle w:val="001000000000" w:firstRow="0" w:lastRow="0" w:firstColumn="1" w:lastColumn="0" w:oddVBand="0" w:evenVBand="0" w:oddHBand="0" w:evenHBand="0" w:firstRowFirstColumn="0" w:firstRowLastColumn="0" w:lastRowFirstColumn="0" w:lastRowLastColumn="0"/>
-            <w:tcW w:w="1776" w:type="dxa"/>
+            <w:tcW w:w="1795" w:type="dxa"/>
           </w:tcPr>
           <w:p>
             <w:proofErr w:type="spellStart"/>
@@ -2526,7 +2535,7 @@
         </w:tc>
         <w:tc>
           <w:tcPr>
-            <w:tcW w:w="1639" w:type="dxa"/>
+            <w:tcW w:w="1620" w:type="dxa"/>
           </w:tcPr>
           <w:p>
             <w:pPr>
@@ -2584,7 +2593,7 @@
         <w:tc>
           <w:tcPr>
             <w:cnfStyle w:val="001000000000" w:firstRow="0" w:lastRow="0" w:firstColumn="1" w:lastColumn="0" w:oddVBand="0" w:evenVBand="0" w:oddHBand="0" w:evenHBand="0" w:firstRowFirstColumn="0" w:firstRowLastColumn="0" w:lastRowFirstColumn="0" w:lastRowLastColumn="0"/>
-            <w:tcW w:w="1776" w:type="dxa"/>
+            <w:tcW w:w="1795" w:type="dxa"/>
           </w:tcPr>
           <w:p>
             <w:r>
@@ -2594,7 +2603,7 @@
         </w:tc>
         <w:tc>
           <w:tcPr>
-            <w:tcW w:w="1639" w:type="dxa"/>
+            <w:tcW w:w="1620" w:type="dxa"/>
           </w:tcPr>
           <w:p>
             <w:pPr>
@@ -2649,7 +2658,7 @@
         <w:tc>
           <w:tcPr>
             <w:cnfStyle w:val="001000000000" w:firstRow="0" w:lastRow="0" w:firstColumn="1" w:lastColumn="0" w:oddVBand="0" w:evenVBand="0" w:oddHBand="0" w:evenHBand="0" w:firstRowFirstColumn="0" w:firstRowLastColumn="0" w:lastRowFirstColumn="0" w:lastRowLastColumn="0"/>
-            <w:tcW w:w="1776" w:type="dxa"/>
+            <w:tcW w:w="1795" w:type="dxa"/>
           </w:tcPr>
           <w:p>
             <w:r>
@@ -2659,7 +2668,7 @@
         </w:tc>
         <w:tc>
           <w:tcPr>
-            <w:tcW w:w="1639" w:type="dxa"/>
+            <w:tcW w:w="1620" w:type="dxa"/>
           </w:tcPr>
           <w:p>
             <w:pPr>
@@ -2717,7 +2726,7 @@
         <w:tc>
           <w:tcPr>
             <w:cnfStyle w:val="001000000000" w:firstRow="0" w:lastRow="0" w:firstColumn="1" w:lastColumn="0" w:oddVBand="0" w:evenVBand="0" w:oddHBand="0" w:evenHBand="0" w:firstRowFirstColumn="0" w:firstRowLastColumn="0" w:lastRowFirstColumn="0" w:lastRowLastColumn="0"/>
-            <w:tcW w:w="1776" w:type="dxa"/>
+            <w:tcW w:w="1795" w:type="dxa"/>
           </w:tcPr>
           <w:p>
             <w:r>
@@ -2727,7 +2736,7 @@
         </w:tc>
         <w:tc>
           <w:tcPr>
-            <w:tcW w:w="1639" w:type="dxa"/>
+            <w:tcW w:w="1620" w:type="dxa"/>
           </w:tcPr>
           <w:p>
             <w:pPr>
@@ -2782,7 +2791,7 @@
         <w:tc>
           <w:tcPr>
             <w:cnfStyle w:val="001000000000" w:firstRow="0" w:lastRow="0" w:firstColumn="1" w:lastColumn="0" w:oddVBand="0" w:evenVBand="0" w:oddHBand="0" w:evenHBand="0" w:firstRowFirstColumn="0" w:firstRowLastColumn="0" w:lastRowFirstColumn="0" w:lastRowLastColumn="0"/>
-            <w:tcW w:w="1776" w:type="dxa"/>
+            <w:tcW w:w="1795" w:type="dxa"/>
           </w:tcPr>
           <w:p>
             <w:pPr>
@@ -2792,13 +2801,16 @@
               </w:rPr>
             </w:pPr>
             <w:r>
-              <w:t>Average Compression %</w:t>
-            </w:r>
-          </w:p>
-        </w:tc>
-        <w:tc>
-          <w:tcPr>
-            <w:tcW w:w="1639" w:type="dxa"/>
+              <w:t xml:space="preserve">Average Compression </w:t>
+            </w:r>
+            <w:r>
+              <w:t>Percent</w:t>
+            </w:r>
+          </w:p>
+        </w:tc>
+        <w:tc>
+          <w:tcPr>
+            <w:tcW w:w="1620" w:type="dxa"/>
             <w:vAlign w:val="bottom"/>
           </w:tcPr>
           <w:p>
@@ -2814,16 +2826,7 @@
               <w:cnfStyle w:val="000000000000" w:firstRow="0" w:lastRow="0" w:firstColumn="0" w:lastColumn="0" w:oddVBand="0" w:evenVBand="0" w:oddHBand="0" w:evenHBand="0" w:firstRowFirstColumn="0" w:firstRowLastColumn="0" w:lastRowFirstColumn="0" w:lastRowLastColumn="0"/>
             </w:pPr>
             <w:r>
-              <w:t>2</w:t>
-            </w:r>
-            <w:r>
-              <w:t>1</w:t>
-            </w:r>
-            <w:r>
-              <w:t>.</w:t>
-            </w:r>
-            <w:r>
-              <w:t>00</w:t>
+              <w:t>21.00</w:t>
             </w:r>
           </w:p>
         </w:tc>
@@ -2977,10 +2980,67 @@
         <w:t xml:space="preserve"> </w:t>
       </w:r>
       <w:r>
-        <w:t xml:space="preserve">The average numbers provide a good benchmark for comparison. </w:t>
-      </w:r>
-      <w:r>
-        <w:t xml:space="preserve">Uncompressible data such as fireworks.jpeg compresses and decompresses quickly because it contains mostly random data. Different types of data compress and decompress at different rates. Only the file </w:t>
+        <w:t xml:space="preserve">The average numbers provide a good </w:t>
+      </w:r>
+      <w:r>
+        <w:t>number</w:t>
+      </w:r>
+      <w:r>
+        <w:t xml:space="preserve"> for comparison. </w:t>
+      </w:r>
+      <w:r>
+        <w:t>td</w:t>
+      </w:r>
+      <w:r>
+        <w:t>512 compresses and decompresses u</w:t>
+      </w:r>
+      <w:r>
+        <w:t xml:space="preserve">ncompressible </w:t>
+      </w:r>
+      <w:r>
+        <w:t xml:space="preserve">random </w:t>
+      </w:r>
+      <w:r>
+        <w:t xml:space="preserve">data such as </w:t>
+      </w:r>
+      <w:r>
+        <w:t xml:space="preserve">in </w:t>
+      </w:r>
+      <w:r>
+        <w:t>fireworks.jpeg</w:t>
+      </w:r>
+      <w:r>
+        <w:t xml:space="preserve"> (97%)</w:t>
+      </w:r>
+      <w:r>
+        <w:t xml:space="preserve"> </w:t>
+      </w:r>
+      <w:r>
+        <w:t>and paper-100k.pdf</w:t>
+      </w:r>
+      <w:r>
+        <w:t xml:space="preserve"> (74%)</w:t>
+      </w:r>
+      <w:r>
+        <w:t xml:space="preserve"> </w:t>
+      </w:r>
+      <w:r>
+        <w:t xml:space="preserve">quickly because </w:t>
+      </w:r>
+      <w:r>
+        <w:t>the program recognizes</w:t>
+      </w:r>
+      <w:r>
+        <w:t xml:space="preserve"> random data</w:t>
+      </w:r>
+      <w:r>
+        <w:t xml:space="preserve"> early</w:t>
+      </w:r>
+      <w:r>
+        <w:t>, while QuickLZ attempts to compress random data</w:t>
+      </w:r>
+      <w:r>
+        <w:t xml:space="preserve">. Different types of data compress and decompress at different rates. Only the file </w:t>
       </w:r>
       <w:proofErr w:type="spellStart"/>
       <w:r>
@@ -3115,13 +3175,13 @@
     <w:tbl>
       <w:tblPr>
         <w:tblStyle w:val="GridTable4-Accent1"/>
-        <w:tblW w:w="6565" w:type="dxa"/>
+        <w:tblW w:w="6681" w:type="dxa"/>
         <w:tblLayout w:type="fixed"/>
         <w:tblLook w:val="04A0" w:firstRow="1" w:lastRow="0" w:firstColumn="1" w:lastColumn="0" w:noHBand="0" w:noVBand="1"/>
       </w:tblPr>
       <w:tblGrid>
         <w:gridCol w:w="1703"/>
-        <w:gridCol w:w="1563"/>
+        <w:gridCol w:w="1679"/>
         <w:gridCol w:w="1679"/>
         <w:gridCol w:w="1620"/>
       </w:tblGrid>
@@ -3154,7 +3214,7 @@
         </w:tc>
         <w:tc>
           <w:tcPr>
-            <w:tcW w:w="1563" w:type="dxa"/>
+            <w:tcW w:w="1679" w:type="dxa"/>
           </w:tcPr>
           <w:p>
             <w:pPr>
@@ -3257,19 +3317,6 @@
         </w:tc>
         <w:tc>
           <w:tcPr>
-            <w:tcW w:w="1563" w:type="dxa"/>
-          </w:tcPr>
-          <w:p>
-            <w:pPr>
-              <w:cnfStyle w:val="000000100000" w:firstRow="0" w:lastRow="0" w:firstColumn="0" w:lastColumn="0" w:oddVBand="0" w:evenVBand="0" w:oddHBand="1" w:evenHBand="0" w:firstRowFirstColumn="0" w:firstRowLastColumn="0" w:lastRowFirstColumn="0" w:lastRowLastColumn="0"/>
-            </w:pPr>
-            <w:r>
-              <w:t>138262736</w:t>
-            </w:r>
-          </w:p>
-        </w:tc>
-        <w:tc>
-          <w:tcPr>
             <w:tcW w:w="1679" w:type="dxa"/>
           </w:tcPr>
           <w:p>
@@ -3277,20 +3324,33 @@
               <w:cnfStyle w:val="000000100000" w:firstRow="0" w:lastRow="0" w:firstColumn="0" w:lastColumn="0" w:oddVBand="0" w:evenVBand="0" w:oddHBand="1" w:evenHBand="0" w:firstRowFirstColumn="0" w:firstRowLastColumn="0" w:lastRowFirstColumn="0" w:lastRowLastColumn="0"/>
             </w:pPr>
             <w:r>
-              <w:t>111912440</w:t>
-            </w:r>
-          </w:p>
-        </w:tc>
-        <w:tc>
-          <w:tcPr>
-            <w:tcW w:w="1620" w:type="dxa"/>
-          </w:tcPr>
-          <w:p>
-            <w:pPr>
-              <w:cnfStyle w:val="000000100000" w:firstRow="0" w:lastRow="0" w:firstColumn="0" w:lastColumn="0" w:oddVBand="0" w:evenVBand="0" w:oddHBand="1" w:evenHBand="0" w:firstRowFirstColumn="0" w:firstRowLastColumn="0" w:lastRowFirstColumn="0" w:lastRowLastColumn="0"/>
-            </w:pPr>
-            <w:r>
-              <w:t>72217000</w:t>
+              <w:t>138388544</w:t>
+            </w:r>
+          </w:p>
+        </w:tc>
+        <w:tc>
+          <w:tcPr>
+            <w:tcW w:w="1679" w:type="dxa"/>
+          </w:tcPr>
+          <w:p>
+            <w:pPr>
+              <w:cnfStyle w:val="000000100000" w:firstRow="0" w:lastRow="0" w:firstColumn="0" w:lastColumn="0" w:oddVBand="0" w:evenVBand="0" w:oddHBand="1" w:evenHBand="0" w:firstRowFirstColumn="0" w:firstRowLastColumn="0" w:lastRowFirstColumn="0" w:lastRowLastColumn="0"/>
+            </w:pPr>
+            <w:r>
+              <w:t>93766336</w:t>
+            </w:r>
+          </w:p>
+        </w:tc>
+        <w:tc>
+          <w:tcPr>
+            <w:tcW w:w="1620" w:type="dxa"/>
+          </w:tcPr>
+          <w:p>
+            <w:pPr>
+              <w:cnfStyle w:val="000000100000" w:firstRow="0" w:lastRow="0" w:firstColumn="0" w:lastColumn="0" w:oddVBand="0" w:evenVBand="0" w:oddHBand="1" w:evenHBand="0" w:firstRowFirstColumn="0" w:firstRowLastColumn="0" w:lastRowFirstColumn="0" w:lastRowLastColumn="0"/>
+            </w:pPr>
+            <w:r>
+              <w:t>86858368</w:t>
             </w:r>
           </w:p>
         </w:tc>
@@ -3309,19 +3369,6 @@
         </w:tc>
         <w:tc>
           <w:tcPr>
-            <w:tcW w:w="1563" w:type="dxa"/>
-          </w:tcPr>
-          <w:p>
-            <w:pPr>
-              <w:cnfStyle w:val="000000000000" w:firstRow="0" w:lastRow="0" w:firstColumn="0" w:lastColumn="0" w:oddVBand="0" w:evenVBand="0" w:oddHBand="0" w:evenHBand="0" w:firstRowFirstColumn="0" w:firstRowLastColumn="0" w:lastRowFirstColumn="0" w:lastRowLastColumn="0"/>
-            </w:pPr>
-            <w:r>
-              <w:t>134168272</w:t>
-            </w:r>
-          </w:p>
-        </w:tc>
-        <w:tc>
-          <w:tcPr>
             <w:tcW w:w="1679" w:type="dxa"/>
           </w:tcPr>
           <w:p>
@@ -3329,20 +3376,33 @@
               <w:cnfStyle w:val="000000000000" w:firstRow="0" w:lastRow="0" w:firstColumn="0" w:lastColumn="0" w:oddVBand="0" w:evenVBand="0" w:oddHBand="0" w:evenHBand="0" w:firstRowFirstColumn="0" w:firstRowLastColumn="0" w:lastRowFirstColumn="0" w:lastRowLastColumn="0"/>
             </w:pPr>
             <w:r>
-              <w:t>111567728</w:t>
-            </w:r>
-          </w:p>
-        </w:tc>
-        <w:tc>
-          <w:tcPr>
-            <w:tcW w:w="1620" w:type="dxa"/>
-          </w:tcPr>
-          <w:p>
-            <w:pPr>
-              <w:cnfStyle w:val="000000000000" w:firstRow="0" w:lastRow="0" w:firstColumn="0" w:lastColumn="0" w:oddVBand="0" w:evenVBand="0" w:oddHBand="0" w:evenHBand="0" w:firstRowFirstColumn="0" w:firstRowLastColumn="0" w:lastRowFirstColumn="0" w:lastRowLastColumn="0"/>
-            </w:pPr>
-            <w:r>
-              <w:t>71694728</w:t>
+              <w:t>134312240</w:t>
+            </w:r>
+          </w:p>
+        </w:tc>
+        <w:tc>
+          <w:tcPr>
+            <w:tcW w:w="1679" w:type="dxa"/>
+          </w:tcPr>
+          <w:p>
+            <w:pPr>
+              <w:cnfStyle w:val="000000000000" w:firstRow="0" w:lastRow="0" w:firstColumn="0" w:lastColumn="0" w:oddVBand="0" w:evenVBand="0" w:oddHBand="0" w:evenHBand="0" w:firstRowFirstColumn="0" w:firstRowLastColumn="0" w:lastRowFirstColumn="0" w:lastRowLastColumn="0"/>
+            </w:pPr>
+            <w:r>
+              <w:t>111667256</w:t>
+            </w:r>
+          </w:p>
+        </w:tc>
+        <w:tc>
+          <w:tcPr>
+            <w:tcW w:w="1620" w:type="dxa"/>
+          </w:tcPr>
+          <w:p>
+            <w:pPr>
+              <w:cnfStyle w:val="000000000000" w:firstRow="0" w:lastRow="0" w:firstColumn="0" w:lastColumn="0" w:oddVBand="0" w:evenVBand="0" w:oddHBand="0" w:evenHBand="0" w:firstRowFirstColumn="0" w:firstRowLastColumn="0" w:lastRowFirstColumn="0" w:lastRowLastColumn="0"/>
+            </w:pPr>
+            <w:r>
+              <w:t>88092192</w:t>
             </w:r>
           </w:p>
         </w:tc>
@@ -3364,19 +3424,6 @@
         </w:tc>
         <w:tc>
           <w:tcPr>
-            <w:tcW w:w="1563" w:type="dxa"/>
-          </w:tcPr>
-          <w:p>
-            <w:pPr>
-              <w:cnfStyle w:val="000000100000" w:firstRow="0" w:lastRow="0" w:firstColumn="0" w:lastColumn="0" w:oddVBand="0" w:evenVBand="0" w:oddHBand="1" w:evenHBand="0" w:firstRowFirstColumn="0" w:firstRowLastColumn="0" w:lastRowFirstColumn="0" w:lastRowLastColumn="0"/>
-            </w:pPr>
-            <w:r>
-              <w:t>89791976</w:t>
-            </w:r>
-          </w:p>
-        </w:tc>
-        <w:tc>
-          <w:tcPr>
             <w:tcW w:w="1679" w:type="dxa"/>
           </w:tcPr>
           <w:p>
@@ -3384,6 +3431,19 @@
               <w:cnfStyle w:val="000000100000" w:firstRow="0" w:lastRow="0" w:firstColumn="0" w:lastColumn="0" w:oddVBand="0" w:evenVBand="0" w:oddHBand="1" w:evenHBand="0" w:firstRowFirstColumn="0" w:firstRowLastColumn="0" w:lastRowFirstColumn="0" w:lastRowLastColumn="0"/>
             </w:pPr>
             <w:r>
+              <w:t>90120872</w:t>
+            </w:r>
+          </w:p>
+        </w:tc>
+        <w:tc>
+          <w:tcPr>
+            <w:tcW w:w="1679" w:type="dxa"/>
+          </w:tcPr>
+          <w:p>
+            <w:pPr>
+              <w:cnfStyle w:val="000000100000" w:firstRow="0" w:lastRow="0" w:firstColumn="0" w:lastColumn="0" w:oddVBand="0" w:evenVBand="0" w:oddHBand="1" w:evenHBand="0" w:firstRowFirstColumn="0" w:firstRowLastColumn="0" w:lastRowFirstColumn="0" w:lastRowLastColumn="0"/>
+            </w:pPr>
+            <w:r>
               <w:t>111831816</w:t>
             </w:r>
           </w:p>
@@ -3397,7 +3457,7 @@
               <w:cnfStyle w:val="000000100000" w:firstRow="0" w:lastRow="0" w:firstColumn="0" w:lastColumn="0" w:oddVBand="0" w:evenVBand="0" w:oddHBand="1" w:evenHBand="0" w:firstRowFirstColumn="0" w:firstRowLastColumn="0" w:lastRowFirstColumn="0" w:lastRowLastColumn="0"/>
             </w:pPr>
             <w:r>
-              <w:t>73005936</w:t>
+              <w:t>86630280</w:t>
             </w:r>
           </w:p>
         </w:tc>
@@ -3416,19 +3476,6 @@
         </w:tc>
         <w:tc>
           <w:tcPr>
-            <w:tcW w:w="1563" w:type="dxa"/>
-          </w:tcPr>
-          <w:p>
-            <w:pPr>
-              <w:cnfStyle w:val="000000000000" w:firstRow="0" w:lastRow="0" w:firstColumn="0" w:lastColumn="0" w:oddVBand="0" w:evenVBand="0" w:oddHBand="0" w:evenHBand="0" w:firstRowFirstColumn="0" w:firstRowLastColumn="0" w:lastRowFirstColumn="0" w:lastRowLastColumn="0"/>
-            </w:pPr>
-            <w:r>
-              <w:t>143130208</w:t>
-            </w:r>
-          </w:p>
-        </w:tc>
-        <w:tc>
-          <w:tcPr>
             <w:tcW w:w="1679" w:type="dxa"/>
           </w:tcPr>
           <w:p>
@@ -3436,20 +3483,33 @@
               <w:cnfStyle w:val="000000000000" w:firstRow="0" w:lastRow="0" w:firstColumn="0" w:lastColumn="0" w:oddVBand="0" w:evenVBand="0" w:oddHBand="0" w:evenHBand="0" w:firstRowFirstColumn="0" w:firstRowLastColumn="0" w:lastRowFirstColumn="0" w:lastRowLastColumn="0"/>
             </w:pPr>
             <w:r>
-              <w:t>111248168</w:t>
-            </w:r>
-          </w:p>
-        </w:tc>
-        <w:tc>
-          <w:tcPr>
-            <w:tcW w:w="1620" w:type="dxa"/>
-          </w:tcPr>
-          <w:p>
-            <w:pPr>
-              <w:cnfStyle w:val="000000000000" w:firstRow="0" w:lastRow="0" w:firstColumn="0" w:lastColumn="0" w:oddVBand="0" w:evenVBand="0" w:oddHBand="0" w:evenHBand="0" w:firstRowFirstColumn="0" w:firstRowLastColumn="0" w:lastRowFirstColumn="0" w:lastRowLastColumn="0"/>
-            </w:pPr>
-            <w:r>
-              <w:t>85049032</w:t>
+              <w:t>143760080</w:t>
+            </w:r>
+          </w:p>
+        </w:tc>
+        <w:tc>
+          <w:tcPr>
+            <w:tcW w:w="1679" w:type="dxa"/>
+          </w:tcPr>
+          <w:p>
+            <w:pPr>
+              <w:cnfStyle w:val="000000000000" w:firstRow="0" w:lastRow="0" w:firstColumn="0" w:lastColumn="0" w:oddVBand="0" w:evenVBand="0" w:oddHBand="0" w:evenHBand="0" w:firstRowFirstColumn="0" w:firstRowLastColumn="0" w:lastRowFirstColumn="0" w:lastRowLastColumn="0"/>
+            </w:pPr>
+            <w:r>
+              <w:t>109531416</w:t>
+            </w:r>
+          </w:p>
+        </w:tc>
+        <w:tc>
+          <w:tcPr>
+            <w:tcW w:w="1620" w:type="dxa"/>
+          </w:tcPr>
+          <w:p>
+            <w:pPr>
+              <w:cnfStyle w:val="000000000000" w:firstRow="0" w:lastRow="0" w:firstColumn="0" w:lastColumn="0" w:oddVBand="0" w:evenVBand="0" w:oddHBand="0" w:evenHBand="0" w:firstRowFirstColumn="0" w:firstRowLastColumn="0" w:lastRowFirstColumn="0" w:lastRowLastColumn="0"/>
+            </w:pPr>
+            <w:r>
+              <w:t>84347320</w:t>
             </w:r>
           </w:p>
         </w:tc>
@@ -3473,7 +3533,7 @@
         </w:tc>
         <w:tc>
           <w:tcPr>
-            <w:tcW w:w="1563" w:type="dxa"/>
+            <w:tcW w:w="1679" w:type="dxa"/>
           </w:tcPr>
           <w:p>
             <w:pPr>
@@ -3493,20 +3553,20 @@
               <w:cnfStyle w:val="000000100000" w:firstRow="0" w:lastRow="0" w:firstColumn="0" w:lastColumn="0" w:oddVBand="0" w:evenVBand="0" w:oddHBand="1" w:evenHBand="0" w:firstRowFirstColumn="0" w:firstRowLastColumn="0" w:lastRowFirstColumn="0" w:lastRowLastColumn="0"/>
             </w:pPr>
             <w:r>
-              <w:t>157042256</w:t>
-            </w:r>
-          </w:p>
-        </w:tc>
-        <w:tc>
-          <w:tcPr>
-            <w:tcW w:w="1620" w:type="dxa"/>
-          </w:tcPr>
-          <w:p>
-            <w:pPr>
-              <w:cnfStyle w:val="000000100000" w:firstRow="0" w:lastRow="0" w:firstColumn="0" w:lastColumn="0" w:oddVBand="0" w:evenVBand="0" w:oddHBand="1" w:evenHBand="0" w:firstRowFirstColumn="0" w:firstRowLastColumn="0" w:lastRowFirstColumn="0" w:lastRowLastColumn="0"/>
-            </w:pPr>
-            <w:r>
-              <w:t>96120688</w:t>
+              <w:t>152739712</w:t>
+            </w:r>
+          </w:p>
+        </w:tc>
+        <w:tc>
+          <w:tcPr>
+            <w:tcW w:w="1620" w:type="dxa"/>
+          </w:tcPr>
+          <w:p>
+            <w:pPr>
+              <w:cnfStyle w:val="000000100000" w:firstRow="0" w:lastRow="0" w:firstColumn="0" w:lastColumn="0" w:oddVBand="0" w:evenVBand="0" w:oddHBand="1" w:evenHBand="0" w:firstRowFirstColumn="0" w:firstRowLastColumn="0" w:lastRowFirstColumn="0" w:lastRowLastColumn="0"/>
+            </w:pPr>
+            <w:r>
+              <w:t>121195648</w:t>
             </w:r>
           </w:p>
         </w:tc>
@@ -3525,19 +3585,6 @@
         </w:tc>
         <w:tc>
           <w:tcPr>
-            <w:tcW w:w="1563" w:type="dxa"/>
-          </w:tcPr>
-          <w:p>
-            <w:pPr>
-              <w:cnfStyle w:val="000000000000" w:firstRow="0" w:lastRow="0" w:firstColumn="0" w:lastColumn="0" w:oddVBand="0" w:evenVBand="0" w:oddHBand="0" w:evenHBand="0" w:firstRowFirstColumn="0" w:firstRowLastColumn="0" w:lastRowFirstColumn="0" w:lastRowLastColumn="0"/>
-            </w:pPr>
-            <w:r>
-              <w:t>905095552</w:t>
-            </w:r>
-          </w:p>
-        </w:tc>
-        <w:tc>
-          <w:tcPr>
             <w:tcW w:w="1679" w:type="dxa"/>
           </w:tcPr>
           <w:p>
@@ -3545,20 +3592,33 @@
               <w:cnfStyle w:val="000000000000" w:firstRow="0" w:lastRow="0" w:firstColumn="0" w:lastColumn="0" w:oddVBand="0" w:evenVBand="0" w:oddHBand="0" w:evenHBand="0" w:firstRowFirstColumn="0" w:firstRowLastColumn="0" w:lastRowFirstColumn="0" w:lastRowLastColumn="0"/>
             </w:pPr>
             <w:r>
-              <w:t>188215600</w:t>
-            </w:r>
-          </w:p>
-        </w:tc>
-        <w:tc>
-          <w:tcPr>
-            <w:tcW w:w="1620" w:type="dxa"/>
-          </w:tcPr>
-          <w:p>
-            <w:pPr>
-              <w:cnfStyle w:val="000000000000" w:firstRow="0" w:lastRow="0" w:firstColumn="0" w:lastColumn="0" w:oddVBand="0" w:evenVBand="0" w:oddHBand="0" w:evenHBand="0" w:firstRowFirstColumn="0" w:firstRowLastColumn="0" w:lastRowFirstColumn="0" w:lastRowLastColumn="0"/>
-            </w:pPr>
-            <w:r>
-              <w:t>107410992</w:t>
+              <w:t>925511296</w:t>
+            </w:r>
+          </w:p>
+        </w:tc>
+        <w:tc>
+          <w:tcPr>
+            <w:tcW w:w="1679" w:type="dxa"/>
+          </w:tcPr>
+          <w:p>
+            <w:pPr>
+              <w:cnfStyle w:val="000000000000" w:firstRow="0" w:lastRow="0" w:firstColumn="0" w:lastColumn="0" w:oddVBand="0" w:evenVBand="0" w:oddHBand="0" w:evenHBand="0" w:firstRowFirstColumn="0" w:firstRowLastColumn="0" w:lastRowFirstColumn="0" w:lastRowLastColumn="0"/>
+            </w:pPr>
+            <w:r>
+              <w:t>188792944</w:t>
+            </w:r>
+          </w:p>
+        </w:tc>
+        <w:tc>
+          <w:tcPr>
+            <w:tcW w:w="1620" w:type="dxa"/>
+          </w:tcPr>
+          <w:p>
+            <w:pPr>
+              <w:cnfStyle w:val="000000000000" w:firstRow="0" w:lastRow="0" w:firstColumn="0" w:lastColumn="0" w:oddVBand="0" w:evenVBand="0" w:oddHBand="0" w:evenHBand="0" w:firstRowFirstColumn="0" w:firstRowLastColumn="0" w:lastRowFirstColumn="0" w:lastRowLastColumn="0"/>
+            </w:pPr>
+            <w:r>
+              <w:t>151966672</w:t>
             </w:r>
           </w:p>
         </w:tc>
@@ -3582,19 +3642,6 @@
         </w:tc>
         <w:tc>
           <w:tcPr>
-            <w:tcW w:w="1563" w:type="dxa"/>
-          </w:tcPr>
-          <w:p>
-            <w:pPr>
-              <w:cnfStyle w:val="000000100000" w:firstRow="0" w:lastRow="0" w:firstColumn="0" w:lastColumn="0" w:oddVBand="0" w:evenVBand="0" w:oddHBand="1" w:evenHBand="0" w:firstRowFirstColumn="0" w:firstRowLastColumn="0" w:lastRowFirstColumn="0" w:lastRowLastColumn="0"/>
-            </w:pPr>
-            <w:r>
-              <w:t>208049136</w:t>
-            </w:r>
-          </w:p>
-        </w:tc>
-        <w:tc>
-          <w:tcPr>
             <w:tcW w:w="1679" w:type="dxa"/>
           </w:tcPr>
           <w:p>
@@ -3602,20 +3649,33 @@
               <w:cnfStyle w:val="000000100000" w:firstRow="0" w:lastRow="0" w:firstColumn="0" w:lastColumn="0" w:oddVBand="0" w:evenVBand="0" w:oddHBand="1" w:evenHBand="0" w:firstRowFirstColumn="0" w:firstRowLastColumn="0" w:lastRowFirstColumn="0" w:lastRowLastColumn="0"/>
             </w:pPr>
             <w:r>
-              <w:t>117763656</w:t>
-            </w:r>
-          </w:p>
-        </w:tc>
-        <w:tc>
-          <w:tcPr>
-            <w:tcW w:w="1620" w:type="dxa"/>
-          </w:tcPr>
-          <w:p>
-            <w:pPr>
-              <w:cnfStyle w:val="000000100000" w:firstRow="0" w:lastRow="0" w:firstColumn="0" w:lastColumn="0" w:oddVBand="0" w:evenVBand="0" w:oddHBand="1" w:evenHBand="0" w:firstRowFirstColumn="0" w:firstRowLastColumn="0" w:lastRowFirstColumn="0" w:lastRowLastColumn="0"/>
-            </w:pPr>
-            <w:r>
-              <w:t>86120552</w:t>
+              <w:t>205525120</w:t>
+            </w:r>
+          </w:p>
+        </w:tc>
+        <w:tc>
+          <w:tcPr>
+            <w:tcW w:w="1679" w:type="dxa"/>
+          </w:tcPr>
+          <w:p>
+            <w:pPr>
+              <w:cnfStyle w:val="000000100000" w:firstRow="0" w:lastRow="0" w:firstColumn="0" w:lastColumn="0" w:oddVBand="0" w:evenVBand="0" w:oddHBand="1" w:evenHBand="0" w:firstRowFirstColumn="0" w:firstRowLastColumn="0" w:lastRowFirstColumn="0" w:lastRowLastColumn="0"/>
+            </w:pPr>
+            <w:r>
+              <w:t>119544360</w:t>
+            </w:r>
+          </w:p>
+        </w:tc>
+        <w:tc>
+          <w:tcPr>
+            <w:tcW w:w="1620" w:type="dxa"/>
+          </w:tcPr>
+          <w:p>
+            <w:pPr>
+              <w:cnfStyle w:val="000000100000" w:firstRow="0" w:lastRow="0" w:firstColumn="0" w:lastColumn="0" w:oddVBand="0" w:evenVBand="0" w:oddHBand="1" w:evenHBand="0" w:firstRowFirstColumn="0" w:firstRowLastColumn="0" w:lastRowFirstColumn="0" w:lastRowLastColumn="0"/>
+            </w:pPr>
+            <w:r>
+              <w:t>95251400</w:t>
             </w:r>
           </w:p>
         </w:tc>
@@ -3636,19 +3696,6 @@
         </w:tc>
         <w:tc>
           <w:tcPr>
-            <w:tcW w:w="1563" w:type="dxa"/>
-          </w:tcPr>
-          <w:p>
-            <w:pPr>
-              <w:cnfStyle w:val="000000000000" w:firstRow="0" w:lastRow="0" w:firstColumn="0" w:lastColumn="0" w:oddVBand="0" w:evenVBand="0" w:oddHBand="0" w:evenHBand="0" w:firstRowFirstColumn="0" w:firstRowLastColumn="0" w:lastRowFirstColumn="0" w:lastRowLastColumn="0"/>
-            </w:pPr>
-            <w:r>
-              <w:t>218882352</w:t>
-            </w:r>
-          </w:p>
-        </w:tc>
-        <w:tc>
-          <w:tcPr>
             <w:tcW w:w="1679" w:type="dxa"/>
           </w:tcPr>
           <w:p>
@@ -3656,20 +3703,33 @@
               <w:cnfStyle w:val="000000000000" w:firstRow="0" w:lastRow="0" w:firstColumn="0" w:lastColumn="0" w:oddVBand="0" w:evenVBand="0" w:oddHBand="0" w:evenHBand="0" w:firstRowFirstColumn="0" w:firstRowLastColumn="0" w:lastRowFirstColumn="0" w:lastRowLastColumn="0"/>
             </w:pPr>
             <w:r>
-              <w:t>148840000</w:t>
-            </w:r>
-          </w:p>
-        </w:tc>
-        <w:tc>
-          <w:tcPr>
-            <w:tcW w:w="1620" w:type="dxa"/>
-          </w:tcPr>
-          <w:p>
-            <w:pPr>
-              <w:cnfStyle w:val="000000000000" w:firstRow="0" w:lastRow="0" w:firstColumn="0" w:lastColumn="0" w:oddVBand="0" w:evenVBand="0" w:oddHBand="0" w:evenHBand="0" w:firstRowFirstColumn="0" w:firstRowLastColumn="0" w:lastRowFirstColumn="0" w:lastRowLastColumn="0"/>
-            </w:pPr>
-            <w:r>
-              <w:t>106314280</w:t>
+              <w:t>232562496</w:t>
+            </w:r>
+          </w:p>
+        </w:tc>
+        <w:tc>
+          <w:tcPr>
+            <w:tcW w:w="1679" w:type="dxa"/>
+          </w:tcPr>
+          <w:p>
+            <w:pPr>
+              <w:cnfStyle w:val="000000000000" w:firstRow="0" w:lastRow="0" w:firstColumn="0" w:lastColumn="0" w:oddVBand="0" w:evenVBand="0" w:oddHBand="0" w:evenHBand="0" w:firstRowFirstColumn="0" w:firstRowLastColumn="0" w:lastRowFirstColumn="0" w:lastRowLastColumn="0"/>
+            </w:pPr>
+            <w:r>
+              <w:t>177190480</w:t>
+            </w:r>
+          </w:p>
+        </w:tc>
+        <w:tc>
+          <w:tcPr>
+            <w:tcW w:w="1620" w:type="dxa"/>
+          </w:tcPr>
+          <w:p>
+            <w:pPr>
+              <w:cnfStyle w:val="000000000000" w:firstRow="0" w:lastRow="0" w:firstColumn="0" w:lastColumn="0" w:oddVBand="0" w:evenVBand="0" w:oddHBand="0" w:evenHBand="0" w:firstRowFirstColumn="0" w:firstRowLastColumn="0" w:lastRowFirstColumn="0" w:lastRowLastColumn="0"/>
+            </w:pPr>
+            <w:r>
+              <w:t>143115392</w:t>
             </w:r>
           </w:p>
         </w:tc>
@@ -3691,19 +3751,6 @@
         </w:tc>
         <w:tc>
           <w:tcPr>
-            <w:tcW w:w="1563" w:type="dxa"/>
-          </w:tcPr>
-          <w:p>
-            <w:pPr>
-              <w:cnfStyle w:val="000000100000" w:firstRow="0" w:lastRow="0" w:firstColumn="0" w:lastColumn="0" w:oddVBand="0" w:evenVBand="0" w:oddHBand="1" w:evenHBand="0" w:firstRowFirstColumn="0" w:firstRowLastColumn="0" w:lastRowFirstColumn="0" w:lastRowLastColumn="0"/>
-            </w:pPr>
-            <w:r>
-              <w:t>291960288</w:t>
-            </w:r>
-          </w:p>
-        </w:tc>
-        <w:tc>
-          <w:tcPr>
             <w:tcW w:w="1679" w:type="dxa"/>
           </w:tcPr>
           <w:p>
@@ -3711,20 +3758,33 @@
               <w:cnfStyle w:val="000000100000" w:firstRow="0" w:lastRow="0" w:firstColumn="0" w:lastColumn="0" w:oddVBand="0" w:evenVBand="0" w:oddHBand="1" w:evenHBand="0" w:firstRowFirstColumn="0" w:firstRowLastColumn="0" w:lastRowFirstColumn="0" w:lastRowLastColumn="0"/>
             </w:pPr>
             <w:r>
-              <w:t>175484656</w:t>
-            </w:r>
-          </w:p>
-        </w:tc>
-        <w:tc>
-          <w:tcPr>
-            <w:tcW w:w="1620" w:type="dxa"/>
-          </w:tcPr>
-          <w:p>
-            <w:pPr>
-              <w:cnfStyle w:val="000000100000" w:firstRow="0" w:lastRow="0" w:firstColumn="0" w:lastColumn="0" w:oddVBand="0" w:evenVBand="0" w:oddHBand="1" w:evenHBand="0" w:firstRowFirstColumn="0" w:firstRowLastColumn="0" w:lastRowFirstColumn="0" w:lastRowLastColumn="0"/>
-            </w:pPr>
-            <w:r>
-              <w:t>103899104</w:t>
+              <w:t>278233984</w:t>
+            </w:r>
+          </w:p>
+        </w:tc>
+        <w:tc>
+          <w:tcPr>
+            <w:tcW w:w="1679" w:type="dxa"/>
+          </w:tcPr>
+          <w:p>
+            <w:pPr>
+              <w:cnfStyle w:val="000000100000" w:firstRow="0" w:lastRow="0" w:firstColumn="0" w:lastColumn="0" w:oddVBand="0" w:evenVBand="0" w:oddHBand="1" w:evenHBand="0" w:firstRowFirstColumn="0" w:firstRowLastColumn="0" w:lastRowFirstColumn="0" w:lastRowLastColumn="0"/>
+            </w:pPr>
+            <w:r>
+              <w:t>176749744</w:t>
+            </w:r>
+          </w:p>
+        </w:tc>
+        <w:tc>
+          <w:tcPr>
+            <w:tcW w:w="1620" w:type="dxa"/>
+          </w:tcPr>
+          <w:p>
+            <w:pPr>
+              <w:cnfStyle w:val="000000100000" w:firstRow="0" w:lastRow="0" w:firstColumn="0" w:lastColumn="0" w:oddVBand="0" w:evenVBand="0" w:oddHBand="1" w:evenHBand="0" w:firstRowFirstColumn="0" w:firstRowLastColumn="0" w:lastRowFirstColumn="0" w:lastRowLastColumn="0"/>
+            </w:pPr>
+            <w:r>
+              <w:t>110725160</w:t>
             </w:r>
           </w:p>
         </w:tc>
@@ -3743,7 +3803,7 @@
         </w:tc>
         <w:tc>
           <w:tcPr>
-            <w:tcW w:w="1563" w:type="dxa"/>
+            <w:tcW w:w="1679" w:type="dxa"/>
           </w:tcPr>
           <w:p>
             <w:pPr>
@@ -3763,20 +3823,20 @@
               <w:cnfStyle w:val="000000000000" w:firstRow="0" w:lastRow="0" w:firstColumn="0" w:lastColumn="0" w:oddVBand="0" w:evenVBand="0" w:oddHBand="0" w:evenHBand="0" w:firstRowFirstColumn="0" w:firstRowLastColumn="0" w:lastRowFirstColumn="0" w:lastRowLastColumn="0"/>
             </w:pPr>
             <w:r>
-              <w:t>112362824</w:t>
-            </w:r>
-          </w:p>
-        </w:tc>
-        <w:tc>
-          <w:tcPr>
-            <w:tcW w:w="1620" w:type="dxa"/>
-          </w:tcPr>
-          <w:p>
-            <w:pPr>
-              <w:cnfStyle w:val="000000000000" w:firstRow="0" w:lastRow="0" w:firstColumn="0" w:lastColumn="0" w:oddVBand="0" w:evenVBand="0" w:oddHBand="0" w:evenHBand="0" w:firstRowFirstColumn="0" w:firstRowLastColumn="0" w:lastRowFirstColumn="0" w:lastRowLastColumn="0"/>
-            </w:pPr>
-            <w:r>
-              <w:t>86160704</w:t>
+              <w:t>111394936</w:t>
+            </w:r>
+          </w:p>
+        </w:tc>
+        <w:tc>
+          <w:tcPr>
+            <w:tcW w:w="1620" w:type="dxa"/>
+          </w:tcPr>
+          <w:p>
+            <w:pPr>
+              <w:cnfStyle w:val="000000000000" w:firstRow="0" w:lastRow="0" w:firstColumn="0" w:lastColumn="0" w:oddVBand="0" w:evenVBand="0" w:oddHBand="0" w:evenHBand="0" w:firstRowFirstColumn="0" w:firstRowLastColumn="0" w:lastRowFirstColumn="0" w:lastRowLastColumn="0"/>
+            </w:pPr>
+            <w:r>
+              <w:t>85402040</w:t>
             </w:r>
           </w:p>
         </w:tc>
@@ -3800,19 +3860,6 @@
         </w:tc>
         <w:tc>
           <w:tcPr>
-            <w:tcW w:w="1563" w:type="dxa"/>
-          </w:tcPr>
-          <w:p>
-            <w:pPr>
-              <w:cnfStyle w:val="000000100000" w:firstRow="0" w:lastRow="0" w:firstColumn="0" w:lastColumn="0" w:oddVBand="0" w:evenVBand="0" w:oddHBand="1" w:evenHBand="0" w:firstRowFirstColumn="0" w:firstRowLastColumn="0" w:lastRowFirstColumn="0" w:lastRowLastColumn="0"/>
-            </w:pPr>
-            <w:r>
-              <w:t>191677648</w:t>
-            </w:r>
-          </w:p>
-        </w:tc>
-        <w:tc>
-          <w:tcPr>
             <w:tcW w:w="1679" w:type="dxa"/>
           </w:tcPr>
           <w:p>
@@ -3820,20 +3867,33 @@
               <w:cnfStyle w:val="000000100000" w:firstRow="0" w:lastRow="0" w:firstColumn="0" w:lastColumn="0" w:oddVBand="0" w:evenVBand="0" w:oddHBand="1" w:evenHBand="0" w:firstRowFirstColumn="0" w:firstRowLastColumn="0" w:lastRowFirstColumn="0" w:lastRowLastColumn="0"/>
             </w:pPr>
             <w:r>
-              <w:t>122775536</w:t>
-            </w:r>
-          </w:p>
-        </w:tc>
-        <w:tc>
-          <w:tcPr>
-            <w:tcW w:w="1620" w:type="dxa"/>
-          </w:tcPr>
-          <w:p>
-            <w:pPr>
-              <w:cnfStyle w:val="000000100000" w:firstRow="0" w:lastRow="0" w:firstColumn="0" w:lastColumn="0" w:oddVBand="0" w:evenVBand="0" w:oddHBand="1" w:evenHBand="0" w:firstRowFirstColumn="0" w:firstRowLastColumn="0" w:lastRowFirstColumn="0" w:lastRowLastColumn="0"/>
-            </w:pPr>
-            <w:r>
-              <w:t>84784008</w:t>
+              <w:t>190411408</w:t>
+            </w:r>
+          </w:p>
+        </w:tc>
+        <w:tc>
+          <w:tcPr>
+            <w:tcW w:w="1679" w:type="dxa"/>
+          </w:tcPr>
+          <w:p>
+            <w:pPr>
+              <w:cnfStyle w:val="000000100000" w:firstRow="0" w:lastRow="0" w:firstColumn="0" w:lastColumn="0" w:oddVBand="0" w:evenVBand="0" w:oddHBand="1" w:evenHBand="0" w:firstRowFirstColumn="0" w:firstRowLastColumn="0" w:lastRowFirstColumn="0" w:lastRowLastColumn="0"/>
+            </w:pPr>
+            <w:r>
+              <w:t>123215304</w:t>
+            </w:r>
+          </w:p>
+        </w:tc>
+        <w:tc>
+          <w:tcPr>
+            <w:tcW w:w="1620" w:type="dxa"/>
+          </w:tcPr>
+          <w:p>
+            <w:pPr>
+              <w:cnfStyle w:val="000000100000" w:firstRow="0" w:lastRow="0" w:firstColumn="0" w:lastColumn="0" w:oddVBand="0" w:evenVBand="0" w:oddHBand="1" w:evenHBand="0" w:firstRowFirstColumn="0" w:firstRowLastColumn="0" w:lastRowFirstColumn="0" w:lastRowLastColumn="0"/>
+            </w:pPr>
+            <w:r>
+              <w:t>93324632</w:t>
             </w:r>
           </w:p>
         </w:tc>
@@ -3854,19 +3914,6 @@
         </w:tc>
         <w:tc>
           <w:tcPr>
-            <w:tcW w:w="1563" w:type="dxa"/>
-          </w:tcPr>
-          <w:p>
-            <w:pPr>
-              <w:cnfStyle w:val="000000000000" w:firstRow="0" w:lastRow="0" w:firstColumn="0" w:lastColumn="0" w:oddVBand="0" w:evenVBand="0" w:oddHBand="0" w:evenHBand="0" w:firstRowFirstColumn="0" w:firstRowLastColumn="0" w:lastRowFirstColumn="0" w:lastRowLastColumn="0"/>
-            </w:pPr>
-            <w:r>
-              <w:t>238290816</w:t>
-            </w:r>
-          </w:p>
-        </w:tc>
-        <w:tc>
-          <w:tcPr>
             <w:tcW w:w="1679" w:type="dxa"/>
           </w:tcPr>
           <w:p>
@@ -3874,20 +3921,33 @@
               <w:cnfStyle w:val="000000000000" w:firstRow="0" w:lastRow="0" w:firstColumn="0" w:lastColumn="0" w:oddVBand="0" w:evenVBand="0" w:oddHBand="0" w:evenHBand="0" w:firstRowFirstColumn="0" w:firstRowLastColumn="0" w:lastRowFirstColumn="0" w:lastRowLastColumn="0"/>
             </w:pPr>
             <w:r>
-              <w:t>123954952</w:t>
-            </w:r>
-          </w:p>
-        </w:tc>
-        <w:tc>
-          <w:tcPr>
-            <w:tcW w:w="1620" w:type="dxa"/>
-          </w:tcPr>
-          <w:p>
-            <w:pPr>
-              <w:cnfStyle w:val="000000000000" w:firstRow="0" w:lastRow="0" w:firstColumn="0" w:lastColumn="0" w:oddVBand="0" w:evenVBand="0" w:oddHBand="0" w:evenHBand="0" w:firstRowFirstColumn="0" w:firstRowLastColumn="0" w:lastRowFirstColumn="0" w:lastRowLastColumn="0"/>
-            </w:pPr>
-            <w:r>
-              <w:t>78551056</w:t>
+              <w:t>234336832</w:t>
+            </w:r>
+          </w:p>
+        </w:tc>
+        <w:tc>
+          <w:tcPr>
+            <w:tcW w:w="1679" w:type="dxa"/>
+          </w:tcPr>
+          <w:p>
+            <w:pPr>
+              <w:cnfStyle w:val="000000000000" w:firstRow="0" w:lastRow="0" w:firstColumn="0" w:lastColumn="0" w:oddVBand="0" w:evenVBand="0" w:oddHBand="0" w:evenHBand="0" w:firstRowFirstColumn="0" w:firstRowLastColumn="0" w:lastRowFirstColumn="0" w:lastRowLastColumn="0"/>
+            </w:pPr>
+            <w:r>
+              <w:t>122402792</w:t>
+            </w:r>
+          </w:p>
+        </w:tc>
+        <w:tc>
+          <w:tcPr>
+            <w:tcW w:w="1620" w:type="dxa"/>
+          </w:tcPr>
+          <w:p>
+            <w:pPr>
+              <w:cnfStyle w:val="000000000000" w:firstRow="0" w:lastRow="0" w:firstColumn="0" w:lastColumn="0" w:oddVBand="0" w:evenVBand="0" w:oddHBand="0" w:evenHBand="0" w:firstRowFirstColumn="0" w:firstRowLastColumn="0" w:lastRowFirstColumn="0" w:lastRowLastColumn="0"/>
+            </w:pPr>
+            <w:r>
+              <w:t>93522848</w:t>
             </w:r>
           </w:p>
         </w:tc>
@@ -3911,19 +3971,6 @@
         </w:tc>
         <w:tc>
           <w:tcPr>
-            <w:tcW w:w="1563" w:type="dxa"/>
-          </w:tcPr>
-          <w:p>
-            <w:pPr>
-              <w:cnfStyle w:val="000000100000" w:firstRow="0" w:lastRow="0" w:firstColumn="0" w:lastColumn="0" w:oddVBand="0" w:evenVBand="0" w:oddHBand="1" w:evenHBand="0" w:firstRowFirstColumn="0" w:firstRowLastColumn="0" w:lastRowFirstColumn="0" w:lastRowLastColumn="0"/>
-            </w:pPr>
-            <w:r>
-              <w:t>189799104</w:t>
-            </w:r>
-          </w:p>
-        </w:tc>
-        <w:tc>
-          <w:tcPr>
             <w:tcW w:w="1679" w:type="dxa"/>
           </w:tcPr>
           <w:p>
@@ -3931,20 +3978,33 @@
               <w:cnfStyle w:val="000000100000" w:firstRow="0" w:lastRow="0" w:firstColumn="0" w:lastColumn="0" w:oddVBand="0" w:evenVBand="0" w:oddHBand="1" w:evenHBand="0" w:firstRowFirstColumn="0" w:firstRowLastColumn="0" w:lastRowFirstColumn="0" w:lastRowLastColumn="0"/>
             </w:pPr>
             <w:r>
-              <w:t>145842688</w:t>
-            </w:r>
-          </w:p>
-        </w:tc>
-        <w:tc>
-          <w:tcPr>
-            <w:tcW w:w="1620" w:type="dxa"/>
-          </w:tcPr>
-          <w:p>
-            <w:pPr>
-              <w:cnfStyle w:val="000000100000" w:firstRow="0" w:lastRow="0" w:firstColumn="0" w:lastColumn="0" w:oddVBand="0" w:evenVBand="0" w:oddHBand="1" w:evenHBand="0" w:firstRowFirstColumn="0" w:firstRowLastColumn="0" w:lastRowFirstColumn="0" w:lastRowLastColumn="0"/>
-            </w:pPr>
-            <w:r>
-              <w:t>90311288</w:t>
+              <w:t>185199088</w:t>
+            </w:r>
+          </w:p>
+        </w:tc>
+        <w:tc>
+          <w:tcPr>
+            <w:tcW w:w="1679" w:type="dxa"/>
+          </w:tcPr>
+          <w:p>
+            <w:pPr>
+              <w:cnfStyle w:val="000000100000" w:firstRow="0" w:lastRow="0" w:firstColumn="0" w:lastColumn="0" w:oddVBand="0" w:evenVBand="0" w:oddHBand="1" w:evenHBand="0" w:firstRowFirstColumn="0" w:firstRowLastColumn="0" w:lastRowFirstColumn="0" w:lastRowLastColumn="0"/>
+            </w:pPr>
+            <w:r>
+              <w:t>147570048</w:t>
+            </w:r>
+          </w:p>
+        </w:tc>
+        <w:tc>
+          <w:tcPr>
+            <w:tcW w:w="1620" w:type="dxa"/>
+          </w:tcPr>
+          <w:p>
+            <w:pPr>
+              <w:cnfStyle w:val="000000100000" w:firstRow="0" w:lastRow="0" w:firstColumn="0" w:lastColumn="0" w:oddVBand="0" w:evenVBand="0" w:oddHBand="1" w:evenHBand="0" w:firstRowFirstColumn="0" w:firstRowLastColumn="0" w:lastRowFirstColumn="0" w:lastRowLastColumn="0"/>
+            </w:pPr>
+            <w:r>
+              <w:t>112306776</w:t>
             </w:r>
           </w:p>
         </w:tc>
@@ -3965,19 +4025,6 @@
         </w:tc>
         <w:tc>
           <w:tcPr>
-            <w:tcW w:w="1563" w:type="dxa"/>
-          </w:tcPr>
-          <w:p>
-            <w:pPr>
-              <w:cnfStyle w:val="000000000000" w:firstRow="0" w:lastRow="0" w:firstColumn="0" w:lastColumn="0" w:oddVBand="0" w:evenVBand="0" w:oddHBand="0" w:evenHBand="0" w:firstRowFirstColumn="0" w:firstRowLastColumn="0" w:lastRowFirstColumn="0" w:lastRowLastColumn="0"/>
-            </w:pPr>
-            <w:r>
-              <w:t>143024336</w:t>
-            </w:r>
-          </w:p>
-        </w:tc>
-        <w:tc>
-          <w:tcPr>
             <w:tcW w:w="1679" w:type="dxa"/>
           </w:tcPr>
           <w:p>
@@ -3985,20 +4032,33 @@
               <w:cnfStyle w:val="000000000000" w:firstRow="0" w:lastRow="0" w:firstColumn="0" w:lastColumn="0" w:oddVBand="0" w:evenVBand="0" w:oddHBand="0" w:evenHBand="0" w:firstRowFirstColumn="0" w:firstRowLastColumn="0" w:lastRowFirstColumn="0" w:lastRowLastColumn="0"/>
             </w:pPr>
             <w:r>
-              <w:t>89003544</w:t>
-            </w:r>
-          </w:p>
-        </w:tc>
-        <w:tc>
-          <w:tcPr>
-            <w:tcW w:w="1620" w:type="dxa"/>
-          </w:tcPr>
-          <w:p>
-            <w:pPr>
-              <w:cnfStyle w:val="000000000000" w:firstRow="0" w:lastRow="0" w:firstColumn="0" w:lastColumn="0" w:oddVBand="0" w:evenVBand="0" w:oddHBand="0" w:evenHBand="0" w:firstRowFirstColumn="0" w:firstRowLastColumn="0" w:lastRowFirstColumn="0" w:lastRowLastColumn="0"/>
-            </w:pPr>
-            <w:r>
-              <w:t>77686056</w:t>
+              <w:t>141393952</w:t>
+            </w:r>
+          </w:p>
+        </w:tc>
+        <w:tc>
+          <w:tcPr>
+            <w:tcW w:w="1679" w:type="dxa"/>
+          </w:tcPr>
+          <w:p>
+            <w:pPr>
+              <w:cnfStyle w:val="000000000000" w:firstRow="0" w:lastRow="0" w:firstColumn="0" w:lastColumn="0" w:oddVBand="0" w:evenVBand="0" w:oddHBand="0" w:evenHBand="0" w:firstRowFirstColumn="0" w:firstRowLastColumn="0" w:lastRowFirstColumn="0" w:lastRowLastColumn="0"/>
+            </w:pPr>
+            <w:r>
+              <w:t>106141816</w:t>
+            </w:r>
+          </w:p>
+        </w:tc>
+        <w:tc>
+          <w:tcPr>
+            <w:tcW w:w="1620" w:type="dxa"/>
+          </w:tcPr>
+          <w:p>
+            <w:pPr>
+              <w:cnfStyle w:val="000000000000" w:firstRow="0" w:lastRow="0" w:firstColumn="0" w:lastColumn="0" w:oddVBand="0" w:evenVBand="0" w:oddHBand="0" w:evenHBand="0" w:firstRowFirstColumn="0" w:firstRowLastColumn="0" w:lastRowFirstColumn="0" w:lastRowLastColumn="0"/>
+            </w:pPr>
+            <w:r>
+              <w:t>77452312</w:t>
             </w:r>
           </w:p>
         </w:tc>
@@ -4022,19 +4082,6 @@
         </w:tc>
         <w:tc>
           <w:tcPr>
-            <w:tcW w:w="1563" w:type="dxa"/>
-          </w:tcPr>
-          <w:p>
-            <w:pPr>
-              <w:cnfStyle w:val="000000100000" w:firstRow="0" w:lastRow="0" w:firstColumn="0" w:lastColumn="0" w:oddVBand="0" w:evenVBand="0" w:oddHBand="1" w:evenHBand="0" w:firstRowFirstColumn="0" w:firstRowLastColumn="0" w:lastRowFirstColumn="0" w:lastRowLastColumn="0"/>
-            </w:pPr>
-            <w:r>
-              <w:t>218484544</w:t>
-            </w:r>
-          </w:p>
-        </w:tc>
-        <w:tc>
-          <w:tcPr>
             <w:tcW w:w="1679" w:type="dxa"/>
           </w:tcPr>
           <w:p>
@@ -4042,20 +4089,33 @@
               <w:cnfStyle w:val="000000100000" w:firstRow="0" w:lastRow="0" w:firstColumn="0" w:lastColumn="0" w:oddVBand="0" w:evenVBand="0" w:oddHBand="1" w:evenHBand="0" w:firstRowFirstColumn="0" w:firstRowLastColumn="0" w:lastRowFirstColumn="0" w:lastRowLastColumn="0"/>
             </w:pPr>
             <w:r>
-              <w:t>105099712</w:t>
-            </w:r>
-          </w:p>
-        </w:tc>
-        <w:tc>
-          <w:tcPr>
-            <w:tcW w:w="1620" w:type="dxa"/>
-          </w:tcPr>
-          <w:p>
-            <w:pPr>
-              <w:cnfStyle w:val="000000100000" w:firstRow="0" w:lastRow="0" w:firstColumn="0" w:lastColumn="0" w:oddVBand="0" w:evenVBand="0" w:oddHBand="1" w:evenHBand="0" w:firstRowFirstColumn="0" w:firstRowLastColumn="0" w:lastRowFirstColumn="0" w:lastRowLastColumn="0"/>
-            </w:pPr>
-            <w:r>
-              <w:t>80688696</w:t>
+              <w:t>217242160</w:t>
+            </w:r>
+          </w:p>
+        </w:tc>
+        <w:tc>
+          <w:tcPr>
+            <w:tcW w:w="1679" w:type="dxa"/>
+          </w:tcPr>
+          <w:p>
+            <w:pPr>
+              <w:cnfStyle w:val="000000100000" w:firstRow="0" w:lastRow="0" w:firstColumn="0" w:lastColumn="0" w:oddVBand="0" w:evenVBand="0" w:oddHBand="1" w:evenHBand="0" w:firstRowFirstColumn="0" w:firstRowLastColumn="0" w:lastRowFirstColumn="0" w:lastRowLastColumn="0"/>
+            </w:pPr>
+            <w:r>
+              <w:t>104590728</w:t>
+            </w:r>
+          </w:p>
+        </w:tc>
+        <w:tc>
+          <w:tcPr>
+            <w:tcW w:w="1620" w:type="dxa"/>
+          </w:tcPr>
+          <w:p>
+            <w:pPr>
+              <w:cnfStyle w:val="000000100000" w:firstRow="0" w:lastRow="0" w:firstColumn="0" w:lastColumn="0" w:oddVBand="0" w:evenVBand="0" w:oddHBand="1" w:evenHBand="0" w:firstRowFirstColumn="0" w:firstRowLastColumn="0" w:lastRowFirstColumn="0" w:lastRowLastColumn="0"/>
+            </w:pPr>
+            <w:r>
+              <w:t>90208616</w:t>
             </w:r>
           </w:p>
         </w:tc>
@@ -4074,19 +4134,6 @@
         </w:tc>
         <w:tc>
           <w:tcPr>
-            <w:tcW w:w="1563" w:type="dxa"/>
-          </w:tcPr>
-          <w:p>
-            <w:pPr>
-              <w:cnfStyle w:val="000000000000" w:firstRow="0" w:lastRow="0" w:firstColumn="0" w:lastColumn="0" w:oddVBand="0" w:evenVBand="0" w:oddHBand="0" w:evenHBand="0" w:firstRowFirstColumn="0" w:firstRowLastColumn="0" w:lastRowFirstColumn="0" w:lastRowLastColumn="0"/>
-            </w:pPr>
-            <w:r>
-              <w:t>380669120</w:t>
-            </w:r>
-          </w:p>
-        </w:tc>
-        <w:tc>
-          <w:tcPr>
             <w:tcW w:w="1679" w:type="dxa"/>
           </w:tcPr>
           <w:p>
@@ -4094,20 +4141,33 @@
               <w:cnfStyle w:val="000000000000" w:firstRow="0" w:lastRow="0" w:firstColumn="0" w:lastColumn="0" w:oddVBand="0" w:evenVBand="0" w:oddHBand="0" w:evenHBand="0" w:firstRowFirstColumn="0" w:firstRowLastColumn="0" w:lastRowFirstColumn="0" w:lastRowLastColumn="0"/>
             </w:pPr>
             <w:r>
-              <w:t>143618512</w:t>
-            </w:r>
-          </w:p>
-        </w:tc>
-        <w:tc>
-          <w:tcPr>
-            <w:tcW w:w="1620" w:type="dxa"/>
-          </w:tcPr>
-          <w:p>
-            <w:pPr>
-              <w:cnfStyle w:val="000000000000" w:firstRow="0" w:lastRow="0" w:firstColumn="0" w:lastColumn="0" w:oddVBand="0" w:evenVBand="0" w:oddHBand="0" w:evenHBand="0" w:firstRowFirstColumn="0" w:firstRowLastColumn="0" w:lastRowFirstColumn="0" w:lastRowLastColumn="0"/>
-            </w:pPr>
-            <w:r>
-              <w:t>104918032</w:t>
+              <w:t>449122784</w:t>
+            </w:r>
+          </w:p>
+        </w:tc>
+        <w:tc>
+          <w:tcPr>
+            <w:tcW w:w="1679" w:type="dxa"/>
+          </w:tcPr>
+          <w:p>
+            <w:pPr>
+              <w:cnfStyle w:val="000000000000" w:firstRow="0" w:lastRow="0" w:firstColumn="0" w:lastColumn="0" w:oddVBand="0" w:evenVBand="0" w:oddHBand="0" w:evenHBand="0" w:firstRowFirstColumn="0" w:firstRowLastColumn="0" w:lastRowFirstColumn="0" w:lastRowLastColumn="0"/>
+            </w:pPr>
+            <w:r>
+              <w:t>147338128</w:t>
+            </w:r>
+          </w:p>
+        </w:tc>
+        <w:tc>
+          <w:tcPr>
+            <w:tcW w:w="1620" w:type="dxa"/>
+          </w:tcPr>
+          <w:p>
+            <w:pPr>
+              <w:cnfStyle w:val="000000000000" w:firstRow="0" w:lastRow="0" w:firstColumn="0" w:lastColumn="0" w:oddVBand="0" w:evenVBand="0" w:oddHBand="0" w:evenHBand="0" w:firstRowFirstColumn="0" w:firstRowLastColumn="0" w:lastRowFirstColumn="0" w:lastRowLastColumn="0"/>
+            </w:pPr>
+            <w:r>
+              <w:t>140466384</w:t>
             </w:r>
           </w:p>
         </w:tc>
@@ -4129,19 +4189,6 @@
         </w:tc>
         <w:tc>
           <w:tcPr>
-            <w:tcW w:w="1563" w:type="dxa"/>
-          </w:tcPr>
-          <w:p>
-            <w:pPr>
-              <w:cnfStyle w:val="000000100000" w:firstRow="0" w:lastRow="0" w:firstColumn="0" w:lastColumn="0" w:oddVBand="0" w:evenVBand="0" w:oddHBand="1" w:evenHBand="0" w:firstRowFirstColumn="0" w:firstRowLastColumn="0" w:lastRowFirstColumn="0" w:lastRowLastColumn="0"/>
-            </w:pPr>
-            <w:r>
-              <w:t>126872296</w:t>
-            </w:r>
-          </w:p>
-        </w:tc>
-        <w:tc>
-          <w:tcPr>
             <w:tcW w:w="1679" w:type="dxa"/>
           </w:tcPr>
           <w:p>
@@ -4149,20 +4196,33 @@
               <w:cnfStyle w:val="000000100000" w:firstRow="0" w:lastRow="0" w:firstColumn="0" w:lastColumn="0" w:oddVBand="0" w:evenVBand="0" w:oddHBand="1" w:evenHBand="0" w:firstRowFirstColumn="0" w:firstRowLastColumn="0" w:lastRowFirstColumn="0" w:lastRowLastColumn="0"/>
             </w:pPr>
             <w:r>
-              <w:t>92116424</w:t>
-            </w:r>
-          </w:p>
-        </w:tc>
-        <w:tc>
-          <w:tcPr>
-            <w:tcW w:w="1620" w:type="dxa"/>
-          </w:tcPr>
-          <w:p>
-            <w:pPr>
-              <w:cnfStyle w:val="000000100000" w:firstRow="0" w:lastRow="0" w:firstColumn="0" w:lastColumn="0" w:oddVBand="0" w:evenVBand="0" w:oddHBand="1" w:evenHBand="0" w:firstRowFirstColumn="0" w:firstRowLastColumn="0" w:lastRowFirstColumn="0" w:lastRowLastColumn="0"/>
-            </w:pPr>
-            <w:r>
-              <w:t>88512304</w:t>
+              <w:t>152777744</w:t>
+            </w:r>
+          </w:p>
+        </w:tc>
+        <w:tc>
+          <w:tcPr>
+            <w:tcW w:w="1679" w:type="dxa"/>
+          </w:tcPr>
+          <w:p>
+            <w:pPr>
+              <w:cnfStyle w:val="000000100000" w:firstRow="0" w:lastRow="0" w:firstColumn="0" w:lastColumn="0" w:oddVBand="0" w:evenVBand="0" w:oddHBand="1" w:evenHBand="0" w:firstRowFirstColumn="0" w:firstRowLastColumn="0" w:lastRowFirstColumn="0" w:lastRowLastColumn="0"/>
+            </w:pPr>
+            <w:r>
+              <w:t>112821584</w:t>
+            </w:r>
+          </w:p>
+        </w:tc>
+        <w:tc>
+          <w:tcPr>
+            <w:tcW w:w="1620" w:type="dxa"/>
+          </w:tcPr>
+          <w:p>
+            <w:pPr>
+              <w:cnfStyle w:val="000000100000" w:firstRow="0" w:lastRow="0" w:firstColumn="0" w:lastColumn="0" w:oddVBand="0" w:evenVBand="0" w:oddHBand="1" w:evenHBand="0" w:firstRowFirstColumn="0" w:firstRowLastColumn="0" w:lastRowFirstColumn="0" w:lastRowLastColumn="0"/>
+            </w:pPr>
+            <w:r>
+              <w:t>87388648</w:t>
             </w:r>
           </w:p>
         </w:tc>
@@ -4181,19 +4241,6 @@
         </w:tc>
         <w:tc>
           <w:tcPr>
-            <w:tcW w:w="1563" w:type="dxa"/>
-          </w:tcPr>
-          <w:p>
-            <w:pPr>
-              <w:cnfStyle w:val="000000000000" w:firstRow="0" w:lastRow="0" w:firstColumn="0" w:lastColumn="0" w:oddVBand="0" w:evenVBand="0" w:oddHBand="0" w:evenHBand="0" w:firstRowFirstColumn="0" w:firstRowLastColumn="0" w:lastRowFirstColumn="0" w:lastRowLastColumn="0"/>
-            </w:pPr>
-            <w:r>
-              <w:t>194916816</w:t>
-            </w:r>
-          </w:p>
-        </w:tc>
-        <w:tc>
-          <w:tcPr>
             <w:tcW w:w="1679" w:type="dxa"/>
           </w:tcPr>
           <w:p>
@@ -4201,20 +4248,33 @@
               <w:cnfStyle w:val="000000000000" w:firstRow="0" w:lastRow="0" w:firstColumn="0" w:lastColumn="0" w:oddVBand="0" w:evenVBand="0" w:oddHBand="0" w:evenHBand="0" w:firstRowFirstColumn="0" w:firstRowLastColumn="0" w:lastRowFirstColumn="0" w:lastRowLastColumn="0"/>
             </w:pPr>
             <w:r>
-              <w:t>136675360</w:t>
-            </w:r>
-          </w:p>
-        </w:tc>
-        <w:tc>
-          <w:tcPr>
-            <w:tcW w:w="1620" w:type="dxa"/>
-          </w:tcPr>
-          <w:p>
-            <w:pPr>
-              <w:cnfStyle w:val="000000000000" w:firstRow="0" w:lastRow="0" w:firstColumn="0" w:lastColumn="0" w:oddVBand="0" w:evenVBand="0" w:oddHBand="0" w:evenHBand="0" w:firstRowFirstColumn="0" w:firstRowLastColumn="0" w:lastRowFirstColumn="0" w:lastRowLastColumn="0"/>
-            </w:pPr>
-            <w:r>
-              <w:t>103117544</w:t>
+              <w:t>234131392</w:t>
+            </w:r>
+          </w:p>
+        </w:tc>
+        <w:tc>
+          <w:tcPr>
+            <w:tcW w:w="1679" w:type="dxa"/>
+          </w:tcPr>
+          <w:p>
+            <w:pPr>
+              <w:cnfStyle w:val="000000000000" w:firstRow="0" w:lastRow="0" w:firstColumn="0" w:lastColumn="0" w:oddVBand="0" w:evenVBand="0" w:oddHBand="0" w:evenHBand="0" w:firstRowFirstColumn="0" w:firstRowLastColumn="0" w:lastRowFirstColumn="0" w:lastRowLastColumn="0"/>
+            </w:pPr>
+            <w:r>
+              <w:t>164019168</w:t>
+            </w:r>
+          </w:p>
+        </w:tc>
+        <w:tc>
+          <w:tcPr>
+            <w:tcW w:w="1620" w:type="dxa"/>
+          </w:tcPr>
+          <w:p>
+            <w:pPr>
+              <w:cnfStyle w:val="000000000000" w:firstRow="0" w:lastRow="0" w:firstColumn="0" w:lastColumn="0" w:oddVBand="0" w:evenVBand="0" w:oddHBand="0" w:evenHBand="0" w:firstRowFirstColumn="0" w:firstRowLastColumn="0" w:lastRowFirstColumn="0" w:lastRowLastColumn="0"/>
+            </w:pPr>
+            <w:r>
+              <w:t>132477032</w:t>
             </w:r>
           </w:p>
         </w:tc>
@@ -4238,19 +4298,6 @@
         </w:tc>
         <w:tc>
           <w:tcPr>
-            <w:tcW w:w="1563" w:type="dxa"/>
-          </w:tcPr>
-          <w:p>
-            <w:pPr>
-              <w:cnfStyle w:val="000000100000" w:firstRow="0" w:lastRow="0" w:firstColumn="0" w:lastColumn="0" w:oddVBand="0" w:evenVBand="0" w:oddHBand="1" w:evenHBand="0" w:firstRowFirstColumn="0" w:firstRowLastColumn="0" w:lastRowFirstColumn="0" w:lastRowLastColumn="0"/>
-            </w:pPr>
-            <w:r>
-              <w:t>67358512</w:t>
-            </w:r>
-          </w:p>
-        </w:tc>
-        <w:tc>
-          <w:tcPr>
             <w:tcW w:w="1679" w:type="dxa"/>
           </w:tcPr>
           <w:p>
@@ -4258,20 +4305,33 @@
               <w:cnfStyle w:val="000000100000" w:firstRow="0" w:lastRow="0" w:firstColumn="0" w:lastColumn="0" w:oddVBand="0" w:evenVBand="0" w:oddHBand="1" w:evenHBand="0" w:firstRowFirstColumn="0" w:firstRowLastColumn="0" w:lastRowFirstColumn="0" w:lastRowLastColumn="0"/>
             </w:pPr>
             <w:r>
-              <w:t>111843960</w:t>
-            </w:r>
-          </w:p>
-        </w:tc>
-        <w:tc>
-          <w:tcPr>
-            <w:tcW w:w="1620" w:type="dxa"/>
-          </w:tcPr>
-          <w:p>
-            <w:pPr>
-              <w:cnfStyle w:val="000000100000" w:firstRow="0" w:lastRow="0" w:firstColumn="0" w:lastColumn="0" w:oddVBand="0" w:evenVBand="0" w:oddHBand="1" w:evenHBand="0" w:firstRowFirstColumn="0" w:firstRowLastColumn="0" w:lastRowFirstColumn="0" w:lastRowLastColumn="0"/>
-            </w:pPr>
-            <w:r>
-              <w:t>80472128</w:t>
+              <w:t>68306880</w:t>
+            </w:r>
+          </w:p>
+        </w:tc>
+        <w:tc>
+          <w:tcPr>
+            <w:tcW w:w="1679" w:type="dxa"/>
+          </w:tcPr>
+          <w:p>
+            <w:pPr>
+              <w:cnfStyle w:val="000000100000" w:firstRow="0" w:lastRow="0" w:firstColumn="0" w:lastColumn="0" w:oddVBand="0" w:evenVBand="0" w:oddHBand="1" w:evenHBand="0" w:firstRowFirstColumn="0" w:firstRowLastColumn="0" w:lastRowFirstColumn="0" w:lastRowLastColumn="0"/>
+            </w:pPr>
+            <w:r>
+              <w:t>112239856</w:t>
+            </w:r>
+          </w:p>
+        </w:tc>
+        <w:tc>
+          <w:tcPr>
+            <w:tcW w:w="1620" w:type="dxa"/>
+          </w:tcPr>
+          <w:p>
+            <w:pPr>
+              <w:cnfStyle w:val="000000100000" w:firstRow="0" w:lastRow="0" w:firstColumn="0" w:lastColumn="0" w:oddVBand="0" w:evenVBand="0" w:oddHBand="1" w:evenHBand="0" w:firstRowFirstColumn="0" w:firstRowLastColumn="0" w:lastRowFirstColumn="0" w:lastRowLastColumn="0"/>
+            </w:pPr>
+            <w:r>
+              <w:t>81561552</w:t>
             </w:r>
           </w:p>
         </w:tc>
@@ -4290,19 +4350,6 @@
         </w:tc>
         <w:tc>
           <w:tcPr>
-            <w:tcW w:w="1563" w:type="dxa"/>
-          </w:tcPr>
-          <w:p>
-            <w:pPr>
-              <w:cnfStyle w:val="000000000000" w:firstRow="0" w:lastRow="0" w:firstColumn="0" w:lastColumn="0" w:oddVBand="0" w:evenVBand="0" w:oddHBand="0" w:evenHBand="0" w:firstRowFirstColumn="0" w:firstRowLastColumn="0" w:lastRowFirstColumn="0" w:lastRowLastColumn="0"/>
-            </w:pPr>
-            <w:r>
-              <w:t>113269584</w:t>
-            </w:r>
-          </w:p>
-        </w:tc>
-        <w:tc>
-          <w:tcPr>
             <w:tcW w:w="1679" w:type="dxa"/>
           </w:tcPr>
           <w:p>
@@ -4310,20 +4357,33 @@
               <w:cnfStyle w:val="000000000000" w:firstRow="0" w:lastRow="0" w:firstColumn="0" w:lastColumn="0" w:oddVBand="0" w:evenVBand="0" w:oddHBand="0" w:evenHBand="0" w:firstRowFirstColumn="0" w:firstRowLastColumn="0" w:lastRowFirstColumn="0" w:lastRowLastColumn="0"/>
             </w:pPr>
             <w:r>
-              <w:t>124723064</w:t>
-            </w:r>
-          </w:p>
-        </w:tc>
-        <w:tc>
-          <w:tcPr>
-            <w:tcW w:w="1620" w:type="dxa"/>
-          </w:tcPr>
-          <w:p>
-            <w:pPr>
-              <w:cnfStyle w:val="000000000000" w:firstRow="0" w:lastRow="0" w:firstColumn="0" w:lastColumn="0" w:oddVBand="0" w:evenVBand="0" w:oddHBand="0" w:evenHBand="0" w:firstRowFirstColumn="0" w:firstRowLastColumn="0" w:lastRowFirstColumn="0" w:lastRowLastColumn="0"/>
-            </w:pPr>
-            <w:r>
-              <w:t>87278136</w:t>
+              <w:t>116275968</w:t>
+            </w:r>
+          </w:p>
+        </w:tc>
+        <w:tc>
+          <w:tcPr>
+            <w:tcW w:w="1679" w:type="dxa"/>
+          </w:tcPr>
+          <w:p>
+            <w:pPr>
+              <w:cnfStyle w:val="000000000000" w:firstRow="0" w:lastRow="0" w:firstColumn="0" w:lastColumn="0" w:oddVBand="0" w:evenVBand="0" w:oddHBand="0" w:evenHBand="0" w:firstRowFirstColumn="0" w:firstRowLastColumn="0" w:lastRowFirstColumn="0" w:lastRowLastColumn="0"/>
+            </w:pPr>
+            <w:r>
+              <w:t>124183992</w:t>
+            </w:r>
+          </w:p>
+        </w:tc>
+        <w:tc>
+          <w:tcPr>
+            <w:tcW w:w="1620" w:type="dxa"/>
+          </w:tcPr>
+          <w:p>
+            <w:pPr>
+              <w:cnfStyle w:val="000000000000" w:firstRow="0" w:lastRow="0" w:firstColumn="0" w:lastColumn="0" w:oddVBand="0" w:evenVBand="0" w:oddHBand="0" w:evenHBand="0" w:firstRowFirstColumn="0" w:firstRowLastColumn="0" w:lastRowFirstColumn="0" w:lastRowLastColumn="0"/>
+            </w:pPr>
+            <w:r>
+              <w:t>94290560</w:t>
             </w:r>
           </w:p>
         </w:tc>
@@ -4347,19 +4407,6 @@
         </w:tc>
         <w:tc>
           <w:tcPr>
-            <w:tcW w:w="1563" w:type="dxa"/>
-          </w:tcPr>
-          <w:p>
-            <w:pPr>
-              <w:cnfStyle w:val="000000100000" w:firstRow="0" w:lastRow="0" w:firstColumn="0" w:lastColumn="0" w:oddVBand="0" w:evenVBand="0" w:oddHBand="1" w:evenHBand="0" w:firstRowFirstColumn="0" w:firstRowLastColumn="0" w:lastRowFirstColumn="0" w:lastRowLastColumn="0"/>
-            </w:pPr>
-            <w:r>
-              <w:t>759127360</w:t>
-            </w:r>
-          </w:p>
-        </w:tc>
-        <w:tc>
-          <w:tcPr>
             <w:tcW w:w="1679" w:type="dxa"/>
           </w:tcPr>
           <w:p>
@@ -4367,20 +4414,33 @@
               <w:cnfStyle w:val="000000100000" w:firstRow="0" w:lastRow="0" w:firstColumn="0" w:lastColumn="0" w:oddVBand="0" w:evenVBand="0" w:oddHBand="1" w:evenHBand="0" w:firstRowFirstColumn="0" w:firstRowLastColumn="0" w:lastRowFirstColumn="0" w:lastRowLastColumn="0"/>
             </w:pPr>
             <w:r>
-              <w:t>118042552</w:t>
-            </w:r>
-          </w:p>
-        </w:tc>
-        <w:tc>
-          <w:tcPr>
-            <w:tcW w:w="1620" w:type="dxa"/>
-          </w:tcPr>
-          <w:p>
-            <w:pPr>
-              <w:cnfStyle w:val="000000100000" w:firstRow="0" w:lastRow="0" w:firstColumn="0" w:lastColumn="0" w:oddVBand="0" w:evenVBand="0" w:oddHBand="1" w:evenHBand="0" w:firstRowFirstColumn="0" w:firstRowLastColumn="0" w:lastRowFirstColumn="0" w:lastRowLastColumn="0"/>
-            </w:pPr>
-            <w:r>
-              <w:t>89546752</w:t>
+              <w:t>855282944</w:t>
+            </w:r>
+          </w:p>
+        </w:tc>
+        <w:tc>
+          <w:tcPr>
+            <w:tcW w:w="1679" w:type="dxa"/>
+          </w:tcPr>
+          <w:p>
+            <w:pPr>
+              <w:cnfStyle w:val="000000100000" w:firstRow="0" w:lastRow="0" w:firstColumn="0" w:lastColumn="0" w:oddVBand="0" w:evenVBand="0" w:oddHBand="1" w:evenHBand="0" w:firstRowFirstColumn="0" w:firstRowLastColumn="0" w:lastRowFirstColumn="0" w:lastRowLastColumn="0"/>
+            </w:pPr>
+            <w:r>
+              <w:t>137715184</w:t>
+            </w:r>
+          </w:p>
+        </w:tc>
+        <w:tc>
+          <w:tcPr>
+            <w:tcW w:w="1620" w:type="dxa"/>
+          </w:tcPr>
+          <w:p>
+            <w:pPr>
+              <w:cnfStyle w:val="000000100000" w:firstRow="0" w:lastRow="0" w:firstColumn="0" w:lastColumn="0" w:oddVBand="0" w:evenVBand="0" w:oddHBand="1" w:evenHBand="0" w:firstRowFirstColumn="0" w:firstRowLastColumn="0" w:lastRowFirstColumn="0" w:lastRowLastColumn="0"/>
+            </w:pPr>
+            <w:r>
+              <w:t>96141376</w:t>
             </w:r>
           </w:p>
         </w:tc>
@@ -4399,19 +4459,6 @@
         </w:tc>
         <w:tc>
           <w:tcPr>
-            <w:tcW w:w="1563" w:type="dxa"/>
-          </w:tcPr>
-          <w:p>
-            <w:pPr>
-              <w:cnfStyle w:val="000000000000" w:firstRow="0" w:lastRow="0" w:firstColumn="0" w:lastColumn="0" w:oddVBand="0" w:evenVBand="0" w:oddHBand="0" w:evenHBand="0" w:firstRowFirstColumn="0" w:firstRowLastColumn="0" w:lastRowFirstColumn="0" w:lastRowLastColumn="0"/>
-            </w:pPr>
-            <w:r>
-              <w:t>102245992</w:t>
-            </w:r>
-          </w:p>
-        </w:tc>
-        <w:tc>
-          <w:tcPr>
             <w:tcW w:w="1679" w:type="dxa"/>
           </w:tcPr>
           <w:p>
@@ -4419,20 +4466,33 @@
               <w:cnfStyle w:val="000000000000" w:firstRow="0" w:lastRow="0" w:firstColumn="0" w:lastColumn="0" w:oddVBand="0" w:evenVBand="0" w:oddHBand="0" w:evenHBand="0" w:firstRowFirstColumn="0" w:firstRowLastColumn="0" w:lastRowFirstColumn="0" w:lastRowLastColumn="0"/>
             </w:pPr>
             <w:r>
-              <w:t>111162792</w:t>
-            </w:r>
-          </w:p>
-        </w:tc>
-        <w:tc>
-          <w:tcPr>
-            <w:tcW w:w="1620" w:type="dxa"/>
-          </w:tcPr>
-          <w:p>
-            <w:pPr>
-              <w:cnfStyle w:val="000000000000" w:firstRow="0" w:lastRow="0" w:firstColumn="0" w:lastColumn="0" w:oddVBand="0" w:evenVBand="0" w:oddHBand="0" w:evenHBand="0" w:firstRowFirstColumn="0" w:firstRowLastColumn="0" w:lastRowFirstColumn="0" w:lastRowLastColumn="0"/>
-            </w:pPr>
-            <w:r>
-              <w:t>79171840</w:t>
+              <w:t>101164024</w:t>
+            </w:r>
+          </w:p>
+        </w:tc>
+        <w:tc>
+          <w:tcPr>
+            <w:tcW w:w="1679" w:type="dxa"/>
+          </w:tcPr>
+          <w:p>
+            <w:pPr>
+              <w:cnfStyle w:val="000000000000" w:firstRow="0" w:lastRow="0" w:firstColumn="0" w:lastColumn="0" w:oddVBand="0" w:evenVBand="0" w:oddHBand="0" w:evenHBand="0" w:firstRowFirstColumn="0" w:firstRowLastColumn="0" w:lastRowFirstColumn="0" w:lastRowLastColumn="0"/>
+            </w:pPr>
+            <w:r>
+              <w:t>110840576</w:t>
+            </w:r>
+          </w:p>
+        </w:tc>
+        <w:tc>
+          <w:tcPr>
+            <w:tcW w:w="1620" w:type="dxa"/>
+          </w:tcPr>
+          <w:p>
+            <w:pPr>
+              <w:cnfStyle w:val="000000000000" w:firstRow="0" w:lastRow="0" w:firstColumn="0" w:lastColumn="0" w:oddVBand="0" w:evenVBand="0" w:oddHBand="0" w:evenHBand="0" w:firstRowFirstColumn="0" w:firstRowLastColumn="0" w:lastRowFirstColumn="0" w:lastRowLastColumn="0"/>
+            </w:pPr>
+            <w:r>
+              <w:t>87505720</w:t>
             </w:r>
           </w:p>
         </w:tc>
@@ -4454,19 +4514,6 @@
         </w:tc>
         <w:tc>
           <w:tcPr>
-            <w:tcW w:w="1563" w:type="dxa"/>
-          </w:tcPr>
-          <w:p>
-            <w:pPr>
-              <w:cnfStyle w:val="000000100000" w:firstRow="0" w:lastRow="0" w:firstColumn="0" w:lastColumn="0" w:oddVBand="0" w:evenVBand="0" w:oddHBand="1" w:evenHBand="0" w:firstRowFirstColumn="0" w:firstRowLastColumn="0" w:lastRowFirstColumn="0" w:lastRowLastColumn="0"/>
-            </w:pPr>
-            <w:r>
-              <w:t>83661464</w:t>
-            </w:r>
-          </w:p>
-        </w:tc>
-        <w:tc>
-          <w:tcPr>
             <w:tcW w:w="1679" w:type="dxa"/>
           </w:tcPr>
           <w:p>
@@ -4474,20 +4521,33 @@
               <w:cnfStyle w:val="000000100000" w:firstRow="0" w:lastRow="0" w:firstColumn="0" w:lastColumn="0" w:oddVBand="0" w:evenVBand="0" w:oddHBand="1" w:evenHBand="0" w:firstRowFirstColumn="0" w:firstRowLastColumn="0" w:lastRowFirstColumn="0" w:lastRowLastColumn="0"/>
             </w:pPr>
             <w:r>
-              <w:t>108046624</w:t>
-            </w:r>
-          </w:p>
-        </w:tc>
-        <w:tc>
-          <w:tcPr>
-            <w:tcW w:w="1620" w:type="dxa"/>
-          </w:tcPr>
-          <w:p>
-            <w:pPr>
-              <w:cnfStyle w:val="000000100000" w:firstRow="0" w:lastRow="0" w:firstColumn="0" w:lastColumn="0" w:oddVBand="0" w:evenVBand="0" w:oddHBand="1" w:evenHBand="0" w:firstRowFirstColumn="0" w:firstRowLastColumn="0" w:lastRowFirstColumn="0" w:lastRowLastColumn="0"/>
-            </w:pPr>
-            <w:r>
-              <w:t>81269472</w:t>
+              <w:t>84294272</w:t>
+            </w:r>
+          </w:p>
+        </w:tc>
+        <w:tc>
+          <w:tcPr>
+            <w:tcW w:w="1679" w:type="dxa"/>
+          </w:tcPr>
+          <w:p>
+            <w:pPr>
+              <w:cnfStyle w:val="000000100000" w:firstRow="0" w:lastRow="0" w:firstColumn="0" w:lastColumn="0" w:oddVBand="0" w:evenVBand="0" w:oddHBand="1" w:evenHBand="0" w:firstRowFirstColumn="0" w:firstRowLastColumn="0" w:lastRowFirstColumn="0" w:lastRowLastColumn="0"/>
+            </w:pPr>
+            <w:r>
+              <w:t>108413680</w:t>
+            </w:r>
+          </w:p>
+        </w:tc>
+        <w:tc>
+          <w:tcPr>
+            <w:tcW w:w="1620" w:type="dxa"/>
+          </w:tcPr>
+          <w:p>
+            <w:pPr>
+              <w:cnfStyle w:val="000000100000" w:firstRow="0" w:lastRow="0" w:firstColumn="0" w:lastColumn="0" w:oddVBand="0" w:evenVBand="0" w:oddHBand="1" w:evenHBand="0" w:firstRowFirstColumn="0" w:firstRowLastColumn="0" w:lastRowFirstColumn="0" w:lastRowLastColumn="0"/>
+            </w:pPr>
+            <w:r>
+              <w:t>86103384</w:t>
             </w:r>
           </w:p>
         </w:tc>
@@ -4508,19 +4568,6 @@
         </w:tc>
         <w:tc>
           <w:tcPr>
-            <w:tcW w:w="1563" w:type="dxa"/>
-          </w:tcPr>
-          <w:p>
-            <w:pPr>
-              <w:cnfStyle w:val="000000000000" w:firstRow="0" w:lastRow="0" w:firstColumn="0" w:lastColumn="0" w:oddVBand="0" w:evenVBand="0" w:oddHBand="0" w:evenHBand="0" w:firstRowFirstColumn="0" w:firstRowLastColumn="0" w:lastRowFirstColumn="0" w:lastRowLastColumn="0"/>
-            </w:pPr>
-            <w:r>
-              <w:t>79533880</w:t>
-            </w:r>
-          </w:p>
-        </w:tc>
-        <w:tc>
-          <w:tcPr>
             <w:tcW w:w="1679" w:type="dxa"/>
           </w:tcPr>
           <w:p>
@@ -4528,20 +4575,33 @@
               <w:cnfStyle w:val="000000000000" w:firstRow="0" w:lastRow="0" w:firstColumn="0" w:lastColumn="0" w:oddVBand="0" w:evenVBand="0" w:oddHBand="0" w:evenHBand="0" w:firstRowFirstColumn="0" w:firstRowLastColumn="0" w:lastRowFirstColumn="0" w:lastRowLastColumn="0"/>
             </w:pPr>
             <w:r>
-              <w:t>107375920</w:t>
-            </w:r>
-          </w:p>
-        </w:tc>
-        <w:tc>
-          <w:tcPr>
-            <w:tcW w:w="1620" w:type="dxa"/>
-          </w:tcPr>
-          <w:p>
-            <w:pPr>
-              <w:cnfStyle w:val="000000000000" w:firstRow="0" w:lastRow="0" w:firstColumn="0" w:lastColumn="0" w:oddVBand="0" w:evenVBand="0" w:oddHBand="0" w:evenHBand="0" w:firstRowFirstColumn="0" w:firstRowLastColumn="0" w:lastRowFirstColumn="0" w:lastRowLastColumn="0"/>
-            </w:pPr>
-            <w:r>
-              <w:t>84175832</w:t>
+              <w:t>82234864</w:t>
+            </w:r>
+          </w:p>
+        </w:tc>
+        <w:tc>
+          <w:tcPr>
+            <w:tcW w:w="1679" w:type="dxa"/>
+          </w:tcPr>
+          <w:p>
+            <w:pPr>
+              <w:cnfStyle w:val="000000000000" w:firstRow="0" w:lastRow="0" w:firstColumn="0" w:lastColumn="0" w:oddVBand="0" w:evenVBand="0" w:oddHBand="0" w:evenHBand="0" w:firstRowFirstColumn="0" w:firstRowLastColumn="0" w:lastRowFirstColumn="0" w:lastRowLastColumn="0"/>
+            </w:pPr>
+            <w:r>
+              <w:t>107642168</w:t>
+            </w:r>
+          </w:p>
+        </w:tc>
+        <w:tc>
+          <w:tcPr>
+            <w:tcW w:w="1620" w:type="dxa"/>
+          </w:tcPr>
+          <w:p>
+            <w:pPr>
+              <w:cnfStyle w:val="000000000000" w:firstRow="0" w:lastRow="0" w:firstColumn="0" w:lastColumn="0" w:oddVBand="0" w:evenVBand="0" w:oddHBand="0" w:evenHBand="0" w:firstRowFirstColumn="0" w:firstRowLastColumn="0" w:lastRowFirstColumn="0" w:lastRowLastColumn="0"/>
+            </w:pPr>
+            <w:r>
+              <w:t>82005832</w:t>
             </w:r>
           </w:p>
         </w:tc>
@@ -4563,19 +4623,6 @@
         </w:tc>
         <w:tc>
           <w:tcPr>
-            <w:tcW w:w="1563" w:type="dxa"/>
-          </w:tcPr>
-          <w:p>
-            <w:pPr>
-              <w:cnfStyle w:val="000000100000" w:firstRow="0" w:lastRow="0" w:firstColumn="0" w:lastColumn="0" w:oddVBand="0" w:evenVBand="0" w:oddHBand="1" w:evenHBand="0" w:firstRowFirstColumn="0" w:firstRowLastColumn="0" w:lastRowFirstColumn="0" w:lastRowLastColumn="0"/>
-            </w:pPr>
-            <w:r>
-              <w:t>227838912</w:t>
-            </w:r>
-          </w:p>
-        </w:tc>
-        <w:tc>
-          <w:tcPr>
             <w:tcW w:w="1679" w:type="dxa"/>
           </w:tcPr>
           <w:p>
@@ -4583,20 +4630,33 @@
               <w:cnfStyle w:val="000000100000" w:firstRow="0" w:lastRow="0" w:firstColumn="0" w:lastColumn="0" w:oddVBand="0" w:evenVBand="0" w:oddHBand="1" w:evenHBand="0" w:firstRowFirstColumn="0" w:firstRowLastColumn="0" w:lastRowFirstColumn="0" w:lastRowLastColumn="0"/>
             </w:pPr>
             <w:r>
-              <w:t>128494920</w:t>
-            </w:r>
-          </w:p>
-        </w:tc>
-        <w:tc>
-          <w:tcPr>
-            <w:tcW w:w="1620" w:type="dxa"/>
-          </w:tcPr>
-          <w:p>
-            <w:pPr>
-              <w:cnfStyle w:val="000000100000" w:firstRow="0" w:lastRow="0" w:firstColumn="0" w:lastColumn="0" w:oddVBand="0" w:evenVBand="0" w:oddHBand="1" w:evenHBand="0" w:firstRowFirstColumn="0" w:firstRowLastColumn="0" w:lastRowFirstColumn="0" w:lastRowLastColumn="0"/>
-            </w:pPr>
-            <w:r>
-              <w:t>87856928</w:t>
+              <w:t>228256208</w:t>
+            </w:r>
+          </w:p>
+        </w:tc>
+        <w:tc>
+          <w:tcPr>
+            <w:tcW w:w="1679" w:type="dxa"/>
+          </w:tcPr>
+          <w:p>
+            <w:pPr>
+              <w:cnfStyle w:val="000000100000" w:firstRow="0" w:lastRow="0" w:firstColumn="0" w:lastColumn="0" w:oddVBand="0" w:evenVBand="0" w:oddHBand="1" w:evenHBand="0" w:firstRowFirstColumn="0" w:firstRowLastColumn="0" w:lastRowFirstColumn="0" w:lastRowLastColumn="0"/>
+            </w:pPr>
+            <w:r>
+              <w:t>122715480</w:t>
+            </w:r>
+          </w:p>
+        </w:tc>
+        <w:tc>
+          <w:tcPr>
+            <w:tcW w:w="1620" w:type="dxa"/>
+          </w:tcPr>
+          <w:p>
+            <w:pPr>
+              <w:cnfStyle w:val="000000100000" w:firstRow="0" w:lastRow="0" w:firstColumn="0" w:lastColumn="0" w:oddVBand="0" w:evenVBand="0" w:oddHBand="1" w:evenHBand="0" w:firstRowFirstColumn="0" w:firstRowLastColumn="0" w:lastRowFirstColumn="0" w:lastRowLastColumn="0"/>
+            </w:pPr>
+            <w:r>
+              <w:t>92276800</w:t>
             </w:r>
           </w:p>
         </w:tc>
@@ -4609,25 +4669,13 @@
           </w:tcPr>
           <w:p>
             <w:r>
+              <w:lastRenderedPageBreak/>
               <w:t>xargs.1</w:t>
             </w:r>
           </w:p>
         </w:tc>
         <w:tc>
           <w:tcPr>
-            <w:tcW w:w="1563" w:type="dxa"/>
-          </w:tcPr>
-          <w:p>
-            <w:pPr>
-              <w:cnfStyle w:val="000000000000" w:firstRow="0" w:lastRow="0" w:firstColumn="0" w:lastColumn="0" w:oddVBand="0" w:evenVBand="0" w:oddHBand="0" w:evenHBand="0" w:firstRowFirstColumn="0" w:firstRowLastColumn="0" w:lastRowFirstColumn="0" w:lastRowLastColumn="0"/>
-            </w:pPr>
-            <w:r>
-              <w:t>234833328</w:t>
-            </w:r>
-          </w:p>
-        </w:tc>
-        <w:tc>
-          <w:tcPr>
             <w:tcW w:w="1679" w:type="dxa"/>
           </w:tcPr>
           <w:p>
@@ -4635,6 +4683,19 @@
               <w:cnfStyle w:val="000000000000" w:firstRow="0" w:lastRow="0" w:firstColumn="0" w:lastColumn="0" w:oddVBand="0" w:evenVBand="0" w:oddHBand="0" w:evenHBand="0" w:firstRowFirstColumn="0" w:firstRowLastColumn="0" w:lastRowFirstColumn="0" w:lastRowLastColumn="0"/>
             </w:pPr>
             <w:r>
+              <w:t>201285712</w:t>
+            </w:r>
+          </w:p>
+        </w:tc>
+        <w:tc>
+          <w:tcPr>
+            <w:tcW w:w="1679" w:type="dxa"/>
+          </w:tcPr>
+          <w:p>
+            <w:pPr>
+              <w:cnfStyle w:val="000000000000" w:firstRow="0" w:lastRow="0" w:firstColumn="0" w:lastColumn="0" w:oddVBand="0" w:evenVBand="0" w:oddHBand="0" w:evenHBand="0" w:firstRowFirstColumn="0" w:firstRowLastColumn="0" w:lastRowFirstColumn="0" w:lastRowLastColumn="0"/>
+            </w:pPr>
+            <w:r>
               <w:t>132093752</w:t>
             </w:r>
           </w:p>
@@ -4648,7 +4709,7 @@
               <w:cnfStyle w:val="000000000000" w:firstRow="0" w:lastRow="0" w:firstColumn="0" w:lastColumn="0" w:oddVBand="0" w:evenVBand="0" w:oddHBand="0" w:evenHBand="0" w:firstRowFirstColumn="0" w:firstRowLastColumn="0" w:lastRowFirstColumn="0" w:lastRowLastColumn="0"/>
             </w:pPr>
             <w:r>
-              <w:t>84540000</w:t>
+              <w:t>124323528</w:t>
             </w:r>
           </w:p>
         </w:tc>
@@ -4664,26 +4725,12 @@
           </w:tcPr>
           <w:p>
             <w:r>
-              <w:lastRenderedPageBreak/>
               <w:t>xml</w:t>
             </w:r>
           </w:p>
         </w:tc>
         <w:tc>
           <w:tcPr>
-            <w:tcW w:w="1563" w:type="dxa"/>
-          </w:tcPr>
-          <w:p>
-            <w:pPr>
-              <w:cnfStyle w:val="000000100000" w:firstRow="0" w:lastRow="0" w:firstColumn="0" w:lastColumn="0" w:oddVBand="0" w:evenVBand="0" w:oddHBand="1" w:evenHBand="0" w:firstRowFirstColumn="0" w:firstRowLastColumn="0" w:lastRowFirstColumn="0" w:lastRowLastColumn="0"/>
-            </w:pPr>
-            <w:r>
-              <w:t>72294088</w:t>
-            </w:r>
-          </w:p>
-        </w:tc>
-        <w:tc>
-          <w:tcPr>
             <w:tcW w:w="1679" w:type="dxa"/>
           </w:tcPr>
           <w:p>
@@ -4691,20 +4738,33 @@
               <w:cnfStyle w:val="000000100000" w:firstRow="0" w:lastRow="0" w:firstColumn="0" w:lastColumn="0" w:oddVBand="0" w:evenVBand="0" w:oddHBand="1" w:evenHBand="0" w:firstRowFirstColumn="0" w:firstRowLastColumn="0" w:lastRowFirstColumn="0" w:lastRowLastColumn="0"/>
             </w:pPr>
             <w:r>
-              <w:t>104340904</w:t>
-            </w:r>
-          </w:p>
-        </w:tc>
-        <w:tc>
-          <w:tcPr>
-            <w:tcW w:w="1620" w:type="dxa"/>
-          </w:tcPr>
-          <w:p>
-            <w:pPr>
-              <w:cnfStyle w:val="000000100000" w:firstRow="0" w:lastRow="0" w:firstColumn="0" w:lastColumn="0" w:oddVBand="0" w:evenVBand="0" w:oddHBand="1" w:evenHBand="0" w:firstRowFirstColumn="0" w:firstRowLastColumn="0" w:lastRowFirstColumn="0" w:lastRowLastColumn="0"/>
-            </w:pPr>
-            <w:r>
-              <w:t>70672976</w:t>
+              <w:t>85072576</w:t>
+            </w:r>
+          </w:p>
+        </w:tc>
+        <w:tc>
+          <w:tcPr>
+            <w:tcW w:w="1679" w:type="dxa"/>
+          </w:tcPr>
+          <w:p>
+            <w:pPr>
+              <w:cnfStyle w:val="000000100000" w:firstRow="0" w:lastRow="0" w:firstColumn="0" w:lastColumn="0" w:oddVBand="0" w:evenVBand="0" w:oddHBand="1" w:evenHBand="0" w:firstRowFirstColumn="0" w:firstRowLastColumn="0" w:lastRowFirstColumn="0" w:lastRowLastColumn="0"/>
+            </w:pPr>
+            <w:r>
+              <w:t>103898768</w:t>
+            </w:r>
+          </w:p>
+        </w:tc>
+        <w:tc>
+          <w:tcPr>
+            <w:tcW w:w="1620" w:type="dxa"/>
+          </w:tcPr>
+          <w:p>
+            <w:pPr>
+              <w:cnfStyle w:val="000000100000" w:firstRow="0" w:lastRow="0" w:firstColumn="0" w:lastColumn="0" w:oddVBand="0" w:evenVBand="0" w:oddHBand="1" w:evenHBand="0" w:firstRowFirstColumn="0" w:firstRowLastColumn="0" w:lastRowFirstColumn="0" w:lastRowLastColumn="0"/>
+            </w:pPr>
+            <w:r>
+              <w:t>80124712</w:t>
             </w:r>
           </w:p>
         </w:tc>
@@ -4717,16 +4777,13 @@
           </w:tcPr>
           <w:p>
             <w:r>
-              <w:t>Average Compression</w:t>
-            </w:r>
-            <w:r>
-              <w:t xml:space="preserve"> Speed</w:t>
-            </w:r>
-          </w:p>
-        </w:tc>
-        <w:tc>
-          <w:tcPr>
-            <w:tcW w:w="1563" w:type="dxa"/>
+              <w:t>Average Compression Speed</w:t>
+            </w:r>
+          </w:p>
+        </w:tc>
+        <w:tc>
+          <w:tcPr>
+            <w:tcW w:w="1679" w:type="dxa"/>
             <w:vAlign w:val="bottom"/>
           </w:tcPr>
           <w:p>
@@ -4742,7 +4799,7 @@
                 <w:rFonts w:ascii="Calibri" w:hAnsi="Calibri"/>
                 <w:color w:val="000000"/>
               </w:rPr>
-              <w:t>td5612</w:t>
+              <w:t>td512</w:t>
             </w:r>
           </w:p>
           <w:p>
@@ -4758,14 +4815,7 @@
                 <w:rFonts w:ascii="Calibri" w:hAnsi="Calibri"/>
                 <w:color w:val="000000"/>
               </w:rPr>
-              <w:t>2</w:t>
-            </w:r>
-            <w:r>
-              <w:rPr>
-                <w:rFonts w:ascii="Calibri" w:hAnsi="Calibri"/>
-                <w:color w:val="000000"/>
-              </w:rPr>
-              <w:t>15276117</w:t>
+              <w:t>223497048</w:t>
             </w:r>
           </w:p>
         </w:tc>
@@ -4803,7 +4853,7 @@
                 <w:rFonts w:ascii="Calibri" w:hAnsi="Calibri"/>
                 <w:color w:val="000000"/>
               </w:rPr>
-              <w:t>124128902</w:t>
+              <w:t>127446371</w:t>
             </w:r>
           </w:p>
         </w:tc>
@@ -4841,7 +4891,7 @@
                 <w:rFonts w:ascii="Calibri" w:hAnsi="Calibri"/>
                 <w:color w:val="000000"/>
               </w:rPr>
-              <w:t>86723928</w:t>
+              <w:t>100187599</w:t>
             </w:r>
           </w:p>
         </w:tc>
@@ -4874,25 +4924,13 @@
         <w:fldChar w:fldCharType="end"/>
       </w:r>
       <w:r>
-        <w:t xml:space="preserve"> shows some interesting numbers. Both QuickLZ 512 and 256 have </w:t>
-      </w:r>
-      <w:r>
-        <w:t xml:space="preserve">much </w:t>
-      </w:r>
-      <w:r>
-        <w:t xml:space="preserve">better </w:t>
+        <w:t xml:space="preserve"> shows some interesting numbers. Both QuickLZ 512 and 256 have better </w:t>
       </w:r>
       <w:r>
         <w:t xml:space="preserve">average decompression </w:t>
       </w:r>
       <w:r>
-        <w:t>speeds</w:t>
-      </w:r>
-      <w:r>
-        <w:t>, 25 percent or greater,</w:t>
-      </w:r>
-      <w:r>
-        <w:t xml:space="preserve"> than td512</w:t>
+        <w:t>speeds than td512</w:t>
       </w:r>
       <w:r>
         <w:t xml:space="preserve">. The values for two files, fireworks.jpeg and </w:t>
@@ -4903,7 +4941,19 @@
       </w:r>
       <w:proofErr w:type="spellEnd"/>
       <w:r>
-        <w:t>, push the values much higher for QuickLZ. These are both files that are mostly uncompressible and QuickLZ handles the decompression much quicker than td512. Handling uncompressible data quickly is a benefit for QuickLZ.</w:t>
+        <w:t>, push the values higher for QuickLZ. These are both files that are mostly uncompressible and QuickLZ handles the decompression quicker than td512</w:t>
+      </w:r>
+      <w:r>
+        <w:t xml:space="preserve"> because of handling one block versus 8</w:t>
+      </w:r>
+      <w:r>
+        <w:t xml:space="preserve">. </w:t>
+      </w:r>
+      <w:r>
+        <w:t>Decompressing</w:t>
+      </w:r>
+      <w:r>
+        <w:t xml:space="preserve"> uncompressible data quickly is a benefit for QuickLZ.</w:t>
       </w:r>
     </w:p>
     <w:p/>
@@ -5039,33 +5089,33 @@
               <w:cnfStyle w:val="000000100000" w:firstRow="0" w:lastRow="0" w:firstColumn="0" w:lastColumn="0" w:oddVBand="0" w:evenVBand="0" w:oddHBand="1" w:evenHBand="0" w:firstRowFirstColumn="0" w:firstRowLastColumn="0" w:lastRowFirstColumn="0" w:lastRowLastColumn="0"/>
             </w:pPr>
             <w:r>
-              <w:t>272073344</w:t>
-            </w:r>
-          </w:p>
-        </w:tc>
-        <w:tc>
-          <w:tcPr>
-            <w:tcW w:w="1776" w:type="dxa"/>
-          </w:tcPr>
-          <w:p>
-            <w:pPr>
-              <w:cnfStyle w:val="000000100000" w:firstRow="0" w:lastRow="0" w:firstColumn="0" w:lastColumn="0" w:oddVBand="0" w:evenVBand="0" w:oddHBand="1" w:evenHBand="0" w:firstRowFirstColumn="0" w:firstRowLastColumn="0" w:lastRowFirstColumn="0" w:lastRowLastColumn="0"/>
-            </w:pPr>
-            <w:r>
-              <w:t>299338560</w:t>
-            </w:r>
-          </w:p>
-        </w:tc>
-        <w:tc>
-          <w:tcPr>
-            <w:tcW w:w="1776" w:type="dxa"/>
-          </w:tcPr>
-          <w:p>
-            <w:pPr>
-              <w:cnfStyle w:val="000000100000" w:firstRow="0" w:lastRow="0" w:firstColumn="0" w:lastColumn="0" w:oddVBand="0" w:evenVBand="0" w:oddHBand="1" w:evenHBand="0" w:firstRowFirstColumn="0" w:firstRowLastColumn="0" w:lastRowFirstColumn="0" w:lastRowLastColumn="0"/>
-            </w:pPr>
-            <w:r>
-              <w:t>652635200</w:t>
+              <w:t>272560928</w:t>
+            </w:r>
+          </w:p>
+        </w:tc>
+        <w:tc>
+          <w:tcPr>
+            <w:tcW w:w="1776" w:type="dxa"/>
+          </w:tcPr>
+          <w:p>
+            <w:pPr>
+              <w:cnfStyle w:val="000000100000" w:firstRow="0" w:lastRow="0" w:firstColumn="0" w:lastColumn="0" w:oddVBand="0" w:evenVBand="0" w:oddHBand="1" w:evenHBand="0" w:firstRowFirstColumn="0" w:firstRowLastColumn="0" w:lastRowFirstColumn="0" w:lastRowLastColumn="0"/>
+            </w:pPr>
+            <w:r>
+              <w:t>307200000</w:t>
+            </w:r>
+          </w:p>
+        </w:tc>
+        <w:tc>
+          <w:tcPr>
+            <w:tcW w:w="1776" w:type="dxa"/>
+          </w:tcPr>
+          <w:p>
+            <w:pPr>
+              <w:cnfStyle w:val="000000100000" w:firstRow="0" w:lastRow="0" w:firstColumn="0" w:lastColumn="0" w:oddVBand="0" w:evenVBand="0" w:oddHBand="1" w:evenHBand="0" w:firstRowFirstColumn="0" w:firstRowLastColumn="0" w:lastRowFirstColumn="0" w:lastRowLastColumn="0"/>
+            </w:pPr>
+            <w:r>
+              <w:t>243692320</w:t>
             </w:r>
           </w:p>
         </w:tc>
@@ -5104,20 +5154,20 @@
               <w:cnfStyle w:val="000000000000" w:firstRow="0" w:lastRow="0" w:firstColumn="0" w:lastColumn="0" w:oddVBand="0" w:evenVBand="0" w:oddHBand="0" w:evenHBand="0" w:firstRowFirstColumn="0" w:firstRowLastColumn="0" w:lastRowFirstColumn="0" w:lastRowLastColumn="0"/>
             </w:pPr>
             <w:r>
-              <w:t>317076128</w:t>
-            </w:r>
-          </w:p>
-        </w:tc>
-        <w:tc>
-          <w:tcPr>
-            <w:tcW w:w="1776" w:type="dxa"/>
-          </w:tcPr>
-          <w:p>
-            <w:pPr>
-              <w:cnfStyle w:val="000000000000" w:firstRow="0" w:lastRow="0" w:firstColumn="0" w:lastColumn="0" w:oddVBand="0" w:evenVBand="0" w:oddHBand="0" w:evenHBand="0" w:firstRowFirstColumn="0" w:firstRowLastColumn="0" w:lastRowFirstColumn="0" w:lastRowLastColumn="0"/>
-            </w:pPr>
-            <w:r>
-              <w:t>621532352</w:t>
+              <w:t>317882944</w:t>
+            </w:r>
+          </w:p>
+        </w:tc>
+        <w:tc>
+          <w:tcPr>
+            <w:tcW w:w="1776" w:type="dxa"/>
+          </w:tcPr>
+          <w:p>
+            <w:pPr>
+              <w:cnfStyle w:val="000000000000" w:firstRow="0" w:lastRow="0" w:firstColumn="0" w:lastColumn="0" w:oddVBand="0" w:evenVBand="0" w:oddHBand="0" w:evenHBand="0" w:firstRowFirstColumn="0" w:firstRowLastColumn="0" w:lastRowFirstColumn="0" w:lastRowLastColumn="0"/>
+            </w:pPr>
+            <w:r>
+              <w:t>249855984</w:t>
             </w:r>
           </w:p>
         </w:tc>
@@ -5146,7 +5196,7 @@
               <w:cnfStyle w:val="000000100000" w:firstRow="0" w:lastRow="0" w:firstColumn="0" w:lastColumn="0" w:oddVBand="0" w:evenVBand="0" w:oddHBand="1" w:evenHBand="0" w:firstRowFirstColumn="0" w:firstRowLastColumn="0" w:lastRowFirstColumn="0" w:lastRowLastColumn="0"/>
             </w:pPr>
             <w:r>
-              <w:t>410050016</w:t>
+              <w:t>417000000</w:t>
             </w:r>
           </w:p>
         </w:tc>
@@ -5172,7 +5222,7 @@
               <w:cnfStyle w:val="000000100000" w:firstRow="0" w:lastRow="0" w:firstColumn="0" w:lastColumn="0" w:oddVBand="0" w:evenVBand="0" w:oddHBand="1" w:evenHBand="0" w:firstRowFirstColumn="0" w:firstRowLastColumn="0" w:lastRowFirstColumn="0" w:lastRowLastColumn="0"/>
             </w:pPr>
             <w:r>
-              <w:t>491520000</w:t>
+              <w:t>215578944</w:t>
             </w:r>
           </w:p>
         </w:tc>
@@ -5198,33 +5248,33 @@
               <w:cnfStyle w:val="000000000000" w:firstRow="0" w:lastRow="0" w:firstColumn="0" w:lastColumn="0" w:oddVBand="0" w:evenVBand="0" w:oddHBand="0" w:evenHBand="0" w:firstRowFirstColumn="0" w:firstRowLastColumn="0" w:lastRowFirstColumn="0" w:lastRowLastColumn="0"/>
             </w:pPr>
             <w:r>
-              <w:t>277988448</w:t>
-            </w:r>
-          </w:p>
-        </w:tc>
-        <w:tc>
-          <w:tcPr>
-            <w:tcW w:w="1776" w:type="dxa"/>
-          </w:tcPr>
-          <w:p>
-            <w:pPr>
-              <w:cnfStyle w:val="000000000000" w:firstRow="0" w:lastRow="0" w:firstColumn="0" w:lastColumn="0" w:oddVBand="0" w:evenVBand="0" w:oddHBand="0" w:evenHBand="0" w:firstRowFirstColumn="0" w:firstRowLastColumn="0" w:lastRowFirstColumn="0" w:lastRowLastColumn="0"/>
-            </w:pPr>
-            <w:r>
-              <w:t>343108608</w:t>
-            </w:r>
-          </w:p>
-        </w:tc>
-        <w:tc>
-          <w:tcPr>
-            <w:tcW w:w="1776" w:type="dxa"/>
-          </w:tcPr>
-          <w:p>
-            <w:pPr>
-              <w:cnfStyle w:val="000000000000" w:firstRow="0" w:lastRow="0" w:firstColumn="0" w:lastColumn="0" w:oddVBand="0" w:evenVBand="0" w:oddHBand="0" w:evenHBand="0" w:firstRowFirstColumn="0" w:firstRowLastColumn="0" w:lastRowFirstColumn="0" w:lastRowLastColumn="0"/>
-            </w:pPr>
-            <w:r>
-              <w:t>944526336</w:t>
+              <w:t>277852032</w:t>
+            </w:r>
+          </w:p>
+        </w:tc>
+        <w:tc>
+          <w:tcPr>
+            <w:tcW w:w="1776" w:type="dxa"/>
+          </w:tcPr>
+          <w:p>
+            <w:pPr>
+              <w:cnfStyle w:val="000000000000" w:firstRow="0" w:lastRow="0" w:firstColumn="0" w:lastColumn="0" w:oddVBand="0" w:evenVBand="0" w:oddHBand="0" w:evenHBand="0" w:firstRowFirstColumn="0" w:firstRowLastColumn="0" w:lastRowFirstColumn="0" w:lastRowLastColumn="0"/>
+            </w:pPr>
+            <w:r>
+              <w:t>341419104</w:t>
+            </w:r>
+          </w:p>
+        </w:tc>
+        <w:tc>
+          <w:tcPr>
+            <w:tcW w:w="1776" w:type="dxa"/>
+          </w:tcPr>
+          <w:p>
+            <w:pPr>
+              <w:cnfStyle w:val="000000000000" w:firstRow="0" w:lastRow="0" w:firstColumn="0" w:lastColumn="0" w:oddVBand="0" w:evenVBand="0" w:oddHBand="0" w:evenHBand="0" w:firstRowFirstColumn="0" w:firstRowLastColumn="0" w:lastRowFirstColumn="0" w:lastRowLastColumn="0"/>
+            </w:pPr>
+            <w:r>
+              <w:t>251794352</w:t>
             </w:r>
           </w:p>
         </w:tc>
@@ -5255,7 +5305,7 @@
               <w:cnfStyle w:val="000000100000" w:firstRow="0" w:lastRow="0" w:firstColumn="0" w:lastColumn="0" w:oddVBand="0" w:evenVBand="0" w:oddHBand="1" w:evenHBand="0" w:firstRowFirstColumn="0" w:firstRowLastColumn="0" w:lastRowFirstColumn="0" w:lastRowLastColumn="0"/>
             </w:pPr>
             <w:r>
-              <w:t>247777776</w:t>
+              <w:t>301351328</w:t>
             </w:r>
           </w:p>
         </w:tc>
@@ -5281,7 +5331,7 @@
               <w:cnfStyle w:val="000000100000" w:firstRow="0" w:lastRow="0" w:firstColumn="0" w:lastColumn="0" w:oddVBand="0" w:evenVBand="0" w:oddHBand="1" w:evenHBand="0" w:firstRowFirstColumn="0" w:firstRowLastColumn="0" w:lastRowFirstColumn="0" w:lastRowLastColumn="0"/>
             </w:pPr>
             <w:r>
-              <w:t>262095248</w:t>
+              <w:t>224000000</w:t>
             </w:r>
           </w:p>
         </w:tc>
@@ -5307,33 +5357,33 @@
               <w:cnfStyle w:val="000000000000" w:firstRow="0" w:lastRow="0" w:firstColumn="0" w:lastColumn="0" w:oddVBand="0" w:evenVBand="0" w:oddHBand="0" w:evenHBand="0" w:firstRowFirstColumn="0" w:firstRowLastColumn="0" w:lastRowFirstColumn="0" w:lastRowLastColumn="0"/>
             </w:pPr>
             <w:r>
-              <w:t>4923720192</w:t>
-            </w:r>
-          </w:p>
-        </w:tc>
-        <w:tc>
-          <w:tcPr>
-            <w:tcW w:w="1776" w:type="dxa"/>
-          </w:tcPr>
-          <w:p>
-            <w:pPr>
-              <w:cnfStyle w:val="000000000000" w:firstRow="0" w:lastRow="0" w:firstColumn="0" w:lastColumn="0" w:oddVBand="0" w:evenVBand="0" w:oddHBand="0" w:evenHBand="0" w:firstRowFirstColumn="0" w:firstRowLastColumn="0" w:lastRowFirstColumn="0" w:lastRowLastColumn="0"/>
-            </w:pPr>
-            <w:r>
-              <w:t>8192000000</w:t>
-            </w:r>
-          </w:p>
-        </w:tc>
-        <w:tc>
-          <w:tcPr>
-            <w:tcW w:w="1776" w:type="dxa"/>
-          </w:tcPr>
-          <w:p>
-            <w:pPr>
-              <w:cnfStyle w:val="000000000000" w:firstRow="0" w:lastRow="0" w:firstColumn="0" w:lastColumn="0" w:oddVBand="0" w:evenVBand="0" w:oddHBand="0" w:evenHBand="0" w:firstRowFirstColumn="0" w:firstRowLastColumn="0" w:lastRowFirstColumn="0" w:lastRowLastColumn="0"/>
-            </w:pPr>
-            <w:r>
-              <w:t>6826666496</w:t>
+              <w:t>5128875008</w:t>
+            </w:r>
+          </w:p>
+        </w:tc>
+        <w:tc>
+          <w:tcPr>
+            <w:tcW w:w="1776" w:type="dxa"/>
+          </w:tcPr>
+          <w:p>
+            <w:pPr>
+              <w:cnfStyle w:val="000000000000" w:firstRow="0" w:lastRow="0" w:firstColumn="0" w:lastColumn="0" w:oddVBand="0" w:evenVBand="0" w:oddHBand="0" w:evenHBand="0" w:firstRowFirstColumn="0" w:firstRowLastColumn="0" w:lastRowFirstColumn="0" w:lastRowLastColumn="0"/>
+            </w:pPr>
+            <w:r>
+              <w:t>5585454592</w:t>
+            </w:r>
+          </w:p>
+        </w:tc>
+        <w:tc>
+          <w:tcPr>
+            <w:tcW w:w="1776" w:type="dxa"/>
+          </w:tcPr>
+          <w:p>
+            <w:pPr>
+              <w:cnfStyle w:val="000000000000" w:firstRow="0" w:lastRow="0" w:firstColumn="0" w:lastColumn="0" w:oddVBand="0" w:evenVBand="0" w:oddHBand="0" w:evenHBand="0" w:firstRowFirstColumn="0" w:firstRowLastColumn="0" w:lastRowFirstColumn="0" w:lastRowLastColumn="0"/>
+            </w:pPr>
+            <w:r>
+              <w:t>6144000000</w:t>
             </w:r>
           </w:p>
         </w:tc>
@@ -5377,20 +5427,20 @@
               <w:cnfStyle w:val="000000100000" w:firstRow="0" w:lastRow="0" w:firstColumn="0" w:lastColumn="0" w:oddVBand="0" w:evenVBand="0" w:oddHBand="1" w:evenHBand="0" w:firstRowFirstColumn="0" w:firstRowLastColumn="0" w:lastRowFirstColumn="0" w:lastRowLastColumn="0"/>
             </w:pPr>
             <w:r>
-              <w:t>363913856</w:t>
-            </w:r>
-          </w:p>
-        </w:tc>
-        <w:tc>
-          <w:tcPr>
-            <w:tcW w:w="1776" w:type="dxa"/>
-          </w:tcPr>
-          <w:p>
-            <w:pPr>
-              <w:cnfStyle w:val="000000100000" w:firstRow="0" w:lastRow="0" w:firstColumn="0" w:lastColumn="0" w:oddVBand="0" w:evenVBand="0" w:oddHBand="1" w:evenHBand="0" w:firstRowFirstColumn="0" w:firstRowLastColumn="0" w:lastRowFirstColumn="0" w:lastRowLastColumn="0"/>
-            </w:pPr>
-            <w:r>
-              <w:t>461198432</w:t>
+              <w:t>361688096</w:t>
+            </w:r>
+          </w:p>
+        </w:tc>
+        <w:tc>
+          <w:tcPr>
+            <w:tcW w:w="1776" w:type="dxa"/>
+          </w:tcPr>
+          <w:p>
+            <w:pPr>
+              <w:cnfStyle w:val="000000100000" w:firstRow="0" w:lastRow="0" w:firstColumn="0" w:lastColumn="0" w:oddVBand="0" w:evenVBand="0" w:oddHBand="1" w:evenHBand="0" w:firstRowFirstColumn="0" w:firstRowLastColumn="0" w:lastRowFirstColumn="0" w:lastRowLastColumn="0"/>
+            </w:pPr>
+            <w:r>
+              <w:t>285681152</w:t>
             </w:r>
           </w:p>
         </w:tc>
@@ -5431,20 +5481,20 @@
               <w:cnfStyle w:val="000000000000" w:firstRow="0" w:lastRow="0" w:firstColumn="0" w:lastColumn="0" w:oddVBand="0" w:evenVBand="0" w:oddHBand="0" w:evenHBand="0" w:firstRowFirstColumn="0" w:firstRowLastColumn="0" w:lastRowFirstColumn="0" w:lastRowLastColumn="0"/>
             </w:pPr>
             <w:r>
+              <w:t>275692320</w:t>
+            </w:r>
+          </w:p>
+        </w:tc>
+        <w:tc>
+          <w:tcPr>
+            <w:tcW w:w="1776" w:type="dxa"/>
+          </w:tcPr>
+          <w:p>
+            <w:pPr>
+              <w:cnfStyle w:val="000000000000" w:firstRow="0" w:lastRow="0" w:firstColumn="0" w:lastColumn="0" w:oddVBand="0" w:evenVBand="0" w:oddHBand="0" w:evenHBand="0" w:firstRowFirstColumn="0" w:firstRowLastColumn="0" w:lastRowFirstColumn="0" w:lastRowLastColumn="0"/>
+            </w:pPr>
+            <w:r>
               <w:t>238933344</w:t>
-            </w:r>
-          </w:p>
-        </w:tc>
-        <w:tc>
-          <w:tcPr>
-            <w:tcW w:w="1776" w:type="dxa"/>
-          </w:tcPr>
-          <w:p>
-            <w:pPr>
-              <w:cnfStyle w:val="000000000000" w:firstRow="0" w:lastRow="0" w:firstColumn="0" w:lastColumn="0" w:oddVBand="0" w:evenVBand="0" w:oddHBand="0" w:evenHBand="0" w:firstRowFirstColumn="0" w:firstRowLastColumn="0" w:lastRowFirstColumn="0" w:lastRowLastColumn="0"/>
-            </w:pPr>
-            <w:r>
-              <w:t>256000000</w:t>
             </w:r>
           </w:p>
         </w:tc>
@@ -5473,33 +5523,33 @@
               <w:cnfStyle w:val="000000100000" w:firstRow="0" w:lastRow="0" w:firstColumn="0" w:lastColumn="0" w:oddVBand="0" w:evenVBand="0" w:oddHBand="1" w:evenHBand="0" w:firstRowFirstColumn="0" w:firstRowLastColumn="0" w:lastRowFirstColumn="0" w:lastRowLastColumn="0"/>
             </w:pPr>
             <w:r>
-              <w:t>865331136</w:t>
-            </w:r>
-          </w:p>
-        </w:tc>
-        <w:tc>
-          <w:tcPr>
-            <w:tcW w:w="1776" w:type="dxa"/>
-          </w:tcPr>
-          <w:p>
-            <w:pPr>
-              <w:cnfStyle w:val="000000100000" w:firstRow="0" w:lastRow="0" w:firstColumn="0" w:lastColumn="0" w:oddVBand="0" w:evenVBand="0" w:oddHBand="1" w:evenHBand="0" w:firstRowFirstColumn="0" w:firstRowLastColumn="0" w:lastRowFirstColumn="0" w:lastRowLastColumn="0"/>
-            </w:pPr>
-            <w:r>
-              <w:t>477565888</w:t>
-            </w:r>
-          </w:p>
-        </w:tc>
-        <w:tc>
-          <w:tcPr>
-            <w:tcW w:w="1776" w:type="dxa"/>
-          </w:tcPr>
-          <w:p>
-            <w:pPr>
-              <w:cnfStyle w:val="000000100000" w:firstRow="0" w:lastRow="0" w:firstColumn="0" w:lastColumn="0" w:oddVBand="0" w:evenVBand="0" w:oddHBand="1" w:evenHBand="0" w:firstRowFirstColumn="0" w:firstRowLastColumn="0" w:lastRowFirstColumn="0" w:lastRowLastColumn="0"/>
-            </w:pPr>
-            <w:r>
-              <w:t>447082912</w:t>
+              <w:t>863155072</w:t>
+            </w:r>
+          </w:p>
+        </w:tc>
+        <w:tc>
+          <w:tcPr>
+            <w:tcW w:w="1776" w:type="dxa"/>
+          </w:tcPr>
+          <w:p>
+            <w:pPr>
+              <w:cnfStyle w:val="000000100000" w:firstRow="0" w:lastRow="0" w:firstColumn="0" w:lastColumn="0" w:oddVBand="0" w:evenVBand="0" w:oddHBand="1" w:evenHBand="0" w:firstRowFirstColumn="0" w:firstRowLastColumn="0" w:lastRowFirstColumn="0" w:lastRowLastColumn="0"/>
+            </w:pPr>
+            <w:r>
+              <w:t>477123296</w:t>
+            </w:r>
+          </w:p>
+        </w:tc>
+        <w:tc>
+          <w:tcPr>
+            <w:tcW w:w="1776" w:type="dxa"/>
+          </w:tcPr>
+          <w:p>
+            <w:pPr>
+              <w:cnfStyle w:val="000000100000" w:firstRow="0" w:lastRow="0" w:firstColumn="0" w:lastColumn="0" w:oddVBand="0" w:evenVBand="0" w:oddHBand="1" w:evenHBand="0" w:firstRowFirstColumn="0" w:firstRowLastColumn="0" w:lastRowFirstColumn="0" w:lastRowLastColumn="0"/>
+            </w:pPr>
+            <w:r>
+              <w:t>373867840</w:t>
             </w:r>
           </w:p>
         </w:tc>
@@ -5525,33 +5575,33 @@
               <w:cnfStyle w:val="000000000000" w:firstRow="0" w:lastRow="0" w:firstColumn="0" w:lastColumn="0" w:oddVBand="0" w:evenVBand="0" w:oddHBand="0" w:evenHBand="0" w:firstRowFirstColumn="0" w:firstRowLastColumn="0" w:lastRowFirstColumn="0" w:lastRowLastColumn="0"/>
             </w:pPr>
             <w:r>
-              <w:t>293907712</w:t>
-            </w:r>
-          </w:p>
-        </w:tc>
-        <w:tc>
-          <w:tcPr>
-            <w:tcW w:w="1776" w:type="dxa"/>
-          </w:tcPr>
-          <w:p>
-            <w:pPr>
-              <w:cnfStyle w:val="000000000000" w:firstRow="0" w:lastRow="0" w:firstColumn="0" w:lastColumn="0" w:oddVBand="0" w:evenVBand="0" w:oddHBand="0" w:evenHBand="0" w:firstRowFirstColumn="0" w:firstRowLastColumn="0" w:lastRowFirstColumn="0" w:lastRowLastColumn="0"/>
-            </w:pPr>
-            <w:r>
-              <w:t>326566592</w:t>
-            </w:r>
-          </w:p>
-        </w:tc>
-        <w:tc>
-          <w:tcPr>
-            <w:tcW w:w="1776" w:type="dxa"/>
-          </w:tcPr>
-          <w:p>
-            <w:pPr>
-              <w:cnfStyle w:val="000000000000" w:firstRow="0" w:lastRow="0" w:firstColumn="0" w:lastColumn="0" w:oddVBand="0" w:evenVBand="0" w:oddHBand="0" w:evenHBand="0" w:firstRowFirstColumn="0" w:firstRowLastColumn="0" w:lastRowFirstColumn="0" w:lastRowLastColumn="0"/>
-            </w:pPr>
-            <w:r>
-              <w:t>651529792</w:t>
+              <w:t>294516224</w:t>
+            </w:r>
+          </w:p>
+        </w:tc>
+        <w:tc>
+          <w:tcPr>
+            <w:tcW w:w="1776" w:type="dxa"/>
+          </w:tcPr>
+          <w:p>
+            <w:pPr>
+              <w:cnfStyle w:val="000000000000" w:firstRow="0" w:lastRow="0" w:firstColumn="0" w:lastColumn="0" w:oddVBand="0" w:evenVBand="0" w:oddHBand="0" w:evenHBand="0" w:firstRowFirstColumn="0" w:firstRowLastColumn="0" w:lastRowFirstColumn="0" w:lastRowLastColumn="0"/>
+            </w:pPr>
+            <w:r>
+              <w:t>325569472</w:t>
+            </w:r>
+          </w:p>
+        </w:tc>
+        <w:tc>
+          <w:tcPr>
+            <w:tcW w:w="1776" w:type="dxa"/>
+          </w:tcPr>
+          <w:p>
+            <w:pPr>
+              <w:cnfStyle w:val="000000000000" w:firstRow="0" w:lastRow="0" w:firstColumn="0" w:lastColumn="0" w:oddVBand="0" w:evenVBand="0" w:oddHBand="0" w:evenHBand="0" w:firstRowFirstColumn="0" w:firstRowLastColumn="0" w:lastRowFirstColumn="0" w:lastRowLastColumn="0"/>
+            </w:pPr>
+            <w:r>
+              <w:t>254017872</w:t>
             </w:r>
           </w:p>
         </w:tc>
@@ -5582,33 +5632,33 @@
               <w:cnfStyle w:val="000000100000" w:firstRow="0" w:lastRow="0" w:firstColumn="0" w:lastColumn="0" w:oddVBand="0" w:evenVBand="0" w:oddHBand="1" w:evenHBand="0" w:firstRowFirstColumn="0" w:firstRowLastColumn="0" w:lastRowFirstColumn="0" w:lastRowLastColumn="0"/>
             </w:pPr>
             <w:r>
-              <w:t>624899136</w:t>
-            </w:r>
-          </w:p>
-        </w:tc>
-        <w:tc>
-          <w:tcPr>
-            <w:tcW w:w="1776" w:type="dxa"/>
-          </w:tcPr>
-          <w:p>
-            <w:pPr>
-              <w:cnfStyle w:val="000000100000" w:firstRow="0" w:lastRow="0" w:firstColumn="0" w:lastColumn="0" w:oddVBand="0" w:evenVBand="0" w:oddHBand="1" w:evenHBand="0" w:firstRowFirstColumn="0" w:firstRowLastColumn="0" w:lastRowFirstColumn="0" w:lastRowLastColumn="0"/>
-            </w:pPr>
-            <w:r>
-              <w:t>376361024</w:t>
-            </w:r>
-          </w:p>
-        </w:tc>
-        <w:tc>
-          <w:tcPr>
-            <w:tcW w:w="1776" w:type="dxa"/>
-          </w:tcPr>
-          <w:p>
-            <w:pPr>
-              <w:cnfStyle w:val="000000100000" w:firstRow="0" w:lastRow="0" w:firstColumn="0" w:lastColumn="0" w:oddVBand="0" w:evenVBand="0" w:oddHBand="1" w:evenHBand="0" w:firstRowFirstColumn="0" w:firstRowLastColumn="0" w:lastRowFirstColumn="0" w:lastRowLastColumn="0"/>
-            </w:pPr>
-            <w:r>
-              <w:t>420019040</w:t>
+              <w:t>625188928</w:t>
+            </w:r>
+          </w:p>
+        </w:tc>
+        <w:tc>
+          <w:tcPr>
+            <w:tcW w:w="1776" w:type="dxa"/>
+          </w:tcPr>
+          <w:p>
+            <w:pPr>
+              <w:cnfStyle w:val="000000100000" w:firstRow="0" w:lastRow="0" w:firstColumn="0" w:lastColumn="0" w:oddVBand="0" w:evenVBand="0" w:oddHBand="1" w:evenHBand="0" w:firstRowFirstColumn="0" w:firstRowLastColumn="0" w:lastRowFirstColumn="0" w:lastRowLastColumn="0"/>
+            </w:pPr>
+            <w:r>
+              <w:t>374199904</w:t>
+            </w:r>
+          </w:p>
+        </w:tc>
+        <w:tc>
+          <w:tcPr>
+            <w:tcW w:w="1776" w:type="dxa"/>
+          </w:tcPr>
+          <w:p>
+            <w:pPr>
+              <w:cnfStyle w:val="000000100000" w:firstRow="0" w:lastRow="0" w:firstColumn="0" w:lastColumn="0" w:oddVBand="0" w:evenVBand="0" w:oddHBand="1" w:evenHBand="0" w:firstRowFirstColumn="0" w:firstRowLastColumn="0" w:lastRowFirstColumn="0" w:lastRowLastColumn="0"/>
+            </w:pPr>
+            <w:r>
+              <w:t>289466304</w:t>
             </w:r>
           </w:p>
         </w:tc>
@@ -5636,33 +5686,33 @@
               <w:cnfStyle w:val="000000000000" w:firstRow="0" w:lastRow="0" w:firstColumn="0" w:lastColumn="0" w:oddVBand="0" w:evenVBand="0" w:oddHBand="0" w:evenHBand="0" w:firstRowFirstColumn="0" w:firstRowLastColumn="0" w:lastRowFirstColumn="0" w:lastRowLastColumn="0"/>
             </w:pPr>
             <w:r>
-              <w:t>915486592</w:t>
-            </w:r>
-          </w:p>
-        </w:tc>
-        <w:tc>
-          <w:tcPr>
-            <w:tcW w:w="1776" w:type="dxa"/>
-          </w:tcPr>
-          <w:p>
-            <w:pPr>
-              <w:cnfStyle w:val="000000000000" w:firstRow="0" w:lastRow="0" w:firstColumn="0" w:lastColumn="0" w:oddVBand="0" w:evenVBand="0" w:oddHBand="0" w:evenHBand="0" w:firstRowFirstColumn="0" w:firstRowLastColumn="0" w:lastRowFirstColumn="0" w:lastRowLastColumn="0"/>
-            </w:pPr>
-            <w:r>
-              <w:t>368447008</w:t>
-            </w:r>
-          </w:p>
-        </w:tc>
-        <w:tc>
-          <w:tcPr>
-            <w:tcW w:w="1776" w:type="dxa"/>
-          </w:tcPr>
-          <w:p>
-            <w:pPr>
-              <w:cnfStyle w:val="000000000000" w:firstRow="0" w:lastRow="0" w:firstColumn="0" w:lastColumn="0" w:oddVBand="0" w:evenVBand="0" w:oddHBand="0" w:evenHBand="0" w:firstRowFirstColumn="0" w:firstRowLastColumn="0" w:lastRowFirstColumn="0" w:lastRowLastColumn="0"/>
-            </w:pPr>
-            <w:r>
-              <w:t>469042304</w:t>
+              <w:t>926632320</w:t>
+            </w:r>
+          </w:p>
+        </w:tc>
+        <w:tc>
+          <w:tcPr>
+            <w:tcW w:w="1776" w:type="dxa"/>
+          </w:tcPr>
+          <w:p>
+            <w:pPr>
+              <w:cnfStyle w:val="000000000000" w:firstRow="0" w:lastRow="0" w:firstColumn="0" w:lastColumn="0" w:oddVBand="0" w:evenVBand="0" w:oddHBand="0" w:evenHBand="0" w:firstRowFirstColumn="0" w:firstRowLastColumn="0" w:lastRowFirstColumn="0" w:lastRowLastColumn="0"/>
+            </w:pPr>
+            <w:r>
+              <w:t>362025280</w:t>
+            </w:r>
+          </w:p>
+        </w:tc>
+        <w:tc>
+          <w:tcPr>
+            <w:tcW w:w="1776" w:type="dxa"/>
+          </w:tcPr>
+          <w:p>
+            <w:pPr>
+              <w:cnfStyle w:val="000000000000" w:firstRow="0" w:lastRow="0" w:firstColumn="0" w:lastColumn="0" w:oddVBand="0" w:evenVBand="0" w:oddHBand="0" w:evenHBand="0" w:firstRowFirstColumn="0" w:firstRowLastColumn="0" w:lastRowFirstColumn="0" w:lastRowLastColumn="0"/>
+            </w:pPr>
+            <w:r>
+              <w:t>286039040</w:t>
             </w:r>
           </w:p>
         </w:tc>
@@ -5693,33 +5743,33 @@
               <w:cnfStyle w:val="000000100000" w:firstRow="0" w:lastRow="0" w:firstColumn="0" w:lastColumn="0" w:oddVBand="0" w:evenVBand="0" w:oddHBand="1" w:evenHBand="0" w:firstRowFirstColumn="0" w:firstRowLastColumn="0" w:lastRowFirstColumn="0" w:lastRowLastColumn="0"/>
             </w:pPr>
             <w:r>
-              <w:t>666271680</w:t>
-            </w:r>
-          </w:p>
-        </w:tc>
-        <w:tc>
-          <w:tcPr>
-            <w:tcW w:w="1776" w:type="dxa"/>
-          </w:tcPr>
-          <w:p>
-            <w:pPr>
-              <w:cnfStyle w:val="000000100000" w:firstRow="0" w:lastRow="0" w:firstColumn="0" w:lastColumn="0" w:oddVBand="0" w:evenVBand="0" w:oddHBand="1" w:evenHBand="0" w:firstRowFirstColumn="0" w:firstRowLastColumn="0" w:lastRowFirstColumn="0" w:lastRowLastColumn="0"/>
-            </w:pPr>
-            <w:r>
-              <w:t>462856672</w:t>
-            </w:r>
-          </w:p>
-        </w:tc>
-        <w:tc>
-          <w:tcPr>
-            <w:tcW w:w="1776" w:type="dxa"/>
-          </w:tcPr>
-          <w:p>
-            <w:pPr>
-              <w:cnfStyle w:val="000000100000" w:firstRow="0" w:lastRow="0" w:firstColumn="0" w:lastColumn="0" w:oddVBand="0" w:evenVBand="0" w:oddHBand="1" w:evenHBand="0" w:firstRowFirstColumn="0" w:firstRowLastColumn="0" w:lastRowFirstColumn="0" w:lastRowLastColumn="0"/>
-            </w:pPr>
-            <w:r>
-              <w:t>425087200</w:t>
+              <w:t>671082304</w:t>
+            </w:r>
+          </w:p>
+        </w:tc>
+        <w:tc>
+          <w:tcPr>
+            <w:tcW w:w="1776" w:type="dxa"/>
+          </w:tcPr>
+          <w:p>
+            <w:pPr>
+              <w:cnfStyle w:val="000000100000" w:firstRow="0" w:lastRow="0" w:firstColumn="0" w:lastColumn="0" w:oddVBand="0" w:evenVBand="0" w:oddHBand="1" w:evenHBand="0" w:firstRowFirstColumn="0" w:firstRowLastColumn="0" w:lastRowFirstColumn="0" w:lastRowLastColumn="0"/>
+            </w:pPr>
+            <w:r>
+              <w:t>464117952</w:t>
+            </w:r>
+          </w:p>
+        </w:tc>
+        <w:tc>
+          <w:tcPr>
+            <w:tcW w:w="1776" w:type="dxa"/>
+          </w:tcPr>
+          <w:p>
+            <w:pPr>
+              <w:cnfStyle w:val="000000100000" w:firstRow="0" w:lastRow="0" w:firstColumn="0" w:lastColumn="0" w:oddVBand="0" w:evenVBand="0" w:oddHBand="1" w:evenHBand="0" w:firstRowFirstColumn="0" w:firstRowLastColumn="0" w:lastRowFirstColumn="0" w:lastRowLastColumn="0"/>
+            </w:pPr>
+            <w:r>
+              <w:t>332834784</w:t>
             </w:r>
           </w:p>
         </w:tc>
@@ -5747,33 +5797,33 @@
               <w:cnfStyle w:val="000000000000" w:firstRow="0" w:lastRow="0" w:firstColumn="0" w:lastColumn="0" w:oddVBand="0" w:evenVBand="0" w:oddHBand="0" w:evenHBand="0" w:firstRowFirstColumn="0" w:firstRowLastColumn="0" w:lastRowFirstColumn="0" w:lastRowLastColumn="0"/>
             </w:pPr>
             <w:r>
-              <w:t>446328512</w:t>
-            </w:r>
-          </w:p>
-        </w:tc>
-        <w:tc>
-          <w:tcPr>
-            <w:tcW w:w="1776" w:type="dxa"/>
-          </w:tcPr>
-          <w:p>
-            <w:pPr>
-              <w:cnfStyle w:val="000000000000" w:firstRow="0" w:lastRow="0" w:firstColumn="0" w:lastColumn="0" w:oddVBand="0" w:evenVBand="0" w:oddHBand="0" w:evenHBand="0" w:firstRowFirstColumn="0" w:firstRowLastColumn="0" w:lastRowFirstColumn="0" w:lastRowLastColumn="0"/>
-            </w:pPr>
-            <w:r>
-              <w:t>260300064</w:t>
-            </w:r>
-          </w:p>
-        </w:tc>
-        <w:tc>
-          <w:tcPr>
-            <w:tcW w:w="1776" w:type="dxa"/>
-          </w:tcPr>
-          <w:p>
-            <w:pPr>
-              <w:cnfStyle w:val="000000000000" w:firstRow="0" w:lastRow="0" w:firstColumn="0" w:lastColumn="0" w:oddVBand="0" w:evenVBand="0" w:oddHBand="0" w:evenHBand="0" w:firstRowFirstColumn="0" w:firstRowLastColumn="0" w:lastRowFirstColumn="0" w:lastRowLastColumn="0"/>
-            </w:pPr>
-            <w:r>
-              <w:t>374562656</w:t>
+              <w:t>371464320</w:t>
+            </w:r>
+          </w:p>
+        </w:tc>
+        <w:tc>
+          <w:tcPr>
+            <w:tcW w:w="1776" w:type="dxa"/>
+          </w:tcPr>
+          <w:p>
+            <w:pPr>
+              <w:cnfStyle w:val="000000000000" w:firstRow="0" w:lastRow="0" w:firstColumn="0" w:lastColumn="0" w:oddVBand="0" w:evenVBand="0" w:oddHBand="0" w:evenHBand="0" w:firstRowFirstColumn="0" w:firstRowLastColumn="0" w:lastRowFirstColumn="0" w:lastRowLastColumn="0"/>
+            </w:pPr>
+            <w:r>
+              <w:t>273625312</w:t>
+            </w:r>
+          </w:p>
+        </w:tc>
+        <w:tc>
+          <w:tcPr>
+            <w:tcW w:w="1776" w:type="dxa"/>
+          </w:tcPr>
+          <w:p>
+            <w:pPr>
+              <w:cnfStyle w:val="000000000000" w:firstRow="0" w:lastRow="0" w:firstColumn="0" w:lastColumn="0" w:oddVBand="0" w:evenVBand="0" w:oddHBand="0" w:evenHBand="0" w:firstRowFirstColumn="0" w:firstRowLastColumn="0" w:lastRowFirstColumn="0" w:lastRowLastColumn="0"/>
+            </w:pPr>
+            <w:r>
+              <w:t>248513168</w:t>
             </w:r>
           </w:p>
         </w:tc>
@@ -5804,33 +5854,33 @@
               <w:cnfStyle w:val="000000100000" w:firstRow="0" w:lastRow="0" w:firstColumn="0" w:lastColumn="0" w:oddVBand="0" w:evenVBand="0" w:oddHBand="1" w:evenHBand="0" w:firstRowFirstColumn="0" w:firstRowLastColumn="0" w:lastRowFirstColumn="0" w:lastRowLastColumn="0"/>
             </w:pPr>
             <w:r>
-              <w:t>2106450176</w:t>
-            </w:r>
-          </w:p>
-        </w:tc>
-        <w:tc>
-          <w:tcPr>
-            <w:tcW w:w="1776" w:type="dxa"/>
-          </w:tcPr>
-          <w:p>
-            <w:pPr>
-              <w:cnfStyle w:val="000000100000" w:firstRow="0" w:lastRow="0" w:firstColumn="0" w:lastColumn="0" w:oddVBand="0" w:evenVBand="0" w:oddHBand="1" w:evenHBand="0" w:firstRowFirstColumn="0" w:firstRowLastColumn="0" w:lastRowFirstColumn="0" w:lastRowLastColumn="0"/>
-            </w:pPr>
-            <w:r>
-              <w:t>4058501376</w:t>
-            </w:r>
-          </w:p>
-        </w:tc>
-        <w:tc>
-          <w:tcPr>
-            <w:tcW w:w="1776" w:type="dxa"/>
-          </w:tcPr>
-          <w:p>
-            <w:pPr>
-              <w:cnfStyle w:val="000000100000" w:firstRow="0" w:lastRow="0" w:firstColumn="0" w:lastColumn="0" w:oddVBand="0" w:evenVBand="0" w:oddHBand="1" w:evenHBand="0" w:firstRowFirstColumn="0" w:firstRowLastColumn="0" w:lastRowFirstColumn="0" w:lastRowLastColumn="0"/>
-            </w:pPr>
-            <w:r>
-              <w:t>4839554560</w:t>
+              <w:t>2506382848</w:t>
+            </w:r>
+          </w:p>
+        </w:tc>
+        <w:tc>
+          <w:tcPr>
+            <w:tcW w:w="1776" w:type="dxa"/>
+          </w:tcPr>
+          <w:p>
+            <w:pPr>
+              <w:cnfStyle w:val="000000100000" w:firstRow="0" w:lastRow="0" w:firstColumn="0" w:lastColumn="0" w:oddVBand="0" w:evenVBand="0" w:oddHBand="1" w:evenHBand="0" w:firstRowFirstColumn="0" w:firstRowLastColumn="0" w:lastRowFirstColumn="0" w:lastRowLastColumn="0"/>
+            </w:pPr>
+            <w:r>
+              <w:t>4219822592</w:t>
+            </w:r>
+          </w:p>
+        </w:tc>
+        <w:tc>
+          <w:tcPr>
+            <w:tcW w:w="1776" w:type="dxa"/>
+          </w:tcPr>
+          <w:p>
+            <w:pPr>
+              <w:cnfStyle w:val="000000100000" w:firstRow="0" w:lastRow="0" w:firstColumn="0" w:lastColumn="0" w:oddVBand="0" w:evenVBand="0" w:oddHBand="1" w:evenHBand="0" w:firstRowFirstColumn="0" w:firstRowLastColumn="0" w:lastRowFirstColumn="0" w:lastRowLastColumn="0"/>
+            </w:pPr>
+            <w:r>
+              <w:t>4053607680</w:t>
             </w:r>
           </w:p>
         </w:tc>
@@ -5862,33 +5912,33 @@
               <w:cnfStyle w:val="000000000000" w:firstRow="0" w:lastRow="0" w:firstColumn="0" w:lastColumn="0" w:oddVBand="0" w:evenVBand="0" w:oddHBand="0" w:evenHBand="0" w:firstRowFirstColumn="0" w:firstRowLastColumn="0" w:lastRowFirstColumn="0" w:lastRowLastColumn="0"/>
             </w:pPr>
             <w:r>
-              <w:t>1765517184</w:t>
-            </w:r>
-          </w:p>
-        </w:tc>
-        <w:tc>
-          <w:tcPr>
-            <w:tcW w:w="1776" w:type="dxa"/>
-          </w:tcPr>
-          <w:p>
-            <w:pPr>
-              <w:cnfStyle w:val="000000000000" w:firstRow="0" w:lastRow="0" w:firstColumn="0" w:lastColumn="0" w:oddVBand="0" w:evenVBand="0" w:oddHBand="0" w:evenHBand="0" w:firstRowFirstColumn="0" w:firstRowLastColumn="0" w:lastRowFirstColumn="0" w:lastRowLastColumn="0"/>
-            </w:pPr>
-            <w:r>
-              <w:t>1600000000</w:t>
-            </w:r>
-          </w:p>
-        </w:tc>
-        <w:tc>
-          <w:tcPr>
-            <w:tcW w:w="1776" w:type="dxa"/>
-          </w:tcPr>
-          <w:p>
-            <w:pPr>
-              <w:cnfStyle w:val="000000000000" w:firstRow="0" w:lastRow="0" w:firstColumn="0" w:lastColumn="0" w:oddVBand="0" w:evenVBand="0" w:oddHBand="0" w:evenHBand="0" w:firstRowFirstColumn="0" w:firstRowLastColumn="0" w:lastRowFirstColumn="0" w:lastRowLastColumn="0"/>
-            </w:pPr>
-            <w:r>
-              <w:t>1796491136</w:t>
+              <w:t>2133333248</w:t>
+            </w:r>
+          </w:p>
+        </w:tc>
+        <w:tc>
+          <w:tcPr>
+            <w:tcW w:w="1776" w:type="dxa"/>
+          </w:tcPr>
+          <w:p>
+            <w:pPr>
+              <w:cnfStyle w:val="000000000000" w:firstRow="0" w:lastRow="0" w:firstColumn="0" w:lastColumn="0" w:oddVBand="0" w:evenVBand="0" w:oddHBand="0" w:evenHBand="0" w:firstRowFirstColumn="0" w:firstRowLastColumn="0" w:lastRowFirstColumn="0" w:lastRowLastColumn="0"/>
+            </w:pPr>
+            <w:r>
+              <w:t>1575384576</w:t>
+            </w:r>
+          </w:p>
+        </w:tc>
+        <w:tc>
+          <w:tcPr>
+            <w:tcW w:w="1776" w:type="dxa"/>
+          </w:tcPr>
+          <w:p>
+            <w:pPr>
+              <w:cnfStyle w:val="000000000000" w:firstRow="0" w:lastRow="0" w:firstColumn="0" w:lastColumn="0" w:oddVBand="0" w:evenVBand="0" w:oddHBand="0" w:evenHBand="0" w:firstRowFirstColumn="0" w:firstRowLastColumn="0" w:lastRowFirstColumn="0" w:lastRowLastColumn="0"/>
+            </w:pPr>
+            <w:r>
+              <w:t>1505882368</w:t>
             </w:r>
           </w:p>
         </w:tc>
@@ -5917,33 +5967,33 @@
               <w:cnfStyle w:val="000000100000" w:firstRow="0" w:lastRow="0" w:firstColumn="0" w:lastColumn="0" w:oddVBand="0" w:evenVBand="0" w:oddHBand="1" w:evenHBand="0" w:firstRowFirstColumn="0" w:firstRowLastColumn="0" w:lastRowFirstColumn="0" w:lastRowLastColumn="0"/>
             </w:pPr>
             <w:r>
-              <w:t>237956048</w:t>
-            </w:r>
-          </w:p>
-        </w:tc>
-        <w:tc>
-          <w:tcPr>
-            <w:tcW w:w="1776" w:type="dxa"/>
-          </w:tcPr>
-          <w:p>
-            <w:pPr>
-              <w:cnfStyle w:val="000000100000" w:firstRow="0" w:lastRow="0" w:firstColumn="0" w:lastColumn="0" w:oddVBand="0" w:evenVBand="0" w:oddHBand="1" w:evenHBand="0" w:firstRowFirstColumn="0" w:firstRowLastColumn="0" w:lastRowFirstColumn="0" w:lastRowLastColumn="0"/>
-            </w:pPr>
-            <w:r>
-              <w:t>299808352</w:t>
-            </w:r>
-          </w:p>
-        </w:tc>
-        <w:tc>
-          <w:tcPr>
-            <w:tcW w:w="1776" w:type="dxa"/>
-          </w:tcPr>
-          <w:p>
-            <w:pPr>
-              <w:cnfStyle w:val="000000100000" w:firstRow="0" w:lastRow="0" w:firstColumn="0" w:lastColumn="0" w:oddVBand="0" w:evenVBand="0" w:oddHBand="1" w:evenHBand="0" w:firstRowFirstColumn="0" w:firstRowLastColumn="0" w:lastRowFirstColumn="0" w:lastRowLastColumn="0"/>
-            </w:pPr>
-            <w:r>
-              <w:t>1271218944</w:t>
+              <w:t>285801312</w:t>
+            </w:r>
+          </w:p>
+        </w:tc>
+        <w:tc>
+          <w:tcPr>
+            <w:tcW w:w="1776" w:type="dxa"/>
+          </w:tcPr>
+          <w:p>
+            <w:pPr>
+              <w:cnfStyle w:val="000000100000" w:firstRow="0" w:lastRow="0" w:firstColumn="0" w:lastColumn="0" w:oddVBand="0" w:evenVBand="0" w:oddHBand="1" w:evenHBand="0" w:firstRowFirstColumn="0" w:firstRowLastColumn="0" w:lastRowFirstColumn="0" w:lastRowLastColumn="0"/>
+            </w:pPr>
+            <w:r>
+              <w:t>359546272</w:t>
+            </w:r>
+          </w:p>
+        </w:tc>
+        <w:tc>
+          <w:tcPr>
+            <w:tcW w:w="1776" w:type="dxa"/>
+          </w:tcPr>
+          <w:p>
+            <w:pPr>
+              <w:cnfStyle w:val="000000100000" w:firstRow="0" w:lastRow="0" w:firstColumn="0" w:lastColumn="0" w:oddVBand="0" w:evenVBand="0" w:oddHBand="1" w:evenHBand="0" w:firstRowFirstColumn="0" w:firstRowLastColumn="0" w:lastRowFirstColumn="0" w:lastRowLastColumn="0"/>
+            </w:pPr>
+            <w:r>
+              <w:t>283407040</w:t>
             </w:r>
           </w:p>
         </w:tc>
@@ -5969,33 +6019,33 @@
               <w:cnfStyle w:val="000000000000" w:firstRow="0" w:lastRow="0" w:firstColumn="0" w:lastColumn="0" w:oddVBand="0" w:evenVBand="0" w:oddHBand="0" w:evenHBand="0" w:firstRowFirstColumn="0" w:firstRowLastColumn="0" w:lastRowFirstColumn="0" w:lastRowLastColumn="0"/>
             </w:pPr>
             <w:r>
-              <w:t>688880512</w:t>
-            </w:r>
-          </w:p>
-        </w:tc>
-        <w:tc>
-          <w:tcPr>
-            <w:tcW w:w="1776" w:type="dxa"/>
-          </w:tcPr>
-          <w:p>
-            <w:pPr>
-              <w:cnfStyle w:val="000000000000" w:firstRow="0" w:lastRow="0" w:firstColumn="0" w:lastColumn="0" w:oddVBand="0" w:evenVBand="0" w:oddHBand="0" w:evenHBand="0" w:firstRowFirstColumn="0" w:firstRowLastColumn="0" w:lastRowFirstColumn="0" w:lastRowLastColumn="0"/>
-            </w:pPr>
-            <w:r>
-              <w:t>485358560</w:t>
-            </w:r>
-          </w:p>
-        </w:tc>
-        <w:tc>
-          <w:tcPr>
-            <w:tcW w:w="1776" w:type="dxa"/>
-          </w:tcPr>
-          <w:p>
-            <w:pPr>
-              <w:cnfStyle w:val="000000000000" w:firstRow="0" w:lastRow="0" w:firstColumn="0" w:lastColumn="0" w:oddVBand="0" w:evenVBand="0" w:oddHBand="0" w:evenHBand="0" w:firstRowFirstColumn="0" w:firstRowLastColumn="0" w:lastRowFirstColumn="0" w:lastRowLastColumn="0"/>
-            </w:pPr>
-            <w:r>
-              <w:t>521896224</w:t>
+              <w:t>813337600</w:t>
+            </w:r>
+          </w:p>
+        </w:tc>
+        <w:tc>
+          <w:tcPr>
+            <w:tcW w:w="1776" w:type="dxa"/>
+          </w:tcPr>
+          <w:p>
+            <w:pPr>
+              <w:cnfStyle w:val="000000000000" w:firstRow="0" w:lastRow="0" w:firstColumn="0" w:lastColumn="0" w:oddVBand="0" w:evenVBand="0" w:oddHBand="0" w:evenHBand="0" w:firstRowFirstColumn="0" w:firstRowLastColumn="0" w:lastRowFirstColumn="0" w:lastRowLastColumn="0"/>
+            </w:pPr>
+            <w:r>
+              <w:t>582981824</w:t>
+            </w:r>
+          </w:p>
+        </w:tc>
+        <w:tc>
+          <w:tcPr>
+            <w:tcW w:w="1776" w:type="dxa"/>
+          </w:tcPr>
+          <w:p>
+            <w:pPr>
+              <w:cnfStyle w:val="000000000000" w:firstRow="0" w:lastRow="0" w:firstColumn="0" w:lastColumn="0" w:oddVBand="0" w:evenVBand="0" w:oddHBand="0" w:evenHBand="0" w:firstRowFirstColumn="0" w:firstRowLastColumn="0" w:lastRowFirstColumn="0" w:lastRowLastColumn="0"/>
+            </w:pPr>
+            <w:r>
+              <w:t>463018016</w:t>
             </w:r>
           </w:p>
         </w:tc>
@@ -6026,33 +6076,33 @@
               <w:cnfStyle w:val="000000100000" w:firstRow="0" w:lastRow="0" w:firstColumn="0" w:lastColumn="0" w:oddVBand="0" w:evenVBand="0" w:oddHBand="1" w:evenHBand="0" w:firstRowFirstColumn="0" w:firstRowLastColumn="0" w:lastRowFirstColumn="0" w:lastRowLastColumn="0"/>
             </w:pPr>
             <w:r>
-              <w:t>135152480</w:t>
-            </w:r>
-          </w:p>
-        </w:tc>
-        <w:tc>
-          <w:tcPr>
-            <w:tcW w:w="1776" w:type="dxa"/>
-          </w:tcPr>
-          <w:p>
-            <w:pPr>
-              <w:cnfStyle w:val="000000100000" w:firstRow="0" w:lastRow="0" w:firstColumn="0" w:lastColumn="0" w:oddVBand="0" w:evenVBand="0" w:oddHBand="1" w:evenHBand="0" w:firstRowFirstColumn="0" w:firstRowLastColumn="0" w:lastRowFirstColumn="0" w:lastRowLastColumn="0"/>
-            </w:pPr>
-            <w:r>
-              <w:t>237724768</w:t>
-            </w:r>
-          </w:p>
-        </w:tc>
-        <w:tc>
-          <w:tcPr>
-            <w:tcW w:w="1776" w:type="dxa"/>
-          </w:tcPr>
-          <w:p>
-            <w:pPr>
-              <w:cnfStyle w:val="000000100000" w:firstRow="0" w:lastRow="0" w:firstColumn="0" w:lastColumn="0" w:oddVBand="0" w:evenVBand="0" w:oddHBand="1" w:evenHBand="0" w:firstRowFirstColumn="0" w:firstRowLastColumn="0" w:lastRowFirstColumn="0" w:lastRowLastColumn="0"/>
-            </w:pPr>
-            <w:r>
-              <w:t>237589072</w:t>
+              <w:t>138170336</w:t>
+            </w:r>
+          </w:p>
+        </w:tc>
+        <w:tc>
+          <w:tcPr>
+            <w:tcW w:w="1776" w:type="dxa"/>
+          </w:tcPr>
+          <w:p>
+            <w:pPr>
+              <w:cnfStyle w:val="000000100000" w:firstRow="0" w:lastRow="0" w:firstColumn="0" w:lastColumn="0" w:oddVBand="0" w:evenVBand="0" w:oddHBand="1" w:evenHBand="0" w:firstRowFirstColumn="0" w:firstRowLastColumn="0" w:lastRowFirstColumn="0" w:lastRowLastColumn="0"/>
+            </w:pPr>
+            <w:r>
+              <w:t>239641856</w:t>
+            </w:r>
+          </w:p>
+        </w:tc>
+        <w:tc>
+          <w:tcPr>
+            <w:tcW w:w="1776" w:type="dxa"/>
+          </w:tcPr>
+          <w:p>
+            <w:pPr>
+              <w:cnfStyle w:val="000000100000" w:firstRow="0" w:lastRow="0" w:firstColumn="0" w:lastColumn="0" w:oddVBand="0" w:evenVBand="0" w:oddHBand="1" w:evenHBand="0" w:firstRowFirstColumn="0" w:firstRowLastColumn="0" w:lastRowFirstColumn="0" w:lastRowLastColumn="0"/>
+            </w:pPr>
+            <w:r>
+              <w:t>179637184</w:t>
             </w:r>
           </w:p>
         </w:tc>
@@ -6078,33 +6128,33 @@
               <w:cnfStyle w:val="000000000000" w:firstRow="0" w:lastRow="0" w:firstColumn="0" w:lastColumn="0" w:oddVBand="0" w:evenVBand="0" w:oddHBand="0" w:evenHBand="0" w:firstRowFirstColumn="0" w:firstRowLastColumn="0" w:lastRowFirstColumn="0" w:lastRowLastColumn="0"/>
             </w:pPr>
             <w:r>
-              <w:t>280089696</w:t>
-            </w:r>
-          </w:p>
-        </w:tc>
-        <w:tc>
-          <w:tcPr>
-            <w:tcW w:w="1776" w:type="dxa"/>
-          </w:tcPr>
-          <w:p>
-            <w:pPr>
-              <w:cnfStyle w:val="000000000000" w:firstRow="0" w:lastRow="0" w:firstColumn="0" w:lastColumn="0" w:oddVBand="0" w:evenVBand="0" w:oddHBand="0" w:evenHBand="0" w:firstRowFirstColumn="0" w:firstRowLastColumn="0" w:lastRowFirstColumn="0" w:lastRowLastColumn="0"/>
-            </w:pPr>
-            <w:r>
-              <w:t>346339648</w:t>
-            </w:r>
-          </w:p>
-        </w:tc>
-        <w:tc>
-          <w:tcPr>
-            <w:tcW w:w="1776" w:type="dxa"/>
-          </w:tcPr>
-          <w:p>
-            <w:pPr>
-              <w:cnfStyle w:val="000000000000" w:firstRow="0" w:lastRow="0" w:firstColumn="0" w:lastColumn="0" w:oddVBand="0" w:evenVBand="0" w:oddHBand="0" w:evenHBand="0" w:firstRowFirstColumn="0" w:firstRowLastColumn="0" w:lastRowFirstColumn="0" w:lastRowLastColumn="0"/>
-            </w:pPr>
-            <w:r>
-              <w:t>414280768</w:t>
+              <w:t>286253312</w:t>
+            </w:r>
+          </w:p>
+        </w:tc>
+        <w:tc>
+          <w:tcPr>
+            <w:tcW w:w="1776" w:type="dxa"/>
+          </w:tcPr>
+          <w:p>
+            <w:pPr>
+              <w:cnfStyle w:val="000000000000" w:firstRow="0" w:lastRow="0" w:firstColumn="0" w:lastColumn="0" w:oddVBand="0" w:evenVBand="0" w:oddHBand="0" w:evenHBand="0" w:firstRowFirstColumn="0" w:firstRowLastColumn="0" w:lastRowFirstColumn="0" w:lastRowLastColumn="0"/>
+            </w:pPr>
+            <w:r>
+              <w:t>345934848</w:t>
+            </w:r>
+          </w:p>
+        </w:tc>
+        <w:tc>
+          <w:tcPr>
+            <w:tcW w:w="1776" w:type="dxa"/>
+          </w:tcPr>
+          <w:p>
+            <w:pPr>
+              <w:cnfStyle w:val="000000000000" w:firstRow="0" w:lastRow="0" w:firstColumn="0" w:lastColumn="0" w:oddVBand="0" w:evenVBand="0" w:oddHBand="0" w:evenHBand="0" w:firstRowFirstColumn="0" w:firstRowLastColumn="0" w:lastRowFirstColumn="0" w:lastRowLastColumn="0"/>
+            </w:pPr>
+            <w:r>
+              <w:t>268549248</w:t>
             </w:r>
           </w:p>
         </w:tc>
@@ -6135,33 +6185,33 @@
               <w:cnfStyle w:val="000000100000" w:firstRow="0" w:lastRow="0" w:firstColumn="0" w:lastColumn="0" w:oddVBand="0" w:evenVBand="0" w:oddHBand="1" w:evenHBand="0" w:firstRowFirstColumn="0" w:firstRowLastColumn="0" w:lastRowFirstColumn="0" w:lastRowLastColumn="0"/>
             </w:pPr>
             <w:r>
-              <w:t>3243266560</w:t>
-            </w:r>
-          </w:p>
-        </w:tc>
-        <w:tc>
-          <w:tcPr>
-            <w:tcW w:w="1776" w:type="dxa"/>
-          </w:tcPr>
-          <w:p>
-            <w:pPr>
-              <w:cnfStyle w:val="000000100000" w:firstRow="0" w:lastRow="0" w:firstColumn="0" w:lastColumn="0" w:oddVBand="0" w:evenVBand="0" w:oddHBand="1" w:evenHBand="0" w:firstRowFirstColumn="0" w:firstRowLastColumn="0" w:lastRowFirstColumn="0" w:lastRowLastColumn="0"/>
-            </w:pPr>
-            <w:r>
-              <w:t>4789601280</w:t>
-            </w:r>
-          </w:p>
-        </w:tc>
-        <w:tc>
-          <w:tcPr>
-            <w:tcW w:w="1776" w:type="dxa"/>
-          </w:tcPr>
-          <w:p>
-            <w:pPr>
-              <w:cnfStyle w:val="000000100000" w:firstRow="0" w:lastRow="0" w:firstColumn="0" w:lastColumn="0" w:oddVBand="0" w:evenVBand="0" w:oddHBand="1" w:evenHBand="0" w:firstRowFirstColumn="0" w:firstRowLastColumn="0" w:lastRowFirstColumn="0" w:lastRowLastColumn="0"/>
-            </w:pPr>
-            <w:r>
-              <w:t>5025441280</w:t>
+              <w:t>3851271424</w:t>
+            </w:r>
+          </w:p>
+        </w:tc>
+        <w:tc>
+          <w:tcPr>
+            <w:tcW w:w="1776" w:type="dxa"/>
+          </w:tcPr>
+          <w:p>
+            <w:pPr>
+              <w:cnfStyle w:val="000000100000" w:firstRow="0" w:lastRow="0" w:firstColumn="0" w:lastColumn="0" w:oddVBand="0" w:evenVBand="0" w:oddHBand="1" w:evenHBand="0" w:firstRowFirstColumn="0" w:firstRowLastColumn="0" w:lastRowFirstColumn="0" w:lastRowLastColumn="0"/>
+            </w:pPr>
+            <w:r>
+              <w:t>4742613504</w:t>
+            </w:r>
+          </w:p>
+        </w:tc>
+        <w:tc>
+          <w:tcPr>
+            <w:tcW w:w="1776" w:type="dxa"/>
+          </w:tcPr>
+          <w:p>
+            <w:pPr>
+              <w:cnfStyle w:val="000000100000" w:firstRow="0" w:lastRow="0" w:firstColumn="0" w:lastColumn="0" w:oddVBand="0" w:evenVBand="0" w:oddHBand="1" w:evenHBand="0" w:firstRowFirstColumn="0" w:firstRowLastColumn="0" w:lastRowFirstColumn="0" w:lastRowLastColumn="0"/>
+            </w:pPr>
+            <w:r>
+              <w:t>4318913536</w:t>
             </w:r>
           </w:p>
         </w:tc>
@@ -6187,33 +6237,33 @@
               <w:cnfStyle w:val="000000000000" w:firstRow="0" w:lastRow="0" w:firstColumn="0" w:lastColumn="0" w:oddVBand="0" w:evenVBand="0" w:oddHBand="0" w:evenHBand="0" w:firstRowFirstColumn="0" w:firstRowLastColumn="0" w:lastRowFirstColumn="0" w:lastRowLastColumn="0"/>
             </w:pPr>
             <w:r>
-              <w:t>267412592</w:t>
-            </w:r>
-          </w:p>
-        </w:tc>
-        <w:tc>
-          <w:tcPr>
-            <w:tcW w:w="1776" w:type="dxa"/>
-          </w:tcPr>
-          <w:p>
-            <w:pPr>
-              <w:cnfStyle w:val="000000000000" w:firstRow="0" w:lastRow="0" w:firstColumn="0" w:lastColumn="0" w:oddVBand="0" w:evenVBand="0" w:oddHBand="0" w:evenHBand="0" w:firstRowFirstColumn="0" w:firstRowLastColumn="0" w:lastRowFirstColumn="0" w:lastRowLastColumn="0"/>
-            </w:pPr>
-            <w:r>
-              <w:t>264951056</w:t>
-            </w:r>
-          </w:p>
-        </w:tc>
-        <w:tc>
-          <w:tcPr>
-            <w:tcW w:w="1776" w:type="dxa"/>
-          </w:tcPr>
-          <w:p>
-            <w:pPr>
-              <w:cnfStyle w:val="000000000000" w:firstRow="0" w:lastRow="0" w:firstColumn="0" w:lastColumn="0" w:oddVBand="0" w:evenVBand="0" w:oddHBand="0" w:evenHBand="0" w:firstRowFirstColumn="0" w:firstRowLastColumn="0" w:lastRowFirstColumn="0" w:lastRowLastColumn="0"/>
-            </w:pPr>
-            <w:r>
-              <w:t>276405792</w:t>
+              <w:t>269295776</w:t>
+            </w:r>
+          </w:p>
+        </w:tc>
+        <w:tc>
+          <w:tcPr>
+            <w:tcW w:w="1776" w:type="dxa"/>
+          </w:tcPr>
+          <w:p>
+            <w:pPr>
+              <w:cnfStyle w:val="000000000000" w:firstRow="0" w:lastRow="0" w:firstColumn="0" w:lastColumn="0" w:oddVBand="0" w:evenVBand="0" w:oddHBand="0" w:evenHBand="0" w:firstRowFirstColumn="0" w:firstRowLastColumn="0" w:lastRowFirstColumn="0" w:lastRowLastColumn="0"/>
+            </w:pPr>
+            <w:r>
+              <w:t>266816896</w:t>
+            </w:r>
+          </w:p>
+        </w:tc>
+        <w:tc>
+          <w:tcPr>
+            <w:tcW w:w="1776" w:type="dxa"/>
+          </w:tcPr>
+          <w:p>
+            <w:pPr>
+              <w:cnfStyle w:val="000000000000" w:firstRow="0" w:lastRow="0" w:firstColumn="0" w:lastColumn="0" w:oddVBand="0" w:evenVBand="0" w:oddHBand="0" w:evenHBand="0" w:firstRowFirstColumn="0" w:firstRowLastColumn="0" w:lastRowFirstColumn="0" w:lastRowLastColumn="0"/>
+            </w:pPr>
+            <w:r>
+              <w:t>209325968</w:t>
             </w:r>
           </w:p>
         </w:tc>
@@ -6242,33 +6292,33 @@
               <w:cnfStyle w:val="000000100000" w:firstRow="0" w:lastRow="0" w:firstColumn="0" w:lastColumn="0" w:oddVBand="0" w:evenVBand="0" w:oddHBand="1" w:evenHBand="0" w:firstRowFirstColumn="0" w:firstRowLastColumn="0" w:lastRowFirstColumn="0" w:lastRowLastColumn="0"/>
             </w:pPr>
             <w:r>
-              <w:t>264838560</w:t>
-            </w:r>
-          </w:p>
-        </w:tc>
-        <w:tc>
-          <w:tcPr>
-            <w:tcW w:w="1776" w:type="dxa"/>
-          </w:tcPr>
-          <w:p>
-            <w:pPr>
-              <w:cnfStyle w:val="000000100000" w:firstRow="0" w:lastRow="0" w:firstColumn="0" w:lastColumn="0" w:oddVBand="0" w:evenVBand="0" w:oddHBand="1" w:evenHBand="0" w:firstRowFirstColumn="0" w:firstRowLastColumn="0" w:lastRowFirstColumn="0" w:lastRowLastColumn="0"/>
-            </w:pPr>
-            <w:r>
-              <w:t>339928352</w:t>
-            </w:r>
-          </w:p>
-        </w:tc>
-        <w:tc>
-          <w:tcPr>
-            <w:tcW w:w="1776" w:type="dxa"/>
-          </w:tcPr>
-          <w:p>
-            <w:pPr>
-              <w:cnfStyle w:val="000000100000" w:firstRow="0" w:lastRow="0" w:firstColumn="0" w:lastColumn="0" w:oddVBand="0" w:evenVBand="0" w:oddHBand="1" w:evenHBand="0" w:firstRowFirstColumn="0" w:firstRowLastColumn="0" w:lastRowFirstColumn="0" w:lastRowLastColumn="0"/>
-            </w:pPr>
-            <w:r>
-              <w:t>544570944</w:t>
+              <w:t>265640176</w:t>
+            </w:r>
+          </w:p>
+        </w:tc>
+        <w:tc>
+          <w:tcPr>
+            <w:tcW w:w="1776" w:type="dxa"/>
+          </w:tcPr>
+          <w:p>
+            <w:pPr>
+              <w:cnfStyle w:val="000000100000" w:firstRow="0" w:lastRow="0" w:firstColumn="0" w:lastColumn="0" w:oddVBand="0" w:evenVBand="0" w:oddHBand="1" w:evenHBand="0" w:firstRowFirstColumn="0" w:firstRowLastColumn="0" w:lastRowFirstColumn="0" w:lastRowLastColumn="0"/>
+            </w:pPr>
+            <w:r>
+              <w:t>339107264</w:t>
+            </w:r>
+          </w:p>
+        </w:tc>
+        <w:tc>
+          <w:tcPr>
+            <w:tcW w:w="1776" w:type="dxa"/>
+          </w:tcPr>
+          <w:p>
+            <w:pPr>
+              <w:cnfStyle w:val="000000100000" w:firstRow="0" w:lastRow="0" w:firstColumn="0" w:lastColumn="0" w:oddVBand="0" w:evenVBand="0" w:oddHBand="1" w:evenHBand="0" w:firstRowFirstColumn="0" w:firstRowLastColumn="0" w:lastRowFirstColumn="0" w:lastRowLastColumn="0"/>
+            </w:pPr>
+            <w:r>
+              <w:t>266597792</w:t>
             </w:r>
           </w:p>
         </w:tc>
@@ -6296,33 +6346,33 @@
               <w:cnfStyle w:val="000000000000" w:firstRow="0" w:lastRow="0" w:firstColumn="0" w:lastColumn="0" w:oddVBand="0" w:evenVBand="0" w:oddHBand="0" w:evenHBand="0" w:firstRowFirstColumn="0" w:firstRowLastColumn="0" w:lastRowFirstColumn="0" w:lastRowLastColumn="0"/>
             </w:pPr>
             <w:r>
-              <w:t>239482352</w:t>
-            </w:r>
-          </w:p>
-        </w:tc>
-        <w:tc>
-          <w:tcPr>
-            <w:tcW w:w="1776" w:type="dxa"/>
-          </w:tcPr>
-          <w:p>
-            <w:pPr>
-              <w:cnfStyle w:val="000000000000" w:firstRow="0" w:lastRow="0" w:firstColumn="0" w:lastColumn="0" w:oddVBand="0" w:evenVBand="0" w:oddHBand="0" w:evenHBand="0" w:firstRowFirstColumn="0" w:firstRowLastColumn="0" w:lastRowFirstColumn="0" w:lastRowLastColumn="0"/>
-            </w:pPr>
-            <w:r>
-              <w:t>257283664</w:t>
-            </w:r>
-          </w:p>
-        </w:tc>
-        <w:tc>
-          <w:tcPr>
-            <w:tcW w:w="1776" w:type="dxa"/>
-          </w:tcPr>
-          <w:p>
-            <w:pPr>
-              <w:cnfStyle w:val="000000000000" w:firstRow="0" w:lastRow="0" w:firstColumn="0" w:lastColumn="0" w:oddVBand="0" w:evenVBand="0" w:oddHBand="0" w:evenHBand="0" w:firstRowFirstColumn="0" w:firstRowLastColumn="0" w:lastRowFirstColumn="0" w:lastRowLastColumn="0"/>
-            </w:pPr>
-            <w:r>
-              <w:t>444125664</w:t>
+              <w:t>247148720</w:t>
+            </w:r>
+          </w:p>
+        </w:tc>
+        <w:tc>
+          <w:tcPr>
+            <w:tcW w:w="1776" w:type="dxa"/>
+          </w:tcPr>
+          <w:p>
+            <w:pPr>
+              <w:cnfStyle w:val="000000000000" w:firstRow="0" w:lastRow="0" w:firstColumn="0" w:lastColumn="0" w:oddVBand="0" w:evenVBand="0" w:oddHBand="0" w:evenHBand="0" w:firstRowFirstColumn="0" w:firstRowLastColumn="0" w:lastRowFirstColumn="0" w:lastRowLastColumn="0"/>
+            </w:pPr>
+            <w:r>
+              <w:t>255295344</w:t>
+            </w:r>
+          </w:p>
+        </w:tc>
+        <w:tc>
+          <w:tcPr>
+            <w:tcW w:w="1776" w:type="dxa"/>
+          </w:tcPr>
+          <w:p>
+            <w:pPr>
+              <w:cnfStyle w:val="000000000000" w:firstRow="0" w:lastRow="0" w:firstColumn="0" w:lastColumn="0" w:oddVBand="0" w:evenVBand="0" w:oddHBand="0" w:evenHBand="0" w:firstRowFirstColumn="0" w:firstRowLastColumn="0" w:lastRowFirstColumn="0" w:lastRowLastColumn="0"/>
+            </w:pPr>
+            <w:r>
+              <w:t>191351904</w:t>
             </w:r>
           </w:p>
         </w:tc>
@@ -6351,33 +6401,33 @@
               <w:cnfStyle w:val="000000100000" w:firstRow="0" w:lastRow="0" w:firstColumn="0" w:lastColumn="0" w:oddVBand="0" w:evenVBand="0" w:oddHBand="1" w:evenHBand="0" w:firstRowFirstColumn="0" w:firstRowLastColumn="0" w:lastRowFirstColumn="0" w:lastRowLastColumn="0"/>
             </w:pPr>
             <w:r>
-              <w:t>642377216</w:t>
-            </w:r>
-          </w:p>
-        </w:tc>
-        <w:tc>
-          <w:tcPr>
-            <w:tcW w:w="1776" w:type="dxa"/>
-          </w:tcPr>
-          <w:p>
-            <w:pPr>
-              <w:cnfStyle w:val="000000100000" w:firstRow="0" w:lastRow="0" w:firstColumn="0" w:lastColumn="0" w:oddVBand="0" w:evenVBand="0" w:oddHBand="1" w:evenHBand="0" w:firstRowFirstColumn="0" w:firstRowLastColumn="0" w:lastRowFirstColumn="0" w:lastRowLastColumn="0"/>
-            </w:pPr>
-            <w:r>
-              <w:t>1089777792</w:t>
-            </w:r>
-          </w:p>
-        </w:tc>
-        <w:tc>
-          <w:tcPr>
-            <w:tcW w:w="1776" w:type="dxa"/>
-          </w:tcPr>
-          <w:p>
-            <w:pPr>
-              <w:cnfStyle w:val="000000100000" w:firstRow="0" w:lastRow="0" w:firstColumn="0" w:lastColumn="0" w:oddVBand="0" w:evenVBand="0" w:oddHBand="1" w:evenHBand="0" w:firstRowFirstColumn="0" w:firstRowLastColumn="0" w:lastRowFirstColumn="0" w:lastRowLastColumn="0"/>
-            </w:pPr>
-            <w:r>
-              <w:t>1261216256</w:t>
+              <w:t>534821056</w:t>
+            </w:r>
+          </w:p>
+        </w:tc>
+        <w:tc>
+          <w:tcPr>
+            <w:tcW w:w="1776" w:type="dxa"/>
+          </w:tcPr>
+          <w:p>
+            <w:pPr>
+              <w:cnfStyle w:val="000000100000" w:firstRow="0" w:lastRow="0" w:firstColumn="0" w:lastColumn="0" w:oddVBand="0" w:evenVBand="0" w:oddHBand="1" w:evenHBand="0" w:firstRowFirstColumn="0" w:firstRowLastColumn="0" w:lastRowFirstColumn="0" w:lastRowLastColumn="0"/>
+            </w:pPr>
+            <w:r>
+              <w:t>1092447104</w:t>
+            </w:r>
+          </w:p>
+        </w:tc>
+        <w:tc>
+          <w:tcPr>
+            <w:tcW w:w="1776" w:type="dxa"/>
+          </w:tcPr>
+          <w:p>
+            <w:pPr>
+              <w:cnfStyle w:val="000000100000" w:firstRow="0" w:lastRow="0" w:firstColumn="0" w:lastColumn="0" w:oddVBand="0" w:evenVBand="0" w:oddHBand="1" w:evenHBand="0" w:firstRowFirstColumn="0" w:firstRowLastColumn="0" w:lastRowFirstColumn="0" w:lastRowLastColumn="0"/>
+            </w:pPr>
+            <w:r>
+              <w:t>1024681024</w:t>
             </w:r>
           </w:p>
         </w:tc>
@@ -6403,33 +6453,33 @@
               <w:cnfStyle w:val="000000000000" w:firstRow="0" w:lastRow="0" w:firstColumn="0" w:lastColumn="0" w:oddVBand="0" w:evenVBand="0" w:oddHBand="0" w:evenHBand="0" w:firstRowFirstColumn="0" w:firstRowLastColumn="0" w:lastRowFirstColumn="0" w:lastRowLastColumn="0"/>
             </w:pPr>
             <w:r>
-              <w:t>422700000</w:t>
-            </w:r>
-          </w:p>
-        </w:tc>
-        <w:tc>
-          <w:tcPr>
-            <w:tcW w:w="1776" w:type="dxa"/>
-          </w:tcPr>
-          <w:p>
-            <w:pPr>
-              <w:cnfStyle w:val="000000000000" w:firstRow="0" w:lastRow="0" w:firstColumn="0" w:lastColumn="0" w:oddVBand="0" w:evenVBand="0" w:oddHBand="0" w:evenHBand="0" w:firstRowFirstColumn="0" w:firstRowLastColumn="0" w:lastRowFirstColumn="0" w:lastRowLastColumn="0"/>
-            </w:pPr>
-            <w:r>
-              <w:t>215578960</w:t>
-            </w:r>
-          </w:p>
-        </w:tc>
-        <w:tc>
-          <w:tcPr>
-            <w:tcW w:w="1776" w:type="dxa"/>
-          </w:tcPr>
-          <w:p>
-            <w:pPr>
-              <w:cnfStyle w:val="000000000000" w:firstRow="0" w:lastRow="0" w:firstColumn="0" w:lastColumn="0" w:oddVBand="0" w:evenVBand="0" w:oddHBand="0" w:evenHBand="0" w:firstRowFirstColumn="0" w:firstRowLastColumn="0" w:lastRowFirstColumn="0" w:lastRowLastColumn="0"/>
-            </w:pPr>
-            <w:r>
-              <w:t>292571424</w:t>
+              <w:t>384272736</w:t>
+            </w:r>
+          </w:p>
+        </w:tc>
+        <w:tc>
+          <w:tcPr>
+            <w:tcW w:w="1776" w:type="dxa"/>
+          </w:tcPr>
+          <w:p>
+            <w:pPr>
+              <w:cnfStyle w:val="000000000000" w:firstRow="0" w:lastRow="0" w:firstColumn="0" w:lastColumn="0" w:oddVBand="0" w:evenVBand="0" w:oddHBand="0" w:evenHBand="0" w:firstRowFirstColumn="0" w:firstRowLastColumn="0" w:lastRowFirstColumn="0" w:lastRowLastColumn="0"/>
+            </w:pPr>
+            <w:r>
+              <w:t>204800000</w:t>
+            </w:r>
+          </w:p>
+        </w:tc>
+        <w:tc>
+          <w:tcPr>
+            <w:tcW w:w="1776" w:type="dxa"/>
+          </w:tcPr>
+          <w:p>
+            <w:pPr>
+              <w:cnfStyle w:val="000000000000" w:firstRow="0" w:lastRow="0" w:firstColumn="0" w:lastColumn="0" w:oddVBand="0" w:evenVBand="0" w:oddHBand="0" w:evenHBand="0" w:firstRowFirstColumn="0" w:firstRowLastColumn="0" w:lastRowFirstColumn="0" w:lastRowLastColumn="0"/>
+            </w:pPr>
+            <w:r>
+              <w:t>204800000</w:t>
             </w:r>
           </w:p>
         </w:tc>
@@ -6458,33 +6508,33 @@
               <w:cnfStyle w:val="000000100000" w:firstRow="0" w:lastRow="0" w:firstColumn="0" w:lastColumn="0" w:oddVBand="0" w:evenVBand="0" w:oddHBand="1" w:evenHBand="0" w:firstRowFirstColumn="0" w:firstRowLastColumn="0" w:lastRowFirstColumn="0" w:lastRowLastColumn="0"/>
             </w:pPr>
             <w:r>
-              <w:t>132024608</w:t>
-            </w:r>
-          </w:p>
-        </w:tc>
-        <w:tc>
-          <w:tcPr>
-            <w:tcW w:w="1776" w:type="dxa"/>
-          </w:tcPr>
-          <w:p>
-            <w:pPr>
-              <w:cnfStyle w:val="000000100000" w:firstRow="0" w:lastRow="0" w:firstColumn="0" w:lastColumn="0" w:oddVBand="0" w:evenVBand="0" w:oddHBand="1" w:evenHBand="0" w:firstRowFirstColumn="0" w:firstRowLastColumn="0" w:lastRowFirstColumn="0" w:lastRowLastColumn="0"/>
-            </w:pPr>
-            <w:r>
-              <w:t>249627792</w:t>
-            </w:r>
-          </w:p>
-        </w:tc>
-        <w:tc>
-          <w:tcPr>
-            <w:tcW w:w="1776" w:type="dxa"/>
-          </w:tcPr>
-          <w:p>
-            <w:pPr>
-              <w:cnfStyle w:val="000000100000" w:firstRow="0" w:lastRow="0" w:firstColumn="0" w:lastColumn="0" w:oddVBand="0" w:evenVBand="0" w:oddHBand="1" w:evenHBand="0" w:firstRowFirstColumn="0" w:firstRowLastColumn="0" w:lastRowFirstColumn="0" w:lastRowLastColumn="0"/>
-            </w:pPr>
-            <w:r>
-              <w:t>248144480</w:t>
+              <w:t>162485344</w:t>
+            </w:r>
+          </w:p>
+        </w:tc>
+        <w:tc>
+          <w:tcPr>
+            <w:tcW w:w="1776" w:type="dxa"/>
+          </w:tcPr>
+          <w:p>
+            <w:pPr>
+              <w:cnfStyle w:val="000000100000" w:firstRow="0" w:lastRow="0" w:firstColumn="0" w:lastColumn="0" w:oddVBand="0" w:evenVBand="0" w:oddHBand="1" w:evenHBand="0" w:firstRowFirstColumn="0" w:firstRowLastColumn="0" w:lastRowFirstColumn="0" w:lastRowLastColumn="0"/>
+            </w:pPr>
+            <w:r>
+              <w:t>240930320</w:t>
+            </w:r>
+          </w:p>
+        </w:tc>
+        <w:tc>
+          <w:tcPr>
+            <w:tcW w:w="1776" w:type="dxa"/>
+          </w:tcPr>
+          <w:p>
+            <w:pPr>
+              <w:cnfStyle w:val="000000100000" w:firstRow="0" w:lastRow="0" w:firstColumn="0" w:lastColumn="0" w:oddVBand="0" w:evenVBand="0" w:oddHBand="1" w:evenHBand="0" w:firstRowFirstColumn="0" w:firstRowLastColumn="0" w:lastRowFirstColumn="0" w:lastRowLastColumn="0"/>
+            </w:pPr>
+            <w:r>
+              <w:t>211184064</w:t>
             </w:r>
           </w:p>
         </w:tc>
@@ -6503,13 +6553,18 @@
               </w:rPr>
             </w:pPr>
             <w:r>
-              <w:t>Average Speed Decompression</w:t>
-            </w:r>
-          </w:p>
-        </w:tc>
-        <w:tc>
-          <w:tcPr>
-            <w:tcW w:w="1776" w:type="dxa"/>
+              <w:lastRenderedPageBreak/>
+              <w:t>Average Decompression</w:t>
+            </w:r>
+            <w:r>
+              <w:t xml:space="preserve"> Speed</w:t>
+            </w:r>
+          </w:p>
+        </w:tc>
+        <w:tc>
+          <w:tcPr>
+            <w:tcW w:w="1776" w:type="dxa"/>
+            <w:vAlign w:val="bottom"/>
           </w:tcPr>
           <w:p>
             <w:pPr>
@@ -6540,14 +6595,7 @@
                 <w:rFonts w:ascii="Calibri" w:hAnsi="Calibri"/>
                 <w:color w:val="000000"/>
               </w:rPr>
-              <w:t>8</w:t>
-            </w:r>
-            <w:r>
-              <w:rPr>
-                <w:rFonts w:ascii="Calibri" w:hAnsi="Calibri"/>
-                <w:color w:val="000000"/>
-              </w:rPr>
-              <w:t>11444960</w:t>
+              <w:t>872849028</w:t>
             </w:r>
           </w:p>
         </w:tc>
@@ -6585,7 +6633,14 @@
                 <w:rFonts w:ascii="Calibri" w:hAnsi="Calibri"/>
                 <w:color w:val="000000"/>
               </w:rPr>
-              <w:t>993109728</w:t>
+              <w:t>9</w:t>
+            </w:r>
+            <w:r>
+              <w:rPr>
+                <w:rFonts w:ascii="Calibri" w:hAnsi="Calibri"/>
+                <w:color w:val="000000"/>
+              </w:rPr>
+              <w:t>06827185</w:t>
             </w:r>
           </w:p>
         </w:tc>
@@ -6623,7 +6678,7 @@
                 <w:rFonts w:ascii="Calibri" w:hAnsi="Calibri"/>
                 <w:color w:val="000000"/>
               </w:rPr>
-              <w:t>1128777945</w:t>
+              <w:t>845156701</w:t>
             </w:r>
           </w:p>
         </w:tc>
@@ -6634,7 +6689,6 @@
         <w:pStyle w:val="Heading1"/>
       </w:pPr>
       <w:r>
-        <w:lastRenderedPageBreak/>
         <w:t xml:space="preserve">Fundamentals of </w:t>
       </w:r>
       <w:r>
@@ -6706,7 +6760,10 @@
         <w:t xml:space="preserve">Compression of these miniscule datasets requires bit handling not supported by td512. </w:t>
       </w:r>
       <w:r>
-        <w:t>Or you can call td64 and td64d functions to compress and decompress 6 to 64 values. The td64 interface return</w:t>
+        <w:t>Y</w:t>
+      </w:r>
+      <w:r>
+        <w:t>ou can call td64 and td64d functions to compress and decompress 6 to 64 values. The td64 interface return</w:t>
       </w:r>
       <w:r>
         <w:t>s</w:t>
@@ -6929,7 +6986,11 @@
         <w:t xml:space="preserve"> the maximum </w:t>
       </w:r>
       <w:r>
-        <w:t>number of unique values in the data</w:t>
+        <w:t xml:space="preserve">number of </w:t>
+      </w:r>
+      <w:r>
+        <w:lastRenderedPageBreak/>
+        <w:t>unique values in the data</w:t>
       </w:r>
       <w:r>
         <w:t xml:space="preserve"> that will allow compression to occur</w:t>
@@ -6968,7 +7029,6 @@
     <w:p/>
     <w:p>
       <w:r>
-        <w:lastRenderedPageBreak/>
         <w:t>Text mode uses the most frequent characters as defined by Morse code to identify text data that can be compressed</w:t>
       </w:r>
       <w:r>
@@ -7701,6 +7761,9 @@
       </w:r>
       <w:r>
         <w:t xml:space="preserve"> for 64 input values</w:t>
+      </w:r>
+      <w:r>
+        <w:t>, but is often much higher as checking for a single value is stopped when the number of occurrences reaches this minimum</w:t>
       </w:r>
       <w:r>
         <w:t>.</w:t>

</xml_diff>

<commit_message>
added adaptive text mode
// Notes for version 1.1.5
/*
 1. Added adaptive text mode that looks for occurrences of characters
    that are common to a particular data type when fewer than 3/4 of
    the input values are matched by a predefined character. Defined
    XML and HTML based on '<', '>', '/' and '"'. Defined C or other
    code files based on '*', '=', ';' and '\t'. Eight characters
    common to the text type are defined in the last 8 characters of
    the characters encoded.
 2. Added compression of high bit in unique characters in string mode
    when the high bit is 0 for all values.
 3. Set the initial loop in td64 to 7/16 of input values for 24 or
    more inputs. This provides a better result for adaptive text mode.
 */
</commit_message>
<xml_diff>
--- a/Tiny Data Compression with td512.docx
+++ b/Tiny Data Compression with td512.docx
@@ -15,13 +15,10 @@
     </w:p>
     <w:p>
       <w:r>
-        <w:t xml:space="preserve">L. S. Leonard, November </w:t>
-      </w:r>
-      <w:r>
-        <w:t>2</w:t>
-      </w:r>
-      <w:r>
-        <w:t>8</w:t>
+        <w:t xml:space="preserve">L. S. Leonard, </w:t>
+      </w:r>
+      <w:r>
+        <w:t>December 7</w:t>
       </w:r>
       <w:r>
         <w:t>, 2021</w:t>
@@ -169,7 +166,7 @@
         <w:t>2</w:t>
       </w:r>
       <w:r>
-        <w:t>3</w:t>
+        <w:t>4</w:t>
       </w:r>
       <w:r>
         <w:t xml:space="preserve">% </w:t>
@@ -184,7 +181,7 @@
         <w:t xml:space="preserve">at </w:t>
       </w:r>
       <w:r>
-        <w:t>172</w:t>
+        <w:t>266</w:t>
       </w:r>
       <w:r>
         <w:t xml:space="preserve"> Mbytes per second </w:t>
@@ -204,8 +201,14 @@
         <w:t>)</w:t>
       </w:r>
       <w:r>
+        <w:t xml:space="preserve"> running on a 2 GHz processor</w:t>
+      </w:r>
+      <w:r>
         <w:t xml:space="preserve">. </w:t>
       </w:r>
+    </w:p>
+    <w:p/>
+    <w:p>
       <w:r>
         <w:t>Although</w:t>
       </w:r>
@@ -475,7 +478,22 @@
         <w:t xml:space="preserve"> on a MacBook with a </w:t>
       </w:r>
       <w:r>
-        <w:t>1 GHz Dual-Core Intel Core M processor</w:t>
+        <w:t>2</w:t>
+      </w:r>
+      <w:r>
+        <w:t xml:space="preserve"> GHz </w:t>
+      </w:r>
+      <w:r>
+        <w:t>Quad</w:t>
+      </w:r>
+      <w:r>
+        <w:t xml:space="preserve">-Core Intel Core </w:t>
+      </w:r>
+      <w:r>
+        <w:t>i5</w:t>
+      </w:r>
+      <w:r>
+        <w:t xml:space="preserve"> processor</w:t>
       </w:r>
       <w:r>
         <w:t>.</w:t>
@@ -520,6 +538,7 @@
     <w:p/>
     <w:p>
       <w:r>
+        <w:lastRenderedPageBreak/>
         <w:t>Compression as a percent</w:t>
       </w:r>
       <w:r>
@@ -562,11 +581,7 @@
         <w:t xml:space="preserve">, compression percent </w:t>
       </w:r>
       <w:r>
-        <w:t xml:space="preserve">average, assuming a block of data from one file is as likely </w:t>
-      </w:r>
-      <w:r>
-        <w:lastRenderedPageBreak/>
-        <w:t xml:space="preserve">as from another, </w:t>
+        <w:t xml:space="preserve">average, assuming a block of data from one file is as likely as from another, </w:t>
       </w:r>
       <w:r>
         <w:t xml:space="preserve">for td512 </w:t>
@@ -578,7 +593,7 @@
         <w:t>2</w:t>
       </w:r>
       <w:r>
-        <w:t>3</w:t>
+        <w:t>4</w:t>
       </w:r>
       <w:r>
         <w:t xml:space="preserve">%, for </w:t>
@@ -703,34 +718,19 @@
         <w:t>10</w:t>
       </w:r>
       <w:r>
-        <w:t>% below</w:t>
-      </w:r>
-      <w:r>
-        <w:t xml:space="preserve"> the </w:t>
-      </w:r>
-      <w:r>
-        <w:t xml:space="preserve">form of </w:t>
-      </w:r>
-      <w:r>
-        <w:t>arithmetic encoding</w:t>
-      </w:r>
-      <w:r>
-        <w:t xml:space="preserve"> used by fpaq0</w:t>
-      </w:r>
-      <w:r>
-        <w:t xml:space="preserve"> and </w:t>
-      </w:r>
-      <w:r>
-        <w:t>7</w:t>
-      </w:r>
-      <w:r>
         <w:t xml:space="preserve">% </w:t>
       </w:r>
       <w:r>
         <w:t>above</w:t>
       </w:r>
       <w:r>
-        <w:t xml:space="preserve"> QuickLZ 512. </w:t>
+        <w:t xml:space="preserve"> QuickLZ 512</w:t>
+      </w:r>
+      <w:r>
+        <w:t>, 70% above QuickLZ 256, and 6.5% below fpaq0</w:t>
+      </w:r>
+      <w:r>
+        <w:t xml:space="preserve">. </w:t>
       </w:r>
     </w:p>
     <w:p>
@@ -746,14 +746,27 @@
       <w:r>
         <w:t xml:space="preserve">Table </w:t>
       </w:r>
-      <w:fldSimple w:instr=" SEQ Table \* ARABIC ">
-        <w:r>
-          <w:rPr>
-            <w:noProof/>
-          </w:rPr>
-          <w:t>1</w:t>
-        </w:r>
-      </w:fldSimple>
+      <w:r>
+        <w:fldChar w:fldCharType="begin"/>
+      </w:r>
+      <w:r>
+        <w:instrText xml:space="preserve"> SEQ Table \* ARABIC </w:instrText>
+      </w:r>
+      <w:r>
+        <w:fldChar w:fldCharType="separate"/>
+      </w:r>
+      <w:r>
+        <w:rPr>
+          <w:noProof/>
+        </w:rPr>
+        <w:t>1</w:t>
+      </w:r>
+      <w:r>
+        <w:rPr>
+          <w:noProof/>
+        </w:rPr>
+        <w:fldChar w:fldCharType="end"/>
+      </w:r>
       <w:bookmarkEnd w:id="1"/>
       <w:r>
         <w:t>. Compression Percent: td512</w:t>
@@ -824,11 +837,11 @@
         <w:tblLook w:val="04A0" w:firstRow="1" w:lastRow="0" w:firstColumn="1" w:lastColumn="0" w:noHBand="0" w:noVBand="1"/>
       </w:tblPr>
       <w:tblGrid>
-        <w:gridCol w:w="2245"/>
-        <w:gridCol w:w="1783"/>
-        <w:gridCol w:w="1785"/>
-        <w:gridCol w:w="1652"/>
-        <w:gridCol w:w="1885"/>
+        <w:gridCol w:w="1830"/>
+        <w:gridCol w:w="1621"/>
+        <w:gridCol w:w="1622"/>
+        <w:gridCol w:w="1593"/>
+        <w:gridCol w:w="1643"/>
       </w:tblGrid>
       <w:tr>
         <w:trPr>
@@ -837,7 +850,7 @@
         <w:tc>
           <w:tcPr>
             <w:cnfStyle w:val="001000000000" w:firstRow="0" w:lastRow="0" w:firstColumn="1" w:lastColumn="0" w:oddVBand="0" w:evenVBand="0" w:oddHBand="0" w:evenHBand="0" w:firstRowFirstColumn="0" w:firstRowLastColumn="0" w:lastRowFirstColumn="0" w:lastRowLastColumn="0"/>
-            <w:tcW w:w="2245" w:type="dxa"/>
+            <w:tcW w:w="1830" w:type="dxa"/>
           </w:tcPr>
           <w:p>
             <w:pPr>
@@ -858,7 +871,7 @@
         </w:tc>
         <w:tc>
           <w:tcPr>
-            <w:tcW w:w="1783" w:type="dxa"/>
+            <w:tcW w:w="1621" w:type="dxa"/>
           </w:tcPr>
           <w:p>
             <w:pPr>
@@ -895,7 +908,7 @@
         </w:tc>
         <w:tc>
           <w:tcPr>
-            <w:tcW w:w="1785" w:type="dxa"/>
+            <w:tcW w:w="1622" w:type="dxa"/>
           </w:tcPr>
           <w:p>
             <w:pPr>
@@ -932,7 +945,7 @@
         </w:tc>
         <w:tc>
           <w:tcPr>
-            <w:tcW w:w="1652" w:type="dxa"/>
+            <w:tcW w:w="1593" w:type="dxa"/>
           </w:tcPr>
           <w:p>
             <w:pPr>
@@ -969,7 +982,7 @@
         </w:tc>
         <w:tc>
           <w:tcPr>
-            <w:tcW w:w="1885" w:type="dxa"/>
+            <w:tcW w:w="1643" w:type="dxa"/>
           </w:tcPr>
           <w:p>
             <w:pPr>
@@ -1000,7 +1013,7 @@
         <w:tc>
           <w:tcPr>
             <w:cnfStyle w:val="001000000000" w:firstRow="0" w:lastRow="0" w:firstColumn="1" w:lastColumn="0" w:oddVBand="0" w:evenVBand="0" w:oddHBand="0" w:evenHBand="0" w:firstRowFirstColumn="0" w:firstRowLastColumn="0" w:lastRowFirstColumn="0" w:lastRowLastColumn="0"/>
-            <w:tcW w:w="2245" w:type="dxa"/>
+            <w:tcW w:w="1830" w:type="dxa"/>
           </w:tcPr>
           <w:p>
             <w:r>
@@ -1010,20 +1023,20 @@
         </w:tc>
         <w:tc>
           <w:tcPr>
-            <w:tcW w:w="1783" w:type="dxa"/>
-          </w:tcPr>
-          <w:p>
-            <w:pPr>
-              <w:cnfStyle w:val="000000100000" w:firstRow="0" w:lastRow="0" w:firstColumn="0" w:lastColumn="0" w:oddVBand="0" w:evenVBand="0" w:oddHBand="1" w:evenHBand="0" w:firstRowFirstColumn="0" w:firstRowLastColumn="0" w:lastRowFirstColumn="0" w:lastRowLastColumn="0"/>
-            </w:pPr>
-            <w:r>
-              <w:t>34.12</w:t>
-            </w:r>
-          </w:p>
-        </w:tc>
-        <w:tc>
-          <w:tcPr>
-            <w:tcW w:w="1785" w:type="dxa"/>
+            <w:tcW w:w="1621" w:type="dxa"/>
+          </w:tcPr>
+          <w:p>
+            <w:pPr>
+              <w:cnfStyle w:val="000000100000" w:firstRow="0" w:lastRow="0" w:firstColumn="0" w:lastColumn="0" w:oddVBand="0" w:evenVBand="0" w:oddHBand="1" w:evenHBand="0" w:firstRowFirstColumn="0" w:firstRowLastColumn="0" w:lastRowFirstColumn="0" w:lastRowLastColumn="0"/>
+            </w:pPr>
+            <w:r>
+              <w:t>34.19</w:t>
+            </w:r>
+          </w:p>
+        </w:tc>
+        <w:tc>
+          <w:tcPr>
+            <w:tcW w:w="1622" w:type="dxa"/>
           </w:tcPr>
           <w:p>
             <w:pPr>
@@ -1036,7 +1049,7 @@
         </w:tc>
         <w:tc>
           <w:tcPr>
-            <w:tcW w:w="1652" w:type="dxa"/>
+            <w:tcW w:w="1593" w:type="dxa"/>
           </w:tcPr>
           <w:p>
             <w:pPr>
@@ -1049,7 +1062,7 @@
         </w:tc>
         <w:tc>
           <w:tcPr>
-            <w:tcW w:w="1885" w:type="dxa"/>
+            <w:tcW w:w="1643" w:type="dxa"/>
           </w:tcPr>
           <w:p>
             <w:pPr>
@@ -1065,7 +1078,7 @@
         <w:tc>
           <w:tcPr>
             <w:cnfStyle w:val="001000000000" w:firstRow="0" w:lastRow="0" w:firstColumn="1" w:lastColumn="0" w:oddVBand="0" w:evenVBand="0" w:oddHBand="0" w:evenHBand="0" w:firstRowFirstColumn="0" w:firstRowLastColumn="0" w:lastRowFirstColumn="0" w:lastRowLastColumn="0"/>
-            <w:tcW w:w="2245" w:type="dxa"/>
+            <w:tcW w:w="1830" w:type="dxa"/>
           </w:tcPr>
           <w:p>
             <w:r>
@@ -1075,20 +1088,20 @@
         </w:tc>
         <w:tc>
           <w:tcPr>
-            <w:tcW w:w="1783" w:type="dxa"/>
-          </w:tcPr>
-          <w:p>
-            <w:pPr>
-              <w:cnfStyle w:val="000000000000" w:firstRow="0" w:lastRow="0" w:firstColumn="0" w:lastColumn="0" w:oddVBand="0" w:evenVBand="0" w:oddHBand="0" w:evenHBand="0" w:firstRowFirstColumn="0" w:firstRowLastColumn="0" w:lastRowFirstColumn="0" w:lastRowLastColumn="0"/>
-            </w:pPr>
-            <w:r>
-              <w:t>29.15</w:t>
-            </w:r>
-          </w:p>
-        </w:tc>
-        <w:tc>
-          <w:tcPr>
-            <w:tcW w:w="1785" w:type="dxa"/>
+            <w:tcW w:w="1621" w:type="dxa"/>
+          </w:tcPr>
+          <w:p>
+            <w:pPr>
+              <w:cnfStyle w:val="000000000000" w:firstRow="0" w:lastRow="0" w:firstColumn="0" w:lastColumn="0" w:oddVBand="0" w:evenVBand="0" w:oddHBand="0" w:evenHBand="0" w:firstRowFirstColumn="0" w:firstRowLastColumn="0" w:lastRowFirstColumn="0" w:lastRowLastColumn="0"/>
+            </w:pPr>
+            <w:r>
+              <w:t>29.85</w:t>
+            </w:r>
+          </w:p>
+        </w:tc>
+        <w:tc>
+          <w:tcPr>
+            <w:tcW w:w="1622" w:type="dxa"/>
           </w:tcPr>
           <w:p>
             <w:pPr>
@@ -1101,7 +1114,7 @@
         </w:tc>
         <w:tc>
           <w:tcPr>
-            <w:tcW w:w="1652" w:type="dxa"/>
+            <w:tcW w:w="1593" w:type="dxa"/>
           </w:tcPr>
           <w:p>
             <w:pPr>
@@ -1114,7 +1127,7 @@
         </w:tc>
         <w:tc>
           <w:tcPr>
-            <w:tcW w:w="1885" w:type="dxa"/>
+            <w:tcW w:w="1643" w:type="dxa"/>
           </w:tcPr>
           <w:p>
             <w:pPr>
@@ -1133,7 +1146,7 @@
         <w:tc>
           <w:tcPr>
             <w:cnfStyle w:val="001000000000" w:firstRow="0" w:lastRow="0" w:firstColumn="1" w:lastColumn="0" w:oddVBand="0" w:evenVBand="0" w:oddHBand="0" w:evenHBand="0" w:firstRowFirstColumn="0" w:firstRowLastColumn="0" w:lastRowFirstColumn="0" w:lastRowLastColumn="0"/>
-            <w:tcW w:w="2245" w:type="dxa"/>
+            <w:tcW w:w="1830" w:type="dxa"/>
           </w:tcPr>
           <w:p>
             <w:r>
@@ -1143,20 +1156,20 @@
         </w:tc>
         <w:tc>
           <w:tcPr>
-            <w:tcW w:w="1783" w:type="dxa"/>
-          </w:tcPr>
-          <w:p>
-            <w:pPr>
-              <w:cnfStyle w:val="000000100000" w:firstRow="0" w:lastRow="0" w:firstColumn="0" w:lastColumn="0" w:oddVBand="0" w:evenVBand="0" w:oddHBand="1" w:evenHBand="0" w:firstRowFirstColumn="0" w:firstRowLastColumn="0" w:lastRowFirstColumn="0" w:lastRowLastColumn="0"/>
-            </w:pPr>
-            <w:r>
-              <w:t>15.07</w:t>
-            </w:r>
-          </w:p>
-        </w:tc>
-        <w:tc>
-          <w:tcPr>
-            <w:tcW w:w="1785" w:type="dxa"/>
+            <w:tcW w:w="1621" w:type="dxa"/>
+          </w:tcPr>
+          <w:p>
+            <w:pPr>
+              <w:cnfStyle w:val="000000100000" w:firstRow="0" w:lastRow="0" w:firstColumn="0" w:lastColumn="0" w:oddVBand="0" w:evenVBand="0" w:oddHBand="1" w:evenHBand="0" w:firstRowFirstColumn="0" w:firstRowLastColumn="0" w:lastRowFirstColumn="0" w:lastRowLastColumn="0"/>
+            </w:pPr>
+            <w:r>
+              <w:t>19.08</w:t>
+            </w:r>
+          </w:p>
+        </w:tc>
+        <w:tc>
+          <w:tcPr>
+            <w:tcW w:w="1622" w:type="dxa"/>
           </w:tcPr>
           <w:p>
             <w:pPr>
@@ -1169,7 +1182,7 @@
         </w:tc>
         <w:tc>
           <w:tcPr>
-            <w:tcW w:w="1652" w:type="dxa"/>
+            <w:tcW w:w="1593" w:type="dxa"/>
           </w:tcPr>
           <w:p>
             <w:pPr>
@@ -1182,7 +1195,7 @@
         </w:tc>
         <w:tc>
           <w:tcPr>
-            <w:tcW w:w="1885" w:type="dxa"/>
+            <w:tcW w:w="1643" w:type="dxa"/>
           </w:tcPr>
           <w:p>
             <w:pPr>
@@ -1198,7 +1211,7 @@
         <w:tc>
           <w:tcPr>
             <w:cnfStyle w:val="001000000000" w:firstRow="0" w:lastRow="0" w:firstColumn="1" w:lastColumn="0" w:oddVBand="0" w:evenVBand="0" w:oddHBand="0" w:evenHBand="0" w:firstRowFirstColumn="0" w:firstRowLastColumn="0" w:lastRowFirstColumn="0" w:lastRowLastColumn="0"/>
-            <w:tcW w:w="2245" w:type="dxa"/>
+            <w:tcW w:w="1830" w:type="dxa"/>
           </w:tcPr>
           <w:p>
             <w:r>
@@ -1208,20 +1221,20 @@
         </w:tc>
         <w:tc>
           <w:tcPr>
-            <w:tcW w:w="1783" w:type="dxa"/>
-          </w:tcPr>
-          <w:p>
-            <w:pPr>
-              <w:cnfStyle w:val="000000000000" w:firstRow="0" w:lastRow="0" w:firstColumn="0" w:lastColumn="0" w:oddVBand="0" w:evenVBand="0" w:oddHBand="0" w:evenHBand="0" w:firstRowFirstColumn="0" w:firstRowLastColumn="0" w:lastRowFirstColumn="0" w:lastRowLastColumn="0"/>
-            </w:pPr>
-            <w:r>
-              <w:t>35.44</w:t>
-            </w:r>
-          </w:p>
-        </w:tc>
-        <w:tc>
-          <w:tcPr>
-            <w:tcW w:w="1785" w:type="dxa"/>
+            <w:tcW w:w="1621" w:type="dxa"/>
+          </w:tcPr>
+          <w:p>
+            <w:pPr>
+              <w:cnfStyle w:val="000000000000" w:firstRow="0" w:lastRow="0" w:firstColumn="0" w:lastColumn="0" w:oddVBand="0" w:evenVBand="0" w:oddHBand="0" w:evenHBand="0" w:firstRowFirstColumn="0" w:firstRowLastColumn="0" w:lastRowFirstColumn="0" w:lastRowLastColumn="0"/>
+            </w:pPr>
+            <w:r>
+              <w:t>35.47</w:t>
+            </w:r>
+          </w:p>
+        </w:tc>
+        <w:tc>
+          <w:tcPr>
+            <w:tcW w:w="1622" w:type="dxa"/>
           </w:tcPr>
           <w:p>
             <w:pPr>
@@ -1234,7 +1247,7 @@
         </w:tc>
         <w:tc>
           <w:tcPr>
-            <w:tcW w:w="1652" w:type="dxa"/>
+            <w:tcW w:w="1593" w:type="dxa"/>
           </w:tcPr>
           <w:p>
             <w:pPr>
@@ -1247,7 +1260,7 @@
         </w:tc>
         <w:tc>
           <w:tcPr>
-            <w:tcW w:w="1885" w:type="dxa"/>
+            <w:tcW w:w="1643" w:type="dxa"/>
           </w:tcPr>
           <w:p>
             <w:pPr>
@@ -1266,7 +1279,7 @@
         <w:tc>
           <w:tcPr>
             <w:cnfStyle w:val="001000000000" w:firstRow="0" w:lastRow="0" w:firstColumn="1" w:lastColumn="0" w:oddVBand="0" w:evenVBand="0" w:oddHBand="0" w:evenHBand="0" w:firstRowFirstColumn="0" w:firstRowLastColumn="0" w:lastRowFirstColumn="0" w:lastRowLastColumn="0"/>
-            <w:tcW w:w="2245" w:type="dxa"/>
+            <w:tcW w:w="1830" w:type="dxa"/>
           </w:tcPr>
           <w:p>
             <w:proofErr w:type="spellStart"/>
@@ -1278,20 +1291,20 @@
         </w:tc>
         <w:tc>
           <w:tcPr>
-            <w:tcW w:w="1783" w:type="dxa"/>
-          </w:tcPr>
-          <w:p>
-            <w:pPr>
-              <w:cnfStyle w:val="000000100000" w:firstRow="0" w:lastRow="0" w:firstColumn="0" w:lastColumn="0" w:oddVBand="0" w:evenVBand="0" w:oddHBand="1" w:evenHBand="0" w:firstRowFirstColumn="0" w:firstRowLastColumn="0" w:lastRowFirstColumn="0" w:lastRowLastColumn="0"/>
-            </w:pPr>
-            <w:r>
-              <w:t>21.68</w:t>
-            </w:r>
-          </w:p>
-        </w:tc>
-        <w:tc>
-          <w:tcPr>
-            <w:tcW w:w="1785" w:type="dxa"/>
+            <w:tcW w:w="1621" w:type="dxa"/>
+          </w:tcPr>
+          <w:p>
+            <w:pPr>
+              <w:cnfStyle w:val="000000100000" w:firstRow="0" w:lastRow="0" w:firstColumn="0" w:lastColumn="0" w:oddVBand="0" w:evenVBand="0" w:oddHBand="1" w:evenHBand="0" w:firstRowFirstColumn="0" w:firstRowLastColumn="0" w:lastRowFirstColumn="0" w:lastRowLastColumn="0"/>
+            </w:pPr>
+            <w:r>
+              <w:t>25.57</w:t>
+            </w:r>
+          </w:p>
+        </w:tc>
+        <w:tc>
+          <w:tcPr>
+            <w:tcW w:w="1622" w:type="dxa"/>
           </w:tcPr>
           <w:p>
             <w:pPr>
@@ -1304,7 +1317,7 @@
         </w:tc>
         <w:tc>
           <w:tcPr>
-            <w:tcW w:w="1652" w:type="dxa"/>
+            <w:tcW w:w="1593" w:type="dxa"/>
           </w:tcPr>
           <w:p>
             <w:pPr>
@@ -1317,7 +1330,7 @@
         </w:tc>
         <w:tc>
           <w:tcPr>
-            <w:tcW w:w="1885" w:type="dxa"/>
+            <w:tcW w:w="1643" w:type="dxa"/>
           </w:tcPr>
           <w:p>
             <w:pPr>
@@ -1333,7 +1346,7 @@
         <w:tc>
           <w:tcPr>
             <w:cnfStyle w:val="001000000000" w:firstRow="0" w:lastRow="0" w:firstColumn="1" w:lastColumn="0" w:oddVBand="0" w:evenVBand="0" w:oddHBand="0" w:evenHBand="0" w:firstRowFirstColumn="0" w:firstRowLastColumn="0" w:lastRowFirstColumn="0" w:lastRowLastColumn="0"/>
-            <w:tcW w:w="2245" w:type="dxa"/>
+            <w:tcW w:w="1830" w:type="dxa"/>
           </w:tcPr>
           <w:p>
             <w:r>
@@ -1343,7 +1356,7 @@
         </w:tc>
         <w:tc>
           <w:tcPr>
-            <w:tcW w:w="1783" w:type="dxa"/>
+            <w:tcW w:w="1621" w:type="dxa"/>
           </w:tcPr>
           <w:p>
             <w:pPr>
@@ -1356,7 +1369,7 @@
         </w:tc>
         <w:tc>
           <w:tcPr>
-            <w:tcW w:w="1785" w:type="dxa"/>
+            <w:tcW w:w="1622" w:type="dxa"/>
           </w:tcPr>
           <w:p>
             <w:pPr>
@@ -1369,7 +1382,7 @@
         </w:tc>
         <w:tc>
           <w:tcPr>
-            <w:tcW w:w="1652" w:type="dxa"/>
+            <w:tcW w:w="1593" w:type="dxa"/>
           </w:tcPr>
           <w:p>
             <w:pPr>
@@ -1382,7 +1395,7 @@
         </w:tc>
         <w:tc>
           <w:tcPr>
-            <w:tcW w:w="1885" w:type="dxa"/>
+            <w:tcW w:w="1643" w:type="dxa"/>
           </w:tcPr>
           <w:p>
             <w:pPr>
@@ -1401,7 +1414,7 @@
         <w:tc>
           <w:tcPr>
             <w:cnfStyle w:val="001000000000" w:firstRow="0" w:lastRow="0" w:firstColumn="1" w:lastColumn="0" w:oddVBand="0" w:evenVBand="0" w:oddHBand="0" w:evenHBand="0" w:firstRowFirstColumn="0" w:firstRowLastColumn="0" w:lastRowFirstColumn="0" w:lastRowLastColumn="0"/>
-            <w:tcW w:w="2245" w:type="dxa"/>
+            <w:tcW w:w="1830" w:type="dxa"/>
           </w:tcPr>
           <w:p>
             <w:proofErr w:type="spellStart"/>
@@ -1413,20 +1426,20 @@
         </w:tc>
         <w:tc>
           <w:tcPr>
-            <w:tcW w:w="1783" w:type="dxa"/>
-          </w:tcPr>
-          <w:p>
-            <w:pPr>
-              <w:cnfStyle w:val="000000100000" w:firstRow="0" w:lastRow="0" w:firstColumn="0" w:lastColumn="0" w:oddVBand="0" w:evenVBand="0" w:oddHBand="1" w:evenHBand="0" w:firstRowFirstColumn="0" w:firstRowLastColumn="0" w:lastRowFirstColumn="0" w:lastRowLastColumn="0"/>
-            </w:pPr>
-            <w:r>
-              <w:t>4.12</w:t>
-            </w:r>
-          </w:p>
-        </w:tc>
-        <w:tc>
-          <w:tcPr>
-            <w:tcW w:w="1785" w:type="dxa"/>
+            <w:tcW w:w="1621" w:type="dxa"/>
+          </w:tcPr>
+          <w:p>
+            <w:pPr>
+              <w:cnfStyle w:val="000000100000" w:firstRow="0" w:lastRow="0" w:firstColumn="0" w:lastColumn="0" w:oddVBand="0" w:evenVBand="0" w:oddHBand="1" w:evenHBand="0" w:firstRowFirstColumn="0" w:firstRowLastColumn="0" w:lastRowFirstColumn="0" w:lastRowLastColumn="0"/>
+            </w:pPr>
+            <w:r>
+              <w:t>4.64</w:t>
+            </w:r>
+          </w:p>
+        </w:tc>
+        <w:tc>
+          <w:tcPr>
+            <w:tcW w:w="1622" w:type="dxa"/>
           </w:tcPr>
           <w:p>
             <w:pPr>
@@ -1439,7 +1452,7 @@
         </w:tc>
         <w:tc>
           <w:tcPr>
-            <w:tcW w:w="1652" w:type="dxa"/>
+            <w:tcW w:w="1593" w:type="dxa"/>
           </w:tcPr>
           <w:p>
             <w:pPr>
@@ -1452,7 +1465,7 @@
         </w:tc>
         <w:tc>
           <w:tcPr>
-            <w:tcW w:w="1885" w:type="dxa"/>
+            <w:tcW w:w="1643" w:type="dxa"/>
           </w:tcPr>
           <w:p>
             <w:pPr>
@@ -1468,7 +1481,7 @@
         <w:tc>
           <w:tcPr>
             <w:cnfStyle w:val="001000000000" w:firstRow="0" w:lastRow="0" w:firstColumn="1" w:lastColumn="0" w:oddVBand="0" w:evenVBand="0" w:oddHBand="0" w:evenHBand="0" w:firstRowFirstColumn="0" w:firstRowLastColumn="0" w:lastRowFirstColumn="0" w:lastRowLastColumn="0"/>
-            <w:tcW w:w="2245" w:type="dxa"/>
+            <w:tcW w:w="1830" w:type="dxa"/>
           </w:tcPr>
           <w:p>
             <w:proofErr w:type="spellStart"/>
@@ -1480,20 +1493,20 @@
         </w:tc>
         <w:tc>
           <w:tcPr>
-            <w:tcW w:w="1783" w:type="dxa"/>
-          </w:tcPr>
-          <w:p>
-            <w:pPr>
-              <w:cnfStyle w:val="000000000000" w:firstRow="0" w:lastRow="0" w:firstColumn="0" w:lastColumn="0" w:oddVBand="0" w:evenVBand="0" w:oddHBand="0" w:evenHBand="0" w:firstRowFirstColumn="0" w:firstRowLastColumn="0" w:lastRowFirstColumn="0" w:lastRowLastColumn="0"/>
-            </w:pPr>
-            <w:r>
-              <w:t>22.57</w:t>
-            </w:r>
-          </w:p>
-        </w:tc>
-        <w:tc>
-          <w:tcPr>
-            <w:tcW w:w="1785" w:type="dxa"/>
+            <w:tcW w:w="1621" w:type="dxa"/>
+          </w:tcPr>
+          <w:p>
+            <w:pPr>
+              <w:cnfStyle w:val="000000000000" w:firstRow="0" w:lastRow="0" w:firstColumn="0" w:lastColumn="0" w:oddVBand="0" w:evenVBand="0" w:oddHBand="0" w:evenHBand="0" w:firstRowFirstColumn="0" w:firstRowLastColumn="0" w:lastRowFirstColumn="0" w:lastRowLastColumn="0"/>
+            </w:pPr>
+            <w:r>
+              <w:t>23.38</w:t>
+            </w:r>
+          </w:p>
+        </w:tc>
+        <w:tc>
+          <w:tcPr>
+            <w:tcW w:w="1622" w:type="dxa"/>
           </w:tcPr>
           <w:p>
             <w:pPr>
@@ -1506,7 +1519,7 @@
         </w:tc>
         <w:tc>
           <w:tcPr>
-            <w:tcW w:w="1652" w:type="dxa"/>
+            <w:tcW w:w="1593" w:type="dxa"/>
           </w:tcPr>
           <w:p>
             <w:pPr>
@@ -1519,7 +1532,7 @@
         </w:tc>
         <w:tc>
           <w:tcPr>
-            <w:tcW w:w="1885" w:type="dxa"/>
+            <w:tcW w:w="1643" w:type="dxa"/>
           </w:tcPr>
           <w:p>
             <w:pPr>
@@ -1538,7 +1551,7 @@
         <w:tc>
           <w:tcPr>
             <w:cnfStyle w:val="001000000000" w:firstRow="0" w:lastRow="0" w:firstColumn="1" w:lastColumn="0" w:oddVBand="0" w:evenVBand="0" w:oddHBand="0" w:evenHBand="0" w:firstRowFirstColumn="0" w:firstRowLastColumn="0" w:lastRowFirstColumn="0" w:lastRowLastColumn="0"/>
-            <w:tcW w:w="2245" w:type="dxa"/>
+            <w:tcW w:w="1830" w:type="dxa"/>
           </w:tcPr>
           <w:p>
             <w:r>
@@ -1548,7 +1561,7 @@
         </w:tc>
         <w:tc>
           <w:tcPr>
-            <w:tcW w:w="1783" w:type="dxa"/>
+            <w:tcW w:w="1621" w:type="dxa"/>
           </w:tcPr>
           <w:p>
             <w:pPr>
@@ -1561,7 +1574,7 @@
         </w:tc>
         <w:tc>
           <w:tcPr>
-            <w:tcW w:w="1785" w:type="dxa"/>
+            <w:tcW w:w="1622" w:type="dxa"/>
           </w:tcPr>
           <w:p>
             <w:pPr>
@@ -1574,7 +1587,7 @@
         </w:tc>
         <w:tc>
           <w:tcPr>
-            <w:tcW w:w="1652" w:type="dxa"/>
+            <w:tcW w:w="1593" w:type="dxa"/>
           </w:tcPr>
           <w:p>
             <w:pPr>
@@ -1587,7 +1600,7 @@
         </w:tc>
         <w:tc>
           <w:tcPr>
-            <w:tcW w:w="1885" w:type="dxa"/>
+            <w:tcW w:w="1643" w:type="dxa"/>
           </w:tcPr>
           <w:p>
             <w:pPr>
@@ -1603,7 +1616,7 @@
         <w:tc>
           <w:tcPr>
             <w:cnfStyle w:val="001000000000" w:firstRow="0" w:lastRow="0" w:firstColumn="1" w:lastColumn="0" w:oddVBand="0" w:evenVBand="0" w:oddHBand="0" w:evenHBand="0" w:firstRowFirstColumn="0" w:firstRowLastColumn="0" w:lastRowFirstColumn="0" w:lastRowLastColumn="0"/>
-            <w:tcW w:w="2245" w:type="dxa"/>
+            <w:tcW w:w="1830" w:type="dxa"/>
           </w:tcPr>
           <w:p>
             <w:r>
@@ -1613,20 +1626,20 @@
         </w:tc>
         <w:tc>
           <w:tcPr>
-            <w:tcW w:w="1783" w:type="dxa"/>
-          </w:tcPr>
-          <w:p>
-            <w:pPr>
-              <w:cnfStyle w:val="000000000000" w:firstRow="0" w:lastRow="0" w:firstColumn="0" w:lastColumn="0" w:oddVBand="0" w:evenVBand="0" w:oddHBand="0" w:evenHBand="0" w:firstRowFirstColumn="0" w:firstRowLastColumn="0" w:lastRowFirstColumn="0" w:lastRowLastColumn="0"/>
-            </w:pPr>
-            <w:r>
-              <w:t>34.90</w:t>
-            </w:r>
-          </w:p>
-        </w:tc>
-        <w:tc>
-          <w:tcPr>
-            <w:tcW w:w="1785" w:type="dxa"/>
+            <w:tcW w:w="1621" w:type="dxa"/>
+          </w:tcPr>
+          <w:p>
+            <w:pPr>
+              <w:cnfStyle w:val="000000000000" w:firstRow="0" w:lastRow="0" w:firstColumn="0" w:lastColumn="0" w:oddVBand="0" w:evenVBand="0" w:oddHBand="0" w:evenHBand="0" w:firstRowFirstColumn="0" w:firstRowLastColumn="0" w:lastRowFirstColumn="0" w:lastRowLastColumn="0"/>
+            </w:pPr>
+            <w:r>
+              <w:t>35.09</w:t>
+            </w:r>
+          </w:p>
+        </w:tc>
+        <w:tc>
+          <w:tcPr>
+            <w:tcW w:w="1622" w:type="dxa"/>
           </w:tcPr>
           <w:p>
             <w:pPr>
@@ -1639,7 +1652,7 @@
         </w:tc>
         <w:tc>
           <w:tcPr>
-            <w:tcW w:w="1652" w:type="dxa"/>
+            <w:tcW w:w="1593" w:type="dxa"/>
           </w:tcPr>
           <w:p>
             <w:pPr>
@@ -1652,7 +1665,7 @@
         </w:tc>
         <w:tc>
           <w:tcPr>
-            <w:tcW w:w="1885" w:type="dxa"/>
+            <w:tcW w:w="1643" w:type="dxa"/>
           </w:tcPr>
           <w:p>
             <w:pPr>
@@ -1671,7 +1684,7 @@
         <w:tc>
           <w:tcPr>
             <w:cnfStyle w:val="001000000000" w:firstRow="0" w:lastRow="0" w:firstColumn="1" w:lastColumn="0" w:oddVBand="0" w:evenVBand="0" w:oddHBand="0" w:evenHBand="0" w:firstRowFirstColumn="0" w:firstRowLastColumn="0" w:lastRowFirstColumn="0" w:lastRowLastColumn="0"/>
-            <w:tcW w:w="2245" w:type="dxa"/>
+            <w:tcW w:w="1830" w:type="dxa"/>
           </w:tcPr>
           <w:p>
             <w:proofErr w:type="spellStart"/>
@@ -1683,20 +1696,20 @@
         </w:tc>
         <w:tc>
           <w:tcPr>
-            <w:tcW w:w="1783" w:type="dxa"/>
-          </w:tcPr>
-          <w:p>
-            <w:pPr>
-              <w:cnfStyle w:val="000000100000" w:firstRow="0" w:lastRow="0" w:firstColumn="0" w:lastColumn="0" w:oddVBand="0" w:evenVBand="0" w:oddHBand="1" w:evenHBand="0" w:firstRowFirstColumn="0" w:firstRowLastColumn="0" w:lastRowFirstColumn="0" w:lastRowLastColumn="0"/>
-            </w:pPr>
-            <w:r>
-              <w:t>17.86</w:t>
-            </w:r>
-          </w:p>
-        </w:tc>
-        <w:tc>
-          <w:tcPr>
-            <w:tcW w:w="1785" w:type="dxa"/>
+            <w:tcW w:w="1621" w:type="dxa"/>
+          </w:tcPr>
+          <w:p>
+            <w:pPr>
+              <w:cnfStyle w:val="000000100000" w:firstRow="0" w:lastRow="0" w:firstColumn="0" w:lastColumn="0" w:oddVBand="0" w:evenVBand="0" w:oddHBand="1" w:evenHBand="0" w:firstRowFirstColumn="0" w:firstRowLastColumn="0" w:lastRowFirstColumn="0" w:lastRowLastColumn="0"/>
+            </w:pPr>
+            <w:r>
+              <w:t>18.63</w:t>
+            </w:r>
+          </w:p>
+        </w:tc>
+        <w:tc>
+          <w:tcPr>
+            <w:tcW w:w="1622" w:type="dxa"/>
           </w:tcPr>
           <w:p>
             <w:pPr>
@@ -1709,7 +1722,7 @@
         </w:tc>
         <w:tc>
           <w:tcPr>
-            <w:tcW w:w="1652" w:type="dxa"/>
+            <w:tcW w:w="1593" w:type="dxa"/>
           </w:tcPr>
           <w:p>
             <w:pPr>
@@ -1722,7 +1735,7 @@
         </w:tc>
         <w:tc>
           <w:tcPr>
-            <w:tcW w:w="1885" w:type="dxa"/>
+            <w:tcW w:w="1643" w:type="dxa"/>
           </w:tcPr>
           <w:p>
             <w:pPr>
@@ -1738,7 +1751,7 @@
         <w:tc>
           <w:tcPr>
             <w:cnfStyle w:val="001000000000" w:firstRow="0" w:lastRow="0" w:firstColumn="1" w:lastColumn="0" w:oddVBand="0" w:evenVBand="0" w:oddHBand="0" w:evenHBand="0" w:firstRowFirstColumn="0" w:firstRowLastColumn="0" w:lastRowFirstColumn="0" w:lastRowLastColumn="0"/>
-            <w:tcW w:w="2245" w:type="dxa"/>
+            <w:tcW w:w="1830" w:type="dxa"/>
           </w:tcPr>
           <w:p>
             <w:proofErr w:type="spellStart"/>
@@ -1750,20 +1763,20 @@
         </w:tc>
         <w:tc>
           <w:tcPr>
-            <w:tcW w:w="1783" w:type="dxa"/>
-          </w:tcPr>
-          <w:p>
-            <w:pPr>
-              <w:cnfStyle w:val="000000000000" w:firstRow="0" w:lastRow="0" w:firstColumn="0" w:lastColumn="0" w:oddVBand="0" w:evenVBand="0" w:oddHBand="0" w:evenHBand="0" w:firstRowFirstColumn="0" w:firstRowLastColumn="0" w:lastRowFirstColumn="0" w:lastRowLastColumn="0"/>
-            </w:pPr>
-            <w:r>
-              <w:t>47.59</w:t>
-            </w:r>
-          </w:p>
-        </w:tc>
-        <w:tc>
-          <w:tcPr>
-            <w:tcW w:w="1785" w:type="dxa"/>
+            <w:tcW w:w="1621" w:type="dxa"/>
+          </w:tcPr>
+          <w:p>
+            <w:pPr>
+              <w:cnfStyle w:val="000000000000" w:firstRow="0" w:lastRow="0" w:firstColumn="0" w:lastColumn="0" w:oddVBand="0" w:evenVBand="0" w:oddHBand="0" w:evenHBand="0" w:firstRowFirstColumn="0" w:firstRowLastColumn="0" w:lastRowFirstColumn="0" w:lastRowLastColumn="0"/>
+            </w:pPr>
+            <w:r>
+              <w:t>47.48</w:t>
+            </w:r>
+          </w:p>
+        </w:tc>
+        <w:tc>
+          <w:tcPr>
+            <w:tcW w:w="1622" w:type="dxa"/>
           </w:tcPr>
           <w:p>
             <w:pPr>
@@ -1776,7 +1789,7 @@
         </w:tc>
         <w:tc>
           <w:tcPr>
-            <w:tcW w:w="1652" w:type="dxa"/>
+            <w:tcW w:w="1593" w:type="dxa"/>
           </w:tcPr>
           <w:p>
             <w:pPr>
@@ -1789,7 +1802,7 @@
         </w:tc>
         <w:tc>
           <w:tcPr>
-            <w:tcW w:w="1885" w:type="dxa"/>
+            <w:tcW w:w="1643" w:type="dxa"/>
           </w:tcPr>
           <w:p>
             <w:pPr>
@@ -1808,7 +1821,7 @@
         <w:tc>
           <w:tcPr>
             <w:cnfStyle w:val="001000000000" w:firstRow="0" w:lastRow="0" w:firstColumn="1" w:lastColumn="0" w:oddVBand="0" w:evenVBand="0" w:oddHBand="0" w:evenHBand="0" w:firstRowFirstColumn="0" w:firstRowLastColumn="0" w:lastRowFirstColumn="0" w:lastRowLastColumn="0"/>
-            <w:tcW w:w="2245" w:type="dxa"/>
+            <w:tcW w:w="1830" w:type="dxa"/>
           </w:tcPr>
           <w:p>
             <w:proofErr w:type="spellStart"/>
@@ -1820,20 +1833,20 @@
         </w:tc>
         <w:tc>
           <w:tcPr>
-            <w:tcW w:w="1783" w:type="dxa"/>
-          </w:tcPr>
-          <w:p>
-            <w:pPr>
-              <w:cnfStyle w:val="000000100000" w:firstRow="0" w:lastRow="0" w:firstColumn="0" w:lastColumn="0" w:oddVBand="0" w:evenVBand="0" w:oddHBand="1" w:evenHBand="0" w:firstRowFirstColumn="0" w:firstRowLastColumn="0" w:lastRowFirstColumn="0" w:lastRowLastColumn="0"/>
-            </w:pPr>
-            <w:r>
-              <w:t>38.03</w:t>
-            </w:r>
-          </w:p>
-        </w:tc>
-        <w:tc>
-          <w:tcPr>
-            <w:tcW w:w="1785" w:type="dxa"/>
+            <w:tcW w:w="1621" w:type="dxa"/>
+          </w:tcPr>
+          <w:p>
+            <w:pPr>
+              <w:cnfStyle w:val="000000100000" w:firstRow="0" w:lastRow="0" w:firstColumn="0" w:lastColumn="0" w:oddVBand="0" w:evenVBand="0" w:oddHBand="1" w:evenHBand="0" w:firstRowFirstColumn="0" w:firstRowLastColumn="0" w:lastRowFirstColumn="0" w:lastRowLastColumn="0"/>
+            </w:pPr>
+            <w:r>
+              <w:t>38.14</w:t>
+            </w:r>
+          </w:p>
+        </w:tc>
+        <w:tc>
+          <w:tcPr>
+            <w:tcW w:w="1622" w:type="dxa"/>
           </w:tcPr>
           <w:p>
             <w:pPr>
@@ -1846,7 +1859,7 @@
         </w:tc>
         <w:tc>
           <w:tcPr>
-            <w:tcW w:w="1652" w:type="dxa"/>
+            <w:tcW w:w="1593" w:type="dxa"/>
           </w:tcPr>
           <w:p>
             <w:pPr>
@@ -1859,7 +1872,7 @@
         </w:tc>
         <w:tc>
           <w:tcPr>
-            <w:tcW w:w="1885" w:type="dxa"/>
+            <w:tcW w:w="1643" w:type="dxa"/>
           </w:tcPr>
           <w:p>
             <w:pPr>
@@ -1875,7 +1888,7 @@
         <w:tc>
           <w:tcPr>
             <w:cnfStyle w:val="001000000000" w:firstRow="0" w:lastRow="0" w:firstColumn="1" w:lastColumn="0" w:oddVBand="0" w:evenVBand="0" w:oddHBand="0" w:evenHBand="0" w:firstRowFirstColumn="0" w:firstRowLastColumn="0" w:lastRowFirstColumn="0" w:lastRowLastColumn="0"/>
-            <w:tcW w:w="2245" w:type="dxa"/>
+            <w:tcW w:w="1830" w:type="dxa"/>
           </w:tcPr>
           <w:p>
             <w:proofErr w:type="spellStart"/>
@@ -1887,20 +1900,20 @@
         </w:tc>
         <w:tc>
           <w:tcPr>
-            <w:tcW w:w="1783" w:type="dxa"/>
-          </w:tcPr>
-          <w:p>
-            <w:pPr>
-              <w:cnfStyle w:val="000000000000" w:firstRow="0" w:lastRow="0" w:firstColumn="0" w:lastColumn="0" w:oddVBand="0" w:evenVBand="0" w:oddHBand="0" w:evenHBand="0" w:firstRowFirstColumn="0" w:firstRowLastColumn="0" w:lastRowFirstColumn="0" w:lastRowLastColumn="0"/>
-            </w:pPr>
-            <w:r>
-              <w:t>7.97</w:t>
-            </w:r>
-          </w:p>
-        </w:tc>
-        <w:tc>
-          <w:tcPr>
-            <w:tcW w:w="1785" w:type="dxa"/>
+            <w:tcW w:w="1621" w:type="dxa"/>
+          </w:tcPr>
+          <w:p>
+            <w:pPr>
+              <w:cnfStyle w:val="000000000000" w:firstRow="0" w:lastRow="0" w:firstColumn="0" w:lastColumn="0" w:oddVBand="0" w:evenVBand="0" w:oddHBand="0" w:evenHBand="0" w:firstRowFirstColumn="0" w:firstRowLastColumn="0" w:lastRowFirstColumn="0" w:lastRowLastColumn="0"/>
+            </w:pPr>
+            <w:r>
+              <w:t>8.17</w:t>
+            </w:r>
+          </w:p>
+        </w:tc>
+        <w:tc>
+          <w:tcPr>
+            <w:tcW w:w="1622" w:type="dxa"/>
           </w:tcPr>
           <w:p>
             <w:pPr>
@@ -1913,7 +1926,7 @@
         </w:tc>
         <w:tc>
           <w:tcPr>
-            <w:tcW w:w="1652" w:type="dxa"/>
+            <w:tcW w:w="1593" w:type="dxa"/>
           </w:tcPr>
           <w:p>
             <w:pPr>
@@ -1926,7 +1939,7 @@
         </w:tc>
         <w:tc>
           <w:tcPr>
-            <w:tcW w:w="1885" w:type="dxa"/>
+            <w:tcW w:w="1643" w:type="dxa"/>
           </w:tcPr>
           <w:p>
             <w:pPr>
@@ -1945,7 +1958,7 @@
         <w:tc>
           <w:tcPr>
             <w:cnfStyle w:val="001000000000" w:firstRow="0" w:lastRow="0" w:firstColumn="1" w:lastColumn="0" w:oddVBand="0" w:evenVBand="0" w:oddHBand="0" w:evenHBand="0" w:firstRowFirstColumn="0" w:firstRowLastColumn="0" w:lastRowFirstColumn="0" w:lastRowLastColumn="0"/>
-            <w:tcW w:w="2245" w:type="dxa"/>
+            <w:tcW w:w="1830" w:type="dxa"/>
           </w:tcPr>
           <w:p>
             <w:proofErr w:type="spellStart"/>
@@ -1957,7 +1970,7 @@
         </w:tc>
         <w:tc>
           <w:tcPr>
-            <w:tcW w:w="1783" w:type="dxa"/>
+            <w:tcW w:w="1621" w:type="dxa"/>
           </w:tcPr>
           <w:p>
             <w:pPr>
@@ -1970,7 +1983,7 @@
         </w:tc>
         <w:tc>
           <w:tcPr>
-            <w:tcW w:w="1785" w:type="dxa"/>
+            <w:tcW w:w="1622" w:type="dxa"/>
           </w:tcPr>
           <w:p>
             <w:pPr>
@@ -1983,7 +1996,7 @@
         </w:tc>
         <w:tc>
           <w:tcPr>
-            <w:tcW w:w="1652" w:type="dxa"/>
+            <w:tcW w:w="1593" w:type="dxa"/>
           </w:tcPr>
           <w:p>
             <w:pPr>
@@ -1996,7 +2009,7 @@
         </w:tc>
         <w:tc>
           <w:tcPr>
-            <w:tcW w:w="1885" w:type="dxa"/>
+            <w:tcW w:w="1643" w:type="dxa"/>
           </w:tcPr>
           <w:p>
             <w:pPr>
@@ -2012,7 +2025,7 @@
         <w:tc>
           <w:tcPr>
             <w:cnfStyle w:val="001000000000" w:firstRow="0" w:lastRow="0" w:firstColumn="1" w:lastColumn="0" w:oddVBand="0" w:evenVBand="0" w:oddHBand="0" w:evenHBand="0" w:firstRowFirstColumn="0" w:firstRowLastColumn="0" w:lastRowFirstColumn="0" w:lastRowLastColumn="0"/>
-            <w:tcW w:w="2245" w:type="dxa"/>
+            <w:tcW w:w="1830" w:type="dxa"/>
           </w:tcPr>
           <w:p>
             <w:r>
@@ -2022,20 +2035,20 @@
         </w:tc>
         <w:tc>
           <w:tcPr>
-            <w:tcW w:w="1783" w:type="dxa"/>
-          </w:tcPr>
-          <w:p>
-            <w:pPr>
-              <w:cnfStyle w:val="000000000000" w:firstRow="0" w:lastRow="0" w:firstColumn="0" w:lastColumn="0" w:oddVBand="0" w:evenVBand="0" w:oddHBand="0" w:evenHBand="0" w:firstRowFirstColumn="0" w:firstRowLastColumn="0" w:lastRowFirstColumn="0" w:lastRowLastColumn="0"/>
-            </w:pPr>
-            <w:r>
-              <w:t>6.28</w:t>
-            </w:r>
-          </w:p>
-        </w:tc>
-        <w:tc>
-          <w:tcPr>
-            <w:tcW w:w="1785" w:type="dxa"/>
+            <w:tcW w:w="1621" w:type="dxa"/>
+          </w:tcPr>
+          <w:p>
+            <w:pPr>
+              <w:cnfStyle w:val="000000000000" w:firstRow="0" w:lastRow="0" w:firstColumn="0" w:lastColumn="0" w:oddVBand="0" w:evenVBand="0" w:oddHBand="0" w:evenHBand="0" w:firstRowFirstColumn="0" w:firstRowLastColumn="0" w:lastRowFirstColumn="0" w:lastRowLastColumn="0"/>
+            </w:pPr>
+            <w:r>
+              <w:t>6.42</w:t>
+            </w:r>
+          </w:p>
+        </w:tc>
+        <w:tc>
+          <w:tcPr>
+            <w:tcW w:w="1622" w:type="dxa"/>
           </w:tcPr>
           <w:p>
             <w:pPr>
@@ -2048,7 +2061,7 @@
         </w:tc>
         <w:tc>
           <w:tcPr>
-            <w:tcW w:w="1652" w:type="dxa"/>
+            <w:tcW w:w="1593" w:type="dxa"/>
           </w:tcPr>
           <w:p>
             <w:pPr>
@@ -2061,7 +2074,7 @@
         </w:tc>
         <w:tc>
           <w:tcPr>
-            <w:tcW w:w="1885" w:type="dxa"/>
+            <w:tcW w:w="1643" w:type="dxa"/>
           </w:tcPr>
           <w:p>
             <w:pPr>
@@ -2080,7 +2093,7 @@
         <w:tc>
           <w:tcPr>
             <w:cnfStyle w:val="001000000000" w:firstRow="0" w:lastRow="0" w:firstColumn="1" w:lastColumn="0" w:oddVBand="0" w:evenVBand="0" w:oddHBand="0" w:evenHBand="0" w:firstRowFirstColumn="0" w:firstRowLastColumn="0" w:lastRowFirstColumn="0" w:lastRowLastColumn="0"/>
-            <w:tcW w:w="2245" w:type="dxa"/>
+            <w:tcW w:w="1830" w:type="dxa"/>
           </w:tcPr>
           <w:p>
             <w:r>
@@ -2090,20 +2103,20 @@
         </w:tc>
         <w:tc>
           <w:tcPr>
-            <w:tcW w:w="1783" w:type="dxa"/>
-          </w:tcPr>
-          <w:p>
-            <w:pPr>
-              <w:cnfStyle w:val="000000100000" w:firstRow="0" w:lastRow="0" w:firstColumn="0" w:lastColumn="0" w:oddVBand="0" w:evenVBand="0" w:oddHBand="1" w:evenHBand="0" w:firstRowFirstColumn="0" w:firstRowLastColumn="0" w:lastRowFirstColumn="0" w:lastRowLastColumn="0"/>
-            </w:pPr>
-            <w:r>
-              <w:t>35.49</w:t>
-            </w:r>
-          </w:p>
-        </w:tc>
-        <w:tc>
-          <w:tcPr>
-            <w:tcW w:w="1785" w:type="dxa"/>
+            <w:tcW w:w="1621" w:type="dxa"/>
+          </w:tcPr>
+          <w:p>
+            <w:pPr>
+              <w:cnfStyle w:val="000000100000" w:firstRow="0" w:lastRow="0" w:firstColumn="0" w:lastColumn="0" w:oddVBand="0" w:evenVBand="0" w:oddHBand="1" w:evenHBand="0" w:firstRowFirstColumn="0" w:firstRowLastColumn="0" w:lastRowFirstColumn="0" w:lastRowLastColumn="0"/>
+            </w:pPr>
+            <w:r>
+              <w:t>35.50</w:t>
+            </w:r>
+          </w:p>
+        </w:tc>
+        <w:tc>
+          <w:tcPr>
+            <w:tcW w:w="1622" w:type="dxa"/>
           </w:tcPr>
           <w:p>
             <w:pPr>
@@ -2116,7 +2129,7 @@
         </w:tc>
         <w:tc>
           <w:tcPr>
-            <w:tcW w:w="1652" w:type="dxa"/>
+            <w:tcW w:w="1593" w:type="dxa"/>
           </w:tcPr>
           <w:p>
             <w:pPr>
@@ -2129,7 +2142,7 @@
         </w:tc>
         <w:tc>
           <w:tcPr>
-            <w:tcW w:w="1885" w:type="dxa"/>
+            <w:tcW w:w="1643" w:type="dxa"/>
           </w:tcPr>
           <w:p>
             <w:pPr>
@@ -2145,7 +2158,7 @@
         <w:tc>
           <w:tcPr>
             <w:cnfStyle w:val="001000000000" w:firstRow="0" w:lastRow="0" w:firstColumn="1" w:lastColumn="0" w:oddVBand="0" w:evenVBand="0" w:oddHBand="0" w:evenHBand="0" w:firstRowFirstColumn="0" w:firstRowLastColumn="0" w:lastRowFirstColumn="0" w:lastRowLastColumn="0"/>
-            <w:tcW w:w="2245" w:type="dxa"/>
+            <w:tcW w:w="1830" w:type="dxa"/>
           </w:tcPr>
           <w:p>
             <w:r>
@@ -2155,20 +2168,20 @@
         </w:tc>
         <w:tc>
           <w:tcPr>
-            <w:tcW w:w="1783" w:type="dxa"/>
-          </w:tcPr>
-          <w:p>
-            <w:pPr>
-              <w:cnfStyle w:val="000000000000" w:firstRow="0" w:lastRow="0" w:firstColumn="0" w:lastColumn="0" w:oddVBand="0" w:evenVBand="0" w:oddHBand="0" w:evenHBand="0" w:firstRowFirstColumn="0" w:firstRowLastColumn="0" w:lastRowFirstColumn="0" w:lastRowLastColumn="0"/>
-            </w:pPr>
-            <w:r>
-              <w:t>70.08</w:t>
-            </w:r>
-          </w:p>
-        </w:tc>
-        <w:tc>
-          <w:tcPr>
-            <w:tcW w:w="1785" w:type="dxa"/>
+            <w:tcW w:w="1621" w:type="dxa"/>
+          </w:tcPr>
+          <w:p>
+            <w:pPr>
+              <w:cnfStyle w:val="000000000000" w:firstRow="0" w:lastRow="0" w:firstColumn="0" w:lastColumn="0" w:oddVBand="0" w:evenVBand="0" w:oddHBand="0" w:evenHBand="0" w:firstRowFirstColumn="0" w:firstRowLastColumn="0" w:lastRowFirstColumn="0" w:lastRowLastColumn="0"/>
+            </w:pPr>
+            <w:r>
+              <w:t>70.07</w:t>
+            </w:r>
+          </w:p>
+        </w:tc>
+        <w:tc>
+          <w:tcPr>
+            <w:tcW w:w="1622" w:type="dxa"/>
           </w:tcPr>
           <w:p>
             <w:pPr>
@@ -2181,7 +2194,7 @@
         </w:tc>
         <w:tc>
           <w:tcPr>
-            <w:tcW w:w="1652" w:type="dxa"/>
+            <w:tcW w:w="1593" w:type="dxa"/>
           </w:tcPr>
           <w:p>
             <w:pPr>
@@ -2194,7 +2207,7 @@
         </w:tc>
         <w:tc>
           <w:tcPr>
-            <w:tcW w:w="1885" w:type="dxa"/>
+            <w:tcW w:w="1643" w:type="dxa"/>
           </w:tcPr>
           <w:p>
             <w:pPr>
@@ -2213,7 +2226,7 @@
         <w:tc>
           <w:tcPr>
             <w:cnfStyle w:val="001000000000" w:firstRow="0" w:lastRow="0" w:firstColumn="1" w:lastColumn="0" w:oddVBand="0" w:evenVBand="0" w:oddHBand="0" w:evenHBand="0" w:firstRowFirstColumn="0" w:firstRowLastColumn="0" w:lastRowFirstColumn="0" w:lastRowLastColumn="0"/>
-            <w:tcW w:w="2245" w:type="dxa"/>
+            <w:tcW w:w="1830" w:type="dxa"/>
           </w:tcPr>
           <w:p>
             <w:proofErr w:type="spellStart"/>
@@ -2225,20 +2238,20 @@
         </w:tc>
         <w:tc>
           <w:tcPr>
-            <w:tcW w:w="1783" w:type="dxa"/>
-          </w:tcPr>
-          <w:p>
-            <w:pPr>
-              <w:cnfStyle w:val="000000100000" w:firstRow="0" w:lastRow="0" w:firstColumn="0" w:lastColumn="0" w:oddVBand="0" w:evenVBand="0" w:oddHBand="1" w:evenHBand="0" w:firstRowFirstColumn="0" w:firstRowLastColumn="0" w:lastRowFirstColumn="0" w:lastRowLastColumn="0"/>
-            </w:pPr>
-            <w:r>
-              <w:t>18.45</w:t>
-            </w:r>
-          </w:p>
-        </w:tc>
-        <w:tc>
-          <w:tcPr>
-            <w:tcW w:w="1785" w:type="dxa"/>
+            <w:tcW w:w="1621" w:type="dxa"/>
+          </w:tcPr>
+          <w:p>
+            <w:pPr>
+              <w:cnfStyle w:val="000000100000" w:firstRow="0" w:lastRow="0" w:firstColumn="0" w:lastColumn="0" w:oddVBand="0" w:evenVBand="0" w:oddHBand="1" w:evenHBand="0" w:firstRowFirstColumn="0" w:firstRowLastColumn="0" w:lastRowFirstColumn="0" w:lastRowLastColumn="0"/>
+            </w:pPr>
+            <w:r>
+              <w:t>21.58</w:t>
+            </w:r>
+          </w:p>
+        </w:tc>
+        <w:tc>
+          <w:tcPr>
+            <w:tcW w:w="1622" w:type="dxa"/>
           </w:tcPr>
           <w:p>
             <w:pPr>
@@ -2251,7 +2264,7 @@
         </w:tc>
         <w:tc>
           <w:tcPr>
-            <w:tcW w:w="1652" w:type="dxa"/>
+            <w:tcW w:w="1593" w:type="dxa"/>
           </w:tcPr>
           <w:p>
             <w:pPr>
@@ -2264,7 +2277,7 @@
         </w:tc>
         <w:tc>
           <w:tcPr>
-            <w:tcW w:w="1885" w:type="dxa"/>
+            <w:tcW w:w="1643" w:type="dxa"/>
           </w:tcPr>
           <w:p>
             <w:pPr>
@@ -2280,7 +2293,7 @@
         <w:tc>
           <w:tcPr>
             <w:cnfStyle w:val="001000000000" w:firstRow="0" w:lastRow="0" w:firstColumn="1" w:lastColumn="0" w:oddVBand="0" w:evenVBand="0" w:oddHBand="0" w:evenHBand="0" w:firstRowFirstColumn="0" w:firstRowLastColumn="0" w:lastRowFirstColumn="0" w:lastRowLastColumn="0"/>
-            <w:tcW w:w="2245" w:type="dxa"/>
+            <w:tcW w:w="1830" w:type="dxa"/>
           </w:tcPr>
           <w:p>
             <w:r>
@@ -2290,20 +2303,20 @@
         </w:tc>
         <w:tc>
           <w:tcPr>
-            <w:tcW w:w="1783" w:type="dxa"/>
-          </w:tcPr>
-          <w:p>
-            <w:pPr>
-              <w:cnfStyle w:val="000000000000" w:firstRow="0" w:lastRow="0" w:firstColumn="0" w:lastColumn="0" w:oddVBand="0" w:evenVBand="0" w:oddHBand="0" w:evenHBand="0" w:firstRowFirstColumn="0" w:firstRowLastColumn="0" w:lastRowFirstColumn="0" w:lastRowLastColumn="0"/>
-            </w:pPr>
-            <w:r>
-              <w:t>25.11</w:t>
-            </w:r>
-          </w:p>
-        </w:tc>
-        <w:tc>
-          <w:tcPr>
-            <w:tcW w:w="1785" w:type="dxa"/>
+            <w:tcW w:w="1621" w:type="dxa"/>
+          </w:tcPr>
+          <w:p>
+            <w:pPr>
+              <w:cnfStyle w:val="000000000000" w:firstRow="0" w:lastRow="0" w:firstColumn="0" w:lastColumn="0" w:oddVBand="0" w:evenVBand="0" w:oddHBand="0" w:evenHBand="0" w:firstRowFirstColumn="0" w:firstRowLastColumn="0" w:lastRowFirstColumn="0" w:lastRowLastColumn="0"/>
+            </w:pPr>
+            <w:r>
+              <w:t>26.54</w:t>
+            </w:r>
+          </w:p>
+        </w:tc>
+        <w:tc>
+          <w:tcPr>
+            <w:tcW w:w="1622" w:type="dxa"/>
           </w:tcPr>
           <w:p>
             <w:pPr>
@@ -2316,7 +2329,7 @@
         </w:tc>
         <w:tc>
           <w:tcPr>
-            <w:tcW w:w="1652" w:type="dxa"/>
+            <w:tcW w:w="1593" w:type="dxa"/>
           </w:tcPr>
           <w:p>
             <w:pPr>
@@ -2329,7 +2342,7 @@
         </w:tc>
         <w:tc>
           <w:tcPr>
-            <w:tcW w:w="1885" w:type="dxa"/>
+            <w:tcW w:w="1643" w:type="dxa"/>
           </w:tcPr>
           <w:p>
             <w:pPr>
@@ -2348,7 +2361,7 @@
         <w:tc>
           <w:tcPr>
             <w:cnfStyle w:val="001000000000" w:firstRow="0" w:lastRow="0" w:firstColumn="1" w:lastColumn="0" w:oddVBand="0" w:evenVBand="0" w:oddHBand="0" w:evenHBand="0" w:firstRowFirstColumn="0" w:firstRowLastColumn="0" w:lastRowFirstColumn="0" w:lastRowLastColumn="0"/>
-            <w:tcW w:w="2245" w:type="dxa"/>
+            <w:tcW w:w="1830" w:type="dxa"/>
           </w:tcPr>
           <w:p>
             <w:proofErr w:type="spellStart"/>
@@ -2360,7 +2373,7 @@
         </w:tc>
         <w:tc>
           <w:tcPr>
-            <w:tcW w:w="1783" w:type="dxa"/>
+            <w:tcW w:w="1621" w:type="dxa"/>
           </w:tcPr>
           <w:p>
             <w:pPr>
@@ -2373,7 +2386,7 @@
         </w:tc>
         <w:tc>
           <w:tcPr>
-            <w:tcW w:w="1785" w:type="dxa"/>
+            <w:tcW w:w="1622" w:type="dxa"/>
           </w:tcPr>
           <w:p>
             <w:pPr>
@@ -2386,7 +2399,7 @@
         </w:tc>
         <w:tc>
           <w:tcPr>
-            <w:tcW w:w="1652" w:type="dxa"/>
+            <w:tcW w:w="1593" w:type="dxa"/>
           </w:tcPr>
           <w:p>
             <w:pPr>
@@ -2399,7 +2412,7 @@
         </w:tc>
         <w:tc>
           <w:tcPr>
-            <w:tcW w:w="1885" w:type="dxa"/>
+            <w:tcW w:w="1643" w:type="dxa"/>
           </w:tcPr>
           <w:p>
             <w:pPr>
@@ -2415,7 +2428,7 @@
         <w:tc>
           <w:tcPr>
             <w:cnfStyle w:val="001000000000" w:firstRow="0" w:lastRow="0" w:firstColumn="1" w:lastColumn="0" w:oddVBand="0" w:evenVBand="0" w:oddHBand="0" w:evenHBand="0" w:firstRowFirstColumn="0" w:firstRowLastColumn="0" w:lastRowFirstColumn="0" w:lastRowLastColumn="0"/>
-            <w:tcW w:w="2245" w:type="dxa"/>
+            <w:tcW w:w="1830" w:type="dxa"/>
           </w:tcPr>
           <w:p>
             <w:r>
@@ -2425,20 +2438,20 @@
         </w:tc>
         <w:tc>
           <w:tcPr>
-            <w:tcW w:w="1783" w:type="dxa"/>
-          </w:tcPr>
-          <w:p>
-            <w:pPr>
-              <w:cnfStyle w:val="000000000000" w:firstRow="0" w:lastRow="0" w:firstColumn="0" w:lastColumn="0" w:oddVBand="0" w:evenVBand="0" w:oddHBand="0" w:evenHBand="0" w:firstRowFirstColumn="0" w:firstRowLastColumn="0" w:lastRowFirstColumn="0" w:lastRowLastColumn="0"/>
-            </w:pPr>
-            <w:r>
-              <w:t>29.19</w:t>
-            </w:r>
-          </w:p>
-        </w:tc>
-        <w:tc>
-          <w:tcPr>
-            <w:tcW w:w="1785" w:type="dxa"/>
+            <w:tcW w:w="1621" w:type="dxa"/>
+          </w:tcPr>
+          <w:p>
+            <w:pPr>
+              <w:cnfStyle w:val="000000000000" w:firstRow="0" w:lastRow="0" w:firstColumn="0" w:lastColumn="0" w:oddVBand="0" w:evenVBand="0" w:oddHBand="0" w:evenHBand="0" w:firstRowFirstColumn="0" w:firstRowLastColumn="0" w:lastRowFirstColumn="0" w:lastRowLastColumn="0"/>
+            </w:pPr>
+            <w:r>
+              <w:t>30.24</w:t>
+            </w:r>
+          </w:p>
+        </w:tc>
+        <w:tc>
+          <w:tcPr>
+            <w:tcW w:w="1622" w:type="dxa"/>
           </w:tcPr>
           <w:p>
             <w:pPr>
@@ -2451,7 +2464,7 @@
         </w:tc>
         <w:tc>
           <w:tcPr>
-            <w:tcW w:w="1652" w:type="dxa"/>
+            <w:tcW w:w="1593" w:type="dxa"/>
           </w:tcPr>
           <w:p>
             <w:pPr>
@@ -2464,7 +2477,7 @@
         </w:tc>
         <w:tc>
           <w:tcPr>
-            <w:tcW w:w="1885" w:type="dxa"/>
+            <w:tcW w:w="1643" w:type="dxa"/>
           </w:tcPr>
           <w:p>
             <w:pPr>
@@ -2483,7 +2496,7 @@
         <w:tc>
           <w:tcPr>
             <w:cnfStyle w:val="001000000000" w:firstRow="0" w:lastRow="0" w:firstColumn="1" w:lastColumn="0" w:oddVBand="0" w:evenVBand="0" w:oddHBand="0" w:evenHBand="0" w:firstRowFirstColumn="0" w:firstRowLastColumn="0" w:lastRowFirstColumn="0" w:lastRowLastColumn="0"/>
-            <w:tcW w:w="2245" w:type="dxa"/>
+            <w:tcW w:w="1830" w:type="dxa"/>
           </w:tcPr>
           <w:p>
             <w:r>
@@ -2493,20 +2506,20 @@
         </w:tc>
         <w:tc>
           <w:tcPr>
-            <w:tcW w:w="1783" w:type="dxa"/>
-          </w:tcPr>
-          <w:p>
-            <w:pPr>
-              <w:cnfStyle w:val="000000100000" w:firstRow="0" w:lastRow="0" w:firstColumn="0" w:lastColumn="0" w:oddVBand="0" w:evenVBand="0" w:oddHBand="1" w:evenHBand="0" w:firstRowFirstColumn="0" w:firstRowLastColumn="0" w:lastRowFirstColumn="0" w:lastRowLastColumn="0"/>
-            </w:pPr>
-            <w:r>
-              <w:t>16.10</w:t>
-            </w:r>
-          </w:p>
-        </w:tc>
-        <w:tc>
-          <w:tcPr>
-            <w:tcW w:w="1785" w:type="dxa"/>
+            <w:tcW w:w="1621" w:type="dxa"/>
+          </w:tcPr>
+          <w:p>
+            <w:pPr>
+              <w:cnfStyle w:val="000000100000" w:firstRow="0" w:lastRow="0" w:firstColumn="0" w:lastColumn="0" w:oddVBand="0" w:evenVBand="0" w:oddHBand="1" w:evenHBand="0" w:firstRowFirstColumn="0" w:firstRowLastColumn="0" w:lastRowFirstColumn="0" w:lastRowLastColumn="0"/>
+            </w:pPr>
+            <w:r>
+              <w:t>17.59</w:t>
+            </w:r>
+          </w:p>
+        </w:tc>
+        <w:tc>
+          <w:tcPr>
+            <w:tcW w:w="1622" w:type="dxa"/>
           </w:tcPr>
           <w:p>
             <w:pPr>
@@ -2519,7 +2532,7 @@
         </w:tc>
         <w:tc>
           <w:tcPr>
-            <w:tcW w:w="1652" w:type="dxa"/>
+            <w:tcW w:w="1593" w:type="dxa"/>
           </w:tcPr>
           <w:p>
             <w:pPr>
@@ -2532,7 +2545,7 @@
         </w:tc>
         <w:tc>
           <w:tcPr>
-            <w:tcW w:w="1885" w:type="dxa"/>
+            <w:tcW w:w="1643" w:type="dxa"/>
           </w:tcPr>
           <w:p>
             <w:pPr>
@@ -2548,7 +2561,7 @@
         <w:tc>
           <w:tcPr>
             <w:cnfStyle w:val="001000000000" w:firstRow="0" w:lastRow="0" w:firstColumn="1" w:lastColumn="0" w:oddVBand="0" w:evenVBand="0" w:oddHBand="0" w:evenHBand="0" w:firstRowFirstColumn="0" w:firstRowLastColumn="0" w:lastRowFirstColumn="0" w:lastRowLastColumn="0"/>
-            <w:tcW w:w="2245" w:type="dxa"/>
+            <w:tcW w:w="1830" w:type="dxa"/>
           </w:tcPr>
           <w:p>
             <w:proofErr w:type="spellStart"/>
@@ -2560,20 +2573,20 @@
         </w:tc>
         <w:tc>
           <w:tcPr>
-            <w:tcW w:w="1783" w:type="dxa"/>
-          </w:tcPr>
-          <w:p>
-            <w:pPr>
-              <w:cnfStyle w:val="000000000000" w:firstRow="0" w:lastRow="0" w:firstColumn="0" w:lastColumn="0" w:oddVBand="0" w:evenVBand="0" w:oddHBand="0" w:evenHBand="0" w:firstRowFirstColumn="0" w:firstRowLastColumn="0" w:lastRowFirstColumn="0" w:lastRowLastColumn="0"/>
-            </w:pPr>
-            <w:r>
-              <w:t>19.34</w:t>
-            </w:r>
-          </w:p>
-        </w:tc>
-        <w:tc>
-          <w:tcPr>
-            <w:tcW w:w="1785" w:type="dxa"/>
+            <w:tcW w:w="1621" w:type="dxa"/>
+          </w:tcPr>
+          <w:p>
+            <w:pPr>
+              <w:cnfStyle w:val="000000000000" w:firstRow="0" w:lastRow="0" w:firstColumn="0" w:lastColumn="0" w:oddVBand="0" w:evenVBand="0" w:oddHBand="0" w:evenHBand="0" w:firstRowFirstColumn="0" w:firstRowLastColumn="0" w:lastRowFirstColumn="0" w:lastRowLastColumn="0"/>
+            </w:pPr>
+            <w:r>
+              <w:t>22.84</w:t>
+            </w:r>
+          </w:p>
+        </w:tc>
+        <w:tc>
+          <w:tcPr>
+            <w:tcW w:w="1622" w:type="dxa"/>
           </w:tcPr>
           <w:p>
             <w:pPr>
@@ -2586,7 +2599,7 @@
         </w:tc>
         <w:tc>
           <w:tcPr>
-            <w:tcW w:w="1652" w:type="dxa"/>
+            <w:tcW w:w="1593" w:type="dxa"/>
           </w:tcPr>
           <w:p>
             <w:pPr>
@@ -2599,7 +2612,7 @@
         </w:tc>
         <w:tc>
           <w:tcPr>
-            <w:tcW w:w="1885" w:type="dxa"/>
+            <w:tcW w:w="1643" w:type="dxa"/>
           </w:tcPr>
           <w:p>
             <w:pPr>
@@ -2618,7 +2631,7 @@
         <w:tc>
           <w:tcPr>
             <w:cnfStyle w:val="001000000000" w:firstRow="0" w:lastRow="0" w:firstColumn="1" w:lastColumn="0" w:oddVBand="0" w:evenVBand="0" w:oddHBand="0" w:evenHBand="0" w:firstRowFirstColumn="0" w:firstRowLastColumn="0" w:lastRowFirstColumn="0" w:lastRowLastColumn="0"/>
-            <w:tcW w:w="2245" w:type="dxa"/>
+            <w:tcW w:w="1830" w:type="dxa"/>
           </w:tcPr>
           <w:p>
             <w:r>
@@ -2628,20 +2641,20 @@
         </w:tc>
         <w:tc>
           <w:tcPr>
-            <w:tcW w:w="1783" w:type="dxa"/>
-          </w:tcPr>
-          <w:p>
-            <w:pPr>
-              <w:cnfStyle w:val="000000100000" w:firstRow="0" w:lastRow="0" w:firstColumn="0" w:lastColumn="0" w:oddVBand="0" w:evenVBand="0" w:oddHBand="1" w:evenHBand="0" w:firstRowFirstColumn="0" w:firstRowLastColumn="0" w:lastRowFirstColumn="0" w:lastRowLastColumn="0"/>
-            </w:pPr>
-            <w:r>
-              <w:t>23.33</w:t>
-            </w:r>
-          </w:p>
-        </w:tc>
-        <w:tc>
-          <w:tcPr>
-            <w:tcW w:w="1785" w:type="dxa"/>
+            <w:tcW w:w="1621" w:type="dxa"/>
+          </w:tcPr>
+          <w:p>
+            <w:pPr>
+              <w:cnfStyle w:val="000000100000" w:firstRow="0" w:lastRow="0" w:firstColumn="0" w:lastColumn="0" w:oddVBand="0" w:evenVBand="0" w:oddHBand="1" w:evenHBand="0" w:firstRowFirstColumn="0" w:firstRowLastColumn="0" w:lastRowFirstColumn="0" w:lastRowLastColumn="0"/>
+            </w:pPr>
+            <w:r>
+              <w:t>22.98</w:t>
+            </w:r>
+          </w:p>
+        </w:tc>
+        <w:tc>
+          <w:tcPr>
+            <w:tcW w:w="1622" w:type="dxa"/>
           </w:tcPr>
           <w:p>
             <w:pPr>
@@ -2654,7 +2667,7 @@
         </w:tc>
         <w:tc>
           <w:tcPr>
-            <w:tcW w:w="1652" w:type="dxa"/>
+            <w:tcW w:w="1593" w:type="dxa"/>
           </w:tcPr>
           <w:p>
             <w:pPr>
@@ -2667,7 +2680,7 @@
         </w:tc>
         <w:tc>
           <w:tcPr>
-            <w:tcW w:w="1885" w:type="dxa"/>
+            <w:tcW w:w="1643" w:type="dxa"/>
           </w:tcPr>
           <w:p>
             <w:pPr>
@@ -2683,7 +2696,7 @@
         <w:tc>
           <w:tcPr>
             <w:cnfStyle w:val="001000000000" w:firstRow="0" w:lastRow="0" w:firstColumn="1" w:lastColumn="0" w:oddVBand="0" w:evenVBand="0" w:oddHBand="0" w:evenHBand="0" w:firstRowFirstColumn="0" w:firstRowLastColumn="0" w:lastRowFirstColumn="0" w:lastRowLastColumn="0"/>
-            <w:tcW w:w="2245" w:type="dxa"/>
+            <w:tcW w:w="1830" w:type="dxa"/>
           </w:tcPr>
           <w:p>
             <w:r>
@@ -2693,20 +2706,20 @@
         </w:tc>
         <w:tc>
           <w:tcPr>
-            <w:tcW w:w="1783" w:type="dxa"/>
-          </w:tcPr>
-          <w:p>
-            <w:pPr>
-              <w:cnfStyle w:val="000000000000" w:firstRow="0" w:lastRow="0" w:firstColumn="0" w:lastColumn="0" w:oddVBand="0" w:evenVBand="0" w:oddHBand="0" w:evenHBand="0" w:firstRowFirstColumn="0" w:firstRowLastColumn="0" w:lastRowFirstColumn="0" w:lastRowLastColumn="0"/>
-            </w:pPr>
-            <w:r>
-              <w:t>28.55</w:t>
-            </w:r>
-          </w:p>
-        </w:tc>
-        <w:tc>
-          <w:tcPr>
-            <w:tcW w:w="1785" w:type="dxa"/>
+            <w:tcW w:w="1621" w:type="dxa"/>
+          </w:tcPr>
+          <w:p>
+            <w:pPr>
+              <w:cnfStyle w:val="000000000000" w:firstRow="0" w:lastRow="0" w:firstColumn="0" w:lastColumn="0" w:oddVBand="0" w:evenVBand="0" w:oddHBand="0" w:evenHBand="0" w:firstRowFirstColumn="0" w:firstRowLastColumn="0" w:lastRowFirstColumn="0" w:lastRowLastColumn="0"/>
+            </w:pPr>
+            <w:r>
+              <w:t>29.22</w:t>
+            </w:r>
+          </w:p>
+        </w:tc>
+        <w:tc>
+          <w:tcPr>
+            <w:tcW w:w="1622" w:type="dxa"/>
           </w:tcPr>
           <w:p>
             <w:pPr>
@@ -2719,7 +2732,7 @@
         </w:tc>
         <w:tc>
           <w:tcPr>
-            <w:tcW w:w="1652" w:type="dxa"/>
+            <w:tcW w:w="1593" w:type="dxa"/>
           </w:tcPr>
           <w:p>
             <w:pPr>
@@ -2732,7 +2745,7 @@
         </w:tc>
         <w:tc>
           <w:tcPr>
-            <w:tcW w:w="1885" w:type="dxa"/>
+            <w:tcW w:w="1643" w:type="dxa"/>
           </w:tcPr>
           <w:p>
             <w:pPr>
@@ -2751,7 +2764,7 @@
         <w:tc>
           <w:tcPr>
             <w:cnfStyle w:val="001000000000" w:firstRow="0" w:lastRow="0" w:firstColumn="1" w:lastColumn="0" w:oddVBand="0" w:evenVBand="0" w:oddHBand="0" w:evenHBand="0" w:firstRowFirstColumn="0" w:firstRowLastColumn="0" w:lastRowFirstColumn="0" w:lastRowLastColumn="0"/>
-            <w:tcW w:w="2245" w:type="dxa"/>
+            <w:tcW w:w="1830" w:type="dxa"/>
           </w:tcPr>
           <w:p>
             <w:r>
@@ -2761,20 +2774,20 @@
         </w:tc>
         <w:tc>
           <w:tcPr>
-            <w:tcW w:w="1783" w:type="dxa"/>
-          </w:tcPr>
-          <w:p>
-            <w:pPr>
-              <w:cnfStyle w:val="000000100000" w:firstRow="0" w:lastRow="0" w:firstColumn="0" w:lastColumn="0" w:oddVBand="0" w:evenVBand="0" w:oddHBand="1" w:evenHBand="0" w:firstRowFirstColumn="0" w:firstRowLastColumn="0" w:lastRowFirstColumn="0" w:lastRowLastColumn="0"/>
-            </w:pPr>
-            <w:r>
-              <w:t>24.70</w:t>
-            </w:r>
-          </w:p>
-        </w:tc>
-        <w:tc>
-          <w:tcPr>
-            <w:tcW w:w="1785" w:type="dxa"/>
+            <w:tcW w:w="1621" w:type="dxa"/>
+          </w:tcPr>
+          <w:p>
+            <w:pPr>
+              <w:cnfStyle w:val="000000100000" w:firstRow="0" w:lastRow="0" w:firstColumn="0" w:lastColumn="0" w:oddVBand="0" w:evenVBand="0" w:oddHBand="1" w:evenHBand="0" w:firstRowFirstColumn="0" w:firstRowLastColumn="0" w:lastRowFirstColumn="0" w:lastRowLastColumn="0"/>
+            </w:pPr>
+            <w:r>
+              <w:t>26.70</w:t>
+            </w:r>
+          </w:p>
+        </w:tc>
+        <w:tc>
+          <w:tcPr>
+            <w:tcW w:w="1622" w:type="dxa"/>
           </w:tcPr>
           <w:p>
             <w:pPr>
@@ -2787,7 +2800,7 @@
         </w:tc>
         <w:tc>
           <w:tcPr>
-            <w:tcW w:w="1652" w:type="dxa"/>
+            <w:tcW w:w="1593" w:type="dxa"/>
           </w:tcPr>
           <w:p>
             <w:pPr>
@@ -2800,7 +2813,7 @@
         </w:tc>
         <w:tc>
           <w:tcPr>
-            <w:tcW w:w="1885" w:type="dxa"/>
+            <w:tcW w:w="1643" w:type="dxa"/>
           </w:tcPr>
           <w:p>
             <w:pPr>
@@ -2816,7 +2829,7 @@
         <w:tc>
           <w:tcPr>
             <w:cnfStyle w:val="001000000000" w:firstRow="0" w:lastRow="0" w:firstColumn="1" w:lastColumn="0" w:oddVBand="0" w:evenVBand="0" w:oddHBand="0" w:evenHBand="0" w:firstRowFirstColumn="0" w:firstRowLastColumn="0" w:lastRowFirstColumn="0" w:lastRowLastColumn="0"/>
-            <w:tcW w:w="2245" w:type="dxa"/>
+            <w:tcW w:w="1830" w:type="dxa"/>
           </w:tcPr>
           <w:p>
             <w:pPr>
@@ -2837,13 +2850,14 @@
               </w:rPr>
             </w:pPr>
             <w:r>
+              <w:lastRenderedPageBreak/>
               <w:t>Percent</w:t>
             </w:r>
           </w:p>
         </w:tc>
         <w:tc>
           <w:tcPr>
-            <w:tcW w:w="1783" w:type="dxa"/>
+            <w:tcW w:w="1621" w:type="dxa"/>
             <w:vAlign w:val="bottom"/>
           </w:tcPr>
           <w:p>
@@ -2851,6 +2865,7 @@
               <w:cnfStyle w:val="000000000000" w:firstRow="0" w:lastRow="0" w:firstColumn="0" w:lastColumn="0" w:oddVBand="0" w:evenVBand="0" w:oddHBand="0" w:evenHBand="0" w:firstRowFirstColumn="0" w:firstRowLastColumn="0" w:lastRowFirstColumn="0" w:lastRowLastColumn="0"/>
             </w:pPr>
             <w:r>
+              <w:lastRenderedPageBreak/>
               <w:t>td512</w:t>
             </w:r>
           </w:p>
@@ -2859,16 +2874,13 @@
               <w:cnfStyle w:val="000000000000" w:firstRow="0" w:lastRow="0" w:firstColumn="0" w:lastColumn="0" w:oddVBand="0" w:evenVBand="0" w:oddHBand="0" w:evenHBand="0" w:firstRowFirstColumn="0" w:firstRowLastColumn="0" w:lastRowFirstColumn="0" w:lastRowLastColumn="0"/>
             </w:pPr>
             <w:r>
-              <w:t>23.</w:t>
-            </w:r>
-            <w:r>
-              <w:t>56</w:t>
-            </w:r>
-          </w:p>
-        </w:tc>
-        <w:tc>
-          <w:tcPr>
-            <w:tcW w:w="1785" w:type="dxa"/>
+              <w:t>24.46</w:t>
+            </w:r>
+          </w:p>
+        </w:tc>
+        <w:tc>
+          <w:tcPr>
+            <w:tcW w:w="1622" w:type="dxa"/>
             <w:vAlign w:val="bottom"/>
           </w:tcPr>
           <w:p>
@@ -2890,7 +2902,7 @@
         </w:tc>
         <w:tc>
           <w:tcPr>
-            <w:tcW w:w="1652" w:type="dxa"/>
+            <w:tcW w:w="1593" w:type="dxa"/>
             <w:vAlign w:val="bottom"/>
           </w:tcPr>
           <w:p>
@@ -2912,7 +2924,7 @@
         </w:tc>
         <w:tc>
           <w:tcPr>
-            <w:tcW w:w="1885" w:type="dxa"/>
+            <w:tcW w:w="1643" w:type="dxa"/>
             <w:vAlign w:val="bottom"/>
           </w:tcPr>
           <w:p>
@@ -2937,7 +2949,6 @@
     <w:p/>
     <w:p>
       <w:r>
-        <w:lastRenderedPageBreak/>
         <w:t>Compression and decompression speed</w:t>
       </w:r>
       <w:r>
@@ -3013,10 +3024,16 @@
         <w:t xml:space="preserve"> and can </w:t>
       </w:r>
       <w:r>
-        <w:t>easily vary by 10%</w:t>
-      </w:r>
-      <w:r>
-        <w:t xml:space="preserve"> with other activities on the test system</w:t>
+        <w:t>vary by 10%</w:t>
+      </w:r>
+      <w:r>
+        <w:t xml:space="preserve"> </w:t>
+      </w:r>
+      <w:r>
+        <w:t xml:space="preserve">or more </w:t>
+      </w:r>
+      <w:r>
+        <w:t>with other activities on the test system</w:t>
       </w:r>
       <w:r>
         <w:t>.</w:t>
@@ -3058,13 +3075,7 @@
         <w:t xml:space="preserve"> </w:t>
       </w:r>
       <w:r>
-        <w:t>and paper-100k.pdf</w:t>
-      </w:r>
-      <w:r>
-        <w:t xml:space="preserve"> </w:t>
-      </w:r>
-      <w:r>
-        <w:t xml:space="preserve"> </w:t>
+        <w:t xml:space="preserve">and paper-100k.pdf </w:t>
       </w:r>
       <w:r>
         <w:t xml:space="preserve">quickly because </w:t>
@@ -3151,25 +3162,10 @@
         <w:t xml:space="preserve">. </w:t>
       </w:r>
       <w:r>
-        <w:t>These files have repetitive strings. td512 might first try text mode, which fails if less than 12% compression is achieved, then sting</w:t>
-      </w:r>
-      <w:r>
-        <w:t xml:space="preserve"> string mode</w:t>
-      </w:r>
-      <w:r>
-        <w:t xml:space="preserve">, </w:t>
-      </w:r>
-      <w:r>
-        <w:t>which fails if 12% compression is not achieved, and finally</w:t>
-      </w:r>
-      <w:r>
-        <w:t xml:space="preserve"> 7-bit </w:t>
-      </w:r>
-      <w:r>
-        <w:t>mode</w:t>
-      </w:r>
-      <w:r>
-        <w:t xml:space="preserve"> (removal of high-order bit)</w:t>
+        <w:t>These files have repetitive strings</w:t>
+      </w:r>
+      <w:r>
+        <w:t xml:space="preserve"> that require longer to process than other data types such as text</w:t>
       </w:r>
       <w:r>
         <w:t xml:space="preserve">. This </w:t>
@@ -3193,49 +3189,67 @@
         <w:t xml:space="preserve"> On average, td512 compresses </w:t>
       </w:r>
       <w:r>
-        <w:t>25%</w:t>
+        <w:t>7</w:t>
+      </w:r>
+      <w:r>
+        <w:t>%</w:t>
       </w:r>
       <w:r>
         <w:t xml:space="preserve"> </w:t>
       </w:r>
       <w:r>
-        <w:t>faster than</w:t>
-      </w:r>
-      <w:r>
-        <w:t xml:space="preserve"> QuickLZ 512, and with </w:t>
-      </w:r>
-      <w:r>
-        <w:t xml:space="preserve">a similar </w:t>
-      </w:r>
-      <w:r>
-        <w:t xml:space="preserve">average compression percent between them, this is a benefit for td512. With </w:t>
-      </w:r>
-      <w:r>
-        <w:t>70% higher</w:t>
+        <w:t>slower</w:t>
+      </w:r>
+      <w:r>
+        <w:t xml:space="preserve"> than</w:t>
+      </w:r>
+      <w:r>
+        <w:t xml:space="preserve"> QuickLZ 512, </w:t>
+      </w:r>
+      <w:r>
+        <w:t>but</w:t>
+      </w:r>
+      <w:r>
+        <w:t xml:space="preserve"> with </w:t>
+      </w:r>
+      <w:r>
+        <w:t>better</w:t>
       </w:r>
       <w:r>
         <w:t xml:space="preserve"> </w:t>
       </w:r>
       <w:r>
+        <w:t xml:space="preserve">average compression, this is a benefit for td512. With </w:t>
+      </w:r>
+      <w:r>
+        <w:t>2</w:t>
+      </w:r>
+      <w:r>
+        <w:t>0% higher</w:t>
+      </w:r>
+      <w:r>
+        <w:t xml:space="preserve"> </w:t>
+      </w:r>
+      <w:r>
         <w:t xml:space="preserve">average </w:t>
       </w:r>
       <w:r>
         <w:t xml:space="preserve">compression speed and </w:t>
       </w:r>
       <w:r>
-        <w:t xml:space="preserve">nearly </w:t>
-      </w:r>
-      <w:r>
-        <w:t>6</w:t>
-      </w:r>
-      <w:r>
-        <w:t>0 percent</w:t>
-      </w:r>
-      <w:r>
-        <w:t xml:space="preserve"> better average compression, td512 performs far better than QuickLZ 256.</w:t>
+        <w:t>7</w:t>
+      </w:r>
+      <w:r>
+        <w:t>0</w:t>
+      </w:r>
+      <w:r>
+        <w:t>%</w:t>
       </w:r>
       <w:r>
         <w:t xml:space="preserve"> </w:t>
+      </w:r>
+      <w:r>
+        <w:t>better average compression, td512 performs far better than QuickLZ 256.</w:t>
       </w:r>
     </w:p>
     <w:p/>
@@ -3247,14 +3261,27 @@
       <w:r>
         <w:t xml:space="preserve">Table </w:t>
       </w:r>
-      <w:fldSimple w:instr=" SEQ Table \* ARABIC ">
-        <w:r>
-          <w:rPr>
-            <w:noProof/>
-          </w:rPr>
-          <w:t>2</w:t>
-        </w:r>
-      </w:fldSimple>
+      <w:r>
+        <w:fldChar w:fldCharType="begin"/>
+      </w:r>
+      <w:r>
+        <w:instrText xml:space="preserve"> SEQ Table \* ARABIC </w:instrText>
+      </w:r>
+      <w:r>
+        <w:fldChar w:fldCharType="separate"/>
+      </w:r>
+      <w:r>
+        <w:rPr>
+          <w:noProof/>
+        </w:rPr>
+        <w:t>2</w:t>
+      </w:r>
+      <w:r>
+        <w:rPr>
+          <w:noProof/>
+        </w:rPr>
+        <w:fldChar w:fldCharType="end"/>
+      </w:r>
       <w:bookmarkEnd w:id="2"/>
       <w:r>
         <w:t xml:space="preserve">. </w:t>
@@ -3420,7 +3447,7 @@
               <w:cnfStyle w:val="000000100000" w:firstRow="0" w:lastRow="0" w:firstColumn="0" w:lastColumn="0" w:oddVBand="0" w:evenVBand="0" w:oddHBand="1" w:evenHBand="0" w:firstRowFirstColumn="0" w:firstRowLastColumn="0" w:lastRowFirstColumn="0" w:lastRowLastColumn="0"/>
             </w:pPr>
             <w:r>
-              <w:t>109653208</w:t>
+              <w:t>172632240</w:t>
             </w:r>
           </w:p>
         </w:tc>
@@ -3433,7 +3460,7 @@
               <w:cnfStyle w:val="000000100000" w:firstRow="0" w:lastRow="0" w:firstColumn="0" w:lastColumn="0" w:oddVBand="0" w:evenVBand="0" w:oddHBand="1" w:evenHBand="0" w:firstRowFirstColumn="0" w:firstRowLastColumn="0" w:lastRowFirstColumn="0" w:lastRowLastColumn="0"/>
             </w:pPr>
             <w:r>
-              <w:t>93766336</w:t>
+              <w:t>211823120</w:t>
             </w:r>
           </w:p>
         </w:tc>
@@ -3446,7 +3473,7 @@
               <w:cnfStyle w:val="000000100000" w:firstRow="0" w:lastRow="0" w:firstColumn="0" w:lastColumn="0" w:oddVBand="0" w:evenVBand="0" w:oddHBand="1" w:evenHBand="0" w:firstRowFirstColumn="0" w:firstRowLastColumn="0" w:lastRowFirstColumn="0" w:lastRowLastColumn="0"/>
             </w:pPr>
             <w:r>
-              <w:t>86858368</w:t>
+              <w:t>202785328</w:t>
             </w:r>
           </w:p>
         </w:tc>
@@ -3472,7 +3499,7 @@
               <w:cnfStyle w:val="000000000000" w:firstRow="0" w:lastRow="0" w:firstColumn="0" w:lastColumn="0" w:oddVBand="0" w:evenVBand="0" w:oddHBand="0" w:evenHBand="0" w:firstRowFirstColumn="0" w:firstRowLastColumn="0" w:lastRowFirstColumn="0" w:lastRowLastColumn="0"/>
             </w:pPr>
             <w:r>
-              <w:t>103969272</w:t>
+              <w:t>166461424</w:t>
             </w:r>
           </w:p>
         </w:tc>
@@ -3485,7 +3512,7 @@
               <w:cnfStyle w:val="000000000000" w:firstRow="0" w:lastRow="0" w:firstColumn="0" w:lastColumn="0" w:oddVBand="0" w:evenVBand="0" w:oddHBand="0" w:evenHBand="0" w:firstRowFirstColumn="0" w:firstRowLastColumn="0" w:lastRowFirstColumn="0" w:lastRowLastColumn="0"/>
             </w:pPr>
             <w:r>
-              <w:t>111667256</w:t>
+              <w:t>225954864</w:t>
             </w:r>
           </w:p>
         </w:tc>
@@ -3498,7 +3525,7 @@
               <w:cnfStyle w:val="000000000000" w:firstRow="0" w:lastRow="0" w:firstColumn="0" w:lastColumn="0" w:oddVBand="0" w:evenVBand="0" w:oddHBand="0" w:evenHBand="0" w:firstRowFirstColumn="0" w:firstRowLastColumn="0" w:lastRowFirstColumn="0" w:lastRowLastColumn="0"/>
             </w:pPr>
             <w:r>
-              <w:t>88092192</w:t>
+              <w:t>213616048</w:t>
             </w:r>
           </w:p>
         </w:tc>
@@ -3527,7 +3554,7 @@
               <w:cnfStyle w:val="000000100000" w:firstRow="0" w:lastRow="0" w:firstColumn="0" w:lastColumn="0" w:oddVBand="0" w:evenVBand="0" w:oddHBand="1" w:evenHBand="0" w:firstRowFirstColumn="0" w:firstRowLastColumn="0" w:lastRowFirstColumn="0" w:lastRowLastColumn="0"/>
             </w:pPr>
             <w:r>
-              <w:t>78104760</w:t>
+              <w:t>190720944</w:t>
             </w:r>
           </w:p>
         </w:tc>
@@ -3540,7 +3567,7 @@
               <w:cnfStyle w:val="000000100000" w:firstRow="0" w:lastRow="0" w:firstColumn="0" w:lastColumn="0" w:oddVBand="0" w:evenVBand="0" w:oddHBand="1" w:evenHBand="0" w:firstRowFirstColumn="0" w:firstRowLastColumn="0" w:lastRowFirstColumn="0" w:lastRowLastColumn="0"/>
             </w:pPr>
             <w:r>
-              <w:t>111831816</w:t>
+              <w:t>267423904</w:t>
             </w:r>
           </w:p>
         </w:tc>
@@ -3553,7 +3580,7 @@
               <w:cnfStyle w:val="000000100000" w:firstRow="0" w:lastRow="0" w:firstColumn="0" w:lastColumn="0" w:oddVBand="0" w:evenVBand="0" w:oddHBand="1" w:evenHBand="0" w:firstRowFirstColumn="0" w:firstRowLastColumn="0" w:lastRowFirstColumn="0" w:lastRowLastColumn="0"/>
             </w:pPr>
             <w:r>
-              <w:t>86630280</w:t>
+              <w:t>215815792</w:t>
             </w:r>
           </w:p>
         </w:tc>
@@ -3579,7 +3606,7 @@
               <w:cnfStyle w:val="000000000000" w:firstRow="0" w:lastRow="0" w:firstColumn="0" w:lastColumn="0" w:oddVBand="0" w:evenVBand="0" w:oddHBand="0" w:evenHBand="0" w:firstRowFirstColumn="0" w:firstRowLastColumn="0" w:lastRowFirstColumn="0" w:lastRowLastColumn="0"/>
             </w:pPr>
             <w:r>
-              <w:t>107989128</w:t>
+              <w:t>176394816</w:t>
             </w:r>
           </w:p>
         </w:tc>
@@ -3592,7 +3619,7 @@
               <w:cnfStyle w:val="000000000000" w:firstRow="0" w:lastRow="0" w:firstColumn="0" w:lastColumn="0" w:oddVBand="0" w:evenVBand="0" w:oddHBand="0" w:evenHBand="0" w:firstRowFirstColumn="0" w:firstRowLastColumn="0" w:lastRowFirstColumn="0" w:lastRowLastColumn="0"/>
             </w:pPr>
             <w:r>
-              <w:t>109531416</w:t>
+              <w:t>222975792</w:t>
             </w:r>
           </w:p>
         </w:tc>
@@ -3605,7 +3632,7 @@
               <w:cnfStyle w:val="000000000000" w:firstRow="0" w:lastRow="0" w:firstColumn="0" w:lastColumn="0" w:oddVBand="0" w:evenVBand="0" w:oddHBand="0" w:evenHBand="0" w:firstRowFirstColumn="0" w:firstRowLastColumn="0" w:lastRowFirstColumn="0" w:lastRowLastColumn="0"/>
             </w:pPr>
             <w:r>
-              <w:t>84347320</w:t>
+              <w:t>206563152</w:t>
             </w:r>
           </w:p>
         </w:tc>
@@ -3636,7 +3663,7 @@
               <w:cnfStyle w:val="000000100000" w:firstRow="0" w:lastRow="0" w:firstColumn="0" w:lastColumn="0" w:oddVBand="0" w:evenVBand="0" w:oddHBand="1" w:evenHBand="0" w:firstRowFirstColumn="0" w:firstRowLastColumn="0" w:lastRowFirstColumn="0" w:lastRowLastColumn="0"/>
             </w:pPr>
             <w:r>
-              <w:t>100450448</w:t>
+              <w:t>285897440</w:t>
             </w:r>
           </w:p>
         </w:tc>
@@ -3649,7 +3676,7 @@
               <w:cnfStyle w:val="000000100000" w:firstRow="0" w:lastRow="0" w:firstColumn="0" w:lastColumn="0" w:oddVBand="0" w:evenVBand="0" w:oddHBand="1" w:evenHBand="0" w:firstRowFirstColumn="0" w:firstRowLastColumn="0" w:lastRowFirstColumn="0" w:lastRowLastColumn="0"/>
             </w:pPr>
             <w:r>
-              <w:t>152739712</w:t>
+              <w:t>446000000</w:t>
             </w:r>
           </w:p>
         </w:tc>
@@ -3662,7 +3689,7 @@
               <w:cnfStyle w:val="000000100000" w:firstRow="0" w:lastRow="0" w:firstColumn="0" w:lastColumn="0" w:oddVBand="0" w:evenVBand="0" w:oddHBand="1" w:evenHBand="0" w:firstRowFirstColumn="0" w:firstRowLastColumn="0" w:lastRowFirstColumn="0" w:lastRowLastColumn="0"/>
             </w:pPr>
             <w:r>
-              <w:t>121195648</w:t>
+              <w:t>253409088</w:t>
             </w:r>
           </w:p>
         </w:tc>
@@ -3688,7 +3715,7 @@
               <w:cnfStyle w:val="000000000000" w:firstRow="0" w:lastRow="0" w:firstColumn="0" w:lastColumn="0" w:oddVBand="0" w:evenVBand="0" w:oddHBand="0" w:evenHBand="0" w:firstRowFirstColumn="0" w:firstRowLastColumn="0" w:lastRowFirstColumn="0" w:lastRowLastColumn="0"/>
             </w:pPr>
             <w:r>
-              <w:t>591793280</w:t>
+              <w:t>885561152</w:t>
             </w:r>
           </w:p>
         </w:tc>
@@ -3701,7 +3728,7 @@
               <w:cnfStyle w:val="000000000000" w:firstRow="0" w:lastRow="0" w:firstColumn="0" w:lastColumn="0" w:oddVBand="0" w:evenVBand="0" w:oddHBand="0" w:evenHBand="0" w:firstRowFirstColumn="0" w:firstRowLastColumn="0" w:lastRowFirstColumn="0" w:lastRowLastColumn="0"/>
             </w:pPr>
             <w:r>
-              <w:t>188792944</w:t>
+              <w:t>506555552</w:t>
             </w:r>
           </w:p>
         </w:tc>
@@ -3714,7 +3741,7 @@
               <w:cnfStyle w:val="000000000000" w:firstRow="0" w:lastRow="0" w:firstColumn="0" w:lastColumn="0" w:oddVBand="0" w:evenVBand="0" w:oddHBand="0" w:evenHBand="0" w:firstRowFirstColumn="0" w:firstRowLastColumn="0" w:lastRowFirstColumn="0" w:lastRowLastColumn="0"/>
             </w:pPr>
             <w:r>
-              <w:t>151966672</w:t>
+              <w:t>317250016</w:t>
             </w:r>
           </w:p>
         </w:tc>
@@ -3745,7 +3772,7 @@
               <w:cnfStyle w:val="000000100000" w:firstRow="0" w:lastRow="0" w:firstColumn="0" w:lastColumn="0" w:oddVBand="0" w:evenVBand="0" w:oddHBand="1" w:evenHBand="0" w:firstRowFirstColumn="0" w:firstRowLastColumn="0" w:lastRowFirstColumn="0" w:lastRowLastColumn="0"/>
             </w:pPr>
             <w:r>
-              <w:t>142362544</w:t>
+              <w:t>233901376</w:t>
             </w:r>
           </w:p>
         </w:tc>
@@ -3758,7 +3785,7 @@
               <w:cnfStyle w:val="000000100000" w:firstRow="0" w:lastRow="0" w:firstColumn="0" w:lastColumn="0" w:oddVBand="0" w:evenVBand="0" w:oddHBand="1" w:evenHBand="0" w:firstRowFirstColumn="0" w:firstRowLastColumn="0" w:lastRowFirstColumn="0" w:lastRowLastColumn="0"/>
             </w:pPr>
             <w:r>
-              <w:t>119544360</w:t>
+              <w:t>244008224</w:t>
             </w:r>
           </w:p>
         </w:tc>
@@ -3771,7 +3798,7 @@
               <w:cnfStyle w:val="000000100000" w:firstRow="0" w:lastRow="0" w:firstColumn="0" w:lastColumn="0" w:oddVBand="0" w:evenVBand="0" w:oddHBand="1" w:evenHBand="0" w:firstRowFirstColumn="0" w:firstRowLastColumn="0" w:lastRowFirstColumn="0" w:lastRowLastColumn="0"/>
             </w:pPr>
             <w:r>
-              <w:t>95251400</w:t>
+              <w:t>199979776</w:t>
             </w:r>
           </w:p>
         </w:tc>
@@ -3799,7 +3826,7 @@
               <w:cnfStyle w:val="000000000000" w:firstRow="0" w:lastRow="0" w:firstColumn="0" w:lastColumn="0" w:oddVBand="0" w:evenVBand="0" w:oddHBand="0" w:evenHBand="0" w:firstRowFirstColumn="0" w:firstRowLastColumn="0" w:lastRowFirstColumn="0" w:lastRowLastColumn="0"/>
             </w:pPr>
             <w:r>
-              <w:t>161782608</w:t>
+              <w:t>338272736</w:t>
             </w:r>
           </w:p>
         </w:tc>
@@ -3812,7 +3839,7 @@
               <w:cnfStyle w:val="000000000000" w:firstRow="0" w:lastRow="0" w:firstColumn="0" w:lastColumn="0" w:oddVBand="0" w:evenVBand="0" w:oddHBand="0" w:evenHBand="0" w:firstRowFirstColumn="0" w:firstRowLastColumn="0" w:lastRowFirstColumn="0" w:lastRowLastColumn="0"/>
             </w:pPr>
             <w:r>
-              <w:t>177190480</w:t>
+              <w:t>413444416</w:t>
             </w:r>
           </w:p>
         </w:tc>
@@ -3825,7 +3852,7 @@
               <w:cnfStyle w:val="000000000000" w:firstRow="0" w:lastRow="0" w:firstColumn="0" w:lastColumn="0" w:oddVBand="0" w:evenVBand="0" w:oddHBand="0" w:evenHBand="0" w:firstRowFirstColumn="0" w:firstRowLastColumn="0" w:lastRowFirstColumn="0" w:lastRowLastColumn="0"/>
             </w:pPr>
             <w:r>
-              <w:t>143115392</w:t>
+              <w:t>265785712</w:t>
             </w:r>
           </w:p>
         </w:tc>
@@ -3854,7 +3881,7 @@
               <w:cnfStyle w:val="000000100000" w:firstRow="0" w:lastRow="0" w:firstColumn="0" w:lastColumn="0" w:oddVBand="0" w:evenVBand="0" w:oddHBand="1" w:evenHBand="0" w:firstRowFirstColumn="0" w:firstRowLastColumn="0" w:lastRowFirstColumn="0" w:lastRowLastColumn="0"/>
             </w:pPr>
             <w:r>
-              <w:t>288282208</w:t>
+              <w:t>400055936</w:t>
             </w:r>
           </w:p>
         </w:tc>
@@ -3867,7 +3894,7 @@
               <w:cnfStyle w:val="000000100000" w:firstRow="0" w:lastRow="0" w:firstColumn="0" w:lastColumn="0" w:oddVBand="0" w:evenVBand="0" w:oddHBand="1" w:evenHBand="0" w:firstRowFirstColumn="0" w:firstRowLastColumn="0" w:lastRowFirstColumn="0" w:lastRowLastColumn="0"/>
             </w:pPr>
             <w:r>
-              <w:t>176749744</w:t>
+              <w:t>429776288</w:t>
             </w:r>
           </w:p>
         </w:tc>
@@ -3880,7 +3907,7 @@
               <w:cnfStyle w:val="000000100000" w:firstRow="0" w:lastRow="0" w:firstColumn="0" w:lastColumn="0" w:oddVBand="0" w:evenVBand="0" w:oddHBand="1" w:evenHBand="0" w:firstRowFirstColumn="0" w:firstRowLastColumn="0" w:lastRowFirstColumn="0" w:lastRowLastColumn="0"/>
             </w:pPr>
             <w:r>
-              <w:t>110725160</w:t>
+              <w:t>285564064</w:t>
             </w:r>
           </w:p>
         </w:tc>
@@ -3906,7 +3933,7 @@
               <w:cnfStyle w:val="000000000000" w:firstRow="0" w:lastRow="0" w:firstColumn="0" w:lastColumn="0" w:oddVBand="0" w:evenVBand="0" w:oddHBand="0" w:evenHBand="0" w:firstRowFirstColumn="0" w:firstRowLastColumn="0" w:lastRowFirstColumn="0" w:lastRowLastColumn="0"/>
             </w:pPr>
             <w:r>
-              <w:t>107576000</w:t>
+              <w:t>180674848</w:t>
             </w:r>
           </w:p>
         </w:tc>
@@ -3919,7 +3946,7 @@
               <w:cnfStyle w:val="000000000000" w:firstRow="0" w:lastRow="0" w:firstColumn="0" w:lastColumn="0" w:oddVBand="0" w:evenVBand="0" w:oddHBand="0" w:evenHBand="0" w:firstRowFirstColumn="0" w:firstRowLastColumn="0" w:lastRowFirstColumn="0" w:lastRowLastColumn="0"/>
             </w:pPr>
             <w:r>
-              <w:t>111394936</w:t>
+              <w:t>223197696</w:t>
             </w:r>
           </w:p>
         </w:tc>
@@ -3932,7 +3959,7 @@
               <w:cnfStyle w:val="000000000000" w:firstRow="0" w:lastRow="0" w:firstColumn="0" w:lastColumn="0" w:oddVBand="0" w:evenVBand="0" w:oddHBand="0" w:evenHBand="0" w:firstRowFirstColumn="0" w:firstRowLastColumn="0" w:lastRowFirstColumn="0" w:lastRowLastColumn="0"/>
             </w:pPr>
             <w:r>
-              <w:t>85402040</w:t>
+              <w:t>208071184</w:t>
             </w:r>
           </w:p>
         </w:tc>
@@ -3963,7 +3990,7 @@
               <w:cnfStyle w:val="000000100000" w:firstRow="0" w:lastRow="0" w:firstColumn="0" w:lastColumn="0" w:oddVBand="0" w:evenVBand="0" w:oddHBand="1" w:evenHBand="0" w:firstRowFirstColumn="0" w:firstRowLastColumn="0" w:lastRowFirstColumn="0" w:lastRowLastColumn="0"/>
             </w:pPr>
             <w:r>
-              <w:t>158465968</w:t>
+              <w:t>227797440</w:t>
             </w:r>
           </w:p>
         </w:tc>
@@ -3976,7 +4003,7 @@
               <w:cnfStyle w:val="000000100000" w:firstRow="0" w:lastRow="0" w:firstColumn="0" w:lastColumn="0" w:oddVBand="0" w:evenVBand="0" w:oddHBand="1" w:evenHBand="0" w:firstRowFirstColumn="0" w:firstRowLastColumn="0" w:lastRowFirstColumn="0" w:lastRowLastColumn="0"/>
             </w:pPr>
             <w:r>
-              <w:t>123215304</w:t>
+              <w:t>257630144</w:t>
             </w:r>
           </w:p>
         </w:tc>
@@ -3989,7 +4016,7 @@
               <w:cnfStyle w:val="000000100000" w:firstRow="0" w:lastRow="0" w:firstColumn="0" w:lastColumn="0" w:oddVBand="0" w:evenVBand="0" w:oddHBand="1" w:evenHBand="0" w:firstRowFirstColumn="0" w:firstRowLastColumn="0" w:lastRowFirstColumn="0" w:lastRowLastColumn="0"/>
             </w:pPr>
             <w:r>
-              <w:t>93324632</w:t>
+              <w:t>202775488</w:t>
             </w:r>
           </w:p>
         </w:tc>
@@ -4017,7 +4044,7 @@
               <w:cnfStyle w:val="000000000000" w:firstRow="0" w:lastRow="0" w:firstColumn="0" w:lastColumn="0" w:oddVBand="0" w:evenVBand="0" w:oddHBand="0" w:evenHBand="0" w:firstRowFirstColumn="0" w:firstRowLastColumn="0" w:lastRowFirstColumn="0" w:lastRowLastColumn="0"/>
             </w:pPr>
             <w:r>
-              <w:t>239004816</w:t>
+              <w:t>330337056</w:t>
             </w:r>
           </w:p>
         </w:tc>
@@ -4030,7 +4057,7 @@
               <w:cnfStyle w:val="000000000000" w:firstRow="0" w:lastRow="0" w:firstColumn="0" w:lastColumn="0" w:oddVBand="0" w:evenVBand="0" w:oddHBand="0" w:evenHBand="0" w:firstRowFirstColumn="0" w:firstRowLastColumn="0" w:lastRowFirstColumn="0" w:lastRowLastColumn="0"/>
             </w:pPr>
             <w:r>
-              <w:t>122402792</w:t>
+              <w:t>258794192</w:t>
             </w:r>
           </w:p>
         </w:tc>
@@ -4043,7 +4070,7 @@
               <w:cnfStyle w:val="000000000000" w:firstRow="0" w:lastRow="0" w:firstColumn="0" w:lastColumn="0" w:oddVBand="0" w:evenVBand="0" w:oddHBand="0" w:evenHBand="0" w:firstRowFirstColumn="0" w:firstRowLastColumn="0" w:lastRowFirstColumn="0" w:lastRowLastColumn="0"/>
             </w:pPr>
             <w:r>
-              <w:t>93522848</w:t>
+              <w:t>211236288</w:t>
             </w:r>
           </w:p>
         </w:tc>
@@ -4074,7 +4101,7 @@
               <w:cnfStyle w:val="000000100000" w:firstRow="0" w:lastRow="0" w:firstColumn="0" w:lastColumn="0" w:oddVBand="0" w:evenVBand="0" w:oddHBand="1" w:evenHBand="0" w:firstRowFirstColumn="0" w:firstRowLastColumn="0" w:lastRowFirstColumn="0" w:lastRowLastColumn="0"/>
             </w:pPr>
             <w:r>
-              <w:t>186715072</w:t>
+              <w:t>273655456</w:t>
             </w:r>
           </w:p>
         </w:tc>
@@ -4087,7 +4114,7 @@
               <w:cnfStyle w:val="000000100000" w:firstRow="0" w:lastRow="0" w:firstColumn="0" w:lastColumn="0" w:oddVBand="0" w:evenVBand="0" w:oddHBand="1" w:evenHBand="0" w:firstRowFirstColumn="0" w:firstRowLastColumn="0" w:lastRowFirstColumn="0" w:lastRowLastColumn="0"/>
             </w:pPr>
             <w:r>
-              <w:t>147570048</w:t>
+              <w:t>322672704</w:t>
             </w:r>
           </w:p>
         </w:tc>
@@ -4100,7 +4127,7 @@
               <w:cnfStyle w:val="000000100000" w:firstRow="0" w:lastRow="0" w:firstColumn="0" w:lastColumn="0" w:oddVBand="0" w:evenVBand="0" w:oddHBand="1" w:evenHBand="0" w:firstRowFirstColumn="0" w:firstRowLastColumn="0" w:lastRowFirstColumn="0" w:lastRowLastColumn="0"/>
             </w:pPr>
             <w:r>
-              <w:t>112306776</w:t>
+              <w:t>234856256</w:t>
             </w:r>
           </w:p>
         </w:tc>
@@ -4128,7 +4155,7 @@
               <w:cnfStyle w:val="000000000000" w:firstRow="0" w:lastRow="0" w:firstColumn="0" w:lastColumn="0" w:oddVBand="0" w:evenVBand="0" w:oddHBand="0" w:evenHBand="0" w:firstRowFirstColumn="0" w:firstRowLastColumn="0" w:lastRowFirstColumn="0" w:lastRowLastColumn="0"/>
             </w:pPr>
             <w:r>
-              <w:t>123093080</w:t>
+              <w:t>182092944</w:t>
             </w:r>
           </w:p>
         </w:tc>
@@ -4141,7 +4168,7 @@
               <w:cnfStyle w:val="000000000000" w:firstRow="0" w:lastRow="0" w:firstColumn="0" w:lastColumn="0" w:oddVBand="0" w:evenVBand="0" w:oddHBand="0" w:evenHBand="0" w:firstRowFirstColumn="0" w:firstRowLastColumn="0" w:lastRowFirstColumn="0" w:lastRowLastColumn="0"/>
             </w:pPr>
             <w:r>
-              <w:t>106141816</w:t>
+              <w:t>211757536</w:t>
             </w:r>
           </w:p>
         </w:tc>
@@ -4154,7 +4181,7 @@
               <w:cnfStyle w:val="000000000000" w:firstRow="0" w:lastRow="0" w:firstColumn="0" w:lastColumn="0" w:oddVBand="0" w:evenVBand="0" w:oddHBand="0" w:evenHBand="0" w:firstRowFirstColumn="0" w:firstRowLastColumn="0" w:lastRowFirstColumn="0" w:lastRowLastColumn="0"/>
             </w:pPr>
             <w:r>
-              <w:t>77452312</w:t>
+              <w:t>151364064</w:t>
             </w:r>
           </w:p>
         </w:tc>
@@ -4185,7 +4212,7 @@
               <w:cnfStyle w:val="000000100000" w:firstRow="0" w:lastRow="0" w:firstColumn="0" w:lastColumn="0" w:oddVBand="0" w:evenVBand="0" w:oddHBand="1" w:evenHBand="0" w:firstRowFirstColumn="0" w:firstRowLastColumn="0" w:lastRowFirstColumn="0" w:lastRowLastColumn="0"/>
             </w:pPr>
             <w:r>
-              <w:t>160479952</w:t>
+              <w:t>249571504</w:t>
             </w:r>
           </w:p>
         </w:tc>
@@ -4198,7 +4225,7 @@
               <w:cnfStyle w:val="000000100000" w:firstRow="0" w:lastRow="0" w:firstColumn="0" w:lastColumn="0" w:oddVBand="0" w:evenVBand="0" w:oddHBand="1" w:evenHBand="0" w:firstRowFirstColumn="0" w:firstRowLastColumn="0" w:lastRowFirstColumn="0" w:lastRowLastColumn="0"/>
             </w:pPr>
             <w:r>
-              <w:t>104590728</w:t>
+              <w:t>263553984</w:t>
             </w:r>
           </w:p>
         </w:tc>
@@ -4211,7 +4238,7 @@
               <w:cnfStyle w:val="000000100000" w:firstRow="0" w:lastRow="0" w:firstColumn="0" w:lastColumn="0" w:oddVBand="0" w:evenVBand="0" w:oddHBand="1" w:evenHBand="0" w:firstRowFirstColumn="0" w:firstRowLastColumn="0" w:lastRowFirstColumn="0" w:lastRowLastColumn="0"/>
             </w:pPr>
             <w:r>
-              <w:t>90208616</w:t>
+              <w:t>188376624</w:t>
             </w:r>
           </w:p>
         </w:tc>
@@ -4237,7 +4264,7 @@
               <w:cnfStyle w:val="000000000000" w:firstRow="0" w:lastRow="0" w:firstColumn="0" w:lastColumn="0" w:oddVBand="0" w:evenVBand="0" w:oddHBand="0" w:evenHBand="0" w:firstRowFirstColumn="0" w:firstRowLastColumn="0" w:lastRowFirstColumn="0" w:lastRowLastColumn="0"/>
             </w:pPr>
             <w:r>
-              <w:t>332467552</w:t>
+              <w:t>519796960</w:t>
             </w:r>
           </w:p>
         </w:tc>
@@ -4250,7 +4277,7 @@
               <w:cnfStyle w:val="000000000000" w:firstRow="0" w:lastRow="0" w:firstColumn="0" w:lastColumn="0" w:oddVBand="0" w:evenVBand="0" w:oddHBand="0" w:evenHBand="0" w:firstRowFirstColumn="0" w:firstRowLastColumn="0" w:lastRowFirstColumn="0" w:lastRowLastColumn="0"/>
             </w:pPr>
             <w:r>
-              <w:t>147338128</w:t>
+              <w:t>419672128</w:t>
             </w:r>
           </w:p>
         </w:tc>
@@ -4263,7 +4290,7 @@
               <w:cnfStyle w:val="000000000000" w:firstRow="0" w:lastRow="0" w:firstColumn="0" w:lastColumn="0" w:oddVBand="0" w:evenVBand="0" w:oddHBand="0" w:evenHBand="0" w:firstRowFirstColumn="0" w:firstRowLastColumn="0" w:lastRowFirstColumn="0" w:lastRowLastColumn="0"/>
             </w:pPr>
             <w:r>
-              <w:t>140466384</w:t>
+              <w:t>274530848</w:t>
             </w:r>
           </w:p>
         </w:tc>
@@ -4292,7 +4319,7 @@
               <w:cnfStyle w:val="000000100000" w:firstRow="0" w:lastRow="0" w:firstColumn="0" w:lastColumn="0" w:oddVBand="0" w:evenVBand="0" w:oddHBand="1" w:evenHBand="0" w:firstRowFirstColumn="0" w:firstRowLastColumn="0" w:lastRowFirstColumn="0" w:lastRowLastColumn="0"/>
             </w:pPr>
             <w:r>
-              <w:t>113485864</w:t>
+              <w:t>180337200</w:t>
             </w:r>
           </w:p>
         </w:tc>
@@ -4305,7 +4332,7 @@
               <w:cnfStyle w:val="000000100000" w:firstRow="0" w:lastRow="0" w:firstColumn="0" w:lastColumn="0" w:oddVBand="0" w:evenVBand="0" w:oddHBand="1" w:evenHBand="0" w:firstRowFirstColumn="0" w:firstRowLastColumn="0" w:lastRowFirstColumn="0" w:lastRowLastColumn="0"/>
             </w:pPr>
             <w:r>
-              <w:t>112821584</w:t>
+              <w:t>211342560</w:t>
             </w:r>
           </w:p>
         </w:tc>
@@ -4318,7 +4345,7 @@
               <w:cnfStyle w:val="000000100000" w:firstRow="0" w:lastRow="0" w:firstColumn="0" w:lastColumn="0" w:oddVBand="0" w:evenVBand="0" w:oddHBand="1" w:evenHBand="0" w:firstRowFirstColumn="0" w:firstRowLastColumn="0" w:lastRowFirstColumn="0" w:lastRowLastColumn="0"/>
             </w:pPr>
             <w:r>
-              <w:t>87388648</w:t>
+              <w:t>209050320</w:t>
             </w:r>
           </w:p>
         </w:tc>
@@ -4344,7 +4371,7 @@
               <w:cnfStyle w:val="000000000000" w:firstRow="0" w:lastRow="0" w:firstColumn="0" w:lastColumn="0" w:oddVBand="0" w:evenVBand="0" w:oddHBand="0" w:evenHBand="0" w:firstRowFirstColumn="0" w:firstRowLastColumn="0" w:lastRowFirstColumn="0" w:lastRowLastColumn="0"/>
             </w:pPr>
             <w:r>
-              <w:t>232540096</w:t>
+              <w:t>315825216</w:t>
             </w:r>
           </w:p>
         </w:tc>
@@ -4357,7 +4384,7 @@
               <w:cnfStyle w:val="000000000000" w:firstRow="0" w:lastRow="0" w:firstColumn="0" w:lastColumn="0" w:oddVBand="0" w:evenVBand="0" w:oddHBand="0" w:evenHBand="0" w:firstRowFirstColumn="0" w:firstRowLastColumn="0" w:lastRowFirstColumn="0" w:lastRowLastColumn="0"/>
             </w:pPr>
             <w:r>
-              <w:t>164019168</w:t>
+              <w:t>362696832</w:t>
             </w:r>
           </w:p>
         </w:tc>
@@ -4370,7 +4397,7 @@
               <w:cnfStyle w:val="000000000000" w:firstRow="0" w:lastRow="0" w:firstColumn="0" w:lastColumn="0" w:oddVBand="0" w:evenVBand="0" w:oddHBand="0" w:evenHBand="0" w:firstRowFirstColumn="0" w:firstRowLastColumn="0" w:lastRowFirstColumn="0" w:lastRowLastColumn="0"/>
             </w:pPr>
             <w:r>
-              <w:t>132477032</w:t>
+              <w:t>256351632</w:t>
             </w:r>
           </w:p>
         </w:tc>
@@ -4401,7 +4428,7 @@
               <w:cnfStyle w:val="000000100000" w:firstRow="0" w:lastRow="0" w:firstColumn="0" w:lastColumn="0" w:oddVBand="0" w:evenVBand="0" w:oddHBand="1" w:evenHBand="0" w:firstRowFirstColumn="0" w:firstRowLastColumn="0" w:lastRowFirstColumn="0" w:lastRowLastColumn="0"/>
             </w:pPr>
             <w:r>
-              <w:t>66698220</w:t>
+              <w:t>101336464</w:t>
             </w:r>
           </w:p>
         </w:tc>
@@ -4414,7 +4441,7 @@
               <w:cnfStyle w:val="000000100000" w:firstRow="0" w:lastRow="0" w:firstColumn="0" w:lastColumn="0" w:oddVBand="0" w:evenVBand="0" w:oddHBand="1" w:evenHBand="0" w:firstRowFirstColumn="0" w:firstRowLastColumn="0" w:lastRowFirstColumn="0" w:lastRowLastColumn="0"/>
             </w:pPr>
             <w:r>
-              <w:t>112239856</w:t>
+              <w:t>227176816</w:t>
             </w:r>
           </w:p>
         </w:tc>
@@ -4427,7 +4454,7 @@
               <w:cnfStyle w:val="000000100000" w:firstRow="0" w:lastRow="0" w:firstColumn="0" w:lastColumn="0" w:oddVBand="0" w:evenVBand="0" w:oddHBand="1" w:evenHBand="0" w:firstRowFirstColumn="0" w:firstRowLastColumn="0" w:lastRowFirstColumn="0" w:lastRowLastColumn="0"/>
             </w:pPr>
             <w:r>
-              <w:t>81561552</w:t>
+              <w:t>191344080</w:t>
             </w:r>
           </w:p>
         </w:tc>
@@ -4453,7 +4480,7 @@
               <w:cnfStyle w:val="000000000000" w:firstRow="0" w:lastRow="0" w:firstColumn="0" w:lastColumn="0" w:oddVBand="0" w:evenVBand="0" w:oddHBand="0" w:evenHBand="0" w:firstRowFirstColumn="0" w:firstRowLastColumn="0" w:lastRowFirstColumn="0" w:lastRowLastColumn="0"/>
             </w:pPr>
             <w:r>
-              <w:t>98423416</w:t>
+              <w:t>152993824</w:t>
             </w:r>
           </w:p>
         </w:tc>
@@ -4466,7 +4493,7 @@
               <w:cnfStyle w:val="000000000000" w:firstRow="0" w:lastRow="0" w:firstColumn="0" w:lastColumn="0" w:oddVBand="0" w:evenVBand="0" w:oddHBand="0" w:evenHBand="0" w:firstRowFirstColumn="0" w:firstRowLastColumn="0" w:lastRowFirstColumn="0" w:lastRowLastColumn="0"/>
             </w:pPr>
             <w:r>
-              <w:t>124183992</w:t>
+              <w:t>263454144</w:t>
             </w:r>
           </w:p>
         </w:tc>
@@ -4479,7 +4506,7 @@
               <w:cnfStyle w:val="000000000000" w:firstRow="0" w:lastRow="0" w:firstColumn="0" w:lastColumn="0" w:oddVBand="0" w:evenVBand="0" w:oddHBand="0" w:evenHBand="0" w:firstRowFirstColumn="0" w:firstRowLastColumn="0" w:lastRowFirstColumn="0" w:lastRowLastColumn="0"/>
             </w:pPr>
             <w:r>
-              <w:t>94290560</w:t>
+              <w:t>212519184</w:t>
             </w:r>
           </w:p>
         </w:tc>
@@ -4510,7 +4537,7 @@
               <w:cnfStyle w:val="000000100000" w:firstRow="0" w:lastRow="0" w:firstColumn="0" w:lastColumn="0" w:oddVBand="0" w:evenVBand="0" w:oddHBand="1" w:evenHBand="0" w:firstRowFirstColumn="0" w:firstRowLastColumn="0" w:lastRowFirstColumn="0" w:lastRowLastColumn="0"/>
             </w:pPr>
             <w:r>
-              <w:t>471027808</w:t>
+              <w:t>586774336</w:t>
             </w:r>
           </w:p>
         </w:tc>
@@ -4523,7 +4550,7 @@
               <w:cnfStyle w:val="000000100000" w:firstRow="0" w:lastRow="0" w:firstColumn="0" w:lastColumn="0" w:oddVBand="0" w:evenVBand="0" w:oddHBand="1" w:evenHBand="0" w:firstRowFirstColumn="0" w:firstRowLastColumn="0" w:lastRowFirstColumn="0" w:lastRowLastColumn="0"/>
             </w:pPr>
             <w:r>
-              <w:t>137715184</w:t>
+              <w:t>314932224</w:t>
             </w:r>
           </w:p>
         </w:tc>
@@ -4536,7 +4563,7 @@
               <w:cnfStyle w:val="000000100000" w:firstRow="0" w:lastRow="0" w:firstColumn="0" w:lastColumn="0" w:oddVBand="0" w:evenVBand="0" w:oddHBand="1" w:evenHBand="0" w:firstRowFirstColumn="0" w:firstRowLastColumn="0" w:lastRowFirstColumn="0" w:lastRowLastColumn="0"/>
             </w:pPr>
             <w:r>
-              <w:t>96141376</w:t>
+              <w:t>233001680</w:t>
             </w:r>
           </w:p>
         </w:tc>
@@ -4562,7 +4589,7 @@
               <w:cnfStyle w:val="000000000000" w:firstRow="0" w:lastRow="0" w:firstColumn="0" w:lastColumn="0" w:oddVBand="0" w:evenVBand="0" w:oddHBand="0" w:evenHBand="0" w:firstRowFirstColumn="0" w:firstRowLastColumn="0" w:lastRowFirstColumn="0" w:lastRowLastColumn="0"/>
             </w:pPr>
             <w:r>
-              <w:t>89345792</w:t>
+              <w:t>149960784</w:t>
             </w:r>
           </w:p>
         </w:tc>
@@ -4575,7 +4602,7 @@
               <w:cnfStyle w:val="000000000000" w:firstRow="0" w:lastRow="0" w:firstColumn="0" w:lastColumn="0" w:oddVBand="0" w:evenVBand="0" w:oddHBand="0" w:evenHBand="0" w:firstRowFirstColumn="0" w:firstRowLastColumn="0" w:lastRowFirstColumn="0" w:lastRowLastColumn="0"/>
             </w:pPr>
             <w:r>
-              <w:t>110840576</w:t>
+              <w:t>240503136</w:t>
             </w:r>
           </w:p>
         </w:tc>
@@ -4588,7 +4615,7 @@
               <w:cnfStyle w:val="000000000000" w:firstRow="0" w:lastRow="0" w:firstColumn="0" w:lastColumn="0" w:oddVBand="0" w:evenVBand="0" w:oddHBand="0" w:evenHBand="0" w:firstRowFirstColumn="0" w:firstRowLastColumn="0" w:lastRowFirstColumn="0" w:lastRowLastColumn="0"/>
             </w:pPr>
             <w:r>
-              <w:t>87505720</w:t>
+              <w:t>181232224</w:t>
             </w:r>
           </w:p>
         </w:tc>
@@ -4617,7 +4644,7 @@
               <w:cnfStyle w:val="000000100000" w:firstRow="0" w:lastRow="0" w:firstColumn="0" w:lastColumn="0" w:oddVBand="0" w:evenVBand="0" w:oddHBand="1" w:evenHBand="0" w:firstRowFirstColumn="0" w:firstRowLastColumn="0" w:lastRowFirstColumn="0" w:lastRowLastColumn="0"/>
             </w:pPr>
             <w:r>
-              <w:t>70152576</w:t>
+              <w:t>110652008</w:t>
             </w:r>
           </w:p>
         </w:tc>
@@ -4630,7 +4657,7 @@
               <w:cnfStyle w:val="000000100000" w:firstRow="0" w:lastRow="0" w:firstColumn="0" w:lastColumn="0" w:oddVBand="0" w:evenVBand="0" w:oddHBand="1" w:evenHBand="0" w:firstRowFirstColumn="0" w:firstRowLastColumn="0" w:lastRowFirstColumn="0" w:lastRowLastColumn="0"/>
             </w:pPr>
             <w:r>
-              <w:t>108413680</w:t>
+              <w:t>218378528</w:t>
             </w:r>
           </w:p>
         </w:tc>
@@ -4643,7 +4670,7 @@
               <w:cnfStyle w:val="000000100000" w:firstRow="0" w:lastRow="0" w:firstColumn="0" w:lastColumn="0" w:oddVBand="0" w:evenVBand="0" w:oddHBand="1" w:evenHBand="0" w:firstRowFirstColumn="0" w:firstRowLastColumn="0" w:lastRowFirstColumn="0" w:lastRowLastColumn="0"/>
             </w:pPr>
             <w:r>
-              <w:t>86103384</w:t>
+              <w:t>192299920</w:t>
             </w:r>
           </w:p>
         </w:tc>
@@ -4671,7 +4698,7 @@
               <w:cnfStyle w:val="000000000000" w:firstRow="0" w:lastRow="0" w:firstColumn="0" w:lastColumn="0" w:oddVBand="0" w:evenVBand="0" w:oddHBand="0" w:evenHBand="0" w:firstRowFirstColumn="0" w:firstRowLastColumn="0" w:lastRowFirstColumn="0" w:lastRowLastColumn="0"/>
             </w:pPr>
             <w:r>
-              <w:t>71261696</w:t>
+              <w:t>133330448</w:t>
             </w:r>
           </w:p>
         </w:tc>
@@ -4684,7 +4711,7 @@
               <w:cnfStyle w:val="000000000000" w:firstRow="0" w:lastRow="0" w:firstColumn="0" w:lastColumn="0" w:oddVBand="0" w:evenVBand="0" w:oddHBand="0" w:evenHBand="0" w:firstRowFirstColumn="0" w:firstRowLastColumn="0" w:lastRowFirstColumn="0" w:lastRowLastColumn="0"/>
             </w:pPr>
             <w:r>
-              <w:t>107642168</w:t>
+              <w:t>214127392</w:t>
             </w:r>
           </w:p>
         </w:tc>
@@ -4697,7 +4724,7 @@
               <w:cnfStyle w:val="000000000000" w:firstRow="0" w:lastRow="0" w:firstColumn="0" w:lastColumn="0" w:oddVBand="0" w:evenVBand="0" w:oddHBand="0" w:evenHBand="0" w:firstRowFirstColumn="0" w:firstRowLastColumn="0" w:lastRowFirstColumn="0" w:lastRowLastColumn="0"/>
             </w:pPr>
             <w:r>
-              <w:t>82005832</w:t>
+              <w:t>196146512</w:t>
             </w:r>
           </w:p>
         </w:tc>
@@ -4726,7 +4753,7 @@
               <w:cnfStyle w:val="000000100000" w:firstRow="0" w:lastRow="0" w:firstColumn="0" w:lastColumn="0" w:oddVBand="0" w:evenVBand="0" w:oddHBand="1" w:evenHBand="0" w:firstRowFirstColumn="0" w:firstRowLastColumn="0" w:lastRowFirstColumn="0" w:lastRowLastColumn="0"/>
             </w:pPr>
             <w:r>
-              <w:t>227900176</w:t>
+              <w:t>352037216</w:t>
             </w:r>
           </w:p>
         </w:tc>
@@ -4739,7 +4766,7 @@
               <w:cnfStyle w:val="000000100000" w:firstRow="0" w:lastRow="0" w:firstColumn="0" w:lastColumn="0" w:oddVBand="0" w:evenVBand="0" w:oddHBand="1" w:evenHBand="0" w:firstRowFirstColumn="0" w:firstRowLastColumn="0" w:lastRowFirstColumn="0" w:lastRowLastColumn="0"/>
             </w:pPr>
             <w:r>
-              <w:t>122715480</w:t>
+              <w:t>280306976</w:t>
             </w:r>
           </w:p>
         </w:tc>
@@ -4752,7 +4779,7 @@
               <w:cnfStyle w:val="000000100000" w:firstRow="0" w:lastRow="0" w:firstColumn="0" w:lastColumn="0" w:oddVBand="0" w:evenVBand="0" w:oddHBand="1" w:evenHBand="0" w:firstRowFirstColumn="0" w:firstRowLastColumn="0" w:lastRowFirstColumn="0" w:lastRowLastColumn="0"/>
             </w:pPr>
             <w:r>
-              <w:t>92276800</w:t>
+              <w:t>202577936</w:t>
             </w:r>
           </w:p>
         </w:tc>
@@ -4779,7 +4806,7 @@
               <w:cnfStyle w:val="000000000000" w:firstRow="0" w:lastRow="0" w:firstColumn="0" w:lastColumn="0" w:oddVBand="0" w:evenVBand="0" w:oddHBand="0" w:evenHBand="0" w:firstRowFirstColumn="0" w:firstRowLastColumn="0" w:lastRowFirstColumn="0" w:lastRowLastColumn="0"/>
             </w:pPr>
             <w:r>
-              <w:t>162576928</w:t>
+              <w:t>325153856</w:t>
             </w:r>
           </w:p>
         </w:tc>
@@ -4792,7 +4819,7 @@
               <w:cnfStyle w:val="000000000000" w:firstRow="0" w:lastRow="0" w:firstColumn="0" w:lastColumn="0" w:oddVBand="0" w:evenVBand="0" w:oddHBand="0" w:evenHBand="0" w:firstRowFirstColumn="0" w:firstRowLastColumn="0" w:lastRowFirstColumn="0" w:lastRowLastColumn="0"/>
             </w:pPr>
             <w:r>
-              <w:t>132093752</w:t>
+              <w:t>352249984</w:t>
             </w:r>
           </w:p>
         </w:tc>
@@ -4805,7 +4832,7 @@
               <w:cnfStyle w:val="000000000000" w:firstRow="0" w:lastRow="0" w:firstColumn="0" w:lastColumn="0" w:oddVBand="0" w:evenVBand="0" w:oddHBand="0" w:evenHBand="0" w:firstRowFirstColumn="0" w:firstRowLastColumn="0" w:lastRowFirstColumn="0" w:lastRowLastColumn="0"/>
             </w:pPr>
             <w:r>
-              <w:t>124323528</w:t>
+              <w:t>264187504</w:t>
             </w:r>
           </w:p>
         </w:tc>
@@ -4834,7 +4861,7 @@
               <w:cnfStyle w:val="000000100000" w:firstRow="0" w:lastRow="0" w:firstColumn="0" w:lastColumn="0" w:oddVBand="0" w:evenVBand="0" w:oddHBand="1" w:evenHBand="0" w:firstRowFirstColumn="0" w:firstRowLastColumn="0" w:lastRowFirstColumn="0" w:lastRowLastColumn="0"/>
             </w:pPr>
             <w:r>
-              <w:t>73294296</w:t>
+              <w:t>128116584</w:t>
             </w:r>
           </w:p>
         </w:tc>
@@ -4847,7 +4874,7 @@
               <w:cnfStyle w:val="000000100000" w:firstRow="0" w:lastRow="0" w:firstColumn="0" w:lastColumn="0" w:oddVBand="0" w:evenVBand="0" w:oddHBand="1" w:evenHBand="0" w:firstRowFirstColumn="0" w:firstRowLastColumn="0" w:lastRowFirstColumn="0" w:lastRowLastColumn="0"/>
             </w:pPr>
             <w:r>
-              <w:t>103898768</w:t>
+              <w:t>252421616</w:t>
             </w:r>
           </w:p>
         </w:tc>
@@ -4860,7 +4887,7 @@
               <w:cnfStyle w:val="000000100000" w:firstRow="0" w:lastRow="0" w:firstColumn="0" w:lastColumn="0" w:oddVBand="0" w:evenVBand="0" w:oddHBand="1" w:evenHBand="0" w:firstRowFirstColumn="0" w:firstRowLastColumn="0" w:lastRowFirstColumn="0" w:lastRowLastColumn="0"/>
             </w:pPr>
             <w:r>
-              <w:t>80124712</w:t>
+              <w:t>198827552</w:t>
             </w:r>
           </w:p>
         </w:tc>
@@ -4913,16 +4940,16 @@
             <w:pPr>
               <w:cnfStyle w:val="000000000000" w:firstRow="0" w:lastRow="0" w:firstColumn="0" w:lastColumn="0" w:oddVBand="0" w:evenVBand="0" w:oddHBand="0" w:evenHBand="0" w:firstRowFirstColumn="0" w:firstRowLastColumn="0" w:lastRowFirstColumn="0" w:lastRowLastColumn="0"/>
               <w:rPr>
-                <w:rFonts w:ascii="Calibri" w:hAnsi="Calibri"/>
+                <w:rFonts w:ascii="Calibri" w:hAnsi="Calibri" w:cs="Calibri"/>
                 <w:color w:val="000000"/>
               </w:rPr>
             </w:pPr>
             <w:r>
               <w:rPr>
-                <w:rFonts w:ascii="Calibri" w:hAnsi="Calibri"/>
+                <w:rFonts w:ascii="Calibri" w:hAnsi="Calibri" w:cs="Calibri"/>
                 <w:color w:val="000000"/>
               </w:rPr>
-              <w:t>172922102</w:t>
+              <w:t>272234897</w:t>
             </w:r>
           </w:p>
         </w:tc>
@@ -4960,7 +4987,7 @@
                 <w:rFonts w:ascii="Calibri" w:hAnsi="Calibri"/>
                 <w:color w:val="000000"/>
               </w:rPr>
-              <w:t>127446371</w:t>
+              <w:t>291215954</w:t>
             </w:r>
           </w:p>
         </w:tc>
@@ -4989,16 +5016,16 @@
             <w:pPr>
               <w:cnfStyle w:val="000000000000" w:firstRow="0" w:lastRow="0" w:firstColumn="0" w:lastColumn="0" w:oddVBand="0" w:evenVBand="0" w:oddHBand="0" w:evenHBand="0" w:firstRowFirstColumn="0" w:firstRowLastColumn="0" w:lastRowFirstColumn="0" w:lastRowLastColumn="0"/>
               <w:rPr>
-                <w:rFonts w:ascii="Calibri" w:hAnsi="Calibri"/>
+                <w:rFonts w:ascii="Calibri" w:hAnsi="Calibri" w:cs="Calibri"/>
                 <w:color w:val="000000"/>
               </w:rPr>
             </w:pPr>
             <w:r>
               <w:rPr>
-                <w:rFonts w:ascii="Calibri" w:hAnsi="Calibri"/>
+                <w:rFonts w:ascii="Calibri" w:hAnsi="Calibri" w:cs="Calibri"/>
                 <w:color w:val="000000"/>
               </w:rPr>
-              <w:t>100187599</w:t>
+              <w:t>221093269</w:t>
             </w:r>
           </w:p>
         </w:tc>
@@ -5031,7 +5058,13 @@
         <w:fldChar w:fldCharType="end"/>
       </w:r>
       <w:r>
-        <w:t xml:space="preserve"> shows some interesting numbers. Both QuickLZ 512 and 256 have better </w:t>
+        <w:t xml:space="preserve"> shows </w:t>
+      </w:r>
+      <w:r>
+        <w:t>that b</w:t>
+      </w:r>
+      <w:r>
+        <w:t xml:space="preserve">oth QuickLZ 512 and 256 have better </w:t>
       </w:r>
       <w:r>
         <w:t xml:space="preserve">average decompression </w:t>
@@ -5040,7 +5073,10 @@
         <w:t>speeds than td512</w:t>
       </w:r>
       <w:r>
-        <w:t xml:space="preserve">. The values for two files, fireworks.jpeg and </w:t>
+        <w:t>. The values for fireworks.jpeg</w:t>
+      </w:r>
+      <w:r>
+        <w:t xml:space="preserve">, </w:t>
       </w:r>
       <w:proofErr w:type="spellStart"/>
       <w:r>
@@ -5048,7 +5084,19 @@
       </w:r>
       <w:proofErr w:type="spellEnd"/>
       <w:r>
-        <w:t>, push the values higher for QuickLZ. These are both files that are mostly uncompressible and QuickLZ handles the decompression quicker than td512</w:t>
+        <w:t xml:space="preserve">, </w:t>
+      </w:r>
+      <w:r>
+        <w:t xml:space="preserve">and paper-100k.pdf </w:t>
+      </w:r>
+      <w:r>
+        <w:t xml:space="preserve">push the values </w:t>
+      </w:r>
+      <w:r>
+        <w:t xml:space="preserve">significantly </w:t>
+      </w:r>
+      <w:r>
+        <w:t>higher for QuickLZ. These are files that are mostly uncompressible and QuickLZ handles the decompression quicker than td512</w:t>
       </w:r>
       <w:r>
         <w:t xml:space="preserve"> because of handling one block </w:t>
@@ -5066,13 +5114,16 @@
         <w:t xml:space="preserve">. </w:t>
       </w:r>
       <w:r>
-        <w:t xml:space="preserve">Also, td512 decompresses the files with repetitive strings at nearly half the rate of QuickLZ. </w:t>
-      </w:r>
-      <w:r>
         <w:t>Decompressing</w:t>
       </w:r>
       <w:r>
-        <w:t xml:space="preserve"> data quickly is a benefit for QuickLZ.</w:t>
+        <w:t xml:space="preserve"> data quickly is a benefit </w:t>
+      </w:r>
+      <w:r>
+        <w:t>of</w:t>
+      </w:r>
+      <w:r>
+        <w:t xml:space="preserve"> QuickLZ.</w:t>
       </w:r>
     </w:p>
     <w:p/>
@@ -5084,14 +5135,27 @@
       <w:r>
         <w:t xml:space="preserve">Table </w:t>
       </w:r>
-      <w:fldSimple w:instr=" SEQ Table \* ARABIC ">
-        <w:r>
-          <w:rPr>
-            <w:noProof/>
-          </w:rPr>
-          <w:t>3</w:t>
-        </w:r>
-      </w:fldSimple>
+      <w:r>
+        <w:fldChar w:fldCharType="begin"/>
+      </w:r>
+      <w:r>
+        <w:instrText xml:space="preserve"> SEQ Table \* ARABIC </w:instrText>
+      </w:r>
+      <w:r>
+        <w:fldChar w:fldCharType="separate"/>
+      </w:r>
+      <w:r>
+        <w:rPr>
+          <w:noProof/>
+        </w:rPr>
+        <w:t>3</w:t>
+      </w:r>
+      <w:r>
+        <w:rPr>
+          <w:noProof/>
+        </w:rPr>
+        <w:fldChar w:fldCharType="end"/>
+      </w:r>
       <w:bookmarkEnd w:id="3"/>
       <w:r>
         <w:t>. Dec</w:t>
@@ -5256,7 +5320,7 @@
               <w:cnfStyle w:val="000000100000" w:firstRow="0" w:lastRow="0" w:firstColumn="0" w:lastColumn="0" w:oddVBand="0" w:evenVBand="0" w:oddHBand="1" w:evenHBand="0" w:firstRowFirstColumn="0" w:firstRowLastColumn="0" w:lastRowFirstColumn="0" w:lastRowLastColumn="0"/>
             </w:pPr>
             <w:r>
-              <w:t>97243600</w:t>
+              <w:t>159422432</w:t>
             </w:r>
           </w:p>
         </w:tc>
@@ -5269,7 +5333,7 @@
               <w:cnfStyle w:val="000000100000" w:firstRow="0" w:lastRow="0" w:firstColumn="0" w:lastColumn="0" w:oddVBand="0" w:evenVBand="0" w:oddHBand="1" w:evenHBand="0" w:firstRowFirstColumn="0" w:firstRowLastColumn="0" w:lastRowFirstColumn="0" w:lastRowLastColumn="0"/>
             </w:pPr>
             <w:r>
-              <w:t>307200000</w:t>
+              <w:t>539234048</w:t>
             </w:r>
           </w:p>
         </w:tc>
@@ -5282,7 +5346,7 @@
               <w:cnfStyle w:val="000000100000" w:firstRow="0" w:lastRow="0" w:firstColumn="0" w:lastColumn="0" w:oddVBand="0" w:evenVBand="0" w:oddHBand="1" w:evenHBand="0" w:firstRowFirstColumn="0" w:firstRowLastColumn="0" w:lastRowFirstColumn="0" w:lastRowLastColumn="0"/>
             </w:pPr>
             <w:r>
-              <w:t>243692320</w:t>
+              <w:t>1551673472</w:t>
             </w:r>
           </w:p>
         </w:tc>
@@ -5308,7 +5372,7 @@
               <w:cnfStyle w:val="000000000000" w:firstRow="0" w:lastRow="0" w:firstColumn="0" w:lastColumn="0" w:oddVBand="0" w:evenVBand="0" w:oddHBand="0" w:evenHBand="0" w:firstRowFirstColumn="0" w:firstRowLastColumn="0" w:lastRowFirstColumn="0" w:lastRowLastColumn="0"/>
             </w:pPr>
             <w:r>
-              <w:t>108192744</w:t>
+              <w:t>161313152</w:t>
             </w:r>
           </w:p>
         </w:tc>
@@ -5321,7 +5385,7 @@
               <w:cnfStyle w:val="000000000000" w:firstRow="0" w:lastRow="0" w:firstColumn="0" w:lastColumn="0" w:oddVBand="0" w:evenVBand="0" w:oddHBand="0" w:evenHBand="0" w:firstRowFirstColumn="0" w:firstRowLastColumn="0" w:lastRowFirstColumn="0" w:lastRowLastColumn="0"/>
             </w:pPr>
             <w:r>
-              <w:t>317882944</w:t>
+              <w:t>512000000</w:t>
             </w:r>
           </w:p>
         </w:tc>
@@ -5334,7 +5398,7 @@
               <w:cnfStyle w:val="000000000000" w:firstRow="0" w:lastRow="0" w:firstColumn="0" w:lastColumn="0" w:oddVBand="0" w:evenVBand="0" w:oddHBand="0" w:evenHBand="0" w:firstRowFirstColumn="0" w:firstRowLastColumn="0" w:lastRowFirstColumn="0" w:lastRowLastColumn="0"/>
             </w:pPr>
             <w:r>
-              <w:t>249855984</w:t>
+              <w:t>1301333248</w:t>
             </w:r>
           </w:p>
         </w:tc>
@@ -5363,7 +5427,7 @@
               <w:cnfStyle w:val="000000100000" w:firstRow="0" w:lastRow="0" w:firstColumn="0" w:lastColumn="0" w:oddVBand="0" w:evenVBand="0" w:oddHBand="1" w:evenHBand="0" w:firstRowFirstColumn="0" w:firstRowLastColumn="0" w:lastRowFirstColumn="0" w:lastRowLastColumn="0"/>
             </w:pPr>
             <w:r>
-              <w:t>155715200</w:t>
+              <w:t>219669632</w:t>
             </w:r>
           </w:p>
         </w:tc>
@@ -5376,7 +5440,7 @@
               <w:cnfStyle w:val="000000100000" w:firstRow="0" w:lastRow="0" w:firstColumn="0" w:lastColumn="0" w:oddVBand="0" w:evenVBand="0" w:oddHBand="1" w:evenHBand="0" w:firstRowFirstColumn="0" w:firstRowLastColumn="0" w:lastRowFirstColumn="0" w:lastRowLastColumn="0"/>
             </w:pPr>
             <w:r>
-              <w:t>270065920</w:t>
+              <w:t>534260864</w:t>
             </w:r>
           </w:p>
         </w:tc>
@@ -5389,7 +5453,7 @@
               <w:cnfStyle w:val="000000100000" w:firstRow="0" w:lastRow="0" w:firstColumn="0" w:lastColumn="0" w:oddVBand="0" w:evenVBand="0" w:oddHBand="1" w:evenHBand="0" w:firstRowFirstColumn="0" w:firstRowLastColumn="0" w:lastRowFirstColumn="0" w:lastRowLastColumn="0"/>
             </w:pPr>
             <w:r>
-              <w:t>215578944</w:t>
+              <w:t>1068521728</w:t>
             </w:r>
           </w:p>
         </w:tc>
@@ -5415,7 +5479,7 @@
               <w:cnfStyle w:val="000000000000" w:firstRow="0" w:lastRow="0" w:firstColumn="0" w:lastColumn="0" w:oddVBand="0" w:evenVBand="0" w:oddHBand="0" w:evenHBand="0" w:firstRowFirstColumn="0" w:firstRowLastColumn="0" w:lastRowFirstColumn="0" w:lastRowLastColumn="0"/>
             </w:pPr>
             <w:r>
-              <w:t>95252944</w:t>
+              <w:t>153820384</w:t>
             </w:r>
           </w:p>
         </w:tc>
@@ -5428,7 +5492,7 @@
               <w:cnfStyle w:val="000000000000" w:firstRow="0" w:lastRow="0" w:firstColumn="0" w:lastColumn="0" w:oddVBand="0" w:evenVBand="0" w:oddHBand="0" w:evenHBand="0" w:firstRowFirstColumn="0" w:firstRowLastColumn="0" w:lastRowFirstColumn="0" w:lastRowLastColumn="0"/>
             </w:pPr>
             <w:r>
-              <w:t>341419104</w:t>
+              <w:t>629237184</w:t>
             </w:r>
           </w:p>
         </w:tc>
@@ -5441,7 +5505,7 @@
               <w:cnfStyle w:val="000000000000" w:firstRow="0" w:lastRow="0" w:firstColumn="0" w:lastColumn="0" w:oddVBand="0" w:evenVBand="0" w:oddHBand="0" w:evenHBand="0" w:firstRowFirstColumn="0" w:firstRowLastColumn="0" w:lastRowFirstColumn="0" w:lastRowLastColumn="0"/>
             </w:pPr>
             <w:r>
-              <w:t>251794352</w:t>
+              <w:t>1727229952</w:t>
             </w:r>
           </w:p>
         </w:tc>
@@ -5472,7 +5536,7 @@
               <w:cnfStyle w:val="000000100000" w:firstRow="0" w:lastRow="0" w:firstColumn="0" w:lastColumn="0" w:oddVBand="0" w:evenVBand="0" w:oddHBand="1" w:evenHBand="0" w:firstRowFirstColumn="0" w:firstRowLastColumn="0" w:lastRowFirstColumn="0" w:lastRowLastColumn="0"/>
             </w:pPr>
             <w:r>
-              <w:t>157042256</w:t>
+              <w:t>247777776</w:t>
             </w:r>
           </w:p>
         </w:tc>
@@ -5485,7 +5549,7 @@
               <w:cnfStyle w:val="000000100000" w:firstRow="0" w:lastRow="0" w:firstColumn="0" w:lastColumn="0" w:oddVBand="0" w:evenVBand="0" w:oddHBand="1" w:evenHBand="0" w:firstRowFirstColumn="0" w:firstRowLastColumn="0" w:lastRowFirstColumn="0" w:lastRowLastColumn="0"/>
             </w:pPr>
             <w:r>
-              <w:t>282947392</w:t>
+              <w:t>467478240</w:t>
             </w:r>
           </w:p>
         </w:tc>
@@ -5498,7 +5562,7 @@
               <w:cnfStyle w:val="000000100000" w:firstRow="0" w:lastRow="0" w:firstColumn="0" w:lastColumn="0" w:oddVBand="0" w:evenVBand="0" w:oddHBand="1" w:evenHBand="0" w:firstRowFirstColumn="0" w:firstRowLastColumn="0" w:lastRowFirstColumn="0" w:lastRowLastColumn="0"/>
             </w:pPr>
             <w:r>
-              <w:t>224000000</w:t>
+              <w:t>407703712</w:t>
             </w:r>
           </w:p>
         </w:tc>
@@ -5524,7 +5588,7 @@
               <w:cnfStyle w:val="000000000000" w:firstRow="0" w:lastRow="0" w:firstColumn="0" w:lastColumn="0" w:oddVBand="0" w:evenVBand="0" w:oddHBand="0" w:evenHBand="0" w:firstRowFirstColumn="0" w:firstRowLastColumn="0" w:lastRowFirstColumn="0" w:lastRowLastColumn="0"/>
             </w:pPr>
             <w:r>
-              <w:t>4559000064</w:t>
+              <w:t>13676999680</w:t>
             </w:r>
           </w:p>
         </w:tc>
@@ -5537,7 +5601,7 @@
               <w:cnfStyle w:val="000000000000" w:firstRow="0" w:lastRow="0" w:firstColumn="0" w:lastColumn="0" w:oddVBand="0" w:evenVBand="0" w:oddHBand="0" w:evenHBand="0" w:firstRowFirstColumn="0" w:firstRowLastColumn="0" w:lastRowFirstColumn="0" w:lastRowLastColumn="0"/>
             </w:pPr>
             <w:r>
-              <w:t>5585454592</w:t>
+              <w:t>24576000000</w:t>
             </w:r>
           </w:p>
         </w:tc>
@@ -5550,7 +5614,7 @@
               <w:cnfStyle w:val="000000000000" w:firstRow="0" w:lastRow="0" w:firstColumn="0" w:lastColumn="0" w:oddVBand="0" w:evenVBand="0" w:oddHBand="0" w:evenHBand="0" w:firstRowFirstColumn="0" w:firstRowLastColumn="0" w:lastRowFirstColumn="0" w:lastRowLastColumn="0"/>
             </w:pPr>
             <w:r>
-              <w:t>6144000000</w:t>
+              <w:t>15360000000</w:t>
             </w:r>
           </w:p>
         </w:tc>
@@ -5581,7 +5645,7 @@
               <w:cnfStyle w:val="000000100000" w:firstRow="0" w:lastRow="0" w:firstColumn="0" w:lastColumn="0" w:oddVBand="0" w:evenVBand="0" w:oddHBand="1" w:evenHBand="0" w:firstRowFirstColumn="0" w:firstRowLastColumn="0" w:lastRowFirstColumn="0" w:lastRowLastColumn="0"/>
             </w:pPr>
             <w:r>
-              <w:t>841049664</w:t>
+              <w:t>1162627456</w:t>
             </w:r>
           </w:p>
         </w:tc>
@@ -5594,7 +5658,7 @@
               <w:cnfStyle w:val="000000100000" w:firstRow="0" w:lastRow="0" w:firstColumn="0" w:lastColumn="0" w:oddVBand="0" w:evenVBand="0" w:oddHBand="1" w:evenHBand="0" w:firstRowFirstColumn="0" w:firstRowLastColumn="0" w:lastRowFirstColumn="0" w:lastRowLastColumn="0"/>
             </w:pPr>
             <w:r>
-              <w:t>361688096</w:t>
+              <w:t>679724160</w:t>
             </w:r>
           </w:p>
         </w:tc>
@@ -5607,7 +5671,7 @@
               <w:cnfStyle w:val="000000100000" w:firstRow="0" w:lastRow="0" w:firstColumn="0" w:lastColumn="0" w:oddVBand="0" w:evenVBand="0" w:oddHBand="1" w:evenHBand="0" w:firstRowFirstColumn="0" w:firstRowLastColumn="0" w:lastRowFirstColumn="0" w:lastRowLastColumn="0"/>
             </w:pPr>
             <w:r>
-              <w:t>285681152</w:t>
+              <w:t>790186624</w:t>
             </w:r>
           </w:p>
         </w:tc>
@@ -5635,7 +5699,7 @@
               <w:cnfStyle w:val="000000000000" w:firstRow="0" w:lastRow="0" w:firstColumn="0" w:lastColumn="0" w:oddVBand="0" w:evenVBand="0" w:oddHBand="0" w:evenHBand="0" w:firstRowFirstColumn="0" w:firstRowLastColumn="0" w:lastRowFirstColumn="0" w:lastRowLastColumn="0"/>
             </w:pPr>
             <w:r>
-              <w:t>265785712</w:t>
+              <w:t>248066672</w:t>
             </w:r>
           </w:p>
         </w:tc>
@@ -5648,7 +5712,7 @@
               <w:cnfStyle w:val="000000000000" w:firstRow="0" w:lastRow="0" w:firstColumn="0" w:lastColumn="0" w:oddVBand="0" w:evenVBand="0" w:oddHBand="0" w:evenHBand="0" w:firstRowFirstColumn="0" w:firstRowLastColumn="0" w:lastRowFirstColumn="0" w:lastRowLastColumn="0"/>
             </w:pPr>
             <w:r>
-              <w:t>275692320</w:t>
+              <w:t>512000000</w:t>
             </w:r>
           </w:p>
         </w:tc>
@@ -5661,7 +5725,7 @@
               <w:cnfStyle w:val="000000000000" w:firstRow="0" w:lastRow="0" w:firstColumn="0" w:lastColumn="0" w:oddVBand="0" w:evenVBand="0" w:oddHBand="0" w:evenHBand="0" w:firstRowFirstColumn="0" w:firstRowLastColumn="0" w:lastRowFirstColumn="0" w:lastRowLastColumn="0"/>
             </w:pPr>
             <w:r>
-              <w:t>238933344</w:t>
+              <w:t>512000000</w:t>
             </w:r>
           </w:p>
         </w:tc>
@@ -5690,7 +5754,7 @@
               <w:cnfStyle w:val="000000100000" w:firstRow="0" w:lastRow="0" w:firstColumn="0" w:lastColumn="0" w:oddVBand="0" w:evenVBand="0" w:oddHBand="1" w:evenHBand="0" w:firstRowFirstColumn="0" w:firstRowLastColumn="0" w:lastRowFirstColumn="0" w:lastRowLastColumn="0"/>
             </w:pPr>
             <w:r>
-              <w:t>768465664</w:t>
+              <w:t>1300181888</w:t>
             </w:r>
           </w:p>
         </w:tc>
@@ -5703,7 +5767,7 @@
               <w:cnfStyle w:val="000000100000" w:firstRow="0" w:lastRow="0" w:firstColumn="0" w:lastColumn="0" w:oddVBand="0" w:evenVBand="0" w:oddHBand="1" w:evenHBand="0" w:firstRowFirstColumn="0" w:firstRowLastColumn="0" w:lastRowFirstColumn="0" w:lastRowLastColumn="0"/>
             </w:pPr>
             <w:r>
-              <w:t>477123296</w:t>
+              <w:t>718013952</w:t>
             </w:r>
           </w:p>
         </w:tc>
@@ -5716,7 +5780,7 @@
               <w:cnfStyle w:val="000000100000" w:firstRow="0" w:lastRow="0" w:firstColumn="0" w:lastColumn="0" w:oddVBand="0" w:evenVBand="0" w:oddHBand="1" w:evenHBand="0" w:firstRowFirstColumn="0" w:firstRowLastColumn="0" w:lastRowFirstColumn="0" w:lastRowLastColumn="0"/>
             </w:pPr>
             <w:r>
-              <w:t>373867840</w:t>
+              <w:t>665136960</w:t>
             </w:r>
           </w:p>
         </w:tc>
@@ -5742,7 +5806,7 @@
               <w:cnfStyle w:val="000000000000" w:firstRow="0" w:lastRow="0" w:firstColumn="0" w:lastColumn="0" w:oddVBand="0" w:evenVBand="0" w:oddHBand="0" w:evenHBand="0" w:firstRowFirstColumn="0" w:firstRowLastColumn="0" w:lastRowFirstColumn="0" w:lastRowLastColumn="0"/>
             </w:pPr>
             <w:r>
-              <w:t>99685592</w:t>
+              <w:t>158999264</w:t>
             </w:r>
           </w:p>
         </w:tc>
@@ -5755,7 +5819,7 @@
               <w:cnfStyle w:val="000000000000" w:firstRow="0" w:lastRow="0" w:firstColumn="0" w:lastColumn="0" w:oddVBand="0" w:evenVBand="0" w:oddHBand="0" w:evenHBand="0" w:firstRowFirstColumn="0" w:firstRowLastColumn="0" w:lastRowFirstColumn="0" w:lastRowLastColumn="0"/>
             </w:pPr>
             <w:r>
-              <w:t>325569472</w:t>
+              <w:t>585042496</w:t>
             </w:r>
           </w:p>
         </w:tc>
@@ -5768,7 +5832,7 @@
               <w:cnfStyle w:val="000000000000" w:firstRow="0" w:lastRow="0" w:firstColumn="0" w:lastColumn="0" w:oddVBand="0" w:evenVBand="0" w:oddHBand="0" w:evenHBand="0" w:firstRowFirstColumn="0" w:firstRowLastColumn="0" w:lastRowFirstColumn="0" w:lastRowLastColumn="0"/>
             </w:pPr>
             <w:r>
-              <w:t>254017872</w:t>
+              <w:t>1394614400</w:t>
             </w:r>
           </w:p>
         </w:tc>
@@ -5799,7 +5863,7 @@
               <w:cnfStyle w:val="000000100000" w:firstRow="0" w:lastRow="0" w:firstColumn="0" w:lastColumn="0" w:oddVBand="0" w:evenVBand="0" w:oddHBand="1" w:evenHBand="0" w:firstRowFirstColumn="0" w:firstRowLastColumn="0" w:lastRowFirstColumn="0" w:lastRowLastColumn="0"/>
             </w:pPr>
             <w:r>
-              <w:t>518331488</w:t>
+              <w:t>673935936</w:t>
             </w:r>
           </w:p>
         </w:tc>
@@ -5812,7 +5876,7 @@
               <w:cnfStyle w:val="000000100000" w:firstRow="0" w:lastRow="0" w:firstColumn="0" w:lastColumn="0" w:oddVBand="0" w:evenVBand="0" w:oddHBand="1" w:evenHBand="0" w:firstRowFirstColumn="0" w:firstRowLastColumn="0" w:lastRowFirstColumn="0" w:lastRowLastColumn="0"/>
             </w:pPr>
             <w:r>
-              <w:t>374199904</w:t>
+              <w:t>640072000</w:t>
             </w:r>
           </w:p>
         </w:tc>
@@ -5825,7 +5889,7 @@
               <w:cnfStyle w:val="000000100000" w:firstRow="0" w:lastRow="0" w:firstColumn="0" w:lastColumn="0" w:oddVBand="0" w:evenVBand="0" w:oddHBand="1" w:evenHBand="0" w:firstRowFirstColumn="0" w:firstRowLastColumn="0" w:lastRowFirstColumn="0" w:lastRowLastColumn="0"/>
             </w:pPr>
             <w:r>
-              <w:t>289466304</w:t>
+              <w:t>740383616</w:t>
             </w:r>
           </w:p>
         </w:tc>
@@ -5853,7 +5917,7 @@
               <w:cnfStyle w:val="000000000000" w:firstRow="0" w:lastRow="0" w:firstColumn="0" w:lastColumn="0" w:oddVBand="0" w:evenVBand="0" w:oddHBand="0" w:evenHBand="0" w:firstRowFirstColumn="0" w:firstRowLastColumn="0" w:lastRowFirstColumn="0" w:lastRowLastColumn="0"/>
             </w:pPr>
             <w:r>
-              <w:t>916496384</w:t>
+              <w:t>1553531264</w:t>
             </w:r>
           </w:p>
         </w:tc>
@@ -5866,7 +5930,7 @@
               <w:cnfStyle w:val="000000000000" w:firstRow="0" w:lastRow="0" w:firstColumn="0" w:lastColumn="0" w:oddVBand="0" w:evenVBand="0" w:oddHBand="0" w:evenHBand="0" w:firstRowFirstColumn="0" w:firstRowLastColumn="0" w:lastRowFirstColumn="0" w:lastRowLastColumn="0"/>
             </w:pPr>
             <w:r>
-              <w:t>362025280</w:t>
+              <w:t>644609536</w:t>
             </w:r>
           </w:p>
         </w:tc>
@@ -5879,7 +5943,7 @@
               <w:cnfStyle w:val="000000000000" w:firstRow="0" w:lastRow="0" w:firstColumn="0" w:lastColumn="0" w:oddVBand="0" w:evenVBand="0" w:oddHBand="0" w:evenHBand="0" w:firstRowFirstColumn="0" w:firstRowLastColumn="0" w:lastRowFirstColumn="0" w:lastRowLastColumn="0"/>
             </w:pPr>
             <w:r>
-              <w:t>286039040</w:t>
+              <w:t>909296128</w:t>
             </w:r>
           </w:p>
         </w:tc>
@@ -5910,7 +5974,7 @@
               <w:cnfStyle w:val="000000100000" w:firstRow="0" w:lastRow="0" w:firstColumn="0" w:lastColumn="0" w:oddVBand="0" w:evenVBand="0" w:oddHBand="1" w:evenHBand="0" w:firstRowFirstColumn="0" w:firstRowLastColumn="0" w:lastRowFirstColumn="0" w:lastRowLastColumn="0"/>
             </w:pPr>
             <w:r>
-              <w:t>553440640</w:t>
+              <w:t>906188544</w:t>
             </w:r>
           </w:p>
         </w:tc>
@@ -5923,7 +5987,7 @@
               <w:cnfStyle w:val="000000100000" w:firstRow="0" w:lastRow="0" w:firstColumn="0" w:lastColumn="0" w:oddVBand="0" w:evenVBand="0" w:oddHBand="1" w:evenHBand="0" w:firstRowFirstColumn="0" w:firstRowLastColumn="0" w:lastRowFirstColumn="0" w:lastRowLastColumn="0"/>
             </w:pPr>
             <w:r>
-              <w:t>464117952</w:t>
+              <w:t>744126528</w:t>
             </w:r>
           </w:p>
         </w:tc>
@@ -5936,7 +6000,7 @@
               <w:cnfStyle w:val="000000100000" w:firstRow="0" w:lastRow="0" w:firstColumn="0" w:lastColumn="0" w:oddVBand="0" w:evenVBand="0" w:oddHBand="1" w:evenHBand="0" w:firstRowFirstColumn="0" w:firstRowLastColumn="0" w:lastRowFirstColumn="0" w:lastRowLastColumn="0"/>
             </w:pPr>
             <w:r>
-              <w:t>332834784</w:t>
+              <w:t>594265280</w:t>
             </w:r>
           </w:p>
         </w:tc>
@@ -5964,7 +6028,7 @@
               <w:cnfStyle w:val="000000000000" w:firstRow="0" w:lastRow="0" w:firstColumn="0" w:lastColumn="0" w:oddVBand="0" w:evenVBand="0" w:oddHBand="0" w:evenHBand="0" w:firstRowFirstColumn="0" w:firstRowLastColumn="0" w:lastRowFirstColumn="0" w:lastRowLastColumn="0"/>
             </w:pPr>
             <w:r>
-              <w:t>426317792</w:t>
+              <w:t>537215552</w:t>
             </w:r>
           </w:p>
         </w:tc>
@@ -5977,7 +6041,7 @@
               <w:cnfStyle w:val="000000000000" w:firstRow="0" w:lastRow="0" w:firstColumn="0" w:lastColumn="0" w:oddVBand="0" w:evenVBand="0" w:oddHBand="0" w:evenHBand="0" w:firstRowFirstColumn="0" w:firstRowLastColumn="0" w:lastRowFirstColumn="0" w:lastRowLastColumn="0"/>
             </w:pPr>
             <w:r>
-              <w:t>273625312</w:t>
+              <w:t>554951488</w:t>
             </w:r>
           </w:p>
         </w:tc>
@@ -5990,7 +6054,7 @@
               <w:cnfStyle w:val="000000000000" w:firstRow="0" w:lastRow="0" w:firstColumn="0" w:lastColumn="0" w:oddVBand="0" w:evenVBand="0" w:oddHBand="0" w:evenHBand="0" w:firstRowFirstColumn="0" w:firstRowLastColumn="0" w:lastRowFirstColumn="0" w:lastRowLastColumn="0"/>
             </w:pPr>
             <w:r>
-              <w:t>248513168</w:t>
+              <w:t>706823488</w:t>
             </w:r>
           </w:p>
         </w:tc>
@@ -6021,7 +6085,7 @@
               <w:cnfStyle w:val="000000100000" w:firstRow="0" w:lastRow="0" w:firstColumn="0" w:lastColumn="0" w:oddVBand="0" w:evenVBand="0" w:oddHBand="1" w:evenHBand="0" w:firstRowFirstColumn="0" w:firstRowLastColumn="0" w:lastRowFirstColumn="0" w:lastRowLastColumn="0"/>
             </w:pPr>
             <w:r>
-              <w:t>2544961792</w:t>
+              <w:t>4328619520</w:t>
             </w:r>
           </w:p>
         </w:tc>
@@ -6034,7 +6098,7 @@
               <w:cnfStyle w:val="000000100000" w:firstRow="0" w:lastRow="0" w:firstColumn="0" w:lastColumn="0" w:oddVBand="0" w:evenVBand="0" w:oddHBand="1" w:evenHBand="0" w:firstRowFirstColumn="0" w:firstRowLastColumn="0" w:lastRowFirstColumn="0" w:lastRowLastColumn="0"/>
             </w:pPr>
             <w:r>
-              <w:t>4219822592</w:t>
+              <w:t>10397294592</w:t>
             </w:r>
           </w:p>
         </w:tc>
@@ -6047,7 +6111,7 @@
               <w:cnfStyle w:val="000000100000" w:firstRow="0" w:lastRow="0" w:firstColumn="0" w:lastColumn="0" w:oddVBand="0" w:evenVBand="0" w:oddHBand="1" w:evenHBand="0" w:firstRowFirstColumn="0" w:firstRowLastColumn="0" w:lastRowFirstColumn="0" w:lastRowLastColumn="0"/>
             </w:pPr>
             <w:r>
-              <w:t>4053607680</w:t>
+              <w:t>8634958848</w:t>
             </w:r>
           </w:p>
         </w:tc>
@@ -6079,7 +6143,7 @@
               <w:cnfStyle w:val="000000000000" w:firstRow="0" w:lastRow="0" w:firstColumn="0" w:lastColumn="0" w:oddVBand="0" w:evenVBand="0" w:oddHBand="0" w:evenHBand="0" w:firstRowFirstColumn="0" w:firstRowLastColumn="0" w:lastRowFirstColumn="0" w:lastRowLastColumn="0"/>
             </w:pPr>
             <w:r>
-              <w:t>1312820608</w:t>
+              <w:t>1932075520</w:t>
             </w:r>
           </w:p>
         </w:tc>
@@ -6092,7 +6156,7 @@
               <w:cnfStyle w:val="000000000000" w:firstRow="0" w:lastRow="0" w:firstColumn="0" w:lastColumn="0" w:oddVBand="0" w:evenVBand="0" w:oddHBand="0" w:evenHBand="0" w:firstRowFirstColumn="0" w:firstRowLastColumn="0" w:lastRowFirstColumn="0" w:lastRowLastColumn="0"/>
             </w:pPr>
             <w:r>
-              <w:t>1575384576</w:t>
+              <w:t>3657142784</w:t>
             </w:r>
           </w:p>
         </w:tc>
@@ -6105,7 +6169,7 @@
               <w:cnfStyle w:val="000000000000" w:firstRow="0" w:lastRow="0" w:firstColumn="0" w:lastColumn="0" w:oddVBand="0" w:evenVBand="0" w:oddHBand="0" w:evenHBand="0" w:firstRowFirstColumn="0" w:firstRowLastColumn="0" w:lastRowFirstColumn="0" w:lastRowLastColumn="0"/>
             </w:pPr>
             <w:r>
-              <w:t>1505882368</w:t>
+              <w:t>3011764736</w:t>
             </w:r>
           </w:p>
         </w:tc>
@@ -6134,7 +6198,7 @@
               <w:cnfStyle w:val="000000100000" w:firstRow="0" w:lastRow="0" w:firstColumn="0" w:lastColumn="0" w:oddVBand="0" w:evenVBand="0" w:oddHBand="1" w:evenHBand="0" w:firstRowFirstColumn="0" w:firstRowLastColumn="0" w:lastRowFirstColumn="0" w:lastRowLastColumn="0"/>
             </w:pPr>
             <w:r>
-              <w:t>98580400</w:t>
+              <w:t>156651824</w:t>
             </w:r>
           </w:p>
         </w:tc>
@@ -6147,7 +6211,7 @@
               <w:cnfStyle w:val="000000100000" w:firstRow="0" w:lastRow="0" w:firstColumn="0" w:lastColumn="0" w:oddVBand="0" w:evenVBand="0" w:oddHBand="1" w:evenHBand="0" w:firstRowFirstColumn="0" w:firstRowLastColumn="0" w:lastRowFirstColumn="0" w:lastRowLastColumn="0"/>
             </w:pPr>
             <w:r>
-              <w:t>359546272</w:t>
+              <w:t>667301888</w:t>
             </w:r>
           </w:p>
         </w:tc>
@@ -6160,7 +6224,7 @@
               <w:cnfStyle w:val="000000100000" w:firstRow="0" w:lastRow="0" w:firstColumn="0" w:lastColumn="0" w:oddVBand="0" w:evenVBand="0" w:oddHBand="1" w:evenHBand="0" w:firstRowFirstColumn="0" w:firstRowLastColumn="0" w:lastRowFirstColumn="0" w:lastRowLastColumn="0"/>
             </w:pPr>
             <w:r>
-              <w:t>283407040</w:t>
+              <w:t>2272603904</w:t>
             </w:r>
           </w:p>
         </w:tc>
@@ -6186,7 +6250,7 @@
               <w:cnfStyle w:val="000000000000" w:firstRow="0" w:lastRow="0" w:firstColumn="0" w:lastColumn="0" w:oddVBand="0" w:evenVBand="0" w:oddHBand="0" w:evenHBand="0" w:firstRowFirstColumn="0" w:firstRowLastColumn="0" w:lastRowFirstColumn="0" w:lastRowLastColumn="0"/>
             </w:pPr>
             <w:r>
-              <w:t>790779648</w:t>
+              <w:t>1199102848</w:t>
             </w:r>
           </w:p>
         </w:tc>
@@ -6199,7 +6263,7 @@
               <w:cnfStyle w:val="000000000000" w:firstRow="0" w:lastRow="0" w:firstColumn="0" w:lastColumn="0" w:oddVBand="0" w:evenVBand="0" w:oddHBand="0" w:evenHBand="0" w:firstRowFirstColumn="0" w:firstRowLastColumn="0" w:lastRowFirstColumn="0" w:lastRowLastColumn="0"/>
             </w:pPr>
             <w:r>
-              <w:t>582981824</w:t>
+              <w:t>838274496</w:t>
             </w:r>
           </w:p>
         </w:tc>
@@ -6212,7 +6276,7 @@
               <w:cnfStyle w:val="000000000000" w:firstRow="0" w:lastRow="0" w:firstColumn="0" w:lastColumn="0" w:oddVBand="0" w:evenVBand="0" w:oddHBand="0" w:evenHBand="0" w:firstRowFirstColumn="0" w:firstRowLastColumn="0" w:lastRowFirstColumn="0" w:lastRowLastColumn="0"/>
             </w:pPr>
             <w:r>
-              <w:t>463018016</w:t>
+              <w:t>791703744</w:t>
             </w:r>
           </w:p>
         </w:tc>
@@ -6243,7 +6307,7 @@
               <w:cnfStyle w:val="000000100000" w:firstRow="0" w:lastRow="0" w:firstColumn="0" w:lastColumn="0" w:oddVBand="0" w:evenVBand="0" w:oddHBand="1" w:evenHBand="0" w:firstRowFirstColumn="0" w:firstRowLastColumn="0" w:lastRowFirstColumn="0" w:lastRowLastColumn="0"/>
             </w:pPr>
             <w:r>
-              <w:t>137799728</w:t>
+              <w:t>164741024</w:t>
             </w:r>
           </w:p>
         </w:tc>
@@ -6256,7 +6320,7 @@
               <w:cnfStyle w:val="000000100000" w:firstRow="0" w:lastRow="0" w:firstColumn="0" w:lastColumn="0" w:oddVBand="0" w:evenVBand="0" w:oddHBand="1" w:evenHBand="0" w:firstRowFirstColumn="0" w:firstRowLastColumn="0" w:lastRowFirstColumn="0" w:lastRowLastColumn="0"/>
             </w:pPr>
             <w:r>
-              <w:t>239641856</w:t>
+              <w:t>381971072</w:t>
             </w:r>
           </w:p>
         </w:tc>
@@ -6269,7 +6333,7 @@
               <w:cnfStyle w:val="000000100000" w:firstRow="0" w:lastRow="0" w:firstColumn="0" w:lastColumn="0" w:oddVBand="0" w:evenVBand="0" w:oddHBand="1" w:evenHBand="0" w:firstRowFirstColumn="0" w:firstRowLastColumn="0" w:lastRowFirstColumn="0" w:lastRowLastColumn="0"/>
             </w:pPr>
             <w:r>
-              <w:t>179637184</w:t>
+              <w:t>400596768</w:t>
             </w:r>
           </w:p>
         </w:tc>
@@ -6295,7 +6359,7 @@
               <w:cnfStyle w:val="000000000000" w:firstRow="0" w:lastRow="0" w:firstColumn="0" w:lastColumn="0" w:oddVBand="0" w:evenVBand="0" w:oddHBand="0" w:evenHBand="0" w:firstRowFirstColumn="0" w:firstRowLastColumn="0" w:lastRowFirstColumn="0" w:lastRowLastColumn="0"/>
             </w:pPr>
             <w:r>
-              <w:t>160681792</w:t>
+              <w:t>214736928</w:t>
             </w:r>
           </w:p>
         </w:tc>
@@ -6308,7 +6372,7 @@
               <w:cnfStyle w:val="000000000000" w:firstRow="0" w:lastRow="0" w:firstColumn="0" w:lastColumn="0" w:oddVBand="0" w:evenVBand="0" w:oddHBand="0" w:evenHBand="0" w:firstRowFirstColumn="0" w:firstRowLastColumn="0" w:lastRowFirstColumn="0" w:lastRowLastColumn="0"/>
             </w:pPr>
             <w:r>
-              <w:t>345934848</w:t>
+              <w:t>610505536</w:t>
             </w:r>
           </w:p>
         </w:tc>
@@ -6321,7 +6385,7 @@
               <w:cnfStyle w:val="000000000000" w:firstRow="0" w:lastRow="0" w:firstColumn="0" w:lastColumn="0" w:oddVBand="0" w:evenVBand="0" w:oddHBand="0" w:evenHBand="0" w:firstRowFirstColumn="0" w:firstRowLastColumn="0" w:lastRowFirstColumn="0" w:lastRowLastColumn="0"/>
             </w:pPr>
             <w:r>
-              <w:t>268549248</w:t>
+              <w:t>755151680</w:t>
             </w:r>
           </w:p>
         </w:tc>
@@ -6352,7 +6416,7 @@
               <w:cnfStyle w:val="000000100000" w:firstRow="0" w:lastRow="0" w:firstColumn="0" w:lastColumn="0" w:oddVBand="0" w:evenVBand="0" w:oddHBand="1" w:evenHBand="0" w:firstRowFirstColumn="0" w:firstRowLastColumn="0" w:lastRowFirstColumn="0" w:lastRowLastColumn="0"/>
             </w:pPr>
             <w:r>
-              <w:t>3751652352</w:t>
+              <w:t>9297363968</w:t>
             </w:r>
           </w:p>
         </w:tc>
@@ -6365,7 +6429,7 @@
               <w:cnfStyle w:val="000000100000" w:firstRow="0" w:lastRow="0" w:firstColumn="0" w:lastColumn="0" w:oddVBand="0" w:evenVBand="0" w:oddHBand="1" w:evenHBand="0" w:firstRowFirstColumn="0" w:firstRowLastColumn="0" w:lastRowFirstColumn="0" w:lastRowLastColumn="0"/>
             </w:pPr>
             <w:r>
-              <w:t>4742613504</w:t>
+              <w:t>11455696896</w:t>
             </w:r>
           </w:p>
         </w:tc>
@@ -6378,7 +6442,7 @@
               <w:cnfStyle w:val="000000100000" w:firstRow="0" w:lastRow="0" w:firstColumn="0" w:lastColumn="0" w:oddVBand="0" w:evenVBand="0" w:oddHBand="1" w:evenHBand="0" w:firstRowFirstColumn="0" w:firstRowLastColumn="0" w:lastRowFirstColumn="0" w:lastRowLastColumn="0"/>
             </w:pPr>
             <w:r>
-              <w:t>4318913536</w:t>
+              <w:t>10555621376</w:t>
             </w:r>
           </w:p>
         </w:tc>
@@ -6404,7 +6468,7 @@
               <w:cnfStyle w:val="000000000000" w:firstRow="0" w:lastRow="0" w:firstColumn="0" w:lastColumn="0" w:oddVBand="0" w:evenVBand="0" w:oddHBand="0" w:evenHBand="0" w:firstRowFirstColumn="0" w:firstRowLastColumn="0" w:lastRowFirstColumn="0" w:lastRowLastColumn="0"/>
             </w:pPr>
             <w:r>
-              <w:t>239000000</w:t>
+              <w:t>374901952</w:t>
             </w:r>
           </w:p>
         </w:tc>
@@ -6417,7 +6481,7 @@
               <w:cnfStyle w:val="000000000000" w:firstRow="0" w:lastRow="0" w:firstColumn="0" w:lastColumn="0" w:oddVBand="0" w:evenVBand="0" w:oddHBand="0" w:evenHBand="0" w:firstRowFirstColumn="0" w:firstRowLastColumn="0" w:lastRowFirstColumn="0" w:lastRowLastColumn="0"/>
             </w:pPr>
             <w:r>
-              <w:t>266816896</w:t>
+              <w:t>451047616</w:t>
             </w:r>
           </w:p>
         </w:tc>
@@ -6430,7 +6494,7 @@
               <w:cnfStyle w:val="000000000000" w:firstRow="0" w:lastRow="0" w:firstColumn="0" w:lastColumn="0" w:oddVBand="0" w:evenVBand="0" w:oddHBand="0" w:evenHBand="0" w:firstRowFirstColumn="0" w:firstRowLastColumn="0" w:lastRowFirstColumn="0" w:lastRowLastColumn="0"/>
             </w:pPr>
             <w:r>
-              <w:t>209325968</w:t>
+              <w:t>482835456</w:t>
             </w:r>
           </w:p>
         </w:tc>
@@ -6459,7 +6523,7 @@
               <w:cnfStyle w:val="000000100000" w:firstRow="0" w:lastRow="0" w:firstColumn="0" w:lastColumn="0" w:oddVBand="0" w:evenVBand="0" w:oddHBand="1" w:evenHBand="0" w:firstRowFirstColumn="0" w:firstRowLastColumn="0" w:lastRowFirstColumn="0" w:lastRowLastColumn="0"/>
             </w:pPr>
             <w:r>
-              <w:t>160623888</w:t>
+              <w:t>206678544</w:t>
             </w:r>
           </w:p>
         </w:tc>
@@ -6472,7 +6536,7 @@
               <w:cnfStyle w:val="000000100000" w:firstRow="0" w:lastRow="0" w:firstColumn="0" w:lastColumn="0" w:oddVBand="0" w:evenVBand="0" w:oddHBand="1" w:evenHBand="0" w:firstRowFirstColumn="0" w:firstRowLastColumn="0" w:lastRowFirstColumn="0" w:lastRowLastColumn="0"/>
             </w:pPr>
             <w:r>
-              <w:t>339107264</w:t>
+              <w:t>638138176</w:t>
             </w:r>
           </w:p>
         </w:tc>
@@ -6485,7 +6549,7 @@
               <w:cnfStyle w:val="000000100000" w:firstRow="0" w:lastRow="0" w:firstColumn="0" w:lastColumn="0" w:oddVBand="0" w:evenVBand="0" w:oddHBand="1" w:evenHBand="0" w:firstRowFirstColumn="0" w:firstRowLastColumn="0" w:lastRowFirstColumn="0" w:lastRowLastColumn="0"/>
             </w:pPr>
             <w:r>
-              <w:t>266597792</w:t>
+              <w:t>985887616</w:t>
             </w:r>
           </w:p>
         </w:tc>
@@ -6513,7 +6577,7 @@
               <w:cnfStyle w:val="000000000000" w:firstRow="0" w:lastRow="0" w:firstColumn="0" w:lastColumn="0" w:oddVBand="0" w:evenVBand="0" w:oddHBand="0" w:evenHBand="0" w:firstRowFirstColumn="0" w:firstRowLastColumn="0" w:lastRowFirstColumn="0" w:lastRowLastColumn="0"/>
             </w:pPr>
             <w:r>
-              <w:t>133555088</w:t>
+              <w:t>158841952</w:t>
             </w:r>
           </w:p>
         </w:tc>
@@ -6526,7 +6590,7 @@
               <w:cnfStyle w:val="000000000000" w:firstRow="0" w:lastRow="0" w:firstColumn="0" w:lastColumn="0" w:oddVBand="0" w:evenVBand="0" w:oddHBand="0" w:evenHBand="0" w:firstRowFirstColumn="0" w:firstRowLastColumn="0" w:lastRowFirstColumn="0" w:lastRowLastColumn="0"/>
             </w:pPr>
             <w:r>
-              <w:t>255295344</w:t>
+              <w:t>456402464</w:t>
             </w:r>
           </w:p>
         </w:tc>
@@ -6539,7 +6603,7 @@
               <w:cnfStyle w:val="000000000000" w:firstRow="0" w:lastRow="0" w:firstColumn="0" w:lastColumn="0" w:oddVBand="0" w:evenVBand="0" w:oddHBand="0" w:evenHBand="0" w:firstRowFirstColumn="0" w:firstRowLastColumn="0" w:lastRowFirstColumn="0" w:lastRowLastColumn="0"/>
             </w:pPr>
             <w:r>
-              <w:t>191351904</w:t>
+              <w:t>825541376</w:t>
             </w:r>
           </w:p>
         </w:tc>
@@ -6568,7 +6632,7 @@
               <w:cnfStyle w:val="000000100000" w:firstRow="0" w:lastRow="0" w:firstColumn="0" w:lastColumn="0" w:oddVBand="0" w:evenVBand="0" w:oddHBand="1" w:evenHBand="0" w:firstRowFirstColumn="0" w:firstRowLastColumn="0" w:lastRowFirstColumn="0" w:lastRowLastColumn="0"/>
             </w:pPr>
             <w:r>
-              <w:t>530070688</w:t>
+              <w:t>1041445248</w:t>
             </w:r>
           </w:p>
         </w:tc>
@@ -6581,7 +6645,7 @@
               <w:cnfStyle w:val="000000100000" w:firstRow="0" w:lastRow="0" w:firstColumn="0" w:lastColumn="0" w:oddVBand="0" w:evenVBand="0" w:oddHBand="1" w:evenHBand="0" w:firstRowFirstColumn="0" w:firstRowLastColumn="0" w:lastRowFirstColumn="0" w:lastRowLastColumn="0"/>
             </w:pPr>
             <w:r>
-              <w:t>1092447104</w:t>
+              <w:t>2053832192</w:t>
             </w:r>
           </w:p>
         </w:tc>
@@ -6594,7 +6658,7 @@
               <w:cnfStyle w:val="000000100000" w:firstRow="0" w:lastRow="0" w:firstColumn="0" w:lastColumn="0" w:oddVBand="0" w:evenVBand="0" w:oddHBand="1" w:evenHBand="0" w:firstRowFirstColumn="0" w:firstRowLastColumn="0" w:lastRowFirstColumn="0" w:lastRowLastColumn="0"/>
             </w:pPr>
             <w:r>
-              <w:t>1024681024</w:t>
+              <w:t>2829419776</w:t>
             </w:r>
           </w:p>
         </w:tc>
@@ -6620,7 +6684,7 @@
               <w:cnfStyle w:val="000000000000" w:firstRow="0" w:lastRow="0" w:firstColumn="0" w:lastColumn="0" w:oddVBand="0" w:evenVBand="0" w:oddHBand="0" w:evenHBand="0" w:firstRowFirstColumn="0" w:firstRowLastColumn="0" w:lastRowFirstColumn="0" w:lastRowLastColumn="0"/>
             </w:pPr>
             <w:r>
-              <w:t>248647056</w:t>
+              <w:t>281800000</w:t>
             </w:r>
           </w:p>
         </w:tc>
@@ -6633,7 +6697,7 @@
               <w:cnfStyle w:val="000000000000" w:firstRow="0" w:lastRow="0" w:firstColumn="0" w:lastColumn="0" w:oddVBand="0" w:evenVBand="0" w:oddHBand="0" w:evenHBand="0" w:firstRowFirstColumn="0" w:firstRowLastColumn="0" w:lastRowFirstColumn="0" w:lastRowLastColumn="0"/>
             </w:pPr>
             <w:r>
-              <w:t>204800000</w:t>
+              <w:t>315076928</w:t>
             </w:r>
           </w:p>
         </w:tc>
@@ -6646,7 +6710,7 @@
               <w:cnfStyle w:val="000000000000" w:firstRow="0" w:lastRow="0" w:firstColumn="0" w:lastColumn="0" w:oddVBand="0" w:evenVBand="0" w:oddHBand="0" w:evenHBand="0" w:firstRowFirstColumn="0" w:firstRowLastColumn="0" w:lastRowFirstColumn="0" w:lastRowLastColumn="0"/>
             </w:pPr>
             <w:r>
-              <w:t>204800000</w:t>
+              <w:t>512000000</w:t>
             </w:r>
           </w:p>
         </w:tc>
@@ -6675,7 +6739,7 @@
               <w:cnfStyle w:val="000000100000" w:firstRow="0" w:lastRow="0" w:firstColumn="0" w:lastColumn="0" w:oddVBand="0" w:evenVBand="0" w:oddHBand="1" w:evenHBand="0" w:firstRowFirstColumn="0" w:firstRowLastColumn="0" w:lastRowFirstColumn="0" w:lastRowLastColumn="0"/>
             </w:pPr>
             <w:r>
-              <w:t>131294952</w:t>
+              <w:t>170623088</w:t>
             </w:r>
           </w:p>
         </w:tc>
@@ -6688,7 +6752,7 @@
               <w:cnfStyle w:val="000000100000" w:firstRow="0" w:lastRow="0" w:firstColumn="0" w:lastColumn="0" w:oddVBand="0" w:evenVBand="0" w:oddHBand="1" w:evenHBand="0" w:firstRowFirstColumn="0" w:firstRowLastColumn="0" w:lastRowFirstColumn="0" w:lastRowLastColumn="0"/>
             </w:pPr>
             <w:r>
-              <w:t>240930320</w:t>
+              <w:t>471947712</w:t>
             </w:r>
           </w:p>
         </w:tc>
@@ -6701,7 +6765,7 @@
               <w:cnfStyle w:val="000000100000" w:firstRow="0" w:lastRow="0" w:firstColumn="0" w:lastColumn="0" w:oddVBand="0" w:evenVBand="0" w:oddHBand="1" w:evenHBand="0" w:firstRowFirstColumn="0" w:firstRowLastColumn="0" w:lastRowFirstColumn="0" w:lastRowLastColumn="0"/>
             </w:pPr>
             <w:r>
-              <w:t>211184064</w:t>
+              <w:t>488733664</w:t>
             </w:r>
           </w:p>
         </w:tc>
@@ -6750,16 +6814,16 @@
             <w:pPr>
               <w:cnfStyle w:val="000000000000" w:firstRow="0" w:lastRow="0" w:firstColumn="0" w:lastColumn="0" w:oddVBand="0" w:evenVBand="0" w:oddHBand="0" w:evenHBand="0" w:firstRowFirstColumn="0" w:firstRowLastColumn="0" w:lastRowFirstColumn="0" w:lastRowLastColumn="0"/>
               <w:rPr>
-                <w:rFonts w:ascii="Calibri" w:hAnsi="Calibri"/>
+                <w:rFonts w:ascii="Calibri" w:hAnsi="Calibri" w:cs="Calibri"/>
                 <w:color w:val="000000"/>
               </w:rPr>
             </w:pPr>
             <w:r>
               <w:rPr>
-                <w:rFonts w:ascii="Calibri" w:hAnsi="Calibri"/>
+                <w:rFonts w:ascii="Calibri" w:hAnsi="Calibri" w:cs="Calibri"/>
                 <w:color w:val="000000"/>
               </w:rPr>
-              <w:t>740741426</w:t>
+              <w:t>1506938224</w:t>
             </w:r>
           </w:p>
         </w:tc>
@@ -6797,7 +6861,14 @@
                 <w:rFonts w:ascii="Calibri" w:hAnsi="Calibri"/>
                 <w:color w:val="000000"/>
               </w:rPr>
-              <w:t>906827185</w:t>
+              <w:t>239745</w:t>
+            </w:r>
+            <w:r>
+              <w:rPr>
+                <w:rFonts w:ascii="Calibri" w:hAnsi="Calibri"/>
+                <w:color w:val="000000"/>
+              </w:rPr>
+              <w:t>8624</w:t>
             </w:r>
           </w:p>
         </w:tc>
@@ -6826,16 +6897,16 @@
             <w:pPr>
               <w:cnfStyle w:val="000000000000" w:firstRow="0" w:lastRow="0" w:firstColumn="0" w:lastColumn="0" w:oddVBand="0" w:evenVBand="0" w:oddHBand="0" w:evenHBand="0" w:firstRowFirstColumn="0" w:firstRowLastColumn="0" w:lastRowFirstColumn="0" w:lastRowLastColumn="0"/>
               <w:rPr>
-                <w:rFonts w:ascii="Calibri" w:hAnsi="Calibri"/>
+                <w:rFonts w:ascii="Calibri" w:hAnsi="Calibri" w:cs="Calibri"/>
                 <w:color w:val="000000"/>
               </w:rPr>
             </w:pPr>
             <w:r>
               <w:rPr>
-                <w:rFonts w:ascii="Calibri" w:hAnsi="Calibri"/>
+                <w:rFonts w:ascii="Calibri" w:hAnsi="Calibri" w:cs="Calibri"/>
                 <w:color w:val="000000"/>
               </w:rPr>
-              <w:t>845156701</w:t>
+              <w:t>2232443983</w:t>
             </w:r>
           </w:p>
         </w:tc>
@@ -6997,10 +7068,13 @@
         </w:numPr>
       </w:pPr>
       <w:r>
-        <w:t>For 4 or 5 input values, de</w:t>
-      </w:r>
-      <w:r>
-        <w:t>code 1 or 2 unique values that are the only ones that occur in the data.</w:t>
+        <w:t xml:space="preserve">For 4 or 5 input values, </w:t>
+      </w:r>
+      <w:r>
+        <w:t>en</w:t>
+      </w:r>
+      <w:r>
+        <w:t>code 1 or 2 unique values.</w:t>
       </w:r>
     </w:p>
     <w:p>
@@ -7059,7 +7133,13 @@
     </w:p>
     <w:p>
       <w:r>
-        <w:t xml:space="preserve">The td64 interface integrates the following encoding modes: fixed bit coding, text mode, single value mode, string mode, and 7-bit mode. Initially, the program searches 1/3 of the </w:t>
+        <w:t>The td64 interface integrates the following encoding modes: fixed bit coding, text mode, single value mode, string mode, and 7-bit mode. Initially, the program searches 1/</w:t>
+      </w:r>
+      <w:r>
+        <w:t>2</w:t>
+      </w:r>
+      <w:r>
+        <w:t xml:space="preserve"> of the </w:t>
       </w:r>
       <w:r>
         <w:t xml:space="preserve">input </w:t>
@@ -7095,7 +7175,13 @@
         <w:t xml:space="preserve">If fewer than the limit of unique values is encountered, fixed bit coding is used. Otherwise, if a single value is found, single value mode is used. </w:t>
       </w:r>
       <w:r>
-        <w:t>Next, string mode is used to encode repeating strings of two or more characters. If string mode fails and</w:t>
+        <w:t>Next, string mode is used to encode repeating strings of two or more characters</w:t>
+      </w:r>
+      <w:r>
+        <w:t xml:space="preserve"> if no more than 32 unique values occurred</w:t>
+      </w:r>
+      <w:r>
+        <w:t>. If string mode fails and</w:t>
       </w:r>
       <w:r>
         <w:t xml:space="preserve"> all characters have the high bit clear, 7-bit mode is used. If all modes fail, the program fails</w:t>
@@ -7143,17 +7229,17 @@
         <w:t xml:space="preserve"> the maximum </w:t>
       </w:r>
       <w:r>
-        <w:t xml:space="preserve">number of </w:t>
+        <w:t>number of unique values in the data</w:t>
+      </w:r>
+      <w:r>
+        <w:t xml:space="preserve"> that will allow compression to occur</w:t>
+      </w:r>
+      <w:r>
+        <w:t xml:space="preserve">. With these limits known ahead of </w:t>
       </w:r>
       <w:r>
         <w:lastRenderedPageBreak/>
-        <w:t>unique values in the data</w:t>
-      </w:r>
-      <w:r>
-        <w:t xml:space="preserve"> that will allow compression to occur</w:t>
-      </w:r>
-      <w:r>
-        <w:t xml:space="preserve">. With these limits known ahead of time (see </w:t>
+        <w:t xml:space="preserve">time (see </w:t>
       </w:r>
       <w:r>
         <w:t>uniqueLimits25 in td64.c</w:t>
@@ -7186,7 +7272,13 @@
     <w:p/>
     <w:p>
       <w:r>
-        <w:t>Text mode uses the most frequent characters as defined by Morse code to identify text data that can be compressed</w:t>
+        <w:t xml:space="preserve">Text mode uses the most frequent characters as defined by Morse code </w:t>
+      </w:r>
+      <w:r>
+        <w:t xml:space="preserve">plus space, carriage return and comma </w:t>
+      </w:r>
+      <w:r>
+        <w:t>to identify text data that can be compressed</w:t>
       </w:r>
       <w:r>
         <w:t xml:space="preserve"> (see </w:t>
@@ -7201,7 +7293,13 @@
         <w:fldChar w:fldCharType="separate"/>
       </w:r>
       <w:r>
-        <w:t xml:space="preserve">Table </w:t>
+        <w:t>Tab</w:t>
+      </w:r>
+      <w:r>
+        <w:t>l</w:t>
+      </w:r>
+      <w:r>
+        <w:t xml:space="preserve">e </w:t>
       </w:r>
       <w:r>
         <w:rPr>
@@ -7216,10 +7314,19 @@
         <w:t>)</w:t>
       </w:r>
       <w:r>
-        <w:t xml:space="preserve">. When 75 percent of the data values are one of these characters, </w:t>
-      </w:r>
-      <w:r>
-        <w:t xml:space="preserve"> text mode gets </w:t>
+        <w:t xml:space="preserve">. When </w:t>
+      </w:r>
+      <w:r>
+        <w:t>90</w:t>
+      </w:r>
+      <w:r>
+        <w:t xml:space="preserve"> percent of the data values are one of these characters</w:t>
+      </w:r>
+      <w:r>
+        <w:t xml:space="preserve"> as in most standard text, </w:t>
+      </w:r>
+      <w:r>
+        <w:t xml:space="preserve">text mode gets </w:t>
       </w:r>
       <w:r>
         <w:t>3</w:t>
@@ -7240,7 +7347,40 @@
         <w:t>.</w:t>
       </w:r>
       <w:r>
-        <w:t xml:space="preserve"> For td64, 23 values of bit length varying from 3 to 7 bits are output, based on frequency of occurrence.</w:t>
+        <w:t xml:space="preserve"> </w:t>
+      </w:r>
+      <w:r>
+        <w:t>F</w:t>
+      </w:r>
+      <w:r>
+        <w:t>rom 3 to 7 bits are output</w:t>
+      </w:r>
+      <w:r>
+        <w:t xml:space="preserve"> for each character</w:t>
+      </w:r>
+      <w:r>
+        <w:t>, based on frequency of occurrence.</w:t>
+      </w:r>
+      <w:r>
+        <w:t xml:space="preserve"> The adaptive text mode implemented in td64 supports replacement of the 8 lowest frequency characters with characters that are likely to occur in </w:t>
+      </w:r>
+      <w:r>
+        <w:t>non-standard text</w:t>
+      </w:r>
+      <w:r>
+        <w:t xml:space="preserve">. At present, XML </w:t>
+      </w:r>
+      <w:r>
+        <w:t xml:space="preserve">(or HTML) </w:t>
+      </w:r>
+      <w:r>
+        <w:t xml:space="preserve">and C code characters are </w:t>
+      </w:r>
+      <w:r>
+        <w:t>handled</w:t>
+      </w:r>
+      <w:r>
+        <w:t xml:space="preserve">. </w:t>
       </w:r>
     </w:p>
     <w:p/>
@@ -7254,14 +7394,27 @@
       <w:r>
         <w:t xml:space="preserve">Table </w:t>
       </w:r>
-      <w:fldSimple w:instr=" SEQ Table \* ARABIC ">
-        <w:r>
-          <w:rPr>
-            <w:noProof/>
-          </w:rPr>
-          <w:t>4</w:t>
-        </w:r>
-      </w:fldSimple>
+      <w:r>
+        <w:fldChar w:fldCharType="begin"/>
+      </w:r>
+      <w:r>
+        <w:instrText xml:space="preserve"> SEQ Table \* ARABIC </w:instrText>
+      </w:r>
+      <w:r>
+        <w:fldChar w:fldCharType="separate"/>
+      </w:r>
+      <w:r>
+        <w:rPr>
+          <w:noProof/>
+        </w:rPr>
+        <w:t>4</w:t>
+      </w:r>
+      <w:r>
+        <w:rPr>
+          <w:noProof/>
+        </w:rPr>
+        <w:fldChar w:fldCharType="end"/>
+      </w:r>
       <w:bookmarkEnd w:id="4"/>
       <w:r>
         <w:t>: Most Frequently Occurring Text Chars Plus Space Character</w:t>
@@ -8293,19 +8446,43 @@
         <w:t xml:space="preserve">Single value mode </w:t>
       </w:r>
       <w:r>
-        <w:t>encodes a frequently occurring value, at least 25</w:t>
+        <w:t>encodes a value</w:t>
+      </w:r>
+      <w:r>
+        <w:t xml:space="preserve"> that occurs</w:t>
+      </w:r>
+      <w:r>
+        <w:t xml:space="preserve"> at least 25</w:t>
       </w:r>
       <w:r>
         <w:t>%</w:t>
       </w:r>
       <w:r>
-        <w:t xml:space="preserve"> of the number of values, as </w:t>
+        <w:t xml:space="preserve"> </w:t>
+      </w:r>
+      <w:r>
+        <w:t xml:space="preserve">of the time </w:t>
+      </w:r>
+      <w:r>
+        <w:t>in the data set</w:t>
+      </w:r>
+      <w:r>
+        <w:t xml:space="preserve"> as </w:t>
       </w:r>
       <w:r>
         <w:t xml:space="preserve">a </w:t>
       </w:r>
       <w:r>
-        <w:t>1 bit and all other values as a 0 bit plus their 8-bit value. This results in a minimum of 9</w:t>
+        <w:t xml:space="preserve">1 bit and all other values as a 0 bit plus </w:t>
+      </w:r>
+      <w:r>
+        <w:t>an</w:t>
+      </w:r>
+      <w:r>
+        <w:t xml:space="preserve"> 8-bit value. This results in </w:t>
+      </w:r>
+      <w:r>
+        <w:t>11</w:t>
       </w:r>
       <w:r>
         <w:t>%</w:t>
@@ -8317,7 +8494,13 @@
         <w:t xml:space="preserve"> for 64 input values</w:t>
       </w:r>
       <w:r>
-        <w:t>, but is often much higher as checking for a single value is stopped when the number of occurrences reaches this minimum</w:t>
+        <w:t xml:space="preserve">, but is often much higher as checking for a single value is stopped when the number of occurrences reaches </w:t>
+      </w:r>
+      <w:r>
+        <w:t>the</w:t>
+      </w:r>
+      <w:r>
+        <w:t xml:space="preserve"> minimum</w:t>
       </w:r>
       <w:r>
         <w:t>.</w:t>
@@ -8368,7 +8551,13 @@
     <w:p/>
     <w:p>
       <w:r>
-        <w:t xml:space="preserve">7-bit mode encodes the 7 lower bits of each value, leaving off the high zero bit. This mode </w:t>
+        <w:t>7-bit mode encodes the 7 lower bits of each value, leaving off the high zero bit</w:t>
+      </w:r>
+      <w:r>
+        <w:t>, in groups of 7 bytes</w:t>
+      </w:r>
+      <w:r>
+        <w:t xml:space="preserve">. This mode </w:t>
       </w:r>
       <w:r>
         <w:t>gets</w:t>
@@ -8393,6 +8582,9 @@
       </w:r>
       <w:r>
         <w:t>.</w:t>
+      </w:r>
+      <w:r>
+        <w:t xml:space="preserve"> 7-bit mode requires at least 16 input values.</w:t>
       </w:r>
     </w:p>
     <w:p>
@@ -8408,13 +8600,7 @@
         <w:t xml:space="preserve">This paper has shown that </w:t>
       </w:r>
       <w:r>
-        <w:t>over</w:t>
-      </w:r>
-      <w:r>
-        <w:t xml:space="preserve"> the Squash benchmark data</w:t>
-      </w:r>
-      <w:r>
-        <w:t xml:space="preserve">, </w:t>
+        <w:t xml:space="preserve">over the Squash benchmark data, </w:t>
       </w:r>
       <w:r>
         <w:t>td512 compress</w:t>
@@ -8432,7 +8618,13 @@
         <w:t xml:space="preserve"> datasets</w:t>
       </w:r>
       <w:r>
-        <w:t xml:space="preserve"> at 23%, on average,</w:t>
+        <w:t xml:space="preserve"> at 2</w:t>
+      </w:r>
+      <w:r>
+        <w:t>4</w:t>
+      </w:r>
+      <w:r>
+        <w:t>%, on average,</w:t>
       </w:r>
       <w:r>
         <w:t xml:space="preserve"> </w:t>
@@ -8447,7 +8639,13 @@
         <w:t>QuickLZ</w:t>
       </w:r>
       <w:r>
-        <w:t xml:space="preserve"> gets 21%</w:t>
+        <w:t xml:space="preserve"> gets 2</w:t>
+      </w:r>
+      <w:r>
+        <w:t>2</w:t>
+      </w:r>
+      <w:r>
+        <w:t>%</w:t>
       </w:r>
       <w:r>
         <w:t xml:space="preserve"> using 512-byte blocks</w:t>
@@ -8456,13 +8654,25 @@
         <w:t xml:space="preserve">. </w:t>
       </w:r>
       <w:r>
-        <w:t>Although QuickLZ has better average decompression speed, td512 has better compression speed</w:t>
+        <w:t xml:space="preserve">Although QuickLZ has better average </w:t>
+      </w:r>
+      <w:r>
+        <w:t xml:space="preserve">compression and </w:t>
+      </w:r>
+      <w:r>
+        <w:t>decompression speed, td512 has better compression</w:t>
       </w:r>
       <w:r>
         <w:t>,</w:t>
       </w:r>
       <w:r>
-        <w:t xml:space="preserve"> and for 256</w:t>
+        <w:t xml:space="preserve"> and </w:t>
+      </w:r>
+      <w:r>
+        <w:t>is much better performing that QuickLZ with</w:t>
+      </w:r>
+      <w:r>
+        <w:t xml:space="preserve"> 256</w:t>
       </w:r>
       <w:r>
         <w:t>-</w:t>
@@ -8474,13 +8684,16 @@
         <w:t xml:space="preserve"> blocks</w:t>
       </w:r>
       <w:r>
-        <w:t xml:space="preserve">, </w:t>
-      </w:r>
-      <w:r>
-        <w:t xml:space="preserve">td512 </w:t>
-      </w:r>
-      <w:r>
-        <w:t xml:space="preserve">is much better performing than QuickLZ. The huge benefit of td512 is that its performance will remain the same for datasets down to 64 bytes, </w:t>
+        <w:t>.</w:t>
+      </w:r>
+      <w:r>
+        <w:t xml:space="preserve"> The huge benefit of td512 is that its performance remain</w:t>
+      </w:r>
+      <w:r>
+        <w:t>s</w:t>
+      </w:r>
+      <w:r>
+        <w:t xml:space="preserve"> the same for datasets down to 64 bytes, </w:t>
       </w:r>
       <w:r>
         <w:t>a number of values that</w:t>
@@ -8501,34 +8714,19 @@
         <w:t>being an exception.</w:t>
       </w:r>
       <w:r>
-        <w:t xml:space="preserve"> On average, fpaq0 </w:t>
-      </w:r>
-      <w:r>
-        <w:t xml:space="preserve">with 64-byte blocks </w:t>
-      </w:r>
-      <w:r>
-        <w:t>gets</w:t>
-      </w:r>
-      <w:r>
         <w:t xml:space="preserve"> </w:t>
       </w:r>
       <w:r>
-        <w:t>10</w:t>
-      </w:r>
-      <w:r>
-        <w:t>%</w:t>
-      </w:r>
-      <w:r>
-        <w:t xml:space="preserve"> better </w:t>
-      </w:r>
-      <w:r>
-        <w:t xml:space="preserve">compression </w:t>
-      </w:r>
-      <w:r>
-        <w:t>than td512</w:t>
-      </w:r>
-      <w:r>
-        <w:t xml:space="preserve"> over the Squash benchmark data</w:t>
+        <w:t>Over the Squash benchmark data</w:t>
+      </w:r>
+      <w:r>
+        <w:t>, td512</w:t>
+      </w:r>
+      <w:r>
+        <w:t xml:space="preserve"> </w:t>
+      </w:r>
+      <w:r>
+        <w:t>gets 6.5% lower average compression than fpaq0</w:t>
       </w:r>
       <w:r>
         <w:t>.</w:t>
@@ -8543,18 +8741,20 @@
         <w:t>s</w:t>
       </w:r>
       <w:r>
-        <w:t xml:space="preserve"> to compress data. This variety of encoding modes reflect</w:t>
+        <w:t xml:space="preserve"> to compress data. This variety of encoding modes reflects the fact that data compression is data dependent. The td64 interface can be easily modified to support additional compression modes for special data types.</w:t>
+      </w:r>
+      <w:r>
+        <w:t xml:space="preserve"> </w:t>
+      </w:r>
+      <w:r>
+        <w:t>New modes in</w:t>
+      </w:r>
+      <w:r>
+        <w:t xml:space="preserve"> the td64 interface will not affect the td512 interface.</w:t>
       </w:r>
       <w:bookmarkStart w:id="5" w:name="_GoBack"/>
       <w:bookmarkEnd w:id="5"/>
-      <w:r>
-        <w:t>s the fact that data compression is data dependent. The td64 interface can be easily modified to support additional compression modes for special data types.</w:t>
-      </w:r>
-      <w:r>
-        <w:t xml:space="preserve"> Any changes to the td64 interface will not affect the td512 interface.</w:t>
-      </w:r>
     </w:p>
-    <w:p/>
     <w:sectPr>
       <w:pgSz w:w="12240" w:h="15840"/>
       <w:pgMar w:top="1440" w:right="1440" w:bottom="1440" w:left="1440" w:header="720" w:footer="720" w:gutter="0"/>
@@ -9077,7 +9277,7 @@
   <w:style w:type="paragraph" w:default="1" w:styleId="Normal">
     <w:name w:val="Normal"/>
     <w:qFormat/>
-    <w:rsid w:val="00E34714"/>
+    <w:rsid w:val="0039442F"/>
     <w:rPr>
       <w:rFonts w:ascii="Times New Roman" w:eastAsia="Times New Roman" w:hAnsi="Times New Roman" w:cs="Times New Roman"/>
     </w:rPr>

</xml_diff>

<commit_message>
adaptive text mode bug fix
update of benchmark values
</commit_message>
<xml_diff>
--- a/Tiny Data Compression with td512.docx
+++ b/Tiny Data Compression with td512.docx
@@ -187,8 +187,6 @@
       <w:r>
         <w:t>323</w:t>
       </w:r>
-      <w:bookmarkStart w:id="0" w:name="_GoBack"/>
-      <w:bookmarkEnd w:id="0"/>
       <w:r>
         <w:t xml:space="preserve"> Mbytes per second </w:t>
       </w:r>
@@ -706,11 +704,11 @@
       <w:r>
         <w:t xml:space="preserve">for </w:t>
       </w:r>
-      <w:bookmarkStart w:id="1" w:name="fpaq0"/>
+      <w:bookmarkStart w:id="0" w:name="fpaq0"/>
       <w:r>
         <w:t>independent bytes with a uniform distribution throughout the file</w:t>
       </w:r>
-      <w:bookmarkEnd w:id="1"/>
+      <w:bookmarkEnd w:id="0"/>
       <w:r>
         <w:t xml:space="preserve">. The </w:t>
       </w:r>
@@ -760,7 +758,7 @@
       <w:pPr>
         <w:pStyle w:val="Caption"/>
       </w:pPr>
-      <w:bookmarkStart w:id="2" w:name="_Ref87029073"/>
+      <w:bookmarkStart w:id="1" w:name="_Ref87029073"/>
       <w:r>
         <w:t xml:space="preserve">Table </w:t>
       </w:r>
@@ -772,7 +770,7 @@
           <w:t>1</w:t>
         </w:r>
       </w:fldSimple>
-      <w:bookmarkEnd w:id="2"/>
+      <w:bookmarkEnd w:id="1"/>
       <w:r>
         <w:t>. Compression Percent: td512</w:t>
       </w:r>
@@ -1710,7 +1708,7 @@
               <w:cnfStyle w:val="000000100000" w:firstRow="0" w:lastRow="0" w:firstColumn="0" w:lastColumn="0" w:oddVBand="0" w:evenVBand="0" w:oddHBand="1" w:evenHBand="0" w:firstRowFirstColumn="0" w:firstRowLastColumn="0" w:lastRowFirstColumn="0" w:lastRowLastColumn="0"/>
             </w:pPr>
             <w:r>
-              <w:t>18.07</w:t>
+              <w:t>18.06</w:t>
             </w:r>
           </w:p>
         </w:tc>
@@ -2317,7 +2315,7 @@
               <w:cnfStyle w:val="000000000000" w:firstRow="0" w:lastRow="0" w:firstColumn="0" w:lastColumn="0" w:oddVBand="0" w:evenVBand="0" w:oddHBand="0" w:evenHBand="0" w:firstRowFirstColumn="0" w:firstRowLastColumn="0" w:lastRowFirstColumn="0" w:lastRowLastColumn="0"/>
             </w:pPr>
             <w:r>
-              <w:t>26.46</w:t>
+              <w:t>26.28</w:t>
             </w:r>
           </w:p>
         </w:tc>
@@ -2452,7 +2450,7 @@
               <w:cnfStyle w:val="000000000000" w:firstRow="0" w:lastRow="0" w:firstColumn="0" w:lastColumn="0" w:oddVBand="0" w:evenVBand="0" w:oddHBand="0" w:evenHBand="0" w:firstRowFirstColumn="0" w:firstRowLastColumn="0" w:lastRowFirstColumn="0" w:lastRowLastColumn="0"/>
             </w:pPr>
             <w:r>
-              <w:t>29.71</w:t>
+              <w:t>29.85</w:t>
             </w:r>
           </w:p>
         </w:tc>
@@ -2587,7 +2585,7 @@
               <w:cnfStyle w:val="000000000000" w:firstRow="0" w:lastRow="0" w:firstColumn="0" w:lastColumn="0" w:oddVBand="0" w:evenVBand="0" w:oddHBand="0" w:evenHBand="0" w:firstRowFirstColumn="0" w:firstRowLastColumn="0" w:lastRowFirstColumn="0" w:lastRowLastColumn="0"/>
             </w:pPr>
             <w:r>
-              <w:t>22.86</w:t>
+              <w:t>22.51</w:t>
             </w:r>
           </w:p>
         </w:tc>
@@ -2789,7 +2787,7 @@
               <w:cnfStyle w:val="000000100000" w:firstRow="0" w:lastRow="0" w:firstColumn="0" w:lastColumn="0" w:oddVBand="0" w:evenVBand="0" w:oddHBand="1" w:evenHBand="0" w:firstRowFirstColumn="0" w:firstRowLastColumn="0" w:lastRowFirstColumn="0" w:lastRowLastColumn="0"/>
             </w:pPr>
             <w:r>
-              <w:t>26.75</w:t>
+              <w:t>26.53</w:t>
             </w:r>
           </w:p>
         </w:tc>
@@ -2880,7 +2878,10 @@
               <w:cnfStyle w:val="000000000000" w:firstRow="0" w:lastRow="0" w:firstColumn="0" w:lastColumn="0" w:oddVBand="0" w:evenVBand="0" w:oddHBand="0" w:evenHBand="0" w:firstRowFirstColumn="0" w:firstRowLastColumn="0" w:lastRowFirstColumn="0" w:lastRowLastColumn="0"/>
             </w:pPr>
             <w:r>
-              <w:t>24.24</w:t>
+              <w:t>24.2</w:t>
+            </w:r>
+            <w:r>
+              <w:t>2</w:t>
             </w:r>
           </w:p>
         </w:tc>
@@ -3260,7 +3261,7 @@
       <w:pPr>
         <w:pStyle w:val="Caption"/>
       </w:pPr>
-      <w:bookmarkStart w:id="3" w:name="_Ref87035846"/>
+      <w:bookmarkStart w:id="2" w:name="_Ref87035846"/>
       <w:r>
         <w:t xml:space="preserve">Table </w:t>
       </w:r>
@@ -3272,7 +3273,7 @@
           <w:t>2</w:t>
         </w:r>
       </w:fldSimple>
-      <w:bookmarkEnd w:id="3"/>
+      <w:bookmarkEnd w:id="2"/>
       <w:r>
         <w:t xml:space="preserve">. </w:t>
       </w:r>
@@ -3437,7 +3438,7 @@
               <w:cnfStyle w:val="000000100000" w:firstRow="0" w:lastRow="0" w:firstColumn="0" w:lastColumn="0" w:oddVBand="0" w:evenVBand="0" w:oddHBand="1" w:evenHBand="0" w:firstRowFirstColumn="0" w:firstRowLastColumn="0" w:lastRowFirstColumn="0" w:lastRowLastColumn="0"/>
             </w:pPr>
             <w:r>
-              <w:t>177259904</w:t>
+              <w:t>176028928</w:t>
             </w:r>
           </w:p>
         </w:tc>
@@ -3489,7 +3490,7 @@
               <w:cnfStyle w:val="000000000000" w:firstRow="0" w:lastRow="0" w:firstColumn="0" w:lastColumn="0" w:oddVBand="0" w:evenVBand="0" w:oddHBand="0" w:evenHBand="0" w:firstRowFirstColumn="0" w:firstRowLastColumn="0" w:lastRowFirstColumn="0" w:lastRowLastColumn="0"/>
             </w:pPr>
             <w:r>
-              <w:t>171949168</w:t>
+              <w:t>178317664</w:t>
             </w:r>
           </w:p>
         </w:tc>
@@ -3544,7 +3545,7 @@
               <w:cnfStyle w:val="000000100000" w:firstRow="0" w:lastRow="0" w:firstColumn="0" w:lastColumn="0" w:oddVBand="0" w:evenVBand="0" w:oddHBand="1" w:evenHBand="0" w:firstRowFirstColumn="0" w:firstRowLastColumn="0" w:lastRowFirstColumn="0" w:lastRowLastColumn="0"/>
             </w:pPr>
             <w:r>
-              <w:t>187809168</w:t>
+              <w:t>200024384</w:t>
             </w:r>
           </w:p>
         </w:tc>
@@ -3596,7 +3597,7 @@
               <w:cnfStyle w:val="000000000000" w:firstRow="0" w:lastRow="0" w:firstColumn="0" w:lastColumn="0" w:oddVBand="0" w:evenVBand="0" w:oddHBand="0" w:evenHBand="0" w:firstRowFirstColumn="0" w:firstRowLastColumn="0" w:lastRowFirstColumn="0" w:lastRowLastColumn="0"/>
             </w:pPr>
             <w:r>
-              <w:t>178473552</w:t>
+              <w:t>181395744</w:t>
             </w:r>
           </w:p>
         </w:tc>
@@ -3653,7 +3654,7 @@
               <w:cnfStyle w:val="000000100000" w:firstRow="0" w:lastRow="0" w:firstColumn="0" w:lastColumn="0" w:oddVBand="0" w:evenVBand="0" w:oddHBand="1" w:evenHBand="0" w:firstRowFirstColumn="0" w:firstRowLastColumn="0" w:lastRowFirstColumn="0" w:lastRowLastColumn="0"/>
             </w:pPr>
             <w:r>
-              <w:t>359677440</w:t>
+              <w:t>337878784</w:t>
             </w:r>
           </w:p>
         </w:tc>
@@ -3705,7 +3706,7 @@
               <w:cnfStyle w:val="000000000000" w:firstRow="0" w:lastRow="0" w:firstColumn="0" w:lastColumn="0" w:oddVBand="0" w:evenVBand="0" w:oddHBand="0" w:evenHBand="0" w:firstRowFirstColumn="0" w:firstRowLastColumn="0" w:lastRowFirstColumn="0" w:lastRowLastColumn="0"/>
             </w:pPr>
             <w:r>
-              <w:t>1337967360</w:t>
+              <w:t>1230930048</w:t>
             </w:r>
           </w:p>
         </w:tc>
@@ -3762,7 +3763,7 @@
               <w:cnfStyle w:val="000000100000" w:firstRow="0" w:lastRow="0" w:firstColumn="0" w:lastColumn="0" w:oddVBand="0" w:evenVBand="0" w:oddHBand="1" w:evenHBand="0" w:firstRowFirstColumn="0" w:firstRowLastColumn="0" w:lastRowFirstColumn="0" w:lastRowLastColumn="0"/>
             </w:pPr>
             <w:r>
-              <w:t>281014208</w:t>
+              <w:t>264705360</w:t>
             </w:r>
           </w:p>
         </w:tc>
@@ -3871,7 +3872,7 @@
               <w:cnfStyle w:val="000000100000" w:firstRow="0" w:lastRow="0" w:firstColumn="0" w:lastColumn="0" w:oddVBand="0" w:evenVBand="0" w:oddHBand="1" w:evenHBand="0" w:firstRowFirstColumn="0" w:firstRowLastColumn="0" w:lastRowFirstColumn="0" w:lastRowLastColumn="0"/>
             </w:pPr>
             <w:r>
-              <w:t>463014400</w:t>
+              <w:t>469773728</w:t>
             </w:r>
           </w:p>
         </w:tc>
@@ -3923,7 +3924,7 @@
               <w:cnfStyle w:val="000000000000" w:firstRow="0" w:lastRow="0" w:firstColumn="0" w:lastColumn="0" w:oddVBand="0" w:evenVBand="0" w:oddHBand="0" w:evenHBand="0" w:firstRowFirstColumn="0" w:firstRowLastColumn="0" w:lastRowFirstColumn="0" w:lastRowLastColumn="0"/>
             </w:pPr>
             <w:r>
-              <w:t>182295616</w:t>
+              <w:t>181752128</w:t>
             </w:r>
           </w:p>
         </w:tc>
@@ -3980,7 +3981,7 @@
               <w:cnfStyle w:val="000000100000" w:firstRow="0" w:lastRow="0" w:firstColumn="0" w:lastColumn="0" w:oddVBand="0" w:evenVBand="0" w:oddHBand="1" w:evenHBand="0" w:firstRowFirstColumn="0" w:firstRowLastColumn="0" w:lastRowFirstColumn="0" w:lastRowLastColumn="0"/>
             </w:pPr>
             <w:r>
-              <w:t>248877488</w:t>
+              <w:t>248561072</w:t>
             </w:r>
           </w:p>
         </w:tc>
@@ -4034,7 +4035,7 @@
               <w:cnfStyle w:val="000000000000" w:firstRow="0" w:lastRow="0" w:firstColumn="0" w:lastColumn="0" w:oddVBand="0" w:evenVBand="0" w:oddHBand="0" w:evenHBand="0" w:firstRowFirstColumn="0" w:firstRowLastColumn="0" w:lastRowFirstColumn="0" w:lastRowLastColumn="0"/>
             </w:pPr>
             <w:r>
-              <w:t>347527520</w:t>
+              <w:t>343504576</w:t>
             </w:r>
           </w:p>
         </w:tc>
@@ -4091,7 +4092,7 @@
               <w:cnfStyle w:val="000000100000" w:firstRow="0" w:lastRow="0" w:firstColumn="0" w:lastColumn="0" w:oddVBand="0" w:evenVBand="0" w:oddHBand="1" w:evenHBand="0" w:firstRowFirstColumn="0" w:firstRowLastColumn="0" w:lastRowFirstColumn="0" w:lastRowLastColumn="0"/>
             </w:pPr>
             <w:r>
-              <w:t>296269824</w:t>
+              <w:t>294173632</w:t>
             </w:r>
           </w:p>
         </w:tc>
@@ -4145,7 +4146,7 @@
               <w:cnfStyle w:val="000000000000" w:firstRow="0" w:lastRow="0" w:firstColumn="0" w:lastColumn="0" w:oddVBand="0" w:evenVBand="0" w:oddHBand="0" w:evenHBand="0" w:firstRowFirstColumn="0" w:firstRowLastColumn="0" w:lastRowFirstColumn="0" w:lastRowLastColumn="0"/>
             </w:pPr>
             <w:r>
-              <w:t>187093392</w:t>
+              <w:t>186616672</w:t>
             </w:r>
           </w:p>
         </w:tc>
@@ -4202,7 +4203,7 @@
               <w:cnfStyle w:val="000000100000" w:firstRow="0" w:lastRow="0" w:firstColumn="0" w:lastColumn="0" w:oddVBand="0" w:evenVBand="0" w:oddHBand="1" w:evenHBand="0" w:firstRowFirstColumn="0" w:firstRowLastColumn="0" w:lastRowFirstColumn="0" w:lastRowLastColumn="0"/>
             </w:pPr>
             <w:r>
-              <w:t>282813184</w:t>
+              <w:t>279443776</w:t>
             </w:r>
           </w:p>
         </w:tc>
@@ -4254,7 +4255,7 @@
               <w:cnfStyle w:val="000000000000" w:firstRow="0" w:lastRow="0" w:firstColumn="0" w:lastColumn="0" w:oddVBand="0" w:evenVBand="0" w:oddHBand="0" w:evenHBand="0" w:firstRowFirstColumn="0" w:firstRowLastColumn="0" w:lastRowFirstColumn="0" w:lastRowLastColumn="0"/>
             </w:pPr>
             <w:r>
-              <w:t>613173632</w:t>
+              <w:t>620606016</w:t>
             </w:r>
           </w:p>
         </w:tc>
@@ -4309,7 +4310,7 @@
               <w:cnfStyle w:val="000000100000" w:firstRow="0" w:lastRow="0" w:firstColumn="0" w:lastColumn="0" w:oddVBand="0" w:evenVBand="0" w:oddHBand="1" w:evenHBand="0" w:firstRowFirstColumn="0" w:firstRowLastColumn="0" w:lastRowFirstColumn="0" w:lastRowLastColumn="0"/>
             </w:pPr>
             <w:r>
-              <w:t>179130480</w:t>
+              <w:t>177285136</w:t>
             </w:r>
           </w:p>
         </w:tc>
@@ -4361,7 +4362,7 @@
               <w:cnfStyle w:val="000000000000" w:firstRow="0" w:lastRow="0" w:firstColumn="0" w:lastColumn="0" w:oddVBand="0" w:evenVBand="0" w:oddHBand="0" w:evenHBand="0" w:firstRowFirstColumn="0" w:firstRowLastColumn="0" w:lastRowFirstColumn="0" w:lastRowLastColumn="0"/>
             </w:pPr>
             <w:r>
-              <w:t>330680416</w:t>
+              <w:t>323183872</w:t>
             </w:r>
           </w:p>
         </w:tc>
@@ -4418,7 +4419,7 @@
               <w:cnfStyle w:val="000000100000" w:firstRow="0" w:lastRow="0" w:firstColumn="0" w:lastColumn="0" w:oddVBand="0" w:evenVBand="0" w:oddHBand="1" w:evenHBand="0" w:firstRowFirstColumn="0" w:firstRowLastColumn="0" w:lastRowFirstColumn="0" w:lastRowLastColumn="0"/>
             </w:pPr>
             <w:r>
-              <w:t>100120888</w:t>
+              <w:t>101451256</w:t>
             </w:r>
           </w:p>
         </w:tc>
@@ -4470,7 +4471,7 @@
               <w:cnfStyle w:val="000000000000" w:firstRow="0" w:lastRow="0" w:firstColumn="0" w:lastColumn="0" w:oddVBand="0" w:evenVBand="0" w:oddHBand="0" w:evenHBand="0" w:firstRowFirstColumn="0" w:firstRowLastColumn="0" w:lastRowFirstColumn="0" w:lastRowLastColumn="0"/>
             </w:pPr>
             <w:r>
-              <w:t>160295568</w:t>
+              <w:t>159015568</w:t>
             </w:r>
           </w:p>
         </w:tc>
@@ -4527,7 +4528,7 @@
               <w:cnfStyle w:val="000000100000" w:firstRow="0" w:lastRow="0" w:firstColumn="0" w:lastColumn="0" w:oddVBand="0" w:evenVBand="0" w:oddHBand="1" w:evenHBand="0" w:firstRowFirstColumn="0" w:firstRowLastColumn="0" w:lastRowFirstColumn="0" w:lastRowLastColumn="0"/>
             </w:pPr>
             <w:r>
-              <w:t>975379136</w:t>
+              <w:t>1036732544</w:t>
             </w:r>
           </w:p>
         </w:tc>
@@ -4579,7 +4580,7 @@
               <w:cnfStyle w:val="000000000000" w:firstRow="0" w:lastRow="0" w:firstColumn="0" w:lastColumn="0" w:oddVBand="0" w:evenVBand="0" w:oddHBand="0" w:evenHBand="0" w:firstRowFirstColumn="0" w:firstRowLastColumn="0" w:lastRowFirstColumn="0" w:lastRowLastColumn="0"/>
             </w:pPr>
             <w:r>
-              <w:t>157366256</w:t>
+              <w:t>155447152</w:t>
             </w:r>
           </w:p>
         </w:tc>
@@ -4635,7 +4636,7 @@
               <w:cnfStyle w:val="000000100000" w:firstRow="0" w:lastRow="0" w:firstColumn="0" w:lastColumn="0" w:oddVBand="0" w:evenVBand="0" w:oddHBand="1" w:evenHBand="0" w:firstRowFirstColumn="0" w:firstRowLastColumn="0" w:lastRowFirstColumn="0" w:lastRowLastColumn="0"/>
             </w:pPr>
             <w:r>
-              <w:t>118796448</w:t>
+              <w:t>118116920</w:t>
             </w:r>
           </w:p>
         </w:tc>
@@ -4689,7 +4690,7 @@
               <w:cnfStyle w:val="000000000000" w:firstRow="0" w:lastRow="0" w:firstColumn="0" w:lastColumn="0" w:oddVBand="0" w:evenVBand="0" w:oddHBand="0" w:evenHBand="0" w:firstRowFirstColumn="0" w:firstRowLastColumn="0" w:lastRowFirstColumn="0" w:lastRowLastColumn="0"/>
             </w:pPr>
             <w:r>
-              <w:t>137298208</w:t>
+              <w:t>136732640</w:t>
             </w:r>
           </w:p>
         </w:tc>
@@ -4744,7 +4745,7 @@
               <w:cnfStyle w:val="000000100000" w:firstRow="0" w:lastRow="0" w:firstColumn="0" w:lastColumn="0" w:oddVBand="0" w:evenVBand="0" w:oddHBand="1" w:evenHBand="0" w:firstRowFirstColumn="0" w:firstRowLastColumn="0" w:lastRowFirstColumn="0" w:lastRowLastColumn="0"/>
             </w:pPr>
             <w:r>
-              <w:t>346085120</w:t>
+              <w:t>342642752</w:t>
             </w:r>
           </w:p>
         </w:tc>
@@ -4796,7 +4797,7 @@
               <w:cnfStyle w:val="000000000000" w:firstRow="0" w:lastRow="0" w:firstColumn="0" w:lastColumn="0" w:oddVBand="0" w:evenVBand="0" w:oddHBand="0" w:evenHBand="0" w:firstRowFirstColumn="0" w:firstRowLastColumn="0" w:lastRowFirstColumn="0" w:lastRowLastColumn="0"/>
             </w:pPr>
             <w:r>
-              <w:t>352249984</w:t>
+              <w:t>422700000</w:t>
             </w:r>
           </w:p>
         </w:tc>
@@ -4851,7 +4852,7 @@
               <w:cnfStyle w:val="000000100000" w:firstRow="0" w:lastRow="0" w:firstColumn="0" w:lastColumn="0" w:oddVBand="0" w:evenVBand="0" w:oddHBand="1" w:evenHBand="0" w:firstRowFirstColumn="0" w:firstRowLastColumn="0" w:lastRowFirstColumn="0" w:lastRowLastColumn="0"/>
             </w:pPr>
             <w:r>
-              <w:t>135804880</w:t>
+              <w:t>133732304</w:t>
             </w:r>
           </w:p>
         </w:tc>
@@ -4939,7 +4940,7 @@
                 <w:rFonts w:ascii="Calibri" w:hAnsi="Calibri" w:cs="Calibri"/>
                 <w:color w:val="000000"/>
               </w:rPr>
-              <w:t>323032135</w:t>
+              <w:t>322748040</w:t>
             </w:r>
           </w:p>
         </w:tc>
@@ -5089,7 +5090,7 @@
       <w:pPr>
         <w:pStyle w:val="Caption"/>
       </w:pPr>
-      <w:bookmarkStart w:id="4" w:name="_Ref87037648"/>
+      <w:bookmarkStart w:id="3" w:name="_Ref87037648"/>
       <w:r>
         <w:t xml:space="preserve">Table </w:t>
       </w:r>
@@ -5101,7 +5102,7 @@
           <w:t>3</w:t>
         </w:r>
       </w:fldSimple>
-      <w:bookmarkEnd w:id="4"/>
+      <w:bookmarkEnd w:id="3"/>
       <w:r>
         <w:t>. Dec</w:t>
       </w:r>
@@ -5265,7 +5266,7 @@
               <w:cnfStyle w:val="000000100000" w:firstRow="0" w:lastRow="0" w:firstColumn="0" w:lastColumn="0" w:oddVBand="0" w:evenVBand="0" w:oddHBand="1" w:evenHBand="0" w:firstRowFirstColumn="0" w:firstRowLastColumn="0" w:lastRowFirstColumn="0" w:lastRowLastColumn="0"/>
             </w:pPr>
             <w:r>
-              <w:t>154248464</w:t>
+              <w:t>159925344</w:t>
             </w:r>
           </w:p>
         </w:tc>
@@ -5317,7 +5318,7 @@
               <w:cnfStyle w:val="000000000000" w:firstRow="0" w:lastRow="0" w:firstColumn="0" w:lastColumn="0" w:oddVBand="0" w:evenVBand="0" w:oddHBand="0" w:evenHBand="0" w:firstRowFirstColumn="0" w:firstRowLastColumn="0" w:lastRowFirstColumn="0" w:lastRowLastColumn="0"/>
             </w:pPr>
             <w:r>
-              <w:t>157854992</w:t>
+              <w:t>159667104</w:t>
             </w:r>
           </w:p>
         </w:tc>
@@ -5372,7 +5373,7 @@
               <w:cnfStyle w:val="000000100000" w:firstRow="0" w:lastRow="0" w:firstColumn="0" w:lastColumn="0" w:oddVBand="0" w:evenVBand="0" w:oddHBand="1" w:evenHBand="0" w:firstRowFirstColumn="0" w:firstRowLastColumn="0" w:lastRowFirstColumn="0" w:lastRowLastColumn="0"/>
             </w:pPr>
             <w:r>
-              <w:t>187809168</w:t>
+              <w:t>189253840</w:t>
             </w:r>
           </w:p>
         </w:tc>
@@ -5424,7 +5425,7 @@
               <w:cnfStyle w:val="000000000000" w:firstRow="0" w:lastRow="0" w:firstColumn="0" w:lastColumn="0" w:oddVBand="0" w:evenVBand="0" w:oddHBand="0" w:evenHBand="0" w:firstRowFirstColumn="0" w:firstRowLastColumn="0" w:lastRowFirstColumn="0" w:lastRowLastColumn="0"/>
             </w:pPr>
             <w:r>
-              <w:t>152638656</w:t>
+              <w:t>153651104</w:t>
             </w:r>
           </w:p>
         </w:tc>
@@ -5481,7 +5482,7 @@
               <w:cnfStyle w:val="000000100000" w:firstRow="0" w:lastRow="0" w:firstColumn="0" w:lastColumn="0" w:oddVBand="0" w:evenVBand="0" w:oddHBand="1" w:evenHBand="0" w:firstRowFirstColumn="0" w:firstRowLastColumn="0" w:lastRowFirstColumn="0" w:lastRowLastColumn="0"/>
             </w:pPr>
             <w:r>
-              <w:t>285897440</w:t>
+              <w:t>265476192</w:t>
             </w:r>
           </w:p>
         </w:tc>
@@ -5590,7 +5591,7 @@
               <w:cnfStyle w:val="000000100000" w:firstRow="0" w:lastRow="0" w:firstColumn="0" w:lastColumn="0" w:oddVBand="0" w:evenVBand="0" w:oddHBand="1" w:evenHBand="0" w:firstRowFirstColumn="0" w:firstRowLastColumn="0" w:lastRowFirstColumn="0" w:lastRowLastColumn="0"/>
             </w:pPr>
             <w:r>
-              <w:t>1162627456</w:t>
+              <w:t>1303164800</w:t>
             </w:r>
           </w:p>
         </w:tc>
@@ -5699,7 +5700,7 @@
               <w:cnfStyle w:val="000000100000" w:firstRow="0" w:lastRow="0" w:firstColumn="0" w:lastColumn="0" w:oddVBand="0" w:evenVBand="0" w:oddHBand="1" w:evenHBand="0" w:firstRowFirstColumn="0" w:firstRowLastColumn="0" w:lastRowFirstColumn="0" w:lastRowLastColumn="0"/>
             </w:pPr>
             <w:r>
-              <w:t>1233226368</w:t>
+              <w:t>1220075776</w:t>
             </w:r>
           </w:p>
         </w:tc>
@@ -5751,7 +5752,7 @@
               <w:cnfStyle w:val="000000000000" w:firstRow="0" w:lastRow="0" w:firstColumn="0" w:lastColumn="0" w:oddVBand="0" w:evenVBand="0" w:oddHBand="0" w:evenHBand="0" w:firstRowFirstColumn="0" w:firstRowLastColumn="0" w:lastRowFirstColumn="0" w:lastRowLastColumn="0"/>
             </w:pPr>
             <w:r>
-              <w:t>160796544</w:t>
+              <w:t>160313296</w:t>
             </w:r>
           </w:p>
         </w:tc>
@@ -5808,7 +5809,7 @@
               <w:cnfStyle w:val="000000100000" w:firstRow="0" w:lastRow="0" w:firstColumn="0" w:lastColumn="0" w:oddVBand="0" w:evenVBand="0" w:oddHBand="1" w:evenHBand="0" w:firstRowFirstColumn="0" w:firstRowLastColumn="0" w:lastRowFirstColumn="0" w:lastRowLastColumn="0"/>
             </w:pPr>
             <w:r>
-              <w:t>667411264</w:t>
+              <w:t>676526272</w:t>
             </w:r>
           </w:p>
         </w:tc>
@@ -5862,7 +5863,7 @@
               <w:cnfStyle w:val="000000000000" w:firstRow="0" w:lastRow="0" w:firstColumn="0" w:lastColumn="0" w:oddVBand="0" w:evenVBand="0" w:oddHBand="0" w:evenHBand="0" w:firstRowFirstColumn="0" w:firstRowLastColumn="0" w:lastRowFirstColumn="0" w:lastRowLastColumn="0"/>
             </w:pPr>
             <w:r>
-              <w:t>1527821696</w:t>
+              <w:t>1528524288</w:t>
             </w:r>
           </w:p>
         </w:tc>
@@ -5919,7 +5920,7 @@
               <w:cnfStyle w:val="000000100000" w:firstRow="0" w:lastRow="0" w:firstColumn="0" w:lastColumn="0" w:oddVBand="0" w:evenVBand="0" w:oddHBand="1" w:evenHBand="0" w:firstRowFirstColumn="0" w:firstRowLastColumn="0" w:lastRowFirstColumn="0" w:lastRowLastColumn="0"/>
             </w:pPr>
             <w:r>
-              <w:t>884311808</w:t>
+              <w:t>891643648</w:t>
             </w:r>
           </w:p>
         </w:tc>
@@ -5973,7 +5974,7 @@
               <w:cnfStyle w:val="000000000000" w:firstRow="0" w:lastRow="0" w:firstColumn="0" w:lastColumn="0" w:oddVBand="0" w:evenVBand="0" w:oddHBand="0" w:evenHBand="0" w:firstRowFirstColumn="0" w:firstRowLastColumn="0" w:lastRowFirstColumn="0" w:lastRowLastColumn="0"/>
             </w:pPr>
             <w:r>
-              <w:t>571128128</w:t>
+              <w:t>570810176</w:t>
             </w:r>
           </w:p>
         </w:tc>
@@ -6030,7 +6031,7 @@
               <w:cnfStyle w:val="000000100000" w:firstRow="0" w:lastRow="0" w:firstColumn="0" w:lastColumn="0" w:oddVBand="0" w:evenVBand="0" w:oddHBand="1" w:evenHBand="0" w:firstRowFirstColumn="0" w:firstRowLastColumn="0" w:lastRowFirstColumn="0" w:lastRowLastColumn="0"/>
             </w:pPr>
             <w:r>
-              <w:t>4306440704</w:t>
+              <w:t>4375567872</w:t>
             </w:r>
           </w:p>
         </w:tc>
@@ -6088,7 +6089,7 @@
               <w:cnfStyle w:val="000000000000" w:firstRow="0" w:lastRow="0" w:firstColumn="0" w:lastColumn="0" w:oddVBand="0" w:evenVBand="0" w:oddHBand="0" w:evenHBand="0" w:firstRowFirstColumn="0" w:firstRowLastColumn="0" w:lastRowFirstColumn="0" w:lastRowLastColumn="0"/>
             </w:pPr>
             <w:r>
-              <w:t>1765517184</w:t>
+              <w:t>1896296320</w:t>
             </w:r>
           </w:p>
         </w:tc>
@@ -6143,7 +6144,7 @@
               <w:cnfStyle w:val="000000100000" w:firstRow="0" w:lastRow="0" w:firstColumn="0" w:lastColumn="0" w:oddVBand="0" w:evenVBand="0" w:oddHBand="1" w:evenHBand="0" w:firstRowFirstColumn="0" w:firstRowLastColumn="0" w:lastRowFirstColumn="0" w:lastRowLastColumn="0"/>
             </w:pPr>
             <w:r>
-              <w:t>149785824</w:t>
+              <w:t>151480976</w:t>
             </w:r>
           </w:p>
         </w:tc>
@@ -6195,7 +6196,7 @@
               <w:cnfStyle w:val="000000000000" w:firstRow="0" w:lastRow="0" w:firstColumn="0" w:lastColumn="0" w:oddVBand="0" w:evenVBand="0" w:oddHBand="0" w:evenHBand="0" w:firstRowFirstColumn="0" w:firstRowLastColumn="0" w:lastRowFirstColumn="0" w:lastRowLastColumn="0"/>
             </w:pPr>
             <w:r>
-              <w:t>1219040384</w:t>
+              <w:t>1150708480</w:t>
             </w:r>
           </w:p>
         </w:tc>
@@ -6252,7 +6253,7 @@
               <w:cnfStyle w:val="000000100000" w:firstRow="0" w:lastRow="0" w:firstColumn="0" w:lastColumn="0" w:oddVBand="0" w:evenVBand="0" w:oddHBand="1" w:evenHBand="0" w:firstRowFirstColumn="0" w:firstRowLastColumn="0" w:lastRowFirstColumn="0" w:lastRowLastColumn="0"/>
             </w:pPr>
             <w:r>
-              <w:t>168301344</w:t>
+              <w:t>168198832</w:t>
             </w:r>
           </w:p>
         </w:tc>
@@ -6304,7 +6305,7 @@
               <w:cnfStyle w:val="000000000000" w:firstRow="0" w:lastRow="0" w:firstColumn="0" w:lastColumn="0" w:oddVBand="0" w:evenVBand="0" w:oddHBand="0" w:evenHBand="0" w:firstRowFirstColumn="0" w:firstRowLastColumn="0" w:lastRowFirstColumn="0" w:lastRowLastColumn="0"/>
             </w:pPr>
             <w:r>
-              <w:t>210615376</w:t>
+              <w:t>211136080</w:t>
             </w:r>
           </w:p>
         </w:tc>
@@ -6361,7 +6362,7 @@
               <w:cnfStyle w:val="000000100000" w:firstRow="0" w:lastRow="0" w:firstColumn="0" w:lastColumn="0" w:oddVBand="0" w:evenVBand="0" w:oddHBand="1" w:evenHBand="0" w:firstRowFirstColumn="0" w:firstRowLastColumn="0" w:lastRowFirstColumn="0" w:lastRowLastColumn="0"/>
             </w:pPr>
             <w:r>
-              <w:t>9019830272</w:t>
+              <w:t>10242859008</w:t>
             </w:r>
           </w:p>
         </w:tc>
@@ -6413,7 +6414,7 @@
               <w:cnfStyle w:val="000000000000" w:firstRow="0" w:lastRow="0" w:firstColumn="0" w:lastColumn="0" w:oddVBand="0" w:evenVBand="0" w:oddHBand="0" w:evenHBand="0" w:firstRowFirstColumn="0" w:firstRowLastColumn="0" w:lastRowFirstColumn="0" w:lastRowLastColumn="0"/>
             </w:pPr>
             <w:r>
-              <w:t>378613856</w:t>
+              <w:t>367692320</w:t>
             </w:r>
           </w:p>
         </w:tc>
@@ -6468,7 +6469,7 @@
               <w:cnfStyle w:val="000000100000" w:firstRow="0" w:lastRow="0" w:firstColumn="0" w:lastColumn="0" w:oddVBand="0" w:evenVBand="0" w:oddHBand="1" w:evenHBand="0" w:firstRowFirstColumn="0" w:firstRowLastColumn="0" w:lastRowFirstColumn="0" w:lastRowLastColumn="0"/>
             </w:pPr>
             <w:r>
-              <w:t>190112912</w:t>
+              <w:t>189548320</w:t>
             </w:r>
           </w:p>
         </w:tc>
@@ -6522,7 +6523,7 @@
               <w:cnfStyle w:val="000000000000" w:firstRow="0" w:lastRow="0" w:firstColumn="0" w:lastColumn="0" w:oddVBand="0" w:evenVBand="0" w:oddHBand="0" w:evenHBand="0" w:firstRowFirstColumn="0" w:firstRowLastColumn="0" w:lastRowFirstColumn="0" w:lastRowLastColumn="0"/>
             </w:pPr>
             <w:r>
-              <w:t>157073264</w:t>
+              <w:t>157156032</w:t>
             </w:r>
           </w:p>
         </w:tc>
@@ -6577,7 +6578,7 @@
               <w:cnfStyle w:val="000000100000" w:firstRow="0" w:lastRow="0" w:firstColumn="0" w:lastColumn="0" w:oddVBand="0" w:evenVBand="0" w:oddHBand="1" w:evenHBand="0" w:firstRowFirstColumn="0" w:firstRowLastColumn="0" w:lastRowFirstColumn="0" w:lastRowLastColumn="0"/>
             </w:pPr>
             <w:r>
-              <w:t>955166848</w:t>
+              <w:t>1028177664</w:t>
             </w:r>
           </w:p>
         </w:tc>
@@ -6684,7 +6685,7 @@
               <w:cnfStyle w:val="000000100000" w:firstRow="0" w:lastRow="0" w:firstColumn="0" w:lastColumn="0" w:oddVBand="0" w:evenVBand="0" w:oddHBand="1" w:evenHBand="0" w:firstRowFirstColumn="0" w:firstRowLastColumn="0" w:lastRowFirstColumn="0" w:lastRowLastColumn="0"/>
             </w:pPr>
             <w:r>
-              <w:t>171125616</w:t>
+              <w:t>170917712</w:t>
             </w:r>
           </w:p>
         </w:tc>
@@ -6768,7 +6769,7 @@
                 <w:rFonts w:ascii="Calibri" w:hAnsi="Calibri" w:cs="Calibri"/>
                 <w:color w:val="000000"/>
               </w:rPr>
-              <w:t>1483777073</w:t>
+              <w:t>1541235439</w:t>
             </w:r>
           </w:p>
         </w:tc>
@@ -7331,7 +7332,7 @@
         <w:keepNext/>
         <w:keepLines/>
       </w:pPr>
-      <w:bookmarkStart w:id="5" w:name="_Ref60419899"/>
+      <w:bookmarkStart w:id="4" w:name="_Ref60419899"/>
       <w:r>
         <w:t xml:space="preserve">Table </w:t>
       </w:r>
@@ -7343,7 +7344,7 @@
           <w:t>4</w:t>
         </w:r>
       </w:fldSimple>
-      <w:bookmarkEnd w:id="5"/>
+      <w:bookmarkEnd w:id="4"/>
       <w:r>
         <w:t>: Most Frequently Occurring Text Chars Plus Space Character</w:t>
       </w:r>
@@ -8696,1532 +8697,10 @@
         <w:t xml:space="preserve"> the td64 interface will not affect the td512 interface.</w:t>
       </w:r>
     </w:p>
-    <w:p/>
-    <w:p/>
-    <w:tbl>
-      <w:tblPr>
-        <w:tblStyle w:val="GridTable4-Accent1"/>
-        <w:tblW w:w="0" w:type="auto"/>
-        <w:tblLook w:val="04A0" w:firstRow="1" w:lastRow="0" w:firstColumn="1" w:lastColumn="0" w:noHBand="0" w:noVBand="1"/>
-      </w:tblPr>
-      <w:tblGrid>
-        <w:gridCol w:w="2337"/>
-        <w:gridCol w:w="2337"/>
-        <w:gridCol w:w="2338"/>
-        <w:gridCol w:w="2338"/>
-      </w:tblGrid>
-      <w:tr>
-        <w:trPr>
-          <w:cnfStyle w:val="100000000000" w:firstRow="1" w:lastRow="0" w:firstColumn="0" w:lastColumn="0" w:oddVBand="0" w:evenVBand="0" w:oddHBand="0" w:evenHBand="0" w:firstRowFirstColumn="0" w:firstRowLastColumn="0" w:lastRowFirstColumn="0" w:lastRowLastColumn="0"/>
-        </w:trPr>
-        <w:tc>
-          <w:tcPr>
-            <w:cnfStyle w:val="001000000000" w:firstRow="0" w:lastRow="0" w:firstColumn="1" w:lastColumn="0" w:oddVBand="0" w:evenVBand="0" w:oddHBand="0" w:evenHBand="0" w:firstRowFirstColumn="0" w:firstRowLastColumn="0" w:lastRowFirstColumn="0" w:lastRowLastColumn="0"/>
-            <w:tcW w:w="2337" w:type="dxa"/>
-          </w:tcPr>
-          <w:p/>
-        </w:tc>
-        <w:tc>
-          <w:tcPr>
-            <w:tcW w:w="2337" w:type="dxa"/>
-          </w:tcPr>
-          <w:p>
-            <w:pPr>
-              <w:cnfStyle w:val="100000000000" w:firstRow="1" w:lastRow="0" w:firstColumn="0" w:lastColumn="0" w:oddVBand="0" w:evenVBand="0" w:oddHBand="0" w:evenHBand="0" w:firstRowFirstColumn="0" w:firstRowLastColumn="0" w:lastRowFirstColumn="0" w:lastRowLastColumn="0"/>
-            </w:pPr>
-          </w:p>
-        </w:tc>
-        <w:tc>
-          <w:tcPr>
-            <w:tcW w:w="2338" w:type="dxa"/>
-          </w:tcPr>
-          <w:p>
-            <w:pPr>
-              <w:cnfStyle w:val="100000000000" w:firstRow="1" w:lastRow="0" w:firstColumn="0" w:lastColumn="0" w:oddVBand="0" w:evenVBand="0" w:oddHBand="0" w:evenHBand="0" w:firstRowFirstColumn="0" w:firstRowLastColumn="0" w:lastRowFirstColumn="0" w:lastRowLastColumn="0"/>
-            </w:pPr>
-          </w:p>
-        </w:tc>
-        <w:tc>
-          <w:tcPr>
-            <w:tcW w:w="2338" w:type="dxa"/>
-          </w:tcPr>
-          <w:p>
-            <w:pPr>
-              <w:cnfStyle w:val="100000000000" w:firstRow="1" w:lastRow="0" w:firstColumn="0" w:lastColumn="0" w:oddVBand="0" w:evenVBand="0" w:oddHBand="0" w:evenHBand="0" w:firstRowFirstColumn="0" w:firstRowLastColumn="0" w:lastRowFirstColumn="0" w:lastRowLastColumn="0"/>
-            </w:pPr>
-          </w:p>
-        </w:tc>
-      </w:tr>
-      <w:tr>
-        <w:trPr>
-          <w:cnfStyle w:val="000000100000" w:firstRow="0" w:lastRow="0" w:firstColumn="0" w:lastColumn="0" w:oddVBand="0" w:evenVBand="0" w:oddHBand="1" w:evenHBand="0" w:firstRowFirstColumn="0" w:firstRowLastColumn="0" w:lastRowFirstColumn="0" w:lastRowLastColumn="0"/>
-        </w:trPr>
-        <w:tc>
-          <w:tcPr>
-            <w:cnfStyle w:val="001000000000" w:firstRow="0" w:lastRow="0" w:firstColumn="1" w:lastColumn="0" w:oddVBand="0" w:evenVBand="0" w:oddHBand="0" w:evenHBand="0" w:firstRowFirstColumn="0" w:firstRowLastColumn="0" w:lastRowFirstColumn="0" w:lastRowLastColumn="0"/>
-            <w:tcW w:w="2337" w:type="dxa"/>
-          </w:tcPr>
-          <w:p>
-            <w:r>
-              <w:t>alice29.txt</w:t>
-            </w:r>
-          </w:p>
-        </w:tc>
-        <w:tc>
-          <w:tcPr>
-            <w:tcW w:w="2337" w:type="dxa"/>
-          </w:tcPr>
-          <w:p>
-            <w:pPr>
-              <w:cnfStyle w:val="000000100000" w:firstRow="0" w:lastRow="0" w:firstColumn="0" w:lastColumn="0" w:oddVBand="0" w:evenVBand="0" w:oddHBand="1" w:evenHBand="0" w:firstRowFirstColumn="0" w:firstRowLastColumn="0" w:lastRowFirstColumn="0" w:lastRowLastColumn="0"/>
-            </w:pPr>
-            <w:r>
-              <w:t>34.18</w:t>
-            </w:r>
-          </w:p>
-        </w:tc>
-        <w:tc>
-          <w:tcPr>
-            <w:tcW w:w="2338" w:type="dxa"/>
-          </w:tcPr>
-          <w:p>
-            <w:pPr>
-              <w:cnfStyle w:val="000000100000" w:firstRow="0" w:lastRow="0" w:firstColumn="0" w:lastColumn="0" w:oddVBand="0" w:evenVBand="0" w:oddHBand="1" w:evenHBand="0" w:firstRowFirstColumn="0" w:firstRowLastColumn="0" w:lastRowFirstColumn="0" w:lastRowLastColumn="0"/>
-            </w:pPr>
-            <w:r>
-              <w:t>177259904</w:t>
-            </w:r>
-          </w:p>
-        </w:tc>
-        <w:tc>
-          <w:tcPr>
-            <w:tcW w:w="2338" w:type="dxa"/>
-          </w:tcPr>
-          <w:p>
-            <w:pPr>
-              <w:cnfStyle w:val="000000100000" w:firstRow="0" w:lastRow="0" w:firstColumn="0" w:lastColumn="0" w:oddVBand="0" w:evenVBand="0" w:oddHBand="1" w:evenHBand="0" w:firstRowFirstColumn="0" w:firstRowLastColumn="0" w:lastRowFirstColumn="0" w:lastRowLastColumn="0"/>
-            </w:pPr>
-            <w:r>
-              <w:t>154248464</w:t>
-            </w:r>
-          </w:p>
-        </w:tc>
-      </w:tr>
-      <w:tr>
-        <w:tc>
-          <w:tcPr>
-            <w:cnfStyle w:val="001000000000" w:firstRow="0" w:lastRow="0" w:firstColumn="1" w:lastColumn="0" w:oddVBand="0" w:evenVBand="0" w:oddHBand="0" w:evenHBand="0" w:firstRowFirstColumn="0" w:firstRowLastColumn="0" w:lastRowFirstColumn="0" w:lastRowLastColumn="0"/>
-            <w:tcW w:w="2337" w:type="dxa"/>
-          </w:tcPr>
-          <w:p>
-            <w:r>
-              <w:t>asyoulik.txt</w:t>
-            </w:r>
-          </w:p>
-        </w:tc>
-        <w:tc>
-          <w:tcPr>
-            <w:tcW w:w="2337" w:type="dxa"/>
-          </w:tcPr>
-          <w:p>
-            <w:pPr>
-              <w:cnfStyle w:val="000000000000" w:firstRow="0" w:lastRow="0" w:firstColumn="0" w:lastColumn="0" w:oddVBand="0" w:evenVBand="0" w:oddHBand="0" w:evenHBand="0" w:firstRowFirstColumn="0" w:firstRowLastColumn="0" w:lastRowFirstColumn="0" w:lastRowLastColumn="0"/>
-            </w:pPr>
-            <w:r>
-              <w:t>29.80</w:t>
-            </w:r>
-          </w:p>
-        </w:tc>
-        <w:tc>
-          <w:tcPr>
-            <w:tcW w:w="2338" w:type="dxa"/>
-          </w:tcPr>
-          <w:p>
-            <w:pPr>
-              <w:cnfStyle w:val="000000000000" w:firstRow="0" w:lastRow="0" w:firstColumn="0" w:lastColumn="0" w:oddVBand="0" w:evenVBand="0" w:oddHBand="0" w:evenHBand="0" w:firstRowFirstColumn="0" w:firstRowLastColumn="0" w:lastRowFirstColumn="0" w:lastRowLastColumn="0"/>
-            </w:pPr>
-            <w:r>
-              <w:t>171949168</w:t>
-            </w:r>
-          </w:p>
-        </w:tc>
-        <w:tc>
-          <w:tcPr>
-            <w:tcW w:w="2338" w:type="dxa"/>
-          </w:tcPr>
-          <w:p>
-            <w:pPr>
-              <w:cnfStyle w:val="000000000000" w:firstRow="0" w:lastRow="0" w:firstColumn="0" w:lastColumn="0" w:oddVBand="0" w:evenVBand="0" w:oddHBand="0" w:evenHBand="0" w:firstRowFirstColumn="0" w:firstRowLastColumn="0" w:lastRowFirstColumn="0" w:lastRowLastColumn="0"/>
-            </w:pPr>
-            <w:r>
-              <w:t>157854992</w:t>
-            </w:r>
-          </w:p>
-        </w:tc>
-      </w:tr>
-      <w:tr>
-        <w:trPr>
-          <w:cnfStyle w:val="000000100000" w:firstRow="0" w:lastRow="0" w:firstColumn="0" w:lastColumn="0" w:oddVBand="0" w:evenVBand="0" w:oddHBand="1" w:evenHBand="0" w:firstRowFirstColumn="0" w:firstRowLastColumn="0" w:lastRowFirstColumn="0" w:lastRowLastColumn="0"/>
-        </w:trPr>
-        <w:tc>
-          <w:tcPr>
-            <w:cnfStyle w:val="001000000000" w:firstRow="0" w:lastRow="0" w:firstColumn="1" w:lastColumn="0" w:oddVBand="0" w:evenVBand="0" w:oddHBand="0" w:evenHBand="0" w:firstRowFirstColumn="0" w:firstRowLastColumn="0" w:lastRowFirstColumn="0" w:lastRowLastColumn="0"/>
-            <w:tcW w:w="2337" w:type="dxa"/>
-          </w:tcPr>
-          <w:p>
-            <w:r>
-              <w:t>cp.html</w:t>
-            </w:r>
-          </w:p>
-        </w:tc>
-        <w:tc>
-          <w:tcPr>
-            <w:tcW w:w="2337" w:type="dxa"/>
-          </w:tcPr>
-          <w:p>
-            <w:pPr>
-              <w:cnfStyle w:val="000000100000" w:firstRow="0" w:lastRow="0" w:firstColumn="0" w:lastColumn="0" w:oddVBand="0" w:evenVBand="0" w:oddHBand="1" w:evenHBand="0" w:firstRowFirstColumn="0" w:firstRowLastColumn="0" w:lastRowFirstColumn="0" w:lastRowLastColumn="0"/>
-            </w:pPr>
-            <w:r>
-              <w:t>18.67</w:t>
-            </w:r>
-          </w:p>
-        </w:tc>
-        <w:tc>
-          <w:tcPr>
-            <w:tcW w:w="2338" w:type="dxa"/>
-          </w:tcPr>
-          <w:p>
-            <w:pPr>
-              <w:cnfStyle w:val="000000100000" w:firstRow="0" w:lastRow="0" w:firstColumn="0" w:lastColumn="0" w:oddVBand="0" w:evenVBand="0" w:oddHBand="1" w:evenHBand="0" w:firstRowFirstColumn="0" w:firstRowLastColumn="0" w:lastRowFirstColumn="0" w:lastRowLastColumn="0"/>
-            </w:pPr>
-            <w:r>
-              <w:t>187809168</w:t>
-            </w:r>
-          </w:p>
-        </w:tc>
-        <w:tc>
-          <w:tcPr>
-            <w:tcW w:w="2338" w:type="dxa"/>
-          </w:tcPr>
-          <w:p>
-            <w:pPr>
-              <w:cnfStyle w:val="000000100000" w:firstRow="0" w:lastRow="0" w:firstColumn="0" w:lastColumn="0" w:oddVBand="0" w:evenVBand="0" w:oddHBand="1" w:evenHBand="0" w:firstRowFirstColumn="0" w:firstRowLastColumn="0" w:lastRowFirstColumn="0" w:lastRowLastColumn="0"/>
-            </w:pPr>
-            <w:r>
-              <w:t>187809168</w:t>
-            </w:r>
-          </w:p>
-        </w:tc>
-      </w:tr>
-      <w:tr>
-        <w:tc>
-          <w:tcPr>
-            <w:cnfStyle w:val="001000000000" w:firstRow="0" w:lastRow="0" w:firstColumn="1" w:lastColumn="0" w:oddVBand="0" w:evenVBand="0" w:oddHBand="0" w:evenHBand="0" w:firstRowFirstColumn="0" w:firstRowLastColumn="0" w:lastRowFirstColumn="0" w:lastRowLastColumn="0"/>
-            <w:tcW w:w="2337" w:type="dxa"/>
-          </w:tcPr>
-          <w:p>
-            <w:r>
-              <w:t>dickens</w:t>
-            </w:r>
-          </w:p>
-        </w:tc>
-        <w:tc>
-          <w:tcPr>
-            <w:tcW w:w="2337" w:type="dxa"/>
-          </w:tcPr>
-          <w:p>
-            <w:pPr>
-              <w:cnfStyle w:val="000000000000" w:firstRow="0" w:lastRow="0" w:firstColumn="0" w:lastColumn="0" w:oddVBand="0" w:evenVBand="0" w:oddHBand="0" w:evenHBand="0" w:firstRowFirstColumn="0" w:firstRowLastColumn="0" w:lastRowFirstColumn="0" w:lastRowLastColumn="0"/>
-            </w:pPr>
-            <w:r>
-              <w:t>35.47</w:t>
-            </w:r>
-          </w:p>
-        </w:tc>
-        <w:tc>
-          <w:tcPr>
-            <w:tcW w:w="2338" w:type="dxa"/>
-          </w:tcPr>
-          <w:p>
-            <w:pPr>
-              <w:cnfStyle w:val="000000000000" w:firstRow="0" w:lastRow="0" w:firstColumn="0" w:lastColumn="0" w:oddVBand="0" w:evenVBand="0" w:oddHBand="0" w:evenHBand="0" w:firstRowFirstColumn="0" w:firstRowLastColumn="0" w:lastRowFirstColumn="0" w:lastRowLastColumn="0"/>
-            </w:pPr>
-            <w:r>
-              <w:t>178473552</w:t>
-            </w:r>
-          </w:p>
-        </w:tc>
-        <w:tc>
-          <w:tcPr>
-            <w:tcW w:w="2338" w:type="dxa"/>
-          </w:tcPr>
-          <w:p>
-            <w:pPr>
-              <w:cnfStyle w:val="000000000000" w:firstRow="0" w:lastRow="0" w:firstColumn="0" w:lastColumn="0" w:oddVBand="0" w:evenVBand="0" w:oddHBand="0" w:evenHBand="0" w:firstRowFirstColumn="0" w:firstRowLastColumn="0" w:lastRowFirstColumn="0" w:lastRowLastColumn="0"/>
-            </w:pPr>
-            <w:r>
-              <w:t>152638656</w:t>
-            </w:r>
-          </w:p>
-        </w:tc>
-      </w:tr>
-      <w:tr>
-        <w:trPr>
-          <w:cnfStyle w:val="000000100000" w:firstRow="0" w:lastRow="0" w:firstColumn="0" w:lastColumn="0" w:oddVBand="0" w:evenVBand="0" w:oddHBand="1" w:evenHBand="0" w:firstRowFirstColumn="0" w:firstRowLastColumn="0" w:lastRowFirstColumn="0" w:lastRowLastColumn="0"/>
-        </w:trPr>
-        <w:tc>
-          <w:tcPr>
-            <w:cnfStyle w:val="001000000000" w:firstRow="0" w:lastRow="0" w:firstColumn="1" w:lastColumn="0" w:oddVBand="0" w:evenVBand="0" w:oddHBand="0" w:evenHBand="0" w:firstRowFirstColumn="0" w:firstRowLastColumn="0" w:lastRowFirstColumn="0" w:lastRowLastColumn="0"/>
-            <w:tcW w:w="2337" w:type="dxa"/>
-          </w:tcPr>
-          <w:p>
-            <w:proofErr w:type="spellStart"/>
-            <w:r>
-              <w:t>fields.c</w:t>
-            </w:r>
-            <w:proofErr w:type="spellEnd"/>
-          </w:p>
-        </w:tc>
-        <w:tc>
-          <w:tcPr>
-            <w:tcW w:w="2337" w:type="dxa"/>
-          </w:tcPr>
-          <w:p>
-            <w:pPr>
-              <w:cnfStyle w:val="000000100000" w:firstRow="0" w:lastRow="0" w:firstColumn="0" w:lastColumn="0" w:oddVBand="0" w:evenVBand="0" w:oddHBand="1" w:evenHBand="0" w:firstRowFirstColumn="0" w:firstRowLastColumn="0" w:lastRowFirstColumn="0" w:lastRowLastColumn="0"/>
-            </w:pPr>
-            <w:r>
-              <w:t>24.95</w:t>
-            </w:r>
-          </w:p>
-        </w:tc>
-        <w:tc>
-          <w:tcPr>
-            <w:tcW w:w="2338" w:type="dxa"/>
-          </w:tcPr>
-          <w:p>
-            <w:pPr>
-              <w:cnfStyle w:val="000000100000" w:firstRow="0" w:lastRow="0" w:firstColumn="0" w:lastColumn="0" w:oddVBand="0" w:evenVBand="0" w:oddHBand="1" w:evenHBand="0" w:firstRowFirstColumn="0" w:firstRowLastColumn="0" w:lastRowFirstColumn="0" w:lastRowLastColumn="0"/>
-            </w:pPr>
-            <w:r>
-              <w:t>359677440</w:t>
-            </w:r>
-          </w:p>
-        </w:tc>
-        <w:tc>
-          <w:tcPr>
-            <w:tcW w:w="2338" w:type="dxa"/>
-          </w:tcPr>
-          <w:p>
-            <w:pPr>
-              <w:cnfStyle w:val="000000100000" w:firstRow="0" w:lastRow="0" w:firstColumn="0" w:lastColumn="0" w:oddVBand="0" w:evenVBand="0" w:oddHBand="1" w:evenHBand="0" w:firstRowFirstColumn="0" w:firstRowLastColumn="0" w:lastRowFirstColumn="0" w:lastRowLastColumn="0"/>
-            </w:pPr>
-            <w:r>
-              <w:t>285897440</w:t>
-            </w:r>
-          </w:p>
-        </w:tc>
-      </w:tr>
-      <w:tr>
-        <w:tc>
-          <w:tcPr>
-            <w:cnfStyle w:val="001000000000" w:firstRow="0" w:lastRow="0" w:firstColumn="1" w:lastColumn="0" w:oddVBand="0" w:evenVBand="0" w:oddHBand="0" w:evenHBand="0" w:firstRowFirstColumn="0" w:firstRowLastColumn="0" w:lastRowFirstColumn="0" w:lastRowLastColumn="0"/>
-            <w:tcW w:w="2337" w:type="dxa"/>
-          </w:tcPr>
-          <w:p>
-            <w:r>
-              <w:t>fireworks.jpeg</w:t>
-            </w:r>
-          </w:p>
-        </w:tc>
-        <w:tc>
-          <w:tcPr>
-            <w:tcW w:w="2337" w:type="dxa"/>
-          </w:tcPr>
-          <w:p>
-            <w:pPr>
-              <w:cnfStyle w:val="000000000000" w:firstRow="0" w:lastRow="0" w:firstColumn="0" w:lastColumn="0" w:oddVBand="0" w:evenVBand="0" w:oddHBand="0" w:evenHBand="0" w:firstRowFirstColumn="0" w:firstRowLastColumn="0" w:lastRowFirstColumn="0" w:lastRowLastColumn="0"/>
-            </w:pPr>
-            <w:r>
-              <w:t>-0.35</w:t>
-            </w:r>
-          </w:p>
-        </w:tc>
-        <w:tc>
-          <w:tcPr>
-            <w:tcW w:w="2338" w:type="dxa"/>
-          </w:tcPr>
-          <w:p>
-            <w:pPr>
-              <w:cnfStyle w:val="000000000000" w:firstRow="0" w:lastRow="0" w:firstColumn="0" w:lastColumn="0" w:oddVBand="0" w:evenVBand="0" w:oddHBand="0" w:evenHBand="0" w:firstRowFirstColumn="0" w:firstRowLastColumn="0" w:lastRowFirstColumn="0" w:lastRowLastColumn="0"/>
-            </w:pPr>
-            <w:r>
-              <w:t>1337967360</w:t>
-            </w:r>
-          </w:p>
-        </w:tc>
-        <w:tc>
-          <w:tcPr>
-            <w:tcW w:w="2338" w:type="dxa"/>
-          </w:tcPr>
-          <w:p>
-            <w:pPr>
-              <w:cnfStyle w:val="000000000000" w:firstRow="0" w:lastRow="0" w:firstColumn="0" w:lastColumn="0" w:oddVBand="0" w:evenVBand="0" w:oddHBand="0" w:evenHBand="0" w:firstRowFirstColumn="0" w:firstRowLastColumn="0" w:lastRowFirstColumn="0" w:lastRowLastColumn="0"/>
-            </w:pPr>
-            <w:r>
-              <w:t>13676999680</w:t>
-            </w:r>
-          </w:p>
-        </w:tc>
-      </w:tr>
-      <w:tr>
-        <w:trPr>
-          <w:cnfStyle w:val="000000100000" w:firstRow="0" w:lastRow="0" w:firstColumn="0" w:lastColumn="0" w:oddVBand="0" w:evenVBand="0" w:oddHBand="1" w:evenHBand="0" w:firstRowFirstColumn="0" w:firstRowLastColumn="0" w:lastRowFirstColumn="0" w:lastRowLastColumn="0"/>
-        </w:trPr>
-        <w:tc>
-          <w:tcPr>
-            <w:cnfStyle w:val="001000000000" w:firstRow="0" w:lastRow="0" w:firstColumn="1" w:lastColumn="0" w:oddVBand="0" w:evenVBand="0" w:oddHBand="0" w:evenHBand="0" w:firstRowFirstColumn="0" w:firstRowLastColumn="0" w:lastRowFirstColumn="0" w:lastRowLastColumn="0"/>
-            <w:tcW w:w="2337" w:type="dxa"/>
-          </w:tcPr>
-          <w:p>
-            <w:proofErr w:type="spellStart"/>
-            <w:r>
-              <w:t>geo.protodata</w:t>
-            </w:r>
-            <w:proofErr w:type="spellEnd"/>
-          </w:p>
-        </w:tc>
-        <w:tc>
-          <w:tcPr>
-            <w:tcW w:w="2337" w:type="dxa"/>
-          </w:tcPr>
-          <w:p>
-            <w:pPr>
-              <w:cnfStyle w:val="000000100000" w:firstRow="0" w:lastRow="0" w:firstColumn="0" w:lastColumn="0" w:oddVBand="0" w:evenVBand="0" w:oddHBand="1" w:evenHBand="0" w:firstRowFirstColumn="0" w:firstRowLastColumn="0" w:lastRowFirstColumn="0" w:lastRowLastColumn="0"/>
-            </w:pPr>
-            <w:r>
-              <w:t>4.12</w:t>
-            </w:r>
-          </w:p>
-        </w:tc>
-        <w:tc>
-          <w:tcPr>
-            <w:tcW w:w="2338" w:type="dxa"/>
-          </w:tcPr>
-          <w:p>
-            <w:pPr>
-              <w:cnfStyle w:val="000000100000" w:firstRow="0" w:lastRow="0" w:firstColumn="0" w:lastColumn="0" w:oddVBand="0" w:evenVBand="0" w:oddHBand="1" w:evenHBand="0" w:firstRowFirstColumn="0" w:firstRowLastColumn="0" w:lastRowFirstColumn="0" w:lastRowLastColumn="0"/>
-            </w:pPr>
-            <w:r>
-              <w:t>281014208</w:t>
-            </w:r>
-          </w:p>
-        </w:tc>
-        <w:tc>
-          <w:tcPr>
-            <w:tcW w:w="2338" w:type="dxa"/>
-          </w:tcPr>
-          <w:p>
-            <w:pPr>
-              <w:cnfStyle w:val="000000100000" w:firstRow="0" w:lastRow="0" w:firstColumn="0" w:lastColumn="0" w:oddVBand="0" w:evenVBand="0" w:oddHBand="1" w:evenHBand="0" w:firstRowFirstColumn="0" w:firstRowLastColumn="0" w:lastRowFirstColumn="0" w:lastRowLastColumn="0"/>
-            </w:pPr>
-            <w:r>
-              <w:t>1162627456</w:t>
-            </w:r>
-          </w:p>
-        </w:tc>
-      </w:tr>
-      <w:tr>
-        <w:tc>
-          <w:tcPr>
-            <w:cnfStyle w:val="001000000000" w:firstRow="0" w:lastRow="0" w:firstColumn="1" w:lastColumn="0" w:oddVBand="0" w:evenVBand="0" w:oddHBand="0" w:evenHBand="0" w:firstRowFirstColumn="0" w:firstRowLastColumn="0" w:lastRowFirstColumn="0" w:lastRowLastColumn="0"/>
-            <w:tcW w:w="2337" w:type="dxa"/>
-          </w:tcPr>
-          <w:p>
-            <w:proofErr w:type="spellStart"/>
-            <w:r>
-              <w:t>grammar.lsp</w:t>
-            </w:r>
-            <w:proofErr w:type="spellEnd"/>
-          </w:p>
-        </w:tc>
-        <w:tc>
-          <w:tcPr>
-            <w:tcW w:w="2337" w:type="dxa"/>
-          </w:tcPr>
-          <w:p>
-            <w:pPr>
-              <w:cnfStyle w:val="000000000000" w:firstRow="0" w:lastRow="0" w:firstColumn="0" w:lastColumn="0" w:oddVBand="0" w:evenVBand="0" w:oddHBand="0" w:evenHBand="0" w:firstRowFirstColumn="0" w:firstRowLastColumn="0" w:lastRowFirstColumn="0" w:lastRowLastColumn="0"/>
-            </w:pPr>
-            <w:r>
-              <w:t>22.06</w:t>
-            </w:r>
-          </w:p>
-        </w:tc>
-        <w:tc>
-          <w:tcPr>
-            <w:tcW w:w="2338" w:type="dxa"/>
-          </w:tcPr>
-          <w:p>
-            <w:pPr>
-              <w:cnfStyle w:val="000000000000" w:firstRow="0" w:lastRow="0" w:firstColumn="0" w:lastColumn="0" w:oddVBand="0" w:evenVBand="0" w:oddHBand="0" w:evenHBand="0" w:firstRowFirstColumn="0" w:firstRowLastColumn="0" w:lastRowFirstColumn="0" w:lastRowLastColumn="0"/>
-            </w:pPr>
-            <w:r>
-              <w:t>413444416</w:t>
-            </w:r>
-          </w:p>
-        </w:tc>
-        <w:tc>
-          <w:tcPr>
-            <w:tcW w:w="2338" w:type="dxa"/>
-          </w:tcPr>
-          <w:p>
-            <w:pPr>
-              <w:cnfStyle w:val="000000000000" w:firstRow="0" w:lastRow="0" w:firstColumn="0" w:lastColumn="0" w:oddVBand="0" w:evenVBand="0" w:oddHBand="0" w:evenHBand="0" w:firstRowFirstColumn="0" w:firstRowLastColumn="0" w:lastRowFirstColumn="0" w:lastRowLastColumn="0"/>
-            </w:pPr>
-            <w:r>
-              <w:t>265785712</w:t>
-            </w:r>
-          </w:p>
-        </w:tc>
-      </w:tr>
-      <w:tr>
-        <w:trPr>
-          <w:cnfStyle w:val="000000100000" w:firstRow="0" w:lastRow="0" w:firstColumn="0" w:lastColumn="0" w:oddVBand="0" w:evenVBand="0" w:oddHBand="1" w:evenHBand="0" w:firstRowFirstColumn="0" w:firstRowLastColumn="0" w:lastRowFirstColumn="0" w:lastRowLastColumn="0"/>
-        </w:trPr>
-        <w:tc>
-          <w:tcPr>
-            <w:cnfStyle w:val="001000000000" w:firstRow="0" w:lastRow="0" w:firstColumn="1" w:lastColumn="0" w:oddVBand="0" w:evenVBand="0" w:oddHBand="0" w:evenHBand="0" w:firstRowFirstColumn="0" w:firstRowLastColumn="0" w:lastRowFirstColumn="0" w:lastRowLastColumn="0"/>
-            <w:tcW w:w="2337" w:type="dxa"/>
-          </w:tcPr>
-          <w:p>
-            <w:r>
-              <w:t>kennedy.xls</w:t>
-            </w:r>
-          </w:p>
-        </w:tc>
-        <w:tc>
-          <w:tcPr>
-            <w:tcW w:w="2337" w:type="dxa"/>
-          </w:tcPr>
-          <w:p>
-            <w:pPr>
-              <w:cnfStyle w:val="000000100000" w:firstRow="0" w:lastRow="0" w:firstColumn="0" w:lastColumn="0" w:oddVBand="0" w:evenVBand="0" w:oddHBand="1" w:evenHBand="0" w:firstRowFirstColumn="0" w:firstRowLastColumn="0" w:lastRowFirstColumn="0" w:lastRowLastColumn="0"/>
-            </w:pPr>
-            <w:r>
-              <w:t>30.22</w:t>
-            </w:r>
-          </w:p>
-        </w:tc>
-        <w:tc>
-          <w:tcPr>
-            <w:tcW w:w="2338" w:type="dxa"/>
-          </w:tcPr>
-          <w:p>
-            <w:pPr>
-              <w:cnfStyle w:val="000000100000" w:firstRow="0" w:lastRow="0" w:firstColumn="0" w:lastColumn="0" w:oddVBand="0" w:evenVBand="0" w:oddHBand="1" w:evenHBand="0" w:firstRowFirstColumn="0" w:firstRowLastColumn="0" w:lastRowFirstColumn="0" w:lastRowLastColumn="0"/>
-            </w:pPr>
-            <w:r>
-              <w:t>463014400</w:t>
-            </w:r>
-          </w:p>
-        </w:tc>
-        <w:tc>
-          <w:tcPr>
-            <w:tcW w:w="2338" w:type="dxa"/>
-          </w:tcPr>
-          <w:p>
-            <w:pPr>
-              <w:cnfStyle w:val="000000100000" w:firstRow="0" w:lastRow="0" w:firstColumn="0" w:lastColumn="0" w:oddVBand="0" w:evenVBand="0" w:oddHBand="1" w:evenHBand="0" w:firstRowFirstColumn="0" w:firstRowLastColumn="0" w:lastRowFirstColumn="0" w:lastRowLastColumn="0"/>
-            </w:pPr>
-            <w:r>
-              <w:t>1233226368</w:t>
-            </w:r>
-          </w:p>
-        </w:tc>
-      </w:tr>
-      <w:tr>
-        <w:tc>
-          <w:tcPr>
-            <w:cnfStyle w:val="001000000000" w:firstRow="0" w:lastRow="0" w:firstColumn="1" w:lastColumn="0" w:oddVBand="0" w:evenVBand="0" w:oddHBand="0" w:evenHBand="0" w:firstRowFirstColumn="0" w:firstRowLastColumn="0" w:lastRowFirstColumn="0" w:lastRowLastColumn="0"/>
-            <w:tcW w:w="2337" w:type="dxa"/>
-          </w:tcPr>
-          <w:p>
-            <w:r>
-              <w:t>lcet10.txt</w:t>
-            </w:r>
-          </w:p>
-        </w:tc>
-        <w:tc>
-          <w:tcPr>
-            <w:tcW w:w="2337" w:type="dxa"/>
-          </w:tcPr>
-          <w:p>
-            <w:pPr>
-              <w:cnfStyle w:val="000000000000" w:firstRow="0" w:lastRow="0" w:firstColumn="0" w:lastColumn="0" w:oddVBand="0" w:evenVBand="0" w:oddHBand="0" w:evenHBand="0" w:firstRowFirstColumn="0" w:firstRowLastColumn="0" w:lastRowFirstColumn="0" w:lastRowLastColumn="0"/>
-            </w:pPr>
-            <w:r>
-              <w:t>35.07</w:t>
-            </w:r>
-          </w:p>
-        </w:tc>
-        <w:tc>
-          <w:tcPr>
-            <w:tcW w:w="2338" w:type="dxa"/>
-          </w:tcPr>
-          <w:p>
-            <w:pPr>
-              <w:cnfStyle w:val="000000000000" w:firstRow="0" w:lastRow="0" w:firstColumn="0" w:lastColumn="0" w:oddVBand="0" w:evenVBand="0" w:oddHBand="0" w:evenHBand="0" w:firstRowFirstColumn="0" w:firstRowLastColumn="0" w:lastRowFirstColumn="0" w:lastRowLastColumn="0"/>
-            </w:pPr>
-            <w:r>
-              <w:t>182295616</w:t>
-            </w:r>
-          </w:p>
-        </w:tc>
-        <w:tc>
-          <w:tcPr>
-            <w:tcW w:w="2338" w:type="dxa"/>
-          </w:tcPr>
-          <w:p>
-            <w:pPr>
-              <w:cnfStyle w:val="000000000000" w:firstRow="0" w:lastRow="0" w:firstColumn="0" w:lastColumn="0" w:oddVBand="0" w:evenVBand="0" w:oddHBand="0" w:evenHBand="0" w:firstRowFirstColumn="0" w:firstRowLastColumn="0" w:lastRowFirstColumn="0" w:lastRowLastColumn="0"/>
-            </w:pPr>
-            <w:r>
-              <w:t>160796544</w:t>
-            </w:r>
-          </w:p>
-        </w:tc>
-      </w:tr>
-      <w:tr>
-        <w:trPr>
-          <w:cnfStyle w:val="000000100000" w:firstRow="0" w:lastRow="0" w:firstColumn="0" w:lastColumn="0" w:oddVBand="0" w:evenVBand="0" w:oddHBand="1" w:evenHBand="0" w:firstRowFirstColumn="0" w:firstRowLastColumn="0" w:lastRowFirstColumn="0" w:lastRowLastColumn="0"/>
-        </w:trPr>
-        <w:tc>
-          <w:tcPr>
-            <w:cnfStyle w:val="001000000000" w:firstRow="0" w:lastRow="0" w:firstColumn="1" w:lastColumn="0" w:oddVBand="0" w:evenVBand="0" w:oddHBand="0" w:evenHBand="0" w:firstRowFirstColumn="0" w:firstRowLastColumn="0" w:lastRowFirstColumn="0" w:lastRowLastColumn="0"/>
-            <w:tcW w:w="2337" w:type="dxa"/>
-          </w:tcPr>
-          <w:p>
-            <w:proofErr w:type="spellStart"/>
-            <w:r>
-              <w:t>mozilla</w:t>
-            </w:r>
-            <w:proofErr w:type="spellEnd"/>
-          </w:p>
-        </w:tc>
-        <w:tc>
-          <w:tcPr>
-            <w:tcW w:w="2337" w:type="dxa"/>
-          </w:tcPr>
-          <w:p>
-            <w:pPr>
-              <w:cnfStyle w:val="000000100000" w:firstRow="0" w:lastRow="0" w:firstColumn="0" w:lastColumn="0" w:oddVBand="0" w:evenVBand="0" w:oddHBand="1" w:evenHBand="0" w:firstRowFirstColumn="0" w:firstRowLastColumn="0" w:lastRowFirstColumn="0" w:lastRowLastColumn="0"/>
-            </w:pPr>
-            <w:r>
-              <w:t>18.07</w:t>
-            </w:r>
-          </w:p>
-        </w:tc>
-        <w:tc>
-          <w:tcPr>
-            <w:tcW w:w="2338" w:type="dxa"/>
-          </w:tcPr>
-          <w:p>
-            <w:pPr>
-              <w:cnfStyle w:val="000000100000" w:firstRow="0" w:lastRow="0" w:firstColumn="0" w:lastColumn="0" w:oddVBand="0" w:evenVBand="0" w:oddHBand="1" w:evenHBand="0" w:firstRowFirstColumn="0" w:firstRowLastColumn="0" w:lastRowFirstColumn="0" w:lastRowLastColumn="0"/>
-            </w:pPr>
-            <w:r>
-              <w:t>248877488</w:t>
-            </w:r>
-          </w:p>
-        </w:tc>
-        <w:tc>
-          <w:tcPr>
-            <w:tcW w:w="2338" w:type="dxa"/>
-          </w:tcPr>
-          <w:p>
-            <w:pPr>
-              <w:cnfStyle w:val="000000100000" w:firstRow="0" w:lastRow="0" w:firstColumn="0" w:lastColumn="0" w:oddVBand="0" w:evenVBand="0" w:oddHBand="1" w:evenHBand="0" w:firstRowFirstColumn="0" w:firstRowLastColumn="0" w:lastRowFirstColumn="0" w:lastRowLastColumn="0"/>
-            </w:pPr>
-            <w:r>
-              <w:t>667411264</w:t>
-            </w:r>
-          </w:p>
-        </w:tc>
-      </w:tr>
-      <w:tr>
-        <w:tc>
-          <w:tcPr>
-            <w:cnfStyle w:val="001000000000" w:firstRow="0" w:lastRow="0" w:firstColumn="1" w:lastColumn="0" w:oddVBand="0" w:evenVBand="0" w:oddHBand="0" w:evenHBand="0" w:firstRowFirstColumn="0" w:firstRowLastColumn="0" w:lastRowFirstColumn="0" w:lastRowLastColumn="0"/>
-            <w:tcW w:w="2337" w:type="dxa"/>
-          </w:tcPr>
-          <w:p>
-            <w:proofErr w:type="spellStart"/>
-            <w:r>
-              <w:t>mr</w:t>
-            </w:r>
-            <w:proofErr w:type="spellEnd"/>
-          </w:p>
-        </w:tc>
-        <w:tc>
-          <w:tcPr>
-            <w:tcW w:w="2337" w:type="dxa"/>
-          </w:tcPr>
-          <w:p>
-            <w:pPr>
-              <w:cnfStyle w:val="000000000000" w:firstRow="0" w:lastRow="0" w:firstColumn="0" w:lastColumn="0" w:oddVBand="0" w:evenVBand="0" w:oddHBand="0" w:evenHBand="0" w:firstRowFirstColumn="0" w:firstRowLastColumn="0" w:lastRowFirstColumn="0" w:lastRowLastColumn="0"/>
-            </w:pPr>
-            <w:r>
-              <w:t>47.48</w:t>
-            </w:r>
-          </w:p>
-        </w:tc>
-        <w:tc>
-          <w:tcPr>
-            <w:tcW w:w="2338" w:type="dxa"/>
-          </w:tcPr>
-          <w:p>
-            <w:pPr>
-              <w:cnfStyle w:val="000000000000" w:firstRow="0" w:lastRow="0" w:firstColumn="0" w:lastColumn="0" w:oddVBand="0" w:evenVBand="0" w:oddHBand="0" w:evenHBand="0" w:firstRowFirstColumn="0" w:firstRowLastColumn="0" w:lastRowFirstColumn="0" w:lastRowLastColumn="0"/>
-            </w:pPr>
-            <w:r>
-              <w:t>347527520</w:t>
-            </w:r>
-          </w:p>
-        </w:tc>
-        <w:tc>
-          <w:tcPr>
-            <w:tcW w:w="2338" w:type="dxa"/>
-          </w:tcPr>
-          <w:p>
-            <w:pPr>
-              <w:cnfStyle w:val="000000000000" w:firstRow="0" w:lastRow="0" w:firstColumn="0" w:lastColumn="0" w:oddVBand="0" w:evenVBand="0" w:oddHBand="0" w:evenHBand="0" w:firstRowFirstColumn="0" w:firstRowLastColumn="0" w:lastRowFirstColumn="0" w:lastRowLastColumn="0"/>
-            </w:pPr>
-            <w:r>
-              <w:t>1527821696</w:t>
-            </w:r>
-          </w:p>
-        </w:tc>
-      </w:tr>
-      <w:tr>
-        <w:trPr>
-          <w:cnfStyle w:val="000000100000" w:firstRow="0" w:lastRow="0" w:firstColumn="0" w:lastColumn="0" w:oddVBand="0" w:evenVBand="0" w:oddHBand="1" w:evenHBand="0" w:firstRowFirstColumn="0" w:firstRowLastColumn="0" w:lastRowFirstColumn="0" w:lastRowLastColumn="0"/>
-        </w:trPr>
-        <w:tc>
-          <w:tcPr>
-            <w:cnfStyle w:val="001000000000" w:firstRow="0" w:lastRow="0" w:firstColumn="1" w:lastColumn="0" w:oddVBand="0" w:evenVBand="0" w:oddHBand="0" w:evenHBand="0" w:firstRowFirstColumn="0" w:firstRowLastColumn="0" w:lastRowFirstColumn="0" w:lastRowLastColumn="0"/>
-            <w:tcW w:w="2337" w:type="dxa"/>
-          </w:tcPr>
-          <w:p>
-            <w:proofErr w:type="spellStart"/>
-            <w:r>
-              <w:t>nci</w:t>
-            </w:r>
-            <w:proofErr w:type="spellEnd"/>
-          </w:p>
-        </w:tc>
-        <w:tc>
-          <w:tcPr>
-            <w:tcW w:w="2337" w:type="dxa"/>
-          </w:tcPr>
-          <w:p>
-            <w:pPr>
-              <w:cnfStyle w:val="000000100000" w:firstRow="0" w:lastRow="0" w:firstColumn="0" w:lastColumn="0" w:oddVBand="0" w:evenVBand="0" w:oddHBand="1" w:evenHBand="0" w:firstRowFirstColumn="0" w:firstRowLastColumn="0" w:lastRowFirstColumn="0" w:lastRowLastColumn="0"/>
-            </w:pPr>
-            <w:r>
-              <w:t>38.13</w:t>
-            </w:r>
-          </w:p>
-        </w:tc>
-        <w:tc>
-          <w:tcPr>
-            <w:tcW w:w="2338" w:type="dxa"/>
-          </w:tcPr>
-          <w:p>
-            <w:pPr>
-              <w:cnfStyle w:val="000000100000" w:firstRow="0" w:lastRow="0" w:firstColumn="0" w:lastColumn="0" w:oddVBand="0" w:evenVBand="0" w:oddHBand="1" w:evenHBand="0" w:firstRowFirstColumn="0" w:firstRowLastColumn="0" w:lastRowFirstColumn="0" w:lastRowLastColumn="0"/>
-            </w:pPr>
-            <w:r>
-              <w:t>296269824</w:t>
-            </w:r>
-          </w:p>
-        </w:tc>
-        <w:tc>
-          <w:tcPr>
-            <w:tcW w:w="2338" w:type="dxa"/>
-          </w:tcPr>
-          <w:p>
-            <w:pPr>
-              <w:cnfStyle w:val="000000100000" w:firstRow="0" w:lastRow="0" w:firstColumn="0" w:lastColumn="0" w:oddVBand="0" w:evenVBand="0" w:oddHBand="1" w:evenHBand="0" w:firstRowFirstColumn="0" w:firstRowLastColumn="0" w:lastRowFirstColumn="0" w:lastRowLastColumn="0"/>
-            </w:pPr>
-            <w:r>
-              <w:t>884311808</w:t>
-            </w:r>
-          </w:p>
-        </w:tc>
-      </w:tr>
-      <w:tr>
-        <w:tc>
-          <w:tcPr>
-            <w:cnfStyle w:val="001000000000" w:firstRow="0" w:lastRow="0" w:firstColumn="1" w:lastColumn="0" w:oddVBand="0" w:evenVBand="0" w:oddHBand="0" w:evenHBand="0" w:firstRowFirstColumn="0" w:firstRowLastColumn="0" w:lastRowFirstColumn="0" w:lastRowLastColumn="0"/>
-            <w:tcW w:w="2337" w:type="dxa"/>
-          </w:tcPr>
-          <w:p>
-            <w:proofErr w:type="spellStart"/>
-            <w:r>
-              <w:t>ooffice</w:t>
-            </w:r>
-            <w:proofErr w:type="spellEnd"/>
-          </w:p>
-        </w:tc>
-        <w:tc>
-          <w:tcPr>
-            <w:tcW w:w="2337" w:type="dxa"/>
-          </w:tcPr>
-          <w:p>
-            <w:pPr>
-              <w:cnfStyle w:val="000000000000" w:firstRow="0" w:lastRow="0" w:firstColumn="0" w:lastColumn="0" w:oddVBand="0" w:evenVBand="0" w:oddHBand="0" w:evenHBand="0" w:firstRowFirstColumn="0" w:firstRowLastColumn="0" w:lastRowFirstColumn="0" w:lastRowLastColumn="0"/>
-            </w:pPr>
-            <w:r>
-              <w:t>8.04</w:t>
-            </w:r>
-          </w:p>
-        </w:tc>
-        <w:tc>
-          <w:tcPr>
-            <w:tcW w:w="2338" w:type="dxa"/>
-          </w:tcPr>
-          <w:p>
-            <w:pPr>
-              <w:cnfStyle w:val="000000000000" w:firstRow="0" w:lastRow="0" w:firstColumn="0" w:lastColumn="0" w:oddVBand="0" w:evenVBand="0" w:oddHBand="0" w:evenHBand="0" w:firstRowFirstColumn="0" w:firstRowLastColumn="0" w:lastRowFirstColumn="0" w:lastRowLastColumn="0"/>
-            </w:pPr>
-            <w:r>
-              <w:t>187093392</w:t>
-            </w:r>
-          </w:p>
-        </w:tc>
-        <w:tc>
-          <w:tcPr>
-            <w:tcW w:w="2338" w:type="dxa"/>
-          </w:tcPr>
-          <w:p>
-            <w:pPr>
-              <w:cnfStyle w:val="000000000000" w:firstRow="0" w:lastRow="0" w:firstColumn="0" w:lastColumn="0" w:oddVBand="0" w:evenVBand="0" w:oddHBand="0" w:evenHBand="0" w:firstRowFirstColumn="0" w:firstRowLastColumn="0" w:lastRowFirstColumn="0" w:lastRowLastColumn="0"/>
-            </w:pPr>
-            <w:r>
-              <w:t>571128128</w:t>
-            </w:r>
-          </w:p>
-        </w:tc>
-      </w:tr>
-      <w:tr>
-        <w:trPr>
-          <w:cnfStyle w:val="000000100000" w:firstRow="0" w:lastRow="0" w:firstColumn="0" w:lastColumn="0" w:oddVBand="0" w:evenVBand="0" w:oddHBand="1" w:evenHBand="0" w:firstRowFirstColumn="0" w:firstRowLastColumn="0" w:lastRowFirstColumn="0" w:lastRowLastColumn="0"/>
-        </w:trPr>
-        <w:tc>
-          <w:tcPr>
-            <w:cnfStyle w:val="001000000000" w:firstRow="0" w:lastRow="0" w:firstColumn="1" w:lastColumn="0" w:oddVBand="0" w:evenVBand="0" w:oddHBand="0" w:evenHBand="0" w:firstRowFirstColumn="0" w:firstRowLastColumn="0" w:lastRowFirstColumn="0" w:lastRowLastColumn="0"/>
-            <w:tcW w:w="2337" w:type="dxa"/>
-          </w:tcPr>
-          <w:p>
-            <w:proofErr w:type="spellStart"/>
-            <w:r>
-              <w:t>osdb</w:t>
-            </w:r>
-            <w:proofErr w:type="spellEnd"/>
-          </w:p>
-        </w:tc>
-        <w:tc>
-          <w:tcPr>
-            <w:tcW w:w="2337" w:type="dxa"/>
-          </w:tcPr>
-          <w:p>
-            <w:pPr>
-              <w:cnfStyle w:val="000000100000" w:firstRow="0" w:lastRow="0" w:firstColumn="0" w:lastColumn="0" w:oddVBand="0" w:evenVBand="0" w:oddHBand="1" w:evenHBand="0" w:firstRowFirstColumn="0" w:firstRowLastColumn="0" w:lastRowFirstColumn="0" w:lastRowLastColumn="0"/>
-            </w:pPr>
-            <w:r>
-              <w:t>1.62</w:t>
-            </w:r>
-          </w:p>
-        </w:tc>
-        <w:tc>
-          <w:tcPr>
-            <w:tcW w:w="2338" w:type="dxa"/>
-          </w:tcPr>
-          <w:p>
-            <w:pPr>
-              <w:cnfStyle w:val="000000100000" w:firstRow="0" w:lastRow="0" w:firstColumn="0" w:lastColumn="0" w:oddVBand="0" w:evenVBand="0" w:oddHBand="1" w:evenHBand="0" w:firstRowFirstColumn="0" w:firstRowLastColumn="0" w:lastRowFirstColumn="0" w:lastRowLastColumn="0"/>
-            </w:pPr>
-            <w:r>
-              <w:t>282813184</w:t>
-            </w:r>
-          </w:p>
-        </w:tc>
-        <w:tc>
-          <w:tcPr>
-            <w:tcW w:w="2338" w:type="dxa"/>
-          </w:tcPr>
-          <w:p>
-            <w:pPr>
-              <w:cnfStyle w:val="000000100000" w:firstRow="0" w:lastRow="0" w:firstColumn="0" w:lastColumn="0" w:oddVBand="0" w:evenVBand="0" w:oddHBand="1" w:evenHBand="0" w:firstRowFirstColumn="0" w:firstRowLastColumn="0" w:lastRowFirstColumn="0" w:lastRowLastColumn="0"/>
-            </w:pPr>
-            <w:r>
-              <w:t>4306440704</w:t>
-            </w:r>
-          </w:p>
-        </w:tc>
-      </w:tr>
-      <w:tr>
-        <w:tc>
-          <w:tcPr>
-            <w:cnfStyle w:val="001000000000" w:firstRow="0" w:lastRow="0" w:firstColumn="1" w:lastColumn="0" w:oddVBand="0" w:evenVBand="0" w:oddHBand="0" w:evenHBand="0" w:firstRowFirstColumn="0" w:firstRowLastColumn="0" w:lastRowFirstColumn="0" w:lastRowLastColumn="0"/>
-            <w:tcW w:w="2337" w:type="dxa"/>
-          </w:tcPr>
-          <w:p>
-            <w:r>
-              <w:t>paper-100k.pdf</w:t>
-            </w:r>
-          </w:p>
-        </w:tc>
-        <w:tc>
-          <w:tcPr>
-            <w:tcW w:w="2337" w:type="dxa"/>
-          </w:tcPr>
-          <w:p>
-            <w:pPr>
-              <w:cnfStyle w:val="000000000000" w:firstRow="0" w:lastRow="0" w:firstColumn="0" w:lastColumn="0" w:oddVBand="0" w:evenVBand="0" w:oddHBand="0" w:evenHBand="0" w:firstRowFirstColumn="0" w:firstRowLastColumn="0" w:lastRowFirstColumn="0" w:lastRowLastColumn="0"/>
-            </w:pPr>
-            <w:r>
-              <w:t>6.29</w:t>
-            </w:r>
-          </w:p>
-        </w:tc>
-        <w:tc>
-          <w:tcPr>
-            <w:tcW w:w="2338" w:type="dxa"/>
-          </w:tcPr>
-          <w:p>
-            <w:pPr>
-              <w:cnfStyle w:val="000000000000" w:firstRow="0" w:lastRow="0" w:firstColumn="0" w:lastColumn="0" w:oddVBand="0" w:evenVBand="0" w:oddHBand="0" w:evenHBand="0" w:firstRowFirstColumn="0" w:firstRowLastColumn="0" w:lastRowFirstColumn="0" w:lastRowLastColumn="0"/>
-            </w:pPr>
-            <w:r>
-              <w:t>613173632</w:t>
-            </w:r>
-          </w:p>
-        </w:tc>
-        <w:tc>
-          <w:tcPr>
-            <w:tcW w:w="2338" w:type="dxa"/>
-          </w:tcPr>
-          <w:p>
-            <w:pPr>
-              <w:cnfStyle w:val="000000000000" w:firstRow="0" w:lastRow="0" w:firstColumn="0" w:lastColumn="0" w:oddVBand="0" w:evenVBand="0" w:oddHBand="0" w:evenHBand="0" w:firstRowFirstColumn="0" w:firstRowLastColumn="0" w:lastRowFirstColumn="0" w:lastRowLastColumn="0"/>
-            </w:pPr>
-            <w:r>
-              <w:t>1765517184</w:t>
-            </w:r>
-          </w:p>
-        </w:tc>
-      </w:tr>
-      <w:tr>
-        <w:trPr>
-          <w:cnfStyle w:val="000000100000" w:firstRow="0" w:lastRow="0" w:firstColumn="0" w:lastColumn="0" w:oddVBand="0" w:evenVBand="0" w:oddHBand="1" w:evenHBand="0" w:firstRowFirstColumn="0" w:firstRowLastColumn="0" w:lastRowFirstColumn="0" w:lastRowLastColumn="0"/>
-        </w:trPr>
-        <w:tc>
-          <w:tcPr>
-            <w:cnfStyle w:val="001000000000" w:firstRow="0" w:lastRow="0" w:firstColumn="1" w:lastColumn="0" w:oddVBand="0" w:evenVBand="0" w:oddHBand="0" w:evenHBand="0" w:firstRowFirstColumn="0" w:firstRowLastColumn="0" w:lastRowFirstColumn="0" w:lastRowLastColumn="0"/>
-            <w:tcW w:w="2337" w:type="dxa"/>
-          </w:tcPr>
-          <w:p>
-            <w:r>
-              <w:t>plrabn12.txt</w:t>
-            </w:r>
-          </w:p>
-        </w:tc>
-        <w:tc>
-          <w:tcPr>
-            <w:tcW w:w="2337" w:type="dxa"/>
-          </w:tcPr>
-          <w:p>
-            <w:pPr>
-              <w:cnfStyle w:val="000000100000" w:firstRow="0" w:lastRow="0" w:firstColumn="0" w:lastColumn="0" w:oddVBand="0" w:evenVBand="0" w:oddHBand="1" w:evenHBand="0" w:firstRowFirstColumn="0" w:firstRowLastColumn="0" w:lastRowFirstColumn="0" w:lastRowLastColumn="0"/>
-            </w:pPr>
-            <w:r>
-              <w:t>35.50</w:t>
-            </w:r>
-          </w:p>
-        </w:tc>
-        <w:tc>
-          <w:tcPr>
-            <w:tcW w:w="2338" w:type="dxa"/>
-          </w:tcPr>
-          <w:p>
-            <w:pPr>
-              <w:cnfStyle w:val="000000100000" w:firstRow="0" w:lastRow="0" w:firstColumn="0" w:lastColumn="0" w:oddVBand="0" w:evenVBand="0" w:oddHBand="1" w:evenHBand="0" w:firstRowFirstColumn="0" w:firstRowLastColumn="0" w:lastRowFirstColumn="0" w:lastRowLastColumn="0"/>
-            </w:pPr>
-            <w:r>
-              <w:t>179130480</w:t>
-            </w:r>
-          </w:p>
-        </w:tc>
-        <w:tc>
-          <w:tcPr>
-            <w:tcW w:w="2338" w:type="dxa"/>
-          </w:tcPr>
-          <w:p>
-            <w:pPr>
-              <w:cnfStyle w:val="000000100000" w:firstRow="0" w:lastRow="0" w:firstColumn="0" w:lastColumn="0" w:oddVBand="0" w:evenVBand="0" w:oddHBand="1" w:evenHBand="0" w:firstRowFirstColumn="0" w:firstRowLastColumn="0" w:lastRowFirstColumn="0" w:lastRowLastColumn="0"/>
-            </w:pPr>
-            <w:r>
-              <w:t>149785824</w:t>
-            </w:r>
-          </w:p>
-        </w:tc>
-      </w:tr>
-      <w:tr>
-        <w:tc>
-          <w:tcPr>
-            <w:cnfStyle w:val="001000000000" w:firstRow="0" w:lastRow="0" w:firstColumn="1" w:lastColumn="0" w:oddVBand="0" w:evenVBand="0" w:oddHBand="0" w:evenHBand="0" w:firstRowFirstColumn="0" w:firstRowLastColumn="0" w:lastRowFirstColumn="0" w:lastRowLastColumn="0"/>
-            <w:tcW w:w="2337" w:type="dxa"/>
-          </w:tcPr>
-          <w:p>
-            <w:r>
-              <w:t>ptt5</w:t>
-            </w:r>
-          </w:p>
-        </w:tc>
-        <w:tc>
-          <w:tcPr>
-            <w:tcW w:w="2337" w:type="dxa"/>
-          </w:tcPr>
-          <w:p>
-            <w:pPr>
-              <w:cnfStyle w:val="000000000000" w:firstRow="0" w:lastRow="0" w:firstColumn="0" w:lastColumn="0" w:oddVBand="0" w:evenVBand="0" w:oddHBand="0" w:evenHBand="0" w:firstRowFirstColumn="0" w:firstRowLastColumn="0" w:lastRowFirstColumn="0" w:lastRowLastColumn="0"/>
-            </w:pPr>
-            <w:r>
-              <w:t>70.07</w:t>
-            </w:r>
-          </w:p>
-        </w:tc>
-        <w:tc>
-          <w:tcPr>
-            <w:tcW w:w="2338" w:type="dxa"/>
-          </w:tcPr>
-          <w:p>
-            <w:pPr>
-              <w:cnfStyle w:val="000000000000" w:firstRow="0" w:lastRow="0" w:firstColumn="0" w:lastColumn="0" w:oddVBand="0" w:evenVBand="0" w:oddHBand="0" w:evenHBand="0" w:firstRowFirstColumn="0" w:firstRowLastColumn="0" w:lastRowFirstColumn="0" w:lastRowLastColumn="0"/>
-            </w:pPr>
-            <w:r>
-              <w:t>330680416</w:t>
-            </w:r>
-          </w:p>
-        </w:tc>
-        <w:tc>
-          <w:tcPr>
-            <w:tcW w:w="2338" w:type="dxa"/>
-          </w:tcPr>
-          <w:p>
-            <w:pPr>
-              <w:cnfStyle w:val="000000000000" w:firstRow="0" w:lastRow="0" w:firstColumn="0" w:lastColumn="0" w:oddVBand="0" w:evenVBand="0" w:oddHBand="0" w:evenHBand="0" w:firstRowFirstColumn="0" w:firstRowLastColumn="0" w:lastRowFirstColumn="0" w:lastRowLastColumn="0"/>
-            </w:pPr>
-            <w:r>
-              <w:t>1219040384</w:t>
-            </w:r>
-          </w:p>
-        </w:tc>
-      </w:tr>
-      <w:tr>
-        <w:trPr>
-          <w:cnfStyle w:val="000000100000" w:firstRow="0" w:lastRow="0" w:firstColumn="0" w:lastColumn="0" w:oddVBand="0" w:evenVBand="0" w:oddHBand="1" w:evenHBand="0" w:firstRowFirstColumn="0" w:firstRowLastColumn="0" w:lastRowFirstColumn="0" w:lastRowLastColumn="0"/>
-        </w:trPr>
-        <w:tc>
-          <w:tcPr>
-            <w:cnfStyle w:val="001000000000" w:firstRow="0" w:lastRow="0" w:firstColumn="1" w:lastColumn="0" w:oddVBand="0" w:evenVBand="0" w:oddHBand="0" w:evenHBand="0" w:firstRowFirstColumn="0" w:firstRowLastColumn="0" w:lastRowFirstColumn="0" w:lastRowLastColumn="0"/>
-            <w:tcW w:w="2337" w:type="dxa"/>
-          </w:tcPr>
-          <w:p>
-            <w:proofErr w:type="spellStart"/>
-            <w:r>
-              <w:t>reymont</w:t>
-            </w:r>
-            <w:proofErr w:type="spellEnd"/>
-          </w:p>
-        </w:tc>
-        <w:tc>
-          <w:tcPr>
-            <w:tcW w:w="2337" w:type="dxa"/>
-          </w:tcPr>
-          <w:p>
-            <w:pPr>
-              <w:cnfStyle w:val="000000100000" w:firstRow="0" w:lastRow="0" w:firstColumn="0" w:lastColumn="0" w:oddVBand="0" w:evenVBand="0" w:oddHBand="1" w:evenHBand="0" w:firstRowFirstColumn="0" w:firstRowLastColumn="0" w:lastRowFirstColumn="0" w:lastRowLastColumn="0"/>
-            </w:pPr>
-            <w:r>
-              <w:t>21.57</w:t>
-            </w:r>
-          </w:p>
-        </w:tc>
-        <w:tc>
-          <w:tcPr>
-            <w:tcW w:w="2338" w:type="dxa"/>
-          </w:tcPr>
-          <w:p>
-            <w:pPr>
-              <w:cnfStyle w:val="000000100000" w:firstRow="0" w:lastRow="0" w:firstColumn="0" w:lastColumn="0" w:oddVBand="0" w:evenVBand="0" w:oddHBand="1" w:evenHBand="0" w:firstRowFirstColumn="0" w:firstRowLastColumn="0" w:lastRowFirstColumn="0" w:lastRowLastColumn="0"/>
-            </w:pPr>
-            <w:r>
-              <w:t>100120888</w:t>
-            </w:r>
-          </w:p>
-        </w:tc>
-        <w:tc>
-          <w:tcPr>
-            <w:tcW w:w="2338" w:type="dxa"/>
-          </w:tcPr>
-          <w:p>
-            <w:pPr>
-              <w:cnfStyle w:val="000000100000" w:firstRow="0" w:lastRow="0" w:firstColumn="0" w:lastColumn="0" w:oddVBand="0" w:evenVBand="0" w:oddHBand="1" w:evenHBand="0" w:firstRowFirstColumn="0" w:firstRowLastColumn="0" w:lastRowFirstColumn="0" w:lastRowLastColumn="0"/>
-            </w:pPr>
-            <w:r>
-              <w:t>168301344</w:t>
-            </w:r>
-          </w:p>
-        </w:tc>
-      </w:tr>
-      <w:tr>
-        <w:tc>
-          <w:tcPr>
-            <w:cnfStyle w:val="001000000000" w:firstRow="0" w:lastRow="0" w:firstColumn="1" w:lastColumn="0" w:oddVBand="0" w:evenVBand="0" w:oddHBand="0" w:evenHBand="0" w:firstRowFirstColumn="0" w:firstRowLastColumn="0" w:lastRowFirstColumn="0" w:lastRowLastColumn="0"/>
-            <w:tcW w:w="2337" w:type="dxa"/>
-          </w:tcPr>
-          <w:p>
-            <w:r>
-              <w:t>samba</w:t>
-            </w:r>
-          </w:p>
-        </w:tc>
-        <w:tc>
-          <w:tcPr>
-            <w:tcW w:w="2337" w:type="dxa"/>
-          </w:tcPr>
-          <w:p>
-            <w:pPr>
-              <w:cnfStyle w:val="000000000000" w:firstRow="0" w:lastRow="0" w:firstColumn="0" w:lastColumn="0" w:oddVBand="0" w:evenVBand="0" w:oddHBand="0" w:evenHBand="0" w:firstRowFirstColumn="0" w:firstRowLastColumn="0" w:lastRowFirstColumn="0" w:lastRowLastColumn="0"/>
-            </w:pPr>
-            <w:r>
-              <w:t>26.46</w:t>
-            </w:r>
-          </w:p>
-        </w:tc>
-        <w:tc>
-          <w:tcPr>
-            <w:tcW w:w="2338" w:type="dxa"/>
-          </w:tcPr>
-          <w:p>
-            <w:pPr>
-              <w:cnfStyle w:val="000000000000" w:firstRow="0" w:lastRow="0" w:firstColumn="0" w:lastColumn="0" w:oddVBand="0" w:evenVBand="0" w:oddHBand="0" w:evenHBand="0" w:firstRowFirstColumn="0" w:firstRowLastColumn="0" w:lastRowFirstColumn="0" w:lastRowLastColumn="0"/>
-            </w:pPr>
-            <w:r>
-              <w:t>160295568</w:t>
-            </w:r>
-          </w:p>
-        </w:tc>
-        <w:tc>
-          <w:tcPr>
-            <w:tcW w:w="2338" w:type="dxa"/>
-          </w:tcPr>
-          <w:p>
-            <w:pPr>
-              <w:cnfStyle w:val="000000000000" w:firstRow="0" w:lastRow="0" w:firstColumn="0" w:lastColumn="0" w:oddVBand="0" w:evenVBand="0" w:oddHBand="0" w:evenHBand="0" w:firstRowFirstColumn="0" w:firstRowLastColumn="0" w:lastRowFirstColumn="0" w:lastRowLastColumn="0"/>
-            </w:pPr>
-            <w:r>
-              <w:t>210615376</w:t>
-            </w:r>
-          </w:p>
-        </w:tc>
-      </w:tr>
-      <w:tr>
-        <w:trPr>
-          <w:cnfStyle w:val="000000100000" w:firstRow="0" w:lastRow="0" w:firstColumn="0" w:lastColumn="0" w:oddVBand="0" w:evenVBand="0" w:oddHBand="1" w:evenHBand="0" w:firstRowFirstColumn="0" w:firstRowLastColumn="0" w:lastRowFirstColumn="0" w:lastRowLastColumn="0"/>
-        </w:trPr>
-        <w:tc>
-          <w:tcPr>
-            <w:cnfStyle w:val="001000000000" w:firstRow="0" w:lastRow="0" w:firstColumn="1" w:lastColumn="0" w:oddVBand="0" w:evenVBand="0" w:oddHBand="0" w:evenHBand="0" w:firstRowFirstColumn="0" w:firstRowLastColumn="0" w:lastRowFirstColumn="0" w:lastRowLastColumn="0"/>
-            <w:tcW w:w="2337" w:type="dxa"/>
-          </w:tcPr>
-          <w:p>
-            <w:proofErr w:type="spellStart"/>
-            <w:r>
-              <w:t>sao</w:t>
-            </w:r>
-            <w:proofErr w:type="spellEnd"/>
-          </w:p>
-        </w:tc>
-        <w:tc>
-          <w:tcPr>
-            <w:tcW w:w="2337" w:type="dxa"/>
-          </w:tcPr>
-          <w:p>
-            <w:pPr>
-              <w:cnfStyle w:val="000000100000" w:firstRow="0" w:lastRow="0" w:firstColumn="0" w:lastColumn="0" w:oddVBand="0" w:evenVBand="0" w:oddHBand="1" w:evenHBand="0" w:firstRowFirstColumn="0" w:firstRowLastColumn="0" w:lastRowFirstColumn="0" w:lastRowLastColumn="0"/>
-            </w:pPr>
-            <w:r>
-              <w:t>-0.39</w:t>
-            </w:r>
-          </w:p>
-        </w:tc>
-        <w:tc>
-          <w:tcPr>
-            <w:tcW w:w="2338" w:type="dxa"/>
-          </w:tcPr>
-          <w:p>
-            <w:pPr>
-              <w:cnfStyle w:val="000000100000" w:firstRow="0" w:lastRow="0" w:firstColumn="0" w:lastColumn="0" w:oddVBand="0" w:evenVBand="0" w:oddHBand="1" w:evenHBand="0" w:firstRowFirstColumn="0" w:firstRowLastColumn="0" w:lastRowFirstColumn="0" w:lastRowLastColumn="0"/>
-            </w:pPr>
-            <w:r>
-              <w:t>975379136</w:t>
-            </w:r>
-          </w:p>
-        </w:tc>
-        <w:tc>
-          <w:tcPr>
-            <w:tcW w:w="2338" w:type="dxa"/>
-          </w:tcPr>
-          <w:p>
-            <w:pPr>
-              <w:cnfStyle w:val="000000100000" w:firstRow="0" w:lastRow="0" w:firstColumn="0" w:lastColumn="0" w:oddVBand="0" w:evenVBand="0" w:oddHBand="1" w:evenHBand="0" w:firstRowFirstColumn="0" w:firstRowLastColumn="0" w:lastRowFirstColumn="0" w:lastRowLastColumn="0"/>
-            </w:pPr>
-            <w:r>
-              <w:t>9019830272</w:t>
-            </w:r>
-          </w:p>
-        </w:tc>
-      </w:tr>
-      <w:tr>
-        <w:tc>
-          <w:tcPr>
-            <w:cnfStyle w:val="001000000000" w:firstRow="0" w:lastRow="0" w:firstColumn="1" w:lastColumn="0" w:oddVBand="0" w:evenVBand="0" w:oddHBand="0" w:evenHBand="0" w:firstRowFirstColumn="0" w:firstRowLastColumn="0" w:lastRowFirstColumn="0" w:lastRowLastColumn="0"/>
-            <w:tcW w:w="2337" w:type="dxa"/>
-          </w:tcPr>
-          <w:p>
-            <w:r>
-              <w:t>sum</w:t>
-            </w:r>
-          </w:p>
-        </w:tc>
-        <w:tc>
-          <w:tcPr>
-            <w:tcW w:w="2337" w:type="dxa"/>
-          </w:tcPr>
-          <w:p>
-            <w:pPr>
-              <w:cnfStyle w:val="000000000000" w:firstRow="0" w:lastRow="0" w:firstColumn="0" w:lastColumn="0" w:oddVBand="0" w:evenVBand="0" w:oddHBand="0" w:evenHBand="0" w:firstRowFirstColumn="0" w:firstRowLastColumn="0" w:lastRowFirstColumn="0" w:lastRowLastColumn="0"/>
-            </w:pPr>
-            <w:r>
-              <w:t>29.71</w:t>
-            </w:r>
-          </w:p>
-        </w:tc>
-        <w:tc>
-          <w:tcPr>
-            <w:tcW w:w="2338" w:type="dxa"/>
-          </w:tcPr>
-          <w:p>
-            <w:pPr>
-              <w:cnfStyle w:val="000000000000" w:firstRow="0" w:lastRow="0" w:firstColumn="0" w:lastColumn="0" w:oddVBand="0" w:evenVBand="0" w:oddHBand="0" w:evenHBand="0" w:firstRowFirstColumn="0" w:firstRowLastColumn="0" w:lastRowFirstColumn="0" w:lastRowLastColumn="0"/>
-            </w:pPr>
-            <w:r>
-              <w:t>157366256</w:t>
-            </w:r>
-          </w:p>
-        </w:tc>
-        <w:tc>
-          <w:tcPr>
-            <w:tcW w:w="2338" w:type="dxa"/>
-          </w:tcPr>
-          <w:p>
-            <w:pPr>
-              <w:cnfStyle w:val="000000000000" w:firstRow="0" w:lastRow="0" w:firstColumn="0" w:lastColumn="0" w:oddVBand="0" w:evenVBand="0" w:oddHBand="0" w:evenHBand="0" w:firstRowFirstColumn="0" w:firstRowLastColumn="0" w:lastRowFirstColumn="0" w:lastRowLastColumn="0"/>
-            </w:pPr>
-            <w:r>
-              <w:t>378613856</w:t>
-            </w:r>
-          </w:p>
-        </w:tc>
-      </w:tr>
-      <w:tr>
-        <w:trPr>
-          <w:cnfStyle w:val="000000100000" w:firstRow="0" w:lastRow="0" w:firstColumn="0" w:lastColumn="0" w:oddVBand="0" w:evenVBand="0" w:oddHBand="1" w:evenHBand="0" w:firstRowFirstColumn="0" w:firstRowLastColumn="0" w:lastRowFirstColumn="0" w:lastRowLastColumn="0"/>
-        </w:trPr>
-        <w:tc>
-          <w:tcPr>
-            <w:cnfStyle w:val="001000000000" w:firstRow="0" w:lastRow="0" w:firstColumn="1" w:lastColumn="0" w:oddVBand="0" w:evenVBand="0" w:oddHBand="0" w:evenHBand="0" w:firstRowFirstColumn="0" w:firstRowLastColumn="0" w:lastRowFirstColumn="0" w:lastRowLastColumn="0"/>
-            <w:tcW w:w="2337" w:type="dxa"/>
-          </w:tcPr>
-          <w:p>
-            <w:r>
-              <w:t>urls.10K</w:t>
-            </w:r>
-          </w:p>
-        </w:tc>
-        <w:tc>
-          <w:tcPr>
-            <w:tcW w:w="2337" w:type="dxa"/>
-          </w:tcPr>
-          <w:p>
-            <w:pPr>
-              <w:cnfStyle w:val="000000100000" w:firstRow="0" w:lastRow="0" w:firstColumn="0" w:lastColumn="0" w:oddVBand="0" w:evenVBand="0" w:oddHBand="1" w:evenHBand="0" w:firstRowFirstColumn="0" w:firstRowLastColumn="0" w:lastRowFirstColumn="0" w:lastRowLastColumn="0"/>
-            </w:pPr>
-            <w:r>
-              <w:t>16.61</w:t>
-            </w:r>
-          </w:p>
-        </w:tc>
-        <w:tc>
-          <w:tcPr>
-            <w:tcW w:w="2338" w:type="dxa"/>
-          </w:tcPr>
-          <w:p>
-            <w:pPr>
-              <w:cnfStyle w:val="000000100000" w:firstRow="0" w:lastRow="0" w:firstColumn="0" w:lastColumn="0" w:oddVBand="0" w:evenVBand="0" w:oddHBand="1" w:evenHBand="0" w:firstRowFirstColumn="0" w:firstRowLastColumn="0" w:lastRowFirstColumn="0" w:lastRowLastColumn="0"/>
-            </w:pPr>
-            <w:r>
-              <w:t>118796448</w:t>
-            </w:r>
-          </w:p>
-        </w:tc>
-        <w:tc>
-          <w:tcPr>
-            <w:tcW w:w="2338" w:type="dxa"/>
-          </w:tcPr>
-          <w:p>
-            <w:pPr>
-              <w:cnfStyle w:val="000000100000" w:firstRow="0" w:lastRow="0" w:firstColumn="0" w:lastColumn="0" w:oddVBand="0" w:evenVBand="0" w:oddHBand="1" w:evenHBand="0" w:firstRowFirstColumn="0" w:firstRowLastColumn="0" w:lastRowFirstColumn="0" w:lastRowLastColumn="0"/>
-            </w:pPr>
-            <w:r>
-              <w:t>190112912</w:t>
-            </w:r>
-          </w:p>
-        </w:tc>
-      </w:tr>
-      <w:tr>
-        <w:tc>
-          <w:tcPr>
-            <w:cnfStyle w:val="001000000000" w:firstRow="0" w:lastRow="0" w:firstColumn="1" w:lastColumn="0" w:oddVBand="0" w:evenVBand="0" w:oddHBand="0" w:evenHBand="0" w:firstRowFirstColumn="0" w:firstRowLastColumn="0" w:lastRowFirstColumn="0" w:lastRowLastColumn="0"/>
-            <w:tcW w:w="2337" w:type="dxa"/>
-          </w:tcPr>
-          <w:p>
-            <w:proofErr w:type="spellStart"/>
-            <w:r>
-              <w:t>webster</w:t>
-            </w:r>
-            <w:proofErr w:type="spellEnd"/>
-          </w:p>
-        </w:tc>
-        <w:tc>
-          <w:tcPr>
-            <w:tcW w:w="2337" w:type="dxa"/>
-          </w:tcPr>
-          <w:p>
-            <w:pPr>
-              <w:cnfStyle w:val="000000000000" w:firstRow="0" w:lastRow="0" w:firstColumn="0" w:lastColumn="0" w:oddVBand="0" w:evenVBand="0" w:oddHBand="0" w:evenHBand="0" w:firstRowFirstColumn="0" w:firstRowLastColumn="0" w:lastRowFirstColumn="0" w:lastRowLastColumn="0"/>
-            </w:pPr>
-            <w:r>
-              <w:t>22.86</w:t>
-            </w:r>
-          </w:p>
-        </w:tc>
-        <w:tc>
-          <w:tcPr>
-            <w:tcW w:w="2338" w:type="dxa"/>
-          </w:tcPr>
-          <w:p>
-            <w:pPr>
-              <w:cnfStyle w:val="000000000000" w:firstRow="0" w:lastRow="0" w:firstColumn="0" w:lastColumn="0" w:oddVBand="0" w:evenVBand="0" w:oddHBand="0" w:evenHBand="0" w:firstRowFirstColumn="0" w:firstRowLastColumn="0" w:lastRowFirstColumn="0" w:lastRowLastColumn="0"/>
-            </w:pPr>
-            <w:r>
-              <w:t>137298208</w:t>
-            </w:r>
-          </w:p>
-        </w:tc>
-        <w:tc>
-          <w:tcPr>
-            <w:tcW w:w="2338" w:type="dxa"/>
-          </w:tcPr>
-          <w:p>
-            <w:pPr>
-              <w:cnfStyle w:val="000000000000" w:firstRow="0" w:lastRow="0" w:firstColumn="0" w:lastColumn="0" w:oddVBand="0" w:evenVBand="0" w:oddHBand="0" w:evenHBand="0" w:firstRowFirstColumn="0" w:firstRowLastColumn="0" w:lastRowFirstColumn="0" w:lastRowLastColumn="0"/>
-            </w:pPr>
-            <w:r>
-              <w:t>157073264</w:t>
-            </w:r>
-          </w:p>
-        </w:tc>
-      </w:tr>
-      <w:tr>
-        <w:trPr>
-          <w:cnfStyle w:val="000000100000" w:firstRow="0" w:lastRow="0" w:firstColumn="0" w:lastColumn="0" w:oddVBand="0" w:evenVBand="0" w:oddHBand="1" w:evenHBand="0" w:firstRowFirstColumn="0" w:firstRowLastColumn="0" w:lastRowFirstColumn="0" w:lastRowLastColumn="0"/>
-        </w:trPr>
-        <w:tc>
-          <w:tcPr>
-            <w:cnfStyle w:val="001000000000" w:firstRow="0" w:lastRow="0" w:firstColumn="1" w:lastColumn="0" w:oddVBand="0" w:evenVBand="0" w:oddHBand="0" w:evenHBand="0" w:firstRowFirstColumn="0" w:firstRowLastColumn="0" w:lastRowFirstColumn="0" w:lastRowLastColumn="0"/>
-            <w:tcW w:w="2337" w:type="dxa"/>
-          </w:tcPr>
-          <w:p>
-            <w:r>
-              <w:t>x-ray</w:t>
-            </w:r>
-          </w:p>
-        </w:tc>
-        <w:tc>
-          <w:tcPr>
-            <w:tcW w:w="2337" w:type="dxa"/>
-          </w:tcPr>
-          <w:p>
-            <w:pPr>
-              <w:cnfStyle w:val="000000100000" w:firstRow="0" w:lastRow="0" w:firstColumn="0" w:lastColumn="0" w:oddVBand="0" w:evenVBand="0" w:oddHBand="1" w:evenHBand="0" w:firstRowFirstColumn="0" w:firstRowLastColumn="0" w:lastRowFirstColumn="0" w:lastRowLastColumn="0"/>
-            </w:pPr>
-            <w:r>
-              <w:t>22.93</w:t>
-            </w:r>
-          </w:p>
-        </w:tc>
-        <w:tc>
-          <w:tcPr>
-            <w:tcW w:w="2338" w:type="dxa"/>
-          </w:tcPr>
-          <w:p>
-            <w:pPr>
-              <w:cnfStyle w:val="000000100000" w:firstRow="0" w:lastRow="0" w:firstColumn="0" w:lastColumn="0" w:oddVBand="0" w:evenVBand="0" w:oddHBand="1" w:evenHBand="0" w:firstRowFirstColumn="0" w:firstRowLastColumn="0" w:lastRowFirstColumn="0" w:lastRowLastColumn="0"/>
-            </w:pPr>
-            <w:r>
-              <w:t>346085120</w:t>
-            </w:r>
-          </w:p>
-        </w:tc>
-        <w:tc>
-          <w:tcPr>
-            <w:tcW w:w="2338" w:type="dxa"/>
-          </w:tcPr>
-          <w:p>
-            <w:pPr>
-              <w:cnfStyle w:val="000000100000" w:firstRow="0" w:lastRow="0" w:firstColumn="0" w:lastColumn="0" w:oddVBand="0" w:evenVBand="0" w:oddHBand="1" w:evenHBand="0" w:firstRowFirstColumn="0" w:firstRowLastColumn="0" w:lastRowFirstColumn="0" w:lastRowLastColumn="0"/>
-            </w:pPr>
-            <w:r>
-              <w:t>955166848</w:t>
-            </w:r>
-          </w:p>
-        </w:tc>
-      </w:tr>
-      <w:tr>
-        <w:tc>
-          <w:tcPr>
-            <w:cnfStyle w:val="001000000000" w:firstRow="0" w:lastRow="0" w:firstColumn="1" w:lastColumn="0" w:oddVBand="0" w:evenVBand="0" w:oddHBand="0" w:evenHBand="0" w:firstRowFirstColumn="0" w:firstRowLastColumn="0" w:lastRowFirstColumn="0" w:lastRowLastColumn="0"/>
-            <w:tcW w:w="2337" w:type="dxa"/>
-          </w:tcPr>
-          <w:p>
-            <w:r>
-              <w:t>xargs.1</w:t>
-            </w:r>
-          </w:p>
-        </w:tc>
-        <w:tc>
-          <w:tcPr>
-            <w:tcW w:w="2337" w:type="dxa"/>
-          </w:tcPr>
-          <w:p>
-            <w:pPr>
-              <w:cnfStyle w:val="000000000000" w:firstRow="0" w:lastRow="0" w:firstColumn="0" w:lastColumn="0" w:oddVBand="0" w:evenVBand="0" w:oddHBand="0" w:evenHBand="0" w:firstRowFirstColumn="0" w:firstRowLastColumn="0" w:lastRowFirstColumn="0" w:lastRowLastColumn="0"/>
-            </w:pPr>
-            <w:r>
-              <w:t>28.81</w:t>
-            </w:r>
-          </w:p>
-        </w:tc>
-        <w:tc>
-          <w:tcPr>
-            <w:tcW w:w="2338" w:type="dxa"/>
-          </w:tcPr>
-          <w:p>
-            <w:pPr>
-              <w:cnfStyle w:val="000000000000" w:firstRow="0" w:lastRow="0" w:firstColumn="0" w:lastColumn="0" w:oddVBand="0" w:evenVBand="0" w:oddHBand="0" w:evenHBand="0" w:firstRowFirstColumn="0" w:firstRowLastColumn="0" w:lastRowFirstColumn="0" w:lastRowLastColumn="0"/>
-            </w:pPr>
-            <w:r>
-              <w:t>352249984</w:t>
-            </w:r>
-          </w:p>
-        </w:tc>
-        <w:tc>
-          <w:tcPr>
-            <w:tcW w:w="2338" w:type="dxa"/>
-          </w:tcPr>
-          <w:p>
-            <w:pPr>
-              <w:cnfStyle w:val="000000000000" w:firstRow="0" w:lastRow="0" w:firstColumn="0" w:lastColumn="0" w:oddVBand="0" w:evenVBand="0" w:oddHBand="0" w:evenHBand="0" w:firstRowFirstColumn="0" w:firstRowLastColumn="0" w:lastRowFirstColumn="0" w:lastRowLastColumn="0"/>
-            </w:pPr>
-            <w:r>
-              <w:t>281800000</w:t>
-            </w:r>
-          </w:p>
-        </w:tc>
-      </w:tr>
-      <w:tr>
-        <w:trPr>
-          <w:cnfStyle w:val="000000100000" w:firstRow="0" w:lastRow="0" w:firstColumn="0" w:lastColumn="0" w:oddVBand="0" w:evenVBand="0" w:oddHBand="1" w:evenHBand="0" w:firstRowFirstColumn="0" w:firstRowLastColumn="0" w:lastRowFirstColumn="0" w:lastRowLastColumn="0"/>
-        </w:trPr>
-        <w:tc>
-          <w:tcPr>
-            <w:cnfStyle w:val="001000000000" w:firstRow="0" w:lastRow="0" w:firstColumn="1" w:lastColumn="0" w:oddVBand="0" w:evenVBand="0" w:oddHBand="0" w:evenHBand="0" w:firstRowFirstColumn="0" w:firstRowLastColumn="0" w:lastRowFirstColumn="0" w:lastRowLastColumn="0"/>
-            <w:tcW w:w="2337" w:type="dxa"/>
-          </w:tcPr>
-          <w:p>
-            <w:r>
-              <w:t>xml</w:t>
-            </w:r>
-          </w:p>
-        </w:tc>
-        <w:tc>
-          <w:tcPr>
-            <w:tcW w:w="2337" w:type="dxa"/>
-          </w:tcPr>
-          <w:p>
-            <w:pPr>
-              <w:cnfStyle w:val="000000100000" w:firstRow="0" w:lastRow="0" w:firstColumn="0" w:lastColumn="0" w:oddVBand="0" w:evenVBand="0" w:oddHBand="1" w:evenHBand="0" w:firstRowFirstColumn="0" w:firstRowLastColumn="0" w:lastRowFirstColumn="0" w:lastRowLastColumn="0"/>
-            </w:pPr>
-            <w:r>
-              <w:t>26.75</w:t>
-            </w:r>
-          </w:p>
-        </w:tc>
-        <w:tc>
-          <w:tcPr>
-            <w:tcW w:w="2338" w:type="dxa"/>
-          </w:tcPr>
-          <w:p>
-            <w:pPr>
-              <w:cnfStyle w:val="000000100000" w:firstRow="0" w:lastRow="0" w:firstColumn="0" w:lastColumn="0" w:oddVBand="0" w:evenVBand="0" w:oddHBand="1" w:evenHBand="0" w:firstRowFirstColumn="0" w:firstRowLastColumn="0" w:lastRowFirstColumn="0" w:lastRowLastColumn="0"/>
-            </w:pPr>
-            <w:r>
-              <w:t>135804880</w:t>
-            </w:r>
-          </w:p>
-        </w:tc>
-        <w:tc>
-          <w:tcPr>
-            <w:tcW w:w="2338" w:type="dxa"/>
-          </w:tcPr>
-          <w:p>
-            <w:pPr>
-              <w:cnfStyle w:val="000000100000" w:firstRow="0" w:lastRow="0" w:firstColumn="0" w:lastColumn="0" w:oddVBand="0" w:evenVBand="0" w:oddHBand="1" w:evenHBand="0" w:firstRowFirstColumn="0" w:firstRowLastColumn="0" w:lastRowFirstColumn="0" w:lastRowLastColumn="0"/>
-            </w:pPr>
-            <w:r>
-              <w:t>171125616</w:t>
-            </w:r>
-          </w:p>
-        </w:tc>
-      </w:tr>
-    </w:tbl>
-    <w:p/>
+    <w:p>
+      <w:bookmarkStart w:id="5" w:name="_GoBack"/>
+      <w:bookmarkEnd w:id="5"/>
+    </w:p>
     <w:sectPr>
       <w:pgSz w:w="12240" w:h="15840"/>
       <w:pgMar w:top="1440" w:right="1440" w:bottom="1440" w:left="1440" w:header="720" w:footer="720" w:gutter="0"/>
@@ -10744,7 +9223,7 @@
   <w:style w:type="paragraph" w:default="1" w:styleId="Normal">
     <w:name w:val="Normal"/>
     <w:qFormat/>
-    <w:rsid w:val="006C55F7"/>
+    <w:rsid w:val="00D40D59"/>
     <w:rPr>
       <w:rFonts w:ascii="Times New Roman" w:eastAsia="Times New Roman" w:hAnsi="Times New Roman" w:cs="Times New Roman"/>
     </w:rPr>

</xml_diff>

<commit_message>
Improve processing of random data
1.  Focus on catching all possible compressible data while handling random data as quickly as possible. Defined two places that catch random data.
 2. Replaced '_' with 'w' in XML adaptive characters to address www in URLs
</commit_message>
<xml_diff>
--- a/Tiny Data Compression with td512.docx
+++ b/Tiny Data Compression with td512.docx
@@ -18,16 +18,13 @@
         <w:t xml:space="preserve">L. S. Leonard, </w:t>
       </w:r>
       <w:r>
-        <w:t xml:space="preserve">December </w:t>
+        <w:t>January 9</w:t>
+      </w:r>
+      <w:r>
+        <w:t>, 202</w:t>
       </w:r>
       <w:r>
         <w:t>2</w:t>
-      </w:r>
-      <w:r>
-        <w:t>9</w:t>
-      </w:r>
-      <w:r>
-        <w:t>, 2021</w:t>
       </w:r>
     </w:p>
     <w:p>
@@ -37,6 +34,8 @@
       <w:r>
         <w:t>Introduction</w:t>
       </w:r>
+      <w:bookmarkStart w:id="0" w:name="_GoBack"/>
+      <w:bookmarkEnd w:id="0"/>
     </w:p>
     <w:p>
       <w:r>
@@ -728,11 +727,11 @@
       <w:r>
         <w:t xml:space="preserve">for </w:t>
       </w:r>
-      <w:bookmarkStart w:id="0" w:name="fpaq0"/>
+      <w:bookmarkStart w:id="1" w:name="fpaq0"/>
       <w:r>
         <w:t>independent bytes with a uniform distribution throughout the file</w:t>
       </w:r>
-      <w:bookmarkEnd w:id="0"/>
+      <w:bookmarkEnd w:id="1"/>
       <w:r>
         <w:t xml:space="preserve">. The </w:t>
       </w:r>
@@ -788,19 +787,32 @@
       <w:pPr>
         <w:pStyle w:val="Caption"/>
       </w:pPr>
-      <w:bookmarkStart w:id="1" w:name="_Ref87029073"/>
+      <w:bookmarkStart w:id="2" w:name="_Ref87029073"/>
       <w:r>
         <w:t xml:space="preserve">Table </w:t>
       </w:r>
-      <w:fldSimple w:instr=" SEQ Table \* ARABIC ">
-        <w:r>
-          <w:rPr>
-            <w:noProof/>
-          </w:rPr>
-          <w:t>1</w:t>
-        </w:r>
-      </w:fldSimple>
-      <w:bookmarkEnd w:id="1"/>
+      <w:r>
+        <w:fldChar w:fldCharType="begin"/>
+      </w:r>
+      <w:r>
+        <w:instrText xml:space="preserve"> SEQ Table \* ARABIC </w:instrText>
+      </w:r>
+      <w:r>
+        <w:fldChar w:fldCharType="separate"/>
+      </w:r>
+      <w:r>
+        <w:rPr>
+          <w:noProof/>
+        </w:rPr>
+        <w:t>1</w:t>
+      </w:r>
+      <w:r>
+        <w:rPr>
+          <w:noProof/>
+        </w:rPr>
+        <w:fldChar w:fldCharType="end"/>
+      </w:r>
+      <w:bookmarkEnd w:id="2"/>
       <w:r>
         <w:t>. Compression Percent: td512</w:t>
       </w:r>
@@ -871,11 +883,11 @@
         <w:tblLook w:val="04A0" w:firstRow="1" w:lastRow="0" w:firstColumn="1" w:lastColumn="0" w:noHBand="0" w:noVBand="1"/>
       </w:tblPr>
       <w:tblGrid>
-        <w:gridCol w:w="1885"/>
-        <w:gridCol w:w="1620"/>
-        <w:gridCol w:w="1710"/>
-        <w:gridCol w:w="1710"/>
-        <w:gridCol w:w="1890"/>
+        <w:gridCol w:w="1436"/>
+        <w:gridCol w:w="1244"/>
+        <w:gridCol w:w="1308"/>
+        <w:gridCol w:w="1308"/>
+        <w:gridCol w:w="1438"/>
       </w:tblGrid>
       <w:tr>
         <w:trPr>
@@ -885,7 +897,7 @@
         <w:tc>
           <w:tcPr>
             <w:cnfStyle w:val="001000000000" w:firstRow="0" w:lastRow="0" w:firstColumn="1" w:lastColumn="0" w:oddVBand="0" w:evenVBand="0" w:oddHBand="0" w:evenHBand="0" w:firstRowFirstColumn="0" w:firstRowLastColumn="0" w:lastRowFirstColumn="0" w:lastRowLastColumn="0"/>
-            <w:tcW w:w="1885" w:type="dxa"/>
+            <w:tcW w:w="1436" w:type="dxa"/>
           </w:tcPr>
           <w:p>
             <w:pPr>
@@ -906,7 +918,7 @@
         </w:tc>
         <w:tc>
           <w:tcPr>
-            <w:tcW w:w="1620" w:type="dxa"/>
+            <w:tcW w:w="1244" w:type="dxa"/>
           </w:tcPr>
           <w:p>
             <w:pPr>
@@ -943,7 +955,7 @@
         </w:tc>
         <w:tc>
           <w:tcPr>
-            <w:tcW w:w="1710" w:type="dxa"/>
+            <w:tcW w:w="1308" w:type="dxa"/>
           </w:tcPr>
           <w:p>
             <w:pPr>
@@ -980,7 +992,7 @@
         </w:tc>
         <w:tc>
           <w:tcPr>
-            <w:tcW w:w="1710" w:type="dxa"/>
+            <w:tcW w:w="1308" w:type="dxa"/>
           </w:tcPr>
           <w:p>
             <w:pPr>
@@ -1017,7 +1029,7 @@
         </w:tc>
         <w:tc>
           <w:tcPr>
-            <w:tcW w:w="1890" w:type="dxa"/>
+            <w:tcW w:w="1438" w:type="dxa"/>
           </w:tcPr>
           <w:p>
             <w:pPr>
@@ -1048,7 +1060,7 @@
         <w:tc>
           <w:tcPr>
             <w:cnfStyle w:val="001000000000" w:firstRow="0" w:lastRow="0" w:firstColumn="1" w:lastColumn="0" w:oddVBand="0" w:evenVBand="0" w:oddHBand="0" w:evenHBand="0" w:firstRowFirstColumn="0" w:firstRowLastColumn="0" w:lastRowFirstColumn="0" w:lastRowLastColumn="0"/>
-            <w:tcW w:w="1885" w:type="dxa"/>
+            <w:tcW w:w="1436" w:type="dxa"/>
           </w:tcPr>
           <w:p>
             <w:r>
@@ -1058,22 +1070,20 @@
         </w:tc>
         <w:tc>
           <w:tcPr>
-            <w:tcW w:w="1620" w:type="dxa"/>
-          </w:tcPr>
-          <w:p>
-            <w:pPr>
-              <w:cnfStyle w:val="000000100000" w:firstRow="0" w:lastRow="0" w:firstColumn="0" w:lastColumn="0" w:oddVBand="0" w:evenVBand="0" w:oddHBand="1" w:evenHBand="0" w:firstRowFirstColumn="0" w:firstRowLastColumn="0" w:lastRowFirstColumn="0" w:lastRowLastColumn="0"/>
-            </w:pPr>
-            <w:r>
-              <w:t>34.19</w:t>
-            </w:r>
-            <w:bookmarkStart w:id="2" w:name="_GoBack"/>
-            <w:bookmarkEnd w:id="2"/>
-          </w:p>
-        </w:tc>
-        <w:tc>
-          <w:tcPr>
-            <w:tcW w:w="1710" w:type="dxa"/>
+            <w:tcW w:w="1244" w:type="dxa"/>
+          </w:tcPr>
+          <w:p>
+            <w:pPr>
+              <w:cnfStyle w:val="000000100000" w:firstRow="0" w:lastRow="0" w:firstColumn="0" w:lastColumn="0" w:oddVBand="0" w:evenVBand="0" w:oddHBand="1" w:evenHBand="0" w:firstRowFirstColumn="0" w:firstRowLastColumn="0" w:lastRowFirstColumn="0" w:lastRowLastColumn="0"/>
+            </w:pPr>
+            <w:r>
+              <w:t>34.20</w:t>
+            </w:r>
+          </w:p>
+        </w:tc>
+        <w:tc>
+          <w:tcPr>
+            <w:tcW w:w="1308" w:type="dxa"/>
           </w:tcPr>
           <w:p>
             <w:pPr>
@@ -1086,7 +1096,7 @@
         </w:tc>
         <w:tc>
           <w:tcPr>
-            <w:tcW w:w="1710" w:type="dxa"/>
+            <w:tcW w:w="1308" w:type="dxa"/>
           </w:tcPr>
           <w:p>
             <w:pPr>
@@ -1099,7 +1109,7 @@
         </w:tc>
         <w:tc>
           <w:tcPr>
-            <w:tcW w:w="1890" w:type="dxa"/>
+            <w:tcW w:w="1438" w:type="dxa"/>
           </w:tcPr>
           <w:p>
             <w:pPr>
@@ -1115,7 +1125,7 @@
         <w:tc>
           <w:tcPr>
             <w:cnfStyle w:val="001000000000" w:firstRow="0" w:lastRow="0" w:firstColumn="1" w:lastColumn="0" w:oddVBand="0" w:evenVBand="0" w:oddHBand="0" w:evenHBand="0" w:firstRowFirstColumn="0" w:firstRowLastColumn="0" w:lastRowFirstColumn="0" w:lastRowLastColumn="0"/>
-            <w:tcW w:w="1885" w:type="dxa"/>
+            <w:tcW w:w="1436" w:type="dxa"/>
           </w:tcPr>
           <w:p>
             <w:r>
@@ -1125,20 +1135,20 @@
         </w:tc>
         <w:tc>
           <w:tcPr>
-            <w:tcW w:w="1620" w:type="dxa"/>
-          </w:tcPr>
-          <w:p>
-            <w:pPr>
-              <w:cnfStyle w:val="000000000000" w:firstRow="0" w:lastRow="0" w:firstColumn="0" w:lastColumn="0" w:oddVBand="0" w:evenVBand="0" w:oddHBand="0" w:evenHBand="0" w:firstRowFirstColumn="0" w:firstRowLastColumn="0" w:lastRowFirstColumn="0" w:lastRowLastColumn="0"/>
-            </w:pPr>
-            <w:r>
-              <w:t>29.80</w:t>
-            </w:r>
-          </w:p>
-        </w:tc>
-        <w:tc>
-          <w:tcPr>
-            <w:tcW w:w="1710" w:type="dxa"/>
+            <w:tcW w:w="1244" w:type="dxa"/>
+          </w:tcPr>
+          <w:p>
+            <w:pPr>
+              <w:cnfStyle w:val="000000000000" w:firstRow="0" w:lastRow="0" w:firstColumn="0" w:lastColumn="0" w:oddVBand="0" w:evenVBand="0" w:oddHBand="0" w:evenHBand="0" w:firstRowFirstColumn="0" w:firstRowLastColumn="0" w:lastRowFirstColumn="0" w:lastRowLastColumn="0"/>
+            </w:pPr>
+            <w:r>
+              <w:t>29.82</w:t>
+            </w:r>
+          </w:p>
+        </w:tc>
+        <w:tc>
+          <w:tcPr>
+            <w:tcW w:w="1308" w:type="dxa"/>
           </w:tcPr>
           <w:p>
             <w:pPr>
@@ -1151,7 +1161,7 @@
         </w:tc>
         <w:tc>
           <w:tcPr>
-            <w:tcW w:w="1710" w:type="dxa"/>
+            <w:tcW w:w="1308" w:type="dxa"/>
           </w:tcPr>
           <w:p>
             <w:pPr>
@@ -1164,7 +1174,7 @@
         </w:tc>
         <w:tc>
           <w:tcPr>
-            <w:tcW w:w="1890" w:type="dxa"/>
+            <w:tcW w:w="1438" w:type="dxa"/>
           </w:tcPr>
           <w:p>
             <w:pPr>
@@ -1183,7 +1193,7 @@
         <w:tc>
           <w:tcPr>
             <w:cnfStyle w:val="001000000000" w:firstRow="0" w:lastRow="0" w:firstColumn="1" w:lastColumn="0" w:oddVBand="0" w:evenVBand="0" w:oddHBand="0" w:evenHBand="0" w:firstRowFirstColumn="0" w:firstRowLastColumn="0" w:lastRowFirstColumn="0" w:lastRowLastColumn="0"/>
-            <w:tcW w:w="1885" w:type="dxa"/>
+            <w:tcW w:w="1436" w:type="dxa"/>
           </w:tcPr>
           <w:p>
             <w:r>
@@ -1193,20 +1203,20 @@
         </w:tc>
         <w:tc>
           <w:tcPr>
-            <w:tcW w:w="1620" w:type="dxa"/>
-          </w:tcPr>
-          <w:p>
-            <w:pPr>
-              <w:cnfStyle w:val="000000100000" w:firstRow="0" w:lastRow="0" w:firstColumn="0" w:lastColumn="0" w:oddVBand="0" w:evenVBand="0" w:oddHBand="1" w:evenHBand="0" w:firstRowFirstColumn="0" w:firstRowLastColumn="0" w:lastRowFirstColumn="0" w:lastRowLastColumn="0"/>
-            </w:pPr>
-            <w:r>
-              <w:t>18.67</w:t>
-            </w:r>
-          </w:p>
-        </w:tc>
-        <w:tc>
-          <w:tcPr>
-            <w:tcW w:w="1710" w:type="dxa"/>
+            <w:tcW w:w="1244" w:type="dxa"/>
+          </w:tcPr>
+          <w:p>
+            <w:pPr>
+              <w:cnfStyle w:val="000000100000" w:firstRow="0" w:lastRow="0" w:firstColumn="0" w:lastColumn="0" w:oddVBand="0" w:evenVBand="0" w:oddHBand="1" w:evenHBand="0" w:firstRowFirstColumn="0" w:firstRowLastColumn="0" w:lastRowFirstColumn="0" w:lastRowLastColumn="0"/>
+            </w:pPr>
+            <w:r>
+              <w:t>19.40</w:t>
+            </w:r>
+          </w:p>
+        </w:tc>
+        <w:tc>
+          <w:tcPr>
+            <w:tcW w:w="1308" w:type="dxa"/>
           </w:tcPr>
           <w:p>
             <w:pPr>
@@ -1219,7 +1229,7 @@
         </w:tc>
         <w:tc>
           <w:tcPr>
-            <w:tcW w:w="1710" w:type="dxa"/>
+            <w:tcW w:w="1308" w:type="dxa"/>
           </w:tcPr>
           <w:p>
             <w:pPr>
@@ -1232,7 +1242,7 @@
         </w:tc>
         <w:tc>
           <w:tcPr>
-            <w:tcW w:w="1890" w:type="dxa"/>
+            <w:tcW w:w="1438" w:type="dxa"/>
           </w:tcPr>
           <w:p>
             <w:pPr>
@@ -1248,7 +1258,7 @@
         <w:tc>
           <w:tcPr>
             <w:cnfStyle w:val="001000000000" w:firstRow="0" w:lastRow="0" w:firstColumn="1" w:lastColumn="0" w:oddVBand="0" w:evenVBand="0" w:oddHBand="0" w:evenHBand="0" w:firstRowFirstColumn="0" w:firstRowLastColumn="0" w:lastRowFirstColumn="0" w:lastRowLastColumn="0"/>
-            <w:tcW w:w="1885" w:type="dxa"/>
+            <w:tcW w:w="1436" w:type="dxa"/>
           </w:tcPr>
           <w:p>
             <w:r>
@@ -1258,7 +1268,7 @@
         </w:tc>
         <w:tc>
           <w:tcPr>
-            <w:tcW w:w="1620" w:type="dxa"/>
+            <w:tcW w:w="1244" w:type="dxa"/>
           </w:tcPr>
           <w:p>
             <w:pPr>
@@ -1271,7 +1281,7 @@
         </w:tc>
         <w:tc>
           <w:tcPr>
-            <w:tcW w:w="1710" w:type="dxa"/>
+            <w:tcW w:w="1308" w:type="dxa"/>
           </w:tcPr>
           <w:p>
             <w:pPr>
@@ -1284,7 +1294,7 @@
         </w:tc>
         <w:tc>
           <w:tcPr>
-            <w:tcW w:w="1710" w:type="dxa"/>
+            <w:tcW w:w="1308" w:type="dxa"/>
           </w:tcPr>
           <w:p>
             <w:pPr>
@@ -1297,7 +1307,7 @@
         </w:tc>
         <w:tc>
           <w:tcPr>
-            <w:tcW w:w="1890" w:type="dxa"/>
+            <w:tcW w:w="1438" w:type="dxa"/>
           </w:tcPr>
           <w:p>
             <w:pPr>
@@ -1316,7 +1326,7 @@
         <w:tc>
           <w:tcPr>
             <w:cnfStyle w:val="001000000000" w:firstRow="0" w:lastRow="0" w:firstColumn="1" w:lastColumn="0" w:oddVBand="0" w:evenVBand="0" w:oddHBand="0" w:evenHBand="0" w:firstRowFirstColumn="0" w:firstRowLastColumn="0" w:lastRowFirstColumn="0" w:lastRowLastColumn="0"/>
-            <w:tcW w:w="1885" w:type="dxa"/>
+            <w:tcW w:w="1436" w:type="dxa"/>
           </w:tcPr>
           <w:p>
             <w:proofErr w:type="spellStart"/>
@@ -1328,20 +1338,20 @@
         </w:tc>
         <w:tc>
           <w:tcPr>
-            <w:tcW w:w="1620" w:type="dxa"/>
-          </w:tcPr>
-          <w:p>
-            <w:pPr>
-              <w:cnfStyle w:val="000000100000" w:firstRow="0" w:lastRow="0" w:firstColumn="0" w:lastColumn="0" w:oddVBand="0" w:evenVBand="0" w:oddHBand="1" w:evenHBand="0" w:firstRowFirstColumn="0" w:firstRowLastColumn="0" w:lastRowFirstColumn="0" w:lastRowLastColumn="0"/>
-            </w:pPr>
-            <w:r>
-              <w:t>24.95</w:t>
-            </w:r>
-          </w:p>
-        </w:tc>
-        <w:tc>
-          <w:tcPr>
-            <w:tcW w:w="1710" w:type="dxa"/>
+            <w:tcW w:w="1244" w:type="dxa"/>
+          </w:tcPr>
+          <w:p>
+            <w:pPr>
+              <w:cnfStyle w:val="000000100000" w:firstRow="0" w:lastRow="0" w:firstColumn="0" w:lastColumn="0" w:oddVBand="0" w:evenVBand="0" w:oddHBand="1" w:evenHBand="0" w:firstRowFirstColumn="0" w:firstRowLastColumn="0" w:lastRowFirstColumn="0" w:lastRowLastColumn="0"/>
+            </w:pPr>
+            <w:r>
+              <w:t>24.98</w:t>
+            </w:r>
+          </w:p>
+        </w:tc>
+        <w:tc>
+          <w:tcPr>
+            <w:tcW w:w="1308" w:type="dxa"/>
           </w:tcPr>
           <w:p>
             <w:pPr>
@@ -1354,7 +1364,7 @@
         </w:tc>
         <w:tc>
           <w:tcPr>
-            <w:tcW w:w="1710" w:type="dxa"/>
+            <w:tcW w:w="1308" w:type="dxa"/>
           </w:tcPr>
           <w:p>
             <w:pPr>
@@ -1367,7 +1377,7 @@
         </w:tc>
         <w:tc>
           <w:tcPr>
-            <w:tcW w:w="1890" w:type="dxa"/>
+            <w:tcW w:w="1438" w:type="dxa"/>
           </w:tcPr>
           <w:p>
             <w:pPr>
@@ -1383,7 +1393,7 @@
         <w:tc>
           <w:tcPr>
             <w:cnfStyle w:val="001000000000" w:firstRow="0" w:lastRow="0" w:firstColumn="1" w:lastColumn="0" w:oddVBand="0" w:evenVBand="0" w:oddHBand="0" w:evenHBand="0" w:firstRowFirstColumn="0" w:firstRowLastColumn="0" w:lastRowFirstColumn="0" w:lastRowLastColumn="0"/>
-            <w:tcW w:w="1885" w:type="dxa"/>
+            <w:tcW w:w="1436" w:type="dxa"/>
           </w:tcPr>
           <w:p>
             <w:r>
@@ -1393,7 +1403,7 @@
         </w:tc>
         <w:tc>
           <w:tcPr>
-            <w:tcW w:w="1620" w:type="dxa"/>
+            <w:tcW w:w="1244" w:type="dxa"/>
           </w:tcPr>
           <w:p>
             <w:pPr>
@@ -1406,7 +1416,7 @@
         </w:tc>
         <w:tc>
           <w:tcPr>
-            <w:tcW w:w="1710" w:type="dxa"/>
+            <w:tcW w:w="1308" w:type="dxa"/>
           </w:tcPr>
           <w:p>
             <w:pPr>
@@ -1419,7 +1429,7 @@
         </w:tc>
         <w:tc>
           <w:tcPr>
-            <w:tcW w:w="1710" w:type="dxa"/>
+            <w:tcW w:w="1308" w:type="dxa"/>
           </w:tcPr>
           <w:p>
             <w:pPr>
@@ -1432,7 +1442,7 @@
         </w:tc>
         <w:tc>
           <w:tcPr>
-            <w:tcW w:w="1890" w:type="dxa"/>
+            <w:tcW w:w="1438" w:type="dxa"/>
           </w:tcPr>
           <w:p>
             <w:pPr>
@@ -1451,7 +1461,7 @@
         <w:tc>
           <w:tcPr>
             <w:cnfStyle w:val="001000000000" w:firstRow="0" w:lastRow="0" w:firstColumn="1" w:lastColumn="0" w:oddVBand="0" w:evenVBand="0" w:oddHBand="0" w:evenHBand="0" w:firstRowFirstColumn="0" w:firstRowLastColumn="0" w:lastRowFirstColumn="0" w:lastRowLastColumn="0"/>
-            <w:tcW w:w="1885" w:type="dxa"/>
+            <w:tcW w:w="1436" w:type="dxa"/>
           </w:tcPr>
           <w:p>
             <w:proofErr w:type="spellStart"/>
@@ -1463,20 +1473,20 @@
         </w:tc>
         <w:tc>
           <w:tcPr>
-            <w:tcW w:w="1620" w:type="dxa"/>
-          </w:tcPr>
-          <w:p>
-            <w:pPr>
-              <w:cnfStyle w:val="000000100000" w:firstRow="0" w:lastRow="0" w:firstColumn="0" w:lastColumn="0" w:oddVBand="0" w:evenVBand="0" w:oddHBand="1" w:evenHBand="0" w:firstRowFirstColumn="0" w:firstRowLastColumn="0" w:lastRowFirstColumn="0" w:lastRowLastColumn="0"/>
-            </w:pPr>
-            <w:r>
-              <w:t>4.13</w:t>
-            </w:r>
-          </w:p>
-        </w:tc>
-        <w:tc>
-          <w:tcPr>
-            <w:tcW w:w="1710" w:type="dxa"/>
+            <w:tcW w:w="1244" w:type="dxa"/>
+          </w:tcPr>
+          <w:p>
+            <w:pPr>
+              <w:cnfStyle w:val="000000100000" w:firstRow="0" w:lastRow="0" w:firstColumn="0" w:lastColumn="0" w:oddVBand="0" w:evenVBand="0" w:oddHBand="1" w:evenHBand="0" w:firstRowFirstColumn="0" w:firstRowLastColumn="0" w:lastRowFirstColumn="0" w:lastRowLastColumn="0"/>
+            </w:pPr>
+            <w:r>
+              <w:t>5.22</w:t>
+            </w:r>
+          </w:p>
+        </w:tc>
+        <w:tc>
+          <w:tcPr>
+            <w:tcW w:w="1308" w:type="dxa"/>
           </w:tcPr>
           <w:p>
             <w:pPr>
@@ -1489,7 +1499,7 @@
         </w:tc>
         <w:tc>
           <w:tcPr>
-            <w:tcW w:w="1710" w:type="dxa"/>
+            <w:tcW w:w="1308" w:type="dxa"/>
           </w:tcPr>
           <w:p>
             <w:pPr>
@@ -1502,7 +1512,7 @@
         </w:tc>
         <w:tc>
           <w:tcPr>
-            <w:tcW w:w="1890" w:type="dxa"/>
+            <w:tcW w:w="1438" w:type="dxa"/>
           </w:tcPr>
           <w:p>
             <w:pPr>
@@ -1518,7 +1528,7 @@
         <w:tc>
           <w:tcPr>
             <w:cnfStyle w:val="001000000000" w:firstRow="0" w:lastRow="0" w:firstColumn="1" w:lastColumn="0" w:oddVBand="0" w:evenVBand="0" w:oddHBand="0" w:evenHBand="0" w:firstRowFirstColumn="0" w:firstRowLastColumn="0" w:lastRowFirstColumn="0" w:lastRowLastColumn="0"/>
-            <w:tcW w:w="1885" w:type="dxa"/>
+            <w:tcW w:w="1436" w:type="dxa"/>
           </w:tcPr>
           <w:p>
             <w:proofErr w:type="spellStart"/>
@@ -1530,7 +1540,7 @@
         </w:tc>
         <w:tc>
           <w:tcPr>
-            <w:tcW w:w="1620" w:type="dxa"/>
+            <w:tcW w:w="1244" w:type="dxa"/>
           </w:tcPr>
           <w:p>
             <w:pPr>
@@ -1543,7 +1553,7 @@
         </w:tc>
         <w:tc>
           <w:tcPr>
-            <w:tcW w:w="1710" w:type="dxa"/>
+            <w:tcW w:w="1308" w:type="dxa"/>
           </w:tcPr>
           <w:p>
             <w:pPr>
@@ -1556,7 +1566,7 @@
         </w:tc>
         <w:tc>
           <w:tcPr>
-            <w:tcW w:w="1710" w:type="dxa"/>
+            <w:tcW w:w="1308" w:type="dxa"/>
           </w:tcPr>
           <w:p>
             <w:pPr>
@@ -1569,7 +1579,7 @@
         </w:tc>
         <w:tc>
           <w:tcPr>
-            <w:tcW w:w="1890" w:type="dxa"/>
+            <w:tcW w:w="1438" w:type="dxa"/>
           </w:tcPr>
           <w:p>
             <w:pPr>
@@ -1588,7 +1598,7 @@
         <w:tc>
           <w:tcPr>
             <w:cnfStyle w:val="001000000000" w:firstRow="0" w:lastRow="0" w:firstColumn="1" w:lastColumn="0" w:oddVBand="0" w:evenVBand="0" w:oddHBand="0" w:evenHBand="0" w:firstRowFirstColumn="0" w:firstRowLastColumn="0" w:lastRowFirstColumn="0" w:lastRowLastColumn="0"/>
-            <w:tcW w:w="1885" w:type="dxa"/>
+            <w:tcW w:w="1436" w:type="dxa"/>
           </w:tcPr>
           <w:p>
             <w:r>
@@ -1598,20 +1608,20 @@
         </w:tc>
         <w:tc>
           <w:tcPr>
-            <w:tcW w:w="1620" w:type="dxa"/>
-          </w:tcPr>
-          <w:p>
-            <w:pPr>
-              <w:cnfStyle w:val="000000100000" w:firstRow="0" w:lastRow="0" w:firstColumn="0" w:lastColumn="0" w:oddVBand="0" w:evenVBand="0" w:oddHBand="1" w:evenHBand="0" w:firstRowFirstColumn="0" w:firstRowLastColumn="0" w:lastRowFirstColumn="0" w:lastRowLastColumn="0"/>
-            </w:pPr>
-            <w:r>
-              <w:t>46.98</w:t>
-            </w:r>
-          </w:p>
-        </w:tc>
-        <w:tc>
-          <w:tcPr>
-            <w:tcW w:w="1710" w:type="dxa"/>
+            <w:tcW w:w="1244" w:type="dxa"/>
+          </w:tcPr>
+          <w:p>
+            <w:pPr>
+              <w:cnfStyle w:val="000000100000" w:firstRow="0" w:lastRow="0" w:firstColumn="0" w:lastColumn="0" w:oddVBand="0" w:evenVBand="0" w:oddHBand="1" w:evenHBand="0" w:firstRowFirstColumn="0" w:firstRowLastColumn="0" w:lastRowFirstColumn="0" w:lastRowLastColumn="0"/>
+            </w:pPr>
+            <w:r>
+              <w:t>48.54</w:t>
+            </w:r>
+          </w:p>
+        </w:tc>
+        <w:tc>
+          <w:tcPr>
+            <w:tcW w:w="1308" w:type="dxa"/>
           </w:tcPr>
           <w:p>
             <w:pPr>
@@ -1624,7 +1634,7 @@
         </w:tc>
         <w:tc>
           <w:tcPr>
-            <w:tcW w:w="1710" w:type="dxa"/>
+            <w:tcW w:w="1308" w:type="dxa"/>
           </w:tcPr>
           <w:p>
             <w:pPr>
@@ -1637,7 +1647,7 @@
         </w:tc>
         <w:tc>
           <w:tcPr>
-            <w:tcW w:w="1890" w:type="dxa"/>
+            <w:tcW w:w="1438" w:type="dxa"/>
           </w:tcPr>
           <w:p>
             <w:pPr>
@@ -1653,7 +1663,7 @@
         <w:tc>
           <w:tcPr>
             <w:cnfStyle w:val="001000000000" w:firstRow="0" w:lastRow="0" w:firstColumn="1" w:lastColumn="0" w:oddVBand="0" w:evenVBand="0" w:oddHBand="0" w:evenHBand="0" w:firstRowFirstColumn="0" w:firstRowLastColumn="0" w:lastRowFirstColumn="0" w:lastRowLastColumn="0"/>
-            <w:tcW w:w="1885" w:type="dxa"/>
+            <w:tcW w:w="1436" w:type="dxa"/>
           </w:tcPr>
           <w:p>
             <w:r>
@@ -1663,20 +1673,20 @@
         </w:tc>
         <w:tc>
           <w:tcPr>
-            <w:tcW w:w="1620" w:type="dxa"/>
-          </w:tcPr>
-          <w:p>
-            <w:pPr>
-              <w:cnfStyle w:val="000000000000" w:firstRow="0" w:lastRow="0" w:firstColumn="0" w:lastColumn="0" w:oddVBand="0" w:evenVBand="0" w:oddHBand="0" w:evenHBand="0" w:firstRowFirstColumn="0" w:firstRowLastColumn="0" w:lastRowFirstColumn="0" w:lastRowLastColumn="0"/>
-            </w:pPr>
-            <w:r>
-              <w:t>35.14</w:t>
-            </w:r>
-          </w:p>
-        </w:tc>
-        <w:tc>
-          <w:tcPr>
-            <w:tcW w:w="1710" w:type="dxa"/>
+            <w:tcW w:w="1244" w:type="dxa"/>
+          </w:tcPr>
+          <w:p>
+            <w:pPr>
+              <w:cnfStyle w:val="000000000000" w:firstRow="0" w:lastRow="0" w:firstColumn="0" w:lastColumn="0" w:oddVBand="0" w:evenVBand="0" w:oddHBand="0" w:evenHBand="0" w:firstRowFirstColumn="0" w:firstRowLastColumn="0" w:lastRowFirstColumn="0" w:lastRowLastColumn="0"/>
+            </w:pPr>
+            <w:r>
+              <w:t>35.16</w:t>
+            </w:r>
+          </w:p>
+        </w:tc>
+        <w:tc>
+          <w:tcPr>
+            <w:tcW w:w="1308" w:type="dxa"/>
           </w:tcPr>
           <w:p>
             <w:pPr>
@@ -1689,7 +1699,7 @@
         </w:tc>
         <w:tc>
           <w:tcPr>
-            <w:tcW w:w="1710" w:type="dxa"/>
+            <w:tcW w:w="1308" w:type="dxa"/>
           </w:tcPr>
           <w:p>
             <w:pPr>
@@ -1702,7 +1712,7 @@
         </w:tc>
         <w:tc>
           <w:tcPr>
-            <w:tcW w:w="1890" w:type="dxa"/>
+            <w:tcW w:w="1438" w:type="dxa"/>
           </w:tcPr>
           <w:p>
             <w:pPr>
@@ -1721,7 +1731,7 @@
         <w:tc>
           <w:tcPr>
             <w:cnfStyle w:val="001000000000" w:firstRow="0" w:lastRow="0" w:firstColumn="1" w:lastColumn="0" w:oddVBand="0" w:evenVBand="0" w:oddHBand="0" w:evenHBand="0" w:firstRowFirstColumn="0" w:firstRowLastColumn="0" w:lastRowFirstColumn="0" w:lastRowLastColumn="0"/>
-            <w:tcW w:w="1885" w:type="dxa"/>
+            <w:tcW w:w="1436" w:type="dxa"/>
           </w:tcPr>
           <w:p>
             <w:proofErr w:type="spellStart"/>
@@ -1733,20 +1743,20 @@
         </w:tc>
         <w:tc>
           <w:tcPr>
-            <w:tcW w:w="1620" w:type="dxa"/>
-          </w:tcPr>
-          <w:p>
-            <w:pPr>
-              <w:cnfStyle w:val="000000100000" w:firstRow="0" w:lastRow="0" w:firstColumn="0" w:lastColumn="0" w:oddVBand="0" w:evenVBand="0" w:oddHBand="1" w:evenHBand="0" w:firstRowFirstColumn="0" w:firstRowLastColumn="0" w:lastRowFirstColumn="0" w:lastRowLastColumn="0"/>
-            </w:pPr>
-            <w:r>
-              <w:t>20.02</w:t>
-            </w:r>
-          </w:p>
-        </w:tc>
-        <w:tc>
-          <w:tcPr>
-            <w:tcW w:w="1710" w:type="dxa"/>
+            <w:tcW w:w="1244" w:type="dxa"/>
+          </w:tcPr>
+          <w:p>
+            <w:pPr>
+              <w:cnfStyle w:val="000000100000" w:firstRow="0" w:lastRow="0" w:firstColumn="0" w:lastColumn="0" w:oddVBand="0" w:evenVBand="0" w:oddHBand="1" w:evenHBand="0" w:firstRowFirstColumn="0" w:firstRowLastColumn="0" w:lastRowFirstColumn="0" w:lastRowLastColumn="0"/>
+            </w:pPr>
+            <w:r>
+              <w:t>20.98</w:t>
+            </w:r>
+          </w:p>
+        </w:tc>
+        <w:tc>
+          <w:tcPr>
+            <w:tcW w:w="1308" w:type="dxa"/>
           </w:tcPr>
           <w:p>
             <w:pPr>
@@ -1759,7 +1769,7 @@
         </w:tc>
         <w:tc>
           <w:tcPr>
-            <w:tcW w:w="1710" w:type="dxa"/>
+            <w:tcW w:w="1308" w:type="dxa"/>
           </w:tcPr>
           <w:p>
             <w:pPr>
@@ -1772,7 +1782,7 @@
         </w:tc>
         <w:tc>
           <w:tcPr>
-            <w:tcW w:w="1890" w:type="dxa"/>
+            <w:tcW w:w="1438" w:type="dxa"/>
           </w:tcPr>
           <w:p>
             <w:pPr>
@@ -1788,7 +1798,7 @@
         <w:tc>
           <w:tcPr>
             <w:cnfStyle w:val="001000000000" w:firstRow="0" w:lastRow="0" w:firstColumn="1" w:lastColumn="0" w:oddVBand="0" w:evenVBand="0" w:oddHBand="0" w:evenHBand="0" w:firstRowFirstColumn="0" w:firstRowLastColumn="0" w:lastRowFirstColumn="0" w:lastRowLastColumn="0"/>
-            <w:tcW w:w="1885" w:type="dxa"/>
+            <w:tcW w:w="1436" w:type="dxa"/>
           </w:tcPr>
           <w:p>
             <w:proofErr w:type="spellStart"/>
@@ -1800,20 +1810,20 @@
         </w:tc>
         <w:tc>
           <w:tcPr>
-            <w:tcW w:w="1620" w:type="dxa"/>
-          </w:tcPr>
-          <w:p>
-            <w:pPr>
-              <w:cnfStyle w:val="000000000000" w:firstRow="0" w:lastRow="0" w:firstColumn="0" w:lastColumn="0" w:oddVBand="0" w:evenVBand="0" w:oddHBand="0" w:evenHBand="0" w:firstRowFirstColumn="0" w:firstRowLastColumn="0" w:lastRowFirstColumn="0" w:lastRowLastColumn="0"/>
-            </w:pPr>
-            <w:r>
-              <w:t>47.84</w:t>
-            </w:r>
-          </w:p>
-        </w:tc>
-        <w:tc>
-          <w:tcPr>
-            <w:tcW w:w="1710" w:type="dxa"/>
+            <w:tcW w:w="1244" w:type="dxa"/>
+          </w:tcPr>
+          <w:p>
+            <w:pPr>
+              <w:cnfStyle w:val="000000000000" w:firstRow="0" w:lastRow="0" w:firstColumn="0" w:lastColumn="0" w:oddVBand="0" w:evenVBand="0" w:oddHBand="0" w:evenHBand="0" w:firstRowFirstColumn="0" w:firstRowLastColumn="0" w:lastRowFirstColumn="0" w:lastRowLastColumn="0"/>
+            </w:pPr>
+            <w:r>
+              <w:t>48.29</w:t>
+            </w:r>
+          </w:p>
+        </w:tc>
+        <w:tc>
+          <w:tcPr>
+            <w:tcW w:w="1308" w:type="dxa"/>
           </w:tcPr>
           <w:p>
             <w:pPr>
@@ -1826,7 +1836,7 @@
         </w:tc>
         <w:tc>
           <w:tcPr>
-            <w:tcW w:w="1710" w:type="dxa"/>
+            <w:tcW w:w="1308" w:type="dxa"/>
           </w:tcPr>
           <w:p>
             <w:pPr>
@@ -1839,7 +1849,7 @@
         </w:tc>
         <w:tc>
           <w:tcPr>
-            <w:tcW w:w="1890" w:type="dxa"/>
+            <w:tcW w:w="1438" w:type="dxa"/>
           </w:tcPr>
           <w:p>
             <w:pPr>
@@ -1858,7 +1868,7 @@
         <w:tc>
           <w:tcPr>
             <w:cnfStyle w:val="001000000000" w:firstRow="0" w:lastRow="0" w:firstColumn="1" w:lastColumn="0" w:oddVBand="0" w:evenVBand="0" w:oddHBand="0" w:evenHBand="0" w:firstRowFirstColumn="0" w:firstRowLastColumn="0" w:lastRowFirstColumn="0" w:lastRowLastColumn="0"/>
-            <w:tcW w:w="1885" w:type="dxa"/>
+            <w:tcW w:w="1436" w:type="dxa"/>
           </w:tcPr>
           <w:p>
             <w:proofErr w:type="spellStart"/>
@@ -1870,20 +1880,20 @@
         </w:tc>
         <w:tc>
           <w:tcPr>
-            <w:tcW w:w="1620" w:type="dxa"/>
-          </w:tcPr>
-          <w:p>
-            <w:pPr>
-              <w:cnfStyle w:val="000000100000" w:firstRow="0" w:lastRow="0" w:firstColumn="0" w:lastColumn="0" w:oddVBand="0" w:evenVBand="0" w:oddHBand="1" w:evenHBand="0" w:firstRowFirstColumn="0" w:firstRowLastColumn="0" w:lastRowFirstColumn="0" w:lastRowLastColumn="0"/>
-            </w:pPr>
-            <w:r>
-              <w:t>46.81</w:t>
-            </w:r>
-          </w:p>
-        </w:tc>
-        <w:tc>
-          <w:tcPr>
-            <w:tcW w:w="1710" w:type="dxa"/>
+            <w:tcW w:w="1244" w:type="dxa"/>
+          </w:tcPr>
+          <w:p>
+            <w:pPr>
+              <w:cnfStyle w:val="000000100000" w:firstRow="0" w:lastRow="0" w:firstColumn="0" w:lastColumn="0" w:oddVBand="0" w:evenVBand="0" w:oddHBand="1" w:evenHBand="0" w:firstRowFirstColumn="0" w:firstRowLastColumn="0" w:lastRowFirstColumn="0" w:lastRowLastColumn="0"/>
+            </w:pPr>
+            <w:r>
+              <w:t>48.25</w:t>
+            </w:r>
+          </w:p>
+        </w:tc>
+        <w:tc>
+          <w:tcPr>
+            <w:tcW w:w="1308" w:type="dxa"/>
           </w:tcPr>
           <w:p>
             <w:pPr>
@@ -1896,7 +1906,7 @@
         </w:tc>
         <w:tc>
           <w:tcPr>
-            <w:tcW w:w="1710" w:type="dxa"/>
+            <w:tcW w:w="1308" w:type="dxa"/>
           </w:tcPr>
           <w:p>
             <w:pPr>
@@ -1909,7 +1919,7 @@
         </w:tc>
         <w:tc>
           <w:tcPr>
-            <w:tcW w:w="1890" w:type="dxa"/>
+            <w:tcW w:w="1438" w:type="dxa"/>
           </w:tcPr>
           <w:p>
             <w:pPr>
@@ -1925,7 +1935,7 @@
         <w:tc>
           <w:tcPr>
             <w:cnfStyle w:val="001000000000" w:firstRow="0" w:lastRow="0" w:firstColumn="1" w:lastColumn="0" w:oddVBand="0" w:evenVBand="0" w:oddHBand="0" w:evenHBand="0" w:firstRowFirstColumn="0" w:firstRowLastColumn="0" w:lastRowFirstColumn="0" w:lastRowLastColumn="0"/>
-            <w:tcW w:w="1885" w:type="dxa"/>
+            <w:tcW w:w="1436" w:type="dxa"/>
           </w:tcPr>
           <w:p>
             <w:proofErr w:type="spellStart"/>
@@ -1937,20 +1947,20 @@
         </w:tc>
         <w:tc>
           <w:tcPr>
-            <w:tcW w:w="1620" w:type="dxa"/>
-          </w:tcPr>
-          <w:p>
-            <w:pPr>
-              <w:cnfStyle w:val="000000000000" w:firstRow="0" w:lastRow="0" w:firstColumn="0" w:lastColumn="0" w:oddVBand="0" w:evenVBand="0" w:oddHBand="0" w:evenHBand="0" w:firstRowFirstColumn="0" w:firstRowLastColumn="0" w:lastRowFirstColumn="0" w:lastRowLastColumn="0"/>
-            </w:pPr>
-            <w:r>
-              <w:t>8.23</w:t>
-            </w:r>
-          </w:p>
-        </w:tc>
-        <w:tc>
-          <w:tcPr>
-            <w:tcW w:w="1710" w:type="dxa"/>
+            <w:tcW w:w="1244" w:type="dxa"/>
+          </w:tcPr>
+          <w:p>
+            <w:pPr>
+              <w:cnfStyle w:val="000000000000" w:firstRow="0" w:lastRow="0" w:firstColumn="0" w:lastColumn="0" w:oddVBand="0" w:evenVBand="0" w:oddHBand="0" w:evenHBand="0" w:firstRowFirstColumn="0" w:firstRowLastColumn="0" w:lastRowFirstColumn="0" w:lastRowLastColumn="0"/>
+            </w:pPr>
+            <w:r>
+              <w:t>9.50</w:t>
+            </w:r>
+          </w:p>
+        </w:tc>
+        <w:tc>
+          <w:tcPr>
+            <w:tcW w:w="1308" w:type="dxa"/>
           </w:tcPr>
           <w:p>
             <w:pPr>
@@ -1963,7 +1973,7 @@
         </w:tc>
         <w:tc>
           <w:tcPr>
-            <w:tcW w:w="1710" w:type="dxa"/>
+            <w:tcW w:w="1308" w:type="dxa"/>
           </w:tcPr>
           <w:p>
             <w:pPr>
@@ -1976,7 +1986,7 @@
         </w:tc>
         <w:tc>
           <w:tcPr>
-            <w:tcW w:w="1890" w:type="dxa"/>
+            <w:tcW w:w="1438" w:type="dxa"/>
           </w:tcPr>
           <w:p>
             <w:pPr>
@@ -1995,7 +2005,7 @@
         <w:tc>
           <w:tcPr>
             <w:cnfStyle w:val="001000000000" w:firstRow="0" w:lastRow="0" w:firstColumn="1" w:lastColumn="0" w:oddVBand="0" w:evenVBand="0" w:oddHBand="0" w:evenHBand="0" w:firstRowFirstColumn="0" w:firstRowLastColumn="0" w:lastRowFirstColumn="0" w:lastRowLastColumn="0"/>
-            <w:tcW w:w="1885" w:type="dxa"/>
+            <w:tcW w:w="1436" w:type="dxa"/>
           </w:tcPr>
           <w:p>
             <w:proofErr w:type="spellStart"/>
@@ -2007,20 +2017,20 @@
         </w:tc>
         <w:tc>
           <w:tcPr>
-            <w:tcW w:w="1620" w:type="dxa"/>
-          </w:tcPr>
-          <w:p>
-            <w:pPr>
-              <w:cnfStyle w:val="000000100000" w:firstRow="0" w:lastRow="0" w:firstColumn="0" w:lastColumn="0" w:oddVBand="0" w:evenVBand="0" w:oddHBand="1" w:evenHBand="0" w:firstRowFirstColumn="0" w:firstRowLastColumn="0" w:lastRowFirstColumn="0" w:lastRowLastColumn="0"/>
-            </w:pPr>
-            <w:r>
-              <w:t>1.62</w:t>
-            </w:r>
-          </w:p>
-        </w:tc>
-        <w:tc>
-          <w:tcPr>
-            <w:tcW w:w="1710" w:type="dxa"/>
+            <w:tcW w:w="1244" w:type="dxa"/>
+          </w:tcPr>
+          <w:p>
+            <w:pPr>
+              <w:cnfStyle w:val="000000100000" w:firstRow="0" w:lastRow="0" w:firstColumn="0" w:lastColumn="0" w:oddVBand="0" w:evenVBand="0" w:oddHBand="1" w:evenHBand="0" w:firstRowFirstColumn="0" w:firstRowLastColumn="0" w:lastRowFirstColumn="0" w:lastRowLastColumn="0"/>
+            </w:pPr>
+            <w:r>
+              <w:t>1.63</w:t>
+            </w:r>
+          </w:p>
+        </w:tc>
+        <w:tc>
+          <w:tcPr>
+            <w:tcW w:w="1308" w:type="dxa"/>
           </w:tcPr>
           <w:p>
             <w:pPr>
@@ -2033,7 +2043,7 @@
         </w:tc>
         <w:tc>
           <w:tcPr>
-            <w:tcW w:w="1710" w:type="dxa"/>
+            <w:tcW w:w="1308" w:type="dxa"/>
           </w:tcPr>
           <w:p>
             <w:pPr>
@@ -2046,7 +2056,7 @@
         </w:tc>
         <w:tc>
           <w:tcPr>
-            <w:tcW w:w="1890" w:type="dxa"/>
+            <w:tcW w:w="1438" w:type="dxa"/>
           </w:tcPr>
           <w:p>
             <w:pPr>
@@ -2062,7 +2072,7 @@
         <w:tc>
           <w:tcPr>
             <w:cnfStyle w:val="001000000000" w:firstRow="0" w:lastRow="0" w:firstColumn="1" w:lastColumn="0" w:oddVBand="0" w:evenVBand="0" w:oddHBand="0" w:evenHBand="0" w:firstRowFirstColumn="0" w:firstRowLastColumn="0" w:lastRowFirstColumn="0" w:lastRowLastColumn="0"/>
-            <w:tcW w:w="1885" w:type="dxa"/>
+            <w:tcW w:w="1436" w:type="dxa"/>
           </w:tcPr>
           <w:p>
             <w:r>
@@ -2072,20 +2082,20 @@
         </w:tc>
         <w:tc>
           <w:tcPr>
-            <w:tcW w:w="1620" w:type="dxa"/>
-          </w:tcPr>
-          <w:p>
-            <w:pPr>
-              <w:cnfStyle w:val="000000000000" w:firstRow="0" w:lastRow="0" w:firstColumn="0" w:lastColumn="0" w:oddVBand="0" w:evenVBand="0" w:oddHBand="0" w:evenHBand="0" w:firstRowFirstColumn="0" w:firstRowLastColumn="0" w:lastRowFirstColumn="0" w:lastRowLastColumn="0"/>
-            </w:pPr>
-            <w:r>
-              <w:t>6.33</w:t>
-            </w:r>
-          </w:p>
-        </w:tc>
-        <w:tc>
-          <w:tcPr>
-            <w:tcW w:w="1710" w:type="dxa"/>
+            <w:tcW w:w="1244" w:type="dxa"/>
+          </w:tcPr>
+          <w:p>
+            <w:pPr>
+              <w:cnfStyle w:val="000000000000" w:firstRow="0" w:lastRow="0" w:firstColumn="0" w:lastColumn="0" w:oddVBand="0" w:evenVBand="0" w:oddHBand="0" w:evenHBand="0" w:firstRowFirstColumn="0" w:firstRowLastColumn="0" w:lastRowFirstColumn="0" w:lastRowLastColumn="0"/>
+            </w:pPr>
+            <w:r>
+              <w:t>6.36</w:t>
+            </w:r>
+          </w:p>
+        </w:tc>
+        <w:tc>
+          <w:tcPr>
+            <w:tcW w:w="1308" w:type="dxa"/>
           </w:tcPr>
           <w:p>
             <w:pPr>
@@ -2098,7 +2108,7 @@
         </w:tc>
         <w:tc>
           <w:tcPr>
-            <w:tcW w:w="1710" w:type="dxa"/>
+            <w:tcW w:w="1308" w:type="dxa"/>
           </w:tcPr>
           <w:p>
             <w:pPr>
@@ -2111,7 +2121,7 @@
         </w:tc>
         <w:tc>
           <w:tcPr>
-            <w:tcW w:w="1890" w:type="dxa"/>
+            <w:tcW w:w="1438" w:type="dxa"/>
           </w:tcPr>
           <w:p>
             <w:pPr>
@@ -2130,7 +2140,7 @@
         <w:tc>
           <w:tcPr>
             <w:cnfStyle w:val="001000000000" w:firstRow="0" w:lastRow="0" w:firstColumn="1" w:lastColumn="0" w:oddVBand="0" w:evenVBand="0" w:oddHBand="0" w:evenHBand="0" w:firstRowFirstColumn="0" w:firstRowLastColumn="0" w:lastRowFirstColumn="0" w:lastRowLastColumn="0"/>
-            <w:tcW w:w="1885" w:type="dxa"/>
+            <w:tcW w:w="1436" w:type="dxa"/>
           </w:tcPr>
           <w:p>
             <w:r>
@@ -2140,7 +2150,7 @@
         </w:tc>
         <w:tc>
           <w:tcPr>
-            <w:tcW w:w="1620" w:type="dxa"/>
+            <w:tcW w:w="1244" w:type="dxa"/>
           </w:tcPr>
           <w:p>
             <w:pPr>
@@ -2153,7 +2163,7 @@
         </w:tc>
         <w:tc>
           <w:tcPr>
-            <w:tcW w:w="1710" w:type="dxa"/>
+            <w:tcW w:w="1308" w:type="dxa"/>
           </w:tcPr>
           <w:p>
             <w:pPr>
@@ -2166,7 +2176,7 @@
         </w:tc>
         <w:tc>
           <w:tcPr>
-            <w:tcW w:w="1710" w:type="dxa"/>
+            <w:tcW w:w="1308" w:type="dxa"/>
           </w:tcPr>
           <w:p>
             <w:pPr>
@@ -2179,7 +2189,7 @@
         </w:tc>
         <w:tc>
           <w:tcPr>
-            <w:tcW w:w="1890" w:type="dxa"/>
+            <w:tcW w:w="1438" w:type="dxa"/>
           </w:tcPr>
           <w:p>
             <w:pPr>
@@ -2195,7 +2205,7 @@
         <w:tc>
           <w:tcPr>
             <w:cnfStyle w:val="001000000000" w:firstRow="0" w:lastRow="0" w:firstColumn="1" w:lastColumn="0" w:oddVBand="0" w:evenVBand="0" w:oddHBand="0" w:evenHBand="0" w:firstRowFirstColumn="0" w:firstRowLastColumn="0" w:lastRowFirstColumn="0" w:lastRowLastColumn="0"/>
-            <w:tcW w:w="1885" w:type="dxa"/>
+            <w:tcW w:w="1436" w:type="dxa"/>
           </w:tcPr>
           <w:p>
             <w:r>
@@ -2205,20 +2215,20 @@
         </w:tc>
         <w:tc>
           <w:tcPr>
-            <w:tcW w:w="1620" w:type="dxa"/>
-          </w:tcPr>
-          <w:p>
-            <w:pPr>
-              <w:cnfStyle w:val="000000000000" w:firstRow="0" w:lastRow="0" w:firstColumn="0" w:lastColumn="0" w:oddVBand="0" w:evenVBand="0" w:oddHBand="0" w:evenHBand="0" w:firstRowFirstColumn="0" w:firstRowLastColumn="0" w:lastRowFirstColumn="0" w:lastRowLastColumn="0"/>
-            </w:pPr>
-            <w:r>
-              <w:t>73.68</w:t>
-            </w:r>
-          </w:p>
-        </w:tc>
-        <w:tc>
-          <w:tcPr>
-            <w:tcW w:w="1710" w:type="dxa"/>
+            <w:tcW w:w="1244" w:type="dxa"/>
+          </w:tcPr>
+          <w:p>
+            <w:pPr>
+              <w:cnfStyle w:val="000000000000" w:firstRow="0" w:lastRow="0" w:firstColumn="0" w:lastColumn="0" w:oddVBand="0" w:evenVBand="0" w:oddHBand="0" w:evenHBand="0" w:firstRowFirstColumn="0" w:firstRowLastColumn="0" w:lastRowFirstColumn="0" w:lastRowLastColumn="0"/>
+            </w:pPr>
+            <w:r>
+              <w:t>73.80</w:t>
+            </w:r>
+          </w:p>
+        </w:tc>
+        <w:tc>
+          <w:tcPr>
+            <w:tcW w:w="1308" w:type="dxa"/>
           </w:tcPr>
           <w:p>
             <w:pPr>
@@ -2231,7 +2241,7 @@
         </w:tc>
         <w:tc>
           <w:tcPr>
-            <w:tcW w:w="1710" w:type="dxa"/>
+            <w:tcW w:w="1308" w:type="dxa"/>
           </w:tcPr>
           <w:p>
             <w:pPr>
@@ -2244,7 +2254,7 @@
         </w:tc>
         <w:tc>
           <w:tcPr>
-            <w:tcW w:w="1890" w:type="dxa"/>
+            <w:tcW w:w="1438" w:type="dxa"/>
           </w:tcPr>
           <w:p>
             <w:pPr>
@@ -2263,7 +2273,7 @@
         <w:tc>
           <w:tcPr>
             <w:cnfStyle w:val="001000000000" w:firstRow="0" w:lastRow="0" w:firstColumn="1" w:lastColumn="0" w:oddVBand="0" w:evenVBand="0" w:oddHBand="0" w:evenHBand="0" w:firstRowFirstColumn="0" w:firstRowLastColumn="0" w:lastRowFirstColumn="0" w:lastRowLastColumn="0"/>
-            <w:tcW w:w="1885" w:type="dxa"/>
+            <w:tcW w:w="1436" w:type="dxa"/>
           </w:tcPr>
           <w:p>
             <w:proofErr w:type="spellStart"/>
@@ -2275,20 +2285,20 @@
         </w:tc>
         <w:tc>
           <w:tcPr>
-            <w:tcW w:w="1620" w:type="dxa"/>
-          </w:tcPr>
-          <w:p>
-            <w:pPr>
-              <w:cnfStyle w:val="000000100000" w:firstRow="0" w:lastRow="0" w:firstColumn="0" w:lastColumn="0" w:oddVBand="0" w:evenVBand="0" w:oddHBand="1" w:evenHBand="0" w:firstRowFirstColumn="0" w:firstRowLastColumn="0" w:lastRowFirstColumn="0" w:lastRowLastColumn="0"/>
-            </w:pPr>
-            <w:r>
-              <w:t>21.69</w:t>
-            </w:r>
-          </w:p>
-        </w:tc>
-        <w:tc>
-          <w:tcPr>
-            <w:tcW w:w="1710" w:type="dxa"/>
+            <w:tcW w:w="1244" w:type="dxa"/>
+          </w:tcPr>
+          <w:p>
+            <w:pPr>
+              <w:cnfStyle w:val="000000100000" w:firstRow="0" w:lastRow="0" w:firstColumn="0" w:lastColumn="0" w:oddVBand="0" w:evenVBand="0" w:oddHBand="1" w:evenHBand="0" w:firstRowFirstColumn="0" w:firstRowLastColumn="0" w:lastRowFirstColumn="0" w:lastRowLastColumn="0"/>
+            </w:pPr>
+            <w:r>
+              <w:t>21.70</w:t>
+            </w:r>
+          </w:p>
+        </w:tc>
+        <w:tc>
+          <w:tcPr>
+            <w:tcW w:w="1308" w:type="dxa"/>
           </w:tcPr>
           <w:p>
             <w:pPr>
@@ -2301,7 +2311,7 @@
         </w:tc>
         <w:tc>
           <w:tcPr>
-            <w:tcW w:w="1710" w:type="dxa"/>
+            <w:tcW w:w="1308" w:type="dxa"/>
           </w:tcPr>
           <w:p>
             <w:pPr>
@@ -2314,7 +2324,7 @@
         </w:tc>
         <w:tc>
           <w:tcPr>
-            <w:tcW w:w="1890" w:type="dxa"/>
+            <w:tcW w:w="1438" w:type="dxa"/>
           </w:tcPr>
           <w:p>
             <w:pPr>
@@ -2330,30 +2340,31 @@
         <w:tc>
           <w:tcPr>
             <w:cnfStyle w:val="001000000000" w:firstRow="0" w:lastRow="0" w:firstColumn="1" w:lastColumn="0" w:oddVBand="0" w:evenVBand="0" w:oddHBand="0" w:evenHBand="0" w:firstRowFirstColumn="0" w:firstRowLastColumn="0" w:lastRowFirstColumn="0" w:lastRowLastColumn="0"/>
-            <w:tcW w:w="1885" w:type="dxa"/>
-          </w:tcPr>
-          <w:p>
-            <w:r>
+            <w:tcW w:w="1436" w:type="dxa"/>
+          </w:tcPr>
+          <w:p>
+            <w:r>
+              <w:lastRenderedPageBreak/>
               <w:t>samba</w:t>
             </w:r>
           </w:p>
         </w:tc>
         <w:tc>
           <w:tcPr>
-            <w:tcW w:w="1620" w:type="dxa"/>
-          </w:tcPr>
-          <w:p>
-            <w:pPr>
-              <w:cnfStyle w:val="000000000000" w:firstRow="0" w:lastRow="0" w:firstColumn="0" w:lastColumn="0" w:oddVBand="0" w:evenVBand="0" w:oddHBand="0" w:evenHBand="0" w:firstRowFirstColumn="0" w:firstRowLastColumn="0" w:lastRowFirstColumn="0" w:lastRowLastColumn="0"/>
-            </w:pPr>
-            <w:r>
-              <w:t>26.48</w:t>
-            </w:r>
-          </w:p>
-        </w:tc>
-        <w:tc>
-          <w:tcPr>
-            <w:tcW w:w="1710" w:type="dxa"/>
+            <w:tcW w:w="1244" w:type="dxa"/>
+          </w:tcPr>
+          <w:p>
+            <w:pPr>
+              <w:cnfStyle w:val="000000000000" w:firstRow="0" w:lastRow="0" w:firstColumn="0" w:lastColumn="0" w:oddVBand="0" w:evenVBand="0" w:oddHBand="0" w:evenHBand="0" w:firstRowFirstColumn="0" w:firstRowLastColumn="0" w:lastRowFirstColumn="0" w:lastRowLastColumn="0"/>
+            </w:pPr>
+            <w:r>
+              <w:t>26.57</w:t>
+            </w:r>
+          </w:p>
+        </w:tc>
+        <w:tc>
+          <w:tcPr>
+            <w:tcW w:w="1308" w:type="dxa"/>
           </w:tcPr>
           <w:p>
             <w:pPr>
@@ -2366,7 +2377,7 @@
         </w:tc>
         <w:tc>
           <w:tcPr>
-            <w:tcW w:w="1710" w:type="dxa"/>
+            <w:tcW w:w="1308" w:type="dxa"/>
           </w:tcPr>
           <w:p>
             <w:pPr>
@@ -2379,7 +2390,7 @@
         </w:tc>
         <w:tc>
           <w:tcPr>
-            <w:tcW w:w="1890" w:type="dxa"/>
+            <w:tcW w:w="1438" w:type="dxa"/>
           </w:tcPr>
           <w:p>
             <w:pPr>
@@ -2398,7 +2409,7 @@
         <w:tc>
           <w:tcPr>
             <w:cnfStyle w:val="001000000000" w:firstRow="0" w:lastRow="0" w:firstColumn="1" w:lastColumn="0" w:oddVBand="0" w:evenVBand="0" w:oddHBand="0" w:evenHBand="0" w:firstRowFirstColumn="0" w:firstRowLastColumn="0" w:lastRowFirstColumn="0" w:lastRowLastColumn="0"/>
-            <w:tcW w:w="1885" w:type="dxa"/>
+            <w:tcW w:w="1436" w:type="dxa"/>
           </w:tcPr>
           <w:p>
             <w:proofErr w:type="spellStart"/>
@@ -2410,7 +2421,7 @@
         </w:tc>
         <w:tc>
           <w:tcPr>
-            <w:tcW w:w="1620" w:type="dxa"/>
+            <w:tcW w:w="1244" w:type="dxa"/>
           </w:tcPr>
           <w:p>
             <w:pPr>
@@ -2423,7 +2434,7 @@
         </w:tc>
         <w:tc>
           <w:tcPr>
-            <w:tcW w:w="1710" w:type="dxa"/>
+            <w:tcW w:w="1308" w:type="dxa"/>
           </w:tcPr>
           <w:p>
             <w:pPr>
@@ -2436,7 +2447,7 @@
         </w:tc>
         <w:tc>
           <w:tcPr>
-            <w:tcW w:w="1710" w:type="dxa"/>
+            <w:tcW w:w="1308" w:type="dxa"/>
           </w:tcPr>
           <w:p>
             <w:pPr>
@@ -2449,7 +2460,7 @@
         </w:tc>
         <w:tc>
           <w:tcPr>
-            <w:tcW w:w="1890" w:type="dxa"/>
+            <w:tcW w:w="1438" w:type="dxa"/>
           </w:tcPr>
           <w:p>
             <w:pPr>
@@ -2465,7 +2476,7 @@
         <w:tc>
           <w:tcPr>
             <w:cnfStyle w:val="001000000000" w:firstRow="0" w:lastRow="0" w:firstColumn="1" w:lastColumn="0" w:oddVBand="0" w:evenVBand="0" w:oddHBand="0" w:evenHBand="0" w:firstRowFirstColumn="0" w:firstRowLastColumn="0" w:lastRowFirstColumn="0" w:lastRowLastColumn="0"/>
-            <w:tcW w:w="1885" w:type="dxa"/>
+            <w:tcW w:w="1436" w:type="dxa"/>
           </w:tcPr>
           <w:p>
             <w:r>
@@ -2475,20 +2486,20 @@
         </w:tc>
         <w:tc>
           <w:tcPr>
-            <w:tcW w:w="1620" w:type="dxa"/>
-          </w:tcPr>
-          <w:p>
-            <w:pPr>
-              <w:cnfStyle w:val="000000000000" w:firstRow="0" w:lastRow="0" w:firstColumn="0" w:lastColumn="0" w:oddVBand="0" w:evenVBand="0" w:oddHBand="0" w:evenHBand="0" w:firstRowFirstColumn="0" w:firstRowLastColumn="0" w:lastRowFirstColumn="0" w:lastRowLastColumn="0"/>
-            </w:pPr>
-            <w:r>
-              <w:t>30.16</w:t>
-            </w:r>
-          </w:p>
-        </w:tc>
-        <w:tc>
-          <w:tcPr>
-            <w:tcW w:w="1710" w:type="dxa"/>
+            <w:tcW w:w="1244" w:type="dxa"/>
+          </w:tcPr>
+          <w:p>
+            <w:pPr>
+              <w:cnfStyle w:val="000000000000" w:firstRow="0" w:lastRow="0" w:firstColumn="0" w:lastColumn="0" w:oddVBand="0" w:evenVBand="0" w:oddHBand="0" w:evenHBand="0" w:firstRowFirstColumn="0" w:firstRowLastColumn="0" w:lastRowFirstColumn="0" w:lastRowLastColumn="0"/>
+            </w:pPr>
+            <w:r>
+              <w:t>30.94</w:t>
+            </w:r>
+          </w:p>
+        </w:tc>
+        <w:tc>
+          <w:tcPr>
+            <w:tcW w:w="1308" w:type="dxa"/>
           </w:tcPr>
           <w:p>
             <w:pPr>
@@ -2501,7 +2512,7 @@
         </w:tc>
         <w:tc>
           <w:tcPr>
-            <w:tcW w:w="1710" w:type="dxa"/>
+            <w:tcW w:w="1308" w:type="dxa"/>
           </w:tcPr>
           <w:p>
             <w:pPr>
@@ -2514,7 +2525,7 @@
         </w:tc>
         <w:tc>
           <w:tcPr>
-            <w:tcW w:w="1890" w:type="dxa"/>
+            <w:tcW w:w="1438" w:type="dxa"/>
           </w:tcPr>
           <w:p>
             <w:pPr>
@@ -2533,7 +2544,7 @@
         <w:tc>
           <w:tcPr>
             <w:cnfStyle w:val="001000000000" w:firstRow="0" w:lastRow="0" w:firstColumn="1" w:lastColumn="0" w:oddVBand="0" w:evenVBand="0" w:oddHBand="0" w:evenHBand="0" w:firstRowFirstColumn="0" w:firstRowLastColumn="0" w:lastRowFirstColumn="0" w:lastRowLastColumn="0"/>
-            <w:tcW w:w="1885" w:type="dxa"/>
+            <w:tcW w:w="1436" w:type="dxa"/>
           </w:tcPr>
           <w:p>
             <w:r>
@@ -2543,20 +2554,20 @@
         </w:tc>
         <w:tc>
           <w:tcPr>
-            <w:tcW w:w="1620" w:type="dxa"/>
-          </w:tcPr>
-          <w:p>
-            <w:pPr>
-              <w:cnfStyle w:val="000000100000" w:firstRow="0" w:lastRow="0" w:firstColumn="0" w:lastColumn="0" w:oddVBand="0" w:evenVBand="0" w:oddHBand="1" w:evenHBand="0" w:firstRowFirstColumn="0" w:firstRowLastColumn="0" w:lastRowFirstColumn="0" w:lastRowLastColumn="0"/>
-            </w:pPr>
-            <w:r>
-              <w:t>16.61</w:t>
-            </w:r>
-          </w:p>
-        </w:tc>
-        <w:tc>
-          <w:tcPr>
-            <w:tcW w:w="1710" w:type="dxa"/>
+            <w:tcW w:w="1244" w:type="dxa"/>
+          </w:tcPr>
+          <w:p>
+            <w:pPr>
+              <w:cnfStyle w:val="000000100000" w:firstRow="0" w:lastRow="0" w:firstColumn="0" w:lastColumn="0" w:oddVBand="0" w:evenVBand="0" w:oddHBand="1" w:evenHBand="0" w:firstRowFirstColumn="0" w:firstRowLastColumn="0" w:lastRowFirstColumn="0" w:lastRowLastColumn="0"/>
+            </w:pPr>
+            <w:r>
+              <w:t>16.84</w:t>
+            </w:r>
+          </w:p>
+        </w:tc>
+        <w:tc>
+          <w:tcPr>
+            <w:tcW w:w="1308" w:type="dxa"/>
           </w:tcPr>
           <w:p>
             <w:pPr>
@@ -2569,7 +2580,7 @@
         </w:tc>
         <w:tc>
           <w:tcPr>
-            <w:tcW w:w="1710" w:type="dxa"/>
+            <w:tcW w:w="1308" w:type="dxa"/>
           </w:tcPr>
           <w:p>
             <w:pPr>
@@ -2582,7 +2593,7 @@
         </w:tc>
         <w:tc>
           <w:tcPr>
-            <w:tcW w:w="1890" w:type="dxa"/>
+            <w:tcW w:w="1438" w:type="dxa"/>
           </w:tcPr>
           <w:p>
             <w:pPr>
@@ -2598,7 +2609,7 @@
         <w:tc>
           <w:tcPr>
             <w:cnfStyle w:val="001000000000" w:firstRow="0" w:lastRow="0" w:firstColumn="1" w:lastColumn="0" w:oddVBand="0" w:evenVBand="0" w:oddHBand="0" w:evenHBand="0" w:firstRowFirstColumn="0" w:firstRowLastColumn="0" w:lastRowFirstColumn="0" w:lastRowLastColumn="0"/>
-            <w:tcW w:w="1885" w:type="dxa"/>
+            <w:tcW w:w="1436" w:type="dxa"/>
           </w:tcPr>
           <w:p>
             <w:proofErr w:type="spellStart"/>
@@ -2610,20 +2621,20 @@
         </w:tc>
         <w:tc>
           <w:tcPr>
-            <w:tcW w:w="1620" w:type="dxa"/>
-          </w:tcPr>
-          <w:p>
-            <w:pPr>
-              <w:cnfStyle w:val="000000000000" w:firstRow="0" w:lastRow="0" w:firstColumn="0" w:lastColumn="0" w:oddVBand="0" w:evenVBand="0" w:oddHBand="0" w:evenHBand="0" w:firstRowFirstColumn="0" w:firstRowLastColumn="0" w:lastRowFirstColumn="0" w:lastRowLastColumn="0"/>
-            </w:pPr>
-            <w:r>
-              <w:t>22.51</w:t>
-            </w:r>
-          </w:p>
-        </w:tc>
-        <w:tc>
-          <w:tcPr>
-            <w:tcW w:w="1710" w:type="dxa"/>
+            <w:tcW w:w="1244" w:type="dxa"/>
+          </w:tcPr>
+          <w:p>
+            <w:pPr>
+              <w:cnfStyle w:val="000000000000" w:firstRow="0" w:lastRow="0" w:firstColumn="0" w:lastColumn="0" w:oddVBand="0" w:evenVBand="0" w:oddHBand="0" w:evenHBand="0" w:firstRowFirstColumn="0" w:firstRowLastColumn="0" w:lastRowFirstColumn="0" w:lastRowLastColumn="0"/>
+            </w:pPr>
+            <w:r>
+              <w:t>22.68</w:t>
+            </w:r>
+          </w:p>
+        </w:tc>
+        <w:tc>
+          <w:tcPr>
+            <w:tcW w:w="1308" w:type="dxa"/>
           </w:tcPr>
           <w:p>
             <w:pPr>
@@ -2636,7 +2647,7 @@
         </w:tc>
         <w:tc>
           <w:tcPr>
-            <w:tcW w:w="1710" w:type="dxa"/>
+            <w:tcW w:w="1308" w:type="dxa"/>
           </w:tcPr>
           <w:p>
             <w:pPr>
@@ -2649,7 +2660,7 @@
         </w:tc>
         <w:tc>
           <w:tcPr>
-            <w:tcW w:w="1890" w:type="dxa"/>
+            <w:tcW w:w="1438" w:type="dxa"/>
           </w:tcPr>
           <w:p>
             <w:pPr>
@@ -2668,7 +2679,7 @@
         <w:tc>
           <w:tcPr>
             <w:cnfStyle w:val="001000000000" w:firstRow="0" w:lastRow="0" w:firstColumn="1" w:lastColumn="0" w:oddVBand="0" w:evenVBand="0" w:oddHBand="0" w:evenHBand="0" w:firstRowFirstColumn="0" w:firstRowLastColumn="0" w:lastRowFirstColumn="0" w:lastRowLastColumn="0"/>
-            <w:tcW w:w="1885" w:type="dxa"/>
+            <w:tcW w:w="1436" w:type="dxa"/>
           </w:tcPr>
           <w:p>
             <w:r>
@@ -2678,20 +2689,20 @@
         </w:tc>
         <w:tc>
           <w:tcPr>
-            <w:tcW w:w="1620" w:type="dxa"/>
-          </w:tcPr>
-          <w:p>
-            <w:pPr>
-              <w:cnfStyle w:val="000000100000" w:firstRow="0" w:lastRow="0" w:firstColumn="0" w:lastColumn="0" w:oddVBand="0" w:evenVBand="0" w:oddHBand="1" w:evenHBand="0" w:firstRowFirstColumn="0" w:firstRowLastColumn="0" w:lastRowFirstColumn="0" w:lastRowLastColumn="0"/>
-            </w:pPr>
-            <w:r>
-              <w:t>22.93</w:t>
-            </w:r>
-          </w:p>
-        </w:tc>
-        <w:tc>
-          <w:tcPr>
-            <w:tcW w:w="1710" w:type="dxa"/>
+            <w:tcW w:w="1244" w:type="dxa"/>
+          </w:tcPr>
+          <w:p>
+            <w:pPr>
+              <w:cnfStyle w:val="000000100000" w:firstRow="0" w:lastRow="0" w:firstColumn="0" w:lastColumn="0" w:oddVBand="0" w:evenVBand="0" w:oddHBand="1" w:evenHBand="0" w:firstRowFirstColumn="0" w:firstRowLastColumn="0" w:lastRowFirstColumn="0" w:lastRowLastColumn="0"/>
+            </w:pPr>
+            <w:r>
+              <w:t>23.07</w:t>
+            </w:r>
+          </w:p>
+        </w:tc>
+        <w:tc>
+          <w:tcPr>
+            <w:tcW w:w="1308" w:type="dxa"/>
           </w:tcPr>
           <w:p>
             <w:pPr>
@@ -2704,7 +2715,7 @@
         </w:tc>
         <w:tc>
           <w:tcPr>
-            <w:tcW w:w="1710" w:type="dxa"/>
+            <w:tcW w:w="1308" w:type="dxa"/>
           </w:tcPr>
           <w:p>
             <w:pPr>
@@ -2717,7 +2728,7 @@
         </w:tc>
         <w:tc>
           <w:tcPr>
-            <w:tcW w:w="1890" w:type="dxa"/>
+            <w:tcW w:w="1438" w:type="dxa"/>
           </w:tcPr>
           <w:p>
             <w:pPr>
@@ -2733,18 +2744,17 @@
         <w:tc>
           <w:tcPr>
             <w:cnfStyle w:val="001000000000" w:firstRow="0" w:lastRow="0" w:firstColumn="1" w:lastColumn="0" w:oddVBand="0" w:evenVBand="0" w:oddHBand="0" w:evenHBand="0" w:firstRowFirstColumn="0" w:firstRowLastColumn="0" w:lastRowFirstColumn="0" w:lastRowLastColumn="0"/>
-            <w:tcW w:w="1885" w:type="dxa"/>
-          </w:tcPr>
-          <w:p>
-            <w:r>
-              <w:lastRenderedPageBreak/>
+            <w:tcW w:w="1436" w:type="dxa"/>
+          </w:tcPr>
+          <w:p>
+            <w:r>
               <w:t>xargs.1</w:t>
             </w:r>
           </w:p>
         </w:tc>
         <w:tc>
           <w:tcPr>
-            <w:tcW w:w="1620" w:type="dxa"/>
+            <w:tcW w:w="1244" w:type="dxa"/>
           </w:tcPr>
           <w:p>
             <w:pPr>
@@ -2757,7 +2767,7 @@
         </w:tc>
         <w:tc>
           <w:tcPr>
-            <w:tcW w:w="1710" w:type="dxa"/>
+            <w:tcW w:w="1308" w:type="dxa"/>
           </w:tcPr>
           <w:p>
             <w:pPr>
@@ -2770,7 +2780,7 @@
         </w:tc>
         <w:tc>
           <w:tcPr>
-            <w:tcW w:w="1710" w:type="dxa"/>
+            <w:tcW w:w="1308" w:type="dxa"/>
           </w:tcPr>
           <w:p>
             <w:pPr>
@@ -2783,7 +2793,7 @@
         </w:tc>
         <w:tc>
           <w:tcPr>
-            <w:tcW w:w="1890" w:type="dxa"/>
+            <w:tcW w:w="1438" w:type="dxa"/>
           </w:tcPr>
           <w:p>
             <w:pPr>
@@ -2802,7 +2812,7 @@
         <w:tc>
           <w:tcPr>
             <w:cnfStyle w:val="001000000000" w:firstRow="0" w:lastRow="0" w:firstColumn="1" w:lastColumn="0" w:oddVBand="0" w:evenVBand="0" w:oddHBand="0" w:evenHBand="0" w:firstRowFirstColumn="0" w:firstRowLastColumn="0" w:lastRowFirstColumn="0" w:lastRowLastColumn="0"/>
-            <w:tcW w:w="1885" w:type="dxa"/>
+            <w:tcW w:w="1436" w:type="dxa"/>
           </w:tcPr>
           <w:p>
             <w:r>
@@ -2812,7 +2822,7 @@
         </w:tc>
         <w:tc>
           <w:tcPr>
-            <w:tcW w:w="1620" w:type="dxa"/>
+            <w:tcW w:w="1244" w:type="dxa"/>
           </w:tcPr>
           <w:p>
             <w:pPr>
@@ -2825,7 +2835,7 @@
         </w:tc>
         <w:tc>
           <w:tcPr>
-            <w:tcW w:w="1710" w:type="dxa"/>
+            <w:tcW w:w="1308" w:type="dxa"/>
           </w:tcPr>
           <w:p>
             <w:pPr>
@@ -2838,7 +2848,7 @@
         </w:tc>
         <w:tc>
           <w:tcPr>
-            <w:tcW w:w="1710" w:type="dxa"/>
+            <w:tcW w:w="1308" w:type="dxa"/>
           </w:tcPr>
           <w:p>
             <w:pPr>
@@ -2851,7 +2861,7 @@
         </w:tc>
         <w:tc>
           <w:tcPr>
-            <w:tcW w:w="1890" w:type="dxa"/>
+            <w:tcW w:w="1438" w:type="dxa"/>
           </w:tcPr>
           <w:p>
             <w:pPr>
@@ -2867,7 +2877,7 @@
         <w:tc>
           <w:tcPr>
             <w:cnfStyle w:val="001000000000" w:firstRow="0" w:lastRow="0" w:firstColumn="1" w:lastColumn="0" w:oddVBand="0" w:evenVBand="0" w:oddHBand="0" w:evenHBand="0" w:firstRowFirstColumn="0" w:firstRowLastColumn="0" w:lastRowFirstColumn="0" w:lastRowLastColumn="0"/>
-            <w:tcW w:w="1885" w:type="dxa"/>
+            <w:tcW w:w="1436" w:type="dxa"/>
           </w:tcPr>
           <w:p>
             <w:pPr>
@@ -2894,7 +2904,7 @@
         </w:tc>
         <w:tc>
           <w:tcPr>
-            <w:tcW w:w="1620" w:type="dxa"/>
+            <w:tcW w:w="1244" w:type="dxa"/>
             <w:vAlign w:val="bottom"/>
           </w:tcPr>
           <w:p>
@@ -2910,13 +2920,13 @@
               <w:cnfStyle w:val="000000000000" w:firstRow="0" w:lastRow="0" w:firstColumn="0" w:lastColumn="0" w:oddVBand="0" w:evenVBand="0" w:oddHBand="0" w:evenHBand="0" w:firstRowFirstColumn="0" w:firstRowLastColumn="0" w:lastRowFirstColumn="0" w:lastRowLastColumn="0"/>
             </w:pPr>
             <w:r>
-              <w:t>25.42</w:t>
-            </w:r>
-          </w:p>
-        </w:tc>
-        <w:tc>
-          <w:tcPr>
-            <w:tcW w:w="1710" w:type="dxa"/>
+              <w:t>25.76</w:t>
+            </w:r>
+          </w:p>
+        </w:tc>
+        <w:tc>
+          <w:tcPr>
+            <w:tcW w:w="1308" w:type="dxa"/>
             <w:vAlign w:val="bottom"/>
           </w:tcPr>
           <w:p>
@@ -2938,7 +2948,7 @@
         </w:tc>
         <w:tc>
           <w:tcPr>
-            <w:tcW w:w="1710" w:type="dxa"/>
+            <w:tcW w:w="1308" w:type="dxa"/>
             <w:vAlign w:val="bottom"/>
           </w:tcPr>
           <w:p>
@@ -2960,7 +2970,7 @@
         </w:tc>
         <w:tc>
           <w:tcPr>
-            <w:tcW w:w="1890" w:type="dxa"/>
+            <w:tcW w:w="1438" w:type="dxa"/>
             <w:vAlign w:val="bottom"/>
           </w:tcPr>
           <w:p>
@@ -3279,14 +3289,27 @@
       <w:r>
         <w:t xml:space="preserve">Table </w:t>
       </w:r>
-      <w:fldSimple w:instr=" SEQ Table \* ARABIC ">
-        <w:r>
-          <w:rPr>
-            <w:noProof/>
-          </w:rPr>
-          <w:t>2</w:t>
-        </w:r>
-      </w:fldSimple>
+      <w:r>
+        <w:fldChar w:fldCharType="begin"/>
+      </w:r>
+      <w:r>
+        <w:instrText xml:space="preserve"> SEQ Table \* ARABIC </w:instrText>
+      </w:r>
+      <w:r>
+        <w:fldChar w:fldCharType="separate"/>
+      </w:r>
+      <w:r>
+        <w:rPr>
+          <w:noProof/>
+        </w:rPr>
+        <w:t>2</w:t>
+      </w:r>
+      <w:r>
+        <w:rPr>
+          <w:noProof/>
+        </w:rPr>
+        <w:fldChar w:fldCharType="end"/>
+      </w:r>
       <w:bookmarkEnd w:id="3"/>
       <w:r>
         <w:t xml:space="preserve">. </w:t>
@@ -3452,7 +3475,7 @@
               <w:cnfStyle w:val="000000100000" w:firstRow="0" w:lastRow="0" w:firstColumn="0" w:lastColumn="0" w:oddVBand="0" w:evenVBand="0" w:oddHBand="1" w:evenHBand="0" w:firstRowFirstColumn="0" w:firstRowLastColumn="0" w:lastRowFirstColumn="0" w:lastRowLastColumn="0"/>
             </w:pPr>
             <w:r>
-              <w:t>182142512</w:t>
+              <w:t>176437360</w:t>
             </w:r>
           </w:p>
         </w:tc>
@@ -3504,7 +3527,7 @@
               <w:cnfStyle w:val="000000000000" w:firstRow="0" w:lastRow="0" w:firstColumn="0" w:lastColumn="0" w:oddVBand="0" w:evenVBand="0" w:oddHBand="0" w:evenHBand="0" w:firstRowFirstColumn="0" w:firstRowLastColumn="0" w:lastRowFirstColumn="0" w:lastRowLastColumn="0"/>
             </w:pPr>
             <w:r>
-              <w:t>178064016</w:t>
+              <w:t>177811072</w:t>
             </w:r>
           </w:p>
         </w:tc>
@@ -3559,7 +3582,7 @@
               <w:cnfStyle w:val="000000100000" w:firstRow="0" w:lastRow="0" w:firstColumn="0" w:lastColumn="0" w:oddVBand="0" w:evenVBand="0" w:oddHBand="1" w:evenHBand="0" w:firstRowFirstColumn="0" w:firstRowLastColumn="0" w:lastRowFirstColumn="0" w:lastRowLastColumn="0"/>
             </w:pPr>
             <w:r>
-              <w:t>201663936</w:t>
+              <w:t>198411296</w:t>
             </w:r>
           </w:p>
         </w:tc>
@@ -3611,7 +3634,7 @@
               <w:cnfStyle w:val="000000000000" w:firstRow="0" w:lastRow="0" w:firstColumn="0" w:lastColumn="0" w:oddVBand="0" w:evenVBand="0" w:oddHBand="0" w:evenHBand="0" w:firstRowFirstColumn="0" w:firstRowLastColumn="0" w:lastRowFirstColumn="0" w:lastRowLastColumn="0"/>
             </w:pPr>
             <w:r>
-              <w:t>179735584</w:t>
+              <w:t>178865056</w:t>
             </w:r>
           </w:p>
         </w:tc>
@@ -3720,7 +3743,7 @@
               <w:cnfStyle w:val="000000000000" w:firstRow="0" w:lastRow="0" w:firstColumn="0" w:lastColumn="0" w:oddVBand="0" w:evenVBand="0" w:oddHBand="0" w:evenHBand="0" w:firstRowFirstColumn="0" w:firstRowLastColumn="0" w:lastRowFirstColumn="0" w:lastRowLastColumn="0"/>
             </w:pPr>
             <w:r>
-              <w:t>1218742656</w:t>
+              <w:t>1061146496</w:t>
             </w:r>
           </w:p>
         </w:tc>
@@ -3777,7 +3800,7 @@
               <w:cnfStyle w:val="000000100000" w:firstRow="0" w:lastRow="0" w:firstColumn="0" w:lastColumn="0" w:oddVBand="0" w:evenVBand="0" w:oddHBand="1" w:evenHBand="0" w:firstRowFirstColumn="0" w:firstRowLastColumn="0" w:lastRowFirstColumn="0" w:lastRowLastColumn="0"/>
             </w:pPr>
             <w:r>
-              <w:t>265892384</w:t>
+              <w:t>226312992</w:t>
             </w:r>
           </w:p>
         </w:tc>
@@ -3886,7 +3909,7 @@
               <w:cnfStyle w:val="000000100000" w:firstRow="0" w:lastRow="0" w:firstColumn="0" w:lastColumn="0" w:oddVBand="0" w:evenVBand="0" w:oddHBand="1" w:evenHBand="0" w:firstRowFirstColumn="0" w:firstRowLastColumn="0" w:lastRowFirstColumn="0" w:lastRowLastColumn="0"/>
             </w:pPr>
             <w:r>
-              <w:t>243323248</w:t>
+              <w:t>242921456</w:t>
             </w:r>
           </w:p>
         </w:tc>
@@ -3938,7 +3961,7 @@
               <w:cnfStyle w:val="000000000000" w:firstRow="0" w:lastRow="0" w:firstColumn="0" w:lastColumn="0" w:oddVBand="0" w:evenVBand="0" w:oddHBand="0" w:evenHBand="0" w:firstRowFirstColumn="0" w:firstRowLastColumn="0" w:lastRowFirstColumn="0" w:lastRowLastColumn="0"/>
             </w:pPr>
             <w:r>
-              <w:t>184342992</w:t>
+              <w:t>181134976</w:t>
             </w:r>
           </w:p>
         </w:tc>
@@ -3995,7 +4018,7 @@
               <w:cnfStyle w:val="000000100000" w:firstRow="0" w:lastRow="0" w:firstColumn="0" w:lastColumn="0" w:oddVBand="0" w:evenVBand="0" w:oddHBand="1" w:evenHBand="0" w:firstRowFirstColumn="0" w:firstRowLastColumn="0" w:lastRowFirstColumn="0" w:lastRowLastColumn="0"/>
             </w:pPr>
             <w:r>
-              <w:t>226479952</w:t>
+              <w:t>195311648</w:t>
             </w:r>
           </w:p>
         </w:tc>
@@ -4049,7 +4072,7 @@
               <w:cnfStyle w:val="000000000000" w:firstRow="0" w:lastRow="0" w:firstColumn="0" w:lastColumn="0" w:oddVBand="0" w:evenVBand="0" w:oddHBand="0" w:evenHBand="0" w:firstRowFirstColumn="0" w:firstRowLastColumn="0" w:lastRowFirstColumn="0" w:lastRowLastColumn="0"/>
             </w:pPr>
             <w:r>
-              <w:t>255609600</w:t>
+              <w:t>250089392</w:t>
             </w:r>
           </w:p>
         </w:tc>
@@ -4106,7 +4129,7 @@
               <w:cnfStyle w:val="000000100000" w:firstRow="0" w:lastRow="0" w:firstColumn="0" w:lastColumn="0" w:oddVBand="0" w:evenVBand="0" w:oddHBand="1" w:evenHBand="0" w:firstRowFirstColumn="0" w:firstRowLastColumn="0" w:lastRowFirstColumn="0" w:lastRowLastColumn="0"/>
             </w:pPr>
             <w:r>
-              <w:t>148693552</w:t>
+              <w:t>146413536</w:t>
             </w:r>
           </w:p>
         </w:tc>
@@ -4160,7 +4183,7 @@
               <w:cnfStyle w:val="000000000000" w:firstRow="0" w:lastRow="0" w:firstColumn="0" w:lastColumn="0" w:oddVBand="0" w:evenVBand="0" w:oddHBand="0" w:evenHBand="0" w:firstRowFirstColumn="0" w:firstRowLastColumn="0" w:lastRowFirstColumn="0" w:lastRowLastColumn="0"/>
             </w:pPr>
             <w:r>
-              <w:t>183193632</w:t>
+              <w:t>141909264</w:t>
             </w:r>
           </w:p>
         </w:tc>
@@ -4217,7 +4240,7 @@
               <w:cnfStyle w:val="000000100000" w:firstRow="0" w:lastRow="0" w:firstColumn="0" w:lastColumn="0" w:oddVBand="0" w:evenVBand="0" w:oddHBand="1" w:evenHBand="0" w:firstRowFirstColumn="0" w:firstRowLastColumn="0" w:lastRowFirstColumn="0" w:lastRowLastColumn="0"/>
             </w:pPr>
             <w:r>
-              <w:t>281825344</w:t>
+              <w:t>234741872</w:t>
             </w:r>
           </w:p>
         </w:tc>
@@ -4256,6 +4279,7 @@
           </w:tcPr>
           <w:p>
             <w:r>
+              <w:lastRenderedPageBreak/>
               <w:t>paper-100k.pdf</w:t>
             </w:r>
           </w:p>
@@ -4269,7 +4293,7 @@
               <w:cnfStyle w:val="000000000000" w:firstRow="0" w:lastRow="0" w:firstColumn="0" w:lastColumn="0" w:oddVBand="0" w:evenVBand="0" w:oddHBand="0" w:evenHBand="0" w:firstRowFirstColumn="0" w:firstRowLastColumn="0" w:lastRowFirstColumn="0" w:lastRowLastColumn="0"/>
             </w:pPr>
             <w:r>
-              <w:t>664935104</w:t>
+              <w:t>568888896</w:t>
             </w:r>
           </w:p>
         </w:tc>
@@ -4324,7 +4348,7 @@
               <w:cnfStyle w:val="000000100000" w:firstRow="0" w:lastRow="0" w:firstColumn="0" w:lastColumn="0" w:oddVBand="0" w:evenVBand="0" w:oddHBand="1" w:evenHBand="0" w:firstRowFirstColumn="0" w:firstRowLastColumn="0" w:lastRowFirstColumn="0" w:lastRowLastColumn="0"/>
             </w:pPr>
             <w:r>
-              <w:t>178005552</w:t>
+              <w:t>183916416</w:t>
             </w:r>
           </w:p>
         </w:tc>
@@ -4376,7 +4400,7 @@
               <w:cnfStyle w:val="000000000000" w:firstRow="0" w:lastRow="0" w:firstColumn="0" w:lastColumn="0" w:oddVBand="0" w:evenVBand="0" w:oddHBand="0" w:evenHBand="0" w:firstRowFirstColumn="0" w:firstRowLastColumn="0" w:lastRowFirstColumn="0" w:lastRowLastColumn="0"/>
             </w:pPr>
             <w:r>
-              <w:t>294782304</w:t>
+              <w:t>300301920</w:t>
             </w:r>
           </w:p>
         </w:tc>
@@ -4433,7 +4457,7 @@
               <w:cnfStyle w:val="000000100000" w:firstRow="0" w:lastRow="0" w:firstColumn="0" w:lastColumn="0" w:oddVBand="0" w:evenVBand="0" w:oddHBand="1" w:evenHBand="0" w:firstRowFirstColumn="0" w:firstRowLastColumn="0" w:lastRowFirstColumn="0" w:lastRowLastColumn="0"/>
             </w:pPr>
             <w:r>
-              <w:t>100456288</w:t>
+              <w:t>99676656</w:t>
             </w:r>
           </w:p>
         </w:tc>
@@ -4485,7 +4509,7 @@
               <w:cnfStyle w:val="000000000000" w:firstRow="0" w:lastRow="0" w:firstColumn="0" w:lastColumn="0" w:oddVBand="0" w:evenVBand="0" w:oddHBand="0" w:evenHBand="0" w:firstRowFirstColumn="0" w:firstRowLastColumn="0" w:lastRowFirstColumn="0" w:lastRowLastColumn="0"/>
             </w:pPr>
             <w:r>
-              <w:t>156562432</w:t>
+              <w:t>156468336</w:t>
             </w:r>
           </w:p>
         </w:tc>
@@ -4542,7 +4566,7 @@
               <w:cnfStyle w:val="000000100000" w:firstRow="0" w:lastRow="0" w:firstColumn="0" w:lastColumn="0" w:oddVBand="0" w:evenVBand="0" w:oddHBand="1" w:evenHBand="0" w:firstRowFirstColumn="0" w:firstRowLastColumn="0" w:lastRowFirstColumn="0" w:lastRowLastColumn="0"/>
             </w:pPr>
             <w:r>
-              <w:t>1038365376</w:t>
+              <w:t>862197632</w:t>
             </w:r>
           </w:p>
         </w:tc>
@@ -4594,7 +4618,7 @@
               <w:cnfStyle w:val="000000000000" w:firstRow="0" w:lastRow="0" w:firstColumn="0" w:lastColumn="0" w:oddVBand="0" w:evenVBand="0" w:oddHBand="0" w:evenHBand="0" w:firstRowFirstColumn="0" w:firstRowLastColumn="0" w:lastRowFirstColumn="0" w:lastRowLastColumn="0"/>
             </w:pPr>
             <w:r>
-              <w:t>144301888</w:t>
+              <w:t>137060928</w:t>
             </w:r>
           </w:p>
         </w:tc>
@@ -4636,7 +4660,6 @@
           </w:tcPr>
           <w:p>
             <w:r>
-              <w:lastRenderedPageBreak/>
               <w:t>urls.10K</w:t>
             </w:r>
           </w:p>
@@ -4650,7 +4673,7 @@
               <w:cnfStyle w:val="000000100000" w:firstRow="0" w:lastRow="0" w:firstColumn="0" w:lastColumn="0" w:oddVBand="0" w:evenVBand="0" w:oddHBand="1" w:evenHBand="0" w:firstRowFirstColumn="0" w:firstRowLastColumn="0" w:lastRowFirstColumn="0" w:lastRowLastColumn="0"/>
             </w:pPr>
             <w:r>
-              <w:t>120240968</w:t>
+              <w:t>120924392</w:t>
             </w:r>
           </w:p>
         </w:tc>
@@ -4704,7 +4727,7 @@
               <w:cnfStyle w:val="000000000000" w:firstRow="0" w:lastRow="0" w:firstColumn="0" w:lastColumn="0" w:oddVBand="0" w:evenVBand="0" w:oddHBand="0" w:evenHBand="0" w:firstRowFirstColumn="0" w:firstRowLastColumn="0" w:lastRowFirstColumn="0" w:lastRowLastColumn="0"/>
             </w:pPr>
             <w:r>
-              <w:t>136470240</w:t>
+              <w:t>138192000</w:t>
             </w:r>
           </w:p>
         </w:tc>
@@ -4759,7 +4782,7 @@
               <w:cnfStyle w:val="000000100000" w:firstRow="0" w:lastRow="0" w:firstColumn="0" w:lastColumn="0" w:oddVBand="0" w:evenVBand="0" w:oddHBand="1" w:evenHBand="0" w:firstRowFirstColumn="0" w:firstRowLastColumn="0" w:lastRowFirstColumn="0" w:lastRowLastColumn="0"/>
             </w:pPr>
             <w:r>
-              <w:t>361344000</w:t>
+              <w:t>313072256</w:t>
             </w:r>
           </w:p>
         </w:tc>
@@ -4866,7 +4889,7 @@
               <w:cnfStyle w:val="000000100000" w:firstRow="0" w:lastRow="0" w:firstColumn="0" w:lastColumn="0" w:oddVBand="0" w:evenVBand="0" w:oddHBand="1" w:evenHBand="0" w:firstRowFirstColumn="0" w:firstRowLastColumn="0" w:lastRowFirstColumn="0" w:lastRowLastColumn="0"/>
             </w:pPr>
             <w:r>
-              <w:t>128393544</w:t>
+              <w:t>131618240</w:t>
             </w:r>
           </w:p>
         </w:tc>
@@ -4954,7 +4977,7 @@
                 <w:rFonts w:ascii="Calibri" w:hAnsi="Calibri" w:cs="Calibri"/>
                 <w:color w:val="000000"/>
               </w:rPr>
-              <w:t>305769148</w:t>
+              <w:t>281704592</w:t>
             </w:r>
           </w:p>
         </w:tc>
@@ -5108,14 +5131,27 @@
       <w:r>
         <w:t xml:space="preserve">Table </w:t>
       </w:r>
-      <w:fldSimple w:instr=" SEQ Table \* ARABIC ">
-        <w:r>
-          <w:rPr>
-            <w:noProof/>
-          </w:rPr>
-          <w:t>3</w:t>
-        </w:r>
-      </w:fldSimple>
+      <w:r>
+        <w:fldChar w:fldCharType="begin"/>
+      </w:r>
+      <w:r>
+        <w:instrText xml:space="preserve"> SEQ Table \* ARABIC </w:instrText>
+      </w:r>
+      <w:r>
+        <w:fldChar w:fldCharType="separate"/>
+      </w:r>
+      <w:r>
+        <w:rPr>
+          <w:noProof/>
+        </w:rPr>
+        <w:t>3</w:t>
+      </w:r>
+      <w:r>
+        <w:rPr>
+          <w:noProof/>
+        </w:rPr>
+        <w:fldChar w:fldCharType="end"/>
+      </w:r>
       <w:bookmarkEnd w:id="4"/>
       <w:r>
         <w:t>. Dec</w:t>
@@ -5280,7 +5316,7 @@
               <w:cnfStyle w:val="000000100000" w:firstRow="0" w:lastRow="0" w:firstColumn="0" w:lastColumn="0" w:oddVBand="0" w:evenVBand="0" w:oddHBand="1" w:evenHBand="0" w:firstRowFirstColumn="0" w:firstRowLastColumn="0" w:lastRowFirstColumn="0" w:lastRowLastColumn="0"/>
             </w:pPr>
             <w:r>
-              <w:t>159088912</w:t>
+              <w:t>154876784</w:t>
             </w:r>
           </w:p>
         </w:tc>
@@ -5387,7 +5423,7 @@
               <w:cnfStyle w:val="000000100000" w:firstRow="0" w:lastRow="0" w:firstColumn="0" w:lastColumn="0" w:oddVBand="0" w:evenVBand="0" w:oddHBand="1" w:evenHBand="0" w:firstRowFirstColumn="0" w:firstRowLastColumn="0" w:lastRowFirstColumn="0" w:lastRowLastColumn="0"/>
             </w:pPr>
             <w:r>
-              <w:t>195261904</w:t>
+              <w:t>206747904</w:t>
             </w:r>
           </w:p>
         </w:tc>
@@ -5439,7 +5475,7 @@
               <w:cnfStyle w:val="000000000000" w:firstRow="0" w:lastRow="0" w:firstColumn="0" w:lastColumn="0" w:oddVBand="0" w:evenVBand="0" w:oddHBand="0" w:evenHBand="0" w:firstRowFirstColumn="0" w:firstRowLastColumn="0" w:lastRowFirstColumn="0" w:lastRowLastColumn="0"/>
             </w:pPr>
             <w:r>
-              <w:t>152189648</w:t>
+              <w:t>152551840</w:t>
             </w:r>
           </w:p>
         </w:tc>
@@ -5548,7 +5584,7 @@
               <w:cnfStyle w:val="000000000000" w:firstRow="0" w:lastRow="0" w:firstColumn="0" w:lastColumn="0" w:oddVBand="0" w:evenVBand="0" w:oddHBand="0" w:evenHBand="0" w:firstRowFirstColumn="0" w:firstRowLastColumn="0" w:lastRowFirstColumn="0" w:lastRowLastColumn="0"/>
             </w:pPr>
             <w:r>
-              <w:t>13676999680</w:t>
+              <w:t>12309300224</w:t>
             </w:r>
           </w:p>
         </w:tc>
@@ -5605,7 +5641,7 @@
               <w:cnfStyle w:val="000000100000" w:firstRow="0" w:lastRow="0" w:firstColumn="0" w:lastColumn="0" w:oddVBand="0" w:evenVBand="0" w:oddHBand="1" w:evenHBand="0" w:firstRowFirstColumn="0" w:firstRowLastColumn="0" w:lastRowFirstColumn="0" w:lastRowLastColumn="0"/>
             </w:pPr>
             <w:r>
-              <w:t>1317644416</w:t>
+              <w:t>891639168</w:t>
             </w:r>
           </w:p>
         </w:tc>
@@ -5714,7 +5750,7 @@
               <w:cnfStyle w:val="000000100000" w:firstRow="0" w:lastRow="0" w:firstColumn="0" w:lastColumn="0" w:oddVBand="0" w:evenVBand="0" w:oddHBand="1" w:evenHBand="0" w:firstRowFirstColumn="0" w:firstRowLastColumn="0" w:lastRowFirstColumn="0" w:lastRowLastColumn="0"/>
             </w:pPr>
             <w:r>
-              <w:t>416394656</w:t>
+              <w:t>406691936</w:t>
             </w:r>
           </w:p>
         </w:tc>
@@ -5766,7 +5802,7 @@
               <w:cnfStyle w:val="000000000000" w:firstRow="0" w:lastRow="0" w:firstColumn="0" w:lastColumn="0" w:oddVBand="0" w:evenVBand="0" w:oddHBand="0" w:evenHBand="0" w:firstRowFirstColumn="0" w:firstRowLastColumn="0" w:lastRowFirstColumn="0" w:lastRowLastColumn="0"/>
             </w:pPr>
             <w:r>
-              <w:t>159832960</w:t>
+              <w:t>159534192</w:t>
             </w:r>
           </w:p>
         </w:tc>
@@ -5823,7 +5859,7 @@
               <w:cnfStyle w:val="000000100000" w:firstRow="0" w:lastRow="0" w:firstColumn="0" w:lastColumn="0" w:oddVBand="0" w:evenVBand="0" w:oddHBand="1" w:evenHBand="0" w:firstRowFirstColumn="0" w:firstRowLastColumn="0" w:lastRowFirstColumn="0" w:lastRowLastColumn="0"/>
             </w:pPr>
             <w:r>
-              <w:t>577340352</w:t>
+              <w:t>448684544</w:t>
             </w:r>
           </w:p>
         </w:tc>
@@ -5877,7 +5913,7 @@
               <w:cnfStyle w:val="000000000000" w:firstRow="0" w:lastRow="0" w:firstColumn="0" w:lastColumn="0" w:oddVBand="0" w:evenVBand="0" w:oddHBand="0" w:evenHBand="0" w:firstRowFirstColumn="0" w:firstRowLastColumn="0" w:lastRowFirstColumn="0" w:lastRowLastColumn="0"/>
             </w:pPr>
             <w:r>
-              <w:t>710862976</w:t>
+              <w:t>691967808</w:t>
             </w:r>
           </w:p>
         </w:tc>
@@ -5934,7 +5970,7 @@
               <w:cnfStyle w:val="000000100000" w:firstRow="0" w:lastRow="0" w:firstColumn="0" w:lastColumn="0" w:oddVBand="0" w:evenVBand="0" w:oddHBand="1" w:evenHBand="0" w:firstRowFirstColumn="0" w:firstRowLastColumn="0" w:lastRowFirstColumn="0" w:lastRowLastColumn="0"/>
             </w:pPr>
             <w:r>
-              <w:t>271145504</w:t>
+              <w:t>266536192</w:t>
             </w:r>
           </w:p>
         </w:tc>
@@ -5988,7 +6024,7 @@
               <w:cnfStyle w:val="000000000000" w:firstRow="0" w:lastRow="0" w:firstColumn="0" w:lastColumn="0" w:oddVBand="0" w:evenVBand="0" w:oddHBand="0" w:evenHBand="0" w:firstRowFirstColumn="0" w:firstRowLastColumn="0" w:lastRowFirstColumn="0" w:lastRowLastColumn="0"/>
             </w:pPr>
             <w:r>
-              <w:t>550187072</w:t>
+              <w:t>317532480</w:t>
             </w:r>
           </w:p>
         </w:tc>
@@ -6045,7 +6081,7 @@
               <w:cnfStyle w:val="000000100000" w:firstRow="0" w:lastRow="0" w:firstColumn="0" w:lastColumn="0" w:oddVBand="0" w:evenVBand="0" w:oddHBand="1" w:evenHBand="0" w:firstRowFirstColumn="0" w:firstRowLastColumn="0" w:lastRowFirstColumn="0" w:lastRowLastColumn="0"/>
             </w:pPr>
             <w:r>
-              <w:t>4299098112</w:t>
+              <w:t>3688984576</w:t>
             </w:r>
           </w:p>
         </w:tc>
@@ -6103,7 +6139,7 @@
               <w:cnfStyle w:val="000000000000" w:firstRow="0" w:lastRow="0" w:firstColumn="0" w:lastColumn="0" w:oddVBand="0" w:evenVBand="0" w:oddHBand="0" w:evenHBand="0" w:firstRowFirstColumn="0" w:firstRowLastColumn="0" w:lastRowFirstColumn="0" w:lastRowLastColumn="0"/>
             </w:pPr>
             <w:r>
-              <w:t>1932075520</w:t>
+              <w:t>1861818112</w:t>
             </w:r>
           </w:p>
         </w:tc>
@@ -6158,7 +6194,7 @@
               <w:cnfStyle w:val="000000100000" w:firstRow="0" w:lastRow="0" w:firstColumn="0" w:lastColumn="0" w:oddVBand="0" w:evenVBand="0" w:oddHBand="1" w:evenHBand="0" w:firstRowFirstColumn="0" w:firstRowLastColumn="0" w:lastRowFirstColumn="0" w:lastRowLastColumn="0"/>
             </w:pPr>
             <w:r>
-              <w:t>148630784</w:t>
+              <w:t>154690528</w:t>
             </w:r>
           </w:p>
         </w:tc>
@@ -6210,7 +6246,7 @@
               <w:cnfStyle w:val="000000000000" w:firstRow="0" w:lastRow="0" w:firstColumn="0" w:lastColumn="0" w:oddVBand="0" w:evenVBand="0" w:oddHBand="0" w:evenHBand="0" w:firstRowFirstColumn="0" w:firstRowLastColumn="0" w:lastRowFirstColumn="0" w:lastRowLastColumn="0"/>
             </w:pPr>
             <w:r>
-              <w:t>957492544</w:t>
+              <w:t>1041006016</w:t>
             </w:r>
           </w:p>
         </w:tc>
@@ -6267,7 +6303,7 @@
               <w:cnfStyle w:val="000000100000" w:firstRow="0" w:lastRow="0" w:firstColumn="0" w:lastColumn="0" w:oddVBand="0" w:evenVBand="0" w:oddHBand="1" w:evenHBand="0" w:firstRowFirstColumn="0" w:firstRowLastColumn="0" w:lastRowFirstColumn="0" w:lastRowLastColumn="0"/>
             </w:pPr>
             <w:r>
-              <w:t>165481472</w:t>
+              <w:t>158670768</w:t>
             </w:r>
           </w:p>
         </w:tc>
@@ -6319,7 +6355,7 @@
               <w:cnfStyle w:val="000000000000" w:firstRow="0" w:lastRow="0" w:firstColumn="0" w:lastColumn="0" w:oddVBand="0" w:evenVBand="0" w:oddHBand="0" w:evenHBand="0" w:firstRowFirstColumn="0" w:firstRowLastColumn="0" w:lastRowFirstColumn="0" w:lastRowLastColumn="0"/>
             </w:pPr>
             <w:r>
-              <w:t>208652656</w:t>
+              <w:t>208533840</w:t>
             </w:r>
           </w:p>
         </w:tc>
@@ -6376,7 +6412,7 @@
               <w:cnfStyle w:val="000000100000" w:firstRow="0" w:lastRow="0" w:firstColumn="0" w:lastColumn="0" w:oddVBand="0" w:evenVBand="0" w:oddHBand="1" w:evenHBand="0" w:firstRowFirstColumn="0" w:firstRowLastColumn="0" w:lastRowFirstColumn="0" w:lastRowLastColumn="0"/>
             </w:pPr>
             <w:r>
-              <w:t>10030351360</w:t>
+              <w:t>9529493504</w:t>
             </w:r>
           </w:p>
         </w:tc>
@@ -6428,7 +6464,7 @@
               <w:cnfStyle w:val="000000000000" w:firstRow="0" w:lastRow="0" w:firstColumn="0" w:lastColumn="0" w:oddVBand="0" w:evenVBand="0" w:oddHBand="0" w:evenHBand="0" w:firstRowFirstColumn="0" w:firstRowLastColumn="0" w:lastRowFirstColumn="0" w:lastRowLastColumn="0"/>
             </w:pPr>
             <w:r>
-              <w:t>298750016</w:t>
+              <w:t>301102336</w:t>
             </w:r>
           </w:p>
         </w:tc>
@@ -6470,6 +6506,7 @@
           </w:tcPr>
           <w:p>
             <w:r>
+              <w:lastRenderedPageBreak/>
               <w:t>urls.10K</w:t>
             </w:r>
           </w:p>
@@ -6483,7 +6520,7 @@
               <w:cnfStyle w:val="000000100000" w:firstRow="0" w:lastRow="0" w:firstColumn="0" w:lastColumn="0" w:oddVBand="0" w:evenVBand="0" w:oddHBand="1" w:evenHBand="0" w:firstRowFirstColumn="0" w:firstRowLastColumn="0" w:lastRowFirstColumn="0" w:lastRowLastColumn="0"/>
             </w:pPr>
             <w:r>
-              <w:t>189650736</w:t>
+              <w:t>187774000</w:t>
             </w:r>
           </w:p>
         </w:tc>
@@ -6537,7 +6574,7 @@
               <w:cnfStyle w:val="000000000000" w:firstRow="0" w:lastRow="0" w:firstColumn="0" w:lastColumn="0" w:oddVBand="0" w:evenVBand="0" w:oddHBand="0" w:evenHBand="0" w:firstRowFirstColumn="0" w:firstRowLastColumn="0" w:lastRowFirstColumn="0" w:lastRowLastColumn="0"/>
             </w:pPr>
             <w:r>
-              <w:t>156629984</w:t>
+              <w:t>151911792</w:t>
             </w:r>
           </w:p>
         </w:tc>
@@ -6592,7 +6629,7 @@
               <w:cnfStyle w:val="000000100000" w:firstRow="0" w:lastRow="0" w:firstColumn="0" w:lastColumn="0" w:oddVBand="0" w:evenVBand="0" w:oddHBand="1" w:evenHBand="0" w:firstRowFirstColumn="0" w:firstRowLastColumn="0" w:lastRowFirstColumn="0" w:lastRowLastColumn="0"/>
             </w:pPr>
             <w:r>
-              <w:t>987098368</w:t>
+              <w:t>726280384</w:t>
             </w:r>
           </w:p>
         </w:tc>
@@ -6699,7 +6736,7 @@
               <w:cnfStyle w:val="000000100000" w:firstRow="0" w:lastRow="0" w:firstColumn="0" w:lastColumn="0" w:oddVBand="0" w:evenVBand="0" w:oddHBand="1" w:evenHBand="0" w:firstRowFirstColumn="0" w:firstRowLastColumn="0" w:lastRowFirstColumn="0" w:lastRowLastColumn="0"/>
             </w:pPr>
             <w:r>
-              <w:t>171323088</w:t>
+              <w:t>169524608</w:t>
             </w:r>
           </w:p>
         </w:tc>
@@ -6744,7 +6781,6 @@
               </w:rPr>
             </w:pPr>
             <w:r>
-              <w:lastRenderedPageBreak/>
               <w:t>Average Decompression Speed</w:t>
             </w:r>
           </w:p>
@@ -6783,7 +6819,7 @@
                 <w:rFonts w:ascii="Calibri" w:hAnsi="Calibri" w:cs="Calibri"/>
                 <w:color w:val="000000"/>
               </w:rPr>
-              <w:t>1433589847</w:t>
+              <w:t>1302244321</w:t>
             </w:r>
           </w:p>
         </w:tc>
@@ -7164,7 +7200,11 @@
         <w:t>. If string mode fails and</w:t>
       </w:r>
       <w:r>
-        <w:t xml:space="preserve"> all characters have the high bit clear, 7-bit mode is used. If all modes fail, the program fails</w:t>
+        <w:t xml:space="preserve"> all characters </w:t>
+      </w:r>
+      <w:r>
+        <w:lastRenderedPageBreak/>
+        <w:t>have the high bit clear, 7-bit mode is used. If all modes fail, the program fails</w:t>
       </w:r>
       <w:r>
         <w:t xml:space="preserve"> to compress the input data</w:t>
@@ -7209,11 +7249,7 @@
         <w:t xml:space="preserve"> the maximum </w:t>
       </w:r>
       <w:r>
-        <w:t xml:space="preserve">number of </w:t>
-      </w:r>
-      <w:r>
-        <w:lastRenderedPageBreak/>
-        <w:t>unique values in the data</w:t>
+        <w:t>number of unique values in the data</w:t>
       </w:r>
       <w:r>
         <w:t xml:space="preserve"> that will allow compression to occur</w:t>
@@ -7380,14 +7416,27 @@
       <w:r>
         <w:t xml:space="preserve">Table </w:t>
       </w:r>
-      <w:fldSimple w:instr=" SEQ Table \* ARABIC ">
-        <w:r>
-          <w:rPr>
-            <w:noProof/>
-          </w:rPr>
-          <w:t>4</w:t>
-        </w:r>
-      </w:fldSimple>
+      <w:r>
+        <w:fldChar w:fldCharType="begin"/>
+      </w:r>
+      <w:r>
+        <w:instrText xml:space="preserve"> SEQ Table \* ARABIC </w:instrText>
+      </w:r>
+      <w:r>
+        <w:fldChar w:fldCharType="separate"/>
+      </w:r>
+      <w:r>
+        <w:rPr>
+          <w:noProof/>
+        </w:rPr>
+        <w:t>4</w:t>
+      </w:r>
+      <w:r>
+        <w:rPr>
+          <w:noProof/>
+        </w:rPr>
+        <w:fldChar w:fldCharType="end"/>
+      </w:r>
       <w:bookmarkEnd w:id="5"/>
       <w:r>
         <w:t>: Most Frequently Occurring Text Chars Plus Space Character</w:t>
@@ -8678,7 +8727,11 @@
         <w:t>.</w:t>
       </w:r>
       <w:r>
-        <w:t xml:space="preserve"> The huge benefit of td512 is that its performance remain</w:t>
+        <w:t xml:space="preserve"> The huge benefit of td512 is </w:t>
+      </w:r>
+      <w:r>
+        <w:lastRenderedPageBreak/>
+        <w:t>that its performance remain</w:t>
       </w:r>
       <w:r>
         <w:t>s</w:t>
@@ -8735,7 +8788,6 @@
     <w:p/>
     <w:p>
       <w:r>
-        <w:lastRenderedPageBreak/>
         <w:t>The implementation of td512 uses fixed bit coding, text, single value, string, and 7-bit mode</w:t>
       </w:r>
       <w:r>
@@ -8754,6 +8806,7 @@
         <w:t xml:space="preserve"> the td64 interface will not affect the td512 interface.</w:t>
       </w:r>
     </w:p>
+    <w:p/>
     <w:sectPr>
       <w:pgSz w:w="12240" w:h="15840"/>
       <w:pgMar w:top="1440" w:right="1440" w:bottom="1440" w:left="1440" w:header="720" w:footer="720" w:gutter="0"/>
@@ -9276,7 +9329,7 @@
   <w:style w:type="paragraph" w:default="1" w:styleId="Normal">
     <w:name w:val="Normal"/>
     <w:qFormat/>
-    <w:rsid w:val="003B4B76"/>
+    <w:rsid w:val="000F709F"/>
     <w:rPr>
       <w:rFonts w:ascii="Times New Roman" w:eastAsia="Times New Roman" w:hAnsi="Times New Roman" w:cs="Times New Roman"/>
     </w:rPr>

</xml_diff>

<commit_message>
updates to processing random data and adaptive text mode
 1. Check for too many uniques to yield compression after initial loops complete and label the return random data.
 2. Added check for high bit clear in text mode and output 7-bit non-predefined values when all values have a 0 in high bit.
 3. Added definition of predefined characters for adaptive text mode for XML and C data to take advantage of fewer bits for more frequently occurring characters.
</commit_message>
<xml_diff>
--- a/Tiny Data Compression with td512.docx
+++ b/Tiny Data Compression with td512.docx
@@ -18,13 +18,16 @@
         <w:t xml:space="preserve">L. S. Leonard, </w:t>
       </w:r>
       <w:r>
-        <w:t>January 9</w:t>
-      </w:r>
-      <w:r>
-        <w:t>, 202</w:t>
+        <w:t xml:space="preserve">December </w:t>
       </w:r>
       <w:r>
         <w:t>2</w:t>
+      </w:r>
+      <w:r>
+        <w:t>9</w:t>
+      </w:r>
+      <w:r>
+        <w:t>, 2021</w:t>
       </w:r>
     </w:p>
     <w:p>
@@ -34,8 +37,6 @@
       <w:r>
         <w:t>Introduction</w:t>
       </w:r>
-      <w:bookmarkStart w:id="0" w:name="_GoBack"/>
-      <w:bookmarkEnd w:id="0"/>
     </w:p>
     <w:p>
       <w:r>
@@ -727,11 +728,11 @@
       <w:r>
         <w:t xml:space="preserve">for </w:t>
       </w:r>
-      <w:bookmarkStart w:id="1" w:name="fpaq0"/>
+      <w:bookmarkStart w:id="0" w:name="fpaq0"/>
       <w:r>
         <w:t>independent bytes with a uniform distribution throughout the file</w:t>
       </w:r>
-      <w:bookmarkEnd w:id="1"/>
+      <w:bookmarkEnd w:id="0"/>
       <w:r>
         <w:t xml:space="preserve">. The </w:t>
       </w:r>
@@ -787,32 +788,19 @@
       <w:pPr>
         <w:pStyle w:val="Caption"/>
       </w:pPr>
-      <w:bookmarkStart w:id="2" w:name="_Ref87029073"/>
+      <w:bookmarkStart w:id="1" w:name="_Ref87029073"/>
       <w:r>
         <w:t xml:space="preserve">Table </w:t>
       </w:r>
-      <w:r>
-        <w:fldChar w:fldCharType="begin"/>
-      </w:r>
-      <w:r>
-        <w:instrText xml:space="preserve"> SEQ Table \* ARABIC </w:instrText>
-      </w:r>
-      <w:r>
-        <w:fldChar w:fldCharType="separate"/>
-      </w:r>
-      <w:r>
-        <w:rPr>
-          <w:noProof/>
-        </w:rPr>
-        <w:t>1</w:t>
-      </w:r>
-      <w:r>
-        <w:rPr>
-          <w:noProof/>
-        </w:rPr>
-        <w:fldChar w:fldCharType="end"/>
-      </w:r>
-      <w:bookmarkEnd w:id="2"/>
+      <w:fldSimple w:instr=" SEQ Table \* ARABIC ">
+        <w:r>
+          <w:rPr>
+            <w:noProof/>
+          </w:rPr>
+          <w:t>1</w:t>
+        </w:r>
+      </w:fldSimple>
+      <w:bookmarkEnd w:id="1"/>
       <w:r>
         <w:t>. Compression Percent: td512</w:t>
       </w:r>
@@ -883,11 +871,11 @@
         <w:tblLook w:val="04A0" w:firstRow="1" w:lastRow="0" w:firstColumn="1" w:lastColumn="0" w:noHBand="0" w:noVBand="1"/>
       </w:tblPr>
       <w:tblGrid>
-        <w:gridCol w:w="1436"/>
-        <w:gridCol w:w="1244"/>
-        <w:gridCol w:w="1308"/>
-        <w:gridCol w:w="1308"/>
-        <w:gridCol w:w="1438"/>
+        <w:gridCol w:w="1885"/>
+        <w:gridCol w:w="1620"/>
+        <w:gridCol w:w="1710"/>
+        <w:gridCol w:w="1710"/>
+        <w:gridCol w:w="1890"/>
       </w:tblGrid>
       <w:tr>
         <w:trPr>
@@ -897,7 +885,7 @@
         <w:tc>
           <w:tcPr>
             <w:cnfStyle w:val="001000000000" w:firstRow="0" w:lastRow="0" w:firstColumn="1" w:lastColumn="0" w:oddVBand="0" w:evenVBand="0" w:oddHBand="0" w:evenHBand="0" w:firstRowFirstColumn="0" w:firstRowLastColumn="0" w:lastRowFirstColumn="0" w:lastRowLastColumn="0"/>
-            <w:tcW w:w="1436" w:type="dxa"/>
+            <w:tcW w:w="1885" w:type="dxa"/>
           </w:tcPr>
           <w:p>
             <w:pPr>
@@ -918,7 +906,7 @@
         </w:tc>
         <w:tc>
           <w:tcPr>
-            <w:tcW w:w="1244" w:type="dxa"/>
+            <w:tcW w:w="1620" w:type="dxa"/>
           </w:tcPr>
           <w:p>
             <w:pPr>
@@ -955,7 +943,7 @@
         </w:tc>
         <w:tc>
           <w:tcPr>
-            <w:tcW w:w="1308" w:type="dxa"/>
+            <w:tcW w:w="1710" w:type="dxa"/>
           </w:tcPr>
           <w:p>
             <w:pPr>
@@ -992,7 +980,7 @@
         </w:tc>
         <w:tc>
           <w:tcPr>
-            <w:tcW w:w="1308" w:type="dxa"/>
+            <w:tcW w:w="1710" w:type="dxa"/>
           </w:tcPr>
           <w:p>
             <w:pPr>
@@ -1029,7 +1017,7 @@
         </w:tc>
         <w:tc>
           <w:tcPr>
-            <w:tcW w:w="1438" w:type="dxa"/>
+            <w:tcW w:w="1890" w:type="dxa"/>
           </w:tcPr>
           <w:p>
             <w:pPr>
@@ -1060,7 +1048,7 @@
         <w:tc>
           <w:tcPr>
             <w:cnfStyle w:val="001000000000" w:firstRow="0" w:lastRow="0" w:firstColumn="1" w:lastColumn="0" w:oddVBand="0" w:evenVBand="0" w:oddHBand="0" w:evenHBand="0" w:firstRowFirstColumn="0" w:firstRowLastColumn="0" w:lastRowFirstColumn="0" w:lastRowLastColumn="0"/>
-            <w:tcW w:w="1436" w:type="dxa"/>
+            <w:tcW w:w="1885" w:type="dxa"/>
           </w:tcPr>
           <w:p>
             <w:r>
@@ -1070,20 +1058,22 @@
         </w:tc>
         <w:tc>
           <w:tcPr>
-            <w:tcW w:w="1244" w:type="dxa"/>
-          </w:tcPr>
-          <w:p>
-            <w:pPr>
-              <w:cnfStyle w:val="000000100000" w:firstRow="0" w:lastRow="0" w:firstColumn="0" w:lastColumn="0" w:oddVBand="0" w:evenVBand="0" w:oddHBand="1" w:evenHBand="0" w:firstRowFirstColumn="0" w:firstRowLastColumn="0" w:lastRowFirstColumn="0" w:lastRowLastColumn="0"/>
-            </w:pPr>
-            <w:r>
-              <w:t>34.20</w:t>
-            </w:r>
-          </w:p>
-        </w:tc>
-        <w:tc>
-          <w:tcPr>
-            <w:tcW w:w="1308" w:type="dxa"/>
+            <w:tcW w:w="1620" w:type="dxa"/>
+          </w:tcPr>
+          <w:p>
+            <w:pPr>
+              <w:cnfStyle w:val="000000100000" w:firstRow="0" w:lastRow="0" w:firstColumn="0" w:lastColumn="0" w:oddVBand="0" w:evenVBand="0" w:oddHBand="1" w:evenHBand="0" w:firstRowFirstColumn="0" w:firstRowLastColumn="0" w:lastRowFirstColumn="0" w:lastRowLastColumn="0"/>
+            </w:pPr>
+            <w:r>
+              <w:t>34.19</w:t>
+            </w:r>
+            <w:bookmarkStart w:id="2" w:name="_GoBack"/>
+            <w:bookmarkEnd w:id="2"/>
+          </w:p>
+        </w:tc>
+        <w:tc>
+          <w:tcPr>
+            <w:tcW w:w="1710" w:type="dxa"/>
           </w:tcPr>
           <w:p>
             <w:pPr>
@@ -1096,7 +1086,7 @@
         </w:tc>
         <w:tc>
           <w:tcPr>
-            <w:tcW w:w="1308" w:type="dxa"/>
+            <w:tcW w:w="1710" w:type="dxa"/>
           </w:tcPr>
           <w:p>
             <w:pPr>
@@ -1109,7 +1099,7 @@
         </w:tc>
         <w:tc>
           <w:tcPr>
-            <w:tcW w:w="1438" w:type="dxa"/>
+            <w:tcW w:w="1890" w:type="dxa"/>
           </w:tcPr>
           <w:p>
             <w:pPr>
@@ -1125,7 +1115,7 @@
         <w:tc>
           <w:tcPr>
             <w:cnfStyle w:val="001000000000" w:firstRow="0" w:lastRow="0" w:firstColumn="1" w:lastColumn="0" w:oddVBand="0" w:evenVBand="0" w:oddHBand="0" w:evenHBand="0" w:firstRowFirstColumn="0" w:firstRowLastColumn="0" w:lastRowFirstColumn="0" w:lastRowLastColumn="0"/>
-            <w:tcW w:w="1436" w:type="dxa"/>
+            <w:tcW w:w="1885" w:type="dxa"/>
           </w:tcPr>
           <w:p>
             <w:r>
@@ -1135,20 +1125,20 @@
         </w:tc>
         <w:tc>
           <w:tcPr>
-            <w:tcW w:w="1244" w:type="dxa"/>
-          </w:tcPr>
-          <w:p>
-            <w:pPr>
-              <w:cnfStyle w:val="000000000000" w:firstRow="0" w:lastRow="0" w:firstColumn="0" w:lastColumn="0" w:oddVBand="0" w:evenVBand="0" w:oddHBand="0" w:evenHBand="0" w:firstRowFirstColumn="0" w:firstRowLastColumn="0" w:lastRowFirstColumn="0" w:lastRowLastColumn="0"/>
-            </w:pPr>
-            <w:r>
-              <w:t>29.82</w:t>
-            </w:r>
-          </w:p>
-        </w:tc>
-        <w:tc>
-          <w:tcPr>
-            <w:tcW w:w="1308" w:type="dxa"/>
+            <w:tcW w:w="1620" w:type="dxa"/>
+          </w:tcPr>
+          <w:p>
+            <w:pPr>
+              <w:cnfStyle w:val="000000000000" w:firstRow="0" w:lastRow="0" w:firstColumn="0" w:lastColumn="0" w:oddVBand="0" w:evenVBand="0" w:oddHBand="0" w:evenHBand="0" w:firstRowFirstColumn="0" w:firstRowLastColumn="0" w:lastRowFirstColumn="0" w:lastRowLastColumn="0"/>
+            </w:pPr>
+            <w:r>
+              <w:t>29.80</w:t>
+            </w:r>
+          </w:p>
+        </w:tc>
+        <w:tc>
+          <w:tcPr>
+            <w:tcW w:w="1710" w:type="dxa"/>
           </w:tcPr>
           <w:p>
             <w:pPr>
@@ -1161,7 +1151,7 @@
         </w:tc>
         <w:tc>
           <w:tcPr>
-            <w:tcW w:w="1308" w:type="dxa"/>
+            <w:tcW w:w="1710" w:type="dxa"/>
           </w:tcPr>
           <w:p>
             <w:pPr>
@@ -1174,7 +1164,7 @@
         </w:tc>
         <w:tc>
           <w:tcPr>
-            <w:tcW w:w="1438" w:type="dxa"/>
+            <w:tcW w:w="1890" w:type="dxa"/>
           </w:tcPr>
           <w:p>
             <w:pPr>
@@ -1193,7 +1183,7 @@
         <w:tc>
           <w:tcPr>
             <w:cnfStyle w:val="001000000000" w:firstRow="0" w:lastRow="0" w:firstColumn="1" w:lastColumn="0" w:oddVBand="0" w:evenVBand="0" w:oddHBand="0" w:evenHBand="0" w:firstRowFirstColumn="0" w:firstRowLastColumn="0" w:lastRowFirstColumn="0" w:lastRowLastColumn="0"/>
-            <w:tcW w:w="1436" w:type="dxa"/>
+            <w:tcW w:w="1885" w:type="dxa"/>
           </w:tcPr>
           <w:p>
             <w:r>
@@ -1203,20 +1193,20 @@
         </w:tc>
         <w:tc>
           <w:tcPr>
-            <w:tcW w:w="1244" w:type="dxa"/>
-          </w:tcPr>
-          <w:p>
-            <w:pPr>
-              <w:cnfStyle w:val="000000100000" w:firstRow="0" w:lastRow="0" w:firstColumn="0" w:lastColumn="0" w:oddVBand="0" w:evenVBand="0" w:oddHBand="1" w:evenHBand="0" w:firstRowFirstColumn="0" w:firstRowLastColumn="0" w:lastRowFirstColumn="0" w:lastRowLastColumn="0"/>
-            </w:pPr>
-            <w:r>
-              <w:t>19.40</w:t>
-            </w:r>
-          </w:p>
-        </w:tc>
-        <w:tc>
-          <w:tcPr>
-            <w:tcW w:w="1308" w:type="dxa"/>
+            <w:tcW w:w="1620" w:type="dxa"/>
+          </w:tcPr>
+          <w:p>
+            <w:pPr>
+              <w:cnfStyle w:val="000000100000" w:firstRow="0" w:lastRow="0" w:firstColumn="0" w:lastColumn="0" w:oddVBand="0" w:evenVBand="0" w:oddHBand="1" w:evenHBand="0" w:firstRowFirstColumn="0" w:firstRowLastColumn="0" w:lastRowFirstColumn="0" w:lastRowLastColumn="0"/>
+            </w:pPr>
+            <w:r>
+              <w:t>18.67</w:t>
+            </w:r>
+          </w:p>
+        </w:tc>
+        <w:tc>
+          <w:tcPr>
+            <w:tcW w:w="1710" w:type="dxa"/>
           </w:tcPr>
           <w:p>
             <w:pPr>
@@ -1229,7 +1219,7 @@
         </w:tc>
         <w:tc>
           <w:tcPr>
-            <w:tcW w:w="1308" w:type="dxa"/>
+            <w:tcW w:w="1710" w:type="dxa"/>
           </w:tcPr>
           <w:p>
             <w:pPr>
@@ -1242,7 +1232,7 @@
         </w:tc>
         <w:tc>
           <w:tcPr>
-            <w:tcW w:w="1438" w:type="dxa"/>
+            <w:tcW w:w="1890" w:type="dxa"/>
           </w:tcPr>
           <w:p>
             <w:pPr>
@@ -1258,7 +1248,7 @@
         <w:tc>
           <w:tcPr>
             <w:cnfStyle w:val="001000000000" w:firstRow="0" w:lastRow="0" w:firstColumn="1" w:lastColumn="0" w:oddVBand="0" w:evenVBand="0" w:oddHBand="0" w:evenHBand="0" w:firstRowFirstColumn="0" w:firstRowLastColumn="0" w:lastRowFirstColumn="0" w:lastRowLastColumn="0"/>
-            <w:tcW w:w="1436" w:type="dxa"/>
+            <w:tcW w:w="1885" w:type="dxa"/>
           </w:tcPr>
           <w:p>
             <w:r>
@@ -1268,7 +1258,7 @@
         </w:tc>
         <w:tc>
           <w:tcPr>
-            <w:tcW w:w="1244" w:type="dxa"/>
+            <w:tcW w:w="1620" w:type="dxa"/>
           </w:tcPr>
           <w:p>
             <w:pPr>
@@ -1281,7 +1271,7 @@
         </w:tc>
         <w:tc>
           <w:tcPr>
-            <w:tcW w:w="1308" w:type="dxa"/>
+            <w:tcW w:w="1710" w:type="dxa"/>
           </w:tcPr>
           <w:p>
             <w:pPr>
@@ -1294,7 +1284,7 @@
         </w:tc>
         <w:tc>
           <w:tcPr>
-            <w:tcW w:w="1308" w:type="dxa"/>
+            <w:tcW w:w="1710" w:type="dxa"/>
           </w:tcPr>
           <w:p>
             <w:pPr>
@@ -1307,7 +1297,7 @@
         </w:tc>
         <w:tc>
           <w:tcPr>
-            <w:tcW w:w="1438" w:type="dxa"/>
+            <w:tcW w:w="1890" w:type="dxa"/>
           </w:tcPr>
           <w:p>
             <w:pPr>
@@ -1326,7 +1316,7 @@
         <w:tc>
           <w:tcPr>
             <w:cnfStyle w:val="001000000000" w:firstRow="0" w:lastRow="0" w:firstColumn="1" w:lastColumn="0" w:oddVBand="0" w:evenVBand="0" w:oddHBand="0" w:evenHBand="0" w:firstRowFirstColumn="0" w:firstRowLastColumn="0" w:lastRowFirstColumn="0" w:lastRowLastColumn="0"/>
-            <w:tcW w:w="1436" w:type="dxa"/>
+            <w:tcW w:w="1885" w:type="dxa"/>
           </w:tcPr>
           <w:p>
             <w:proofErr w:type="spellStart"/>
@@ -1338,20 +1328,20 @@
         </w:tc>
         <w:tc>
           <w:tcPr>
-            <w:tcW w:w="1244" w:type="dxa"/>
-          </w:tcPr>
-          <w:p>
-            <w:pPr>
-              <w:cnfStyle w:val="000000100000" w:firstRow="0" w:lastRow="0" w:firstColumn="0" w:lastColumn="0" w:oddVBand="0" w:evenVBand="0" w:oddHBand="1" w:evenHBand="0" w:firstRowFirstColumn="0" w:firstRowLastColumn="0" w:lastRowFirstColumn="0" w:lastRowLastColumn="0"/>
-            </w:pPr>
-            <w:r>
-              <w:t>24.98</w:t>
-            </w:r>
-          </w:p>
-        </w:tc>
-        <w:tc>
-          <w:tcPr>
-            <w:tcW w:w="1308" w:type="dxa"/>
+            <w:tcW w:w="1620" w:type="dxa"/>
+          </w:tcPr>
+          <w:p>
+            <w:pPr>
+              <w:cnfStyle w:val="000000100000" w:firstRow="0" w:lastRow="0" w:firstColumn="0" w:lastColumn="0" w:oddVBand="0" w:evenVBand="0" w:oddHBand="1" w:evenHBand="0" w:firstRowFirstColumn="0" w:firstRowLastColumn="0" w:lastRowFirstColumn="0" w:lastRowLastColumn="0"/>
+            </w:pPr>
+            <w:r>
+              <w:t>24.95</w:t>
+            </w:r>
+          </w:p>
+        </w:tc>
+        <w:tc>
+          <w:tcPr>
+            <w:tcW w:w="1710" w:type="dxa"/>
           </w:tcPr>
           <w:p>
             <w:pPr>
@@ -1364,7 +1354,7 @@
         </w:tc>
         <w:tc>
           <w:tcPr>
-            <w:tcW w:w="1308" w:type="dxa"/>
+            <w:tcW w:w="1710" w:type="dxa"/>
           </w:tcPr>
           <w:p>
             <w:pPr>
@@ -1377,7 +1367,7 @@
         </w:tc>
         <w:tc>
           <w:tcPr>
-            <w:tcW w:w="1438" w:type="dxa"/>
+            <w:tcW w:w="1890" w:type="dxa"/>
           </w:tcPr>
           <w:p>
             <w:pPr>
@@ -1393,7 +1383,7 @@
         <w:tc>
           <w:tcPr>
             <w:cnfStyle w:val="001000000000" w:firstRow="0" w:lastRow="0" w:firstColumn="1" w:lastColumn="0" w:oddVBand="0" w:evenVBand="0" w:oddHBand="0" w:evenHBand="0" w:firstRowFirstColumn="0" w:firstRowLastColumn="0" w:lastRowFirstColumn="0" w:lastRowLastColumn="0"/>
-            <w:tcW w:w="1436" w:type="dxa"/>
+            <w:tcW w:w="1885" w:type="dxa"/>
           </w:tcPr>
           <w:p>
             <w:r>
@@ -1403,7 +1393,7 @@
         </w:tc>
         <w:tc>
           <w:tcPr>
-            <w:tcW w:w="1244" w:type="dxa"/>
+            <w:tcW w:w="1620" w:type="dxa"/>
           </w:tcPr>
           <w:p>
             <w:pPr>
@@ -1416,7 +1406,7 @@
         </w:tc>
         <w:tc>
           <w:tcPr>
-            <w:tcW w:w="1308" w:type="dxa"/>
+            <w:tcW w:w="1710" w:type="dxa"/>
           </w:tcPr>
           <w:p>
             <w:pPr>
@@ -1429,7 +1419,7 @@
         </w:tc>
         <w:tc>
           <w:tcPr>
-            <w:tcW w:w="1308" w:type="dxa"/>
+            <w:tcW w:w="1710" w:type="dxa"/>
           </w:tcPr>
           <w:p>
             <w:pPr>
@@ -1442,7 +1432,7 @@
         </w:tc>
         <w:tc>
           <w:tcPr>
-            <w:tcW w:w="1438" w:type="dxa"/>
+            <w:tcW w:w="1890" w:type="dxa"/>
           </w:tcPr>
           <w:p>
             <w:pPr>
@@ -1461,7 +1451,7 @@
         <w:tc>
           <w:tcPr>
             <w:cnfStyle w:val="001000000000" w:firstRow="0" w:lastRow="0" w:firstColumn="1" w:lastColumn="0" w:oddVBand="0" w:evenVBand="0" w:oddHBand="0" w:evenHBand="0" w:firstRowFirstColumn="0" w:firstRowLastColumn="0" w:lastRowFirstColumn="0" w:lastRowLastColumn="0"/>
-            <w:tcW w:w="1436" w:type="dxa"/>
+            <w:tcW w:w="1885" w:type="dxa"/>
           </w:tcPr>
           <w:p>
             <w:proofErr w:type="spellStart"/>
@@ -1473,20 +1463,20 @@
         </w:tc>
         <w:tc>
           <w:tcPr>
-            <w:tcW w:w="1244" w:type="dxa"/>
-          </w:tcPr>
-          <w:p>
-            <w:pPr>
-              <w:cnfStyle w:val="000000100000" w:firstRow="0" w:lastRow="0" w:firstColumn="0" w:lastColumn="0" w:oddVBand="0" w:evenVBand="0" w:oddHBand="1" w:evenHBand="0" w:firstRowFirstColumn="0" w:firstRowLastColumn="0" w:lastRowFirstColumn="0" w:lastRowLastColumn="0"/>
-            </w:pPr>
-            <w:r>
-              <w:t>5.22</w:t>
-            </w:r>
-          </w:p>
-        </w:tc>
-        <w:tc>
-          <w:tcPr>
-            <w:tcW w:w="1308" w:type="dxa"/>
+            <w:tcW w:w="1620" w:type="dxa"/>
+          </w:tcPr>
+          <w:p>
+            <w:pPr>
+              <w:cnfStyle w:val="000000100000" w:firstRow="0" w:lastRow="0" w:firstColumn="0" w:lastColumn="0" w:oddVBand="0" w:evenVBand="0" w:oddHBand="1" w:evenHBand="0" w:firstRowFirstColumn="0" w:firstRowLastColumn="0" w:lastRowFirstColumn="0" w:lastRowLastColumn="0"/>
+            </w:pPr>
+            <w:r>
+              <w:t>4.13</w:t>
+            </w:r>
+          </w:p>
+        </w:tc>
+        <w:tc>
+          <w:tcPr>
+            <w:tcW w:w="1710" w:type="dxa"/>
           </w:tcPr>
           <w:p>
             <w:pPr>
@@ -1499,7 +1489,7 @@
         </w:tc>
         <w:tc>
           <w:tcPr>
-            <w:tcW w:w="1308" w:type="dxa"/>
+            <w:tcW w:w="1710" w:type="dxa"/>
           </w:tcPr>
           <w:p>
             <w:pPr>
@@ -1512,7 +1502,7 @@
         </w:tc>
         <w:tc>
           <w:tcPr>
-            <w:tcW w:w="1438" w:type="dxa"/>
+            <w:tcW w:w="1890" w:type="dxa"/>
           </w:tcPr>
           <w:p>
             <w:pPr>
@@ -1528,7 +1518,7 @@
         <w:tc>
           <w:tcPr>
             <w:cnfStyle w:val="001000000000" w:firstRow="0" w:lastRow="0" w:firstColumn="1" w:lastColumn="0" w:oddVBand="0" w:evenVBand="0" w:oddHBand="0" w:evenHBand="0" w:firstRowFirstColumn="0" w:firstRowLastColumn="0" w:lastRowFirstColumn="0" w:lastRowLastColumn="0"/>
-            <w:tcW w:w="1436" w:type="dxa"/>
+            <w:tcW w:w="1885" w:type="dxa"/>
           </w:tcPr>
           <w:p>
             <w:proofErr w:type="spellStart"/>
@@ -1540,7 +1530,7 @@
         </w:tc>
         <w:tc>
           <w:tcPr>
-            <w:tcW w:w="1244" w:type="dxa"/>
+            <w:tcW w:w="1620" w:type="dxa"/>
           </w:tcPr>
           <w:p>
             <w:pPr>
@@ -1553,7 +1543,7 @@
         </w:tc>
         <w:tc>
           <w:tcPr>
-            <w:tcW w:w="1308" w:type="dxa"/>
+            <w:tcW w:w="1710" w:type="dxa"/>
           </w:tcPr>
           <w:p>
             <w:pPr>
@@ -1566,7 +1556,7 @@
         </w:tc>
         <w:tc>
           <w:tcPr>
-            <w:tcW w:w="1308" w:type="dxa"/>
+            <w:tcW w:w="1710" w:type="dxa"/>
           </w:tcPr>
           <w:p>
             <w:pPr>
@@ -1579,7 +1569,7 @@
         </w:tc>
         <w:tc>
           <w:tcPr>
-            <w:tcW w:w="1438" w:type="dxa"/>
+            <w:tcW w:w="1890" w:type="dxa"/>
           </w:tcPr>
           <w:p>
             <w:pPr>
@@ -1598,7 +1588,7 @@
         <w:tc>
           <w:tcPr>
             <w:cnfStyle w:val="001000000000" w:firstRow="0" w:lastRow="0" w:firstColumn="1" w:lastColumn="0" w:oddVBand="0" w:evenVBand="0" w:oddHBand="0" w:evenHBand="0" w:firstRowFirstColumn="0" w:firstRowLastColumn="0" w:lastRowFirstColumn="0" w:lastRowLastColumn="0"/>
-            <w:tcW w:w="1436" w:type="dxa"/>
+            <w:tcW w:w="1885" w:type="dxa"/>
           </w:tcPr>
           <w:p>
             <w:r>
@@ -1608,20 +1598,20 @@
         </w:tc>
         <w:tc>
           <w:tcPr>
-            <w:tcW w:w="1244" w:type="dxa"/>
-          </w:tcPr>
-          <w:p>
-            <w:pPr>
-              <w:cnfStyle w:val="000000100000" w:firstRow="0" w:lastRow="0" w:firstColumn="0" w:lastColumn="0" w:oddVBand="0" w:evenVBand="0" w:oddHBand="1" w:evenHBand="0" w:firstRowFirstColumn="0" w:firstRowLastColumn="0" w:lastRowFirstColumn="0" w:lastRowLastColumn="0"/>
-            </w:pPr>
-            <w:r>
-              <w:t>48.54</w:t>
-            </w:r>
-          </w:p>
-        </w:tc>
-        <w:tc>
-          <w:tcPr>
-            <w:tcW w:w="1308" w:type="dxa"/>
+            <w:tcW w:w="1620" w:type="dxa"/>
+          </w:tcPr>
+          <w:p>
+            <w:pPr>
+              <w:cnfStyle w:val="000000100000" w:firstRow="0" w:lastRow="0" w:firstColumn="0" w:lastColumn="0" w:oddVBand="0" w:evenVBand="0" w:oddHBand="1" w:evenHBand="0" w:firstRowFirstColumn="0" w:firstRowLastColumn="0" w:lastRowFirstColumn="0" w:lastRowLastColumn="0"/>
+            </w:pPr>
+            <w:r>
+              <w:t>46.98</w:t>
+            </w:r>
+          </w:p>
+        </w:tc>
+        <w:tc>
+          <w:tcPr>
+            <w:tcW w:w="1710" w:type="dxa"/>
           </w:tcPr>
           <w:p>
             <w:pPr>
@@ -1634,7 +1624,7 @@
         </w:tc>
         <w:tc>
           <w:tcPr>
-            <w:tcW w:w="1308" w:type="dxa"/>
+            <w:tcW w:w="1710" w:type="dxa"/>
           </w:tcPr>
           <w:p>
             <w:pPr>
@@ -1647,7 +1637,7 @@
         </w:tc>
         <w:tc>
           <w:tcPr>
-            <w:tcW w:w="1438" w:type="dxa"/>
+            <w:tcW w:w="1890" w:type="dxa"/>
           </w:tcPr>
           <w:p>
             <w:pPr>
@@ -1663,7 +1653,7 @@
         <w:tc>
           <w:tcPr>
             <w:cnfStyle w:val="001000000000" w:firstRow="0" w:lastRow="0" w:firstColumn="1" w:lastColumn="0" w:oddVBand="0" w:evenVBand="0" w:oddHBand="0" w:evenHBand="0" w:firstRowFirstColumn="0" w:firstRowLastColumn="0" w:lastRowFirstColumn="0" w:lastRowLastColumn="0"/>
-            <w:tcW w:w="1436" w:type="dxa"/>
+            <w:tcW w:w="1885" w:type="dxa"/>
           </w:tcPr>
           <w:p>
             <w:r>
@@ -1673,20 +1663,20 @@
         </w:tc>
         <w:tc>
           <w:tcPr>
-            <w:tcW w:w="1244" w:type="dxa"/>
-          </w:tcPr>
-          <w:p>
-            <w:pPr>
-              <w:cnfStyle w:val="000000000000" w:firstRow="0" w:lastRow="0" w:firstColumn="0" w:lastColumn="0" w:oddVBand="0" w:evenVBand="0" w:oddHBand="0" w:evenHBand="0" w:firstRowFirstColumn="0" w:firstRowLastColumn="0" w:lastRowFirstColumn="0" w:lastRowLastColumn="0"/>
-            </w:pPr>
-            <w:r>
-              <w:t>35.16</w:t>
-            </w:r>
-          </w:p>
-        </w:tc>
-        <w:tc>
-          <w:tcPr>
-            <w:tcW w:w="1308" w:type="dxa"/>
+            <w:tcW w:w="1620" w:type="dxa"/>
+          </w:tcPr>
+          <w:p>
+            <w:pPr>
+              <w:cnfStyle w:val="000000000000" w:firstRow="0" w:lastRow="0" w:firstColumn="0" w:lastColumn="0" w:oddVBand="0" w:evenVBand="0" w:oddHBand="0" w:evenHBand="0" w:firstRowFirstColumn="0" w:firstRowLastColumn="0" w:lastRowFirstColumn="0" w:lastRowLastColumn="0"/>
+            </w:pPr>
+            <w:r>
+              <w:t>35.14</w:t>
+            </w:r>
+          </w:p>
+        </w:tc>
+        <w:tc>
+          <w:tcPr>
+            <w:tcW w:w="1710" w:type="dxa"/>
           </w:tcPr>
           <w:p>
             <w:pPr>
@@ -1699,7 +1689,7 @@
         </w:tc>
         <w:tc>
           <w:tcPr>
-            <w:tcW w:w="1308" w:type="dxa"/>
+            <w:tcW w:w="1710" w:type="dxa"/>
           </w:tcPr>
           <w:p>
             <w:pPr>
@@ -1712,7 +1702,7 @@
         </w:tc>
         <w:tc>
           <w:tcPr>
-            <w:tcW w:w="1438" w:type="dxa"/>
+            <w:tcW w:w="1890" w:type="dxa"/>
           </w:tcPr>
           <w:p>
             <w:pPr>
@@ -1731,7 +1721,7 @@
         <w:tc>
           <w:tcPr>
             <w:cnfStyle w:val="001000000000" w:firstRow="0" w:lastRow="0" w:firstColumn="1" w:lastColumn="0" w:oddVBand="0" w:evenVBand="0" w:oddHBand="0" w:evenHBand="0" w:firstRowFirstColumn="0" w:firstRowLastColumn="0" w:lastRowFirstColumn="0" w:lastRowLastColumn="0"/>
-            <w:tcW w:w="1436" w:type="dxa"/>
+            <w:tcW w:w="1885" w:type="dxa"/>
           </w:tcPr>
           <w:p>
             <w:proofErr w:type="spellStart"/>
@@ -1743,20 +1733,20 @@
         </w:tc>
         <w:tc>
           <w:tcPr>
-            <w:tcW w:w="1244" w:type="dxa"/>
-          </w:tcPr>
-          <w:p>
-            <w:pPr>
-              <w:cnfStyle w:val="000000100000" w:firstRow="0" w:lastRow="0" w:firstColumn="0" w:lastColumn="0" w:oddVBand="0" w:evenVBand="0" w:oddHBand="1" w:evenHBand="0" w:firstRowFirstColumn="0" w:firstRowLastColumn="0" w:lastRowFirstColumn="0" w:lastRowLastColumn="0"/>
-            </w:pPr>
-            <w:r>
-              <w:t>20.98</w:t>
-            </w:r>
-          </w:p>
-        </w:tc>
-        <w:tc>
-          <w:tcPr>
-            <w:tcW w:w="1308" w:type="dxa"/>
+            <w:tcW w:w="1620" w:type="dxa"/>
+          </w:tcPr>
+          <w:p>
+            <w:pPr>
+              <w:cnfStyle w:val="000000100000" w:firstRow="0" w:lastRow="0" w:firstColumn="0" w:lastColumn="0" w:oddVBand="0" w:evenVBand="0" w:oddHBand="1" w:evenHBand="0" w:firstRowFirstColumn="0" w:firstRowLastColumn="0" w:lastRowFirstColumn="0" w:lastRowLastColumn="0"/>
+            </w:pPr>
+            <w:r>
+              <w:t>20.02</w:t>
+            </w:r>
+          </w:p>
+        </w:tc>
+        <w:tc>
+          <w:tcPr>
+            <w:tcW w:w="1710" w:type="dxa"/>
           </w:tcPr>
           <w:p>
             <w:pPr>
@@ -1769,7 +1759,7 @@
         </w:tc>
         <w:tc>
           <w:tcPr>
-            <w:tcW w:w="1308" w:type="dxa"/>
+            <w:tcW w:w="1710" w:type="dxa"/>
           </w:tcPr>
           <w:p>
             <w:pPr>
@@ -1782,7 +1772,7 @@
         </w:tc>
         <w:tc>
           <w:tcPr>
-            <w:tcW w:w="1438" w:type="dxa"/>
+            <w:tcW w:w="1890" w:type="dxa"/>
           </w:tcPr>
           <w:p>
             <w:pPr>
@@ -1798,7 +1788,7 @@
         <w:tc>
           <w:tcPr>
             <w:cnfStyle w:val="001000000000" w:firstRow="0" w:lastRow="0" w:firstColumn="1" w:lastColumn="0" w:oddVBand="0" w:evenVBand="0" w:oddHBand="0" w:evenHBand="0" w:firstRowFirstColumn="0" w:firstRowLastColumn="0" w:lastRowFirstColumn="0" w:lastRowLastColumn="0"/>
-            <w:tcW w:w="1436" w:type="dxa"/>
+            <w:tcW w:w="1885" w:type="dxa"/>
           </w:tcPr>
           <w:p>
             <w:proofErr w:type="spellStart"/>
@@ -1810,20 +1800,20 @@
         </w:tc>
         <w:tc>
           <w:tcPr>
-            <w:tcW w:w="1244" w:type="dxa"/>
-          </w:tcPr>
-          <w:p>
-            <w:pPr>
-              <w:cnfStyle w:val="000000000000" w:firstRow="0" w:lastRow="0" w:firstColumn="0" w:lastColumn="0" w:oddVBand="0" w:evenVBand="0" w:oddHBand="0" w:evenHBand="0" w:firstRowFirstColumn="0" w:firstRowLastColumn="0" w:lastRowFirstColumn="0" w:lastRowLastColumn="0"/>
-            </w:pPr>
-            <w:r>
-              <w:t>48.29</w:t>
-            </w:r>
-          </w:p>
-        </w:tc>
-        <w:tc>
-          <w:tcPr>
-            <w:tcW w:w="1308" w:type="dxa"/>
+            <w:tcW w:w="1620" w:type="dxa"/>
+          </w:tcPr>
+          <w:p>
+            <w:pPr>
+              <w:cnfStyle w:val="000000000000" w:firstRow="0" w:lastRow="0" w:firstColumn="0" w:lastColumn="0" w:oddVBand="0" w:evenVBand="0" w:oddHBand="0" w:evenHBand="0" w:firstRowFirstColumn="0" w:firstRowLastColumn="0" w:lastRowFirstColumn="0" w:lastRowLastColumn="0"/>
+            </w:pPr>
+            <w:r>
+              <w:t>47.84</w:t>
+            </w:r>
+          </w:p>
+        </w:tc>
+        <w:tc>
+          <w:tcPr>
+            <w:tcW w:w="1710" w:type="dxa"/>
           </w:tcPr>
           <w:p>
             <w:pPr>
@@ -1836,7 +1826,7 @@
         </w:tc>
         <w:tc>
           <w:tcPr>
-            <w:tcW w:w="1308" w:type="dxa"/>
+            <w:tcW w:w="1710" w:type="dxa"/>
           </w:tcPr>
           <w:p>
             <w:pPr>
@@ -1849,7 +1839,7 @@
         </w:tc>
         <w:tc>
           <w:tcPr>
-            <w:tcW w:w="1438" w:type="dxa"/>
+            <w:tcW w:w="1890" w:type="dxa"/>
           </w:tcPr>
           <w:p>
             <w:pPr>
@@ -1868,7 +1858,7 @@
         <w:tc>
           <w:tcPr>
             <w:cnfStyle w:val="001000000000" w:firstRow="0" w:lastRow="0" w:firstColumn="1" w:lastColumn="0" w:oddVBand="0" w:evenVBand="0" w:oddHBand="0" w:evenHBand="0" w:firstRowFirstColumn="0" w:firstRowLastColumn="0" w:lastRowFirstColumn="0" w:lastRowLastColumn="0"/>
-            <w:tcW w:w="1436" w:type="dxa"/>
+            <w:tcW w:w="1885" w:type="dxa"/>
           </w:tcPr>
           <w:p>
             <w:proofErr w:type="spellStart"/>
@@ -1880,20 +1870,20 @@
         </w:tc>
         <w:tc>
           <w:tcPr>
-            <w:tcW w:w="1244" w:type="dxa"/>
-          </w:tcPr>
-          <w:p>
-            <w:pPr>
-              <w:cnfStyle w:val="000000100000" w:firstRow="0" w:lastRow="0" w:firstColumn="0" w:lastColumn="0" w:oddVBand="0" w:evenVBand="0" w:oddHBand="1" w:evenHBand="0" w:firstRowFirstColumn="0" w:firstRowLastColumn="0" w:lastRowFirstColumn="0" w:lastRowLastColumn="0"/>
-            </w:pPr>
-            <w:r>
-              <w:t>48.25</w:t>
-            </w:r>
-          </w:p>
-        </w:tc>
-        <w:tc>
-          <w:tcPr>
-            <w:tcW w:w="1308" w:type="dxa"/>
+            <w:tcW w:w="1620" w:type="dxa"/>
+          </w:tcPr>
+          <w:p>
+            <w:pPr>
+              <w:cnfStyle w:val="000000100000" w:firstRow="0" w:lastRow="0" w:firstColumn="0" w:lastColumn="0" w:oddVBand="0" w:evenVBand="0" w:oddHBand="1" w:evenHBand="0" w:firstRowFirstColumn="0" w:firstRowLastColumn="0" w:lastRowFirstColumn="0" w:lastRowLastColumn="0"/>
+            </w:pPr>
+            <w:r>
+              <w:t>46.81</w:t>
+            </w:r>
+          </w:p>
+        </w:tc>
+        <w:tc>
+          <w:tcPr>
+            <w:tcW w:w="1710" w:type="dxa"/>
           </w:tcPr>
           <w:p>
             <w:pPr>
@@ -1906,7 +1896,7 @@
         </w:tc>
         <w:tc>
           <w:tcPr>
-            <w:tcW w:w="1308" w:type="dxa"/>
+            <w:tcW w:w="1710" w:type="dxa"/>
           </w:tcPr>
           <w:p>
             <w:pPr>
@@ -1919,7 +1909,7 @@
         </w:tc>
         <w:tc>
           <w:tcPr>
-            <w:tcW w:w="1438" w:type="dxa"/>
+            <w:tcW w:w="1890" w:type="dxa"/>
           </w:tcPr>
           <w:p>
             <w:pPr>
@@ -1935,7 +1925,7 @@
         <w:tc>
           <w:tcPr>
             <w:cnfStyle w:val="001000000000" w:firstRow="0" w:lastRow="0" w:firstColumn="1" w:lastColumn="0" w:oddVBand="0" w:evenVBand="0" w:oddHBand="0" w:evenHBand="0" w:firstRowFirstColumn="0" w:firstRowLastColumn="0" w:lastRowFirstColumn="0" w:lastRowLastColumn="0"/>
-            <w:tcW w:w="1436" w:type="dxa"/>
+            <w:tcW w:w="1885" w:type="dxa"/>
           </w:tcPr>
           <w:p>
             <w:proofErr w:type="spellStart"/>
@@ -1947,20 +1937,20 @@
         </w:tc>
         <w:tc>
           <w:tcPr>
-            <w:tcW w:w="1244" w:type="dxa"/>
-          </w:tcPr>
-          <w:p>
-            <w:pPr>
-              <w:cnfStyle w:val="000000000000" w:firstRow="0" w:lastRow="0" w:firstColumn="0" w:lastColumn="0" w:oddVBand="0" w:evenVBand="0" w:oddHBand="0" w:evenHBand="0" w:firstRowFirstColumn="0" w:firstRowLastColumn="0" w:lastRowFirstColumn="0" w:lastRowLastColumn="0"/>
-            </w:pPr>
-            <w:r>
-              <w:t>9.50</w:t>
-            </w:r>
-          </w:p>
-        </w:tc>
-        <w:tc>
-          <w:tcPr>
-            <w:tcW w:w="1308" w:type="dxa"/>
+            <w:tcW w:w="1620" w:type="dxa"/>
+          </w:tcPr>
+          <w:p>
+            <w:pPr>
+              <w:cnfStyle w:val="000000000000" w:firstRow="0" w:lastRow="0" w:firstColumn="0" w:lastColumn="0" w:oddVBand="0" w:evenVBand="0" w:oddHBand="0" w:evenHBand="0" w:firstRowFirstColumn="0" w:firstRowLastColumn="0" w:lastRowFirstColumn="0" w:lastRowLastColumn="0"/>
+            </w:pPr>
+            <w:r>
+              <w:t>8.23</w:t>
+            </w:r>
+          </w:p>
+        </w:tc>
+        <w:tc>
+          <w:tcPr>
+            <w:tcW w:w="1710" w:type="dxa"/>
           </w:tcPr>
           <w:p>
             <w:pPr>
@@ -1973,7 +1963,7 @@
         </w:tc>
         <w:tc>
           <w:tcPr>
-            <w:tcW w:w="1308" w:type="dxa"/>
+            <w:tcW w:w="1710" w:type="dxa"/>
           </w:tcPr>
           <w:p>
             <w:pPr>
@@ -1986,7 +1976,7 @@
         </w:tc>
         <w:tc>
           <w:tcPr>
-            <w:tcW w:w="1438" w:type="dxa"/>
+            <w:tcW w:w="1890" w:type="dxa"/>
           </w:tcPr>
           <w:p>
             <w:pPr>
@@ -2005,7 +1995,7 @@
         <w:tc>
           <w:tcPr>
             <w:cnfStyle w:val="001000000000" w:firstRow="0" w:lastRow="0" w:firstColumn="1" w:lastColumn="0" w:oddVBand="0" w:evenVBand="0" w:oddHBand="0" w:evenHBand="0" w:firstRowFirstColumn="0" w:firstRowLastColumn="0" w:lastRowFirstColumn="0" w:lastRowLastColumn="0"/>
-            <w:tcW w:w="1436" w:type="dxa"/>
+            <w:tcW w:w="1885" w:type="dxa"/>
           </w:tcPr>
           <w:p>
             <w:proofErr w:type="spellStart"/>
@@ -2017,20 +2007,20 @@
         </w:tc>
         <w:tc>
           <w:tcPr>
-            <w:tcW w:w="1244" w:type="dxa"/>
-          </w:tcPr>
-          <w:p>
-            <w:pPr>
-              <w:cnfStyle w:val="000000100000" w:firstRow="0" w:lastRow="0" w:firstColumn="0" w:lastColumn="0" w:oddVBand="0" w:evenVBand="0" w:oddHBand="1" w:evenHBand="0" w:firstRowFirstColumn="0" w:firstRowLastColumn="0" w:lastRowFirstColumn="0" w:lastRowLastColumn="0"/>
-            </w:pPr>
-            <w:r>
-              <w:t>1.63</w:t>
-            </w:r>
-          </w:p>
-        </w:tc>
-        <w:tc>
-          <w:tcPr>
-            <w:tcW w:w="1308" w:type="dxa"/>
+            <w:tcW w:w="1620" w:type="dxa"/>
+          </w:tcPr>
+          <w:p>
+            <w:pPr>
+              <w:cnfStyle w:val="000000100000" w:firstRow="0" w:lastRow="0" w:firstColumn="0" w:lastColumn="0" w:oddVBand="0" w:evenVBand="0" w:oddHBand="1" w:evenHBand="0" w:firstRowFirstColumn="0" w:firstRowLastColumn="0" w:lastRowFirstColumn="0" w:lastRowLastColumn="0"/>
+            </w:pPr>
+            <w:r>
+              <w:t>1.62</w:t>
+            </w:r>
+          </w:p>
+        </w:tc>
+        <w:tc>
+          <w:tcPr>
+            <w:tcW w:w="1710" w:type="dxa"/>
           </w:tcPr>
           <w:p>
             <w:pPr>
@@ -2043,7 +2033,7 @@
         </w:tc>
         <w:tc>
           <w:tcPr>
-            <w:tcW w:w="1308" w:type="dxa"/>
+            <w:tcW w:w="1710" w:type="dxa"/>
           </w:tcPr>
           <w:p>
             <w:pPr>
@@ -2056,7 +2046,7 @@
         </w:tc>
         <w:tc>
           <w:tcPr>
-            <w:tcW w:w="1438" w:type="dxa"/>
+            <w:tcW w:w="1890" w:type="dxa"/>
           </w:tcPr>
           <w:p>
             <w:pPr>
@@ -2072,7 +2062,7 @@
         <w:tc>
           <w:tcPr>
             <w:cnfStyle w:val="001000000000" w:firstRow="0" w:lastRow="0" w:firstColumn="1" w:lastColumn="0" w:oddVBand="0" w:evenVBand="0" w:oddHBand="0" w:evenHBand="0" w:firstRowFirstColumn="0" w:firstRowLastColumn="0" w:lastRowFirstColumn="0" w:lastRowLastColumn="0"/>
-            <w:tcW w:w="1436" w:type="dxa"/>
+            <w:tcW w:w="1885" w:type="dxa"/>
           </w:tcPr>
           <w:p>
             <w:r>
@@ -2082,20 +2072,20 @@
         </w:tc>
         <w:tc>
           <w:tcPr>
-            <w:tcW w:w="1244" w:type="dxa"/>
-          </w:tcPr>
-          <w:p>
-            <w:pPr>
-              <w:cnfStyle w:val="000000000000" w:firstRow="0" w:lastRow="0" w:firstColumn="0" w:lastColumn="0" w:oddVBand="0" w:evenVBand="0" w:oddHBand="0" w:evenHBand="0" w:firstRowFirstColumn="0" w:firstRowLastColumn="0" w:lastRowFirstColumn="0" w:lastRowLastColumn="0"/>
-            </w:pPr>
-            <w:r>
-              <w:t>6.36</w:t>
-            </w:r>
-          </w:p>
-        </w:tc>
-        <w:tc>
-          <w:tcPr>
-            <w:tcW w:w="1308" w:type="dxa"/>
+            <w:tcW w:w="1620" w:type="dxa"/>
+          </w:tcPr>
+          <w:p>
+            <w:pPr>
+              <w:cnfStyle w:val="000000000000" w:firstRow="0" w:lastRow="0" w:firstColumn="0" w:lastColumn="0" w:oddVBand="0" w:evenVBand="0" w:oddHBand="0" w:evenHBand="0" w:firstRowFirstColumn="0" w:firstRowLastColumn="0" w:lastRowFirstColumn="0" w:lastRowLastColumn="0"/>
+            </w:pPr>
+            <w:r>
+              <w:t>6.33</w:t>
+            </w:r>
+          </w:p>
+        </w:tc>
+        <w:tc>
+          <w:tcPr>
+            <w:tcW w:w="1710" w:type="dxa"/>
           </w:tcPr>
           <w:p>
             <w:pPr>
@@ -2108,7 +2098,7 @@
         </w:tc>
         <w:tc>
           <w:tcPr>
-            <w:tcW w:w="1308" w:type="dxa"/>
+            <w:tcW w:w="1710" w:type="dxa"/>
           </w:tcPr>
           <w:p>
             <w:pPr>
@@ -2121,7 +2111,7 @@
         </w:tc>
         <w:tc>
           <w:tcPr>
-            <w:tcW w:w="1438" w:type="dxa"/>
+            <w:tcW w:w="1890" w:type="dxa"/>
           </w:tcPr>
           <w:p>
             <w:pPr>
@@ -2140,7 +2130,7 @@
         <w:tc>
           <w:tcPr>
             <w:cnfStyle w:val="001000000000" w:firstRow="0" w:lastRow="0" w:firstColumn="1" w:lastColumn="0" w:oddVBand="0" w:evenVBand="0" w:oddHBand="0" w:evenHBand="0" w:firstRowFirstColumn="0" w:firstRowLastColumn="0" w:lastRowFirstColumn="0" w:lastRowLastColumn="0"/>
-            <w:tcW w:w="1436" w:type="dxa"/>
+            <w:tcW w:w="1885" w:type="dxa"/>
           </w:tcPr>
           <w:p>
             <w:r>
@@ -2150,7 +2140,7 @@
         </w:tc>
         <w:tc>
           <w:tcPr>
-            <w:tcW w:w="1244" w:type="dxa"/>
+            <w:tcW w:w="1620" w:type="dxa"/>
           </w:tcPr>
           <w:p>
             <w:pPr>
@@ -2163,7 +2153,7 @@
         </w:tc>
         <w:tc>
           <w:tcPr>
-            <w:tcW w:w="1308" w:type="dxa"/>
+            <w:tcW w:w="1710" w:type="dxa"/>
           </w:tcPr>
           <w:p>
             <w:pPr>
@@ -2176,7 +2166,7 @@
         </w:tc>
         <w:tc>
           <w:tcPr>
-            <w:tcW w:w="1308" w:type="dxa"/>
+            <w:tcW w:w="1710" w:type="dxa"/>
           </w:tcPr>
           <w:p>
             <w:pPr>
@@ -2189,7 +2179,7 @@
         </w:tc>
         <w:tc>
           <w:tcPr>
-            <w:tcW w:w="1438" w:type="dxa"/>
+            <w:tcW w:w="1890" w:type="dxa"/>
           </w:tcPr>
           <w:p>
             <w:pPr>
@@ -2205,7 +2195,7 @@
         <w:tc>
           <w:tcPr>
             <w:cnfStyle w:val="001000000000" w:firstRow="0" w:lastRow="0" w:firstColumn="1" w:lastColumn="0" w:oddVBand="0" w:evenVBand="0" w:oddHBand="0" w:evenHBand="0" w:firstRowFirstColumn="0" w:firstRowLastColumn="0" w:lastRowFirstColumn="0" w:lastRowLastColumn="0"/>
-            <w:tcW w:w="1436" w:type="dxa"/>
+            <w:tcW w:w="1885" w:type="dxa"/>
           </w:tcPr>
           <w:p>
             <w:r>
@@ -2215,20 +2205,20 @@
         </w:tc>
         <w:tc>
           <w:tcPr>
-            <w:tcW w:w="1244" w:type="dxa"/>
-          </w:tcPr>
-          <w:p>
-            <w:pPr>
-              <w:cnfStyle w:val="000000000000" w:firstRow="0" w:lastRow="0" w:firstColumn="0" w:lastColumn="0" w:oddVBand="0" w:evenVBand="0" w:oddHBand="0" w:evenHBand="0" w:firstRowFirstColumn="0" w:firstRowLastColumn="0" w:lastRowFirstColumn="0" w:lastRowLastColumn="0"/>
-            </w:pPr>
-            <w:r>
-              <w:t>73.80</w:t>
-            </w:r>
-          </w:p>
-        </w:tc>
-        <w:tc>
-          <w:tcPr>
-            <w:tcW w:w="1308" w:type="dxa"/>
+            <w:tcW w:w="1620" w:type="dxa"/>
+          </w:tcPr>
+          <w:p>
+            <w:pPr>
+              <w:cnfStyle w:val="000000000000" w:firstRow="0" w:lastRow="0" w:firstColumn="0" w:lastColumn="0" w:oddVBand="0" w:evenVBand="0" w:oddHBand="0" w:evenHBand="0" w:firstRowFirstColumn="0" w:firstRowLastColumn="0" w:lastRowFirstColumn="0" w:lastRowLastColumn="0"/>
+            </w:pPr>
+            <w:r>
+              <w:t>73.68</w:t>
+            </w:r>
+          </w:p>
+        </w:tc>
+        <w:tc>
+          <w:tcPr>
+            <w:tcW w:w="1710" w:type="dxa"/>
           </w:tcPr>
           <w:p>
             <w:pPr>
@@ -2241,7 +2231,7 @@
         </w:tc>
         <w:tc>
           <w:tcPr>
-            <w:tcW w:w="1308" w:type="dxa"/>
+            <w:tcW w:w="1710" w:type="dxa"/>
           </w:tcPr>
           <w:p>
             <w:pPr>
@@ -2254,7 +2244,7 @@
         </w:tc>
         <w:tc>
           <w:tcPr>
-            <w:tcW w:w="1438" w:type="dxa"/>
+            <w:tcW w:w="1890" w:type="dxa"/>
           </w:tcPr>
           <w:p>
             <w:pPr>
@@ -2273,7 +2263,7 @@
         <w:tc>
           <w:tcPr>
             <w:cnfStyle w:val="001000000000" w:firstRow="0" w:lastRow="0" w:firstColumn="1" w:lastColumn="0" w:oddVBand="0" w:evenVBand="0" w:oddHBand="0" w:evenHBand="0" w:firstRowFirstColumn="0" w:firstRowLastColumn="0" w:lastRowFirstColumn="0" w:lastRowLastColumn="0"/>
-            <w:tcW w:w="1436" w:type="dxa"/>
+            <w:tcW w:w="1885" w:type="dxa"/>
           </w:tcPr>
           <w:p>
             <w:proofErr w:type="spellStart"/>
@@ -2285,20 +2275,20 @@
         </w:tc>
         <w:tc>
           <w:tcPr>
-            <w:tcW w:w="1244" w:type="dxa"/>
-          </w:tcPr>
-          <w:p>
-            <w:pPr>
-              <w:cnfStyle w:val="000000100000" w:firstRow="0" w:lastRow="0" w:firstColumn="0" w:lastColumn="0" w:oddVBand="0" w:evenVBand="0" w:oddHBand="1" w:evenHBand="0" w:firstRowFirstColumn="0" w:firstRowLastColumn="0" w:lastRowFirstColumn="0" w:lastRowLastColumn="0"/>
-            </w:pPr>
-            <w:r>
-              <w:t>21.70</w:t>
-            </w:r>
-          </w:p>
-        </w:tc>
-        <w:tc>
-          <w:tcPr>
-            <w:tcW w:w="1308" w:type="dxa"/>
+            <w:tcW w:w="1620" w:type="dxa"/>
+          </w:tcPr>
+          <w:p>
+            <w:pPr>
+              <w:cnfStyle w:val="000000100000" w:firstRow="0" w:lastRow="0" w:firstColumn="0" w:lastColumn="0" w:oddVBand="0" w:evenVBand="0" w:oddHBand="1" w:evenHBand="0" w:firstRowFirstColumn="0" w:firstRowLastColumn="0" w:lastRowFirstColumn="0" w:lastRowLastColumn="0"/>
+            </w:pPr>
+            <w:r>
+              <w:t>21.69</w:t>
+            </w:r>
+          </w:p>
+        </w:tc>
+        <w:tc>
+          <w:tcPr>
+            <w:tcW w:w="1710" w:type="dxa"/>
           </w:tcPr>
           <w:p>
             <w:pPr>
@@ -2311,7 +2301,7 @@
         </w:tc>
         <w:tc>
           <w:tcPr>
-            <w:tcW w:w="1308" w:type="dxa"/>
+            <w:tcW w:w="1710" w:type="dxa"/>
           </w:tcPr>
           <w:p>
             <w:pPr>
@@ -2324,7 +2314,7 @@
         </w:tc>
         <w:tc>
           <w:tcPr>
-            <w:tcW w:w="1438" w:type="dxa"/>
+            <w:tcW w:w="1890" w:type="dxa"/>
           </w:tcPr>
           <w:p>
             <w:pPr>
@@ -2340,31 +2330,30 @@
         <w:tc>
           <w:tcPr>
             <w:cnfStyle w:val="001000000000" w:firstRow="0" w:lastRow="0" w:firstColumn="1" w:lastColumn="0" w:oddVBand="0" w:evenVBand="0" w:oddHBand="0" w:evenHBand="0" w:firstRowFirstColumn="0" w:firstRowLastColumn="0" w:lastRowFirstColumn="0" w:lastRowLastColumn="0"/>
-            <w:tcW w:w="1436" w:type="dxa"/>
-          </w:tcPr>
-          <w:p>
-            <w:r>
-              <w:lastRenderedPageBreak/>
+            <w:tcW w:w="1885" w:type="dxa"/>
+          </w:tcPr>
+          <w:p>
+            <w:r>
               <w:t>samba</w:t>
             </w:r>
           </w:p>
         </w:tc>
         <w:tc>
           <w:tcPr>
-            <w:tcW w:w="1244" w:type="dxa"/>
-          </w:tcPr>
-          <w:p>
-            <w:pPr>
-              <w:cnfStyle w:val="000000000000" w:firstRow="0" w:lastRow="0" w:firstColumn="0" w:lastColumn="0" w:oddVBand="0" w:evenVBand="0" w:oddHBand="0" w:evenHBand="0" w:firstRowFirstColumn="0" w:firstRowLastColumn="0" w:lastRowFirstColumn="0" w:lastRowLastColumn="0"/>
-            </w:pPr>
-            <w:r>
-              <w:t>26.57</w:t>
-            </w:r>
-          </w:p>
-        </w:tc>
-        <w:tc>
-          <w:tcPr>
-            <w:tcW w:w="1308" w:type="dxa"/>
+            <w:tcW w:w="1620" w:type="dxa"/>
+          </w:tcPr>
+          <w:p>
+            <w:pPr>
+              <w:cnfStyle w:val="000000000000" w:firstRow="0" w:lastRow="0" w:firstColumn="0" w:lastColumn="0" w:oddVBand="0" w:evenVBand="0" w:oddHBand="0" w:evenHBand="0" w:firstRowFirstColumn="0" w:firstRowLastColumn="0" w:lastRowFirstColumn="0" w:lastRowLastColumn="0"/>
+            </w:pPr>
+            <w:r>
+              <w:t>26.48</w:t>
+            </w:r>
+          </w:p>
+        </w:tc>
+        <w:tc>
+          <w:tcPr>
+            <w:tcW w:w="1710" w:type="dxa"/>
           </w:tcPr>
           <w:p>
             <w:pPr>
@@ -2377,7 +2366,7 @@
         </w:tc>
         <w:tc>
           <w:tcPr>
-            <w:tcW w:w="1308" w:type="dxa"/>
+            <w:tcW w:w="1710" w:type="dxa"/>
           </w:tcPr>
           <w:p>
             <w:pPr>
@@ -2390,7 +2379,7 @@
         </w:tc>
         <w:tc>
           <w:tcPr>
-            <w:tcW w:w="1438" w:type="dxa"/>
+            <w:tcW w:w="1890" w:type="dxa"/>
           </w:tcPr>
           <w:p>
             <w:pPr>
@@ -2409,7 +2398,7 @@
         <w:tc>
           <w:tcPr>
             <w:cnfStyle w:val="001000000000" w:firstRow="0" w:lastRow="0" w:firstColumn="1" w:lastColumn="0" w:oddVBand="0" w:evenVBand="0" w:oddHBand="0" w:evenHBand="0" w:firstRowFirstColumn="0" w:firstRowLastColumn="0" w:lastRowFirstColumn="0" w:lastRowLastColumn="0"/>
-            <w:tcW w:w="1436" w:type="dxa"/>
+            <w:tcW w:w="1885" w:type="dxa"/>
           </w:tcPr>
           <w:p>
             <w:proofErr w:type="spellStart"/>
@@ -2421,7 +2410,7 @@
         </w:tc>
         <w:tc>
           <w:tcPr>
-            <w:tcW w:w="1244" w:type="dxa"/>
+            <w:tcW w:w="1620" w:type="dxa"/>
           </w:tcPr>
           <w:p>
             <w:pPr>
@@ -2434,7 +2423,7 @@
         </w:tc>
         <w:tc>
           <w:tcPr>
-            <w:tcW w:w="1308" w:type="dxa"/>
+            <w:tcW w:w="1710" w:type="dxa"/>
           </w:tcPr>
           <w:p>
             <w:pPr>
@@ -2447,7 +2436,7 @@
         </w:tc>
         <w:tc>
           <w:tcPr>
-            <w:tcW w:w="1308" w:type="dxa"/>
+            <w:tcW w:w="1710" w:type="dxa"/>
           </w:tcPr>
           <w:p>
             <w:pPr>
@@ -2460,7 +2449,7 @@
         </w:tc>
         <w:tc>
           <w:tcPr>
-            <w:tcW w:w="1438" w:type="dxa"/>
+            <w:tcW w:w="1890" w:type="dxa"/>
           </w:tcPr>
           <w:p>
             <w:pPr>
@@ -2476,7 +2465,7 @@
         <w:tc>
           <w:tcPr>
             <w:cnfStyle w:val="001000000000" w:firstRow="0" w:lastRow="0" w:firstColumn="1" w:lastColumn="0" w:oddVBand="0" w:evenVBand="0" w:oddHBand="0" w:evenHBand="0" w:firstRowFirstColumn="0" w:firstRowLastColumn="0" w:lastRowFirstColumn="0" w:lastRowLastColumn="0"/>
-            <w:tcW w:w="1436" w:type="dxa"/>
+            <w:tcW w:w="1885" w:type="dxa"/>
           </w:tcPr>
           <w:p>
             <w:r>
@@ -2486,20 +2475,20 @@
         </w:tc>
         <w:tc>
           <w:tcPr>
-            <w:tcW w:w="1244" w:type="dxa"/>
-          </w:tcPr>
-          <w:p>
-            <w:pPr>
-              <w:cnfStyle w:val="000000000000" w:firstRow="0" w:lastRow="0" w:firstColumn="0" w:lastColumn="0" w:oddVBand="0" w:evenVBand="0" w:oddHBand="0" w:evenHBand="0" w:firstRowFirstColumn="0" w:firstRowLastColumn="0" w:lastRowFirstColumn="0" w:lastRowLastColumn="0"/>
-            </w:pPr>
-            <w:r>
-              <w:t>30.94</w:t>
-            </w:r>
-          </w:p>
-        </w:tc>
-        <w:tc>
-          <w:tcPr>
-            <w:tcW w:w="1308" w:type="dxa"/>
+            <w:tcW w:w="1620" w:type="dxa"/>
+          </w:tcPr>
+          <w:p>
+            <w:pPr>
+              <w:cnfStyle w:val="000000000000" w:firstRow="0" w:lastRow="0" w:firstColumn="0" w:lastColumn="0" w:oddVBand="0" w:evenVBand="0" w:oddHBand="0" w:evenHBand="0" w:firstRowFirstColumn="0" w:firstRowLastColumn="0" w:lastRowFirstColumn="0" w:lastRowLastColumn="0"/>
+            </w:pPr>
+            <w:r>
+              <w:t>30.16</w:t>
+            </w:r>
+          </w:p>
+        </w:tc>
+        <w:tc>
+          <w:tcPr>
+            <w:tcW w:w="1710" w:type="dxa"/>
           </w:tcPr>
           <w:p>
             <w:pPr>
@@ -2512,7 +2501,7 @@
         </w:tc>
         <w:tc>
           <w:tcPr>
-            <w:tcW w:w="1308" w:type="dxa"/>
+            <w:tcW w:w="1710" w:type="dxa"/>
           </w:tcPr>
           <w:p>
             <w:pPr>
@@ -2525,7 +2514,7 @@
         </w:tc>
         <w:tc>
           <w:tcPr>
-            <w:tcW w:w="1438" w:type="dxa"/>
+            <w:tcW w:w="1890" w:type="dxa"/>
           </w:tcPr>
           <w:p>
             <w:pPr>
@@ -2544,7 +2533,7 @@
         <w:tc>
           <w:tcPr>
             <w:cnfStyle w:val="001000000000" w:firstRow="0" w:lastRow="0" w:firstColumn="1" w:lastColumn="0" w:oddVBand="0" w:evenVBand="0" w:oddHBand="0" w:evenHBand="0" w:firstRowFirstColumn="0" w:firstRowLastColumn="0" w:lastRowFirstColumn="0" w:lastRowLastColumn="0"/>
-            <w:tcW w:w="1436" w:type="dxa"/>
+            <w:tcW w:w="1885" w:type="dxa"/>
           </w:tcPr>
           <w:p>
             <w:r>
@@ -2554,20 +2543,20 @@
         </w:tc>
         <w:tc>
           <w:tcPr>
-            <w:tcW w:w="1244" w:type="dxa"/>
-          </w:tcPr>
-          <w:p>
-            <w:pPr>
-              <w:cnfStyle w:val="000000100000" w:firstRow="0" w:lastRow="0" w:firstColumn="0" w:lastColumn="0" w:oddVBand="0" w:evenVBand="0" w:oddHBand="1" w:evenHBand="0" w:firstRowFirstColumn="0" w:firstRowLastColumn="0" w:lastRowFirstColumn="0" w:lastRowLastColumn="0"/>
-            </w:pPr>
-            <w:r>
-              <w:t>16.84</w:t>
-            </w:r>
-          </w:p>
-        </w:tc>
-        <w:tc>
-          <w:tcPr>
-            <w:tcW w:w="1308" w:type="dxa"/>
+            <w:tcW w:w="1620" w:type="dxa"/>
+          </w:tcPr>
+          <w:p>
+            <w:pPr>
+              <w:cnfStyle w:val="000000100000" w:firstRow="0" w:lastRow="0" w:firstColumn="0" w:lastColumn="0" w:oddVBand="0" w:evenVBand="0" w:oddHBand="1" w:evenHBand="0" w:firstRowFirstColumn="0" w:firstRowLastColumn="0" w:lastRowFirstColumn="0" w:lastRowLastColumn="0"/>
+            </w:pPr>
+            <w:r>
+              <w:t>16.61</w:t>
+            </w:r>
+          </w:p>
+        </w:tc>
+        <w:tc>
+          <w:tcPr>
+            <w:tcW w:w="1710" w:type="dxa"/>
           </w:tcPr>
           <w:p>
             <w:pPr>
@@ -2580,7 +2569,7 @@
         </w:tc>
         <w:tc>
           <w:tcPr>
-            <w:tcW w:w="1308" w:type="dxa"/>
+            <w:tcW w:w="1710" w:type="dxa"/>
           </w:tcPr>
           <w:p>
             <w:pPr>
@@ -2593,7 +2582,7 @@
         </w:tc>
         <w:tc>
           <w:tcPr>
-            <w:tcW w:w="1438" w:type="dxa"/>
+            <w:tcW w:w="1890" w:type="dxa"/>
           </w:tcPr>
           <w:p>
             <w:pPr>
@@ -2609,7 +2598,7 @@
         <w:tc>
           <w:tcPr>
             <w:cnfStyle w:val="001000000000" w:firstRow="0" w:lastRow="0" w:firstColumn="1" w:lastColumn="0" w:oddVBand="0" w:evenVBand="0" w:oddHBand="0" w:evenHBand="0" w:firstRowFirstColumn="0" w:firstRowLastColumn="0" w:lastRowFirstColumn="0" w:lastRowLastColumn="0"/>
-            <w:tcW w:w="1436" w:type="dxa"/>
+            <w:tcW w:w="1885" w:type="dxa"/>
           </w:tcPr>
           <w:p>
             <w:proofErr w:type="spellStart"/>
@@ -2621,20 +2610,20 @@
         </w:tc>
         <w:tc>
           <w:tcPr>
-            <w:tcW w:w="1244" w:type="dxa"/>
-          </w:tcPr>
-          <w:p>
-            <w:pPr>
-              <w:cnfStyle w:val="000000000000" w:firstRow="0" w:lastRow="0" w:firstColumn="0" w:lastColumn="0" w:oddVBand="0" w:evenVBand="0" w:oddHBand="0" w:evenHBand="0" w:firstRowFirstColumn="0" w:firstRowLastColumn="0" w:lastRowFirstColumn="0" w:lastRowLastColumn="0"/>
-            </w:pPr>
-            <w:r>
-              <w:t>22.68</w:t>
-            </w:r>
-          </w:p>
-        </w:tc>
-        <w:tc>
-          <w:tcPr>
-            <w:tcW w:w="1308" w:type="dxa"/>
+            <w:tcW w:w="1620" w:type="dxa"/>
+          </w:tcPr>
+          <w:p>
+            <w:pPr>
+              <w:cnfStyle w:val="000000000000" w:firstRow="0" w:lastRow="0" w:firstColumn="0" w:lastColumn="0" w:oddVBand="0" w:evenVBand="0" w:oddHBand="0" w:evenHBand="0" w:firstRowFirstColumn="0" w:firstRowLastColumn="0" w:lastRowFirstColumn="0" w:lastRowLastColumn="0"/>
+            </w:pPr>
+            <w:r>
+              <w:t>22.51</w:t>
+            </w:r>
+          </w:p>
+        </w:tc>
+        <w:tc>
+          <w:tcPr>
+            <w:tcW w:w="1710" w:type="dxa"/>
           </w:tcPr>
           <w:p>
             <w:pPr>
@@ -2647,7 +2636,7 @@
         </w:tc>
         <w:tc>
           <w:tcPr>
-            <w:tcW w:w="1308" w:type="dxa"/>
+            <w:tcW w:w="1710" w:type="dxa"/>
           </w:tcPr>
           <w:p>
             <w:pPr>
@@ -2660,7 +2649,7 @@
         </w:tc>
         <w:tc>
           <w:tcPr>
-            <w:tcW w:w="1438" w:type="dxa"/>
+            <w:tcW w:w="1890" w:type="dxa"/>
           </w:tcPr>
           <w:p>
             <w:pPr>
@@ -2679,7 +2668,7 @@
         <w:tc>
           <w:tcPr>
             <w:cnfStyle w:val="001000000000" w:firstRow="0" w:lastRow="0" w:firstColumn="1" w:lastColumn="0" w:oddVBand="0" w:evenVBand="0" w:oddHBand="0" w:evenHBand="0" w:firstRowFirstColumn="0" w:firstRowLastColumn="0" w:lastRowFirstColumn="0" w:lastRowLastColumn="0"/>
-            <w:tcW w:w="1436" w:type="dxa"/>
+            <w:tcW w:w="1885" w:type="dxa"/>
           </w:tcPr>
           <w:p>
             <w:r>
@@ -2689,20 +2678,20 @@
         </w:tc>
         <w:tc>
           <w:tcPr>
-            <w:tcW w:w="1244" w:type="dxa"/>
-          </w:tcPr>
-          <w:p>
-            <w:pPr>
-              <w:cnfStyle w:val="000000100000" w:firstRow="0" w:lastRow="0" w:firstColumn="0" w:lastColumn="0" w:oddVBand="0" w:evenVBand="0" w:oddHBand="1" w:evenHBand="0" w:firstRowFirstColumn="0" w:firstRowLastColumn="0" w:lastRowFirstColumn="0" w:lastRowLastColumn="0"/>
-            </w:pPr>
-            <w:r>
-              <w:t>23.07</w:t>
-            </w:r>
-          </w:p>
-        </w:tc>
-        <w:tc>
-          <w:tcPr>
-            <w:tcW w:w="1308" w:type="dxa"/>
+            <w:tcW w:w="1620" w:type="dxa"/>
+          </w:tcPr>
+          <w:p>
+            <w:pPr>
+              <w:cnfStyle w:val="000000100000" w:firstRow="0" w:lastRow="0" w:firstColumn="0" w:lastColumn="0" w:oddVBand="0" w:evenVBand="0" w:oddHBand="1" w:evenHBand="0" w:firstRowFirstColumn="0" w:firstRowLastColumn="0" w:lastRowFirstColumn="0" w:lastRowLastColumn="0"/>
+            </w:pPr>
+            <w:r>
+              <w:t>22.93</w:t>
+            </w:r>
+          </w:p>
+        </w:tc>
+        <w:tc>
+          <w:tcPr>
+            <w:tcW w:w="1710" w:type="dxa"/>
           </w:tcPr>
           <w:p>
             <w:pPr>
@@ -2715,7 +2704,7 @@
         </w:tc>
         <w:tc>
           <w:tcPr>
-            <w:tcW w:w="1308" w:type="dxa"/>
+            <w:tcW w:w="1710" w:type="dxa"/>
           </w:tcPr>
           <w:p>
             <w:pPr>
@@ -2728,7 +2717,7 @@
         </w:tc>
         <w:tc>
           <w:tcPr>
-            <w:tcW w:w="1438" w:type="dxa"/>
+            <w:tcW w:w="1890" w:type="dxa"/>
           </w:tcPr>
           <w:p>
             <w:pPr>
@@ -2744,17 +2733,18 @@
         <w:tc>
           <w:tcPr>
             <w:cnfStyle w:val="001000000000" w:firstRow="0" w:lastRow="0" w:firstColumn="1" w:lastColumn="0" w:oddVBand="0" w:evenVBand="0" w:oddHBand="0" w:evenHBand="0" w:firstRowFirstColumn="0" w:firstRowLastColumn="0" w:lastRowFirstColumn="0" w:lastRowLastColumn="0"/>
-            <w:tcW w:w="1436" w:type="dxa"/>
-          </w:tcPr>
-          <w:p>
-            <w:r>
+            <w:tcW w:w="1885" w:type="dxa"/>
+          </w:tcPr>
+          <w:p>
+            <w:r>
+              <w:lastRenderedPageBreak/>
               <w:t>xargs.1</w:t>
             </w:r>
           </w:p>
         </w:tc>
         <w:tc>
           <w:tcPr>
-            <w:tcW w:w="1244" w:type="dxa"/>
+            <w:tcW w:w="1620" w:type="dxa"/>
           </w:tcPr>
           <w:p>
             <w:pPr>
@@ -2767,7 +2757,7 @@
         </w:tc>
         <w:tc>
           <w:tcPr>
-            <w:tcW w:w="1308" w:type="dxa"/>
+            <w:tcW w:w="1710" w:type="dxa"/>
           </w:tcPr>
           <w:p>
             <w:pPr>
@@ -2780,7 +2770,7 @@
         </w:tc>
         <w:tc>
           <w:tcPr>
-            <w:tcW w:w="1308" w:type="dxa"/>
+            <w:tcW w:w="1710" w:type="dxa"/>
           </w:tcPr>
           <w:p>
             <w:pPr>
@@ -2793,7 +2783,7 @@
         </w:tc>
         <w:tc>
           <w:tcPr>
-            <w:tcW w:w="1438" w:type="dxa"/>
+            <w:tcW w:w="1890" w:type="dxa"/>
           </w:tcPr>
           <w:p>
             <w:pPr>
@@ -2812,7 +2802,7 @@
         <w:tc>
           <w:tcPr>
             <w:cnfStyle w:val="001000000000" w:firstRow="0" w:lastRow="0" w:firstColumn="1" w:lastColumn="0" w:oddVBand="0" w:evenVBand="0" w:oddHBand="0" w:evenHBand="0" w:firstRowFirstColumn="0" w:firstRowLastColumn="0" w:lastRowFirstColumn="0" w:lastRowLastColumn="0"/>
-            <w:tcW w:w="1436" w:type="dxa"/>
+            <w:tcW w:w="1885" w:type="dxa"/>
           </w:tcPr>
           <w:p>
             <w:r>
@@ -2822,7 +2812,7 @@
         </w:tc>
         <w:tc>
           <w:tcPr>
-            <w:tcW w:w="1244" w:type="dxa"/>
+            <w:tcW w:w="1620" w:type="dxa"/>
           </w:tcPr>
           <w:p>
             <w:pPr>
@@ -2835,7 +2825,7 @@
         </w:tc>
         <w:tc>
           <w:tcPr>
-            <w:tcW w:w="1308" w:type="dxa"/>
+            <w:tcW w:w="1710" w:type="dxa"/>
           </w:tcPr>
           <w:p>
             <w:pPr>
@@ -2848,7 +2838,7 @@
         </w:tc>
         <w:tc>
           <w:tcPr>
-            <w:tcW w:w="1308" w:type="dxa"/>
+            <w:tcW w:w="1710" w:type="dxa"/>
           </w:tcPr>
           <w:p>
             <w:pPr>
@@ -2861,7 +2851,7 @@
         </w:tc>
         <w:tc>
           <w:tcPr>
-            <w:tcW w:w="1438" w:type="dxa"/>
+            <w:tcW w:w="1890" w:type="dxa"/>
           </w:tcPr>
           <w:p>
             <w:pPr>
@@ -2877,7 +2867,7 @@
         <w:tc>
           <w:tcPr>
             <w:cnfStyle w:val="001000000000" w:firstRow="0" w:lastRow="0" w:firstColumn="1" w:lastColumn="0" w:oddVBand="0" w:evenVBand="0" w:oddHBand="0" w:evenHBand="0" w:firstRowFirstColumn="0" w:firstRowLastColumn="0" w:lastRowFirstColumn="0" w:lastRowLastColumn="0"/>
-            <w:tcW w:w="1436" w:type="dxa"/>
+            <w:tcW w:w="1885" w:type="dxa"/>
           </w:tcPr>
           <w:p>
             <w:pPr>
@@ -2904,7 +2894,7 @@
         </w:tc>
         <w:tc>
           <w:tcPr>
-            <w:tcW w:w="1244" w:type="dxa"/>
+            <w:tcW w:w="1620" w:type="dxa"/>
             <w:vAlign w:val="bottom"/>
           </w:tcPr>
           <w:p>
@@ -2920,13 +2910,13 @@
               <w:cnfStyle w:val="000000000000" w:firstRow="0" w:lastRow="0" w:firstColumn="0" w:lastColumn="0" w:oddVBand="0" w:evenVBand="0" w:oddHBand="0" w:evenHBand="0" w:firstRowFirstColumn="0" w:firstRowLastColumn="0" w:lastRowFirstColumn="0" w:lastRowLastColumn="0"/>
             </w:pPr>
             <w:r>
-              <w:t>25.76</w:t>
-            </w:r>
-          </w:p>
-        </w:tc>
-        <w:tc>
-          <w:tcPr>
-            <w:tcW w:w="1308" w:type="dxa"/>
+              <w:t>25.42</w:t>
+            </w:r>
+          </w:p>
+        </w:tc>
+        <w:tc>
+          <w:tcPr>
+            <w:tcW w:w="1710" w:type="dxa"/>
             <w:vAlign w:val="bottom"/>
           </w:tcPr>
           <w:p>
@@ -2948,7 +2938,7 @@
         </w:tc>
         <w:tc>
           <w:tcPr>
-            <w:tcW w:w="1308" w:type="dxa"/>
+            <w:tcW w:w="1710" w:type="dxa"/>
             <w:vAlign w:val="bottom"/>
           </w:tcPr>
           <w:p>
@@ -2970,7 +2960,7 @@
         </w:tc>
         <w:tc>
           <w:tcPr>
-            <w:tcW w:w="1438" w:type="dxa"/>
+            <w:tcW w:w="1890" w:type="dxa"/>
             <w:vAlign w:val="bottom"/>
           </w:tcPr>
           <w:p>
@@ -3289,27 +3279,14 @@
       <w:r>
         <w:t xml:space="preserve">Table </w:t>
       </w:r>
-      <w:r>
-        <w:fldChar w:fldCharType="begin"/>
-      </w:r>
-      <w:r>
-        <w:instrText xml:space="preserve"> SEQ Table \* ARABIC </w:instrText>
-      </w:r>
-      <w:r>
-        <w:fldChar w:fldCharType="separate"/>
-      </w:r>
-      <w:r>
-        <w:rPr>
-          <w:noProof/>
-        </w:rPr>
-        <w:t>2</w:t>
-      </w:r>
-      <w:r>
-        <w:rPr>
-          <w:noProof/>
-        </w:rPr>
-        <w:fldChar w:fldCharType="end"/>
-      </w:r>
+      <w:fldSimple w:instr=" SEQ Table \* ARABIC ">
+        <w:r>
+          <w:rPr>
+            <w:noProof/>
+          </w:rPr>
+          <w:t>2</w:t>
+        </w:r>
+      </w:fldSimple>
       <w:bookmarkEnd w:id="3"/>
       <w:r>
         <w:t xml:space="preserve">. </w:t>
@@ -3475,7 +3452,7 @@
               <w:cnfStyle w:val="000000100000" w:firstRow="0" w:lastRow="0" w:firstColumn="0" w:lastColumn="0" w:oddVBand="0" w:evenVBand="0" w:oddHBand="1" w:evenHBand="0" w:firstRowFirstColumn="0" w:firstRowLastColumn="0" w:lastRowFirstColumn="0" w:lastRowLastColumn="0"/>
             </w:pPr>
             <w:r>
-              <w:t>176437360</w:t>
+              <w:t>182142512</w:t>
             </w:r>
           </w:p>
         </w:tc>
@@ -3527,7 +3504,7 @@
               <w:cnfStyle w:val="000000000000" w:firstRow="0" w:lastRow="0" w:firstColumn="0" w:lastColumn="0" w:oddVBand="0" w:evenVBand="0" w:oddHBand="0" w:evenHBand="0" w:firstRowFirstColumn="0" w:firstRowLastColumn="0" w:lastRowFirstColumn="0" w:lastRowLastColumn="0"/>
             </w:pPr>
             <w:r>
-              <w:t>177811072</w:t>
+              <w:t>178064016</w:t>
             </w:r>
           </w:p>
         </w:tc>
@@ -3582,7 +3559,7 @@
               <w:cnfStyle w:val="000000100000" w:firstRow="0" w:lastRow="0" w:firstColumn="0" w:lastColumn="0" w:oddVBand="0" w:evenVBand="0" w:oddHBand="1" w:evenHBand="0" w:firstRowFirstColumn="0" w:firstRowLastColumn="0" w:lastRowFirstColumn="0" w:lastRowLastColumn="0"/>
             </w:pPr>
             <w:r>
-              <w:t>198411296</w:t>
+              <w:t>201663936</w:t>
             </w:r>
           </w:p>
         </w:tc>
@@ -3634,7 +3611,7 @@
               <w:cnfStyle w:val="000000000000" w:firstRow="0" w:lastRow="0" w:firstColumn="0" w:lastColumn="0" w:oddVBand="0" w:evenVBand="0" w:oddHBand="0" w:evenHBand="0" w:firstRowFirstColumn="0" w:firstRowLastColumn="0" w:lastRowFirstColumn="0" w:lastRowLastColumn="0"/>
             </w:pPr>
             <w:r>
-              <w:t>178865056</w:t>
+              <w:t>179735584</w:t>
             </w:r>
           </w:p>
         </w:tc>
@@ -3743,7 +3720,7 @@
               <w:cnfStyle w:val="000000000000" w:firstRow="0" w:lastRow="0" w:firstColumn="0" w:lastColumn="0" w:oddVBand="0" w:evenVBand="0" w:oddHBand="0" w:evenHBand="0" w:firstRowFirstColumn="0" w:firstRowLastColumn="0" w:lastRowFirstColumn="0" w:lastRowLastColumn="0"/>
             </w:pPr>
             <w:r>
-              <w:t>1061146496</w:t>
+              <w:t>1218742656</w:t>
             </w:r>
           </w:p>
         </w:tc>
@@ -3800,7 +3777,7 @@
               <w:cnfStyle w:val="000000100000" w:firstRow="0" w:lastRow="0" w:firstColumn="0" w:lastColumn="0" w:oddVBand="0" w:evenVBand="0" w:oddHBand="1" w:evenHBand="0" w:firstRowFirstColumn="0" w:firstRowLastColumn="0" w:lastRowFirstColumn="0" w:lastRowLastColumn="0"/>
             </w:pPr>
             <w:r>
-              <w:t>226312992</w:t>
+              <w:t>265892384</w:t>
             </w:r>
           </w:p>
         </w:tc>
@@ -3909,7 +3886,7 @@
               <w:cnfStyle w:val="000000100000" w:firstRow="0" w:lastRow="0" w:firstColumn="0" w:lastColumn="0" w:oddVBand="0" w:evenVBand="0" w:oddHBand="1" w:evenHBand="0" w:firstRowFirstColumn="0" w:firstRowLastColumn="0" w:lastRowFirstColumn="0" w:lastRowLastColumn="0"/>
             </w:pPr>
             <w:r>
-              <w:t>242921456</w:t>
+              <w:t>243323248</w:t>
             </w:r>
           </w:p>
         </w:tc>
@@ -3961,7 +3938,7 @@
               <w:cnfStyle w:val="000000000000" w:firstRow="0" w:lastRow="0" w:firstColumn="0" w:lastColumn="0" w:oddVBand="0" w:evenVBand="0" w:oddHBand="0" w:evenHBand="0" w:firstRowFirstColumn="0" w:firstRowLastColumn="0" w:lastRowFirstColumn="0" w:lastRowLastColumn="0"/>
             </w:pPr>
             <w:r>
-              <w:t>181134976</w:t>
+              <w:t>184342992</w:t>
             </w:r>
           </w:p>
         </w:tc>
@@ -4018,7 +3995,7 @@
               <w:cnfStyle w:val="000000100000" w:firstRow="0" w:lastRow="0" w:firstColumn="0" w:lastColumn="0" w:oddVBand="0" w:evenVBand="0" w:oddHBand="1" w:evenHBand="0" w:firstRowFirstColumn="0" w:firstRowLastColumn="0" w:lastRowFirstColumn="0" w:lastRowLastColumn="0"/>
             </w:pPr>
             <w:r>
-              <w:t>195311648</w:t>
+              <w:t>226479952</w:t>
             </w:r>
           </w:p>
         </w:tc>
@@ -4072,7 +4049,7 @@
               <w:cnfStyle w:val="000000000000" w:firstRow="0" w:lastRow="0" w:firstColumn="0" w:lastColumn="0" w:oddVBand="0" w:evenVBand="0" w:oddHBand="0" w:evenHBand="0" w:firstRowFirstColumn="0" w:firstRowLastColumn="0" w:lastRowFirstColumn="0" w:lastRowLastColumn="0"/>
             </w:pPr>
             <w:r>
-              <w:t>250089392</w:t>
+              <w:t>255609600</w:t>
             </w:r>
           </w:p>
         </w:tc>
@@ -4129,7 +4106,7 @@
               <w:cnfStyle w:val="000000100000" w:firstRow="0" w:lastRow="0" w:firstColumn="0" w:lastColumn="0" w:oddVBand="0" w:evenVBand="0" w:oddHBand="1" w:evenHBand="0" w:firstRowFirstColumn="0" w:firstRowLastColumn="0" w:lastRowFirstColumn="0" w:lastRowLastColumn="0"/>
             </w:pPr>
             <w:r>
-              <w:t>146413536</w:t>
+              <w:t>148693552</w:t>
             </w:r>
           </w:p>
         </w:tc>
@@ -4183,7 +4160,7 @@
               <w:cnfStyle w:val="000000000000" w:firstRow="0" w:lastRow="0" w:firstColumn="0" w:lastColumn="0" w:oddVBand="0" w:evenVBand="0" w:oddHBand="0" w:evenHBand="0" w:firstRowFirstColumn="0" w:firstRowLastColumn="0" w:lastRowFirstColumn="0" w:lastRowLastColumn="0"/>
             </w:pPr>
             <w:r>
-              <w:t>141909264</w:t>
+              <w:t>183193632</w:t>
             </w:r>
           </w:p>
         </w:tc>
@@ -4240,7 +4217,7 @@
               <w:cnfStyle w:val="000000100000" w:firstRow="0" w:lastRow="0" w:firstColumn="0" w:lastColumn="0" w:oddVBand="0" w:evenVBand="0" w:oddHBand="1" w:evenHBand="0" w:firstRowFirstColumn="0" w:firstRowLastColumn="0" w:lastRowFirstColumn="0" w:lastRowLastColumn="0"/>
             </w:pPr>
             <w:r>
-              <w:t>234741872</w:t>
+              <w:t>281825344</w:t>
             </w:r>
           </w:p>
         </w:tc>
@@ -4279,7 +4256,6 @@
           </w:tcPr>
           <w:p>
             <w:r>
-              <w:lastRenderedPageBreak/>
               <w:t>paper-100k.pdf</w:t>
             </w:r>
           </w:p>
@@ -4293,7 +4269,7 @@
               <w:cnfStyle w:val="000000000000" w:firstRow="0" w:lastRow="0" w:firstColumn="0" w:lastColumn="0" w:oddVBand="0" w:evenVBand="0" w:oddHBand="0" w:evenHBand="0" w:firstRowFirstColumn="0" w:firstRowLastColumn="0" w:lastRowFirstColumn="0" w:lastRowLastColumn="0"/>
             </w:pPr>
             <w:r>
-              <w:t>568888896</w:t>
+              <w:t>664935104</w:t>
             </w:r>
           </w:p>
         </w:tc>
@@ -4348,7 +4324,7 @@
               <w:cnfStyle w:val="000000100000" w:firstRow="0" w:lastRow="0" w:firstColumn="0" w:lastColumn="0" w:oddVBand="0" w:evenVBand="0" w:oddHBand="1" w:evenHBand="0" w:firstRowFirstColumn="0" w:firstRowLastColumn="0" w:lastRowFirstColumn="0" w:lastRowLastColumn="0"/>
             </w:pPr>
             <w:r>
-              <w:t>183916416</w:t>
+              <w:t>178005552</w:t>
             </w:r>
           </w:p>
         </w:tc>
@@ -4400,7 +4376,7 @@
               <w:cnfStyle w:val="000000000000" w:firstRow="0" w:lastRow="0" w:firstColumn="0" w:lastColumn="0" w:oddVBand="0" w:evenVBand="0" w:oddHBand="0" w:evenHBand="0" w:firstRowFirstColumn="0" w:firstRowLastColumn="0" w:lastRowFirstColumn="0" w:lastRowLastColumn="0"/>
             </w:pPr>
             <w:r>
-              <w:t>300301920</w:t>
+              <w:t>294782304</w:t>
             </w:r>
           </w:p>
         </w:tc>
@@ -4457,7 +4433,7 @@
               <w:cnfStyle w:val="000000100000" w:firstRow="0" w:lastRow="0" w:firstColumn="0" w:lastColumn="0" w:oddVBand="0" w:evenVBand="0" w:oddHBand="1" w:evenHBand="0" w:firstRowFirstColumn="0" w:firstRowLastColumn="0" w:lastRowFirstColumn="0" w:lastRowLastColumn="0"/>
             </w:pPr>
             <w:r>
-              <w:t>99676656</w:t>
+              <w:t>100456288</w:t>
             </w:r>
           </w:p>
         </w:tc>
@@ -4509,7 +4485,7 @@
               <w:cnfStyle w:val="000000000000" w:firstRow="0" w:lastRow="0" w:firstColumn="0" w:lastColumn="0" w:oddVBand="0" w:evenVBand="0" w:oddHBand="0" w:evenHBand="0" w:firstRowFirstColumn="0" w:firstRowLastColumn="0" w:lastRowFirstColumn="0" w:lastRowLastColumn="0"/>
             </w:pPr>
             <w:r>
-              <w:t>156468336</w:t>
+              <w:t>156562432</w:t>
             </w:r>
           </w:p>
         </w:tc>
@@ -4566,7 +4542,7 @@
               <w:cnfStyle w:val="000000100000" w:firstRow="0" w:lastRow="0" w:firstColumn="0" w:lastColumn="0" w:oddVBand="0" w:evenVBand="0" w:oddHBand="1" w:evenHBand="0" w:firstRowFirstColumn="0" w:firstRowLastColumn="0" w:lastRowFirstColumn="0" w:lastRowLastColumn="0"/>
             </w:pPr>
             <w:r>
-              <w:t>862197632</w:t>
+              <w:t>1038365376</w:t>
             </w:r>
           </w:p>
         </w:tc>
@@ -4618,7 +4594,7 @@
               <w:cnfStyle w:val="000000000000" w:firstRow="0" w:lastRow="0" w:firstColumn="0" w:lastColumn="0" w:oddVBand="0" w:evenVBand="0" w:oddHBand="0" w:evenHBand="0" w:firstRowFirstColumn="0" w:firstRowLastColumn="0" w:lastRowFirstColumn="0" w:lastRowLastColumn="0"/>
             </w:pPr>
             <w:r>
-              <w:t>137060928</w:t>
+              <w:t>144301888</w:t>
             </w:r>
           </w:p>
         </w:tc>
@@ -4660,6 +4636,7 @@
           </w:tcPr>
           <w:p>
             <w:r>
+              <w:lastRenderedPageBreak/>
               <w:t>urls.10K</w:t>
             </w:r>
           </w:p>
@@ -4673,7 +4650,7 @@
               <w:cnfStyle w:val="000000100000" w:firstRow="0" w:lastRow="0" w:firstColumn="0" w:lastColumn="0" w:oddVBand="0" w:evenVBand="0" w:oddHBand="1" w:evenHBand="0" w:firstRowFirstColumn="0" w:firstRowLastColumn="0" w:lastRowFirstColumn="0" w:lastRowLastColumn="0"/>
             </w:pPr>
             <w:r>
-              <w:t>120924392</w:t>
+              <w:t>120240968</w:t>
             </w:r>
           </w:p>
         </w:tc>
@@ -4727,7 +4704,7 @@
               <w:cnfStyle w:val="000000000000" w:firstRow="0" w:lastRow="0" w:firstColumn="0" w:lastColumn="0" w:oddVBand="0" w:evenVBand="0" w:oddHBand="0" w:evenHBand="0" w:firstRowFirstColumn="0" w:firstRowLastColumn="0" w:lastRowFirstColumn="0" w:lastRowLastColumn="0"/>
             </w:pPr>
             <w:r>
-              <w:t>138192000</w:t>
+              <w:t>136470240</w:t>
             </w:r>
           </w:p>
         </w:tc>
@@ -4782,7 +4759,7 @@
               <w:cnfStyle w:val="000000100000" w:firstRow="0" w:lastRow="0" w:firstColumn="0" w:lastColumn="0" w:oddVBand="0" w:evenVBand="0" w:oddHBand="1" w:evenHBand="0" w:firstRowFirstColumn="0" w:firstRowLastColumn="0" w:lastRowFirstColumn="0" w:lastRowLastColumn="0"/>
             </w:pPr>
             <w:r>
-              <w:t>313072256</w:t>
+              <w:t>361344000</w:t>
             </w:r>
           </w:p>
         </w:tc>
@@ -4889,7 +4866,7 @@
               <w:cnfStyle w:val="000000100000" w:firstRow="0" w:lastRow="0" w:firstColumn="0" w:lastColumn="0" w:oddVBand="0" w:evenVBand="0" w:oddHBand="1" w:evenHBand="0" w:firstRowFirstColumn="0" w:firstRowLastColumn="0" w:lastRowFirstColumn="0" w:lastRowLastColumn="0"/>
             </w:pPr>
             <w:r>
-              <w:t>131618240</w:t>
+              <w:t>128393544</w:t>
             </w:r>
           </w:p>
         </w:tc>
@@ -4977,7 +4954,7 @@
                 <w:rFonts w:ascii="Calibri" w:hAnsi="Calibri" w:cs="Calibri"/>
                 <w:color w:val="000000"/>
               </w:rPr>
-              <w:t>281704592</w:t>
+              <w:t>305769148</w:t>
             </w:r>
           </w:p>
         </w:tc>
@@ -5131,27 +5108,14 @@
       <w:r>
         <w:t xml:space="preserve">Table </w:t>
       </w:r>
-      <w:r>
-        <w:fldChar w:fldCharType="begin"/>
-      </w:r>
-      <w:r>
-        <w:instrText xml:space="preserve"> SEQ Table \* ARABIC </w:instrText>
-      </w:r>
-      <w:r>
-        <w:fldChar w:fldCharType="separate"/>
-      </w:r>
-      <w:r>
-        <w:rPr>
-          <w:noProof/>
-        </w:rPr>
-        <w:t>3</w:t>
-      </w:r>
-      <w:r>
-        <w:rPr>
-          <w:noProof/>
-        </w:rPr>
-        <w:fldChar w:fldCharType="end"/>
-      </w:r>
+      <w:fldSimple w:instr=" SEQ Table \* ARABIC ">
+        <w:r>
+          <w:rPr>
+            <w:noProof/>
+          </w:rPr>
+          <w:t>3</w:t>
+        </w:r>
+      </w:fldSimple>
       <w:bookmarkEnd w:id="4"/>
       <w:r>
         <w:t>. Dec</w:t>
@@ -5316,7 +5280,7 @@
               <w:cnfStyle w:val="000000100000" w:firstRow="0" w:lastRow="0" w:firstColumn="0" w:lastColumn="0" w:oddVBand="0" w:evenVBand="0" w:oddHBand="1" w:evenHBand="0" w:firstRowFirstColumn="0" w:firstRowLastColumn="0" w:lastRowFirstColumn="0" w:lastRowLastColumn="0"/>
             </w:pPr>
             <w:r>
-              <w:t>154876784</w:t>
+              <w:t>159088912</w:t>
             </w:r>
           </w:p>
         </w:tc>
@@ -5423,7 +5387,7 @@
               <w:cnfStyle w:val="000000100000" w:firstRow="0" w:lastRow="0" w:firstColumn="0" w:lastColumn="0" w:oddVBand="0" w:evenVBand="0" w:oddHBand="1" w:evenHBand="0" w:firstRowFirstColumn="0" w:firstRowLastColumn="0" w:lastRowFirstColumn="0" w:lastRowLastColumn="0"/>
             </w:pPr>
             <w:r>
-              <w:t>206747904</w:t>
+              <w:t>195261904</w:t>
             </w:r>
           </w:p>
         </w:tc>
@@ -5475,7 +5439,7 @@
               <w:cnfStyle w:val="000000000000" w:firstRow="0" w:lastRow="0" w:firstColumn="0" w:lastColumn="0" w:oddVBand="0" w:evenVBand="0" w:oddHBand="0" w:evenHBand="0" w:firstRowFirstColumn="0" w:firstRowLastColumn="0" w:lastRowFirstColumn="0" w:lastRowLastColumn="0"/>
             </w:pPr>
             <w:r>
-              <w:t>152551840</w:t>
+              <w:t>152189648</w:t>
             </w:r>
           </w:p>
         </w:tc>
@@ -5584,7 +5548,7 @@
               <w:cnfStyle w:val="000000000000" w:firstRow="0" w:lastRow="0" w:firstColumn="0" w:lastColumn="0" w:oddVBand="0" w:evenVBand="0" w:oddHBand="0" w:evenHBand="0" w:firstRowFirstColumn="0" w:firstRowLastColumn="0" w:lastRowFirstColumn="0" w:lastRowLastColumn="0"/>
             </w:pPr>
             <w:r>
-              <w:t>12309300224</w:t>
+              <w:t>13676999680</w:t>
             </w:r>
           </w:p>
         </w:tc>
@@ -5641,7 +5605,7 @@
               <w:cnfStyle w:val="000000100000" w:firstRow="0" w:lastRow="0" w:firstColumn="0" w:lastColumn="0" w:oddVBand="0" w:evenVBand="0" w:oddHBand="1" w:evenHBand="0" w:firstRowFirstColumn="0" w:firstRowLastColumn="0" w:lastRowFirstColumn="0" w:lastRowLastColumn="0"/>
             </w:pPr>
             <w:r>
-              <w:t>891639168</w:t>
+              <w:t>1317644416</w:t>
             </w:r>
           </w:p>
         </w:tc>
@@ -5750,7 +5714,7 @@
               <w:cnfStyle w:val="000000100000" w:firstRow="0" w:lastRow="0" w:firstColumn="0" w:lastColumn="0" w:oddVBand="0" w:evenVBand="0" w:oddHBand="1" w:evenHBand="0" w:firstRowFirstColumn="0" w:firstRowLastColumn="0" w:lastRowFirstColumn="0" w:lastRowLastColumn="0"/>
             </w:pPr>
             <w:r>
-              <w:t>406691936</w:t>
+              <w:t>416394656</w:t>
             </w:r>
           </w:p>
         </w:tc>
@@ -5802,7 +5766,7 @@
               <w:cnfStyle w:val="000000000000" w:firstRow="0" w:lastRow="0" w:firstColumn="0" w:lastColumn="0" w:oddVBand="0" w:evenVBand="0" w:oddHBand="0" w:evenHBand="0" w:firstRowFirstColumn="0" w:firstRowLastColumn="0" w:lastRowFirstColumn="0" w:lastRowLastColumn="0"/>
             </w:pPr>
             <w:r>
-              <w:t>159534192</w:t>
+              <w:t>159832960</w:t>
             </w:r>
           </w:p>
         </w:tc>
@@ -5859,7 +5823,7 @@
               <w:cnfStyle w:val="000000100000" w:firstRow="0" w:lastRow="0" w:firstColumn="0" w:lastColumn="0" w:oddVBand="0" w:evenVBand="0" w:oddHBand="1" w:evenHBand="0" w:firstRowFirstColumn="0" w:firstRowLastColumn="0" w:lastRowFirstColumn="0" w:lastRowLastColumn="0"/>
             </w:pPr>
             <w:r>
-              <w:t>448684544</w:t>
+              <w:t>577340352</w:t>
             </w:r>
           </w:p>
         </w:tc>
@@ -5913,7 +5877,7 @@
               <w:cnfStyle w:val="000000000000" w:firstRow="0" w:lastRow="0" w:firstColumn="0" w:lastColumn="0" w:oddVBand="0" w:evenVBand="0" w:oddHBand="0" w:evenHBand="0" w:firstRowFirstColumn="0" w:firstRowLastColumn="0" w:lastRowFirstColumn="0" w:lastRowLastColumn="0"/>
             </w:pPr>
             <w:r>
-              <w:t>691967808</w:t>
+              <w:t>710862976</w:t>
             </w:r>
           </w:p>
         </w:tc>
@@ -5970,7 +5934,7 @@
               <w:cnfStyle w:val="000000100000" w:firstRow="0" w:lastRow="0" w:firstColumn="0" w:lastColumn="0" w:oddVBand="0" w:evenVBand="0" w:oddHBand="1" w:evenHBand="0" w:firstRowFirstColumn="0" w:firstRowLastColumn="0" w:lastRowFirstColumn="0" w:lastRowLastColumn="0"/>
             </w:pPr>
             <w:r>
-              <w:t>266536192</w:t>
+              <w:t>271145504</w:t>
             </w:r>
           </w:p>
         </w:tc>
@@ -6024,7 +5988,7 @@
               <w:cnfStyle w:val="000000000000" w:firstRow="0" w:lastRow="0" w:firstColumn="0" w:lastColumn="0" w:oddVBand="0" w:evenVBand="0" w:oddHBand="0" w:evenHBand="0" w:firstRowFirstColumn="0" w:firstRowLastColumn="0" w:lastRowFirstColumn="0" w:lastRowLastColumn="0"/>
             </w:pPr>
             <w:r>
-              <w:t>317532480</w:t>
+              <w:t>550187072</w:t>
             </w:r>
           </w:p>
         </w:tc>
@@ -6081,7 +6045,7 @@
               <w:cnfStyle w:val="000000100000" w:firstRow="0" w:lastRow="0" w:firstColumn="0" w:lastColumn="0" w:oddVBand="0" w:evenVBand="0" w:oddHBand="1" w:evenHBand="0" w:firstRowFirstColumn="0" w:firstRowLastColumn="0" w:lastRowFirstColumn="0" w:lastRowLastColumn="0"/>
             </w:pPr>
             <w:r>
-              <w:t>3688984576</w:t>
+              <w:t>4299098112</w:t>
             </w:r>
           </w:p>
         </w:tc>
@@ -6139,7 +6103,7 @@
               <w:cnfStyle w:val="000000000000" w:firstRow="0" w:lastRow="0" w:firstColumn="0" w:lastColumn="0" w:oddVBand="0" w:evenVBand="0" w:oddHBand="0" w:evenHBand="0" w:firstRowFirstColumn="0" w:firstRowLastColumn="0" w:lastRowFirstColumn="0" w:lastRowLastColumn="0"/>
             </w:pPr>
             <w:r>
-              <w:t>1861818112</w:t>
+              <w:t>1932075520</w:t>
             </w:r>
           </w:p>
         </w:tc>
@@ -6194,7 +6158,7 @@
               <w:cnfStyle w:val="000000100000" w:firstRow="0" w:lastRow="0" w:firstColumn="0" w:lastColumn="0" w:oddVBand="0" w:evenVBand="0" w:oddHBand="1" w:evenHBand="0" w:firstRowFirstColumn="0" w:firstRowLastColumn="0" w:lastRowFirstColumn="0" w:lastRowLastColumn="0"/>
             </w:pPr>
             <w:r>
-              <w:t>154690528</w:t>
+              <w:t>148630784</w:t>
             </w:r>
           </w:p>
         </w:tc>
@@ -6246,7 +6210,7 @@
               <w:cnfStyle w:val="000000000000" w:firstRow="0" w:lastRow="0" w:firstColumn="0" w:lastColumn="0" w:oddVBand="0" w:evenVBand="0" w:oddHBand="0" w:evenHBand="0" w:firstRowFirstColumn="0" w:firstRowLastColumn="0" w:lastRowFirstColumn="0" w:lastRowLastColumn="0"/>
             </w:pPr>
             <w:r>
-              <w:t>1041006016</w:t>
+              <w:t>957492544</w:t>
             </w:r>
           </w:p>
         </w:tc>
@@ -6303,7 +6267,7 @@
               <w:cnfStyle w:val="000000100000" w:firstRow="0" w:lastRow="0" w:firstColumn="0" w:lastColumn="0" w:oddVBand="0" w:evenVBand="0" w:oddHBand="1" w:evenHBand="0" w:firstRowFirstColumn="0" w:firstRowLastColumn="0" w:lastRowFirstColumn="0" w:lastRowLastColumn="0"/>
             </w:pPr>
             <w:r>
-              <w:t>158670768</w:t>
+              <w:t>165481472</w:t>
             </w:r>
           </w:p>
         </w:tc>
@@ -6355,7 +6319,7 @@
               <w:cnfStyle w:val="000000000000" w:firstRow="0" w:lastRow="0" w:firstColumn="0" w:lastColumn="0" w:oddVBand="0" w:evenVBand="0" w:oddHBand="0" w:evenHBand="0" w:firstRowFirstColumn="0" w:firstRowLastColumn="0" w:lastRowFirstColumn="0" w:lastRowLastColumn="0"/>
             </w:pPr>
             <w:r>
-              <w:t>208533840</w:t>
+              <w:t>208652656</w:t>
             </w:r>
           </w:p>
         </w:tc>
@@ -6412,7 +6376,7 @@
               <w:cnfStyle w:val="000000100000" w:firstRow="0" w:lastRow="0" w:firstColumn="0" w:lastColumn="0" w:oddVBand="0" w:evenVBand="0" w:oddHBand="1" w:evenHBand="0" w:firstRowFirstColumn="0" w:firstRowLastColumn="0" w:lastRowFirstColumn="0" w:lastRowLastColumn="0"/>
             </w:pPr>
             <w:r>
-              <w:t>9529493504</w:t>
+              <w:t>10030351360</w:t>
             </w:r>
           </w:p>
         </w:tc>
@@ -6464,7 +6428,7 @@
               <w:cnfStyle w:val="000000000000" w:firstRow="0" w:lastRow="0" w:firstColumn="0" w:lastColumn="0" w:oddVBand="0" w:evenVBand="0" w:oddHBand="0" w:evenHBand="0" w:firstRowFirstColumn="0" w:firstRowLastColumn="0" w:lastRowFirstColumn="0" w:lastRowLastColumn="0"/>
             </w:pPr>
             <w:r>
-              <w:t>301102336</w:t>
+              <w:t>298750016</w:t>
             </w:r>
           </w:p>
         </w:tc>
@@ -6506,7 +6470,6 @@
           </w:tcPr>
           <w:p>
             <w:r>
-              <w:lastRenderedPageBreak/>
               <w:t>urls.10K</w:t>
             </w:r>
           </w:p>
@@ -6520,7 +6483,7 @@
               <w:cnfStyle w:val="000000100000" w:firstRow="0" w:lastRow="0" w:firstColumn="0" w:lastColumn="0" w:oddVBand="0" w:evenVBand="0" w:oddHBand="1" w:evenHBand="0" w:firstRowFirstColumn="0" w:firstRowLastColumn="0" w:lastRowFirstColumn="0" w:lastRowLastColumn="0"/>
             </w:pPr>
             <w:r>
-              <w:t>187774000</w:t>
+              <w:t>189650736</w:t>
             </w:r>
           </w:p>
         </w:tc>
@@ -6574,7 +6537,7 @@
               <w:cnfStyle w:val="000000000000" w:firstRow="0" w:lastRow="0" w:firstColumn="0" w:lastColumn="0" w:oddVBand="0" w:evenVBand="0" w:oddHBand="0" w:evenHBand="0" w:firstRowFirstColumn="0" w:firstRowLastColumn="0" w:lastRowFirstColumn="0" w:lastRowLastColumn="0"/>
             </w:pPr>
             <w:r>
-              <w:t>151911792</w:t>
+              <w:t>156629984</w:t>
             </w:r>
           </w:p>
         </w:tc>
@@ -6629,7 +6592,7 @@
               <w:cnfStyle w:val="000000100000" w:firstRow="0" w:lastRow="0" w:firstColumn="0" w:lastColumn="0" w:oddVBand="0" w:evenVBand="0" w:oddHBand="1" w:evenHBand="0" w:firstRowFirstColumn="0" w:firstRowLastColumn="0" w:lastRowFirstColumn="0" w:lastRowLastColumn="0"/>
             </w:pPr>
             <w:r>
-              <w:t>726280384</w:t>
+              <w:t>987098368</w:t>
             </w:r>
           </w:p>
         </w:tc>
@@ -6736,7 +6699,7 @@
               <w:cnfStyle w:val="000000100000" w:firstRow="0" w:lastRow="0" w:firstColumn="0" w:lastColumn="0" w:oddVBand="0" w:evenVBand="0" w:oddHBand="1" w:evenHBand="0" w:firstRowFirstColumn="0" w:firstRowLastColumn="0" w:lastRowFirstColumn="0" w:lastRowLastColumn="0"/>
             </w:pPr>
             <w:r>
-              <w:t>169524608</w:t>
+              <w:t>171323088</w:t>
             </w:r>
           </w:p>
         </w:tc>
@@ -6781,6 +6744,7 @@
               </w:rPr>
             </w:pPr>
             <w:r>
+              <w:lastRenderedPageBreak/>
               <w:t>Average Decompression Speed</w:t>
             </w:r>
           </w:p>
@@ -6819,7 +6783,7 @@
                 <w:rFonts w:ascii="Calibri" w:hAnsi="Calibri" w:cs="Calibri"/>
                 <w:color w:val="000000"/>
               </w:rPr>
-              <w:t>1302244321</w:t>
+              <w:t>1433589847</w:t>
             </w:r>
           </w:p>
         </w:tc>
@@ -7200,11 +7164,7 @@
         <w:t>. If string mode fails and</w:t>
       </w:r>
       <w:r>
-        <w:t xml:space="preserve"> all characters </w:t>
-      </w:r>
-      <w:r>
-        <w:lastRenderedPageBreak/>
-        <w:t>have the high bit clear, 7-bit mode is used. If all modes fail, the program fails</w:t>
+        <w:t xml:space="preserve"> all characters have the high bit clear, 7-bit mode is used. If all modes fail, the program fails</w:t>
       </w:r>
       <w:r>
         <w:t xml:space="preserve"> to compress the input data</w:t>
@@ -7249,7 +7209,11 @@
         <w:t xml:space="preserve"> the maximum </w:t>
       </w:r>
       <w:r>
-        <w:t>number of unique values in the data</w:t>
+        <w:t xml:space="preserve">number of </w:t>
+      </w:r>
+      <w:r>
+        <w:lastRenderedPageBreak/>
+        <w:t>unique values in the data</w:t>
       </w:r>
       <w:r>
         <w:t xml:space="preserve"> that will allow compression to occur</w:t>
@@ -7416,27 +7380,14 @@
       <w:r>
         <w:t xml:space="preserve">Table </w:t>
       </w:r>
-      <w:r>
-        <w:fldChar w:fldCharType="begin"/>
-      </w:r>
-      <w:r>
-        <w:instrText xml:space="preserve"> SEQ Table \* ARABIC </w:instrText>
-      </w:r>
-      <w:r>
-        <w:fldChar w:fldCharType="separate"/>
-      </w:r>
-      <w:r>
-        <w:rPr>
-          <w:noProof/>
-        </w:rPr>
-        <w:t>4</w:t>
-      </w:r>
-      <w:r>
-        <w:rPr>
-          <w:noProof/>
-        </w:rPr>
-        <w:fldChar w:fldCharType="end"/>
-      </w:r>
+      <w:fldSimple w:instr=" SEQ Table \* ARABIC ">
+        <w:r>
+          <w:rPr>
+            <w:noProof/>
+          </w:rPr>
+          <w:t>4</w:t>
+        </w:r>
+      </w:fldSimple>
       <w:bookmarkEnd w:id="5"/>
       <w:r>
         <w:t>: Most Frequently Occurring Text Chars Plus Space Character</w:t>
@@ -8727,11 +8678,7 @@
         <w:t>.</w:t>
       </w:r>
       <w:r>
-        <w:t xml:space="preserve"> The huge benefit of td512 is </w:t>
-      </w:r>
-      <w:r>
-        <w:lastRenderedPageBreak/>
-        <w:t>that its performance remain</w:t>
+        <w:t xml:space="preserve"> The huge benefit of td512 is that its performance remain</w:t>
       </w:r>
       <w:r>
         <w:t>s</w:t>
@@ -8788,6 +8735,7 @@
     <w:p/>
     <w:p>
       <w:r>
+        <w:lastRenderedPageBreak/>
         <w:t>The implementation of td512 uses fixed bit coding, text, single value, string, and 7-bit mode</w:t>
       </w:r>
       <w:r>
@@ -8806,7 +8754,6 @@
         <w:t xml:space="preserve"> the td64 interface will not affect the td512 interface.</w:t>
       </w:r>
     </w:p>
-    <w:p/>
     <w:sectPr>
       <w:pgSz w:w="12240" w:h="15840"/>
       <w:pgMar w:top="1440" w:right="1440" w:bottom="1440" w:left="1440" w:header="720" w:footer="720" w:gutter="0"/>
@@ -9329,7 +9276,7 @@
   <w:style w:type="paragraph" w:default="1" w:styleId="Normal">
     <w:name w:val="Normal"/>
     <w:qFormat/>
-    <w:rsid w:val="000F709F"/>
+    <w:rsid w:val="003B4B76"/>
     <w:rPr>
       <w:rFonts w:ascii="Times New Roman" w:eastAsia="Times New Roman" w:hAnsi="Times New Roman" w:cs="Times New Roman"/>
     </w:rPr>

</xml_diff>

<commit_message>
Update Tiny Data Compression with td512.docx
</commit_message>
<xml_diff>
--- a/Tiny Data Compression with td512.docx
+++ b/Tiny Data Compression with td512.docx
@@ -18,16 +18,16 @@
         <w:t xml:space="preserve">L. S. Leonard, </w:t>
       </w:r>
       <w:r>
-        <w:t xml:space="preserve">December </w:t>
+        <w:t xml:space="preserve">January </w:t>
+      </w:r>
+      <w:r>
+        <w:t>12</w:t>
+      </w:r>
+      <w:r>
+        <w:t>, 202</w:t>
       </w:r>
       <w:r>
         <w:t>2</w:t>
-      </w:r>
-      <w:r>
-        <w:t>9</w:t>
-      </w:r>
-      <w:r>
-        <w:t>, 2021</w:t>
       </w:r>
     </w:p>
     <w:p>
@@ -176,7 +176,7 @@
         <w:t>2</w:t>
       </w:r>
       <w:r>
-        <w:t>5</w:t>
+        <w:t>6.5</w:t>
       </w:r>
       <w:r>
         <w:t xml:space="preserve">% </w:t>
@@ -191,10 +191,7 @@
         <w:t xml:space="preserve">at </w:t>
       </w:r>
       <w:r>
-        <w:t>3</w:t>
-      </w:r>
-      <w:r>
-        <w:t>05</w:t>
+        <w:t>272</w:t>
       </w:r>
       <w:r>
         <w:t xml:space="preserve"> Mbytes per second </w:t>
@@ -612,7 +609,7 @@
         <w:t>2</w:t>
       </w:r>
       <w:r>
-        <w:t>5</w:t>
+        <w:t>6</w:t>
       </w:r>
       <w:r>
         <w:t xml:space="preserve">%, for </w:t>
@@ -743,10 +740,7 @@
         <w:t xml:space="preserve">compression reached by td512 is </w:t>
       </w:r>
       <w:r>
-        <w:t>1</w:t>
-      </w:r>
-      <w:r>
-        <w:t>5</w:t>
+        <w:t>20</w:t>
       </w:r>
       <w:r>
         <w:t xml:space="preserve">% </w:t>
@@ -764,16 +758,22 @@
         <w:t>8</w:t>
       </w:r>
       <w:r>
-        <w:t xml:space="preserve">0% above QuickLZ 256, and </w:t>
-      </w:r>
-      <w:r>
-        <w:t>2.</w:t>
-      </w:r>
-      <w:r>
         <w:t>7</w:t>
       </w:r>
       <w:r>
-        <w:t>% below fpaq0</w:t>
+        <w:t xml:space="preserve">% above QuickLZ 256, and </w:t>
+      </w:r>
+      <w:r>
+        <w:t xml:space="preserve">1% </w:t>
+      </w:r>
+      <w:r>
+        <w:t>above</w:t>
+      </w:r>
+      <w:r>
+        <w:t xml:space="preserve"> </w:t>
+      </w:r>
+      <w:r>
+        <w:t>fpaq0</w:t>
       </w:r>
       <w:r>
         <w:t xml:space="preserve">. </w:t>
@@ -792,14 +792,27 @@
       <w:r>
         <w:t xml:space="preserve">Table </w:t>
       </w:r>
-      <w:fldSimple w:instr=" SEQ Table \* ARABIC ">
-        <w:r>
-          <w:rPr>
-            <w:noProof/>
-          </w:rPr>
-          <w:t>1</w:t>
-        </w:r>
-      </w:fldSimple>
+      <w:r>
+        <w:fldChar w:fldCharType="begin"/>
+      </w:r>
+      <w:r>
+        <w:instrText xml:space="preserve"> SEQ Table \* ARABIC </w:instrText>
+      </w:r>
+      <w:r>
+        <w:fldChar w:fldCharType="separate"/>
+      </w:r>
+      <w:r>
+        <w:rPr>
+          <w:noProof/>
+        </w:rPr>
+        <w:t>1</w:t>
+      </w:r>
+      <w:r>
+        <w:rPr>
+          <w:noProof/>
+        </w:rPr>
+        <w:fldChar w:fldCharType="end"/>
+      </w:r>
       <w:bookmarkEnd w:id="1"/>
       <w:r>
         <w:t>. Compression Percent: td512</w:t>
@@ -871,21 +884,21 @@
         <w:tblLook w:val="04A0" w:firstRow="1" w:lastRow="0" w:firstColumn="1" w:lastColumn="0" w:noHBand="0" w:noVBand="1"/>
       </w:tblPr>
       <w:tblGrid>
-        <w:gridCol w:w="1885"/>
+        <w:gridCol w:w="1795"/>
         <w:gridCol w:w="1620"/>
-        <w:gridCol w:w="1710"/>
-        <w:gridCol w:w="1710"/>
-        <w:gridCol w:w="1890"/>
+        <w:gridCol w:w="1620"/>
+        <w:gridCol w:w="1620"/>
+        <w:gridCol w:w="1800"/>
       </w:tblGrid>
       <w:tr>
         <w:trPr>
           <w:cnfStyle w:val="100000000000" w:firstRow="1" w:lastRow="0" w:firstColumn="0" w:lastColumn="0" w:oddVBand="0" w:evenVBand="0" w:oddHBand="0" w:evenHBand="0" w:firstRowFirstColumn="0" w:firstRowLastColumn="0" w:lastRowFirstColumn="0" w:lastRowLastColumn="0"/>
-          <w:trHeight w:val="1304"/>
+          <w:trHeight w:val="926"/>
         </w:trPr>
         <w:tc>
           <w:tcPr>
             <w:cnfStyle w:val="001000000000" w:firstRow="0" w:lastRow="0" w:firstColumn="1" w:lastColumn="0" w:oddVBand="0" w:evenVBand="0" w:oddHBand="0" w:evenHBand="0" w:firstRowFirstColumn="0" w:firstRowLastColumn="0" w:lastRowFirstColumn="0" w:lastRowLastColumn="0"/>
-            <w:tcW w:w="1885" w:type="dxa"/>
+            <w:tcW w:w="1795" w:type="dxa"/>
           </w:tcPr>
           <w:p>
             <w:pPr>
@@ -943,7 +956,7 @@
         </w:tc>
         <w:tc>
           <w:tcPr>
-            <w:tcW w:w="1710" w:type="dxa"/>
+            <w:tcW w:w="1620" w:type="dxa"/>
           </w:tcPr>
           <w:p>
             <w:pPr>
@@ -980,7 +993,7 @@
         </w:tc>
         <w:tc>
           <w:tcPr>
-            <w:tcW w:w="1710" w:type="dxa"/>
+            <w:tcW w:w="1620" w:type="dxa"/>
           </w:tcPr>
           <w:p>
             <w:pPr>
@@ -1017,7 +1030,7 @@
         </w:tc>
         <w:tc>
           <w:tcPr>
-            <w:tcW w:w="1890" w:type="dxa"/>
+            <w:tcW w:w="1800" w:type="dxa"/>
           </w:tcPr>
           <w:p>
             <w:pPr>
@@ -1048,7 +1061,7 @@
         <w:tc>
           <w:tcPr>
             <w:cnfStyle w:val="001000000000" w:firstRow="0" w:lastRow="0" w:firstColumn="1" w:lastColumn="0" w:oddVBand="0" w:evenVBand="0" w:oddHBand="0" w:evenHBand="0" w:firstRowFirstColumn="0" w:firstRowLastColumn="0" w:lastRowFirstColumn="0" w:lastRowLastColumn="0"/>
-            <w:tcW w:w="1885" w:type="dxa"/>
+            <w:tcW w:w="1795" w:type="dxa"/>
           </w:tcPr>
           <w:p>
             <w:r>
@@ -1065,15 +1078,13 @@
               <w:cnfStyle w:val="000000100000" w:firstRow="0" w:lastRow="0" w:firstColumn="0" w:lastColumn="0" w:oddVBand="0" w:evenVBand="0" w:oddHBand="1" w:evenHBand="0" w:firstRowFirstColumn="0" w:firstRowLastColumn="0" w:lastRowFirstColumn="0" w:lastRowLastColumn="0"/>
             </w:pPr>
             <w:r>
-              <w:t>34.19</w:t>
-            </w:r>
-            <w:bookmarkStart w:id="2" w:name="_GoBack"/>
-            <w:bookmarkEnd w:id="2"/>
-          </w:p>
-        </w:tc>
-        <w:tc>
-          <w:tcPr>
-            <w:tcW w:w="1710" w:type="dxa"/>
+              <w:t>35.45</w:t>
+            </w:r>
+          </w:p>
+        </w:tc>
+        <w:tc>
+          <w:tcPr>
+            <w:tcW w:w="1620" w:type="dxa"/>
           </w:tcPr>
           <w:p>
             <w:pPr>
@@ -1086,7 +1097,7 @@
         </w:tc>
         <w:tc>
           <w:tcPr>
-            <w:tcW w:w="1710" w:type="dxa"/>
+            <w:tcW w:w="1620" w:type="dxa"/>
           </w:tcPr>
           <w:p>
             <w:pPr>
@@ -1099,7 +1110,7 @@
         </w:tc>
         <w:tc>
           <w:tcPr>
-            <w:tcW w:w="1890" w:type="dxa"/>
+            <w:tcW w:w="1800" w:type="dxa"/>
           </w:tcPr>
           <w:p>
             <w:pPr>
@@ -1115,7 +1126,7 @@
         <w:tc>
           <w:tcPr>
             <w:cnfStyle w:val="001000000000" w:firstRow="0" w:lastRow="0" w:firstColumn="1" w:lastColumn="0" w:oddVBand="0" w:evenVBand="0" w:oddHBand="0" w:evenHBand="0" w:firstRowFirstColumn="0" w:firstRowLastColumn="0" w:lastRowFirstColumn="0" w:lastRowLastColumn="0"/>
-            <w:tcW w:w="1885" w:type="dxa"/>
+            <w:tcW w:w="1795" w:type="dxa"/>
           </w:tcPr>
           <w:p>
             <w:r>
@@ -1132,13 +1143,13 @@
               <w:cnfStyle w:val="000000000000" w:firstRow="0" w:lastRow="0" w:firstColumn="0" w:lastColumn="0" w:oddVBand="0" w:evenVBand="0" w:oddHBand="0" w:evenHBand="0" w:firstRowFirstColumn="0" w:firstRowLastColumn="0" w:lastRowFirstColumn="0" w:lastRowLastColumn="0"/>
             </w:pPr>
             <w:r>
-              <w:t>29.80</w:t>
-            </w:r>
-          </w:p>
-        </w:tc>
-        <w:tc>
-          <w:tcPr>
-            <w:tcW w:w="1710" w:type="dxa"/>
+              <w:t>31.40</w:t>
+            </w:r>
+          </w:p>
+        </w:tc>
+        <w:tc>
+          <w:tcPr>
+            <w:tcW w:w="1620" w:type="dxa"/>
           </w:tcPr>
           <w:p>
             <w:pPr>
@@ -1151,7 +1162,7 @@
         </w:tc>
         <w:tc>
           <w:tcPr>
-            <w:tcW w:w="1710" w:type="dxa"/>
+            <w:tcW w:w="1620" w:type="dxa"/>
           </w:tcPr>
           <w:p>
             <w:pPr>
@@ -1164,7 +1175,7 @@
         </w:tc>
         <w:tc>
           <w:tcPr>
-            <w:tcW w:w="1890" w:type="dxa"/>
+            <w:tcW w:w="1800" w:type="dxa"/>
           </w:tcPr>
           <w:p>
             <w:pPr>
@@ -1183,7 +1194,7 @@
         <w:tc>
           <w:tcPr>
             <w:cnfStyle w:val="001000000000" w:firstRow="0" w:lastRow="0" w:firstColumn="1" w:lastColumn="0" w:oddVBand="0" w:evenVBand="0" w:oddHBand="0" w:evenHBand="0" w:firstRowFirstColumn="0" w:firstRowLastColumn="0" w:lastRowFirstColumn="0" w:lastRowLastColumn="0"/>
-            <w:tcW w:w="1885" w:type="dxa"/>
+            <w:tcW w:w="1795" w:type="dxa"/>
           </w:tcPr>
           <w:p>
             <w:r>
@@ -1200,13 +1211,13 @@
               <w:cnfStyle w:val="000000100000" w:firstRow="0" w:lastRow="0" w:firstColumn="0" w:lastColumn="0" w:oddVBand="0" w:evenVBand="0" w:oddHBand="1" w:evenHBand="0" w:firstRowFirstColumn="0" w:firstRowLastColumn="0" w:lastRowFirstColumn="0" w:lastRowLastColumn="0"/>
             </w:pPr>
             <w:r>
-              <w:t>18.67</w:t>
-            </w:r>
-          </w:p>
-        </w:tc>
-        <w:tc>
-          <w:tcPr>
-            <w:tcW w:w="1710" w:type="dxa"/>
+              <w:t>22.25</w:t>
+            </w:r>
+          </w:p>
+        </w:tc>
+        <w:tc>
+          <w:tcPr>
+            <w:tcW w:w="1620" w:type="dxa"/>
           </w:tcPr>
           <w:p>
             <w:pPr>
@@ -1219,7 +1230,7 @@
         </w:tc>
         <w:tc>
           <w:tcPr>
-            <w:tcW w:w="1710" w:type="dxa"/>
+            <w:tcW w:w="1620" w:type="dxa"/>
           </w:tcPr>
           <w:p>
             <w:pPr>
@@ -1232,7 +1243,7 @@
         </w:tc>
         <w:tc>
           <w:tcPr>
-            <w:tcW w:w="1890" w:type="dxa"/>
+            <w:tcW w:w="1800" w:type="dxa"/>
           </w:tcPr>
           <w:p>
             <w:pPr>
@@ -1248,7 +1259,7 @@
         <w:tc>
           <w:tcPr>
             <w:cnfStyle w:val="001000000000" w:firstRow="0" w:lastRow="0" w:firstColumn="1" w:lastColumn="0" w:oddVBand="0" w:evenVBand="0" w:oddHBand="0" w:evenHBand="0" w:firstRowFirstColumn="0" w:firstRowLastColumn="0" w:lastRowFirstColumn="0" w:lastRowLastColumn="0"/>
-            <w:tcW w:w="1885" w:type="dxa"/>
+            <w:tcW w:w="1795" w:type="dxa"/>
           </w:tcPr>
           <w:p>
             <w:r>
@@ -1265,13 +1276,13 @@
               <w:cnfStyle w:val="000000000000" w:firstRow="0" w:lastRow="0" w:firstColumn="0" w:lastColumn="0" w:oddVBand="0" w:evenVBand="0" w:oddHBand="0" w:evenHBand="0" w:firstRowFirstColumn="0" w:firstRowLastColumn="0" w:lastRowFirstColumn="0" w:lastRowLastColumn="0"/>
             </w:pPr>
             <w:r>
-              <w:t>35.47</w:t>
-            </w:r>
-          </w:p>
-        </w:tc>
-        <w:tc>
-          <w:tcPr>
-            <w:tcW w:w="1710" w:type="dxa"/>
+              <w:t>36.44</w:t>
+            </w:r>
+          </w:p>
+        </w:tc>
+        <w:tc>
+          <w:tcPr>
+            <w:tcW w:w="1620" w:type="dxa"/>
           </w:tcPr>
           <w:p>
             <w:pPr>
@@ -1284,7 +1295,7 @@
         </w:tc>
         <w:tc>
           <w:tcPr>
-            <w:tcW w:w="1710" w:type="dxa"/>
+            <w:tcW w:w="1620" w:type="dxa"/>
           </w:tcPr>
           <w:p>
             <w:pPr>
@@ -1297,7 +1308,7 @@
         </w:tc>
         <w:tc>
           <w:tcPr>
-            <w:tcW w:w="1890" w:type="dxa"/>
+            <w:tcW w:w="1800" w:type="dxa"/>
           </w:tcPr>
           <w:p>
             <w:pPr>
@@ -1316,7 +1327,7 @@
         <w:tc>
           <w:tcPr>
             <w:cnfStyle w:val="001000000000" w:firstRow="0" w:lastRow="0" w:firstColumn="1" w:lastColumn="0" w:oddVBand="0" w:evenVBand="0" w:oddHBand="0" w:evenHBand="0" w:firstRowFirstColumn="0" w:firstRowLastColumn="0" w:lastRowFirstColumn="0" w:lastRowLastColumn="0"/>
-            <w:tcW w:w="1885" w:type="dxa"/>
+            <w:tcW w:w="1795" w:type="dxa"/>
           </w:tcPr>
           <w:p>
             <w:proofErr w:type="spellStart"/>
@@ -1335,13 +1346,13 @@
               <w:cnfStyle w:val="000000100000" w:firstRow="0" w:lastRow="0" w:firstColumn="0" w:lastColumn="0" w:oddVBand="0" w:evenVBand="0" w:oddHBand="1" w:evenHBand="0" w:firstRowFirstColumn="0" w:firstRowLastColumn="0" w:lastRowFirstColumn="0" w:lastRowLastColumn="0"/>
             </w:pPr>
             <w:r>
-              <w:t>24.95</w:t>
-            </w:r>
-          </w:p>
-        </w:tc>
-        <w:tc>
-          <w:tcPr>
-            <w:tcW w:w="1710" w:type="dxa"/>
+              <w:t>27.80</w:t>
+            </w:r>
+          </w:p>
+        </w:tc>
+        <w:tc>
+          <w:tcPr>
+            <w:tcW w:w="1620" w:type="dxa"/>
           </w:tcPr>
           <w:p>
             <w:pPr>
@@ -1354,7 +1365,7 @@
         </w:tc>
         <w:tc>
           <w:tcPr>
-            <w:tcW w:w="1710" w:type="dxa"/>
+            <w:tcW w:w="1620" w:type="dxa"/>
           </w:tcPr>
           <w:p>
             <w:pPr>
@@ -1367,7 +1378,7 @@
         </w:tc>
         <w:tc>
           <w:tcPr>
-            <w:tcW w:w="1890" w:type="dxa"/>
+            <w:tcW w:w="1800" w:type="dxa"/>
           </w:tcPr>
           <w:p>
             <w:pPr>
@@ -1383,7 +1394,7 @@
         <w:tc>
           <w:tcPr>
             <w:cnfStyle w:val="001000000000" w:firstRow="0" w:lastRow="0" w:firstColumn="1" w:lastColumn="0" w:oddVBand="0" w:evenVBand="0" w:oddHBand="0" w:evenHBand="0" w:firstRowFirstColumn="0" w:firstRowLastColumn="0" w:lastRowFirstColumn="0" w:lastRowLastColumn="0"/>
-            <w:tcW w:w="1885" w:type="dxa"/>
+            <w:tcW w:w="1795" w:type="dxa"/>
           </w:tcPr>
           <w:p>
             <w:r>
@@ -1406,7 +1417,7 @@
         </w:tc>
         <w:tc>
           <w:tcPr>
-            <w:tcW w:w="1710" w:type="dxa"/>
+            <w:tcW w:w="1620" w:type="dxa"/>
           </w:tcPr>
           <w:p>
             <w:pPr>
@@ -1419,7 +1430,7 @@
         </w:tc>
         <w:tc>
           <w:tcPr>
-            <w:tcW w:w="1710" w:type="dxa"/>
+            <w:tcW w:w="1620" w:type="dxa"/>
           </w:tcPr>
           <w:p>
             <w:pPr>
@@ -1432,7 +1443,7 @@
         </w:tc>
         <w:tc>
           <w:tcPr>
-            <w:tcW w:w="1890" w:type="dxa"/>
+            <w:tcW w:w="1800" w:type="dxa"/>
           </w:tcPr>
           <w:p>
             <w:pPr>
@@ -1451,7 +1462,7 @@
         <w:tc>
           <w:tcPr>
             <w:cnfStyle w:val="001000000000" w:firstRow="0" w:lastRow="0" w:firstColumn="1" w:lastColumn="0" w:oddVBand="0" w:evenVBand="0" w:oddHBand="0" w:evenHBand="0" w:firstRowFirstColumn="0" w:firstRowLastColumn="0" w:lastRowFirstColumn="0" w:lastRowLastColumn="0"/>
-            <w:tcW w:w="1885" w:type="dxa"/>
+            <w:tcW w:w="1795" w:type="dxa"/>
           </w:tcPr>
           <w:p>
             <w:proofErr w:type="spellStart"/>
@@ -1470,13 +1481,13 @@
               <w:cnfStyle w:val="000000100000" w:firstRow="0" w:lastRow="0" w:firstColumn="0" w:lastColumn="0" w:oddVBand="0" w:evenVBand="0" w:oddHBand="1" w:evenHBand="0" w:firstRowFirstColumn="0" w:firstRowLastColumn="0" w:lastRowFirstColumn="0" w:lastRowLastColumn="0"/>
             </w:pPr>
             <w:r>
-              <w:t>4.13</w:t>
-            </w:r>
-          </w:p>
-        </w:tc>
-        <w:tc>
-          <w:tcPr>
-            <w:tcW w:w="1710" w:type="dxa"/>
+              <w:t>5.21</w:t>
+            </w:r>
+          </w:p>
+        </w:tc>
+        <w:tc>
+          <w:tcPr>
+            <w:tcW w:w="1620" w:type="dxa"/>
           </w:tcPr>
           <w:p>
             <w:pPr>
@@ -1489,7 +1500,7 @@
         </w:tc>
         <w:tc>
           <w:tcPr>
-            <w:tcW w:w="1710" w:type="dxa"/>
+            <w:tcW w:w="1620" w:type="dxa"/>
           </w:tcPr>
           <w:p>
             <w:pPr>
@@ -1502,7 +1513,7 @@
         </w:tc>
         <w:tc>
           <w:tcPr>
-            <w:tcW w:w="1890" w:type="dxa"/>
+            <w:tcW w:w="1800" w:type="dxa"/>
           </w:tcPr>
           <w:p>
             <w:pPr>
@@ -1518,7 +1529,7 @@
         <w:tc>
           <w:tcPr>
             <w:cnfStyle w:val="001000000000" w:firstRow="0" w:lastRow="0" w:firstColumn="1" w:lastColumn="0" w:oddVBand="0" w:evenVBand="0" w:oddHBand="0" w:evenHBand="0" w:firstRowFirstColumn="0" w:firstRowLastColumn="0" w:lastRowFirstColumn="0" w:lastRowLastColumn="0"/>
-            <w:tcW w:w="1885" w:type="dxa"/>
+            <w:tcW w:w="1795" w:type="dxa"/>
           </w:tcPr>
           <w:p>
             <w:proofErr w:type="spellStart"/>
@@ -1537,13 +1548,13 @@
               <w:cnfStyle w:val="000000000000" w:firstRow="0" w:lastRow="0" w:firstColumn="0" w:lastColumn="0" w:oddVBand="0" w:evenVBand="0" w:oddHBand="0" w:evenHBand="0" w:firstRowFirstColumn="0" w:firstRowLastColumn="0" w:lastRowFirstColumn="0" w:lastRowLastColumn="0"/>
             </w:pPr>
             <w:r>
-              <w:t>22.06</w:t>
-            </w:r>
-          </w:p>
-        </w:tc>
-        <w:tc>
-          <w:tcPr>
-            <w:tcW w:w="1710" w:type="dxa"/>
+              <w:t>25.07</w:t>
+            </w:r>
+          </w:p>
+        </w:tc>
+        <w:tc>
+          <w:tcPr>
+            <w:tcW w:w="1620" w:type="dxa"/>
           </w:tcPr>
           <w:p>
             <w:pPr>
@@ -1556,7 +1567,7 @@
         </w:tc>
         <w:tc>
           <w:tcPr>
-            <w:tcW w:w="1710" w:type="dxa"/>
+            <w:tcW w:w="1620" w:type="dxa"/>
           </w:tcPr>
           <w:p>
             <w:pPr>
@@ -1569,7 +1580,7 @@
         </w:tc>
         <w:tc>
           <w:tcPr>
-            <w:tcW w:w="1890" w:type="dxa"/>
+            <w:tcW w:w="1800" w:type="dxa"/>
           </w:tcPr>
           <w:p>
             <w:pPr>
@@ -1588,7 +1599,7 @@
         <w:tc>
           <w:tcPr>
             <w:cnfStyle w:val="001000000000" w:firstRow="0" w:lastRow="0" w:firstColumn="1" w:lastColumn="0" w:oddVBand="0" w:evenVBand="0" w:oddHBand="0" w:evenHBand="0" w:firstRowFirstColumn="0" w:firstRowLastColumn="0" w:lastRowFirstColumn="0" w:lastRowLastColumn="0"/>
-            <w:tcW w:w="1885" w:type="dxa"/>
+            <w:tcW w:w="1795" w:type="dxa"/>
           </w:tcPr>
           <w:p>
             <w:r>
@@ -1605,13 +1616,13 @@
               <w:cnfStyle w:val="000000100000" w:firstRow="0" w:lastRow="0" w:firstColumn="0" w:lastColumn="0" w:oddVBand="0" w:evenVBand="0" w:oddHBand="1" w:evenHBand="0" w:firstRowFirstColumn="0" w:firstRowLastColumn="0" w:lastRowFirstColumn="0" w:lastRowLastColumn="0"/>
             </w:pPr>
             <w:r>
-              <w:t>46.98</w:t>
-            </w:r>
-          </w:p>
-        </w:tc>
-        <w:tc>
-          <w:tcPr>
-            <w:tcW w:w="1710" w:type="dxa"/>
+              <w:t>48.54</w:t>
+            </w:r>
+          </w:p>
+        </w:tc>
+        <w:tc>
+          <w:tcPr>
+            <w:tcW w:w="1620" w:type="dxa"/>
           </w:tcPr>
           <w:p>
             <w:pPr>
@@ -1624,7 +1635,7 @@
         </w:tc>
         <w:tc>
           <w:tcPr>
-            <w:tcW w:w="1710" w:type="dxa"/>
+            <w:tcW w:w="1620" w:type="dxa"/>
           </w:tcPr>
           <w:p>
             <w:pPr>
@@ -1637,7 +1648,7 @@
         </w:tc>
         <w:tc>
           <w:tcPr>
-            <w:tcW w:w="1890" w:type="dxa"/>
+            <w:tcW w:w="1800" w:type="dxa"/>
           </w:tcPr>
           <w:p>
             <w:pPr>
@@ -1653,7 +1664,7 @@
         <w:tc>
           <w:tcPr>
             <w:cnfStyle w:val="001000000000" w:firstRow="0" w:lastRow="0" w:firstColumn="1" w:lastColumn="0" w:oddVBand="0" w:evenVBand="0" w:oddHBand="0" w:evenHBand="0" w:firstRowFirstColumn="0" w:firstRowLastColumn="0" w:lastRowFirstColumn="0" w:lastRowLastColumn="0"/>
-            <w:tcW w:w="1885" w:type="dxa"/>
+            <w:tcW w:w="1795" w:type="dxa"/>
           </w:tcPr>
           <w:p>
             <w:r>
@@ -1670,13 +1681,13 @@
               <w:cnfStyle w:val="000000000000" w:firstRow="0" w:lastRow="0" w:firstColumn="0" w:lastColumn="0" w:oddVBand="0" w:evenVBand="0" w:oddHBand="0" w:evenHBand="0" w:firstRowFirstColumn="0" w:firstRowLastColumn="0" w:lastRowFirstColumn="0" w:lastRowLastColumn="0"/>
             </w:pPr>
             <w:r>
-              <w:t>35.14</w:t>
-            </w:r>
-          </w:p>
-        </w:tc>
-        <w:tc>
-          <w:tcPr>
-            <w:tcW w:w="1710" w:type="dxa"/>
+              <w:t>36.15</w:t>
+            </w:r>
+          </w:p>
+        </w:tc>
+        <w:tc>
+          <w:tcPr>
+            <w:tcW w:w="1620" w:type="dxa"/>
           </w:tcPr>
           <w:p>
             <w:pPr>
@@ -1689,7 +1700,7 @@
         </w:tc>
         <w:tc>
           <w:tcPr>
-            <w:tcW w:w="1710" w:type="dxa"/>
+            <w:tcW w:w="1620" w:type="dxa"/>
           </w:tcPr>
           <w:p>
             <w:pPr>
@@ -1702,7 +1713,7 @@
         </w:tc>
         <w:tc>
           <w:tcPr>
-            <w:tcW w:w="1890" w:type="dxa"/>
+            <w:tcW w:w="1800" w:type="dxa"/>
           </w:tcPr>
           <w:p>
             <w:pPr>
@@ -1721,7 +1732,7 @@
         <w:tc>
           <w:tcPr>
             <w:cnfStyle w:val="001000000000" w:firstRow="0" w:lastRow="0" w:firstColumn="1" w:lastColumn="0" w:oddVBand="0" w:evenVBand="0" w:oddHBand="0" w:evenHBand="0" w:firstRowFirstColumn="0" w:firstRowLastColumn="0" w:lastRowFirstColumn="0" w:lastRowLastColumn="0"/>
-            <w:tcW w:w="1885" w:type="dxa"/>
+            <w:tcW w:w="1795" w:type="dxa"/>
           </w:tcPr>
           <w:p>
             <w:proofErr w:type="spellStart"/>
@@ -1740,13 +1751,13 @@
               <w:cnfStyle w:val="000000100000" w:firstRow="0" w:lastRow="0" w:firstColumn="0" w:lastColumn="0" w:oddVBand="0" w:evenVBand="0" w:oddHBand="1" w:evenHBand="0" w:firstRowFirstColumn="0" w:firstRowLastColumn="0" w:lastRowFirstColumn="0" w:lastRowLastColumn="0"/>
             </w:pPr>
             <w:r>
-              <w:t>20.02</w:t>
-            </w:r>
-          </w:p>
-        </w:tc>
-        <w:tc>
-          <w:tcPr>
-            <w:tcW w:w="1710" w:type="dxa"/>
+              <w:t>21.02</w:t>
+            </w:r>
+          </w:p>
+        </w:tc>
+        <w:tc>
+          <w:tcPr>
+            <w:tcW w:w="1620" w:type="dxa"/>
           </w:tcPr>
           <w:p>
             <w:pPr>
@@ -1759,7 +1770,7 @@
         </w:tc>
         <w:tc>
           <w:tcPr>
-            <w:tcW w:w="1710" w:type="dxa"/>
+            <w:tcW w:w="1620" w:type="dxa"/>
           </w:tcPr>
           <w:p>
             <w:pPr>
@@ -1772,7 +1783,7 @@
         </w:tc>
         <w:tc>
           <w:tcPr>
-            <w:tcW w:w="1890" w:type="dxa"/>
+            <w:tcW w:w="1800" w:type="dxa"/>
           </w:tcPr>
           <w:p>
             <w:pPr>
@@ -1788,7 +1799,7 @@
         <w:tc>
           <w:tcPr>
             <w:cnfStyle w:val="001000000000" w:firstRow="0" w:lastRow="0" w:firstColumn="1" w:lastColumn="0" w:oddVBand="0" w:evenVBand="0" w:oddHBand="0" w:evenHBand="0" w:firstRowFirstColumn="0" w:firstRowLastColumn="0" w:lastRowFirstColumn="0" w:lastRowLastColumn="0"/>
-            <w:tcW w:w="1885" w:type="dxa"/>
+            <w:tcW w:w="1795" w:type="dxa"/>
           </w:tcPr>
           <w:p>
             <w:proofErr w:type="spellStart"/>
@@ -1807,13 +1818,13 @@
               <w:cnfStyle w:val="000000000000" w:firstRow="0" w:lastRow="0" w:firstColumn="0" w:lastColumn="0" w:oddVBand="0" w:evenVBand="0" w:oddHBand="0" w:evenHBand="0" w:firstRowFirstColumn="0" w:firstRowLastColumn="0" w:lastRowFirstColumn="0" w:lastRowLastColumn="0"/>
             </w:pPr>
             <w:r>
-              <w:t>47.84</w:t>
-            </w:r>
-          </w:p>
-        </w:tc>
-        <w:tc>
-          <w:tcPr>
-            <w:tcW w:w="1710" w:type="dxa"/>
+              <w:t>48.29</w:t>
+            </w:r>
+          </w:p>
+        </w:tc>
+        <w:tc>
+          <w:tcPr>
+            <w:tcW w:w="1620" w:type="dxa"/>
           </w:tcPr>
           <w:p>
             <w:pPr>
@@ -1826,7 +1837,7 @@
         </w:tc>
         <w:tc>
           <w:tcPr>
-            <w:tcW w:w="1710" w:type="dxa"/>
+            <w:tcW w:w="1620" w:type="dxa"/>
           </w:tcPr>
           <w:p>
             <w:pPr>
@@ -1839,7 +1850,7 @@
         </w:tc>
         <w:tc>
           <w:tcPr>
-            <w:tcW w:w="1890" w:type="dxa"/>
+            <w:tcW w:w="1800" w:type="dxa"/>
           </w:tcPr>
           <w:p>
             <w:pPr>
@@ -1858,7 +1869,7 @@
         <w:tc>
           <w:tcPr>
             <w:cnfStyle w:val="001000000000" w:firstRow="0" w:lastRow="0" w:firstColumn="1" w:lastColumn="0" w:oddVBand="0" w:evenVBand="0" w:oddHBand="0" w:evenHBand="0" w:firstRowFirstColumn="0" w:firstRowLastColumn="0" w:lastRowFirstColumn="0" w:lastRowLastColumn="0"/>
-            <w:tcW w:w="1885" w:type="dxa"/>
+            <w:tcW w:w="1795" w:type="dxa"/>
           </w:tcPr>
           <w:p>
             <w:proofErr w:type="spellStart"/>
@@ -1877,13 +1888,13 @@
               <w:cnfStyle w:val="000000100000" w:firstRow="0" w:lastRow="0" w:firstColumn="0" w:lastColumn="0" w:oddVBand="0" w:evenVBand="0" w:oddHBand="1" w:evenHBand="0" w:firstRowFirstColumn="0" w:firstRowLastColumn="0" w:lastRowFirstColumn="0" w:lastRowLastColumn="0"/>
             </w:pPr>
             <w:r>
-              <w:t>46.81</w:t>
-            </w:r>
-          </w:p>
-        </w:tc>
-        <w:tc>
-          <w:tcPr>
-            <w:tcW w:w="1710" w:type="dxa"/>
+              <w:t>48.45</w:t>
+            </w:r>
+          </w:p>
+        </w:tc>
+        <w:tc>
+          <w:tcPr>
+            <w:tcW w:w="1620" w:type="dxa"/>
           </w:tcPr>
           <w:p>
             <w:pPr>
@@ -1896,7 +1907,7 @@
         </w:tc>
         <w:tc>
           <w:tcPr>
-            <w:tcW w:w="1710" w:type="dxa"/>
+            <w:tcW w:w="1620" w:type="dxa"/>
           </w:tcPr>
           <w:p>
             <w:pPr>
@@ -1909,7 +1920,7 @@
         </w:tc>
         <w:tc>
           <w:tcPr>
-            <w:tcW w:w="1890" w:type="dxa"/>
+            <w:tcW w:w="1800" w:type="dxa"/>
           </w:tcPr>
           <w:p>
             <w:pPr>
@@ -1925,7 +1936,7 @@
         <w:tc>
           <w:tcPr>
             <w:cnfStyle w:val="001000000000" w:firstRow="0" w:lastRow="0" w:firstColumn="1" w:lastColumn="0" w:oddVBand="0" w:evenVBand="0" w:oddHBand="0" w:evenHBand="0" w:firstRowFirstColumn="0" w:firstRowLastColumn="0" w:lastRowFirstColumn="0" w:lastRowLastColumn="0"/>
-            <w:tcW w:w="1885" w:type="dxa"/>
+            <w:tcW w:w="1795" w:type="dxa"/>
           </w:tcPr>
           <w:p>
             <w:proofErr w:type="spellStart"/>
@@ -1944,13 +1955,13 @@
               <w:cnfStyle w:val="000000000000" w:firstRow="0" w:lastRow="0" w:firstColumn="0" w:lastColumn="0" w:oddVBand="0" w:evenVBand="0" w:oddHBand="0" w:evenHBand="0" w:firstRowFirstColumn="0" w:firstRowLastColumn="0" w:lastRowFirstColumn="0" w:lastRowLastColumn="0"/>
             </w:pPr>
             <w:r>
-              <w:t>8.23</w:t>
-            </w:r>
-          </w:p>
-        </w:tc>
-        <w:tc>
-          <w:tcPr>
-            <w:tcW w:w="1710" w:type="dxa"/>
+              <w:t>9.51</w:t>
+            </w:r>
+          </w:p>
+        </w:tc>
+        <w:tc>
+          <w:tcPr>
+            <w:tcW w:w="1620" w:type="dxa"/>
           </w:tcPr>
           <w:p>
             <w:pPr>
@@ -1963,7 +1974,7 @@
         </w:tc>
         <w:tc>
           <w:tcPr>
-            <w:tcW w:w="1710" w:type="dxa"/>
+            <w:tcW w:w="1620" w:type="dxa"/>
           </w:tcPr>
           <w:p>
             <w:pPr>
@@ -1976,7 +1987,7 @@
         </w:tc>
         <w:tc>
           <w:tcPr>
-            <w:tcW w:w="1890" w:type="dxa"/>
+            <w:tcW w:w="1800" w:type="dxa"/>
           </w:tcPr>
           <w:p>
             <w:pPr>
@@ -1995,7 +2006,7 @@
         <w:tc>
           <w:tcPr>
             <w:cnfStyle w:val="001000000000" w:firstRow="0" w:lastRow="0" w:firstColumn="1" w:lastColumn="0" w:oddVBand="0" w:evenVBand="0" w:oddHBand="0" w:evenHBand="0" w:firstRowFirstColumn="0" w:firstRowLastColumn="0" w:lastRowFirstColumn="0" w:lastRowLastColumn="0"/>
-            <w:tcW w:w="1885" w:type="dxa"/>
+            <w:tcW w:w="1795" w:type="dxa"/>
           </w:tcPr>
           <w:p>
             <w:proofErr w:type="spellStart"/>
@@ -2014,13 +2025,13 @@
               <w:cnfStyle w:val="000000100000" w:firstRow="0" w:lastRow="0" w:firstColumn="0" w:lastColumn="0" w:oddVBand="0" w:evenVBand="0" w:oddHBand="1" w:evenHBand="0" w:firstRowFirstColumn="0" w:firstRowLastColumn="0" w:lastRowFirstColumn="0" w:lastRowLastColumn="0"/>
             </w:pPr>
             <w:r>
-              <w:t>1.62</w:t>
-            </w:r>
-          </w:p>
-        </w:tc>
-        <w:tc>
-          <w:tcPr>
-            <w:tcW w:w="1710" w:type="dxa"/>
+              <w:t>1.63</w:t>
+            </w:r>
+          </w:p>
+        </w:tc>
+        <w:tc>
+          <w:tcPr>
+            <w:tcW w:w="1620" w:type="dxa"/>
           </w:tcPr>
           <w:p>
             <w:pPr>
@@ -2033,7 +2044,7 @@
         </w:tc>
         <w:tc>
           <w:tcPr>
-            <w:tcW w:w="1710" w:type="dxa"/>
+            <w:tcW w:w="1620" w:type="dxa"/>
           </w:tcPr>
           <w:p>
             <w:pPr>
@@ -2046,7 +2057,7 @@
         </w:tc>
         <w:tc>
           <w:tcPr>
-            <w:tcW w:w="1890" w:type="dxa"/>
+            <w:tcW w:w="1800" w:type="dxa"/>
           </w:tcPr>
           <w:p>
             <w:pPr>
@@ -2062,7 +2073,7 @@
         <w:tc>
           <w:tcPr>
             <w:cnfStyle w:val="001000000000" w:firstRow="0" w:lastRow="0" w:firstColumn="1" w:lastColumn="0" w:oddVBand="0" w:evenVBand="0" w:oddHBand="0" w:evenHBand="0" w:firstRowFirstColumn="0" w:firstRowLastColumn="0" w:lastRowFirstColumn="0" w:lastRowLastColumn="0"/>
-            <w:tcW w:w="1885" w:type="dxa"/>
+            <w:tcW w:w="1795" w:type="dxa"/>
           </w:tcPr>
           <w:p>
             <w:r>
@@ -2079,13 +2090,13 @@
               <w:cnfStyle w:val="000000000000" w:firstRow="0" w:lastRow="0" w:firstColumn="0" w:lastColumn="0" w:oddVBand="0" w:evenVBand="0" w:oddHBand="0" w:evenHBand="0" w:firstRowFirstColumn="0" w:firstRowLastColumn="0" w:lastRowFirstColumn="0" w:lastRowLastColumn="0"/>
             </w:pPr>
             <w:r>
-              <w:t>6.33</w:t>
-            </w:r>
-          </w:p>
-        </w:tc>
-        <w:tc>
-          <w:tcPr>
-            <w:tcW w:w="1710" w:type="dxa"/>
+              <w:t>6.66</w:t>
+            </w:r>
+          </w:p>
+        </w:tc>
+        <w:tc>
+          <w:tcPr>
+            <w:tcW w:w="1620" w:type="dxa"/>
           </w:tcPr>
           <w:p>
             <w:pPr>
@@ -2098,7 +2109,7 @@
         </w:tc>
         <w:tc>
           <w:tcPr>
-            <w:tcW w:w="1710" w:type="dxa"/>
+            <w:tcW w:w="1620" w:type="dxa"/>
           </w:tcPr>
           <w:p>
             <w:pPr>
@@ -2111,7 +2122,7 @@
         </w:tc>
         <w:tc>
           <w:tcPr>
-            <w:tcW w:w="1890" w:type="dxa"/>
+            <w:tcW w:w="1800" w:type="dxa"/>
           </w:tcPr>
           <w:p>
             <w:pPr>
@@ -2130,7 +2141,7 @@
         <w:tc>
           <w:tcPr>
             <w:cnfStyle w:val="001000000000" w:firstRow="0" w:lastRow="0" w:firstColumn="1" w:lastColumn="0" w:oddVBand="0" w:evenVBand="0" w:oddHBand="0" w:evenHBand="0" w:firstRowFirstColumn="0" w:firstRowLastColumn="0" w:lastRowFirstColumn="0" w:lastRowLastColumn="0"/>
-            <w:tcW w:w="1885" w:type="dxa"/>
+            <w:tcW w:w="1795" w:type="dxa"/>
           </w:tcPr>
           <w:p>
             <w:r>
@@ -2147,13 +2158,13 @@
               <w:cnfStyle w:val="000000100000" w:firstRow="0" w:lastRow="0" w:firstColumn="0" w:lastColumn="0" w:oddVBand="0" w:evenVBand="0" w:oddHBand="1" w:evenHBand="0" w:firstRowFirstColumn="0" w:firstRowLastColumn="0" w:lastRowFirstColumn="0" w:lastRowLastColumn="0"/>
             </w:pPr>
             <w:r>
-              <w:t>35.51</w:t>
-            </w:r>
-          </w:p>
-        </w:tc>
-        <w:tc>
-          <w:tcPr>
-            <w:tcW w:w="1710" w:type="dxa"/>
+              <w:t>36.52</w:t>
+            </w:r>
+          </w:p>
+        </w:tc>
+        <w:tc>
+          <w:tcPr>
+            <w:tcW w:w="1620" w:type="dxa"/>
           </w:tcPr>
           <w:p>
             <w:pPr>
@@ -2166,7 +2177,7 @@
         </w:tc>
         <w:tc>
           <w:tcPr>
-            <w:tcW w:w="1710" w:type="dxa"/>
+            <w:tcW w:w="1620" w:type="dxa"/>
           </w:tcPr>
           <w:p>
             <w:pPr>
@@ -2179,7 +2190,7 @@
         </w:tc>
         <w:tc>
           <w:tcPr>
-            <w:tcW w:w="1890" w:type="dxa"/>
+            <w:tcW w:w="1800" w:type="dxa"/>
           </w:tcPr>
           <w:p>
             <w:pPr>
@@ -2195,7 +2206,7 @@
         <w:tc>
           <w:tcPr>
             <w:cnfStyle w:val="001000000000" w:firstRow="0" w:lastRow="0" w:firstColumn="1" w:lastColumn="0" w:oddVBand="0" w:evenVBand="0" w:oddHBand="0" w:evenHBand="0" w:firstRowFirstColumn="0" w:firstRowLastColumn="0" w:lastRowFirstColumn="0" w:lastRowLastColumn="0"/>
-            <w:tcW w:w="1885" w:type="dxa"/>
+            <w:tcW w:w="1795" w:type="dxa"/>
           </w:tcPr>
           <w:p>
             <w:r>
@@ -2212,13 +2223,13 @@
               <w:cnfStyle w:val="000000000000" w:firstRow="0" w:lastRow="0" w:firstColumn="0" w:lastColumn="0" w:oddVBand="0" w:evenVBand="0" w:oddHBand="0" w:evenHBand="0" w:firstRowFirstColumn="0" w:firstRowLastColumn="0" w:lastRowFirstColumn="0" w:lastRowLastColumn="0"/>
             </w:pPr>
             <w:r>
-              <w:t>73.68</w:t>
-            </w:r>
-          </w:p>
-        </w:tc>
-        <w:tc>
-          <w:tcPr>
-            <w:tcW w:w="1710" w:type="dxa"/>
+              <w:t>73.80</w:t>
+            </w:r>
+          </w:p>
+        </w:tc>
+        <w:tc>
+          <w:tcPr>
+            <w:tcW w:w="1620" w:type="dxa"/>
           </w:tcPr>
           <w:p>
             <w:pPr>
@@ -2231,7 +2242,7 @@
         </w:tc>
         <w:tc>
           <w:tcPr>
-            <w:tcW w:w="1710" w:type="dxa"/>
+            <w:tcW w:w="1620" w:type="dxa"/>
           </w:tcPr>
           <w:p>
             <w:pPr>
@@ -2244,7 +2255,7 @@
         </w:tc>
         <w:tc>
           <w:tcPr>
-            <w:tcW w:w="1890" w:type="dxa"/>
+            <w:tcW w:w="1800" w:type="dxa"/>
           </w:tcPr>
           <w:p>
             <w:pPr>
@@ -2263,7 +2274,7 @@
         <w:tc>
           <w:tcPr>
             <w:cnfStyle w:val="001000000000" w:firstRow="0" w:lastRow="0" w:firstColumn="1" w:lastColumn="0" w:oddVBand="0" w:evenVBand="0" w:oddHBand="0" w:evenHBand="0" w:firstRowFirstColumn="0" w:firstRowLastColumn="0" w:lastRowFirstColumn="0" w:lastRowLastColumn="0"/>
-            <w:tcW w:w="1885" w:type="dxa"/>
+            <w:tcW w:w="1795" w:type="dxa"/>
           </w:tcPr>
           <w:p>
             <w:proofErr w:type="spellStart"/>
@@ -2282,13 +2293,13 @@
               <w:cnfStyle w:val="000000100000" w:firstRow="0" w:lastRow="0" w:firstColumn="0" w:lastColumn="0" w:oddVBand="0" w:evenVBand="0" w:oddHBand="1" w:evenHBand="0" w:firstRowFirstColumn="0" w:firstRowLastColumn="0" w:lastRowFirstColumn="0" w:lastRowLastColumn="0"/>
             </w:pPr>
             <w:r>
-              <w:t>21.69</w:t>
-            </w:r>
-          </w:p>
-        </w:tc>
-        <w:tc>
-          <w:tcPr>
-            <w:tcW w:w="1710" w:type="dxa"/>
+              <w:t>21.74</w:t>
+            </w:r>
+          </w:p>
+        </w:tc>
+        <w:tc>
+          <w:tcPr>
+            <w:tcW w:w="1620" w:type="dxa"/>
           </w:tcPr>
           <w:p>
             <w:pPr>
@@ -2301,7 +2312,7 @@
         </w:tc>
         <w:tc>
           <w:tcPr>
-            <w:tcW w:w="1710" w:type="dxa"/>
+            <w:tcW w:w="1620" w:type="dxa"/>
           </w:tcPr>
           <w:p>
             <w:pPr>
@@ -2314,7 +2325,7 @@
         </w:tc>
         <w:tc>
           <w:tcPr>
-            <w:tcW w:w="1890" w:type="dxa"/>
+            <w:tcW w:w="1800" w:type="dxa"/>
           </w:tcPr>
           <w:p>
             <w:pPr>
@@ -2330,7 +2341,7 @@
         <w:tc>
           <w:tcPr>
             <w:cnfStyle w:val="001000000000" w:firstRow="0" w:lastRow="0" w:firstColumn="1" w:lastColumn="0" w:oddVBand="0" w:evenVBand="0" w:oddHBand="0" w:evenHBand="0" w:firstRowFirstColumn="0" w:firstRowLastColumn="0" w:lastRowFirstColumn="0" w:lastRowLastColumn="0"/>
-            <w:tcW w:w="1885" w:type="dxa"/>
+            <w:tcW w:w="1795" w:type="dxa"/>
           </w:tcPr>
           <w:p>
             <w:r>
@@ -2347,13 +2358,13 @@
               <w:cnfStyle w:val="000000000000" w:firstRow="0" w:lastRow="0" w:firstColumn="0" w:lastColumn="0" w:oddVBand="0" w:evenVBand="0" w:oddHBand="0" w:evenHBand="0" w:firstRowFirstColumn="0" w:firstRowLastColumn="0" w:lastRowFirstColumn="0" w:lastRowLastColumn="0"/>
             </w:pPr>
             <w:r>
-              <w:t>26.48</w:t>
-            </w:r>
-          </w:p>
-        </w:tc>
-        <w:tc>
-          <w:tcPr>
-            <w:tcW w:w="1710" w:type="dxa"/>
+              <w:t>27.53</w:t>
+            </w:r>
+          </w:p>
+        </w:tc>
+        <w:tc>
+          <w:tcPr>
+            <w:tcW w:w="1620" w:type="dxa"/>
           </w:tcPr>
           <w:p>
             <w:pPr>
@@ -2366,7 +2377,7 @@
         </w:tc>
         <w:tc>
           <w:tcPr>
-            <w:tcW w:w="1710" w:type="dxa"/>
+            <w:tcW w:w="1620" w:type="dxa"/>
           </w:tcPr>
           <w:p>
             <w:pPr>
@@ -2379,7 +2390,7 @@
         </w:tc>
         <w:tc>
           <w:tcPr>
-            <w:tcW w:w="1890" w:type="dxa"/>
+            <w:tcW w:w="1800" w:type="dxa"/>
           </w:tcPr>
           <w:p>
             <w:pPr>
@@ -2398,7 +2409,7 @@
         <w:tc>
           <w:tcPr>
             <w:cnfStyle w:val="001000000000" w:firstRow="0" w:lastRow="0" w:firstColumn="1" w:lastColumn="0" w:oddVBand="0" w:evenVBand="0" w:oddHBand="0" w:evenHBand="0" w:firstRowFirstColumn="0" w:firstRowLastColumn="0" w:lastRowFirstColumn="0" w:lastRowLastColumn="0"/>
-            <w:tcW w:w="1885" w:type="dxa"/>
+            <w:tcW w:w="1795" w:type="dxa"/>
           </w:tcPr>
           <w:p>
             <w:proofErr w:type="spellStart"/>
@@ -2423,7 +2434,7 @@
         </w:tc>
         <w:tc>
           <w:tcPr>
-            <w:tcW w:w="1710" w:type="dxa"/>
+            <w:tcW w:w="1620" w:type="dxa"/>
           </w:tcPr>
           <w:p>
             <w:pPr>
@@ -2436,7 +2447,7 @@
         </w:tc>
         <w:tc>
           <w:tcPr>
-            <w:tcW w:w="1710" w:type="dxa"/>
+            <w:tcW w:w="1620" w:type="dxa"/>
           </w:tcPr>
           <w:p>
             <w:pPr>
@@ -2449,7 +2460,7 @@
         </w:tc>
         <w:tc>
           <w:tcPr>
-            <w:tcW w:w="1890" w:type="dxa"/>
+            <w:tcW w:w="1800" w:type="dxa"/>
           </w:tcPr>
           <w:p>
             <w:pPr>
@@ -2465,7 +2476,7 @@
         <w:tc>
           <w:tcPr>
             <w:cnfStyle w:val="001000000000" w:firstRow="0" w:lastRow="0" w:firstColumn="1" w:lastColumn="0" w:oddVBand="0" w:evenVBand="0" w:oddHBand="0" w:evenHBand="0" w:firstRowFirstColumn="0" w:firstRowLastColumn="0" w:lastRowFirstColumn="0" w:lastRowLastColumn="0"/>
-            <w:tcW w:w="1885" w:type="dxa"/>
+            <w:tcW w:w="1795" w:type="dxa"/>
           </w:tcPr>
           <w:p>
             <w:r>
@@ -2482,13 +2493,13 @@
               <w:cnfStyle w:val="000000000000" w:firstRow="0" w:lastRow="0" w:firstColumn="0" w:lastColumn="0" w:oddVBand="0" w:evenVBand="0" w:oddHBand="0" w:evenHBand="0" w:firstRowFirstColumn="0" w:firstRowLastColumn="0" w:lastRowFirstColumn="0" w:lastRowLastColumn="0"/>
             </w:pPr>
             <w:r>
-              <w:t>30.16</w:t>
-            </w:r>
-          </w:p>
-        </w:tc>
-        <w:tc>
-          <w:tcPr>
-            <w:tcW w:w="1710" w:type="dxa"/>
+              <w:t>30.78</w:t>
+            </w:r>
+          </w:p>
+        </w:tc>
+        <w:tc>
+          <w:tcPr>
+            <w:tcW w:w="1620" w:type="dxa"/>
           </w:tcPr>
           <w:p>
             <w:pPr>
@@ -2501,7 +2512,7 @@
         </w:tc>
         <w:tc>
           <w:tcPr>
-            <w:tcW w:w="1710" w:type="dxa"/>
+            <w:tcW w:w="1620" w:type="dxa"/>
           </w:tcPr>
           <w:p>
             <w:pPr>
@@ -2514,7 +2525,7 @@
         </w:tc>
         <w:tc>
           <w:tcPr>
-            <w:tcW w:w="1890" w:type="dxa"/>
+            <w:tcW w:w="1800" w:type="dxa"/>
           </w:tcPr>
           <w:p>
             <w:pPr>
@@ -2533,7 +2544,7 @@
         <w:tc>
           <w:tcPr>
             <w:cnfStyle w:val="001000000000" w:firstRow="0" w:lastRow="0" w:firstColumn="1" w:lastColumn="0" w:oddVBand="0" w:evenVBand="0" w:oddHBand="0" w:evenHBand="0" w:firstRowFirstColumn="0" w:firstRowLastColumn="0" w:lastRowFirstColumn="0" w:lastRowLastColumn="0"/>
-            <w:tcW w:w="1885" w:type="dxa"/>
+            <w:tcW w:w="1795" w:type="dxa"/>
           </w:tcPr>
           <w:p>
             <w:r>
@@ -2550,13 +2561,13 @@
               <w:cnfStyle w:val="000000100000" w:firstRow="0" w:lastRow="0" w:firstColumn="0" w:lastColumn="0" w:oddVBand="0" w:evenVBand="0" w:oddHBand="1" w:evenHBand="0" w:firstRowFirstColumn="0" w:firstRowLastColumn="0" w:lastRowFirstColumn="0" w:lastRowLastColumn="0"/>
             </w:pPr>
             <w:r>
-              <w:t>16.61</w:t>
-            </w:r>
-          </w:p>
-        </w:tc>
-        <w:tc>
-          <w:tcPr>
-            <w:tcW w:w="1710" w:type="dxa"/>
+              <w:t>18.56</w:t>
+            </w:r>
+          </w:p>
+        </w:tc>
+        <w:tc>
+          <w:tcPr>
+            <w:tcW w:w="1620" w:type="dxa"/>
           </w:tcPr>
           <w:p>
             <w:pPr>
@@ -2569,7 +2580,7 @@
         </w:tc>
         <w:tc>
           <w:tcPr>
-            <w:tcW w:w="1710" w:type="dxa"/>
+            <w:tcW w:w="1620" w:type="dxa"/>
           </w:tcPr>
           <w:p>
             <w:pPr>
@@ -2582,7 +2593,7 @@
         </w:tc>
         <w:tc>
           <w:tcPr>
-            <w:tcW w:w="1890" w:type="dxa"/>
+            <w:tcW w:w="1800" w:type="dxa"/>
           </w:tcPr>
           <w:p>
             <w:pPr>
@@ -2598,7 +2609,7 @@
         <w:tc>
           <w:tcPr>
             <w:cnfStyle w:val="001000000000" w:firstRow="0" w:lastRow="0" w:firstColumn="1" w:lastColumn="0" w:oddVBand="0" w:evenVBand="0" w:oddHBand="0" w:evenHBand="0" w:firstRowFirstColumn="0" w:firstRowLastColumn="0" w:lastRowFirstColumn="0" w:lastRowLastColumn="0"/>
-            <w:tcW w:w="1885" w:type="dxa"/>
+            <w:tcW w:w="1795" w:type="dxa"/>
           </w:tcPr>
           <w:p>
             <w:proofErr w:type="spellStart"/>
@@ -2617,13 +2628,13 @@
               <w:cnfStyle w:val="000000000000" w:firstRow="0" w:lastRow="0" w:firstColumn="0" w:lastColumn="0" w:oddVBand="0" w:evenVBand="0" w:oddHBand="0" w:evenHBand="0" w:firstRowFirstColumn="0" w:firstRowLastColumn="0" w:lastRowFirstColumn="0" w:lastRowLastColumn="0"/>
             </w:pPr>
             <w:r>
-              <w:t>22.51</w:t>
-            </w:r>
-          </w:p>
-        </w:tc>
-        <w:tc>
-          <w:tcPr>
-            <w:tcW w:w="1710" w:type="dxa"/>
+              <w:t>24.89</w:t>
+            </w:r>
+          </w:p>
+        </w:tc>
+        <w:tc>
+          <w:tcPr>
+            <w:tcW w:w="1620" w:type="dxa"/>
           </w:tcPr>
           <w:p>
             <w:pPr>
@@ -2636,7 +2647,7 @@
         </w:tc>
         <w:tc>
           <w:tcPr>
-            <w:tcW w:w="1710" w:type="dxa"/>
+            <w:tcW w:w="1620" w:type="dxa"/>
           </w:tcPr>
           <w:p>
             <w:pPr>
@@ -2649,7 +2660,7 @@
         </w:tc>
         <w:tc>
           <w:tcPr>
-            <w:tcW w:w="1890" w:type="dxa"/>
+            <w:tcW w:w="1800" w:type="dxa"/>
           </w:tcPr>
           <w:p>
             <w:pPr>
@@ -2668,7 +2679,7 @@
         <w:tc>
           <w:tcPr>
             <w:cnfStyle w:val="001000000000" w:firstRow="0" w:lastRow="0" w:firstColumn="1" w:lastColumn="0" w:oddVBand="0" w:evenVBand="0" w:oddHBand="0" w:evenHBand="0" w:firstRowFirstColumn="0" w:firstRowLastColumn="0" w:lastRowFirstColumn="0" w:lastRowLastColumn="0"/>
-            <w:tcW w:w="1885" w:type="dxa"/>
+            <w:tcW w:w="1795" w:type="dxa"/>
           </w:tcPr>
           <w:p>
             <w:r>
@@ -2685,13 +2696,13 @@
               <w:cnfStyle w:val="000000100000" w:firstRow="0" w:lastRow="0" w:firstColumn="0" w:lastColumn="0" w:oddVBand="0" w:evenVBand="0" w:oddHBand="1" w:evenHBand="0" w:firstRowFirstColumn="0" w:firstRowLastColumn="0" w:lastRowFirstColumn="0" w:lastRowLastColumn="0"/>
             </w:pPr>
             <w:r>
-              <w:t>22.93</w:t>
-            </w:r>
-          </w:p>
-        </w:tc>
-        <w:tc>
-          <w:tcPr>
-            <w:tcW w:w="1710" w:type="dxa"/>
+              <w:t>23.06</w:t>
+            </w:r>
+          </w:p>
+        </w:tc>
+        <w:tc>
+          <w:tcPr>
+            <w:tcW w:w="1620" w:type="dxa"/>
           </w:tcPr>
           <w:p>
             <w:pPr>
@@ -2704,7 +2715,7 @@
         </w:tc>
         <w:tc>
           <w:tcPr>
-            <w:tcW w:w="1710" w:type="dxa"/>
+            <w:tcW w:w="1620" w:type="dxa"/>
           </w:tcPr>
           <w:p>
             <w:pPr>
@@ -2717,7 +2728,7 @@
         </w:tc>
         <w:tc>
           <w:tcPr>
-            <w:tcW w:w="1890" w:type="dxa"/>
+            <w:tcW w:w="1800" w:type="dxa"/>
           </w:tcPr>
           <w:p>
             <w:pPr>
@@ -2733,11 +2744,10 @@
         <w:tc>
           <w:tcPr>
             <w:cnfStyle w:val="001000000000" w:firstRow="0" w:lastRow="0" w:firstColumn="1" w:lastColumn="0" w:oddVBand="0" w:evenVBand="0" w:oddHBand="0" w:evenHBand="0" w:firstRowFirstColumn="0" w:firstRowLastColumn="0" w:lastRowFirstColumn="0" w:lastRowLastColumn="0"/>
-            <w:tcW w:w="1885" w:type="dxa"/>
-          </w:tcPr>
-          <w:p>
-            <w:r>
-              <w:lastRenderedPageBreak/>
+            <w:tcW w:w="1795" w:type="dxa"/>
+          </w:tcPr>
+          <w:p>
+            <w:r>
               <w:t>xargs.1</w:t>
             </w:r>
           </w:p>
@@ -2757,7 +2767,7 @@
         </w:tc>
         <w:tc>
           <w:tcPr>
-            <w:tcW w:w="1710" w:type="dxa"/>
+            <w:tcW w:w="1620" w:type="dxa"/>
           </w:tcPr>
           <w:p>
             <w:pPr>
@@ -2770,7 +2780,7 @@
         </w:tc>
         <w:tc>
           <w:tcPr>
-            <w:tcW w:w="1710" w:type="dxa"/>
+            <w:tcW w:w="1620" w:type="dxa"/>
           </w:tcPr>
           <w:p>
             <w:pPr>
@@ -2783,7 +2793,7 @@
         </w:tc>
         <w:tc>
           <w:tcPr>
-            <w:tcW w:w="1890" w:type="dxa"/>
+            <w:tcW w:w="1800" w:type="dxa"/>
           </w:tcPr>
           <w:p>
             <w:pPr>
@@ -2802,10 +2812,11 @@
         <w:tc>
           <w:tcPr>
             <w:cnfStyle w:val="001000000000" w:firstRow="0" w:lastRow="0" w:firstColumn="1" w:lastColumn="0" w:oddVBand="0" w:evenVBand="0" w:oddHBand="0" w:evenHBand="0" w:firstRowFirstColumn="0" w:firstRowLastColumn="0" w:lastRowFirstColumn="0" w:lastRowLastColumn="0"/>
-            <w:tcW w:w="1885" w:type="dxa"/>
-          </w:tcPr>
-          <w:p>
-            <w:r>
+            <w:tcW w:w="1795" w:type="dxa"/>
+          </w:tcPr>
+          <w:p>
+            <w:r>
+              <w:lastRenderedPageBreak/>
               <w:t>xml</w:t>
             </w:r>
           </w:p>
@@ -2819,13 +2830,13 @@
               <w:cnfStyle w:val="000000100000" w:firstRow="0" w:lastRow="0" w:firstColumn="0" w:lastColumn="0" w:oddVBand="0" w:evenVBand="0" w:oddHBand="1" w:evenHBand="0" w:firstRowFirstColumn="0" w:firstRowLastColumn="0" w:lastRowFirstColumn="0" w:lastRowLastColumn="0"/>
             </w:pPr>
             <w:r>
-              <w:t>26.55</w:t>
-            </w:r>
-          </w:p>
-        </w:tc>
-        <w:tc>
-          <w:tcPr>
-            <w:tcW w:w="1710" w:type="dxa"/>
+              <w:t>27.47</w:t>
+            </w:r>
+          </w:p>
+        </w:tc>
+        <w:tc>
+          <w:tcPr>
+            <w:tcW w:w="1620" w:type="dxa"/>
           </w:tcPr>
           <w:p>
             <w:pPr>
@@ -2838,7 +2849,7 @@
         </w:tc>
         <w:tc>
           <w:tcPr>
-            <w:tcW w:w="1710" w:type="dxa"/>
+            <w:tcW w:w="1620" w:type="dxa"/>
           </w:tcPr>
           <w:p>
             <w:pPr>
@@ -2851,7 +2862,7 @@
         </w:tc>
         <w:tc>
           <w:tcPr>
-            <w:tcW w:w="1890" w:type="dxa"/>
+            <w:tcW w:w="1800" w:type="dxa"/>
           </w:tcPr>
           <w:p>
             <w:pPr>
@@ -2867,7 +2878,7 @@
         <w:tc>
           <w:tcPr>
             <w:cnfStyle w:val="001000000000" w:firstRow="0" w:lastRow="0" w:firstColumn="1" w:lastColumn="0" w:oddVBand="0" w:evenVBand="0" w:oddHBand="0" w:evenHBand="0" w:firstRowFirstColumn="0" w:firstRowLastColumn="0" w:lastRowFirstColumn="0" w:lastRowLastColumn="0"/>
-            <w:tcW w:w="1885" w:type="dxa"/>
+            <w:tcW w:w="1795" w:type="dxa"/>
           </w:tcPr>
           <w:p>
             <w:pPr>
@@ -2910,13 +2921,13 @@
               <w:cnfStyle w:val="000000000000" w:firstRow="0" w:lastRow="0" w:firstColumn="0" w:lastColumn="0" w:oddVBand="0" w:evenVBand="0" w:oddHBand="0" w:evenHBand="0" w:firstRowFirstColumn="0" w:firstRowLastColumn="0" w:lastRowFirstColumn="0" w:lastRowLastColumn="0"/>
             </w:pPr>
             <w:r>
-              <w:t>25.42</w:t>
-            </w:r>
-          </w:p>
-        </w:tc>
-        <w:tc>
-          <w:tcPr>
-            <w:tcW w:w="1710" w:type="dxa"/>
+              <w:t>26.50</w:t>
+            </w:r>
+          </w:p>
+        </w:tc>
+        <w:tc>
+          <w:tcPr>
+            <w:tcW w:w="1620" w:type="dxa"/>
             <w:vAlign w:val="bottom"/>
           </w:tcPr>
           <w:p>
@@ -2938,7 +2949,7 @@
         </w:tc>
         <w:tc>
           <w:tcPr>
-            <w:tcW w:w="1710" w:type="dxa"/>
+            <w:tcW w:w="1620" w:type="dxa"/>
             <w:vAlign w:val="bottom"/>
           </w:tcPr>
           <w:p>
@@ -2960,7 +2971,7 @@
         </w:tc>
         <w:tc>
           <w:tcPr>
-            <w:tcW w:w="1890" w:type="dxa"/>
+            <w:tcW w:w="1800" w:type="dxa"/>
             <w:vAlign w:val="bottom"/>
           </w:tcPr>
           <w:p>
@@ -3201,7 +3212,13 @@
         <w:t xml:space="preserve">On average, td512 compresses </w:t>
       </w:r>
       <w:r>
-        <w:t>less than 5</w:t>
+        <w:t>about</w:t>
+      </w:r>
+      <w:r>
+        <w:t xml:space="preserve"> </w:t>
+      </w:r>
+      <w:r>
+        <w:t>10</w:t>
       </w:r>
       <w:r>
         <w:t>%</w:t>
@@ -3210,64 +3227,82 @@
         <w:t xml:space="preserve"> </w:t>
       </w:r>
       <w:r>
+        <w:t>slower</w:t>
+      </w:r>
+      <w:r>
+        <w:t xml:space="preserve"> than</w:t>
+      </w:r>
+      <w:r>
+        <w:t xml:space="preserve"> QuickLZ 512, </w:t>
+      </w:r>
+      <w:r>
+        <w:t>and</w:t>
+      </w:r>
+      <w:r>
+        <w:t xml:space="preserve"> </w:t>
+      </w:r>
+      <w:r>
+        <w:t>has</w:t>
+      </w:r>
+      <w:r>
+        <w:t xml:space="preserve"> </w:t>
+      </w:r>
+      <w:r>
+        <w:t>20</w:t>
+      </w:r>
+      <w:r>
+        <w:t xml:space="preserve">% </w:t>
+      </w:r>
+      <w:r>
+        <w:t>better</w:t>
+      </w:r>
+      <w:r>
+        <w:t xml:space="preserve"> </w:t>
+      </w:r>
+      <w:r>
+        <w:t xml:space="preserve">average compression. </w:t>
+      </w:r>
+      <w:r>
+        <w:t>td512 has</w:t>
+      </w:r>
+      <w:r>
+        <w:t xml:space="preserve"> </w:t>
+      </w:r>
+      <w:r>
+        <w:t>20</w:t>
+      </w:r>
+      <w:r>
+        <w:t xml:space="preserve">% </w:t>
+      </w:r>
+      <w:r>
         <w:t>faster</w:t>
       </w:r>
       <w:r>
-        <w:t xml:space="preserve"> than</w:t>
-      </w:r>
-      <w:r>
-        <w:t xml:space="preserve"> QuickLZ 512, </w:t>
-      </w:r>
-      <w:r>
-        <w:t>but</w:t>
-      </w:r>
-      <w:r>
-        <w:t xml:space="preserve"> with </w:t>
-      </w:r>
-      <w:r>
-        <w:t xml:space="preserve">15% </w:t>
-      </w:r>
-      <w:r>
-        <w:t>better</w:t>
-      </w:r>
-      <w:r>
         <w:t xml:space="preserve"> </w:t>
       </w:r>
       <w:r>
-        <w:t xml:space="preserve">average compression, this is a benefit for td512. With </w:t>
-      </w:r>
-      <w:r>
-        <w:t>38</w:t>
-      </w:r>
-      <w:r>
-        <w:t xml:space="preserve">% </w:t>
-      </w:r>
-      <w:r>
-        <w:t>faster</w:t>
+        <w:t xml:space="preserve">average </w:t>
+      </w:r>
+      <w:r>
+        <w:t xml:space="preserve">compression speed and </w:t>
+      </w:r>
+      <w:r>
+        <w:t>8</w:t>
+      </w:r>
+      <w:r>
+        <w:t>0</w:t>
+      </w:r>
+      <w:r>
+        <w:t>%</w:t>
       </w:r>
       <w:r>
         <w:t xml:space="preserve"> </w:t>
       </w:r>
       <w:r>
-        <w:t xml:space="preserve">average </w:t>
-      </w:r>
-      <w:r>
-        <w:t xml:space="preserve">compression speed and </w:t>
-      </w:r>
-      <w:r>
-        <w:t>80</w:t>
-      </w:r>
-      <w:r>
-        <w:t>%</w:t>
-      </w:r>
-      <w:r>
-        <w:t xml:space="preserve"> </w:t>
-      </w:r>
-      <w:r>
         <w:t>higher</w:t>
       </w:r>
       <w:r>
-        <w:t xml:space="preserve"> average compression, td512 performs far better than QuickLZ 256.</w:t>
+        <w:t xml:space="preserve"> average compression than QuickLZ 256.</w:t>
       </w:r>
     </w:p>
     <w:p/>
@@ -3275,19 +3310,32 @@
       <w:pPr>
         <w:pStyle w:val="Caption"/>
       </w:pPr>
-      <w:bookmarkStart w:id="3" w:name="_Ref87035846"/>
+      <w:bookmarkStart w:id="2" w:name="_Ref87035846"/>
       <w:r>
         <w:t xml:space="preserve">Table </w:t>
       </w:r>
-      <w:fldSimple w:instr=" SEQ Table \* ARABIC ">
-        <w:r>
-          <w:rPr>
-            <w:noProof/>
-          </w:rPr>
-          <w:t>2</w:t>
-        </w:r>
-      </w:fldSimple>
-      <w:bookmarkEnd w:id="3"/>
+      <w:r>
+        <w:fldChar w:fldCharType="begin"/>
+      </w:r>
+      <w:r>
+        <w:instrText xml:space="preserve"> SEQ Table \* ARABIC </w:instrText>
+      </w:r>
+      <w:r>
+        <w:fldChar w:fldCharType="separate"/>
+      </w:r>
+      <w:r>
+        <w:rPr>
+          <w:noProof/>
+        </w:rPr>
+        <w:t>2</w:t>
+      </w:r>
+      <w:r>
+        <w:rPr>
+          <w:noProof/>
+        </w:rPr>
+        <w:fldChar w:fldCharType="end"/>
+      </w:r>
+      <w:bookmarkEnd w:id="2"/>
       <w:r>
         <w:t xml:space="preserve">. </w:t>
       </w:r>
@@ -3452,7 +3500,7 @@
               <w:cnfStyle w:val="000000100000" w:firstRow="0" w:lastRow="0" w:firstColumn="0" w:lastColumn="0" w:oddVBand="0" w:evenVBand="0" w:oddHBand="1" w:evenHBand="0" w:firstRowFirstColumn="0" w:firstRowLastColumn="0" w:lastRowFirstColumn="0" w:lastRowLastColumn="0"/>
             </w:pPr>
             <w:r>
-              <w:t>182142512</w:t>
+              <w:t>172828400</w:t>
             </w:r>
           </w:p>
         </w:tc>
@@ -3504,7 +3552,7 @@
               <w:cnfStyle w:val="000000000000" w:firstRow="0" w:lastRow="0" w:firstColumn="0" w:lastColumn="0" w:oddVBand="0" w:evenVBand="0" w:oddHBand="0" w:evenHBand="0" w:firstRowFirstColumn="0" w:firstRowLastColumn="0" w:lastRowFirstColumn="0" w:lastRowLastColumn="0"/>
             </w:pPr>
             <w:r>
-              <w:t>178064016</w:t>
+              <w:t>168477792</w:t>
             </w:r>
           </w:p>
         </w:tc>
@@ -3559,7 +3607,7 @@
               <w:cnfStyle w:val="000000100000" w:firstRow="0" w:lastRow="0" w:firstColumn="0" w:lastColumn="0" w:oddVBand="0" w:evenVBand="0" w:oddHBand="1" w:evenHBand="0" w:firstRowFirstColumn="0" w:firstRowLastColumn="0" w:lastRowFirstColumn="0" w:lastRowLastColumn="0"/>
             </w:pPr>
             <w:r>
-              <w:t>201663936</w:t>
+              <w:t>172048960</w:t>
             </w:r>
           </w:p>
         </w:tc>
@@ -3611,7 +3659,7 @@
               <w:cnfStyle w:val="000000000000" w:firstRow="0" w:lastRow="0" w:firstColumn="0" w:lastColumn="0" w:oddVBand="0" w:evenVBand="0" w:oddHBand="0" w:evenHBand="0" w:firstRowFirstColumn="0" w:firstRowLastColumn="0" w:lastRowFirstColumn="0" w:lastRowLastColumn="0"/>
             </w:pPr>
             <w:r>
-              <w:t>179735584</w:t>
+              <w:t>163034784</w:t>
             </w:r>
           </w:p>
         </w:tc>
@@ -3668,7 +3716,7 @@
               <w:cnfStyle w:val="000000100000" w:firstRow="0" w:lastRow="0" w:firstColumn="0" w:lastColumn="0" w:oddVBand="0" w:evenVBand="0" w:oddHBand="1" w:evenHBand="0" w:firstRowFirstColumn="0" w:firstRowLastColumn="0" w:lastRowFirstColumn="0" w:lastRowLastColumn="0"/>
             </w:pPr>
             <w:r>
-              <w:t>384482752</w:t>
+              <w:t>359677440</w:t>
             </w:r>
           </w:p>
         </w:tc>
@@ -3720,7 +3768,7 @@
               <w:cnfStyle w:val="000000000000" w:firstRow="0" w:lastRow="0" w:firstColumn="0" w:lastColumn="0" w:oddVBand="0" w:evenVBand="0" w:oddHBand="0" w:evenHBand="0" w:firstRowFirstColumn="0" w:firstRowLastColumn="0" w:lastRowFirstColumn="0" w:lastRowLastColumn="0"/>
             </w:pPr>
             <w:r>
-              <w:t>1218742656</w:t>
+              <w:t>984743936</w:t>
             </w:r>
           </w:p>
         </w:tc>
@@ -3777,7 +3825,7 @@
               <w:cnfStyle w:val="000000100000" w:firstRow="0" w:lastRow="0" w:firstColumn="0" w:lastColumn="0" w:oddVBand="0" w:evenVBand="0" w:oddHBand="1" w:evenHBand="0" w:firstRowFirstColumn="0" w:firstRowLastColumn="0" w:lastRowFirstColumn="0" w:lastRowLastColumn="0"/>
             </w:pPr>
             <w:r>
-              <w:t>265892384</w:t>
+              <w:t>219607408</w:t>
             </w:r>
           </w:p>
         </w:tc>
@@ -3831,7 +3879,7 @@
               <w:cnfStyle w:val="000000000000" w:firstRow="0" w:lastRow="0" w:firstColumn="0" w:lastColumn="0" w:oddVBand="0" w:evenVBand="0" w:oddHBand="0" w:evenHBand="0" w:firstRowFirstColumn="0" w:firstRowLastColumn="0" w:lastRowFirstColumn="0" w:lastRowLastColumn="0"/>
             </w:pPr>
             <w:r>
-              <w:t>413444416</w:t>
+              <w:t>372100000</w:t>
             </w:r>
           </w:p>
         </w:tc>
@@ -3886,7 +3934,7 @@
               <w:cnfStyle w:val="000000100000" w:firstRow="0" w:lastRow="0" w:firstColumn="0" w:lastColumn="0" w:oddVBand="0" w:evenVBand="0" w:oddHBand="1" w:evenHBand="0" w:firstRowFirstColumn="0" w:firstRowLastColumn="0" w:lastRowFirstColumn="0" w:lastRowLastColumn="0"/>
             </w:pPr>
             <w:r>
-              <w:t>243323248</w:t>
+              <w:t>241101376</w:t>
             </w:r>
           </w:p>
         </w:tc>
@@ -3938,7 +3986,7 @@
               <w:cnfStyle w:val="000000000000" w:firstRow="0" w:lastRow="0" w:firstColumn="0" w:lastColumn="0" w:oddVBand="0" w:evenVBand="0" w:oddHBand="0" w:evenHBand="0" w:firstRowFirstColumn="0" w:firstRowLastColumn="0" w:lastRowFirstColumn="0" w:lastRowLastColumn="0"/>
             </w:pPr>
             <w:r>
-              <w:t>184342992</w:t>
+              <w:t>178782576</w:t>
             </w:r>
           </w:p>
         </w:tc>
@@ -3995,7 +4043,7 @@
               <w:cnfStyle w:val="000000100000" w:firstRow="0" w:lastRow="0" w:firstColumn="0" w:lastColumn="0" w:oddVBand="0" w:evenVBand="0" w:oddHBand="1" w:evenHBand="0" w:firstRowFirstColumn="0" w:firstRowLastColumn="0" w:lastRowFirstColumn="0" w:lastRowLastColumn="0"/>
             </w:pPr>
             <w:r>
-              <w:t>226479952</w:t>
+              <w:t>193198800</w:t>
             </w:r>
           </w:p>
         </w:tc>
@@ -4049,7 +4097,7 @@
               <w:cnfStyle w:val="000000000000" w:firstRow="0" w:lastRow="0" w:firstColumn="0" w:lastColumn="0" w:oddVBand="0" w:evenVBand="0" w:oddHBand="0" w:evenHBand="0" w:firstRowFirstColumn="0" w:firstRowLastColumn="0" w:lastRowFirstColumn="0" w:lastRowLastColumn="0"/>
             </w:pPr>
             <w:r>
-              <w:t>255609600</w:t>
+              <w:t>244238880</w:t>
             </w:r>
           </w:p>
         </w:tc>
@@ -4106,7 +4154,7 @@
               <w:cnfStyle w:val="000000100000" w:firstRow="0" w:lastRow="0" w:firstColumn="0" w:lastColumn="0" w:oddVBand="0" w:evenVBand="0" w:oddHBand="1" w:evenHBand="0" w:firstRowFirstColumn="0" w:firstRowLastColumn="0" w:lastRowFirstColumn="0" w:lastRowLastColumn="0"/>
             </w:pPr>
             <w:r>
-              <w:t>148693552</w:t>
+              <w:t>143703376</w:t>
             </w:r>
           </w:p>
         </w:tc>
@@ -4160,7 +4208,7 @@
               <w:cnfStyle w:val="000000000000" w:firstRow="0" w:lastRow="0" w:firstColumn="0" w:lastColumn="0" w:oddVBand="0" w:evenVBand="0" w:oddHBand="0" w:evenHBand="0" w:firstRowFirstColumn="0" w:firstRowLastColumn="0" w:lastRowFirstColumn="0" w:lastRowLastColumn="0"/>
             </w:pPr>
             <w:r>
-              <w:t>183193632</w:t>
+              <w:t>140769536</w:t>
             </w:r>
           </w:p>
         </w:tc>
@@ -4217,7 +4265,7 @@
               <w:cnfStyle w:val="000000100000" w:firstRow="0" w:lastRow="0" w:firstColumn="0" w:lastColumn="0" w:oddVBand="0" w:evenVBand="0" w:oddHBand="1" w:evenHBand="0" w:firstRowFirstColumn="0" w:firstRowLastColumn="0" w:lastRowFirstColumn="0" w:lastRowLastColumn="0"/>
             </w:pPr>
             <w:r>
-              <w:t>281825344</w:t>
+              <w:t>238494272</w:t>
             </w:r>
           </w:p>
         </w:tc>
@@ -4269,7 +4317,7 @@
               <w:cnfStyle w:val="000000000000" w:firstRow="0" w:lastRow="0" w:firstColumn="0" w:lastColumn="0" w:oddVBand="0" w:evenVBand="0" w:oddHBand="0" w:evenHBand="0" w:firstRowFirstColumn="0" w:firstRowLastColumn="0" w:lastRowFirstColumn="0" w:lastRowLastColumn="0"/>
             </w:pPr>
             <w:r>
-              <w:t>664935104</w:t>
+              <w:t>605917120</w:t>
             </w:r>
           </w:p>
         </w:tc>
@@ -4324,7 +4372,7 @@
               <w:cnfStyle w:val="000000100000" w:firstRow="0" w:lastRow="0" w:firstColumn="0" w:lastColumn="0" w:oddVBand="0" w:evenVBand="0" w:oddHBand="1" w:evenHBand="0" w:firstRowFirstColumn="0" w:firstRowLastColumn="0" w:lastRowFirstColumn="0" w:lastRowLastColumn="0"/>
             </w:pPr>
             <w:r>
-              <w:t>178005552</w:t>
+              <w:t>183776128</w:t>
             </w:r>
           </w:p>
         </w:tc>
@@ -4376,7 +4424,7 @@
               <w:cnfStyle w:val="000000000000" w:firstRow="0" w:lastRow="0" w:firstColumn="0" w:lastColumn="0" w:oddVBand="0" w:evenVBand="0" w:oddHBand="0" w:evenHBand="0" w:firstRowFirstColumn="0" w:firstRowLastColumn="0" w:lastRowFirstColumn="0" w:lastRowLastColumn="0"/>
             </w:pPr>
             <w:r>
-              <w:t>294782304</w:t>
+              <w:t>292430784</w:t>
             </w:r>
           </w:p>
         </w:tc>
@@ -4433,7 +4481,7 @@
               <w:cnfStyle w:val="000000100000" w:firstRow="0" w:lastRow="0" w:firstColumn="0" w:lastColumn="0" w:oddVBand="0" w:evenVBand="0" w:oddHBand="1" w:evenHBand="0" w:firstRowFirstColumn="0" w:firstRowLastColumn="0" w:lastRowFirstColumn="0" w:lastRowLastColumn="0"/>
             </w:pPr>
             <w:r>
-              <w:t>100456288</w:t>
+              <w:t>101087600</w:t>
             </w:r>
           </w:p>
         </w:tc>
@@ -4485,7 +4533,7 @@
               <w:cnfStyle w:val="000000000000" w:firstRow="0" w:lastRow="0" w:firstColumn="0" w:lastColumn="0" w:oddVBand="0" w:evenVBand="0" w:oddHBand="0" w:evenHBand="0" w:firstRowFirstColumn="0" w:firstRowLastColumn="0" w:lastRowFirstColumn="0" w:lastRowLastColumn="0"/>
             </w:pPr>
             <w:r>
-              <w:t>156562432</w:t>
+              <w:t>156386800</w:t>
             </w:r>
           </w:p>
         </w:tc>
@@ -4542,7 +4590,7 @@
               <w:cnfStyle w:val="000000100000" w:firstRow="0" w:lastRow="0" w:firstColumn="0" w:lastColumn="0" w:oddVBand="0" w:evenVBand="0" w:oddHBand="1" w:evenHBand="0" w:firstRowFirstColumn="0" w:firstRowLastColumn="0" w:lastRowFirstColumn="0" w:lastRowLastColumn="0"/>
             </w:pPr>
             <w:r>
-              <w:t>1038365376</w:t>
+              <w:t>851967168</w:t>
             </w:r>
           </w:p>
         </w:tc>
@@ -4594,7 +4642,7 @@
               <w:cnfStyle w:val="000000000000" w:firstRow="0" w:lastRow="0" w:firstColumn="0" w:lastColumn="0" w:oddVBand="0" w:evenVBand="0" w:oddHBand="0" w:evenHBand="0" w:firstRowFirstColumn="0" w:firstRowLastColumn="0" w:lastRowFirstColumn="0" w:lastRowLastColumn="0"/>
             </w:pPr>
             <w:r>
-              <w:t>144301888</w:t>
+              <w:t>134647888</w:t>
             </w:r>
           </w:p>
         </w:tc>
@@ -4636,7 +4684,6 @@
           </w:tcPr>
           <w:p>
             <w:r>
-              <w:lastRenderedPageBreak/>
               <w:t>urls.10K</w:t>
             </w:r>
           </w:p>
@@ -4650,7 +4697,7 @@
               <w:cnfStyle w:val="000000100000" w:firstRow="0" w:lastRow="0" w:firstColumn="0" w:lastColumn="0" w:oddVBand="0" w:evenVBand="0" w:oddHBand="1" w:evenHBand="0" w:firstRowFirstColumn="0" w:firstRowLastColumn="0" w:lastRowFirstColumn="0" w:lastRowLastColumn="0"/>
             </w:pPr>
             <w:r>
-              <w:t>120240968</w:t>
+              <w:t>128917920</w:t>
             </w:r>
           </w:p>
         </w:tc>
@@ -4690,6 +4737,7 @@
           <w:p>
             <w:proofErr w:type="spellStart"/>
             <w:r>
+              <w:lastRenderedPageBreak/>
               <w:t>webster</w:t>
             </w:r>
             <w:proofErr w:type="spellEnd"/>
@@ -4704,7 +4752,7 @@
               <w:cnfStyle w:val="000000000000" w:firstRow="0" w:lastRow="0" w:firstColumn="0" w:lastColumn="0" w:oddVBand="0" w:evenVBand="0" w:oddHBand="0" w:evenHBand="0" w:firstRowFirstColumn="0" w:firstRowLastColumn="0" w:lastRowFirstColumn="0" w:lastRowLastColumn="0"/>
             </w:pPr>
             <w:r>
-              <w:t>136470240</w:t>
+              <w:t>129547520</w:t>
             </w:r>
           </w:p>
         </w:tc>
@@ -4759,7 +4807,7 @@
               <w:cnfStyle w:val="000000100000" w:firstRow="0" w:lastRow="0" w:firstColumn="0" w:lastColumn="0" w:oddVBand="0" w:evenVBand="0" w:oddHBand="1" w:evenHBand="0" w:firstRowFirstColumn="0" w:firstRowLastColumn="0" w:lastRowFirstColumn="0" w:lastRowLastColumn="0"/>
             </w:pPr>
             <w:r>
-              <w:t>361344000</w:t>
+              <w:t>268963712</w:t>
             </w:r>
           </w:p>
         </w:tc>
@@ -4866,7 +4914,7 @@
               <w:cnfStyle w:val="000000100000" w:firstRow="0" w:lastRow="0" w:firstColumn="0" w:lastColumn="0" w:oddVBand="0" w:evenVBand="0" w:oddHBand="1" w:evenHBand="0" w:firstRowFirstColumn="0" w:firstRowLastColumn="0" w:lastRowFirstColumn="0" w:lastRowLastColumn="0"/>
             </w:pPr>
             <w:r>
-              <w:t>128393544</w:t>
+              <w:t>115483728</w:t>
             </w:r>
           </w:p>
         </w:tc>
@@ -4954,7 +5002,7 @@
                 <w:rFonts w:ascii="Calibri" w:hAnsi="Calibri" w:cs="Calibri"/>
                 <w:color w:val="000000"/>
               </w:rPr>
-              <w:t>305769148</w:t>
+              <w:t>272081727</w:t>
             </w:r>
           </w:p>
         </w:tc>
@@ -5104,19 +5152,32 @@
       <w:pPr>
         <w:pStyle w:val="Caption"/>
       </w:pPr>
-      <w:bookmarkStart w:id="4" w:name="_Ref87037648"/>
+      <w:bookmarkStart w:id="3" w:name="_Ref87037648"/>
       <w:r>
         <w:t xml:space="preserve">Table </w:t>
       </w:r>
-      <w:fldSimple w:instr=" SEQ Table \* ARABIC ">
-        <w:r>
-          <w:rPr>
-            <w:noProof/>
-          </w:rPr>
-          <w:t>3</w:t>
-        </w:r>
-      </w:fldSimple>
-      <w:bookmarkEnd w:id="4"/>
+      <w:r>
+        <w:fldChar w:fldCharType="begin"/>
+      </w:r>
+      <w:r>
+        <w:instrText xml:space="preserve"> SEQ Table \* ARABIC </w:instrText>
+      </w:r>
+      <w:r>
+        <w:fldChar w:fldCharType="separate"/>
+      </w:r>
+      <w:r>
+        <w:rPr>
+          <w:noProof/>
+        </w:rPr>
+        <w:t>3</w:t>
+      </w:r>
+      <w:r>
+        <w:rPr>
+          <w:noProof/>
+        </w:rPr>
+        <w:fldChar w:fldCharType="end"/>
+      </w:r>
+      <w:bookmarkEnd w:id="3"/>
       <w:r>
         <w:t>. Dec</w:t>
       </w:r>
@@ -5280,7 +5341,7 @@
               <w:cnfStyle w:val="000000100000" w:firstRow="0" w:lastRow="0" w:firstColumn="0" w:lastColumn="0" w:oddVBand="0" w:evenVBand="0" w:oddHBand="1" w:evenHBand="0" w:firstRowFirstColumn="0" w:firstRowLastColumn="0" w:lastRowFirstColumn="0" w:lastRowLastColumn="0"/>
             </w:pPr>
             <w:r>
-              <w:t>159088912</w:t>
+              <w:t>155669392</w:t>
             </w:r>
           </w:p>
         </w:tc>
@@ -5332,7 +5393,7 @@
               <w:cnfStyle w:val="000000000000" w:firstRow="0" w:lastRow="0" w:firstColumn="0" w:lastColumn="0" w:oddVBand="0" w:evenVBand="0" w:oddHBand="0" w:evenHBand="0" w:firstRowFirstColumn="0" w:firstRowLastColumn="0" w:lastRowFirstColumn="0" w:lastRowLastColumn="0"/>
             </w:pPr>
             <w:r>
-              <w:t>166019904</w:t>
+              <w:t>151916272</w:t>
             </w:r>
           </w:p>
         </w:tc>
@@ -5387,7 +5448,7 @@
               <w:cnfStyle w:val="000000100000" w:firstRow="0" w:lastRow="0" w:firstColumn="0" w:lastColumn="0" w:oddVBand="0" w:evenVBand="0" w:oddHBand="1" w:evenHBand="0" w:firstRowFirstColumn="0" w:firstRowLastColumn="0" w:lastRowFirstColumn="0" w:lastRowLastColumn="0"/>
             </w:pPr>
             <w:r>
-              <w:t>195261904</w:t>
+              <w:t>156707008</w:t>
             </w:r>
           </w:p>
         </w:tc>
@@ -5439,7 +5500,7 @@
               <w:cnfStyle w:val="000000000000" w:firstRow="0" w:lastRow="0" w:firstColumn="0" w:lastColumn="0" w:oddVBand="0" w:evenVBand="0" w:oddHBand="0" w:evenHBand="0" w:firstRowFirstColumn="0" w:firstRowLastColumn="0" w:lastRowFirstColumn="0" w:lastRowLastColumn="0"/>
             </w:pPr>
             <w:r>
-              <w:t>152189648</w:t>
+              <w:t>146034048</w:t>
             </w:r>
           </w:p>
         </w:tc>
@@ -5496,7 +5557,7 @@
               <w:cnfStyle w:val="000000100000" w:firstRow="0" w:lastRow="0" w:firstColumn="0" w:lastColumn="0" w:oddVBand="0" w:evenVBand="0" w:oddHBand="1" w:evenHBand="0" w:firstRowFirstColumn="0" w:firstRowLastColumn="0" w:lastRowFirstColumn="0" w:lastRowLastColumn="0"/>
             </w:pPr>
             <w:r>
-              <w:t>278750016</w:t>
+              <w:t>253409088</w:t>
             </w:r>
           </w:p>
         </w:tc>
@@ -5548,7 +5609,7 @@
               <w:cnfStyle w:val="000000000000" w:firstRow="0" w:lastRow="0" w:firstColumn="0" w:lastColumn="0" w:oddVBand="0" w:evenVBand="0" w:oddHBand="0" w:evenHBand="0" w:firstRowFirstColumn="0" w:firstRowLastColumn="0" w:lastRowFirstColumn="0" w:lastRowLastColumn="0"/>
             </w:pPr>
             <w:r>
-              <w:t>13676999680</w:t>
+              <w:t>12309300224</w:t>
             </w:r>
           </w:p>
         </w:tc>
@@ -5605,7 +5666,7 @@
               <w:cnfStyle w:val="000000100000" w:firstRow="0" w:lastRow="0" w:firstColumn="0" w:lastColumn="0" w:oddVBand="0" w:evenVBand="0" w:oddHBand="1" w:evenHBand="0" w:firstRowFirstColumn="0" w:firstRowLastColumn="0" w:lastRowFirstColumn="0" w:lastRowLastColumn="0"/>
             </w:pPr>
             <w:r>
-              <w:t>1317644416</w:t>
+              <w:t>948703936</w:t>
             </w:r>
           </w:p>
         </w:tc>
@@ -5659,7 +5720,7 @@
               <w:cnfStyle w:val="000000000000" w:firstRow="0" w:lastRow="0" w:firstColumn="0" w:lastColumn="0" w:oddVBand="0" w:evenVBand="0" w:oddHBand="0" w:evenHBand="0" w:firstRowFirstColumn="0" w:firstRowLastColumn="0" w:lastRowFirstColumn="0" w:lastRowLastColumn="0"/>
             </w:pPr>
             <w:r>
-              <w:t>265785712</w:t>
+              <w:t>218882352</w:t>
             </w:r>
           </w:p>
         </w:tc>
@@ -5714,7 +5775,7 @@
               <w:cnfStyle w:val="000000100000" w:firstRow="0" w:lastRow="0" w:firstColumn="0" w:lastColumn="0" w:oddVBand="0" w:evenVBand="0" w:oddHBand="1" w:evenHBand="0" w:firstRowFirstColumn="0" w:firstRowLastColumn="0" w:lastRowFirstColumn="0" w:lastRowLastColumn="0"/>
             </w:pPr>
             <w:r>
-              <w:t>416394656</w:t>
+              <w:t>373637152</w:t>
             </w:r>
           </w:p>
         </w:tc>
@@ -5766,7 +5827,7 @@
               <w:cnfStyle w:val="000000000000" w:firstRow="0" w:lastRow="0" w:firstColumn="0" w:lastColumn="0" w:oddVBand="0" w:evenVBand="0" w:oddHBand="0" w:evenHBand="0" w:firstRowFirstColumn="0" w:firstRowLastColumn="0" w:lastRowFirstColumn="0" w:lastRowLastColumn="0"/>
             </w:pPr>
             <w:r>
-              <w:t>159832960</w:t>
+              <w:t>155126864</w:t>
             </w:r>
           </w:p>
         </w:tc>
@@ -5823,7 +5884,7 @@
               <w:cnfStyle w:val="000000100000" w:firstRow="0" w:lastRow="0" w:firstColumn="0" w:lastColumn="0" w:oddVBand="0" w:evenVBand="0" w:oddHBand="1" w:evenHBand="0" w:firstRowFirstColumn="0" w:firstRowLastColumn="0" w:lastRowFirstColumn="0" w:lastRowLastColumn="0"/>
             </w:pPr>
             <w:r>
-              <w:t>577340352</w:t>
+              <w:t>434079232</w:t>
             </w:r>
           </w:p>
         </w:tc>
@@ -5877,7 +5938,7 @@
               <w:cnfStyle w:val="000000000000" w:firstRow="0" w:lastRow="0" w:firstColumn="0" w:lastColumn="0" w:oddVBand="0" w:evenVBand="0" w:oddHBand="0" w:evenHBand="0" w:firstRowFirstColumn="0" w:firstRowLastColumn="0" w:lastRowFirstColumn="0" w:lastRowLastColumn="0"/>
             </w:pPr>
             <w:r>
-              <w:t>710862976</w:t>
+              <w:t>705531008</w:t>
             </w:r>
           </w:p>
         </w:tc>
@@ -5934,7 +5995,7 @@
               <w:cnfStyle w:val="000000100000" w:firstRow="0" w:lastRow="0" w:firstColumn="0" w:lastColumn="0" w:oddVBand="0" w:evenVBand="0" w:oddHBand="1" w:evenHBand="0" w:firstRowFirstColumn="0" w:firstRowLastColumn="0" w:lastRowFirstColumn="0" w:lastRowLastColumn="0"/>
             </w:pPr>
             <w:r>
-              <w:t>271145504</w:t>
+              <w:t>261116304</w:t>
             </w:r>
           </w:p>
         </w:tc>
@@ -5988,7 +6049,7 @@
               <w:cnfStyle w:val="000000000000" w:firstRow="0" w:lastRow="0" w:firstColumn="0" w:lastColumn="0" w:oddVBand="0" w:evenVBand="0" w:oddHBand="0" w:evenHBand="0" w:firstRowFirstColumn="0" w:firstRowLastColumn="0" w:lastRowFirstColumn="0" w:lastRowLastColumn="0"/>
             </w:pPr>
             <w:r>
-              <w:t>550187072</w:t>
+              <w:t>319993344</w:t>
             </w:r>
           </w:p>
         </w:tc>
@@ -6045,7 +6106,7 @@
               <w:cnfStyle w:val="000000100000" w:firstRow="0" w:lastRow="0" w:firstColumn="0" w:lastColumn="0" w:oddVBand="0" w:evenVBand="0" w:oddHBand="1" w:evenHBand="0" w:firstRowFirstColumn="0" w:firstRowLastColumn="0" w:lastRowFirstColumn="0" w:lastRowLastColumn="0"/>
             </w:pPr>
             <w:r>
-              <w:t>4299098112</w:t>
+              <w:t>3795891712</w:t>
             </w:r>
           </w:p>
         </w:tc>
@@ -6103,7 +6164,7 @@
               <w:cnfStyle w:val="000000000000" w:firstRow="0" w:lastRow="0" w:firstColumn="0" w:lastColumn="0" w:oddVBand="0" w:evenVBand="0" w:oddHBand="0" w:evenHBand="0" w:firstRowFirstColumn="0" w:firstRowLastColumn="0" w:lastRowFirstColumn="0" w:lastRowLastColumn="0"/>
             </w:pPr>
             <w:r>
-              <w:t>1932075520</w:t>
+              <w:t>1828571392</w:t>
             </w:r>
           </w:p>
         </w:tc>
@@ -6158,7 +6219,7 @@
               <w:cnfStyle w:val="000000100000" w:firstRow="0" w:lastRow="0" w:firstColumn="0" w:lastColumn="0" w:oddVBand="0" w:evenVBand="0" w:oddHBand="1" w:evenHBand="0" w:firstRowFirstColumn="0" w:firstRowLastColumn="0" w:lastRowFirstColumn="0" w:lastRowLastColumn="0"/>
             </w:pPr>
             <w:r>
-              <w:t>148630784</w:t>
+              <w:t>152294880</w:t>
             </w:r>
           </w:p>
         </w:tc>
@@ -6210,7 +6271,7 @@
               <w:cnfStyle w:val="000000000000" w:firstRow="0" w:lastRow="0" w:firstColumn="0" w:lastColumn="0" w:oddVBand="0" w:evenVBand="0" w:oddHBand="0" w:evenHBand="0" w:firstRowFirstColumn="0" w:firstRowLastColumn="0" w:lastRowFirstColumn="0" w:lastRowLastColumn="0"/>
             </w:pPr>
             <w:r>
-              <w:t>957492544</w:t>
+              <w:t>1038898816</w:t>
             </w:r>
           </w:p>
         </w:tc>
@@ -6267,7 +6328,7 @@
               <w:cnfStyle w:val="000000100000" w:firstRow="0" w:lastRow="0" w:firstColumn="0" w:lastColumn="0" w:oddVBand="0" w:evenVBand="0" w:oddHBand="1" w:evenHBand="0" w:firstRowFirstColumn="0" w:firstRowLastColumn="0" w:lastRowFirstColumn="0" w:lastRowLastColumn="0"/>
             </w:pPr>
             <w:r>
-              <w:t>165481472</w:t>
+              <w:t>160729568</w:t>
             </w:r>
           </w:p>
         </w:tc>
@@ -6319,7 +6380,7 @@
               <w:cnfStyle w:val="000000000000" w:firstRow="0" w:lastRow="0" w:firstColumn="0" w:lastColumn="0" w:oddVBand="0" w:evenVBand="0" w:oddHBand="0" w:evenHBand="0" w:firstRowFirstColumn="0" w:firstRowLastColumn="0" w:lastRowFirstColumn="0" w:lastRowLastColumn="0"/>
             </w:pPr>
             <w:r>
-              <w:t>208652656</w:t>
+              <w:t>197203456</w:t>
             </w:r>
           </w:p>
         </w:tc>
@@ -6376,7 +6437,7 @@
               <w:cnfStyle w:val="000000100000" w:firstRow="0" w:lastRow="0" w:firstColumn="0" w:lastColumn="0" w:oddVBand="0" w:evenVBand="0" w:oddHBand="1" w:evenHBand="0" w:firstRowFirstColumn="0" w:firstRowLastColumn="0" w:lastRowFirstColumn="0" w:lastRowLastColumn="0"/>
             </w:pPr>
             <w:r>
-              <w:t>10030351360</w:t>
+              <w:t>9529493504</w:t>
             </w:r>
           </w:p>
         </w:tc>
@@ -6428,7 +6489,7 @@
               <w:cnfStyle w:val="000000000000" w:firstRow="0" w:lastRow="0" w:firstColumn="0" w:lastColumn="0" w:oddVBand="0" w:evenVBand="0" w:oddHBand="0" w:evenHBand="0" w:firstRowFirstColumn="0" w:firstRowLastColumn="0" w:lastRowFirstColumn="0" w:lastRowLastColumn="0"/>
             </w:pPr>
             <w:r>
-              <w:t>298750016</w:t>
+              <w:t>308387104</w:t>
             </w:r>
           </w:p>
         </w:tc>
@@ -6483,7 +6544,7 @@
               <w:cnfStyle w:val="000000100000" w:firstRow="0" w:lastRow="0" w:firstColumn="0" w:lastColumn="0" w:oddVBand="0" w:evenVBand="0" w:oddHBand="1" w:evenHBand="0" w:firstRowFirstColumn="0" w:firstRowLastColumn="0" w:lastRowFirstColumn="0" w:lastRowLastColumn="0"/>
             </w:pPr>
             <w:r>
-              <w:t>189650736</w:t>
+              <w:t>170740992</w:t>
             </w:r>
           </w:p>
         </w:tc>
@@ -6537,7 +6598,7 @@
               <w:cnfStyle w:val="000000000000" w:firstRow="0" w:lastRow="0" w:firstColumn="0" w:lastColumn="0" w:oddVBand="0" w:evenVBand="0" w:oddHBand="0" w:evenHBand="0" w:firstRowFirstColumn="0" w:firstRowLastColumn="0" w:lastRowFirstColumn="0" w:lastRowLastColumn="0"/>
             </w:pPr>
             <w:r>
-              <w:t>156629984</w:t>
+              <w:t>133517672</w:t>
             </w:r>
           </w:p>
         </w:tc>
@@ -6592,7 +6653,7 @@
               <w:cnfStyle w:val="000000100000" w:firstRow="0" w:lastRow="0" w:firstColumn="0" w:lastColumn="0" w:oddVBand="0" w:evenVBand="0" w:oddHBand="1" w:evenHBand="0" w:firstRowFirstColumn="0" w:firstRowLastColumn="0" w:lastRowFirstColumn="0" w:lastRowLastColumn="0"/>
             </w:pPr>
             <w:r>
-              <w:t>987098368</w:t>
+              <w:t>708667008</w:t>
             </w:r>
           </w:p>
         </w:tc>
@@ -6644,7 +6705,7 @@
               <w:cnfStyle w:val="000000000000" w:firstRow="0" w:lastRow="0" w:firstColumn="0" w:lastColumn="0" w:oddVBand="0" w:evenVBand="0" w:oddHBand="0" w:evenHBand="0" w:firstRowFirstColumn="0" w:firstRowLastColumn="0" w:lastRowFirstColumn="0" w:lastRowLastColumn="0"/>
             </w:pPr>
             <w:r>
-              <w:t>264187504</w:t>
+              <w:t>234833328</w:t>
             </w:r>
           </w:p>
         </w:tc>
@@ -6699,7 +6760,7 @@
               <w:cnfStyle w:val="000000100000" w:firstRow="0" w:lastRow="0" w:firstColumn="0" w:lastColumn="0" w:oddVBand="0" w:evenVBand="0" w:oddHBand="1" w:evenHBand="0" w:firstRowFirstColumn="0" w:firstRowLastColumn="0" w:lastRowFirstColumn="0" w:lastRowLastColumn="0"/>
             </w:pPr>
             <w:r>
-              <w:t>171323088</w:t>
+              <w:t>151210192</w:t>
             </w:r>
           </w:p>
         </w:tc>
@@ -6744,7 +6805,6 @@
               </w:rPr>
             </w:pPr>
             <w:r>
-              <w:lastRenderedPageBreak/>
               <w:t>Average Decompression Speed</w:t>
             </w:r>
           </w:p>
@@ -6783,7 +6843,7 @@
                 <w:rFonts w:ascii="Calibri" w:hAnsi="Calibri" w:cs="Calibri"/>
                 <w:color w:val="000000"/>
               </w:rPr>
-              <w:t>1433589847</w:t>
+              <w:t>1296316513</w:t>
             </w:r>
           </w:p>
         </w:tc>
@@ -6870,6 +6930,7 @@
         <w:pStyle w:val="Heading1"/>
       </w:pPr>
       <w:r>
+        <w:lastRenderedPageBreak/>
         <w:t xml:space="preserve">Fundamentals of </w:t>
       </w:r>
       <w:r>
@@ -7209,11 +7270,7 @@
         <w:t xml:space="preserve"> the maximum </w:t>
       </w:r>
       <w:r>
-        <w:t xml:space="preserve">number of </w:t>
-      </w:r>
-      <w:r>
-        <w:lastRenderedPageBreak/>
-        <w:t>unique values in the data</w:t>
+        <w:t>number of unique values in the data</w:t>
       </w:r>
       <w:r>
         <w:t xml:space="preserve"> that will allow compression to occur</w:t>
@@ -7376,19 +7433,32 @@
         <w:keepNext/>
         <w:keepLines/>
       </w:pPr>
-      <w:bookmarkStart w:id="5" w:name="_Ref60419899"/>
+      <w:bookmarkStart w:id="4" w:name="_Ref60419899"/>
       <w:r>
         <w:t xml:space="preserve">Table </w:t>
       </w:r>
-      <w:fldSimple w:instr=" SEQ Table \* ARABIC ">
-        <w:r>
-          <w:rPr>
-            <w:noProof/>
-          </w:rPr>
-          <w:t>4</w:t>
-        </w:r>
-      </w:fldSimple>
-      <w:bookmarkEnd w:id="5"/>
+      <w:r>
+        <w:fldChar w:fldCharType="begin"/>
+      </w:r>
+      <w:r>
+        <w:instrText xml:space="preserve"> SEQ Table \* ARABIC </w:instrText>
+      </w:r>
+      <w:r>
+        <w:fldChar w:fldCharType="separate"/>
+      </w:r>
+      <w:r>
+        <w:rPr>
+          <w:noProof/>
+        </w:rPr>
+        <w:t>4</w:t>
+      </w:r>
+      <w:r>
+        <w:rPr>
+          <w:noProof/>
+        </w:rPr>
+        <w:fldChar w:fldCharType="end"/>
+      </w:r>
+      <w:bookmarkEnd w:id="4"/>
       <w:r>
         <w:t>: Most Frequently Occurring Text Chars Plus Space Character</w:t>
       </w:r>
@@ -8735,7 +8805,6 @@
     <w:p/>
     <w:p>
       <w:r>
-        <w:lastRenderedPageBreak/>
         <w:t>The implementation of td512 uses fixed bit coding, text, single value, string, and 7-bit mode</w:t>
       </w:r>
       <w:r>
@@ -8753,6 +8822,8 @@
       <w:r>
         <w:t xml:space="preserve"> the td64 interface will not affect the td512 interface.</w:t>
       </w:r>
+      <w:bookmarkStart w:id="5" w:name="_GoBack"/>
+      <w:bookmarkEnd w:id="5"/>
     </w:p>
     <w:sectPr>
       <w:pgSz w:w="12240" w:h="15840"/>
@@ -9276,7 +9347,7 @@
   <w:style w:type="paragraph" w:default="1" w:styleId="Normal">
     <w:name w:val="Normal"/>
     <w:qFormat/>
-    <w:rsid w:val="003B4B76"/>
+    <w:rsid w:val="00FE6548"/>
     <w:rPr>
       <w:rFonts w:ascii="Times New Roman" w:eastAsia="Times New Roman" w:hAnsi="Times New Roman" w:cs="Times New Roman"/>
     </w:rPr>

</xml_diff>

<commit_message>
Vary string length in extended string mode
In tdString.c, make the definition of string length and associated number of bits based on number of input values. For <= 64 values, length is 9 and bits are 3. For > 64 values, length is 17 and
    bits are 4. Longer strings are likely to be found in larger data sets.
</commit_message>
<xml_diff>
--- a/Tiny Data Compression with td512.docx
+++ b/Tiny Data Compression with td512.docx
@@ -24,7 +24,7 @@
         <w:t>2</w:t>
       </w:r>
       <w:r>
-        <w:t>4</w:t>
+        <w:t>6</w:t>
       </w:r>
       <w:r>
         <w:t>, 202</w:t>
@@ -231,7 +231,7 @@
         <w:t>.</w:t>
       </w:r>
       <w:r>
-        <w:t>6</w:t>
+        <w:t>9</w:t>
       </w:r>
       <w:r>
         <w:t xml:space="preserve">% </w:t>
@@ -252,7 +252,10 @@
         <w:t>2</w:t>
       </w:r>
       <w:r>
-        <w:t>50</w:t>
+        <w:t>7</w:t>
+      </w:r>
+      <w:r>
+        <w:t>0</w:t>
       </w:r>
       <w:r>
         <w:t xml:space="preserve"> Mbytes per second </w:t>
@@ -469,7 +472,13 @@
         <w:t>than for 512 bytes</w:t>
       </w:r>
       <w:r>
-        <w:t xml:space="preserve"> (31.6%)</w:t>
+        <w:t xml:space="preserve"> (31.</w:t>
+      </w:r>
+      <w:r>
+        <w:t>9</w:t>
+      </w:r>
+      <w:r>
+        <w:t>%)</w:t>
       </w:r>
       <w:r>
         <w:t>.</w:t>
@@ -481,7 +490,37 @@
         <w:t>8</w:t>
       </w:r>
       <w:r>
-        <w:t xml:space="preserve"> to 512 bytes. Also presented in the appendix are compression values from running the arithmetic encoding program fpaq0 (</w:t>
+        <w:t xml:space="preserve"> to 512 bytes. </w:t>
+      </w:r>
+      <w:r>
+        <w:t xml:space="preserve">These values were generated with td512 v2.1.1 and average slightly less than values for 512-byte blocks in </w:t>
+      </w:r>
+      <w:r>
+        <w:fldChar w:fldCharType="begin"/>
+      </w:r>
+      <w:r>
+        <w:instrText xml:space="preserve"> REF _Ref87029073 \h </w:instrText>
+      </w:r>
+      <w:r>
+        <w:fldChar w:fldCharType="separate"/>
+      </w:r>
+      <w:r>
+        <w:t xml:space="preserve">Table </w:t>
+      </w:r>
+      <w:r>
+        <w:rPr>
+          <w:noProof/>
+        </w:rPr>
+        <w:t>1</w:t>
+      </w:r>
+      <w:r>
+        <w:fldChar w:fldCharType="end"/>
+      </w:r>
+      <w:r>
+        <w:t xml:space="preserve">. </w:t>
+      </w:r>
+      <w:r>
+        <w:t>Also presented in the appendix are compression values from running the arithmetic encoding program fpaq0 (</w:t>
       </w:r>
       <w:hyperlink r:id="rId10" w:history="1">
         <w:r>
@@ -627,7 +666,6 @@
     <w:p/>
     <w:p>
       <w:r>
-        <w:lastRenderedPageBreak/>
         <w:t xml:space="preserve">Compression </w:t>
       </w:r>
       <w:r>
@@ -685,7 +723,10 @@
         <w:t xml:space="preserve">is </w:t>
       </w:r>
       <w:r>
-        <w:t>31.6</w:t>
+        <w:t>31.</w:t>
+      </w:r>
+      <w:r>
+        <w:t>9</w:t>
       </w:r>
       <w:r>
         <w:t xml:space="preserve">%, </w:t>
@@ -938,12 +979,12 @@
         <w:tblLook w:val="04A0" w:firstRow="1" w:lastRow="0" w:firstColumn="1" w:lastColumn="0" w:noHBand="0" w:noVBand="1"/>
       </w:tblPr>
       <w:tblGrid>
-        <w:gridCol w:w="1945"/>
+        <w:gridCol w:w="2080"/>
         <w:gridCol w:w="958"/>
         <w:gridCol w:w="1099"/>
+        <w:gridCol w:w="1172"/>
         <w:gridCol w:w="1234"/>
-        <w:gridCol w:w="1234"/>
-        <w:gridCol w:w="1440"/>
+        <w:gridCol w:w="1367"/>
         <w:gridCol w:w="1440"/>
       </w:tblGrid>
       <w:tr>
@@ -1008,14 +1049,7 @@
                 <w:sz w:val="22"/>
                 <w:szCs w:val="22"/>
               </w:rPr>
-              <w:t>t</w:t>
-            </w:r>
-            <w:r>
-              <w:rPr>
-                <w:sz w:val="22"/>
-                <w:szCs w:val="22"/>
-              </w:rPr>
-              <w:t>d512</w:t>
+              <w:t>td512</w:t>
             </w:r>
           </w:p>
           <w:p>
@@ -1151,14 +1185,7 @@
                 <w:sz w:val="22"/>
                 <w:szCs w:val="22"/>
               </w:rPr>
-              <w:t>t</w:t>
-            </w:r>
-            <w:r>
-              <w:rPr>
-                <w:sz w:val="22"/>
-                <w:szCs w:val="22"/>
-              </w:rPr>
-              <w:t>d512</w:t>
+              <w:t>td512</w:t>
             </w:r>
           </w:p>
           <w:p>
@@ -1176,14 +1203,7 @@
                 <w:sz w:val="22"/>
                 <w:szCs w:val="22"/>
               </w:rPr>
-              <w:t>Compr</w:t>
-            </w:r>
-            <w:r>
-              <w:rPr>
-                <w:sz w:val="22"/>
-                <w:szCs w:val="22"/>
-              </w:rPr>
-              <w:t>ess</w:t>
+              <w:t>Compress</w:t>
             </w:r>
           </w:p>
           <w:p>
@@ -1242,14 +1262,7 @@
                 <w:sz w:val="22"/>
                 <w:szCs w:val="22"/>
               </w:rPr>
-              <w:t>Compr</w:t>
-            </w:r>
-            <w:r>
-              <w:rPr>
-                <w:sz w:val="22"/>
-                <w:szCs w:val="22"/>
-              </w:rPr>
-              <w:t>ess</w:t>
+              <w:t>Compress</w:t>
             </w:r>
           </w:p>
           <w:p>
@@ -1308,14 +1321,7 @@
                 <w:sz w:val="22"/>
                 <w:szCs w:val="22"/>
               </w:rPr>
-              <w:t>Decompr</w:t>
-            </w:r>
-            <w:r>
-              <w:rPr>
-                <w:sz w:val="22"/>
-                <w:szCs w:val="22"/>
-              </w:rPr>
-              <w:t>ess</w:t>
+              <w:t>Decompress</w:t>
             </w:r>
           </w:p>
           <w:p>
@@ -1372,14 +1378,7 @@
                 <w:sz w:val="22"/>
                 <w:szCs w:val="22"/>
               </w:rPr>
-              <w:t>Decompr</w:t>
-            </w:r>
-            <w:r>
-              <w:rPr>
-                <w:sz w:val="22"/>
-                <w:szCs w:val="22"/>
-              </w:rPr>
-              <w:t>ess</w:t>
+              <w:t>Decompress</w:t>
             </w:r>
           </w:p>
           <w:p>
@@ -1433,16 +1432,16 @@
             <w:pPr>
               <w:cnfStyle w:val="000000100000" w:firstRow="0" w:lastRow="0" w:firstColumn="0" w:lastColumn="0" w:oddVBand="0" w:evenVBand="0" w:oddHBand="1" w:evenHBand="0" w:firstRowFirstColumn="0" w:firstRowLastColumn="0" w:lastRowFirstColumn="0" w:lastRowLastColumn="0"/>
               <w:rPr>
-                <w:sz w:val="22"/>
-                <w:szCs w:val="22"/>
-              </w:rPr>
-            </w:pPr>
-            <w:r>
-              <w:rPr>
-                <w:sz w:val="22"/>
-                <w:szCs w:val="22"/>
-              </w:rPr>
-              <w:t>36.72</w:t>
+                <w:sz w:val="20"/>
+                <w:szCs w:val="20"/>
+              </w:rPr>
+            </w:pPr>
+            <w:r>
+              <w:rPr>
+                <w:sz w:val="20"/>
+                <w:szCs w:val="20"/>
+              </w:rPr>
+              <w:t>36.60</w:t>
             </w:r>
           </w:p>
         </w:tc>
@@ -1475,16 +1474,16 @@
             <w:pPr>
               <w:cnfStyle w:val="000000100000" w:firstRow="0" w:lastRow="0" w:firstColumn="0" w:lastColumn="0" w:oddVBand="0" w:evenVBand="0" w:oddHBand="1" w:evenHBand="0" w:firstRowFirstColumn="0" w:firstRowLastColumn="0" w:lastRowFirstColumn="0" w:lastRowLastColumn="0"/>
               <w:rPr>
-                <w:sz w:val="22"/>
-                <w:szCs w:val="22"/>
-              </w:rPr>
-            </w:pPr>
-            <w:r>
-              <w:rPr>
-                <w:sz w:val="22"/>
-                <w:szCs w:val="22"/>
-              </w:rPr>
-              <w:t>242566192</w:t>
+                <w:sz w:val="20"/>
+                <w:szCs w:val="20"/>
+              </w:rPr>
+            </w:pPr>
+            <w:r>
+              <w:rPr>
+                <w:sz w:val="20"/>
+                <w:szCs w:val="20"/>
+              </w:rPr>
+              <w:t>264043392</w:t>
             </w:r>
           </w:p>
         </w:tc>
@@ -1517,16 +1516,16 @@
             <w:pPr>
               <w:cnfStyle w:val="000000100000" w:firstRow="0" w:lastRow="0" w:firstColumn="0" w:lastColumn="0" w:oddVBand="0" w:evenVBand="0" w:oddHBand="1" w:evenHBand="0" w:firstRowFirstColumn="0" w:firstRowLastColumn="0" w:lastRowFirstColumn="0" w:lastRowLastColumn="0"/>
               <w:rPr>
-                <w:sz w:val="22"/>
-                <w:szCs w:val="22"/>
-              </w:rPr>
-            </w:pPr>
-            <w:r>
-              <w:rPr>
-                <w:sz w:val="22"/>
-                <w:szCs w:val="22"/>
-              </w:rPr>
-              <w:t>137637104</w:t>
+                <w:sz w:val="20"/>
+                <w:szCs w:val="20"/>
+              </w:rPr>
+            </w:pPr>
+            <w:r>
+              <w:rPr>
+                <w:sz w:val="20"/>
+                <w:szCs w:val="20"/>
+              </w:rPr>
+              <w:t>153625264</w:t>
             </w:r>
           </w:p>
         </w:tc>
@@ -1582,16 +1581,16 @@
             <w:pPr>
               <w:cnfStyle w:val="000000000000" w:firstRow="0" w:lastRow="0" w:firstColumn="0" w:lastColumn="0" w:oddVBand="0" w:evenVBand="0" w:oddHBand="0" w:evenHBand="0" w:firstRowFirstColumn="0" w:firstRowLastColumn="0" w:lastRowFirstColumn="0" w:lastRowLastColumn="0"/>
               <w:rPr>
-                <w:sz w:val="22"/>
-                <w:szCs w:val="22"/>
-              </w:rPr>
-            </w:pPr>
-            <w:r>
-              <w:rPr>
-                <w:sz w:val="22"/>
-                <w:szCs w:val="22"/>
-              </w:rPr>
-              <w:t>32.40</w:t>
+                <w:sz w:val="20"/>
+                <w:szCs w:val="20"/>
+              </w:rPr>
+            </w:pPr>
+            <w:r>
+              <w:rPr>
+                <w:sz w:val="20"/>
+                <w:szCs w:val="20"/>
+              </w:rPr>
+              <w:t>32.06</w:t>
             </w:r>
           </w:p>
         </w:tc>
@@ -1624,35 +1623,14 @@
             <w:pPr>
               <w:cnfStyle w:val="000000000000" w:firstRow="0" w:lastRow="0" w:firstColumn="0" w:lastColumn="0" w:oddVBand="0" w:evenVBand="0" w:oddHBand="0" w:evenHBand="0" w:firstRowFirstColumn="0" w:firstRowLastColumn="0" w:lastRowFirstColumn="0" w:lastRowLastColumn="0"/>
               <w:rPr>
-                <w:sz w:val="22"/>
-                <w:szCs w:val="22"/>
-              </w:rPr>
-            </w:pPr>
-            <w:r>
-              <w:rPr>
-                <w:sz w:val="22"/>
-                <w:szCs w:val="22"/>
-              </w:rPr>
-              <w:t>230957568</w:t>
-            </w:r>
-          </w:p>
-        </w:tc>
-        <w:tc>
-          <w:tcPr>
-            <w:tcW w:w="0" w:type="auto"/>
-          </w:tcPr>
-          <w:p>
-            <w:pPr>
-              <w:cnfStyle w:val="000000000000" w:firstRow="0" w:lastRow="0" w:firstColumn="0" w:lastColumn="0" w:oddVBand="0" w:evenVBand="0" w:oddHBand="0" w:evenHBand="0" w:firstRowFirstColumn="0" w:firstRowLastColumn="0" w:lastRowFirstColumn="0" w:lastRowLastColumn="0"/>
-              <w:rPr>
-                <w:sz w:val="22"/>
-                <w:szCs w:val="22"/>
-              </w:rPr>
-            </w:pPr>
-            <w:r>
-              <w:rPr>
-                <w:sz w:val="22"/>
-                <w:szCs w:val="22"/>
+                <w:sz w:val="20"/>
+                <w:szCs w:val="20"/>
+              </w:rPr>
+            </w:pPr>
+            <w:r>
+              <w:rPr>
+                <w:sz w:val="20"/>
+                <w:szCs w:val="20"/>
               </w:rPr>
               <w:t>225954864</w:t>
             </w:r>
@@ -1675,7 +1653,28 @@
                 <w:sz w:val="22"/>
                 <w:szCs w:val="22"/>
               </w:rPr>
-              <w:t>140021248</w:t>
+              <w:t>225954864</w:t>
+            </w:r>
+          </w:p>
+        </w:tc>
+        <w:tc>
+          <w:tcPr>
+            <w:tcW w:w="0" w:type="auto"/>
+          </w:tcPr>
+          <w:p>
+            <w:pPr>
+              <w:cnfStyle w:val="000000000000" w:firstRow="0" w:lastRow="0" w:firstColumn="0" w:lastColumn="0" w:oddVBand="0" w:evenVBand="0" w:oddHBand="0" w:evenHBand="0" w:firstRowFirstColumn="0" w:firstRowLastColumn="0" w:lastRowFirstColumn="0" w:lastRowLastColumn="0"/>
+              <w:rPr>
+                <w:sz w:val="20"/>
+                <w:szCs w:val="20"/>
+              </w:rPr>
+            </w:pPr>
+            <w:r>
+              <w:rPr>
+                <w:sz w:val="20"/>
+                <w:szCs w:val="20"/>
+              </w:rPr>
+              <w:t>140492704</w:t>
             </w:r>
           </w:p>
         </w:tc>
@@ -1734,16 +1733,16 @@
             <w:pPr>
               <w:cnfStyle w:val="000000100000" w:firstRow="0" w:lastRow="0" w:firstColumn="0" w:lastColumn="0" w:oddVBand="0" w:evenVBand="0" w:oddHBand="1" w:evenHBand="0" w:firstRowFirstColumn="0" w:firstRowLastColumn="0" w:lastRowFirstColumn="0" w:lastRowLastColumn="0"/>
               <w:rPr>
-                <w:sz w:val="22"/>
-                <w:szCs w:val="22"/>
-              </w:rPr>
-            </w:pPr>
-            <w:r>
-              <w:rPr>
-                <w:sz w:val="22"/>
-                <w:szCs w:val="22"/>
-              </w:rPr>
-              <w:t>30.36</w:t>
+                <w:sz w:val="20"/>
+                <w:szCs w:val="20"/>
+              </w:rPr>
+            </w:pPr>
+            <w:r>
+              <w:rPr>
+                <w:sz w:val="20"/>
+                <w:szCs w:val="20"/>
+              </w:rPr>
+              <w:t>30.70</w:t>
             </w:r>
           </w:p>
         </w:tc>
@@ -1776,16 +1775,16 @@
             <w:pPr>
               <w:cnfStyle w:val="000000100000" w:firstRow="0" w:lastRow="0" w:firstColumn="0" w:lastColumn="0" w:oddVBand="0" w:evenVBand="0" w:oddHBand="1" w:evenHBand="0" w:firstRowFirstColumn="0" w:firstRowLastColumn="0" w:lastRowFirstColumn="0" w:lastRowLastColumn="0"/>
               <w:rPr>
-                <w:sz w:val="22"/>
-                <w:szCs w:val="22"/>
-              </w:rPr>
-            </w:pPr>
-            <w:r>
-              <w:rPr>
-                <w:sz w:val="22"/>
-                <w:szCs w:val="22"/>
-              </w:rPr>
-              <w:t>203330576</w:t>
+                <w:sz w:val="20"/>
+                <w:szCs w:val="20"/>
+              </w:rPr>
+            </w:pPr>
+            <w:r>
+              <w:rPr>
+                <w:sz w:val="20"/>
+                <w:szCs w:val="20"/>
+              </w:rPr>
+              <w:t>183604480</w:t>
             </w:r>
           </w:p>
         </w:tc>
@@ -1818,16 +1817,16 @@
             <w:pPr>
               <w:cnfStyle w:val="000000100000" w:firstRow="0" w:lastRow="0" w:firstColumn="0" w:lastColumn="0" w:oddVBand="0" w:evenVBand="0" w:oddHBand="1" w:evenHBand="0" w:firstRowFirstColumn="0" w:firstRowLastColumn="0" w:lastRowFirstColumn="0" w:lastRowLastColumn="0"/>
               <w:rPr>
-                <w:sz w:val="22"/>
-                <w:szCs w:val="22"/>
-              </w:rPr>
-            </w:pPr>
-            <w:r>
-              <w:rPr>
-                <w:sz w:val="22"/>
-                <w:szCs w:val="22"/>
-              </w:rPr>
-              <w:t>196823984</w:t>
+                <w:sz w:val="20"/>
+                <w:szCs w:val="20"/>
+              </w:rPr>
+            </w:pPr>
+            <w:r>
+              <w:rPr>
+                <w:sz w:val="20"/>
+                <w:szCs w:val="20"/>
+              </w:rPr>
+              <w:t>213939120</w:t>
             </w:r>
           </w:p>
         </w:tc>
@@ -1883,16 +1882,16 @@
             <w:pPr>
               <w:cnfStyle w:val="000000000000" w:firstRow="0" w:lastRow="0" w:firstColumn="0" w:lastColumn="0" w:oddVBand="0" w:evenVBand="0" w:oddHBand="0" w:evenHBand="0" w:firstRowFirstColumn="0" w:firstRowLastColumn="0" w:lastRowFirstColumn="0" w:lastRowLastColumn="0"/>
               <w:rPr>
-                <w:sz w:val="22"/>
-                <w:szCs w:val="22"/>
-              </w:rPr>
-            </w:pPr>
-            <w:r>
-              <w:rPr>
-                <w:sz w:val="22"/>
-                <w:szCs w:val="22"/>
-              </w:rPr>
-              <w:t>38.01</w:t>
+                <w:sz w:val="20"/>
+                <w:szCs w:val="20"/>
+              </w:rPr>
+            </w:pPr>
+            <w:r>
+              <w:rPr>
+                <w:sz w:val="20"/>
+                <w:szCs w:val="20"/>
+              </w:rPr>
+              <w:t>37.97</w:t>
             </w:r>
           </w:p>
         </w:tc>
@@ -1925,16 +1924,16 @@
             <w:pPr>
               <w:cnfStyle w:val="000000000000" w:firstRow="0" w:lastRow="0" w:firstColumn="0" w:lastColumn="0" w:oddVBand="0" w:evenVBand="0" w:oddHBand="0" w:evenHBand="0" w:firstRowFirstColumn="0" w:firstRowLastColumn="0" w:lastRowFirstColumn="0" w:lastRowLastColumn="0"/>
               <w:rPr>
-                <w:sz w:val="22"/>
-                <w:szCs w:val="22"/>
-              </w:rPr>
-            </w:pPr>
-            <w:r>
-              <w:rPr>
-                <w:sz w:val="22"/>
-                <w:szCs w:val="22"/>
-              </w:rPr>
-              <w:t>253190720</w:t>
+                <w:sz w:val="20"/>
+                <w:szCs w:val="20"/>
+              </w:rPr>
+            </w:pPr>
+            <w:r>
+              <w:rPr>
+                <w:sz w:val="20"/>
+                <w:szCs w:val="20"/>
+              </w:rPr>
+              <w:t>231925872</w:t>
             </w:r>
           </w:p>
         </w:tc>
@@ -1967,16 +1966,16 @@
             <w:pPr>
               <w:cnfStyle w:val="000000000000" w:firstRow="0" w:lastRow="0" w:firstColumn="0" w:lastColumn="0" w:oddVBand="0" w:evenVBand="0" w:oddHBand="0" w:evenHBand="0" w:firstRowFirstColumn="0" w:firstRowLastColumn="0" w:lastRowFirstColumn="0" w:lastRowLastColumn="0"/>
               <w:rPr>
-                <w:sz w:val="22"/>
-                <w:szCs w:val="22"/>
-              </w:rPr>
-            </w:pPr>
-            <w:r>
-              <w:rPr>
-                <w:sz w:val="22"/>
-                <w:szCs w:val="22"/>
-              </w:rPr>
-              <w:t>129186736</w:t>
+                <w:sz w:val="20"/>
+                <w:szCs w:val="20"/>
+              </w:rPr>
+            </w:pPr>
+            <w:r>
+              <w:rPr>
+                <w:sz w:val="20"/>
+                <w:szCs w:val="20"/>
+              </w:rPr>
+              <w:t>129516704</w:t>
             </w:r>
           </w:p>
         </w:tc>
@@ -2037,16 +2036,16 @@
             <w:pPr>
               <w:cnfStyle w:val="000000100000" w:firstRow="0" w:lastRow="0" w:firstColumn="0" w:lastColumn="0" w:oddVBand="0" w:evenVBand="0" w:oddHBand="1" w:evenHBand="0" w:firstRowFirstColumn="0" w:firstRowLastColumn="0" w:lastRowFirstColumn="0" w:lastRowLastColumn="0"/>
               <w:rPr>
-                <w:sz w:val="22"/>
-                <w:szCs w:val="22"/>
-              </w:rPr>
-            </w:pPr>
-            <w:r>
-              <w:rPr>
-                <w:sz w:val="22"/>
-                <w:szCs w:val="22"/>
-              </w:rPr>
-              <w:t>40.64</w:t>
+                <w:sz w:val="20"/>
+                <w:szCs w:val="20"/>
+              </w:rPr>
+            </w:pPr>
+            <w:r>
+              <w:rPr>
+                <w:sz w:val="20"/>
+                <w:szCs w:val="20"/>
+              </w:rPr>
+              <w:t>40.91</w:t>
             </w:r>
           </w:p>
         </w:tc>
@@ -2079,16 +2078,16 @@
             <w:pPr>
               <w:cnfStyle w:val="000000100000" w:firstRow="0" w:lastRow="0" w:firstColumn="0" w:lastColumn="0" w:oddVBand="0" w:evenVBand="0" w:oddHBand="1" w:evenHBand="0" w:firstRowFirstColumn="0" w:firstRowLastColumn="0" w:lastRowFirstColumn="0" w:lastRowLastColumn="0"/>
               <w:rPr>
-                <w:sz w:val="22"/>
-                <w:szCs w:val="22"/>
-              </w:rPr>
-            </w:pPr>
-            <w:r>
-              <w:rPr>
-                <w:sz w:val="22"/>
-                <w:szCs w:val="22"/>
-              </w:rPr>
-              <w:t>318571424</w:t>
+                <w:sz w:val="20"/>
+                <w:szCs w:val="20"/>
+              </w:rPr>
+            </w:pPr>
+            <w:r>
+              <w:rPr>
+                <w:sz w:val="20"/>
+                <w:szCs w:val="20"/>
+              </w:rPr>
+              <w:t>327941184</w:t>
             </w:r>
           </w:p>
         </w:tc>
@@ -2121,16 +2120,16 @@
             <w:pPr>
               <w:cnfStyle w:val="000000100000" w:firstRow="0" w:lastRow="0" w:firstColumn="0" w:lastColumn="0" w:oddVBand="0" w:evenVBand="0" w:oddHBand="1" w:evenHBand="0" w:firstRowFirstColumn="0" w:firstRowLastColumn="0" w:lastRowFirstColumn="0" w:lastRowLastColumn="0"/>
               <w:rPr>
-                <w:sz w:val="22"/>
-                <w:szCs w:val="22"/>
-              </w:rPr>
-            </w:pPr>
-            <w:r>
-              <w:rPr>
-                <w:sz w:val="22"/>
-                <w:szCs w:val="22"/>
-              </w:rPr>
-              <w:t>337878784</w:t>
+                <w:sz w:val="20"/>
+                <w:szCs w:val="20"/>
+              </w:rPr>
+            </w:pPr>
+            <w:r>
+              <w:rPr>
+                <w:sz w:val="20"/>
+                <w:szCs w:val="20"/>
+              </w:rPr>
+              <w:t>412962976</w:t>
             </w:r>
           </w:p>
         </w:tc>
@@ -2186,16 +2185,16 @@
             <w:pPr>
               <w:cnfStyle w:val="000000000000" w:firstRow="0" w:lastRow="0" w:firstColumn="0" w:lastColumn="0" w:oddVBand="0" w:evenVBand="0" w:oddHBand="0" w:evenHBand="0" w:firstRowFirstColumn="0" w:firstRowLastColumn="0" w:lastRowFirstColumn="0" w:lastRowLastColumn="0"/>
               <w:rPr>
-                <w:sz w:val="22"/>
-                <w:szCs w:val="22"/>
-              </w:rPr>
-            </w:pPr>
-            <w:r>
-              <w:rPr>
-                <w:sz w:val="22"/>
-                <w:szCs w:val="22"/>
-              </w:rPr>
-              <w:t>-0.53</w:t>
+                <w:sz w:val="20"/>
+                <w:szCs w:val="20"/>
+              </w:rPr>
+            </w:pPr>
+            <w:r>
+              <w:rPr>
+                <w:sz w:val="20"/>
+                <w:szCs w:val="20"/>
+              </w:rPr>
+              <w:t>-0.54</w:t>
             </w:r>
           </w:p>
         </w:tc>
@@ -2228,16 +2227,16 @@
             <w:pPr>
               <w:cnfStyle w:val="000000000000" w:firstRow="0" w:lastRow="0" w:firstColumn="0" w:lastColumn="0" w:oddVBand="0" w:evenVBand="0" w:oddHBand="0" w:evenHBand="0" w:firstRowFirstColumn="0" w:firstRowLastColumn="0" w:lastRowFirstColumn="0" w:lastRowLastColumn="0"/>
               <w:rPr>
-                <w:sz w:val="22"/>
-                <w:szCs w:val="22"/>
-              </w:rPr>
-            </w:pPr>
-            <w:r>
-              <w:rPr>
-                <w:sz w:val="22"/>
-                <w:szCs w:val="22"/>
-              </w:rPr>
-              <w:t>843102720</w:t>
+                <w:sz w:val="20"/>
+                <w:szCs w:val="20"/>
+              </w:rPr>
+            </w:pPr>
+            <w:r>
+              <w:rPr>
+                <w:sz w:val="20"/>
+                <w:szCs w:val="20"/>
+              </w:rPr>
+              <w:t>799305216</w:t>
             </w:r>
           </w:p>
         </w:tc>
@@ -2270,14 +2269,14 @@
             <w:pPr>
               <w:cnfStyle w:val="000000000000" w:firstRow="0" w:lastRow="0" w:firstColumn="0" w:lastColumn="0" w:oddVBand="0" w:evenVBand="0" w:oddHBand="0" w:evenHBand="0" w:firstRowFirstColumn="0" w:firstRowLastColumn="0" w:lastRowFirstColumn="0" w:lastRowLastColumn="0"/>
               <w:rPr>
-                <w:sz w:val="22"/>
-                <w:szCs w:val="22"/>
-              </w:rPr>
-            </w:pPr>
-            <w:r>
-              <w:rPr>
-                <w:sz w:val="22"/>
-                <w:szCs w:val="22"/>
+                <w:sz w:val="20"/>
+                <w:szCs w:val="20"/>
+              </w:rPr>
+            </w:pPr>
+            <w:r>
+              <w:rPr>
+                <w:sz w:val="20"/>
+                <w:szCs w:val="20"/>
               </w:rPr>
               <w:t>24618600448</w:t>
             </w:r>
@@ -2340,16 +2339,16 @@
             <w:pPr>
               <w:cnfStyle w:val="000000100000" w:firstRow="0" w:lastRow="0" w:firstColumn="0" w:lastColumn="0" w:oddVBand="0" w:evenVBand="0" w:oddHBand="1" w:evenHBand="0" w:firstRowFirstColumn="0" w:firstRowLastColumn="0" w:lastRowFirstColumn="0" w:lastRowLastColumn="0"/>
               <w:rPr>
-                <w:sz w:val="22"/>
-                <w:szCs w:val="22"/>
-              </w:rPr>
-            </w:pPr>
-            <w:r>
-              <w:rPr>
-                <w:sz w:val="22"/>
-                <w:szCs w:val="22"/>
-              </w:rPr>
-              <w:t>6.78</w:t>
+                <w:sz w:val="20"/>
+                <w:szCs w:val="20"/>
+              </w:rPr>
+            </w:pPr>
+            <w:r>
+              <w:rPr>
+                <w:sz w:val="20"/>
+                <w:szCs w:val="20"/>
+              </w:rPr>
+              <w:t>6.90</w:t>
             </w:r>
           </w:p>
         </w:tc>
@@ -2382,16 +2381,16 @@
             <w:pPr>
               <w:cnfStyle w:val="000000100000" w:firstRow="0" w:lastRow="0" w:firstColumn="0" w:lastColumn="0" w:oddVBand="0" w:evenVBand="0" w:oddHBand="1" w:evenHBand="0" w:firstRowFirstColumn="0" w:firstRowLastColumn="0" w:lastRowFirstColumn="0" w:lastRowLastColumn="0"/>
               <w:rPr>
-                <w:sz w:val="22"/>
-                <w:szCs w:val="22"/>
-              </w:rPr>
-            </w:pPr>
-            <w:r>
-              <w:rPr>
-                <w:sz w:val="22"/>
-                <w:szCs w:val="22"/>
-              </w:rPr>
-              <w:t>217992640</w:t>
+                <w:sz w:val="20"/>
+                <w:szCs w:val="20"/>
+              </w:rPr>
+            </w:pPr>
+            <w:r>
+              <w:rPr>
+                <w:sz w:val="20"/>
+                <w:szCs w:val="20"/>
+              </w:rPr>
+              <w:t>193771248</w:t>
             </w:r>
           </w:p>
         </w:tc>
@@ -2424,16 +2423,16 @@
             <w:pPr>
               <w:cnfStyle w:val="000000100000" w:firstRow="0" w:lastRow="0" w:firstColumn="0" w:lastColumn="0" w:oddVBand="0" w:evenVBand="0" w:oddHBand="1" w:evenHBand="0" w:firstRowFirstColumn="0" w:firstRowLastColumn="0" w:lastRowFirstColumn="0" w:lastRowLastColumn="0"/>
               <w:rPr>
-                <w:sz w:val="22"/>
-                <w:szCs w:val="22"/>
-              </w:rPr>
-            </w:pPr>
-            <w:r>
-              <w:rPr>
-                <w:sz w:val="22"/>
-                <w:szCs w:val="22"/>
-              </w:rPr>
-              <w:t>620879552</w:t>
+                <w:sz w:val="20"/>
+                <w:szCs w:val="20"/>
+              </w:rPr>
+            </w:pPr>
+            <w:r>
+              <w:rPr>
+                <w:sz w:val="20"/>
+                <w:szCs w:val="20"/>
+              </w:rPr>
+              <w:t>624147328</w:t>
             </w:r>
           </w:p>
         </w:tc>
@@ -2491,16 +2490,16 @@
             <w:pPr>
               <w:cnfStyle w:val="000000000000" w:firstRow="0" w:lastRow="0" w:firstColumn="0" w:lastColumn="0" w:oddVBand="0" w:evenVBand="0" w:oddHBand="0" w:evenHBand="0" w:firstRowFirstColumn="0" w:firstRowLastColumn="0" w:lastRowFirstColumn="0" w:lastRowLastColumn="0"/>
               <w:rPr>
-                <w:sz w:val="22"/>
-                <w:szCs w:val="22"/>
-              </w:rPr>
-            </w:pPr>
-            <w:r>
-              <w:rPr>
-                <w:sz w:val="22"/>
-                <w:szCs w:val="22"/>
-              </w:rPr>
-              <w:t>42.43</w:t>
+                <w:sz w:val="20"/>
+                <w:szCs w:val="20"/>
+              </w:rPr>
+            </w:pPr>
+            <w:r>
+              <w:rPr>
+                <w:sz w:val="20"/>
+                <w:szCs w:val="20"/>
+              </w:rPr>
+              <w:t>43.21</w:t>
             </w:r>
           </w:p>
         </w:tc>
@@ -2533,16 +2532,16 @@
             <w:pPr>
               <w:cnfStyle w:val="000000000000" w:firstRow="0" w:lastRow="0" w:firstColumn="0" w:lastColumn="0" w:oddVBand="0" w:evenVBand="0" w:oddHBand="0" w:evenHBand="0" w:firstRowFirstColumn="0" w:firstRowLastColumn="0" w:lastRowFirstColumn="0" w:lastRowLastColumn="0"/>
               <w:rPr>
-                <w:sz w:val="22"/>
-                <w:szCs w:val="22"/>
-              </w:rPr>
-            </w:pPr>
-            <w:r>
-              <w:rPr>
-                <w:sz w:val="22"/>
-                <w:szCs w:val="22"/>
-              </w:rPr>
-              <w:t>338272736</w:t>
+                <w:sz w:val="20"/>
+                <w:szCs w:val="20"/>
+              </w:rPr>
+            </w:pPr>
+            <w:r>
+              <w:rPr>
+                <w:sz w:val="20"/>
+                <w:szCs w:val="20"/>
+              </w:rPr>
+              <w:t>310083328</w:t>
             </w:r>
           </w:p>
         </w:tc>
@@ -2575,14 +2574,14 @@
             <w:pPr>
               <w:cnfStyle w:val="000000000000" w:firstRow="0" w:lastRow="0" w:firstColumn="0" w:lastColumn="0" w:oddVBand="0" w:evenVBand="0" w:oddHBand="0" w:evenHBand="0" w:firstRowFirstColumn="0" w:firstRowLastColumn="0" w:lastRowFirstColumn="0" w:lastRowLastColumn="0"/>
               <w:rPr>
-                <w:sz w:val="22"/>
-                <w:szCs w:val="22"/>
-              </w:rPr>
-            </w:pPr>
-            <w:r>
-              <w:rPr>
-                <w:sz w:val="22"/>
-                <w:szCs w:val="22"/>
+                <w:sz w:val="20"/>
+                <w:szCs w:val="20"/>
+              </w:rPr>
+            </w:pPr>
+            <w:r>
+              <w:rPr>
+                <w:sz w:val="20"/>
+                <w:szCs w:val="20"/>
               </w:rPr>
               <w:t>465124992</w:t>
             </w:r>
@@ -2643,16 +2642,16 @@
             <w:pPr>
               <w:cnfStyle w:val="000000100000" w:firstRow="0" w:lastRow="0" w:firstColumn="0" w:lastColumn="0" w:oddVBand="0" w:evenVBand="0" w:oddHBand="1" w:evenHBand="0" w:firstRowFirstColumn="0" w:firstRowLastColumn="0" w:lastRowFirstColumn="0" w:lastRowLastColumn="0"/>
               <w:rPr>
-                <w:sz w:val="22"/>
-                <w:szCs w:val="22"/>
-              </w:rPr>
-            </w:pPr>
-            <w:r>
-              <w:rPr>
-                <w:sz w:val="22"/>
-                <w:szCs w:val="22"/>
-              </w:rPr>
-              <w:t>58.63</w:t>
+                <w:sz w:val="20"/>
+                <w:szCs w:val="20"/>
+              </w:rPr>
+            </w:pPr>
+            <w:r>
+              <w:rPr>
+                <w:sz w:val="20"/>
+                <w:szCs w:val="20"/>
+              </w:rPr>
+              <w:t>62.76</w:t>
             </w:r>
           </w:p>
         </w:tc>
@@ -2685,16 +2684,16 @@
             <w:pPr>
               <w:cnfStyle w:val="000000100000" w:firstRow="0" w:lastRow="0" w:firstColumn="0" w:lastColumn="0" w:oddVBand="0" w:evenVBand="0" w:oddHBand="1" w:evenHBand="0" w:firstRowFirstColumn="0" w:firstRowLastColumn="0" w:lastRowFirstColumn="0" w:lastRowLastColumn="0"/>
               <w:rPr>
-                <w:sz w:val="22"/>
-                <w:szCs w:val="22"/>
-              </w:rPr>
-            </w:pPr>
-            <w:r>
-              <w:rPr>
-                <w:sz w:val="22"/>
-                <w:szCs w:val="22"/>
-              </w:rPr>
-              <w:t>347534272</w:t>
+                <w:sz w:val="20"/>
+                <w:szCs w:val="20"/>
+              </w:rPr>
+            </w:pPr>
+            <w:r>
+              <w:rPr>
+                <w:sz w:val="20"/>
+                <w:szCs w:val="20"/>
+              </w:rPr>
+              <w:t>333790592</w:t>
             </w:r>
           </w:p>
         </w:tc>
@@ -2727,16 +2726,16 @@
             <w:pPr>
               <w:cnfStyle w:val="000000100000" w:firstRow="0" w:lastRow="0" w:firstColumn="0" w:lastColumn="0" w:oddVBand="0" w:evenVBand="0" w:oddHBand="1" w:evenHBand="0" w:firstRowFirstColumn="0" w:firstRowLastColumn="0" w:lastRowFirstColumn="0" w:lastRowLastColumn="0"/>
               <w:rPr>
-                <w:sz w:val="22"/>
-                <w:szCs w:val="22"/>
-              </w:rPr>
-            </w:pPr>
-            <w:r>
-              <w:rPr>
-                <w:sz w:val="22"/>
-                <w:szCs w:val="22"/>
-              </w:rPr>
-              <w:t>402243776</w:t>
+                <w:sz w:val="20"/>
+                <w:szCs w:val="20"/>
+              </w:rPr>
+            </w:pPr>
+            <w:r>
+              <w:rPr>
+                <w:sz w:val="20"/>
+                <w:szCs w:val="20"/>
+              </w:rPr>
+              <w:t>530795872</w:t>
             </w:r>
           </w:p>
         </w:tc>
@@ -2792,16 +2791,16 @@
             <w:pPr>
               <w:cnfStyle w:val="000000000000" w:firstRow="0" w:lastRow="0" w:firstColumn="0" w:lastColumn="0" w:oddVBand="0" w:evenVBand="0" w:oddHBand="0" w:evenHBand="0" w:firstRowFirstColumn="0" w:firstRowLastColumn="0" w:lastRowFirstColumn="0" w:lastRowLastColumn="0"/>
               <w:rPr>
-                <w:sz w:val="22"/>
-                <w:szCs w:val="22"/>
-              </w:rPr>
-            </w:pPr>
-            <w:r>
-              <w:rPr>
-                <w:sz w:val="22"/>
-                <w:szCs w:val="22"/>
-              </w:rPr>
-              <w:t>36.59</w:t>
+                <w:sz w:val="20"/>
+                <w:szCs w:val="20"/>
+              </w:rPr>
+            </w:pPr>
+            <w:r>
+              <w:rPr>
+                <w:sz w:val="20"/>
+                <w:szCs w:val="20"/>
+              </w:rPr>
+              <w:t>36.49</w:t>
             </w:r>
           </w:p>
         </w:tc>
@@ -2834,16 +2833,16 @@
             <w:pPr>
               <w:cnfStyle w:val="000000000000" w:firstRow="0" w:lastRow="0" w:firstColumn="0" w:lastColumn="0" w:oddVBand="0" w:evenVBand="0" w:oddHBand="0" w:evenHBand="0" w:firstRowFirstColumn="0" w:firstRowLastColumn="0" w:lastRowFirstColumn="0" w:lastRowLastColumn="0"/>
               <w:rPr>
-                <w:sz w:val="22"/>
-                <w:szCs w:val="22"/>
-              </w:rPr>
-            </w:pPr>
-            <w:r>
-              <w:rPr>
-                <w:sz w:val="22"/>
-                <w:szCs w:val="22"/>
-              </w:rPr>
-              <w:t>252816336</w:t>
+                <w:sz w:val="20"/>
+                <w:szCs w:val="20"/>
+              </w:rPr>
+            </w:pPr>
+            <w:r>
+              <w:rPr>
+                <w:sz w:val="20"/>
+                <w:szCs w:val="20"/>
+              </w:rPr>
+              <w:t>251475552</w:t>
             </w:r>
           </w:p>
         </w:tc>
@@ -2876,16 +2875,16 @@
             <w:pPr>
               <w:cnfStyle w:val="000000000000" w:firstRow="0" w:lastRow="0" w:firstColumn="0" w:lastColumn="0" w:oddVBand="0" w:evenVBand="0" w:oddHBand="0" w:evenHBand="0" w:firstRowFirstColumn="0" w:firstRowLastColumn="0" w:lastRowFirstColumn="0" w:lastRowLastColumn="0"/>
               <w:rPr>
-                <w:sz w:val="22"/>
-                <w:szCs w:val="22"/>
-              </w:rPr>
-            </w:pPr>
-            <w:r>
-              <w:rPr>
-                <w:sz w:val="22"/>
-                <w:szCs w:val="22"/>
-              </w:rPr>
-              <w:t>137131744</w:t>
+                <w:sz w:val="20"/>
+                <w:szCs w:val="20"/>
+              </w:rPr>
+            </w:pPr>
+            <w:r>
+              <w:rPr>
+                <w:sz w:val="20"/>
+                <w:szCs w:val="20"/>
+              </w:rPr>
+              <w:t>155465936</w:t>
             </w:r>
           </w:p>
         </w:tc>
@@ -2946,16 +2945,16 @@
             <w:pPr>
               <w:cnfStyle w:val="000000100000" w:firstRow="0" w:lastRow="0" w:firstColumn="0" w:lastColumn="0" w:oddVBand="0" w:evenVBand="0" w:oddHBand="1" w:evenHBand="0" w:firstRowFirstColumn="0" w:firstRowLastColumn="0" w:lastRowFirstColumn="0" w:lastRowLastColumn="0"/>
               <w:rPr>
-                <w:sz w:val="22"/>
-                <w:szCs w:val="22"/>
-              </w:rPr>
-            </w:pPr>
-            <w:r>
-              <w:rPr>
-                <w:sz w:val="22"/>
-                <w:szCs w:val="22"/>
-              </w:rPr>
-              <w:t>27.81</w:t>
+                <w:sz w:val="20"/>
+                <w:szCs w:val="20"/>
+              </w:rPr>
+            </w:pPr>
+            <w:r>
+              <w:rPr>
+                <w:sz w:val="20"/>
+                <w:szCs w:val="20"/>
+              </w:rPr>
+              <w:t>29.52</w:t>
             </w:r>
           </w:p>
         </w:tc>
@@ -2988,16 +2987,16 @@
             <w:pPr>
               <w:cnfStyle w:val="000000100000" w:firstRow="0" w:lastRow="0" w:firstColumn="0" w:lastColumn="0" w:oddVBand="0" w:evenVBand="0" w:oddHBand="1" w:evenHBand="0" w:firstRowFirstColumn="0" w:firstRowLastColumn="0" w:lastRowFirstColumn="0" w:lastRowLastColumn="0"/>
               <w:rPr>
-                <w:sz w:val="22"/>
-                <w:szCs w:val="22"/>
-              </w:rPr>
-            </w:pPr>
-            <w:r>
-              <w:rPr>
-                <w:sz w:val="22"/>
-                <w:szCs w:val="22"/>
-              </w:rPr>
-              <w:t>190306016</w:t>
+                <w:sz w:val="20"/>
+                <w:szCs w:val="20"/>
+              </w:rPr>
+            </w:pPr>
+            <w:r>
+              <w:rPr>
+                <w:sz w:val="20"/>
+                <w:szCs w:val="20"/>
+              </w:rPr>
+              <w:t>190818592</w:t>
             </w:r>
           </w:p>
         </w:tc>
@@ -3030,16 +3029,16 @@
             <w:pPr>
               <w:cnfStyle w:val="000000100000" w:firstRow="0" w:lastRow="0" w:firstColumn="0" w:lastColumn="0" w:oddVBand="0" w:evenVBand="0" w:oddHBand="1" w:evenHBand="0" w:firstRowFirstColumn="0" w:firstRowLastColumn="0" w:lastRowFirstColumn="0" w:lastRowLastColumn="0"/>
               <w:rPr>
-                <w:sz w:val="22"/>
-                <w:szCs w:val="22"/>
-              </w:rPr>
-            </w:pPr>
-            <w:r>
-              <w:rPr>
-                <w:sz w:val="22"/>
-                <w:szCs w:val="22"/>
-              </w:rPr>
-              <w:t>311613184</w:t>
+                <w:sz w:val="20"/>
+                <w:szCs w:val="20"/>
+              </w:rPr>
+            </w:pPr>
+            <w:r>
+              <w:rPr>
+                <w:sz w:val="20"/>
+                <w:szCs w:val="20"/>
+              </w:rPr>
+              <w:t>390147232</w:t>
             </w:r>
           </w:p>
         </w:tc>
@@ -3097,16 +3096,16 @@
             <w:pPr>
               <w:cnfStyle w:val="000000000000" w:firstRow="0" w:lastRow="0" w:firstColumn="0" w:lastColumn="0" w:oddVBand="0" w:evenVBand="0" w:oddHBand="0" w:evenHBand="0" w:firstRowFirstColumn="0" w:firstRowLastColumn="0" w:lastRowFirstColumn="0" w:lastRowLastColumn="0"/>
               <w:rPr>
-                <w:sz w:val="22"/>
-                <w:szCs w:val="22"/>
-              </w:rPr>
-            </w:pPr>
-            <w:r>
-              <w:rPr>
-                <w:sz w:val="22"/>
-                <w:szCs w:val="22"/>
-              </w:rPr>
-              <w:t>45.25</w:t>
+                <w:sz w:val="20"/>
+                <w:szCs w:val="20"/>
+              </w:rPr>
+            </w:pPr>
+            <w:r>
+              <w:rPr>
+                <w:sz w:val="20"/>
+                <w:szCs w:val="20"/>
+              </w:rPr>
+              <w:t>45.13</w:t>
             </w:r>
           </w:p>
         </w:tc>
@@ -3139,16 +3138,16 @@
             <w:pPr>
               <w:cnfStyle w:val="000000000000" w:firstRow="0" w:lastRow="0" w:firstColumn="0" w:lastColumn="0" w:oddVBand="0" w:evenVBand="0" w:oddHBand="0" w:evenHBand="0" w:firstRowFirstColumn="0" w:firstRowLastColumn="0" w:lastRowFirstColumn="0" w:lastRowLastColumn="0"/>
               <w:rPr>
-                <w:sz w:val="22"/>
-                <w:szCs w:val="22"/>
-              </w:rPr>
-            </w:pPr>
-            <w:r>
-              <w:rPr>
-                <w:sz w:val="22"/>
-                <w:szCs w:val="22"/>
-              </w:rPr>
-              <w:t>188929472</w:t>
+                <w:sz w:val="20"/>
+                <w:szCs w:val="20"/>
+              </w:rPr>
+            </w:pPr>
+            <w:r>
+              <w:rPr>
+                <w:sz w:val="20"/>
+                <w:szCs w:val="20"/>
+              </w:rPr>
+              <w:t>218007296</w:t>
             </w:r>
           </w:p>
         </w:tc>
@@ -3181,16 +3180,16 @@
             <w:pPr>
               <w:cnfStyle w:val="000000000000" w:firstRow="0" w:lastRow="0" w:firstColumn="0" w:lastColumn="0" w:oddVBand="0" w:evenVBand="0" w:oddHBand="0" w:evenHBand="0" w:firstRowFirstColumn="0" w:firstRowLastColumn="0" w:lastRowFirstColumn="0" w:lastRowLastColumn="0"/>
               <w:rPr>
-                <w:sz w:val="22"/>
-                <w:szCs w:val="22"/>
-              </w:rPr>
-            </w:pPr>
-            <w:r>
-              <w:rPr>
-                <w:sz w:val="22"/>
-                <w:szCs w:val="22"/>
-              </w:rPr>
-              <w:t>589590464</w:t>
+                <w:sz w:val="20"/>
+                <w:szCs w:val="20"/>
+              </w:rPr>
+            </w:pPr>
+            <w:r>
+              <w:rPr>
+                <w:sz w:val="20"/>
+                <w:szCs w:val="20"/>
+              </w:rPr>
+              <w:t>582801216</w:t>
             </w:r>
           </w:p>
         </w:tc>
@@ -3251,16 +3250,16 @@
             <w:pPr>
               <w:cnfStyle w:val="000000100000" w:firstRow="0" w:lastRow="0" w:firstColumn="0" w:lastColumn="0" w:oddVBand="0" w:evenVBand="0" w:oddHBand="1" w:evenHBand="0" w:firstRowFirstColumn="0" w:firstRowLastColumn="0" w:lastRowFirstColumn="0" w:lastRowLastColumn="0"/>
               <w:rPr>
-                <w:sz w:val="22"/>
-                <w:szCs w:val="22"/>
-              </w:rPr>
-            </w:pPr>
-            <w:r>
-              <w:rPr>
-                <w:sz w:val="22"/>
-                <w:szCs w:val="22"/>
-              </w:rPr>
-              <w:t>55.34</w:t>
+                <w:sz w:val="20"/>
+                <w:szCs w:val="20"/>
+              </w:rPr>
+            </w:pPr>
+            <w:r>
+              <w:rPr>
+                <w:sz w:val="20"/>
+                <w:szCs w:val="20"/>
+              </w:rPr>
+              <w:t>57.13</w:t>
             </w:r>
           </w:p>
         </w:tc>
@@ -3293,16 +3292,16 @@
             <w:pPr>
               <w:cnfStyle w:val="000000100000" w:firstRow="0" w:lastRow="0" w:firstColumn="0" w:lastColumn="0" w:oddVBand="0" w:evenVBand="0" w:oddHBand="1" w:evenHBand="0" w:firstRowFirstColumn="0" w:firstRowLastColumn="0" w:lastRowFirstColumn="0" w:lastRowLastColumn="0"/>
               <w:rPr>
-                <w:sz w:val="22"/>
-                <w:szCs w:val="22"/>
-              </w:rPr>
-            </w:pPr>
-            <w:r>
-              <w:rPr>
-                <w:sz w:val="22"/>
-                <w:szCs w:val="22"/>
-              </w:rPr>
-              <w:t>161345664</w:t>
+                <w:sz w:val="20"/>
+                <w:szCs w:val="20"/>
+              </w:rPr>
+            </w:pPr>
+            <w:r>
+              <w:rPr>
+                <w:sz w:val="20"/>
+                <w:szCs w:val="20"/>
+              </w:rPr>
+              <w:t>180848928</w:t>
             </w:r>
           </w:p>
         </w:tc>
@@ -3335,16 +3334,16 @@
             <w:pPr>
               <w:cnfStyle w:val="000000100000" w:firstRow="0" w:lastRow="0" w:firstColumn="0" w:lastColumn="0" w:oddVBand="0" w:evenVBand="0" w:oddHBand="1" w:evenHBand="0" w:firstRowFirstColumn="0" w:firstRowLastColumn="0" w:lastRowFirstColumn="0" w:lastRowLastColumn="0"/>
               <w:rPr>
-                <w:sz w:val="22"/>
-                <w:szCs w:val="22"/>
-              </w:rPr>
-            </w:pPr>
-            <w:r>
-              <w:rPr>
-                <w:sz w:val="22"/>
-                <w:szCs w:val="22"/>
-              </w:rPr>
-              <w:t>203686288</w:t>
+                <w:sz w:val="20"/>
+                <w:szCs w:val="20"/>
+              </w:rPr>
+            </w:pPr>
+            <w:r>
+              <w:rPr>
+                <w:sz w:val="20"/>
+                <w:szCs w:val="20"/>
+              </w:rPr>
+              <w:t>263990400</w:t>
             </w:r>
           </w:p>
         </w:tc>
@@ -3402,16 +3401,16 @@
             <w:pPr>
               <w:cnfStyle w:val="000000000000" w:firstRow="0" w:lastRow="0" w:firstColumn="0" w:lastColumn="0" w:oddVBand="0" w:evenVBand="0" w:oddHBand="0" w:evenHBand="0" w:firstRowFirstColumn="0" w:firstRowLastColumn="0" w:lastRowFirstColumn="0" w:lastRowLastColumn="0"/>
               <w:rPr>
-                <w:sz w:val="22"/>
-                <w:szCs w:val="22"/>
-              </w:rPr>
-            </w:pPr>
-            <w:r>
-              <w:rPr>
-                <w:sz w:val="22"/>
-                <w:szCs w:val="22"/>
-              </w:rPr>
-              <w:t>13.00</w:t>
+                <w:sz w:val="20"/>
+                <w:szCs w:val="20"/>
+              </w:rPr>
+            </w:pPr>
+            <w:r>
+              <w:rPr>
+                <w:sz w:val="20"/>
+                <w:szCs w:val="20"/>
+              </w:rPr>
+              <w:t>12.82</w:t>
             </w:r>
           </w:p>
         </w:tc>
@@ -3444,16 +3443,16 @@
             <w:pPr>
               <w:cnfStyle w:val="000000000000" w:firstRow="0" w:lastRow="0" w:firstColumn="0" w:lastColumn="0" w:oddVBand="0" w:evenVBand="0" w:oddHBand="0" w:evenHBand="0" w:firstRowFirstColumn="0" w:firstRowLastColumn="0" w:lastRowFirstColumn="0" w:lastRowLastColumn="0"/>
               <w:rPr>
-                <w:sz w:val="22"/>
-                <w:szCs w:val="22"/>
-              </w:rPr>
-            </w:pPr>
-            <w:r>
-              <w:rPr>
-                <w:sz w:val="22"/>
-                <w:szCs w:val="22"/>
-              </w:rPr>
-              <w:t>137252192</w:t>
+                <w:sz w:val="20"/>
+                <w:szCs w:val="20"/>
+              </w:rPr>
+            </w:pPr>
+            <w:r>
+              <w:rPr>
+                <w:sz w:val="20"/>
+                <w:szCs w:val="20"/>
+              </w:rPr>
+              <w:t>157377264</w:t>
             </w:r>
           </w:p>
         </w:tc>
@@ -3486,16 +3485,16 @@
             <w:pPr>
               <w:cnfStyle w:val="000000000000" w:firstRow="0" w:lastRow="0" w:firstColumn="0" w:lastColumn="0" w:oddVBand="0" w:evenVBand="0" w:oddHBand="0" w:evenHBand="0" w:firstRowFirstColumn="0" w:firstRowLastColumn="0" w:lastRowFirstColumn="0" w:lastRowLastColumn="0"/>
               <w:rPr>
-                <w:sz w:val="22"/>
-                <w:szCs w:val="22"/>
-              </w:rPr>
-            </w:pPr>
-            <w:r>
-              <w:rPr>
-                <w:sz w:val="22"/>
-                <w:szCs w:val="22"/>
-              </w:rPr>
-              <w:t>267521504</w:t>
+                <w:sz w:val="20"/>
+                <w:szCs w:val="20"/>
+              </w:rPr>
+            </w:pPr>
+            <w:r>
+              <w:rPr>
+                <w:sz w:val="20"/>
+                <w:szCs w:val="20"/>
+              </w:rPr>
+              <w:t>325771360</w:t>
             </w:r>
           </w:p>
         </w:tc>
@@ -3556,16 +3555,16 @@
             <w:pPr>
               <w:cnfStyle w:val="000000100000" w:firstRow="0" w:lastRow="0" w:firstColumn="0" w:lastColumn="0" w:oddVBand="0" w:evenVBand="0" w:oddHBand="1" w:evenHBand="0" w:firstRowFirstColumn="0" w:firstRowLastColumn="0" w:lastRowFirstColumn="0" w:lastRowLastColumn="0"/>
               <w:rPr>
-                <w:sz w:val="22"/>
-                <w:szCs w:val="22"/>
-              </w:rPr>
-            </w:pPr>
-            <w:r>
-              <w:rPr>
-                <w:sz w:val="22"/>
-                <w:szCs w:val="22"/>
-              </w:rPr>
-              <w:t>1.42</w:t>
+                <w:sz w:val="20"/>
+                <w:szCs w:val="20"/>
+              </w:rPr>
+            </w:pPr>
+            <w:r>
+              <w:rPr>
+                <w:sz w:val="20"/>
+                <w:szCs w:val="20"/>
+              </w:rPr>
+              <w:t>1.39</w:t>
             </w:r>
           </w:p>
         </w:tc>
@@ -3598,16 +3597,16 @@
             <w:pPr>
               <w:cnfStyle w:val="000000100000" w:firstRow="0" w:lastRow="0" w:firstColumn="0" w:lastColumn="0" w:oddVBand="0" w:evenVBand="0" w:oddHBand="1" w:evenHBand="0" w:firstRowFirstColumn="0" w:firstRowLastColumn="0" w:lastRowFirstColumn="0" w:lastRowLastColumn="0"/>
               <w:rPr>
-                <w:sz w:val="22"/>
-                <w:szCs w:val="22"/>
-              </w:rPr>
-            </w:pPr>
-            <w:r>
-              <w:rPr>
-                <w:sz w:val="22"/>
-                <w:szCs w:val="22"/>
-              </w:rPr>
-              <w:t>218503488</w:t>
+                <w:sz w:val="20"/>
+                <w:szCs w:val="20"/>
+              </w:rPr>
+            </w:pPr>
+            <w:r>
+              <w:rPr>
+                <w:sz w:val="20"/>
+                <w:szCs w:val="20"/>
+              </w:rPr>
+              <w:t>211138912</w:t>
             </w:r>
           </w:p>
         </w:tc>
@@ -3640,16 +3639,16 @@
             <w:pPr>
               <w:cnfStyle w:val="000000100000" w:firstRow="0" w:lastRow="0" w:firstColumn="0" w:lastColumn="0" w:oddVBand="0" w:evenVBand="0" w:oddHBand="1" w:evenHBand="0" w:firstRowFirstColumn="0" w:firstRowLastColumn="0" w:lastRowFirstColumn="0" w:lastRowLastColumn="0"/>
               <w:rPr>
-                <w:sz w:val="22"/>
-                <w:szCs w:val="22"/>
-              </w:rPr>
-            </w:pPr>
-            <w:r>
-              <w:rPr>
-                <w:sz w:val="22"/>
-                <w:szCs w:val="22"/>
-              </w:rPr>
-              <w:t>1917794944</w:t>
+                <w:sz w:val="20"/>
+                <w:szCs w:val="20"/>
+              </w:rPr>
+            </w:pPr>
+            <w:r>
+              <w:rPr>
+                <w:sz w:val="20"/>
+                <w:szCs w:val="20"/>
+              </w:rPr>
+              <w:t>2146803840</w:t>
             </w:r>
           </w:p>
         </w:tc>
@@ -3705,16 +3704,16 @@
             <w:pPr>
               <w:cnfStyle w:val="000000000000" w:firstRow="0" w:lastRow="0" w:firstColumn="0" w:lastColumn="0" w:oddVBand="0" w:evenVBand="0" w:oddHBand="0" w:evenHBand="0" w:firstRowFirstColumn="0" w:firstRowLastColumn="0" w:lastRowFirstColumn="0" w:lastRowLastColumn="0"/>
               <w:rPr>
-                <w:sz w:val="22"/>
-                <w:szCs w:val="22"/>
-              </w:rPr>
-            </w:pPr>
-            <w:r>
-              <w:rPr>
-                <w:sz w:val="22"/>
-                <w:szCs w:val="22"/>
-              </w:rPr>
-              <w:t>10.00</w:t>
+                <w:sz w:val="20"/>
+                <w:szCs w:val="20"/>
+              </w:rPr>
+            </w:pPr>
+            <w:r>
+              <w:rPr>
+                <w:sz w:val="20"/>
+                <w:szCs w:val="20"/>
+              </w:rPr>
+              <w:t>10.42</w:t>
             </w:r>
           </w:p>
         </w:tc>
@@ -3747,14 +3746,14 @@
             <w:pPr>
               <w:cnfStyle w:val="000000000000" w:firstRow="0" w:lastRow="0" w:firstColumn="0" w:lastColumn="0" w:oddVBand="0" w:evenVBand="0" w:oddHBand="0" w:evenHBand="0" w:firstRowFirstColumn="0" w:firstRowLastColumn="0" w:lastRowFirstColumn="0" w:lastRowLastColumn="0"/>
               <w:rPr>
-                <w:sz w:val="22"/>
-                <w:szCs w:val="22"/>
-              </w:rPr>
-            </w:pPr>
-            <w:r>
-              <w:rPr>
-                <w:sz w:val="22"/>
-                <w:szCs w:val="22"/>
+                <w:sz w:val="20"/>
+                <w:szCs w:val="20"/>
+              </w:rPr>
+            </w:pPr>
+            <w:r>
+              <w:rPr>
+                <w:sz w:val="20"/>
+                <w:szCs w:val="20"/>
               </w:rPr>
               <w:t>467579936</w:t>
             </w:r>
@@ -3789,16 +3788,16 @@
             <w:pPr>
               <w:cnfStyle w:val="000000000000" w:firstRow="0" w:lastRow="0" w:firstColumn="0" w:lastColumn="0" w:oddVBand="0" w:evenVBand="0" w:oddHBand="0" w:evenHBand="0" w:firstRowFirstColumn="0" w:firstRowLastColumn="0" w:lastRowFirstColumn="0" w:lastRowLastColumn="0"/>
               <w:rPr>
-                <w:sz w:val="22"/>
-                <w:szCs w:val="22"/>
-              </w:rPr>
-            </w:pPr>
-            <w:r>
-              <w:rPr>
-                <w:sz w:val="22"/>
-                <w:szCs w:val="22"/>
-              </w:rPr>
-              <w:t>2048000000</w:t>
+                <w:sz w:val="20"/>
+                <w:szCs w:val="20"/>
+              </w:rPr>
+            </w:pPr>
+            <w:r>
+              <w:rPr>
+                <w:sz w:val="20"/>
+                <w:szCs w:val="20"/>
+              </w:rPr>
+              <w:t>2625641216</w:t>
             </w:r>
           </w:p>
         </w:tc>
@@ -3857,14 +3856,14 @@
             <w:pPr>
               <w:cnfStyle w:val="000000100000" w:firstRow="0" w:lastRow="0" w:firstColumn="0" w:lastColumn="0" w:oddVBand="0" w:evenVBand="0" w:oddHBand="1" w:evenHBand="0" w:firstRowFirstColumn="0" w:firstRowLastColumn="0" w:lastRowFirstColumn="0" w:lastRowLastColumn="0"/>
               <w:rPr>
-                <w:sz w:val="22"/>
-                <w:szCs w:val="22"/>
-              </w:rPr>
-            </w:pPr>
-            <w:r>
-              <w:rPr>
-                <w:sz w:val="22"/>
-                <w:szCs w:val="22"/>
+                <w:sz w:val="20"/>
+                <w:szCs w:val="20"/>
+              </w:rPr>
+            </w:pPr>
+            <w:r>
+              <w:rPr>
+                <w:sz w:val="20"/>
+                <w:szCs w:val="20"/>
               </w:rPr>
               <w:t>38.27</w:t>
             </w:r>
@@ -3899,16 +3898,16 @@
             <w:pPr>
               <w:cnfStyle w:val="000000100000" w:firstRow="0" w:lastRow="0" w:firstColumn="0" w:lastColumn="0" w:oddVBand="0" w:evenVBand="0" w:oddHBand="1" w:evenHBand="0" w:firstRowFirstColumn="0" w:firstRowLastColumn="0" w:lastRowFirstColumn="0" w:lastRowLastColumn="0"/>
               <w:rPr>
-                <w:sz w:val="22"/>
-                <w:szCs w:val="22"/>
-              </w:rPr>
-            </w:pPr>
-            <w:r>
-              <w:rPr>
-                <w:sz w:val="22"/>
-                <w:szCs w:val="22"/>
-              </w:rPr>
-              <w:t>268296768</w:t>
+                <w:sz w:val="20"/>
+                <w:szCs w:val="20"/>
+              </w:rPr>
+            </w:pPr>
+            <w:r>
+              <w:rPr>
+                <w:sz w:val="20"/>
+                <w:szCs w:val="20"/>
+              </w:rPr>
+              <w:t>274877920</w:t>
             </w:r>
           </w:p>
         </w:tc>
@@ -3941,16 +3940,16 @@
             <w:pPr>
               <w:cnfStyle w:val="000000100000" w:firstRow="0" w:lastRow="0" w:firstColumn="0" w:lastColumn="0" w:oddVBand="0" w:evenVBand="0" w:oddHBand="1" w:evenHBand="0" w:firstRowFirstColumn="0" w:firstRowLastColumn="0" w:lastRowFirstColumn="0" w:lastRowLastColumn="0"/>
               <w:rPr>
-                <w:sz w:val="22"/>
-                <w:szCs w:val="22"/>
-              </w:rPr>
-            </w:pPr>
-            <w:r>
-              <w:rPr>
-                <w:sz w:val="22"/>
-                <w:szCs w:val="22"/>
-              </w:rPr>
-              <w:t>136698160</w:t>
+                <w:sz w:val="20"/>
+                <w:szCs w:val="20"/>
+              </w:rPr>
+            </w:pPr>
+            <w:r>
+              <w:rPr>
+                <w:sz w:val="20"/>
+                <w:szCs w:val="20"/>
+              </w:rPr>
+              <w:t>147358112</w:t>
             </w:r>
           </w:p>
         </w:tc>
@@ -4006,16 +4005,16 @@
             <w:pPr>
               <w:cnfStyle w:val="000000000000" w:firstRow="0" w:lastRow="0" w:firstColumn="0" w:lastColumn="0" w:oddVBand="0" w:evenVBand="0" w:oddHBand="0" w:evenHBand="0" w:firstRowFirstColumn="0" w:firstRowLastColumn="0" w:lastRowFirstColumn="0" w:lastRowLastColumn="0"/>
               <w:rPr>
-                <w:sz w:val="22"/>
-                <w:szCs w:val="22"/>
-              </w:rPr>
-            </w:pPr>
-            <w:r>
-              <w:rPr>
-                <w:sz w:val="22"/>
-                <w:szCs w:val="22"/>
-              </w:rPr>
-              <w:t>73.26</w:t>
+                <w:sz w:val="20"/>
+                <w:szCs w:val="20"/>
+              </w:rPr>
+            </w:pPr>
+            <w:r>
+              <w:rPr>
+                <w:sz w:val="20"/>
+                <w:szCs w:val="20"/>
+              </w:rPr>
+              <w:t>73.22</w:t>
             </w:r>
           </w:p>
         </w:tc>
@@ -4048,16 +4047,16 @@
             <w:pPr>
               <w:cnfStyle w:val="000000000000" w:firstRow="0" w:lastRow="0" w:firstColumn="0" w:lastColumn="0" w:oddVBand="0" w:evenVBand="0" w:oddHBand="0" w:evenHBand="0" w:firstRowFirstColumn="0" w:firstRowLastColumn="0" w:lastRowFirstColumn="0" w:lastRowLastColumn="0"/>
               <w:rPr>
-                <w:sz w:val="22"/>
-                <w:szCs w:val="22"/>
-              </w:rPr>
-            </w:pPr>
-            <w:r>
-              <w:rPr>
-                <w:sz w:val="22"/>
-                <w:szCs w:val="22"/>
-              </w:rPr>
-              <w:t>262112352</w:t>
+                <w:sz w:val="20"/>
+                <w:szCs w:val="20"/>
+              </w:rPr>
+            </w:pPr>
+            <w:r>
+              <w:rPr>
+                <w:sz w:val="20"/>
+                <w:szCs w:val="20"/>
+              </w:rPr>
+              <w:t>258286864</w:t>
             </w:r>
           </w:p>
         </w:tc>
@@ -4090,16 +4089,16 @@
             <w:pPr>
               <w:cnfStyle w:val="000000000000" w:firstRow="0" w:lastRow="0" w:firstColumn="0" w:lastColumn="0" w:oddVBand="0" w:evenVBand="0" w:oddHBand="0" w:evenHBand="0" w:firstRowFirstColumn="0" w:firstRowLastColumn="0" w:lastRowFirstColumn="0" w:lastRowLastColumn="0"/>
               <w:rPr>
-                <w:sz w:val="22"/>
-                <w:szCs w:val="22"/>
-              </w:rPr>
-            </w:pPr>
-            <w:r>
-              <w:rPr>
-                <w:sz w:val="22"/>
-                <w:szCs w:val="22"/>
-              </w:rPr>
-              <w:t>818526336</w:t>
+                <w:sz w:val="20"/>
+                <w:szCs w:val="20"/>
+              </w:rPr>
+            </w:pPr>
+            <w:r>
+              <w:rPr>
+                <w:sz w:val="20"/>
+                <w:szCs w:val="20"/>
+              </w:rPr>
+              <w:t>831792576</w:t>
             </w:r>
           </w:p>
         </w:tc>
@@ -4160,16 +4159,16 @@
             <w:pPr>
               <w:cnfStyle w:val="000000100000" w:firstRow="0" w:lastRow="0" w:firstColumn="0" w:lastColumn="0" w:oddVBand="0" w:evenVBand="0" w:oddHBand="1" w:evenHBand="0" w:firstRowFirstColumn="0" w:firstRowLastColumn="0" w:lastRowFirstColumn="0" w:lastRowLastColumn="0"/>
               <w:rPr>
-                <w:sz w:val="22"/>
-                <w:szCs w:val="22"/>
-              </w:rPr>
-            </w:pPr>
-            <w:r>
-              <w:rPr>
-                <w:sz w:val="22"/>
-                <w:szCs w:val="22"/>
-              </w:rPr>
-              <w:t>33.92</w:t>
+                <w:sz w:val="20"/>
+                <w:szCs w:val="20"/>
+              </w:rPr>
+            </w:pPr>
+            <w:r>
+              <w:rPr>
+                <w:sz w:val="20"/>
+                <w:szCs w:val="20"/>
+              </w:rPr>
+              <w:t>31.67</w:t>
             </w:r>
           </w:p>
         </w:tc>
@@ -4202,16 +4201,16 @@
             <w:pPr>
               <w:cnfStyle w:val="000000100000" w:firstRow="0" w:lastRow="0" w:firstColumn="0" w:lastColumn="0" w:oddVBand="0" w:evenVBand="0" w:oddHBand="1" w:evenHBand="0" w:firstRowFirstColumn="0" w:firstRowLastColumn="0" w:lastRowFirstColumn="0" w:lastRowLastColumn="0"/>
               <w:rPr>
-                <w:sz w:val="22"/>
-                <w:szCs w:val="22"/>
-              </w:rPr>
-            </w:pPr>
-            <w:r>
-              <w:rPr>
-                <w:sz w:val="22"/>
-                <w:szCs w:val="22"/>
-              </w:rPr>
-              <w:t>134910368</w:t>
+                <w:sz w:val="20"/>
+                <w:szCs w:val="20"/>
+              </w:rPr>
+            </w:pPr>
+            <w:r>
+              <w:rPr>
+                <w:sz w:val="20"/>
+                <w:szCs w:val="20"/>
+              </w:rPr>
+              <w:t>134543360</w:t>
             </w:r>
           </w:p>
         </w:tc>
@@ -4244,16 +4243,16 @@
             <w:pPr>
               <w:cnfStyle w:val="000000100000" w:firstRow="0" w:lastRow="0" w:firstColumn="0" w:lastColumn="0" w:oddVBand="0" w:evenVBand="0" w:oddHBand="1" w:evenHBand="0" w:firstRowFirstColumn="0" w:firstRowLastColumn="0" w:lastRowFirstColumn="0" w:lastRowLastColumn="0"/>
               <w:rPr>
-                <w:sz w:val="22"/>
-                <w:szCs w:val="22"/>
-              </w:rPr>
-            </w:pPr>
-            <w:r>
-              <w:rPr>
-                <w:sz w:val="22"/>
-                <w:szCs w:val="22"/>
-              </w:rPr>
-              <w:t>133341416</w:t>
+                <w:sz w:val="20"/>
+                <w:szCs w:val="20"/>
+              </w:rPr>
+            </w:pPr>
+            <w:r>
+              <w:rPr>
+                <w:sz w:val="20"/>
+                <w:szCs w:val="20"/>
+              </w:rPr>
+              <w:t>163921984</w:t>
             </w:r>
           </w:p>
         </w:tc>
@@ -4309,16 +4308,16 @@
             <w:pPr>
               <w:cnfStyle w:val="000000000000" w:firstRow="0" w:lastRow="0" w:firstColumn="0" w:lastColumn="0" w:oddVBand="0" w:evenVBand="0" w:oddHBand="0" w:evenHBand="0" w:firstRowFirstColumn="0" w:firstRowLastColumn="0" w:lastRowFirstColumn="0" w:lastRowLastColumn="0"/>
               <w:rPr>
-                <w:sz w:val="22"/>
-                <w:szCs w:val="22"/>
-              </w:rPr>
-            </w:pPr>
-            <w:r>
-              <w:rPr>
-                <w:sz w:val="22"/>
-                <w:szCs w:val="22"/>
-              </w:rPr>
-              <w:t>39.33</w:t>
+                <w:sz w:val="20"/>
+                <w:szCs w:val="20"/>
+              </w:rPr>
+            </w:pPr>
+            <w:r>
+              <w:rPr>
+                <w:sz w:val="20"/>
+                <w:szCs w:val="20"/>
+              </w:rPr>
+              <w:t>40.67</w:t>
             </w:r>
           </w:p>
         </w:tc>
@@ -4351,16 +4350,16 @@
             <w:pPr>
               <w:cnfStyle w:val="000000000000" w:firstRow="0" w:lastRow="0" w:firstColumn="0" w:lastColumn="0" w:oddVBand="0" w:evenVBand="0" w:oddHBand="0" w:evenHBand="0" w:firstRowFirstColumn="0" w:firstRowLastColumn="0" w:lastRowFirstColumn="0" w:lastRowLastColumn="0"/>
               <w:rPr>
-                <w:sz w:val="22"/>
-                <w:szCs w:val="22"/>
-              </w:rPr>
-            </w:pPr>
-            <w:r>
-              <w:rPr>
-                <w:sz w:val="22"/>
-                <w:szCs w:val="22"/>
-              </w:rPr>
-              <w:t>175376624</w:t>
+                <w:sz w:val="20"/>
+                <w:szCs w:val="20"/>
+              </w:rPr>
+            </w:pPr>
+            <w:r>
+              <w:rPr>
+                <w:sz w:val="20"/>
+                <w:szCs w:val="20"/>
+              </w:rPr>
+              <w:t>184109888</w:t>
             </w:r>
           </w:p>
         </w:tc>
@@ -4393,16 +4392,16 @@
             <w:pPr>
               <w:cnfStyle w:val="000000000000" w:firstRow="0" w:lastRow="0" w:firstColumn="0" w:lastColumn="0" w:oddVBand="0" w:evenVBand="0" w:oddHBand="0" w:evenHBand="0" w:firstRowFirstColumn="0" w:firstRowLastColumn="0" w:lastRowFirstColumn="0" w:lastRowLastColumn="0"/>
               <w:rPr>
-                <w:sz w:val="22"/>
-                <w:szCs w:val="22"/>
-              </w:rPr>
-            </w:pPr>
-            <w:r>
-              <w:rPr>
-                <w:sz w:val="22"/>
-                <w:szCs w:val="22"/>
-              </w:rPr>
-              <w:t>176661440</w:t>
+                <w:sz w:val="20"/>
+                <w:szCs w:val="20"/>
+              </w:rPr>
+            </w:pPr>
+            <w:r>
+              <w:rPr>
+                <w:sz w:val="20"/>
+                <w:szCs w:val="20"/>
+              </w:rPr>
+              <w:t>204902928</w:t>
             </w:r>
           </w:p>
         </w:tc>
@@ -4463,14 +4462,14 @@
             <w:pPr>
               <w:cnfStyle w:val="000000100000" w:firstRow="0" w:lastRow="0" w:firstColumn="0" w:lastColumn="0" w:oddVBand="0" w:evenVBand="0" w:oddHBand="1" w:evenHBand="0" w:firstRowFirstColumn="0" w:firstRowLastColumn="0" w:lastRowFirstColumn="0" w:lastRowLastColumn="0"/>
               <w:rPr>
-                <w:sz w:val="22"/>
-                <w:szCs w:val="22"/>
-              </w:rPr>
-            </w:pPr>
-            <w:r>
-              <w:rPr>
-                <w:sz w:val="22"/>
-                <w:szCs w:val="22"/>
+                <w:sz w:val="20"/>
+                <w:szCs w:val="20"/>
+              </w:rPr>
+            </w:pPr>
+            <w:r>
+              <w:rPr>
+                <w:sz w:val="20"/>
+                <w:szCs w:val="20"/>
               </w:rPr>
               <w:t>-0.59</w:t>
             </w:r>
@@ -4505,16 +4504,16 @@
             <w:pPr>
               <w:cnfStyle w:val="000000100000" w:firstRow="0" w:lastRow="0" w:firstColumn="0" w:lastColumn="0" w:oddVBand="0" w:evenVBand="0" w:oddHBand="1" w:evenHBand="0" w:firstRowFirstColumn="0" w:firstRowLastColumn="0" w:lastRowFirstColumn="0" w:lastRowLastColumn="0"/>
               <w:rPr>
-                <w:sz w:val="22"/>
-                <w:szCs w:val="22"/>
-              </w:rPr>
-            </w:pPr>
-            <w:r>
-              <w:rPr>
-                <w:sz w:val="22"/>
-                <w:szCs w:val="22"/>
-              </w:rPr>
-              <w:t>634521344</w:t>
+                <w:sz w:val="20"/>
+                <w:szCs w:val="20"/>
+              </w:rPr>
+            </w:pPr>
+            <w:r>
+              <w:rPr>
+                <w:sz w:val="20"/>
+                <w:szCs w:val="20"/>
+              </w:rPr>
+              <w:t>676550400</w:t>
             </w:r>
           </w:p>
         </w:tc>
@@ -4547,16 +4546,16 @@
             <w:pPr>
               <w:cnfStyle w:val="000000100000" w:firstRow="0" w:lastRow="0" w:firstColumn="0" w:lastColumn="0" w:oddVBand="0" w:evenVBand="0" w:oddHBand="1" w:evenHBand="0" w:firstRowFirstColumn="0" w:firstRowLastColumn="0" w:lastRowFirstColumn="0" w:lastRowLastColumn="0"/>
               <w:rPr>
-                <w:sz w:val="22"/>
-                <w:szCs w:val="22"/>
-              </w:rPr>
-            </w:pPr>
-            <w:r>
-              <w:rPr>
-                <w:sz w:val="22"/>
-                <w:szCs w:val="22"/>
-              </w:rPr>
-              <w:t>10648963072</w:t>
+                <w:sz w:val="20"/>
+                <w:szCs w:val="20"/>
+              </w:rPr>
+            </w:pPr>
+            <w:r>
+              <w:rPr>
+                <w:sz w:val="20"/>
+                <w:szCs w:val="20"/>
+              </w:rPr>
+              <w:t>10510063616</w:t>
             </w:r>
           </w:p>
         </w:tc>
@@ -4612,16 +4611,16 @@
             <w:pPr>
               <w:cnfStyle w:val="000000000000" w:firstRow="0" w:lastRow="0" w:firstColumn="0" w:lastColumn="0" w:oddVBand="0" w:evenVBand="0" w:oddHBand="0" w:evenHBand="0" w:firstRowFirstColumn="0" w:firstRowLastColumn="0" w:lastRowFirstColumn="0" w:lastRowLastColumn="0"/>
               <w:rPr>
-                <w:sz w:val="22"/>
-                <w:szCs w:val="22"/>
-              </w:rPr>
-            </w:pPr>
-            <w:r>
-              <w:rPr>
-                <w:sz w:val="22"/>
-                <w:szCs w:val="22"/>
-              </w:rPr>
-              <w:t>38.58</w:t>
+                <w:sz w:val="20"/>
+                <w:szCs w:val="20"/>
+              </w:rPr>
+            </w:pPr>
+            <w:r>
+              <w:rPr>
+                <w:sz w:val="20"/>
+                <w:szCs w:val="20"/>
+              </w:rPr>
+              <w:t>38.10</w:t>
             </w:r>
           </w:p>
         </w:tc>
@@ -4654,16 +4653,16 @@
             <w:pPr>
               <w:cnfStyle w:val="000000000000" w:firstRow="0" w:lastRow="0" w:firstColumn="0" w:lastColumn="0" w:oddVBand="0" w:evenVBand="0" w:oddHBand="0" w:evenHBand="0" w:firstRowFirstColumn="0" w:firstRowLastColumn="0" w:lastRowFirstColumn="0" w:lastRowLastColumn="0"/>
               <w:rPr>
-                <w:sz w:val="22"/>
-                <w:szCs w:val="22"/>
-              </w:rPr>
-            </w:pPr>
-            <w:r>
-              <w:rPr>
-                <w:sz w:val="22"/>
-                <w:szCs w:val="22"/>
-              </w:rPr>
-              <w:t>166260864</w:t>
+                <w:sz w:val="20"/>
+                <w:szCs w:val="20"/>
+              </w:rPr>
+            </w:pPr>
+            <w:r>
+              <w:rPr>
+                <w:sz w:val="20"/>
+                <w:szCs w:val="20"/>
+              </w:rPr>
+              <w:t>165541120</w:t>
             </w:r>
           </w:p>
         </w:tc>
@@ -4696,16 +4695,16 @@
             <w:pPr>
               <w:cnfStyle w:val="000000000000" w:firstRow="0" w:lastRow="0" w:firstColumn="0" w:lastColumn="0" w:oddVBand="0" w:evenVBand="0" w:oddHBand="0" w:evenHBand="0" w:firstRowFirstColumn="0" w:firstRowLastColumn="0" w:lastRowFirstColumn="0" w:lastRowLastColumn="0"/>
               <w:rPr>
-                <w:sz w:val="22"/>
-                <w:szCs w:val="22"/>
-              </w:rPr>
-            </w:pPr>
-            <w:r>
-              <w:rPr>
-                <w:sz w:val="22"/>
-                <w:szCs w:val="22"/>
-              </w:rPr>
-              <w:t>271205664</w:t>
+                <w:sz w:val="20"/>
+                <w:szCs w:val="20"/>
+              </w:rPr>
+            </w:pPr>
+            <w:r>
+              <w:rPr>
+                <w:sz w:val="20"/>
+                <w:szCs w:val="20"/>
+              </w:rPr>
+              <w:t>298750016</w:t>
             </w:r>
           </w:p>
         </w:tc>
@@ -4764,16 +4763,16 @@
             <w:pPr>
               <w:cnfStyle w:val="000000100000" w:firstRow="0" w:lastRow="0" w:firstColumn="0" w:lastColumn="0" w:oddVBand="0" w:evenVBand="0" w:oddHBand="1" w:evenHBand="0" w:firstRowFirstColumn="0" w:firstRowLastColumn="0" w:lastRowFirstColumn="0" w:lastRowLastColumn="0"/>
               <w:rPr>
-                <w:sz w:val="22"/>
-                <w:szCs w:val="22"/>
-              </w:rPr>
-            </w:pPr>
-            <w:r>
-              <w:rPr>
-                <w:sz w:val="22"/>
-                <w:szCs w:val="22"/>
-              </w:rPr>
-              <w:t>33.49</w:t>
+                <w:sz w:val="20"/>
+                <w:szCs w:val="20"/>
+              </w:rPr>
+            </w:pPr>
+            <w:r>
+              <w:rPr>
+                <w:sz w:val="20"/>
+                <w:szCs w:val="20"/>
+              </w:rPr>
+              <w:t>34.85</w:t>
             </w:r>
           </w:p>
         </w:tc>
@@ -4806,16 +4805,16 @@
             <w:pPr>
               <w:cnfStyle w:val="000000100000" w:firstRow="0" w:lastRow="0" w:firstColumn="0" w:lastColumn="0" w:oddVBand="0" w:evenVBand="0" w:oddHBand="1" w:evenHBand="0" w:firstRowFirstColumn="0" w:firstRowLastColumn="0" w:lastRowFirstColumn="0" w:lastRowLastColumn="0"/>
               <w:rPr>
-                <w:sz w:val="22"/>
-                <w:szCs w:val="22"/>
-              </w:rPr>
-            </w:pPr>
-            <w:r>
-              <w:rPr>
-                <w:sz w:val="22"/>
-                <w:szCs w:val="22"/>
-              </w:rPr>
-              <w:t>162107360</w:t>
+                <w:sz w:val="20"/>
+                <w:szCs w:val="20"/>
+              </w:rPr>
+            </w:pPr>
+            <w:r>
+              <w:rPr>
+                <w:sz w:val="20"/>
+                <w:szCs w:val="20"/>
+              </w:rPr>
+              <w:t>166135120</w:t>
             </w:r>
           </w:p>
         </w:tc>
@@ -4848,16 +4847,16 @@
             <w:pPr>
               <w:cnfStyle w:val="000000100000" w:firstRow="0" w:lastRow="0" w:firstColumn="0" w:lastColumn="0" w:oddVBand="0" w:evenVBand="0" w:oddHBand="1" w:evenHBand="0" w:firstRowFirstColumn="0" w:firstRowLastColumn="0" w:lastRowFirstColumn="0" w:lastRowLastColumn="0"/>
               <w:rPr>
-                <w:sz w:val="22"/>
-                <w:szCs w:val="22"/>
-              </w:rPr>
-            </w:pPr>
-            <w:r>
-              <w:rPr>
-                <w:sz w:val="22"/>
-                <w:szCs w:val="22"/>
-              </w:rPr>
-              <w:t>175127712</w:t>
+                <w:sz w:val="20"/>
+                <w:szCs w:val="20"/>
+              </w:rPr>
+            </w:pPr>
+            <w:r>
+              <w:rPr>
+                <w:sz w:val="20"/>
+                <w:szCs w:val="20"/>
+              </w:rPr>
+              <w:t>213465200</w:t>
             </w:r>
           </w:p>
         </w:tc>
@@ -4915,16 +4914,16 @@
             <w:pPr>
               <w:cnfStyle w:val="000000000000" w:firstRow="0" w:lastRow="0" w:firstColumn="0" w:lastColumn="0" w:oddVBand="0" w:evenVBand="0" w:oddHBand="0" w:evenHBand="0" w:firstRowFirstColumn="0" w:firstRowLastColumn="0" w:lastRowFirstColumn="0" w:lastRowLastColumn="0"/>
               <w:rPr>
-                <w:sz w:val="22"/>
-                <w:szCs w:val="22"/>
-              </w:rPr>
-            </w:pPr>
-            <w:r>
-              <w:rPr>
-                <w:sz w:val="22"/>
-                <w:szCs w:val="22"/>
-              </w:rPr>
-              <w:t>29.60</w:t>
+                <w:sz w:val="20"/>
+                <w:szCs w:val="20"/>
+              </w:rPr>
+            </w:pPr>
+            <w:r>
+              <w:rPr>
+                <w:sz w:val="20"/>
+                <w:szCs w:val="20"/>
+              </w:rPr>
+              <w:t>28.61</w:t>
             </w:r>
           </w:p>
         </w:tc>
@@ -4957,16 +4956,16 @@
             <w:pPr>
               <w:cnfStyle w:val="000000000000" w:firstRow="0" w:lastRow="0" w:firstColumn="0" w:lastColumn="0" w:oddVBand="0" w:evenVBand="0" w:oddHBand="0" w:evenHBand="0" w:firstRowFirstColumn="0" w:firstRowLastColumn="0" w:lastRowFirstColumn="0" w:lastRowLastColumn="0"/>
               <w:rPr>
-                <w:sz w:val="22"/>
-                <w:szCs w:val="22"/>
-              </w:rPr>
-            </w:pPr>
-            <w:r>
-              <w:rPr>
-                <w:sz w:val="22"/>
-                <w:szCs w:val="22"/>
-              </w:rPr>
-              <w:t>140269808</w:t>
+                <w:sz w:val="20"/>
+                <w:szCs w:val="20"/>
+              </w:rPr>
+            </w:pPr>
+            <w:r>
+              <w:rPr>
+                <w:sz w:val="20"/>
+                <w:szCs w:val="20"/>
+              </w:rPr>
+              <w:t>137306848</w:t>
             </w:r>
           </w:p>
         </w:tc>
@@ -4999,16 +4998,16 @@
             <w:pPr>
               <w:cnfStyle w:val="000000000000" w:firstRow="0" w:lastRow="0" w:firstColumn="0" w:lastColumn="0" w:oddVBand="0" w:evenVBand="0" w:oddHBand="0" w:evenHBand="0" w:firstRowFirstColumn="0" w:firstRowLastColumn="0" w:lastRowFirstColumn="0" w:lastRowLastColumn="0"/>
               <w:rPr>
-                <w:sz w:val="22"/>
-                <w:szCs w:val="22"/>
-              </w:rPr>
-            </w:pPr>
-            <w:r>
-              <w:rPr>
-                <w:sz w:val="22"/>
-                <w:szCs w:val="22"/>
-              </w:rPr>
-              <w:t>134222688</w:t>
+                <w:sz w:val="20"/>
+                <w:szCs w:val="20"/>
+              </w:rPr>
+            </w:pPr>
+            <w:r>
+              <w:rPr>
+                <w:sz w:val="20"/>
+                <w:szCs w:val="20"/>
+              </w:rPr>
+              <w:t>156069248</w:t>
             </w:r>
           </w:p>
         </w:tc>
@@ -5067,16 +5066,16 @@
             <w:pPr>
               <w:cnfStyle w:val="000000100000" w:firstRow="0" w:lastRow="0" w:firstColumn="0" w:lastColumn="0" w:oddVBand="0" w:evenVBand="0" w:oddHBand="1" w:evenHBand="0" w:firstRowFirstColumn="0" w:firstRowLastColumn="0" w:lastRowFirstColumn="0" w:lastRowLastColumn="0"/>
               <w:rPr>
-                <w:sz w:val="22"/>
-                <w:szCs w:val="22"/>
-              </w:rPr>
-            </w:pPr>
-            <w:r>
-              <w:rPr>
-                <w:sz w:val="22"/>
-                <w:szCs w:val="22"/>
-              </w:rPr>
-              <w:t>22.27</w:t>
+                <w:sz w:val="20"/>
+                <w:szCs w:val="20"/>
+              </w:rPr>
+            </w:pPr>
+            <w:r>
+              <w:rPr>
+                <w:sz w:val="20"/>
+                <w:szCs w:val="20"/>
+              </w:rPr>
+              <w:t>22.22</w:t>
             </w:r>
           </w:p>
         </w:tc>
@@ -5109,16 +5108,16 @@
             <w:pPr>
               <w:cnfStyle w:val="000000100000" w:firstRow="0" w:lastRow="0" w:firstColumn="0" w:lastColumn="0" w:oddVBand="0" w:evenVBand="0" w:oddHBand="1" w:evenHBand="0" w:firstRowFirstColumn="0" w:firstRowLastColumn="0" w:lastRowFirstColumn="0" w:lastRowLastColumn="0"/>
               <w:rPr>
-                <w:sz w:val="22"/>
-                <w:szCs w:val="22"/>
-              </w:rPr>
-            </w:pPr>
-            <w:r>
-              <w:rPr>
-                <w:sz w:val="22"/>
-                <w:szCs w:val="22"/>
-              </w:rPr>
-              <w:t>247228176</w:t>
+                <w:sz w:val="20"/>
+                <w:szCs w:val="20"/>
+              </w:rPr>
+            </w:pPr>
+            <w:r>
+              <w:rPr>
+                <w:sz w:val="20"/>
+                <w:szCs w:val="20"/>
+              </w:rPr>
+              <w:t>255479056</w:t>
             </w:r>
           </w:p>
         </w:tc>
@@ -5151,16 +5150,16 @@
             <w:pPr>
               <w:cnfStyle w:val="000000100000" w:firstRow="0" w:lastRow="0" w:firstColumn="0" w:lastColumn="0" w:oddVBand="0" w:evenVBand="0" w:oddHBand="1" w:evenHBand="0" w:firstRowFirstColumn="0" w:firstRowLastColumn="0" w:lastRowFirstColumn="0" w:lastRowLastColumn="0"/>
               <w:rPr>
-                <w:sz w:val="22"/>
-                <w:szCs w:val="22"/>
-              </w:rPr>
-            </w:pPr>
-            <w:r>
-              <w:rPr>
-                <w:sz w:val="22"/>
-                <w:szCs w:val="22"/>
-              </w:rPr>
-              <w:t>735930560</w:t>
+                <w:sz w:val="20"/>
+                <w:szCs w:val="20"/>
+              </w:rPr>
+            </w:pPr>
+            <w:r>
+              <w:rPr>
+                <w:sz w:val="20"/>
+                <w:szCs w:val="20"/>
+              </w:rPr>
+              <w:t>816086272</w:t>
             </w:r>
           </w:p>
         </w:tc>
@@ -5216,16 +5215,16 @@
             <w:pPr>
               <w:cnfStyle w:val="000000000000" w:firstRow="0" w:lastRow="0" w:firstColumn="0" w:lastColumn="0" w:oddVBand="0" w:evenVBand="0" w:oddHBand="0" w:evenHBand="0" w:firstRowFirstColumn="0" w:firstRowLastColumn="0" w:lastRowFirstColumn="0" w:lastRowLastColumn="0"/>
               <w:rPr>
-                <w:sz w:val="22"/>
-                <w:szCs w:val="22"/>
-              </w:rPr>
-            </w:pPr>
-            <w:r>
-              <w:rPr>
-                <w:sz w:val="22"/>
-                <w:szCs w:val="22"/>
-              </w:rPr>
-              <w:t>29.03</w:t>
+                <w:sz w:val="20"/>
+                <w:szCs w:val="20"/>
+              </w:rPr>
+            </w:pPr>
+            <w:r>
+              <w:rPr>
+                <w:sz w:val="20"/>
+                <w:szCs w:val="20"/>
+              </w:rPr>
+              <w:t>27.82</w:t>
             </w:r>
           </w:p>
         </w:tc>
@@ -5258,14 +5257,14 @@
             <w:pPr>
               <w:cnfStyle w:val="000000000000" w:firstRow="0" w:lastRow="0" w:firstColumn="0" w:lastColumn="0" w:oddVBand="0" w:evenVBand="0" w:oddHBand="0" w:evenHBand="0" w:firstRowFirstColumn="0" w:firstRowLastColumn="0" w:lastRowFirstColumn="0" w:lastRowLastColumn="0"/>
               <w:rPr>
-                <w:sz w:val="22"/>
-                <w:szCs w:val="22"/>
-              </w:rPr>
-            </w:pPr>
-            <w:r>
-              <w:rPr>
-                <w:sz w:val="22"/>
-                <w:szCs w:val="22"/>
+                <w:sz w:val="20"/>
+                <w:szCs w:val="20"/>
+              </w:rPr>
+            </w:pPr>
+            <w:r>
+              <w:rPr>
+                <w:sz w:val="20"/>
+                <w:szCs w:val="20"/>
               </w:rPr>
               <w:t>325153856</w:t>
             </w:r>
@@ -5300,14 +5299,14 @@
             <w:pPr>
               <w:cnfStyle w:val="000000000000" w:firstRow="0" w:lastRow="0" w:firstColumn="0" w:lastColumn="0" w:oddVBand="0" w:evenVBand="0" w:oddHBand="0" w:evenHBand="0" w:firstRowFirstColumn="0" w:firstRowLastColumn="0" w:lastRowFirstColumn="0" w:lastRowLastColumn="0"/>
               <w:rPr>
-                <w:sz w:val="22"/>
-                <w:szCs w:val="22"/>
-              </w:rPr>
-            </w:pPr>
-            <w:r>
-              <w:rPr>
-                <w:sz w:val="22"/>
-                <w:szCs w:val="22"/>
+                <w:sz w:val="20"/>
+                <w:szCs w:val="20"/>
+              </w:rPr>
+            </w:pPr>
+            <w:r>
+              <w:rPr>
+                <w:sz w:val="20"/>
+                <w:szCs w:val="20"/>
               </w:rPr>
               <w:t>325153856</w:t>
             </w:r>
@@ -5368,16 +5367,16 @@
             <w:pPr>
               <w:cnfStyle w:val="000000100000" w:firstRow="0" w:lastRow="0" w:firstColumn="0" w:lastColumn="0" w:oddVBand="0" w:evenVBand="0" w:oddHBand="1" w:evenHBand="0" w:firstRowFirstColumn="0" w:firstRowLastColumn="0" w:lastRowFirstColumn="0" w:lastRowLastColumn="0"/>
               <w:rPr>
-                <w:sz w:val="22"/>
-                <w:szCs w:val="22"/>
-              </w:rPr>
-            </w:pPr>
-            <w:r>
-              <w:rPr>
-                <w:sz w:val="22"/>
-                <w:szCs w:val="22"/>
-              </w:rPr>
-              <w:t>43.27</w:t>
+                <w:sz w:val="20"/>
+                <w:szCs w:val="20"/>
+              </w:rPr>
+            </w:pPr>
+            <w:r>
+              <w:rPr>
+                <w:sz w:val="20"/>
+                <w:szCs w:val="20"/>
+              </w:rPr>
+              <w:t>44.00</w:t>
             </w:r>
           </w:p>
         </w:tc>
@@ -5410,16 +5409,16 @@
             <w:pPr>
               <w:cnfStyle w:val="000000100000" w:firstRow="0" w:lastRow="0" w:firstColumn="0" w:lastColumn="0" w:oddVBand="0" w:evenVBand="0" w:oddHBand="1" w:evenHBand="0" w:firstRowFirstColumn="0" w:firstRowLastColumn="0" w:lastRowFirstColumn="0" w:lastRowLastColumn="0"/>
               <w:rPr>
-                <w:sz w:val="22"/>
-                <w:szCs w:val="22"/>
-              </w:rPr>
-            </w:pPr>
-            <w:r>
-              <w:rPr>
-                <w:sz w:val="22"/>
-                <w:szCs w:val="22"/>
-              </w:rPr>
-              <w:t>161513232</w:t>
+                <w:sz w:val="20"/>
+                <w:szCs w:val="20"/>
+              </w:rPr>
+            </w:pPr>
+            <w:r>
+              <w:rPr>
+                <w:sz w:val="20"/>
+                <w:szCs w:val="20"/>
+              </w:rPr>
+              <w:t>164217520</w:t>
             </w:r>
           </w:p>
         </w:tc>
@@ -5452,16 +5451,16 @@
             <w:pPr>
               <w:cnfStyle w:val="000000100000" w:firstRow="0" w:lastRow="0" w:firstColumn="0" w:lastColumn="0" w:oddVBand="0" w:evenVBand="0" w:oddHBand="1" w:evenHBand="0" w:firstRowFirstColumn="0" w:firstRowLastColumn="0" w:lastRowFirstColumn="0" w:lastRowLastColumn="0"/>
               <w:rPr>
-                <w:sz w:val="22"/>
-                <w:szCs w:val="22"/>
-              </w:rPr>
-            </w:pPr>
-            <w:r>
-              <w:rPr>
-                <w:sz w:val="22"/>
-                <w:szCs w:val="22"/>
-              </w:rPr>
-              <w:t>163569264</w:t>
+                <w:sz w:val="20"/>
+                <w:szCs w:val="20"/>
+              </w:rPr>
+            </w:pPr>
+            <w:r>
+              <w:rPr>
+                <w:sz w:val="20"/>
+                <w:szCs w:val="20"/>
+              </w:rPr>
+              <w:t>192817264</w:t>
             </w:r>
           </w:p>
         </w:tc>
@@ -5508,14 +5507,7 @@
                 <w:szCs w:val="22"/>
               </w:rPr>
               <w:lastRenderedPageBreak/>
-              <w:t xml:space="preserve">Average </w:t>
-            </w:r>
-            <w:r>
-              <w:rPr>
-                <w:sz w:val="22"/>
-                <w:szCs w:val="22"/>
-              </w:rPr>
-              <w:t>Performance</w:t>
+              <w:t>Average Performance</w:t>
             </w:r>
           </w:p>
         </w:tc>
@@ -5560,7 +5552,7 @@
                 <w:sz w:val="22"/>
                 <w:szCs w:val="22"/>
               </w:rPr>
-              <w:t>67</w:t>
+              <w:t>93</w:t>
             </w:r>
           </w:p>
         </w:tc>
@@ -5624,137 +5616,119 @@
                 <w:sz w:val="22"/>
                 <w:szCs w:val="22"/>
               </w:rPr>
-              <w:t>t</w:t>
-            </w:r>
-            <w:r>
+              <w:t>td512</w:t>
+            </w:r>
+          </w:p>
+          <w:p>
+            <w:pPr>
+              <w:cnfStyle w:val="000000000000" w:firstRow="0" w:lastRow="0" w:firstColumn="0" w:lastColumn="0" w:oddVBand="0" w:evenVBand="0" w:oddHBand="0" w:evenHBand="0" w:firstRowFirstColumn="0" w:firstRowLastColumn="0" w:lastRowFirstColumn="0" w:lastRowLastColumn="0"/>
               <w:rPr>
                 <w:rFonts w:ascii="Calibri" w:hAnsi="Calibri" w:cs="Calibri"/>
                 <w:color w:val="000000"/>
-                <w:sz w:val="22"/>
-                <w:szCs w:val="22"/>
-              </w:rPr>
-              <w:t>d512</w:t>
-            </w:r>
-          </w:p>
-          <w:p>
-            <w:pPr>
-              <w:cnfStyle w:val="000000000000" w:firstRow="0" w:lastRow="0" w:firstColumn="0" w:lastColumn="0" w:oddVBand="0" w:evenVBand="0" w:oddHBand="0" w:evenHBand="0" w:firstRowFirstColumn="0" w:firstRowLastColumn="0" w:lastRowFirstColumn="0" w:lastRowLastColumn="0"/>
+                <w:sz w:val="20"/>
+                <w:szCs w:val="20"/>
+              </w:rPr>
+            </w:pPr>
+            <w:r>
               <w:rPr>
                 <w:rFonts w:ascii="Calibri" w:hAnsi="Calibri" w:cs="Calibri"/>
                 <w:color w:val="000000"/>
-                <w:sz w:val="22"/>
-                <w:szCs w:val="22"/>
-              </w:rPr>
-            </w:pPr>
-            <w:r>
+                <w:sz w:val="20"/>
+                <w:szCs w:val="20"/>
+              </w:rPr>
+              <w:t>269995134</w:t>
+            </w:r>
+          </w:p>
+        </w:tc>
+        <w:tc>
+          <w:tcPr>
+            <w:tcW w:w="0" w:type="auto"/>
+            <w:vAlign w:val="bottom"/>
+          </w:tcPr>
+          <w:p>
+            <w:pPr>
+              <w:cnfStyle w:val="000000000000" w:firstRow="0" w:lastRow="0" w:firstColumn="0" w:lastColumn="0" w:oddVBand="0" w:evenVBand="0" w:oddHBand="0" w:evenHBand="0" w:firstRowFirstColumn="0" w:firstRowLastColumn="0" w:lastRowFirstColumn="0" w:lastRowLastColumn="0"/>
+              <w:rPr>
+                <w:rFonts w:ascii="Calibri" w:hAnsi="Calibri"/>
+                <w:color w:val="000000"/>
+                <w:sz w:val="22"/>
+                <w:szCs w:val="22"/>
+              </w:rPr>
+            </w:pPr>
+            <w:r>
+              <w:rPr>
+                <w:rFonts w:ascii="Calibri" w:hAnsi="Calibri"/>
+                <w:color w:val="000000"/>
+                <w:sz w:val="22"/>
+                <w:szCs w:val="22"/>
+              </w:rPr>
+              <w:t>QuickLZ</w:t>
+            </w:r>
+          </w:p>
+          <w:p>
+            <w:pPr>
+              <w:cnfStyle w:val="000000000000" w:firstRow="0" w:lastRow="0" w:firstColumn="0" w:lastColumn="0" w:oddVBand="0" w:evenVBand="0" w:oddHBand="0" w:evenHBand="0" w:firstRowFirstColumn="0" w:firstRowLastColumn="0" w:lastRowFirstColumn="0" w:lastRowLastColumn="0"/>
+              <w:rPr>
+                <w:rFonts w:ascii="Calibri" w:hAnsi="Calibri"/>
+                <w:color w:val="000000"/>
+                <w:sz w:val="22"/>
+                <w:szCs w:val="22"/>
+              </w:rPr>
+            </w:pPr>
+            <w:r>
+              <w:rPr>
+                <w:rFonts w:ascii="Calibri" w:hAnsi="Calibri"/>
+                <w:color w:val="000000"/>
+                <w:sz w:val="22"/>
+                <w:szCs w:val="22"/>
+              </w:rPr>
+              <w:t>291215954</w:t>
+            </w:r>
+          </w:p>
+        </w:tc>
+        <w:tc>
+          <w:tcPr>
+            <w:tcW w:w="0" w:type="auto"/>
+            <w:vAlign w:val="bottom"/>
+          </w:tcPr>
+          <w:p>
+            <w:pPr>
+              <w:cnfStyle w:val="000000000000" w:firstRow="0" w:lastRow="0" w:firstColumn="0" w:lastColumn="0" w:oddVBand="0" w:evenVBand="0" w:oddHBand="0" w:evenHBand="0" w:firstRowFirstColumn="0" w:firstRowLastColumn="0" w:lastRowFirstColumn="0" w:lastRowLastColumn="0"/>
               <w:rPr>
                 <w:rFonts w:ascii="Calibri" w:hAnsi="Calibri" w:cs="Calibri"/>
                 <w:color w:val="000000"/>
                 <w:sz w:val="22"/>
                 <w:szCs w:val="22"/>
               </w:rPr>
-              <w:t>270000100</w:t>
-            </w:r>
-          </w:p>
-        </w:tc>
-        <w:tc>
-          <w:tcPr>
-            <w:tcW w:w="0" w:type="auto"/>
-            <w:vAlign w:val="bottom"/>
-          </w:tcPr>
-          <w:p>
-            <w:pPr>
-              <w:cnfStyle w:val="000000000000" w:firstRow="0" w:lastRow="0" w:firstColumn="0" w:lastColumn="0" w:oddVBand="0" w:evenVBand="0" w:oddHBand="0" w:evenHBand="0" w:firstRowFirstColumn="0" w:firstRowLastColumn="0" w:lastRowFirstColumn="0" w:lastRowLastColumn="0"/>
-              <w:rPr>
-                <w:rFonts w:ascii="Calibri" w:hAnsi="Calibri"/>
-                <w:color w:val="000000"/>
-                <w:sz w:val="22"/>
-                <w:szCs w:val="22"/>
-              </w:rPr>
-            </w:pPr>
-            <w:r>
-              <w:rPr>
-                <w:rFonts w:ascii="Calibri" w:hAnsi="Calibri"/>
-                <w:color w:val="000000"/>
-                <w:sz w:val="22"/>
-                <w:szCs w:val="22"/>
-              </w:rPr>
-              <w:t>QuickLZ</w:t>
-            </w:r>
-          </w:p>
-          <w:p>
-            <w:pPr>
-              <w:cnfStyle w:val="000000000000" w:firstRow="0" w:lastRow="0" w:firstColumn="0" w:lastColumn="0" w:oddVBand="0" w:evenVBand="0" w:oddHBand="0" w:evenHBand="0" w:firstRowFirstColumn="0" w:firstRowLastColumn="0" w:lastRowFirstColumn="0" w:lastRowLastColumn="0"/>
-              <w:rPr>
-                <w:rFonts w:ascii="Calibri" w:hAnsi="Calibri"/>
-                <w:color w:val="000000"/>
-                <w:sz w:val="22"/>
-                <w:szCs w:val="22"/>
-              </w:rPr>
-            </w:pPr>
-            <w:r>
-              <w:rPr>
-                <w:rFonts w:ascii="Calibri" w:hAnsi="Calibri"/>
-                <w:color w:val="000000"/>
-                <w:sz w:val="22"/>
-                <w:szCs w:val="22"/>
-              </w:rPr>
-              <w:t>291215954</w:t>
-            </w:r>
-          </w:p>
-        </w:tc>
-        <w:tc>
-          <w:tcPr>
-            <w:tcW w:w="0" w:type="auto"/>
-            <w:vAlign w:val="bottom"/>
-          </w:tcPr>
-          <w:p>
-            <w:pPr>
-              <w:cnfStyle w:val="000000000000" w:firstRow="0" w:lastRow="0" w:firstColumn="0" w:lastColumn="0" w:oddVBand="0" w:evenVBand="0" w:oddHBand="0" w:evenHBand="0" w:firstRowFirstColumn="0" w:firstRowLastColumn="0" w:lastRowFirstColumn="0" w:lastRowLastColumn="0"/>
+            </w:pPr>
+            <w:r>
               <w:rPr>
                 <w:rFonts w:ascii="Calibri" w:hAnsi="Calibri" w:cs="Calibri"/>
                 <w:color w:val="000000"/>
                 <w:sz w:val="22"/>
                 <w:szCs w:val="22"/>
               </w:rPr>
-            </w:pPr>
-            <w:r>
+              <w:t>td512</w:t>
+            </w:r>
+          </w:p>
+          <w:p>
+            <w:pPr>
+              <w:cnfStyle w:val="000000000000" w:firstRow="0" w:lastRow="0" w:firstColumn="0" w:lastColumn="0" w:oddVBand="0" w:evenVBand="0" w:oddHBand="0" w:evenHBand="0" w:firstRowFirstColumn="0" w:firstRowLastColumn="0" w:lastRowFirstColumn="0" w:lastRowLastColumn="0"/>
               <w:rPr>
                 <w:rFonts w:ascii="Calibri" w:hAnsi="Calibri" w:cs="Calibri"/>
                 <w:color w:val="000000"/>
-                <w:sz w:val="22"/>
-                <w:szCs w:val="22"/>
-              </w:rPr>
-              <w:t>t</w:t>
-            </w:r>
+                <w:sz w:val="20"/>
+                <w:szCs w:val="20"/>
+              </w:rPr>
+            </w:pPr>
             <w:r>
               <w:rPr>
                 <w:rFonts w:ascii="Calibri" w:hAnsi="Calibri" w:cs="Calibri"/>
                 <w:color w:val="000000"/>
-                <w:sz w:val="22"/>
-                <w:szCs w:val="22"/>
-              </w:rPr>
-              <w:t>d512</w:t>
-            </w:r>
-          </w:p>
-          <w:p>
-            <w:pPr>
-              <w:cnfStyle w:val="000000000000" w:firstRow="0" w:lastRow="0" w:firstColumn="0" w:lastColumn="0" w:oddVBand="0" w:evenVBand="0" w:oddHBand="0" w:evenHBand="0" w:firstRowFirstColumn="0" w:firstRowLastColumn="0" w:lastRowFirstColumn="0" w:lastRowLastColumn="0"/>
-              <w:rPr>
-                <w:rFonts w:ascii="Calibri" w:hAnsi="Calibri" w:cs="Calibri"/>
-                <w:color w:val="000000"/>
-                <w:sz w:val="22"/>
-                <w:szCs w:val="22"/>
-              </w:rPr>
-            </w:pPr>
-            <w:r>
-              <w:rPr>
-                <w:rFonts w:ascii="Calibri" w:hAnsi="Calibri" w:cs="Calibri"/>
-                <w:color w:val="000000"/>
-                <w:sz w:val="22"/>
-                <w:szCs w:val="22"/>
-              </w:rPr>
-              <w:t>1712708701</w:t>
+                <w:sz w:val="20"/>
+                <w:szCs w:val="20"/>
+              </w:rPr>
+              <w:t>1764452136</w:t>
             </w:r>
           </w:p>
         </w:tc>
@@ -5922,12 +5896,7 @@
         <w:t xml:space="preserve">For fewer than 6 bytes, td64 calls the td5 interface. </w:t>
       </w:r>
       <w:r>
-        <w:t>Th</w:t>
-      </w:r>
-      <w:bookmarkStart w:id="1" w:name="_GoBack"/>
-      <w:bookmarkEnd w:id="1"/>
-      <w:r>
-        <w:t>e td64 interface return</w:t>
+        <w:t>The td64 interface return</w:t>
       </w:r>
       <w:r>
         <w:t>s</w:t>
@@ -6462,7 +6431,7 @@
         <w:keepNext/>
         <w:keepLines/>
       </w:pPr>
-      <w:bookmarkStart w:id="2" w:name="_Ref60419899"/>
+      <w:bookmarkStart w:id="1" w:name="_Ref60419899"/>
       <w:r>
         <w:t xml:space="preserve">Table </w:t>
       </w:r>
@@ -6487,7 +6456,7 @@
         </w:rPr>
         <w:fldChar w:fldCharType="end"/>
       </w:r>
-      <w:bookmarkEnd w:id="2"/>
+      <w:bookmarkEnd w:id="1"/>
       <w:r>
         <w:t>: Most Frequently Occurring Text Char</w:t>
       </w:r>
@@ -8089,6 +8058,7 @@
         <w:t xml:space="preserve"> the td64 interface will not affect the td512 interface.</w:t>
       </w:r>
     </w:p>
+    <w:p/>
     <w:p>
       <w:pPr>
         <w:rPr>
@@ -8098,9 +8068,8 @@
           <w:szCs w:val="26"/>
         </w:rPr>
       </w:pPr>
-      <w:r>
-        <w:br w:type="page"/>
-      </w:r>
+      <w:bookmarkStart w:id="2" w:name="_GoBack"/>
+      <w:bookmarkEnd w:id="2"/>
     </w:p>
     <w:p>
       <w:pPr>
@@ -25441,7 +25410,7 @@
   <w:style w:type="paragraph" w:default="1" w:styleId="Normal">
     <w:name w:val="Normal"/>
     <w:qFormat/>
-    <w:rsid w:val="00845DBA"/>
+    <w:rsid w:val="00263774"/>
     <w:rPr>
       <w:rFonts w:ascii="Times New Roman" w:eastAsia="Times New Roman" w:hAnsi="Times New Roman" w:cs="Times New Roman"/>
     </w:rPr>

</xml_diff>

<commit_message>
Update README and Word doc
td512 v2.1.2 performs slightly better and the tables are updated in the file Tiny Data Compression with td512.docx.
</commit_message>
<xml_diff>
--- a/Tiny Data Compression with td512.docx
+++ b/Tiny Data Compression with td512.docx
@@ -24,7 +24,7 @@
         <w:t>2</w:t>
       </w:r>
       <w:r>
-        <w:t>6</w:t>
+        <w:t>7</w:t>
       </w:r>
       <w:r>
         <w:t>, 202</w:t>
@@ -389,13 +389,31 @@
         <w:t xml:space="preserve">high-speed compression using </w:t>
       </w:r>
       <w:r>
-        <w:t xml:space="preserve">td512 might be applied are small message text </w:t>
+        <w:t xml:space="preserve">td512 might be applied are </w:t>
+      </w:r>
+      <w:r>
+        <w:t>internet packets</w:t>
+      </w:r>
+      <w:r>
+        <w:t xml:space="preserve"> </w:t>
       </w:r>
       <w:r>
         <w:t>and</w:t>
       </w:r>
       <w:r>
-        <w:t xml:space="preserve"> programmatic objects.</w:t>
+        <w:t xml:space="preserve"> </w:t>
+      </w:r>
+      <w:r>
+        <w:t xml:space="preserve">small </w:t>
+      </w:r>
+      <w:r>
+        <w:t>programmatic objects</w:t>
+      </w:r>
+      <w:r>
+        <w:t>, where a variety of data types are encountered</w:t>
+      </w:r>
+      <w:r>
+        <w:t>.</w:t>
       </w:r>
     </w:p>
     <w:p/>
@@ -493,7 +511,22 @@
         <w:t xml:space="preserve"> to 512 bytes. </w:t>
       </w:r>
       <w:r>
-        <w:t xml:space="preserve">These values were generated with td512 v2.1.1 and average slightly less than values for 512-byte blocks in </w:t>
+        <w:t xml:space="preserve">These values were generated with td512 v2.1.1 and average slightly less </w:t>
+      </w:r>
+      <w:r>
+        <w:t xml:space="preserve">compression </w:t>
+      </w:r>
+      <w:r>
+        <w:t xml:space="preserve">than values for </w:t>
+      </w:r>
+      <w:r>
+        <w:t>td512 v2.1.</w:t>
+      </w:r>
+      <w:r>
+        <w:t>2.</w:t>
+      </w:r>
+      <w:r>
+        <w:t xml:space="preserve"> in </w:t>
       </w:r>
       <w:r>
         <w:fldChar w:fldCharType="begin"/>
@@ -645,7 +678,11 @@
         <w:t>td512 and QuickLZ</w:t>
       </w:r>
       <w:r>
-        <w:t xml:space="preserve"> tests read file data into memory and compute loop count between </w:t>
+        <w:t xml:space="preserve"> </w:t>
+      </w:r>
+      <w:r>
+        <w:lastRenderedPageBreak/>
+        <w:t xml:space="preserve">tests read file data into memory and compute loop count between </w:t>
       </w:r>
       <w:r>
         <w:t>2</w:t>
@@ -669,7 +706,21 @@
         <w:t xml:space="preserve">Compression </w:t>
       </w:r>
       <w:r>
-        <w:t>performance for td512 and QuickLZ</w:t>
+        <w:t xml:space="preserve">performance for td512 </w:t>
+      </w:r>
+      <w:proofErr w:type="gramStart"/>
+      <w:r>
+        <w:t>1.</w:t>
+      </w:r>
+      <w:r>
+        <w:t>.</w:t>
+      </w:r>
+      <w:proofErr w:type="gramEnd"/>
+      <w:r>
+        <w:t xml:space="preserve">1.3 </w:t>
+      </w:r>
+      <w:r>
+        <w:t>and QuickLZ</w:t>
       </w:r>
       <w:r>
         <w:t xml:space="preserve"> is shown in </w:t>
@@ -804,7 +855,37 @@
         <w:t xml:space="preserve">, and otherwise has similar or lower compression than td512. </w:t>
       </w:r>
       <w:r>
-        <w:t xml:space="preserve">Files that use the td512 extended string mode will get similar results to QuickLZ because string mode is an algorithm that finds repeated strings, just as QuickLZ does. </w:t>
+        <w:t xml:space="preserve">Both </w:t>
+      </w:r>
+      <w:proofErr w:type="spellStart"/>
+      <w:proofErr w:type="gramStart"/>
+      <w:r>
+        <w:t>geo</w:t>
+      </w:r>
+      <w:proofErr w:type="gramEnd"/>
+      <w:r>
+        <w:t>.protodata</w:t>
+      </w:r>
+      <w:proofErr w:type="spellEnd"/>
+      <w:r>
+        <w:t xml:space="preserve"> and </w:t>
+      </w:r>
+      <w:proofErr w:type="spellStart"/>
+      <w:r>
+        <w:t>mozilla</w:t>
+      </w:r>
+      <w:proofErr w:type="spellEnd"/>
+      <w:r>
+        <w:t xml:space="preserve"> have 512-byte blocks with more than 64 unique values, which is the limit that that is currently handled by td512 extended string mode. Other f</w:t>
+      </w:r>
+      <w:r>
+        <w:t xml:space="preserve">iles that </w:t>
+      </w:r>
+      <w:r>
+        <w:t xml:space="preserve">primarily </w:t>
+      </w:r>
+      <w:r>
+        <w:t xml:space="preserve">use extended string mode get similar results to QuickLZ because string mode is an algorithm that finds repeated strings, just as QuickLZ does. </w:t>
       </w:r>
       <w:r>
         <w:t xml:space="preserve">Text files compress well with the </w:t>
@@ -873,34 +954,52 @@
         <w:t xml:space="preserve"> </w:t>
       </w:r>
       <w:r>
-        <w:t>The</w:t>
+        <w:t>Blocks from</w:t>
       </w:r>
       <w:r>
         <w:t xml:space="preserve"> 64</w:t>
       </w:r>
       <w:r>
-        <w:t>-</w:t>
-      </w:r>
-      <w:r>
-        <w:t xml:space="preserve"> or 512</w:t>
-      </w:r>
-      <w:r>
-        <w:t>-</w:t>
+        <w:t xml:space="preserve"> to</w:t>
+      </w:r>
+      <w:r>
+        <w:t xml:space="preserve"> 512</w:t>
+      </w:r>
+      <w:r>
+        <w:t xml:space="preserve"> </w:t>
       </w:r>
       <w:r>
         <w:t>bytes</w:t>
       </w:r>
       <w:r>
-        <w:t xml:space="preserve"> blocks</w:t>
-      </w:r>
-      <w:r>
-        <w:t xml:space="preserve"> that employ either the text or single value modes get similar compression results.</w:t>
+        <w:t xml:space="preserve"> </w:t>
+      </w:r>
+      <w:r>
+        <w:t xml:space="preserve">that </w:t>
+      </w:r>
+      <w:r>
+        <w:t>use</w:t>
+      </w:r>
+      <w:r>
+        <w:t xml:space="preserve"> either the text or single value modes get similar compression results.</w:t>
       </w:r>
     </w:p>
     <w:p/>
     <w:p>
       <w:r>
-        <w:t>On average, td512 compresses about 13% slower and decompresses about 25% slower than QuickLZ. But with 50% better average compression, this is a good tradeoff for tiny data.</w:t>
+        <w:t xml:space="preserve">On average, td512 compresses about 13% slower and decompresses about 25% slower than QuickLZ. But with </w:t>
+      </w:r>
+      <w:r>
+        <w:t>45</w:t>
+      </w:r>
+      <w:r>
+        <w:t xml:space="preserve">% better average compression, this is a good tradeoff for </w:t>
+      </w:r>
+      <w:r>
+        <w:t>td512</w:t>
+      </w:r>
+      <w:r>
+        <w:t>.</w:t>
       </w:r>
     </w:p>
     <w:p/>
@@ -947,7 +1046,19 @@
         <w:t>: td512</w:t>
       </w:r>
       <w:r>
-        <w:t xml:space="preserve"> and</w:t>
+        <w:t xml:space="preserve"> </w:t>
+      </w:r>
+      <w:r>
+        <w:t>v</w:t>
+      </w:r>
+      <w:r>
+        <w:t>2.1.2</w:t>
+      </w:r>
+      <w:r>
+        <w:t xml:space="preserve"> </w:t>
+      </w:r>
+      <w:r>
+        <w:t>and</w:t>
       </w:r>
       <w:r>
         <w:t xml:space="preserve"> QuickLZ </w:t>
@@ -4901,6 +5012,7 @@
                 <w:sz w:val="22"/>
                 <w:szCs w:val="22"/>
               </w:rPr>
+              <w:lastRenderedPageBreak/>
               <w:t>webster</w:t>
             </w:r>
             <w:proofErr w:type="spellEnd"/>
@@ -5506,7 +5618,6 @@
                 <w:sz w:val="22"/>
                 <w:szCs w:val="22"/>
               </w:rPr>
-              <w:lastRenderedPageBreak/>
               <w:t>Average Performance</w:t>
             </w:r>
           </w:p>
@@ -6089,7 +6200,11 @@
         <w:t xml:space="preserve">, accumulates a high-bit value, and counts the number of frequently occurring text characters. If more than the accepted limit of unique values is encountered, </w:t>
       </w:r>
       <w:r>
-        <w:t xml:space="preserve">then if all characters have the high bit clear, 7-bit mode is used; otherwise, </w:t>
+        <w:t xml:space="preserve">then if all characters have the high bit clear, 7-bit mode is used; </w:t>
+      </w:r>
+      <w:r>
+        <w:lastRenderedPageBreak/>
+        <w:t xml:space="preserve">otherwise, </w:t>
       </w:r>
       <w:r>
         <w:t xml:space="preserve">the program fails, assuming random data for this block. </w:t>
@@ -6134,11 +6249,7 @@
         <w:t xml:space="preserve"> is exceeded, single value, if active, is used. </w:t>
       </w:r>
       <w:r>
-        <w:t xml:space="preserve">If fewer than the </w:t>
-      </w:r>
-      <w:r>
-        <w:lastRenderedPageBreak/>
-        <w:t xml:space="preserve">limit of unique values is encountered, </w:t>
+        <w:t xml:space="preserve">If fewer than the limit of unique values is encountered, </w:t>
       </w:r>
       <w:r>
         <w:t>single value mode</w:t>
@@ -7652,7 +7763,11 @@
         <w:t>% compression</w:t>
       </w:r>
       <w:r>
-        <w:t>, or 12% when 7-bit mode can be used,</w:t>
+        <w:t xml:space="preserve">, </w:t>
+      </w:r>
+      <w:r>
+        <w:lastRenderedPageBreak/>
+        <w:t>or 12% when 7-bit mode can be used,</w:t>
       </w:r>
       <w:r>
         <w:t xml:space="preserve"> for 64 input values.</w:t>
@@ -7706,11 +7821,7 @@
         <w:t xml:space="preserve">This mode </w:t>
       </w:r>
       <w:r>
-        <w:t xml:space="preserve">functions </w:t>
-      </w:r>
-      <w:r>
-        <w:lastRenderedPageBreak/>
-        <w:t xml:space="preserve">similarly to string mode, but </w:t>
+        <w:t xml:space="preserve">functions similarly to string mode, but </w:t>
       </w:r>
       <w:r>
         <w:t xml:space="preserve">records all two-value occurrences rather than just the first one for each unique value. This means that locations for repeated strings require up to 9 bits </w:t>
@@ -7911,7 +8022,13 @@
         <w:t xml:space="preserve"> decompression speed, td512 </w:t>
       </w:r>
       <w:r>
-        <w:t>gets 50% better compression</w:t>
+        <w:t xml:space="preserve">gets </w:t>
+      </w:r>
+      <w:r>
+        <w:t>45</w:t>
+      </w:r>
+      <w:r>
+        <w:t>% better compression</w:t>
       </w:r>
       <w:r>
         <w:t>.</w:t>
@@ -7935,22 +8052,7 @@
         <w:t xml:space="preserve">for </w:t>
       </w:r>
       <w:r>
-        <w:t>64 bytes</w:t>
-      </w:r>
-      <w:r>
-        <w:t xml:space="preserve"> is 2</w:t>
-      </w:r>
-      <w:r>
-        <w:t>5</w:t>
-      </w:r>
-      <w:r>
-        <w:rPr>
-          <w:i/>
-        </w:rPr>
-        <w:t>%</w:t>
-      </w:r>
-      <w:r>
-        <w:t xml:space="preserve">, </w:t>
+        <w:t xml:space="preserve">64 bytes, </w:t>
       </w:r>
       <w:r>
         <w:t>a number of values that</w:t>
@@ -7962,13 +8064,25 @@
         <w:t xml:space="preserve">can </w:t>
       </w:r>
       <w:r>
-        <w:t xml:space="preserve">support, fpaq0 </w:t>
-      </w:r>
-      <w:r>
-        <w:t xml:space="preserve">arithmetic compressor </w:t>
-      </w:r>
-      <w:r>
-        <w:t>being an exception.</w:t>
+        <w:t xml:space="preserve">support, </w:t>
+      </w:r>
+      <w:r>
+        <w:t>is 25</w:t>
+      </w:r>
+      <w:r>
+        <w:t>%. The</w:t>
+      </w:r>
+      <w:r>
+        <w:t xml:space="preserve"> arithmetic compressor </w:t>
+      </w:r>
+      <w:r>
+        <w:t xml:space="preserve">fpaq0 </w:t>
+      </w:r>
+      <w:r>
+        <w:t>supports 64-byte blocks and averages 26%</w:t>
+      </w:r>
+      <w:r>
+        <w:t>.</w:t>
       </w:r>
       <w:r>
         <w:t xml:space="preserve"> </w:t>
@@ -8068,8 +8182,6 @@
           <w:szCs w:val="26"/>
         </w:rPr>
       </w:pPr>
-      <w:bookmarkStart w:id="2" w:name="_GoBack"/>
-      <w:bookmarkEnd w:id="2"/>
     </w:p>
     <w:p>
       <w:pPr>
@@ -8163,7 +8275,7 @@
       <w:pPr>
         <w:pStyle w:val="Caption"/>
       </w:pPr>
-      <w:bookmarkStart w:id="3" w:name="_Ref93840560"/>
+      <w:bookmarkStart w:id="2" w:name="_Ref93840560"/>
       <w:r>
         <w:t xml:space="preserve">Table </w:t>
       </w:r>
@@ -8183,11 +8295,22 @@
         <w:t>3</w:t>
       </w:r>
       <w:r>
+        <w:rPr>
+          <w:noProof/>
+        </w:rPr>
         <w:fldChar w:fldCharType="end"/>
       </w:r>
+      <w:bookmarkEnd w:id="2"/>
+      <w:r>
+        <w:t xml:space="preserve">: Performance Data for td512 </w:t>
+      </w:r>
+      <w:bookmarkStart w:id="3" w:name="_GoBack"/>
+      <w:r>
+        <w:t>v2</w:t>
+      </w:r>
       <w:bookmarkEnd w:id="3"/>
       <w:r>
-        <w:t xml:space="preserve">: Performance Data for td512 </w:t>
+        <w:t xml:space="preserve">.1.1 </w:t>
       </w:r>
       <w:r>
         <w:t xml:space="preserve">on </w:t>
@@ -15388,7 +15511,10 @@
         <w:fldChar w:fldCharType="begin"/>
       </w:r>
       <w:r>
-        <w:instrText xml:space="preserve"> SEQ Table \* ARABIC </w:instrText>
+        <w:instrText xml:space="preserve"> SEQ Table \* ARABIC</w:instrText>
+      </w:r>
+      <w:r>
+        <w:instrText xml:space="preserve"> </w:instrText>
       </w:r>
       <w:r>
         <w:fldChar w:fldCharType="separate"/>
@@ -15400,11 +15526,20 @@
         <w:t>4</w:t>
       </w:r>
       <w:r>
+        <w:rPr>
+          <w:noProof/>
+        </w:rPr>
         <w:fldChar w:fldCharType="end"/>
       </w:r>
       <w:bookmarkEnd w:id="4"/>
       <w:r>
-        <w:t>: Performance Data for td512 on 32-, 64- and 96-byte Blocks Run on the Squash Benchmark Test Data</w:t>
+        <w:t xml:space="preserve">: Performance Data for td512 </w:t>
+      </w:r>
+      <w:r>
+        <w:t xml:space="preserve">v2.1.1 </w:t>
+      </w:r>
+      <w:r>
+        <w:t>on 32-, 64- and 96-byte Blocks Run on the Squash Benchmark Test Data</w:t>
       </w:r>
     </w:p>
     <w:tbl>
@@ -21924,13 +22059,7 @@
         <w:fldChar w:fldCharType="separate"/>
       </w:r>
       <w:r>
-        <w:t>Ta</w:t>
-      </w:r>
-      <w:r>
-        <w:t>b</w:t>
-      </w:r>
-      <w:r>
-        <w:t xml:space="preserve">le </w:t>
+        <w:t xml:space="preserve">Table </w:t>
       </w:r>
       <w:r>
         <w:rPr>
@@ -21997,6 +22126,9 @@
         <w:t>5</w:t>
       </w:r>
       <w:r>
+        <w:rPr>
+          <w:noProof/>
+        </w:rPr>
         <w:fldChar w:fldCharType="end"/>
       </w:r>
       <w:bookmarkEnd w:id="5"/>
@@ -22004,7 +22136,13 @@
         <w:t xml:space="preserve">: </w:t>
       </w:r>
       <w:r>
-        <w:t xml:space="preserve">Performance Data for td512 on </w:t>
+        <w:t xml:space="preserve">Performance Data for td512 </w:t>
+      </w:r>
+      <w:r>
+        <w:t xml:space="preserve">v2.1.1 </w:t>
+      </w:r>
+      <w:r>
+        <w:t xml:space="preserve">on </w:t>
       </w:r>
       <w:r>
         <w:t>8</w:t>
@@ -22017,6 +22155,9 @@
       </w:r>
       <w:r>
         <w:t xml:space="preserve">6-byte Blocks Run on the Squash Benchmark Test </w:t>
+      </w:r>
+      <w:r>
+        <w:t>Data</w:t>
       </w:r>
     </w:p>
     <w:tbl>
@@ -25481,6 +25622,7 @@
   <w:style w:type="character" w:default="1" w:styleId="DefaultParagraphFont">
     <w:name w:val="Default Paragraph Font"/>
     <w:uiPriority w:val="1"/>
+    <w:semiHidden/>
     <w:unhideWhenUsed/>
   </w:style>
   <w:style w:type="table" w:default="1" w:styleId="TableNormal">

</xml_diff>

<commit_message>
Improve encoding speed of extended string mode
1. In tdstring.c, implemented 64-bit output of encoded values to improve compression speed.
</commit_message>
<xml_diff>
--- a/Tiny Data Compression with td512.docx
+++ b/Tiny Data Compression with td512.docx
@@ -24,8 +24,10 @@
         <w:t xml:space="preserve"> </w:t>
       </w:r>
       <w:r>
-        <w:t>1</w:t>
-      </w:r>
+        <w:t>2</w:t>
+      </w:r>
+      <w:bookmarkStart w:id="0" w:name="_GoBack"/>
+      <w:bookmarkEnd w:id="0"/>
       <w:r>
         <w:t>, 202</w:t>
       </w:r>
@@ -272,27 +274,14 @@
       <w:r>
         <w:t xml:space="preserve">on the Squash benchmark test data (see </w:t>
       </w:r>
-      <w:r>
-        <w:fldChar w:fldCharType="begin"/>
-      </w:r>
-      <w:r>
-        <w:instrText xml:space="preserve"> HYPERLINK "https://quixdb.github.io/squash-benchmark/" </w:instrText>
-      </w:r>
-      <w:r>
-        <w:fldChar w:fldCharType="separate"/>
-      </w:r>
-      <w:r>
-        <w:rPr>
-          <w:rStyle w:val="Hyperlink"/>
-        </w:rPr>
-        <w:t>https://quixdb.github.io/squash-benchmark/#</w:t>
-      </w:r>
-      <w:r>
-        <w:rPr>
-          <w:rStyle w:val="Hyperlink"/>
-        </w:rPr>
-        <w:fldChar w:fldCharType="end"/>
-      </w:r>
+      <w:hyperlink r:id="rId8" w:history="1">
+        <w:r>
+          <w:rPr>
+            <w:rStyle w:val="Hyperlink"/>
+          </w:rPr>
+          <w:t>https://quixdb.github.io/squash-benchmark/#</w:t>
+        </w:r>
+      </w:hyperlink>
       <w:r>
         <w:t>)</w:t>
       </w:r>
@@ -473,27 +462,14 @@
       <w:r>
         <w:t xml:space="preserve">200 to 300 characters (see </w:t>
       </w:r>
-      <w:r>
-        <w:fldChar w:fldCharType="begin"/>
-      </w:r>
-      <w:r>
-        <w:instrText xml:space="preserve"> HYPERLINK "http://quicklz.com/" </w:instrText>
-      </w:r>
-      <w:r>
-        <w:fldChar w:fldCharType="separate"/>
-      </w:r>
-      <w:r>
-        <w:rPr>
-          <w:rStyle w:val="Hyperlink"/>
-        </w:rPr>
-        <w:t>quicklz.com</w:t>
-      </w:r>
-      <w:r>
-        <w:rPr>
-          <w:rStyle w:val="Hyperlink"/>
-        </w:rPr>
-        <w:fldChar w:fldCharType="end"/>
-      </w:r>
+      <w:hyperlink r:id="rId9" w:history="1">
+        <w:r>
+          <w:rPr>
+            <w:rStyle w:val="Hyperlink"/>
+          </w:rPr>
+          <w:t>quicklz.com</w:t>
+        </w:r>
+      </w:hyperlink>
       <w:r>
         <w:t>).</w:t>
       </w:r>
@@ -512,27 +488,14 @@
       <w:r>
         <w:t xml:space="preserve"> to 512 bytes. Also presented in the appendix are compression values from running the arithmetic encoding program fpaq0 (</w:t>
       </w:r>
-      <w:r>
-        <w:fldChar w:fldCharType="begin"/>
-      </w:r>
-      <w:r>
-        <w:instrText xml:space="preserve"> HYPERLINK "http://mattmahoney.net/dc/fpaq0.cpp" </w:instrText>
-      </w:r>
-      <w:r>
-        <w:fldChar w:fldCharType="separate"/>
-      </w:r>
-      <w:r>
-        <w:rPr>
-          <w:rStyle w:val="Hyperlink"/>
-        </w:rPr>
-        <w:t>http://mattmahoney.net/dc/fpaq0.cpp</w:t>
-      </w:r>
-      <w:r>
-        <w:rPr>
-          <w:rStyle w:val="Hyperlink"/>
-        </w:rPr>
-        <w:fldChar w:fldCharType="end"/>
-      </w:r>
+      <w:hyperlink r:id="rId10" w:history="1">
+        <w:r>
+          <w:rPr>
+            <w:rStyle w:val="Hyperlink"/>
+          </w:rPr>
+          <w:t>http://mattmahoney.net/dc/fpaq0.cpp</w:t>
+        </w:r>
+      </w:hyperlink>
       <w:r>
         <w:t>), which give</w:t>
       </w:r>
@@ -579,27 +542,14 @@
       <w:r>
         <w:t xml:space="preserve"> concludes the run (see </w:t>
       </w:r>
-      <w:r>
-        <w:fldChar w:fldCharType="begin"/>
-      </w:r>
-      <w:r>
-        <w:instrText xml:space="preserve"> HYPERLINK "https://github.com/lsleonard/tiny-data-compression" </w:instrText>
-      </w:r>
-      <w:r>
-        <w:fldChar w:fldCharType="separate"/>
-      </w:r>
-      <w:r>
-        <w:rPr>
-          <w:rStyle w:val="Hyperlink"/>
-        </w:rPr>
-        <w:t>https://github.com/lsleonard/tiny-data-compression</w:t>
-      </w:r>
-      <w:r>
-        <w:rPr>
-          <w:rStyle w:val="Hyperlink"/>
-        </w:rPr>
-        <w:fldChar w:fldCharType="end"/>
-      </w:r>
+      <w:hyperlink r:id="rId11" w:history="1">
+        <w:r>
+          <w:rPr>
+            <w:rStyle w:val="Hyperlink"/>
+          </w:rPr>
+          <w:t>https://github.com/lsleonard/tiny-data-compression</w:t>
+        </w:r>
+      </w:hyperlink>
       <w:r>
         <w:t>)</w:t>
       </w:r>
@@ -692,7 +642,13 @@
         <w:t>v2</w:t>
       </w:r>
       <w:r>
-        <w:t xml:space="preserve">.1.3 </w:t>
+        <w:t>.1.</w:t>
+      </w:r>
+      <w:r>
+        <w:t>5</w:t>
+      </w:r>
+      <w:r>
+        <w:t xml:space="preserve"> </w:t>
       </w:r>
       <w:r>
         <w:t>and QuickLZ</w:t>
@@ -811,47 +767,29 @@
       </w:r>
       <w:proofErr w:type="spellEnd"/>
       <w:r>
-        <w:t xml:space="preserve">, </w:t>
+        <w:t xml:space="preserve"> and </w:t>
       </w:r>
       <w:proofErr w:type="spellStart"/>
       <w:r>
-        <w:t>mozilla</w:t>
+        <w:t>nci</w:t>
       </w:r>
       <w:proofErr w:type="spellEnd"/>
       <w:r>
-        <w:t xml:space="preserve"> and </w:t>
+        <w:t xml:space="preserve">, and otherwise has similar or lower compression than td512. </w:t>
       </w:r>
       <w:proofErr w:type="spellStart"/>
       <w:r>
-        <w:t>nci</w:t>
+        <w:t>geo.protodata</w:t>
       </w:r>
       <w:proofErr w:type="spellEnd"/>
       <w:r>
-        <w:t xml:space="preserve">, and otherwise has similar or lower compression than td512. </w:t>
-      </w:r>
-      <w:r>
-        <w:t xml:space="preserve">Both </w:t>
-      </w:r>
-      <w:proofErr w:type="spellStart"/>
-      <w:proofErr w:type="gramStart"/>
-      <w:r>
-        <w:t>geo</w:t>
-      </w:r>
-      <w:proofErr w:type="gramEnd"/>
-      <w:r>
-        <w:t>.protodata</w:t>
-      </w:r>
-      <w:proofErr w:type="spellEnd"/>
-      <w:r>
-        <w:t xml:space="preserve"> and </w:t>
-      </w:r>
-      <w:proofErr w:type="spellStart"/>
-      <w:r>
-        <w:t>mozilla</w:t>
-      </w:r>
-      <w:proofErr w:type="spellEnd"/>
-      <w:r>
-        <w:t xml:space="preserve"> have 512-byte blocks with more than 64 unique values, which is the limit that is currently handled by td512 extended string mode. Other f</w:t>
+        <w:t xml:space="preserve"> </w:t>
+      </w:r>
+      <w:r>
+        <w:t>has</w:t>
+      </w:r>
+      <w:r>
+        <w:t xml:space="preserve"> 512-byte blocks with more than 64 unique values, which is the limit that is currently handled by td512 extended string mode. Other f</w:t>
       </w:r>
       <w:r>
         <w:t xml:space="preserve">iles that </w:t>
@@ -899,22 +837,37 @@
         <w:t xml:space="preserve"> than QuickLZ</w:t>
       </w:r>
       <w:r>
-        <w:t>. These files</w:t>
-      </w:r>
-      <w:r>
-        <w:t xml:space="preserve"> contain frequently repeated values in small blocks, </w:t>
-      </w:r>
-      <w:r>
-        <w:t>for example</w:t>
+        <w:t xml:space="preserve"> because</w:t>
+      </w:r>
+      <w:r>
+        <w:t xml:space="preserve"> </w:t>
+      </w:r>
+      <w:r>
+        <w:t>t</w:t>
+      </w:r>
+      <w:r>
+        <w:t>hese files</w:t>
+      </w:r>
+      <w:r>
+        <w:t xml:space="preserve"> contain frequently repeated values in small blocks</w:t>
+      </w:r>
+      <w:r>
+        <w:t>. F</w:t>
+      </w:r>
+      <w:r>
+        <w:t>or example</w:t>
+      </w:r>
+      <w:r>
+        <w:t>,</w:t>
       </w:r>
       <w:r>
         <w:t xml:space="preserve"> 16 or more 0s in a 64-byte block</w:t>
       </w:r>
       <w:r>
-        <w:t xml:space="preserve">, </w:t>
-      </w:r>
-      <w:r>
-        <w:t xml:space="preserve">and are compressed </w:t>
+        <w:t xml:space="preserve"> that</w:t>
+      </w:r>
+      <w:r>
+        <w:t xml:space="preserve"> are compressed </w:t>
       </w:r>
       <w:r>
         <w:t xml:space="preserve">using </w:t>
@@ -929,34 +882,25 @@
         <w:t xml:space="preserve"> </w:t>
       </w:r>
       <w:r>
-        <w:t>Blocks from</w:t>
-      </w:r>
-      <w:r>
-        <w:t xml:space="preserve"> 64</w:t>
-      </w:r>
-      <w:r>
-        <w:t xml:space="preserve"> to</w:t>
-      </w:r>
-      <w:r>
-        <w:t xml:space="preserve"> 512</w:t>
+        <w:t xml:space="preserve">Blocks </w:t>
+      </w:r>
+      <w:r>
+        <w:t xml:space="preserve">that </w:t>
+      </w:r>
+      <w:r>
+        <w:t>use</w:t>
+      </w:r>
+      <w:r>
+        <w:t xml:space="preserve"> either the text or single value modes get similar compression results</w:t>
       </w:r>
       <w:r>
         <w:t xml:space="preserve"> </w:t>
       </w:r>
       <w:r>
-        <w:t>bytes</w:t>
-      </w:r>
-      <w:r>
-        <w:t xml:space="preserve"> </w:t>
-      </w:r>
-      <w:r>
-        <w:t xml:space="preserve">that </w:t>
-      </w:r>
-      <w:r>
-        <w:t>use</w:t>
-      </w:r>
-      <w:r>
-        <w:t xml:space="preserve"> either the text or single value modes get similar compression results.</w:t>
+        <w:t>for blocks from 64 to 512 bytes</w:t>
+      </w:r>
+      <w:r>
+        <w:t>.</w:t>
       </w:r>
     </w:p>
     <w:p/>
@@ -965,7 +909,7 @@
         <w:t xml:space="preserve">On average, td512 compresses about </w:t>
       </w:r>
       <w:r>
-        <w:t>4</w:t>
+        <w:t>1</w:t>
       </w:r>
       <w:r>
         <w:t>% slower and decompresses about 2</w:t>
@@ -997,7 +941,7 @@
       <w:pPr>
         <w:pStyle w:val="Caption"/>
       </w:pPr>
-      <w:bookmarkStart w:id="0" w:name="_Ref87029073"/>
+      <w:bookmarkStart w:id="1" w:name="_Ref87029073"/>
       <w:r>
         <w:t xml:space="preserve">Table </w:t>
       </w:r>
@@ -1009,7 +953,7 @@
           <w:t>1</w:t>
         </w:r>
       </w:fldSimple>
-      <w:bookmarkEnd w:id="0"/>
+      <w:bookmarkEnd w:id="1"/>
       <w:r>
         <w:t xml:space="preserve">. Compression </w:t>
       </w:r>
@@ -1032,7 +976,7 @@
         <w:t>2.1.</w:t>
       </w:r>
       <w:r>
-        <w:t>4</w:t>
+        <w:t>5</w:t>
       </w:r>
       <w:r>
         <w:t xml:space="preserve"> </w:t>
@@ -1073,9 +1017,9 @@
         <w:gridCol w:w="1987"/>
         <w:gridCol w:w="925"/>
         <w:gridCol w:w="1059"/>
+        <w:gridCol w:w="1175"/>
         <w:gridCol w:w="1188"/>
-        <w:gridCol w:w="1188"/>
-        <w:gridCol w:w="1385"/>
+        <w:gridCol w:w="1315"/>
         <w:gridCol w:w="1385"/>
       </w:tblGrid>
       <w:tr>
@@ -1560,21 +1504,25 @@
         <w:tc>
           <w:tcPr>
             <w:tcW w:w="0" w:type="auto"/>
-          </w:tcPr>
-          <w:p>
-            <w:pPr>
-              <w:cnfStyle w:val="000000100000" w:firstRow="0" w:lastRow="0" w:firstColumn="0" w:lastColumn="0" w:oddVBand="0" w:evenVBand="0" w:oddHBand="1" w:evenHBand="0" w:firstRowFirstColumn="0" w:firstRowLastColumn="0" w:lastRowFirstColumn="0" w:lastRowLastColumn="0"/>
-              <w:rPr>
-                <w:sz w:val="21"/>
-                <w:szCs w:val="21"/>
-              </w:rPr>
-            </w:pPr>
-            <w:r>
-              <w:rPr>
-                <w:sz w:val="21"/>
-                <w:szCs w:val="21"/>
-              </w:rPr>
-              <w:t>255182880</w:t>
+            <w:vAlign w:val="bottom"/>
+          </w:tcPr>
+          <w:p>
+            <w:pPr>
+              <w:jc w:val="right"/>
+              <w:cnfStyle w:val="000000100000" w:firstRow="0" w:lastRow="0" w:firstColumn="0" w:lastColumn="0" w:oddVBand="0" w:evenVBand="0" w:oddHBand="1" w:evenHBand="0" w:firstRowFirstColumn="0" w:firstRowLastColumn="0" w:lastRowFirstColumn="0" w:lastRowLastColumn="0"/>
+              <w:rPr>
+                <w:color w:val="000000"/>
+                <w:sz w:val="21"/>
+                <w:szCs w:val="21"/>
+              </w:rPr>
+            </w:pPr>
+            <w:r>
+              <w:rPr>
+                <w:color w:val="000000"/>
+                <w:sz w:val="21"/>
+                <w:szCs w:val="21"/>
+              </w:rPr>
+              <w:t>257341792</w:t>
             </w:r>
           </w:p>
         </w:tc>
@@ -1602,21 +1550,25 @@
         <w:tc>
           <w:tcPr>
             <w:tcW w:w="0" w:type="auto"/>
-          </w:tcPr>
-          <w:p>
-            <w:pPr>
-              <w:cnfStyle w:val="000000100000" w:firstRow="0" w:lastRow="0" w:firstColumn="0" w:lastColumn="0" w:oddVBand="0" w:evenVBand="0" w:oddHBand="1" w:evenHBand="0" w:firstRowFirstColumn="0" w:firstRowLastColumn="0" w:lastRowFirstColumn="0" w:lastRowLastColumn="0"/>
-              <w:rPr>
-                <w:sz w:val="21"/>
-                <w:szCs w:val="21"/>
-              </w:rPr>
-            </w:pPr>
-            <w:r>
-              <w:rPr>
-                <w:sz w:val="21"/>
-                <w:szCs w:val="21"/>
-              </w:rPr>
-              <w:t>172046384</w:t>
+            <w:vAlign w:val="bottom"/>
+          </w:tcPr>
+          <w:p>
+            <w:pPr>
+              <w:jc w:val="right"/>
+              <w:cnfStyle w:val="000000100000" w:firstRow="0" w:lastRow="0" w:firstColumn="0" w:lastColumn="0" w:oddVBand="0" w:evenVBand="0" w:oddHBand="1" w:evenHBand="0" w:firstRowFirstColumn="0" w:firstRowLastColumn="0" w:lastRowFirstColumn="0" w:lastRowLastColumn="0"/>
+              <w:rPr>
+                <w:color w:val="000000"/>
+                <w:sz w:val="21"/>
+                <w:szCs w:val="21"/>
+              </w:rPr>
+            </w:pPr>
+            <w:r>
+              <w:rPr>
+                <w:color w:val="000000"/>
+                <w:sz w:val="21"/>
+                <w:szCs w:val="21"/>
+              </w:rPr>
+              <w:t>175217744</w:t>
             </w:r>
           </w:p>
         </w:tc>
@@ -1709,21 +1661,25 @@
         <w:tc>
           <w:tcPr>
             <w:tcW w:w="0" w:type="auto"/>
-          </w:tcPr>
-          <w:p>
-            <w:pPr>
-              <w:cnfStyle w:val="000000000000" w:firstRow="0" w:lastRow="0" w:firstColumn="0" w:lastColumn="0" w:oddVBand="0" w:evenVBand="0" w:oddHBand="0" w:evenHBand="0" w:firstRowFirstColumn="0" w:firstRowLastColumn="0" w:lastRowFirstColumn="0" w:lastRowLastColumn="0"/>
-              <w:rPr>
-                <w:sz w:val="21"/>
-                <w:szCs w:val="21"/>
-              </w:rPr>
-            </w:pPr>
-            <w:r>
-              <w:rPr>
-                <w:sz w:val="21"/>
-                <w:szCs w:val="21"/>
-              </w:rPr>
-              <w:t>245931248</w:t>
+            <w:vAlign w:val="bottom"/>
+          </w:tcPr>
+          <w:p>
+            <w:pPr>
+              <w:jc w:val="right"/>
+              <w:cnfStyle w:val="000000000000" w:firstRow="0" w:lastRow="0" w:firstColumn="0" w:lastColumn="0" w:oddVBand="0" w:evenVBand="0" w:oddHBand="0" w:evenHBand="0" w:firstRowFirstColumn="0" w:firstRowLastColumn="0" w:lastRowFirstColumn="0" w:lastRowLastColumn="0"/>
+              <w:rPr>
+                <w:color w:val="000000"/>
+                <w:sz w:val="21"/>
+                <w:szCs w:val="21"/>
+              </w:rPr>
+            </w:pPr>
+            <w:r>
+              <w:rPr>
+                <w:color w:val="000000"/>
+                <w:sz w:val="21"/>
+                <w:szCs w:val="21"/>
+              </w:rPr>
+              <w:t>250357984</w:t>
             </w:r>
           </w:p>
         </w:tc>
@@ -1751,21 +1707,25 @@
         <w:tc>
           <w:tcPr>
             <w:tcW w:w="0" w:type="auto"/>
-          </w:tcPr>
-          <w:p>
-            <w:pPr>
-              <w:cnfStyle w:val="000000000000" w:firstRow="0" w:lastRow="0" w:firstColumn="0" w:lastColumn="0" w:oddVBand="0" w:evenVBand="0" w:oddHBand="0" w:evenHBand="0" w:firstRowFirstColumn="0" w:firstRowLastColumn="0" w:lastRowFirstColumn="0" w:lastRowLastColumn="0"/>
-              <w:rPr>
-                <w:sz w:val="21"/>
-                <w:szCs w:val="21"/>
-              </w:rPr>
-            </w:pPr>
-            <w:r>
-              <w:rPr>
-                <w:sz w:val="21"/>
-                <w:szCs w:val="21"/>
-              </w:rPr>
-              <w:t>179596848</w:t>
+            <w:vAlign w:val="bottom"/>
+          </w:tcPr>
+          <w:p>
+            <w:pPr>
+              <w:jc w:val="right"/>
+              <w:cnfStyle w:val="000000000000" w:firstRow="0" w:lastRow="0" w:firstColumn="0" w:lastColumn="0" w:oddVBand="0" w:evenVBand="0" w:oddHBand="0" w:evenHBand="0" w:firstRowFirstColumn="0" w:firstRowLastColumn="0" w:lastRowFirstColumn="0" w:lastRowLastColumn="0"/>
+              <w:rPr>
+                <w:color w:val="000000"/>
+                <w:sz w:val="21"/>
+                <w:szCs w:val="21"/>
+              </w:rPr>
+            </w:pPr>
+            <w:r>
+              <w:rPr>
+                <w:color w:val="000000"/>
+                <w:sz w:val="21"/>
+                <w:szCs w:val="21"/>
+              </w:rPr>
+              <w:t>180894512</w:t>
             </w:r>
           </w:p>
         </w:tc>
@@ -1861,21 +1821,25 @@
         <w:tc>
           <w:tcPr>
             <w:tcW w:w="0" w:type="auto"/>
-          </w:tcPr>
-          <w:p>
-            <w:pPr>
-              <w:cnfStyle w:val="000000100000" w:firstRow="0" w:lastRow="0" w:firstColumn="0" w:lastColumn="0" w:oddVBand="0" w:evenVBand="0" w:oddHBand="1" w:evenHBand="0" w:firstRowFirstColumn="0" w:firstRowLastColumn="0" w:lastRowFirstColumn="0" w:lastRowLastColumn="0"/>
-              <w:rPr>
-                <w:sz w:val="21"/>
-                <w:szCs w:val="21"/>
-              </w:rPr>
-            </w:pPr>
-            <w:r>
-              <w:rPr>
-                <w:sz w:val="21"/>
-                <w:szCs w:val="21"/>
-              </w:rPr>
-              <w:t>210282048</w:t>
+            <w:vAlign w:val="bottom"/>
+          </w:tcPr>
+          <w:p>
+            <w:pPr>
+              <w:jc w:val="right"/>
+              <w:cnfStyle w:val="000000100000" w:firstRow="0" w:lastRow="0" w:firstColumn="0" w:lastColumn="0" w:oddVBand="0" w:evenVBand="0" w:oddHBand="1" w:evenHBand="0" w:firstRowFirstColumn="0" w:firstRowLastColumn="0" w:lastRowFirstColumn="0" w:lastRowLastColumn="0"/>
+              <w:rPr>
+                <w:color w:val="000000"/>
+                <w:sz w:val="21"/>
+                <w:szCs w:val="21"/>
+              </w:rPr>
+            </w:pPr>
+            <w:r>
+              <w:rPr>
+                <w:color w:val="000000"/>
+                <w:sz w:val="21"/>
+                <w:szCs w:val="21"/>
+              </w:rPr>
+              <w:t>243594064</w:t>
             </w:r>
           </w:p>
         </w:tc>
@@ -1903,21 +1867,25 @@
         <w:tc>
           <w:tcPr>
             <w:tcW w:w="0" w:type="auto"/>
-          </w:tcPr>
-          <w:p>
-            <w:pPr>
-              <w:cnfStyle w:val="000000100000" w:firstRow="0" w:lastRow="0" w:firstColumn="0" w:lastColumn="0" w:oddVBand="0" w:evenVBand="0" w:oddHBand="1" w:evenHBand="0" w:firstRowFirstColumn="0" w:firstRowLastColumn="0" w:lastRowFirstColumn="0" w:lastRowLastColumn="0"/>
-              <w:rPr>
-                <w:sz w:val="21"/>
-                <w:szCs w:val="21"/>
-              </w:rPr>
-            </w:pPr>
-            <w:r>
-              <w:rPr>
-                <w:sz w:val="21"/>
-                <w:szCs w:val="21"/>
-              </w:rPr>
-              <w:t>234314288</w:t>
+            <w:vAlign w:val="bottom"/>
+          </w:tcPr>
+          <w:p>
+            <w:pPr>
+              <w:jc w:val="right"/>
+              <w:cnfStyle w:val="000000100000" w:firstRow="0" w:lastRow="0" w:firstColumn="0" w:lastColumn="0" w:oddVBand="0" w:evenVBand="0" w:oddHBand="1" w:evenHBand="0" w:firstRowFirstColumn="0" w:firstRowLastColumn="0" w:lastRowFirstColumn="0" w:lastRowLastColumn="0"/>
+              <w:rPr>
+                <w:color w:val="000000"/>
+                <w:sz w:val="21"/>
+                <w:szCs w:val="21"/>
+              </w:rPr>
+            </w:pPr>
+            <w:r>
+              <w:rPr>
+                <w:color w:val="000000"/>
+                <w:sz w:val="21"/>
+                <w:szCs w:val="21"/>
+              </w:rPr>
+              <w:t>258978944</w:t>
             </w:r>
           </w:p>
         </w:tc>
@@ -2010,21 +1978,25 @@
         <w:tc>
           <w:tcPr>
             <w:tcW w:w="0" w:type="auto"/>
-          </w:tcPr>
-          <w:p>
-            <w:pPr>
-              <w:cnfStyle w:val="000000000000" w:firstRow="0" w:lastRow="0" w:firstColumn="0" w:lastColumn="0" w:oddVBand="0" w:evenVBand="0" w:oddHBand="0" w:evenHBand="0" w:firstRowFirstColumn="0" w:firstRowLastColumn="0" w:lastRowFirstColumn="0" w:lastRowLastColumn="0"/>
-              <w:rPr>
-                <w:sz w:val="21"/>
-                <w:szCs w:val="21"/>
-              </w:rPr>
-            </w:pPr>
-            <w:r>
-              <w:rPr>
-                <w:sz w:val="21"/>
-                <w:szCs w:val="21"/>
-              </w:rPr>
-              <w:t>275545984</w:t>
+            <w:vAlign w:val="bottom"/>
+          </w:tcPr>
+          <w:p>
+            <w:pPr>
+              <w:jc w:val="right"/>
+              <w:cnfStyle w:val="000000000000" w:firstRow="0" w:lastRow="0" w:firstColumn="0" w:lastColumn="0" w:oddVBand="0" w:evenVBand="0" w:oddHBand="0" w:evenHBand="0" w:firstRowFirstColumn="0" w:firstRowLastColumn="0" w:lastRowFirstColumn="0" w:lastRowLastColumn="0"/>
+              <w:rPr>
+                <w:color w:val="000000"/>
+                <w:sz w:val="21"/>
+                <w:szCs w:val="21"/>
+              </w:rPr>
+            </w:pPr>
+            <w:r>
+              <w:rPr>
+                <w:color w:val="000000"/>
+                <w:sz w:val="21"/>
+                <w:szCs w:val="21"/>
+              </w:rPr>
+              <w:t>278702976</w:t>
             </w:r>
           </w:p>
         </w:tc>
@@ -2052,21 +2024,25 @@
         <w:tc>
           <w:tcPr>
             <w:tcW w:w="0" w:type="auto"/>
-          </w:tcPr>
-          <w:p>
-            <w:pPr>
-              <w:cnfStyle w:val="000000000000" w:firstRow="0" w:lastRow="0" w:firstColumn="0" w:lastColumn="0" w:oddVBand="0" w:evenVBand="0" w:oddHBand="0" w:evenHBand="0" w:firstRowFirstColumn="0" w:firstRowLastColumn="0" w:lastRowFirstColumn="0" w:lastRowLastColumn="0"/>
-              <w:rPr>
-                <w:sz w:val="21"/>
-                <w:szCs w:val="21"/>
-              </w:rPr>
-            </w:pPr>
-            <w:r>
-              <w:rPr>
-                <w:sz w:val="21"/>
-                <w:szCs w:val="21"/>
-              </w:rPr>
-              <w:t>173234864</w:t>
+            <w:vAlign w:val="bottom"/>
+          </w:tcPr>
+          <w:p>
+            <w:pPr>
+              <w:jc w:val="right"/>
+              <w:cnfStyle w:val="000000000000" w:firstRow="0" w:lastRow="0" w:firstColumn="0" w:lastColumn="0" w:oddVBand="0" w:evenVBand="0" w:oddHBand="0" w:evenHBand="0" w:firstRowFirstColumn="0" w:firstRowLastColumn="0" w:lastRowFirstColumn="0" w:lastRowLastColumn="0"/>
+              <w:rPr>
+                <w:color w:val="000000"/>
+                <w:sz w:val="21"/>
+                <w:szCs w:val="21"/>
+              </w:rPr>
+            </w:pPr>
+            <w:r>
+              <w:rPr>
+                <w:color w:val="000000"/>
+                <w:sz w:val="21"/>
+                <w:szCs w:val="21"/>
+              </w:rPr>
+              <w:t>176062704</w:t>
             </w:r>
           </w:p>
         </w:tc>
@@ -2164,21 +2140,25 @@
         <w:tc>
           <w:tcPr>
             <w:tcW w:w="0" w:type="auto"/>
-          </w:tcPr>
-          <w:p>
-            <w:pPr>
-              <w:cnfStyle w:val="000000100000" w:firstRow="0" w:lastRow="0" w:firstColumn="0" w:lastColumn="0" w:oddVBand="0" w:evenVBand="0" w:oddHBand="1" w:evenHBand="0" w:firstRowFirstColumn="0" w:firstRowLastColumn="0" w:lastRowFirstColumn="0" w:lastRowLastColumn="0"/>
-              <w:rPr>
-                <w:sz w:val="21"/>
-                <w:szCs w:val="21"/>
-              </w:rPr>
-            </w:pPr>
-            <w:r>
-              <w:rPr>
-                <w:sz w:val="21"/>
-                <w:szCs w:val="21"/>
-              </w:rPr>
-              <w:t>359677440</w:t>
+            <w:vAlign w:val="bottom"/>
+          </w:tcPr>
+          <w:p>
+            <w:pPr>
+              <w:jc w:val="right"/>
+              <w:cnfStyle w:val="000000100000" w:firstRow="0" w:lastRow="0" w:firstColumn="0" w:lastColumn="0" w:oddVBand="0" w:evenVBand="0" w:oddHBand="1" w:evenHBand="0" w:firstRowFirstColumn="0" w:firstRowLastColumn="0" w:lastRowFirstColumn="0" w:lastRowLastColumn="0"/>
+              <w:rPr>
+                <w:color w:val="000000"/>
+                <w:sz w:val="21"/>
+                <w:szCs w:val="21"/>
+              </w:rPr>
+            </w:pPr>
+            <w:r>
+              <w:rPr>
+                <w:color w:val="000000"/>
+                <w:sz w:val="21"/>
+                <w:szCs w:val="21"/>
+              </w:rPr>
+              <w:t>371666688</w:t>
             </w:r>
           </w:p>
         </w:tc>
@@ -2206,21 +2186,25 @@
         <w:tc>
           <w:tcPr>
             <w:tcW w:w="0" w:type="auto"/>
-          </w:tcPr>
-          <w:p>
-            <w:pPr>
-              <w:cnfStyle w:val="000000100000" w:firstRow="0" w:lastRow="0" w:firstColumn="0" w:lastColumn="0" w:oddVBand="0" w:evenVBand="0" w:oddHBand="1" w:evenHBand="0" w:firstRowFirstColumn="0" w:firstRowLastColumn="0" w:lastRowFirstColumn="0" w:lastRowLastColumn="0"/>
-              <w:rPr>
-                <w:sz w:val="21"/>
-                <w:szCs w:val="21"/>
-              </w:rPr>
-            </w:pPr>
-            <w:r>
-              <w:rPr>
-                <w:sz w:val="21"/>
-                <w:szCs w:val="21"/>
-              </w:rPr>
-              <w:t>446000000</w:t>
+            <w:vAlign w:val="bottom"/>
+          </w:tcPr>
+          <w:p>
+            <w:pPr>
+              <w:jc w:val="right"/>
+              <w:cnfStyle w:val="000000100000" w:firstRow="0" w:lastRow="0" w:firstColumn="0" w:lastColumn="0" w:oddVBand="0" w:evenVBand="0" w:oddHBand="1" w:evenHBand="0" w:firstRowFirstColumn="0" w:firstRowLastColumn="0" w:lastRowFirstColumn="0" w:lastRowLastColumn="0"/>
+              <w:rPr>
+                <w:color w:val="000000"/>
+                <w:sz w:val="21"/>
+                <w:szCs w:val="21"/>
+              </w:rPr>
+            </w:pPr>
+            <w:r>
+              <w:rPr>
+                <w:color w:val="000000"/>
+                <w:sz w:val="21"/>
+                <w:szCs w:val="21"/>
+              </w:rPr>
+              <w:t>464583328</w:t>
             </w:r>
           </w:p>
         </w:tc>
@@ -2313,21 +2297,25 @@
         <w:tc>
           <w:tcPr>
             <w:tcW w:w="0" w:type="auto"/>
-          </w:tcPr>
-          <w:p>
-            <w:pPr>
-              <w:cnfStyle w:val="000000000000" w:firstRow="0" w:lastRow="0" w:firstColumn="0" w:lastColumn="0" w:oddVBand="0" w:evenVBand="0" w:oddHBand="0" w:evenHBand="0" w:firstRowFirstColumn="0" w:firstRowLastColumn="0" w:lastRowFirstColumn="0" w:lastRowLastColumn="0"/>
-              <w:rPr>
-                <w:sz w:val="21"/>
-                <w:szCs w:val="21"/>
-              </w:rPr>
-            </w:pPr>
-            <w:r>
-              <w:rPr>
-                <w:sz w:val="21"/>
-                <w:szCs w:val="21"/>
-              </w:rPr>
-              <w:t>860790208</w:t>
+            <w:vAlign w:val="bottom"/>
+          </w:tcPr>
+          <w:p>
+            <w:pPr>
+              <w:jc w:val="right"/>
+              <w:cnfStyle w:val="000000000000" w:firstRow="0" w:lastRow="0" w:firstColumn="0" w:lastColumn="0" w:oddVBand="0" w:evenVBand="0" w:oddHBand="0" w:evenHBand="0" w:firstRowFirstColumn="0" w:firstRowLastColumn="0" w:lastRowFirstColumn="0" w:lastRowLastColumn="0"/>
+              <w:rPr>
+                <w:color w:val="000000"/>
+                <w:sz w:val="21"/>
+                <w:szCs w:val="21"/>
+              </w:rPr>
+            </w:pPr>
+            <w:r>
+              <w:rPr>
+                <w:color w:val="000000"/>
+                <w:sz w:val="21"/>
+                <w:szCs w:val="21"/>
+              </w:rPr>
+              <w:t>843102720</w:t>
             </w:r>
           </w:p>
         </w:tc>
@@ -2355,21 +2343,25 @@
         <w:tc>
           <w:tcPr>
             <w:tcW w:w="0" w:type="auto"/>
-          </w:tcPr>
-          <w:p>
-            <w:pPr>
-              <w:cnfStyle w:val="000000000000" w:firstRow="0" w:lastRow="0" w:firstColumn="0" w:lastColumn="0" w:oddVBand="0" w:evenVBand="0" w:oddHBand="0" w:evenHBand="0" w:firstRowFirstColumn="0" w:firstRowLastColumn="0" w:lastRowFirstColumn="0" w:lastRowLastColumn="0"/>
-              <w:rPr>
-                <w:sz w:val="21"/>
-                <w:szCs w:val="21"/>
-              </w:rPr>
-            </w:pPr>
-            <w:r>
-              <w:rPr>
-                <w:sz w:val="21"/>
-                <w:szCs w:val="21"/>
-              </w:rPr>
-              <w:t>24618600448</w:t>
+            <w:vAlign w:val="bottom"/>
+          </w:tcPr>
+          <w:p>
+            <w:pPr>
+              <w:jc w:val="right"/>
+              <w:cnfStyle w:val="000000000000" w:firstRow="0" w:lastRow="0" w:firstColumn="0" w:lastColumn="0" w:oddVBand="0" w:evenVBand="0" w:oddHBand="0" w:evenHBand="0" w:firstRowFirstColumn="0" w:firstRowLastColumn="0" w:lastRowFirstColumn="0" w:lastRowLastColumn="0"/>
+              <w:rPr>
+                <w:color w:val="000000"/>
+                <w:sz w:val="21"/>
+                <w:szCs w:val="21"/>
+              </w:rPr>
+            </w:pPr>
+            <w:r>
+              <w:rPr>
+                <w:color w:val="000000"/>
+                <w:sz w:val="21"/>
+                <w:szCs w:val="21"/>
+              </w:rPr>
+              <w:t>2.4619E+10</w:t>
             </w:r>
           </w:p>
         </w:tc>
@@ -2467,17 +2459,21 @@
         <w:tc>
           <w:tcPr>
             <w:tcW w:w="0" w:type="auto"/>
-          </w:tcPr>
-          <w:p>
-            <w:pPr>
-              <w:cnfStyle w:val="000000100000" w:firstRow="0" w:lastRow="0" w:firstColumn="0" w:lastColumn="0" w:oddVBand="0" w:evenVBand="0" w:oddHBand="1" w:evenHBand="0" w:firstRowFirstColumn="0" w:firstRowLastColumn="0" w:lastRowFirstColumn="0" w:lastRowLastColumn="0"/>
-              <w:rPr>
-                <w:sz w:val="21"/>
-                <w:szCs w:val="21"/>
-              </w:rPr>
-            </w:pPr>
-            <w:r>
-              <w:rPr>
+            <w:vAlign w:val="bottom"/>
+          </w:tcPr>
+          <w:p>
+            <w:pPr>
+              <w:jc w:val="right"/>
+              <w:cnfStyle w:val="000000100000" w:firstRow="0" w:lastRow="0" w:firstColumn="0" w:lastColumn="0" w:oddVBand="0" w:evenVBand="0" w:oddHBand="1" w:evenHBand="0" w:firstRowFirstColumn="0" w:firstRowLastColumn="0" w:lastRowFirstColumn="0" w:lastRowLastColumn="0"/>
+              <w:rPr>
+                <w:color w:val="000000"/>
+                <w:sz w:val="21"/>
+                <w:szCs w:val="21"/>
+              </w:rPr>
+            </w:pPr>
+            <w:r>
+              <w:rPr>
+                <w:color w:val="000000"/>
                 <w:sz w:val="21"/>
                 <w:szCs w:val="21"/>
               </w:rPr>
@@ -2509,21 +2505,25 @@
         <w:tc>
           <w:tcPr>
             <w:tcW w:w="0" w:type="auto"/>
-          </w:tcPr>
-          <w:p>
-            <w:pPr>
-              <w:cnfStyle w:val="000000100000" w:firstRow="0" w:lastRow="0" w:firstColumn="0" w:lastColumn="0" w:oddVBand="0" w:evenVBand="0" w:oddHBand="1" w:evenHBand="0" w:firstRowFirstColumn="0" w:firstRowLastColumn="0" w:lastRowFirstColumn="0" w:lastRowLastColumn="0"/>
-              <w:rPr>
-                <w:sz w:val="21"/>
-                <w:szCs w:val="21"/>
-              </w:rPr>
-            </w:pPr>
-            <w:r>
-              <w:rPr>
-                <w:sz w:val="21"/>
-                <w:szCs w:val="21"/>
-              </w:rPr>
-              <w:t>434388256</w:t>
+            <w:vAlign w:val="bottom"/>
+          </w:tcPr>
+          <w:p>
+            <w:pPr>
+              <w:jc w:val="right"/>
+              <w:cnfStyle w:val="000000100000" w:firstRow="0" w:lastRow="0" w:firstColumn="0" w:lastColumn="0" w:oddVBand="0" w:evenVBand="0" w:oddHBand="1" w:evenHBand="0" w:firstRowFirstColumn="0" w:firstRowLastColumn="0" w:lastRowFirstColumn="0" w:lastRowLastColumn="0"/>
+              <w:rPr>
+                <w:color w:val="000000"/>
+                <w:sz w:val="21"/>
+                <w:szCs w:val="21"/>
+              </w:rPr>
+            </w:pPr>
+            <w:r>
+              <w:rPr>
+                <w:color w:val="000000"/>
+                <w:sz w:val="21"/>
+                <w:szCs w:val="21"/>
+              </w:rPr>
+              <w:t>431229088</w:t>
             </w:r>
           </w:p>
         </w:tc>
@@ -2618,38 +2618,21 @@
         <w:tc>
           <w:tcPr>
             <w:tcW w:w="0" w:type="auto"/>
-          </w:tcPr>
-          <w:p>
-            <w:pPr>
-              <w:cnfStyle w:val="000000000000" w:firstRow="0" w:lastRow="0" w:firstColumn="0" w:lastColumn="0" w:oddVBand="0" w:evenVBand="0" w:oddHBand="0" w:evenHBand="0" w:firstRowFirstColumn="0" w:firstRowLastColumn="0" w:lastRowFirstColumn="0" w:lastRowLastColumn="0"/>
-              <w:rPr>
-                <w:sz w:val="21"/>
-                <w:szCs w:val="21"/>
-              </w:rPr>
-            </w:pPr>
-            <w:r>
-              <w:rPr>
-                <w:sz w:val="21"/>
-                <w:szCs w:val="21"/>
-              </w:rPr>
-              <w:t>338272736</w:t>
-            </w:r>
-          </w:p>
-        </w:tc>
-        <w:tc>
-          <w:tcPr>
-            <w:tcW w:w="0" w:type="auto"/>
-          </w:tcPr>
-          <w:p>
-            <w:pPr>
-              <w:cnfStyle w:val="000000000000" w:firstRow="0" w:lastRow="0" w:firstColumn="0" w:lastColumn="0" w:oddVBand="0" w:evenVBand="0" w:oddHBand="0" w:evenHBand="0" w:firstRowFirstColumn="0" w:firstRowLastColumn="0" w:lastRowFirstColumn="0" w:lastRowLastColumn="0"/>
-              <w:rPr>
-                <w:sz w:val="21"/>
-                <w:szCs w:val="21"/>
-              </w:rPr>
-            </w:pPr>
-            <w:r>
-              <w:rPr>
+            <w:vAlign w:val="bottom"/>
+          </w:tcPr>
+          <w:p>
+            <w:pPr>
+              <w:jc w:val="right"/>
+              <w:cnfStyle w:val="000000000000" w:firstRow="0" w:lastRow="0" w:firstColumn="0" w:lastColumn="0" w:oddVBand="0" w:evenVBand="0" w:oddHBand="0" w:evenHBand="0" w:firstRowFirstColumn="0" w:firstRowLastColumn="0" w:lastRowFirstColumn="0" w:lastRowLastColumn="0"/>
+              <w:rPr>
+                <w:color w:val="000000"/>
+                <w:sz w:val="21"/>
+                <w:szCs w:val="21"/>
+              </w:rPr>
+            </w:pPr>
+            <w:r>
+              <w:rPr>
+                <w:color w:val="000000"/>
                 <w:sz w:val="21"/>
                 <w:szCs w:val="21"/>
               </w:rPr>
@@ -2671,6 +2654,31 @@
             </w:pPr>
             <w:r>
               <w:rPr>
+                <w:sz w:val="21"/>
+                <w:szCs w:val="21"/>
+              </w:rPr>
+              <w:t>413444416</w:t>
+            </w:r>
+          </w:p>
+        </w:tc>
+        <w:tc>
+          <w:tcPr>
+            <w:tcW w:w="0" w:type="auto"/>
+            <w:vAlign w:val="bottom"/>
+          </w:tcPr>
+          <w:p>
+            <w:pPr>
+              <w:jc w:val="right"/>
+              <w:cnfStyle w:val="000000000000" w:firstRow="0" w:lastRow="0" w:firstColumn="0" w:lastColumn="0" w:oddVBand="0" w:evenVBand="0" w:oddHBand="0" w:evenHBand="0" w:firstRowFirstColumn="0" w:firstRowLastColumn="0" w:lastRowFirstColumn="0" w:lastRowLastColumn="0"/>
+              <w:rPr>
+                <w:color w:val="000000"/>
+                <w:sz w:val="21"/>
+                <w:szCs w:val="21"/>
+              </w:rPr>
+            </w:pPr>
+            <w:r>
+              <w:rPr>
+                <w:color w:val="000000"/>
                 <w:sz w:val="21"/>
                 <w:szCs w:val="21"/>
               </w:rPr>
@@ -2770,21 +2778,25 @@
         <w:tc>
           <w:tcPr>
             <w:tcW w:w="0" w:type="auto"/>
-          </w:tcPr>
-          <w:p>
-            <w:pPr>
-              <w:cnfStyle w:val="000000100000" w:firstRow="0" w:lastRow="0" w:firstColumn="0" w:lastColumn="0" w:oddVBand="0" w:evenVBand="0" w:oddHBand="1" w:evenHBand="0" w:firstRowFirstColumn="0" w:firstRowLastColumn="0" w:lastRowFirstColumn="0" w:lastRowLastColumn="0"/>
-              <w:rPr>
-                <w:sz w:val="21"/>
-                <w:szCs w:val="21"/>
-              </w:rPr>
-            </w:pPr>
-            <w:r>
-              <w:rPr>
-                <w:sz w:val="21"/>
-                <w:szCs w:val="21"/>
-              </w:rPr>
-              <w:t>378304192</w:t>
+            <w:vAlign w:val="bottom"/>
+          </w:tcPr>
+          <w:p>
+            <w:pPr>
+              <w:jc w:val="right"/>
+              <w:cnfStyle w:val="000000100000" w:firstRow="0" w:lastRow="0" w:firstColumn="0" w:lastColumn="0" w:oddVBand="0" w:evenVBand="0" w:oddHBand="1" w:evenHBand="0" w:firstRowFirstColumn="0" w:firstRowLastColumn="0" w:lastRowFirstColumn="0" w:lastRowLastColumn="0"/>
+              <w:rPr>
+                <w:color w:val="000000"/>
+                <w:sz w:val="21"/>
+                <w:szCs w:val="21"/>
+              </w:rPr>
+            </w:pPr>
+            <w:r>
+              <w:rPr>
+                <w:color w:val="000000"/>
+                <w:sz w:val="21"/>
+                <w:szCs w:val="21"/>
+              </w:rPr>
+              <w:t>422026240</w:t>
             </w:r>
           </w:p>
         </w:tc>
@@ -2812,21 +2824,25 @@
         <w:tc>
           <w:tcPr>
             <w:tcW w:w="0" w:type="auto"/>
-          </w:tcPr>
-          <w:p>
-            <w:pPr>
-              <w:cnfStyle w:val="000000100000" w:firstRow="0" w:lastRow="0" w:firstColumn="0" w:lastColumn="0" w:oddVBand="0" w:evenVBand="0" w:oddHBand="1" w:evenHBand="0" w:firstRowFirstColumn="0" w:firstRowLastColumn="0" w:lastRowFirstColumn="0" w:lastRowLastColumn="0"/>
-              <w:rPr>
-                <w:sz w:val="21"/>
-                <w:szCs w:val="21"/>
-              </w:rPr>
-            </w:pPr>
-            <w:r>
-              <w:rPr>
-                <w:sz w:val="21"/>
-                <w:szCs w:val="21"/>
-              </w:rPr>
-              <w:t>520072736</w:t>
+            <w:vAlign w:val="bottom"/>
+          </w:tcPr>
+          <w:p>
+            <w:pPr>
+              <w:jc w:val="right"/>
+              <w:cnfStyle w:val="000000100000" w:firstRow="0" w:lastRow="0" w:firstColumn="0" w:lastColumn="0" w:oddVBand="0" w:evenVBand="0" w:oddHBand="1" w:evenHBand="0" w:firstRowFirstColumn="0" w:firstRowLastColumn="0" w:lastRowFirstColumn="0" w:lastRowLastColumn="0"/>
+              <w:rPr>
+                <w:color w:val="000000"/>
+                <w:sz w:val="21"/>
+                <w:szCs w:val="21"/>
+              </w:rPr>
+            </w:pPr>
+            <w:r>
+              <w:rPr>
+                <w:color w:val="000000"/>
+                <w:sz w:val="21"/>
+                <w:szCs w:val="21"/>
+              </w:rPr>
+              <w:t>536884224</w:t>
             </w:r>
           </w:p>
         </w:tc>
@@ -2919,21 +2935,25 @@
         <w:tc>
           <w:tcPr>
             <w:tcW w:w="0" w:type="auto"/>
-          </w:tcPr>
-          <w:p>
-            <w:pPr>
-              <w:cnfStyle w:val="000000000000" w:firstRow="0" w:lastRow="0" w:firstColumn="0" w:lastColumn="0" w:oddVBand="0" w:evenVBand="0" w:oddHBand="0" w:evenHBand="0" w:firstRowFirstColumn="0" w:firstRowLastColumn="0" w:lastRowFirstColumn="0" w:lastRowLastColumn="0"/>
-              <w:rPr>
-                <w:sz w:val="21"/>
-                <w:szCs w:val="21"/>
-              </w:rPr>
-            </w:pPr>
-            <w:r>
-              <w:rPr>
-                <w:sz w:val="21"/>
-                <w:szCs w:val="21"/>
-              </w:rPr>
-              <w:t>258013296</w:t>
+            <w:vAlign w:val="bottom"/>
+          </w:tcPr>
+          <w:p>
+            <w:pPr>
+              <w:jc w:val="right"/>
+              <w:cnfStyle w:val="000000000000" w:firstRow="0" w:lastRow="0" w:firstColumn="0" w:lastColumn="0" w:oddVBand="0" w:evenVBand="0" w:oddHBand="0" w:evenHBand="0" w:firstRowFirstColumn="0" w:firstRowLastColumn="0" w:lastRowFirstColumn="0" w:lastRowLastColumn="0"/>
+              <w:rPr>
+                <w:color w:val="000000"/>
+                <w:sz w:val="21"/>
+                <w:szCs w:val="21"/>
+              </w:rPr>
+            </w:pPr>
+            <w:r>
+              <w:rPr>
+                <w:color w:val="000000"/>
+                <w:sz w:val="21"/>
+                <w:szCs w:val="21"/>
+              </w:rPr>
+              <w:t>260533568</w:t>
             </w:r>
           </w:p>
         </w:tc>
@@ -2961,21 +2981,25 @@
         <w:tc>
           <w:tcPr>
             <w:tcW w:w="0" w:type="auto"/>
-          </w:tcPr>
-          <w:p>
-            <w:pPr>
-              <w:cnfStyle w:val="000000000000" w:firstRow="0" w:lastRow="0" w:firstColumn="0" w:lastColumn="0" w:oddVBand="0" w:evenVBand="0" w:oddHBand="0" w:evenHBand="0" w:firstRowFirstColumn="0" w:firstRowLastColumn="0" w:lastRowFirstColumn="0" w:lastRowLastColumn="0"/>
-              <w:rPr>
-                <w:sz w:val="21"/>
-                <w:szCs w:val="21"/>
-              </w:rPr>
-            </w:pPr>
-            <w:r>
-              <w:rPr>
-                <w:sz w:val="21"/>
-                <w:szCs w:val="21"/>
-              </w:rPr>
-              <w:t>175402384</w:t>
+            <w:vAlign w:val="bottom"/>
+          </w:tcPr>
+          <w:p>
+            <w:pPr>
+              <w:jc w:val="right"/>
+              <w:cnfStyle w:val="000000000000" w:firstRow="0" w:lastRow="0" w:firstColumn="0" w:lastColumn="0" w:oddVBand="0" w:evenVBand="0" w:oddHBand="0" w:evenHBand="0" w:firstRowFirstColumn="0" w:firstRowLastColumn="0" w:lastRowFirstColumn="0" w:lastRowLastColumn="0"/>
+              <w:rPr>
+                <w:color w:val="000000"/>
+                <w:sz w:val="21"/>
+                <w:szCs w:val="21"/>
+              </w:rPr>
+            </w:pPr>
+            <w:r>
+              <w:rPr>
+                <w:color w:val="000000"/>
+                <w:sz w:val="21"/>
+                <w:szCs w:val="21"/>
+              </w:rPr>
+              <w:t>179989040</w:t>
             </w:r>
           </w:p>
         </w:tc>
@@ -3073,21 +3097,25 @@
         <w:tc>
           <w:tcPr>
             <w:tcW w:w="0" w:type="auto"/>
-          </w:tcPr>
-          <w:p>
-            <w:pPr>
-              <w:cnfStyle w:val="000000100000" w:firstRow="0" w:lastRow="0" w:firstColumn="0" w:lastColumn="0" w:oddVBand="0" w:evenVBand="0" w:oddHBand="1" w:evenHBand="0" w:firstRowFirstColumn="0" w:firstRowLastColumn="0" w:lastRowFirstColumn="0" w:lastRowLastColumn="0"/>
-              <w:rPr>
-                <w:sz w:val="21"/>
-                <w:szCs w:val="21"/>
-              </w:rPr>
-            </w:pPr>
-            <w:r>
-              <w:rPr>
-                <w:sz w:val="21"/>
-                <w:szCs w:val="21"/>
-              </w:rPr>
-              <w:t>192302272</w:t>
+            <w:vAlign w:val="bottom"/>
+          </w:tcPr>
+          <w:p>
+            <w:pPr>
+              <w:jc w:val="right"/>
+              <w:cnfStyle w:val="000000100000" w:firstRow="0" w:lastRow="0" w:firstColumn="0" w:lastColumn="0" w:oddVBand="0" w:evenVBand="0" w:oddHBand="1" w:evenHBand="0" w:firstRowFirstColumn="0" w:firstRowLastColumn="0" w:lastRowFirstColumn="0" w:lastRowLastColumn="0"/>
+              <w:rPr>
+                <w:color w:val="000000"/>
+                <w:sz w:val="21"/>
+                <w:szCs w:val="21"/>
+              </w:rPr>
+            </w:pPr>
+            <w:r>
+              <w:rPr>
+                <w:color w:val="000000"/>
+                <w:sz w:val="21"/>
+                <w:szCs w:val="21"/>
+              </w:rPr>
+              <w:t>204577520</w:t>
             </w:r>
           </w:p>
         </w:tc>
@@ -3115,21 +3143,25 @@
         <w:tc>
           <w:tcPr>
             <w:tcW w:w="0" w:type="auto"/>
-          </w:tcPr>
-          <w:p>
-            <w:pPr>
-              <w:cnfStyle w:val="000000100000" w:firstRow="0" w:lastRow="0" w:firstColumn="0" w:lastColumn="0" w:oddVBand="0" w:evenVBand="0" w:oddHBand="1" w:evenHBand="0" w:firstRowFirstColumn="0" w:firstRowLastColumn="0" w:lastRowFirstColumn="0" w:lastRowLastColumn="0"/>
-              <w:rPr>
-                <w:sz w:val="21"/>
-                <w:szCs w:val="21"/>
-              </w:rPr>
-            </w:pPr>
-            <w:r>
-              <w:rPr>
-                <w:sz w:val="21"/>
-                <w:szCs w:val="21"/>
-              </w:rPr>
-              <w:t>307287232</w:t>
+            <w:vAlign w:val="bottom"/>
+          </w:tcPr>
+          <w:p>
+            <w:pPr>
+              <w:jc w:val="right"/>
+              <w:cnfStyle w:val="000000100000" w:firstRow="0" w:lastRow="0" w:firstColumn="0" w:lastColumn="0" w:oddVBand="0" w:evenVBand="0" w:oddHBand="1" w:evenHBand="0" w:firstRowFirstColumn="0" w:firstRowLastColumn="0" w:lastRowFirstColumn="0" w:lastRowLastColumn="0"/>
+              <w:rPr>
+                <w:color w:val="000000"/>
+                <w:sz w:val="21"/>
+                <w:szCs w:val="21"/>
+              </w:rPr>
+            </w:pPr>
+            <w:r>
+              <w:rPr>
+                <w:color w:val="000000"/>
+                <w:sz w:val="21"/>
+                <w:szCs w:val="21"/>
+              </w:rPr>
+              <w:t>315138944</w:t>
             </w:r>
           </w:p>
         </w:tc>
@@ -3224,21 +3256,25 @@
         <w:tc>
           <w:tcPr>
             <w:tcW w:w="0" w:type="auto"/>
-          </w:tcPr>
-          <w:p>
-            <w:pPr>
-              <w:cnfStyle w:val="000000000000" w:firstRow="0" w:lastRow="0" w:firstColumn="0" w:lastColumn="0" w:oddVBand="0" w:evenVBand="0" w:oddHBand="0" w:evenHBand="0" w:firstRowFirstColumn="0" w:firstRowLastColumn="0" w:lastRowFirstColumn="0" w:lastRowLastColumn="0"/>
-              <w:rPr>
-                <w:sz w:val="21"/>
-                <w:szCs w:val="21"/>
-              </w:rPr>
-            </w:pPr>
-            <w:r>
-              <w:rPr>
-                <w:sz w:val="21"/>
-                <w:szCs w:val="21"/>
-              </w:rPr>
-              <w:t>221302528</w:t>
+            <w:vAlign w:val="bottom"/>
+          </w:tcPr>
+          <w:p>
+            <w:pPr>
+              <w:jc w:val="right"/>
+              <w:cnfStyle w:val="000000000000" w:firstRow="0" w:lastRow="0" w:firstColumn="0" w:lastColumn="0" w:oddVBand="0" w:evenVBand="0" w:oddHBand="0" w:evenHBand="0" w:firstRowFirstColumn="0" w:firstRowLastColumn="0" w:lastRowFirstColumn="0" w:lastRowLastColumn="0"/>
+              <w:rPr>
+                <w:color w:val="000000"/>
+                <w:sz w:val="21"/>
+                <w:szCs w:val="21"/>
+              </w:rPr>
+            </w:pPr>
+            <w:r>
+              <w:rPr>
+                <w:color w:val="000000"/>
+                <w:sz w:val="21"/>
+                <w:szCs w:val="21"/>
+              </w:rPr>
+              <w:t>233924512</w:t>
             </w:r>
           </w:p>
         </w:tc>
@@ -3266,21 +3302,25 @@
         <w:tc>
           <w:tcPr>
             <w:tcW w:w="0" w:type="auto"/>
-          </w:tcPr>
-          <w:p>
-            <w:pPr>
-              <w:cnfStyle w:val="000000000000" w:firstRow="0" w:lastRow="0" w:firstColumn="0" w:lastColumn="0" w:oddVBand="0" w:evenVBand="0" w:oddHBand="0" w:evenHBand="0" w:firstRowFirstColumn="0" w:firstRowLastColumn="0" w:lastRowFirstColumn="0" w:lastRowLastColumn="0"/>
-              <w:rPr>
-                <w:sz w:val="21"/>
-                <w:szCs w:val="21"/>
-              </w:rPr>
-            </w:pPr>
-            <w:r>
-              <w:rPr>
-                <w:sz w:val="21"/>
-                <w:szCs w:val="21"/>
-              </w:rPr>
-              <w:t>593697984</w:t>
+            <w:vAlign w:val="bottom"/>
+          </w:tcPr>
+          <w:p>
+            <w:pPr>
+              <w:jc w:val="right"/>
+              <w:cnfStyle w:val="000000000000" w:firstRow="0" w:lastRow="0" w:firstColumn="0" w:lastColumn="0" w:oddVBand="0" w:evenVBand="0" w:oddHBand="0" w:evenHBand="0" w:firstRowFirstColumn="0" w:firstRowLastColumn="0" w:lastRowFirstColumn="0" w:lastRowLastColumn="0"/>
+              <w:rPr>
+                <w:color w:val="000000"/>
+                <w:sz w:val="21"/>
+                <w:szCs w:val="21"/>
+              </w:rPr>
+            </w:pPr>
+            <w:r>
+              <w:rPr>
+                <w:color w:val="000000"/>
+                <w:sz w:val="21"/>
+                <w:szCs w:val="21"/>
+              </w:rPr>
+              <w:t>621683712</w:t>
             </w:r>
           </w:p>
         </w:tc>
@@ -3378,21 +3418,25 @@
         <w:tc>
           <w:tcPr>
             <w:tcW w:w="0" w:type="auto"/>
-          </w:tcPr>
-          <w:p>
-            <w:pPr>
-              <w:cnfStyle w:val="000000100000" w:firstRow="0" w:lastRow="0" w:firstColumn="0" w:lastColumn="0" w:oddVBand="0" w:evenVBand="0" w:oddHBand="1" w:evenHBand="0" w:firstRowFirstColumn="0" w:firstRowLastColumn="0" w:lastRowFirstColumn="0" w:lastRowLastColumn="0"/>
-              <w:rPr>
-                <w:sz w:val="21"/>
-                <w:szCs w:val="21"/>
-              </w:rPr>
-            </w:pPr>
-            <w:r>
-              <w:rPr>
-                <w:sz w:val="21"/>
-                <w:szCs w:val="21"/>
-              </w:rPr>
-              <w:t>180862576</w:t>
+            <w:vAlign w:val="bottom"/>
+          </w:tcPr>
+          <w:p>
+            <w:pPr>
+              <w:jc w:val="right"/>
+              <w:cnfStyle w:val="000000100000" w:firstRow="0" w:lastRow="0" w:firstColumn="0" w:lastColumn="0" w:oddVBand="0" w:evenVBand="0" w:oddHBand="1" w:evenHBand="0" w:firstRowFirstColumn="0" w:firstRowLastColumn="0" w:lastRowFirstColumn="0" w:lastRowLastColumn="0"/>
+              <w:rPr>
+                <w:color w:val="000000"/>
+                <w:sz w:val="21"/>
+                <w:szCs w:val="21"/>
+              </w:rPr>
+            </w:pPr>
+            <w:r>
+              <w:rPr>
+                <w:color w:val="000000"/>
+                <w:sz w:val="21"/>
+                <w:szCs w:val="21"/>
+              </w:rPr>
+              <w:t>203693696</w:t>
             </w:r>
           </w:p>
         </w:tc>
@@ -3420,21 +3464,25 @@
         <w:tc>
           <w:tcPr>
             <w:tcW w:w="0" w:type="auto"/>
-          </w:tcPr>
-          <w:p>
-            <w:pPr>
-              <w:cnfStyle w:val="000000100000" w:firstRow="0" w:lastRow="0" w:firstColumn="0" w:lastColumn="0" w:oddVBand="0" w:evenVBand="0" w:oddHBand="1" w:evenHBand="0" w:firstRowFirstColumn="0" w:firstRowLastColumn="0" w:lastRowFirstColumn="0" w:lastRowLastColumn="0"/>
-              <w:rPr>
-                <w:sz w:val="21"/>
-                <w:szCs w:val="21"/>
-              </w:rPr>
-            </w:pPr>
-            <w:r>
-              <w:rPr>
-                <w:sz w:val="21"/>
-                <w:szCs w:val="21"/>
-              </w:rPr>
-              <w:t>266430384</w:t>
+            <w:vAlign w:val="bottom"/>
+          </w:tcPr>
+          <w:p>
+            <w:pPr>
+              <w:jc w:val="right"/>
+              <w:cnfStyle w:val="000000100000" w:firstRow="0" w:lastRow="0" w:firstColumn="0" w:lastColumn="0" w:oddVBand="0" w:evenVBand="0" w:oddHBand="1" w:evenHBand="0" w:firstRowFirstColumn="0" w:firstRowLastColumn="0" w:lastRowFirstColumn="0" w:lastRowLastColumn="0"/>
+              <w:rPr>
+                <w:color w:val="000000"/>
+                <w:sz w:val="21"/>
+                <w:szCs w:val="21"/>
+              </w:rPr>
+            </w:pPr>
+            <w:r>
+              <w:rPr>
+                <w:color w:val="000000"/>
+                <w:sz w:val="21"/>
+                <w:szCs w:val="21"/>
+              </w:rPr>
+              <w:t>275156800</w:t>
             </w:r>
           </w:p>
         </w:tc>
@@ -3529,21 +3577,25 @@
         <w:tc>
           <w:tcPr>
             <w:tcW w:w="0" w:type="auto"/>
-          </w:tcPr>
-          <w:p>
-            <w:pPr>
-              <w:cnfStyle w:val="000000000000" w:firstRow="0" w:lastRow="0" w:firstColumn="0" w:lastColumn="0" w:oddVBand="0" w:evenVBand="0" w:oddHBand="0" w:evenHBand="0" w:firstRowFirstColumn="0" w:firstRowLastColumn="0" w:lastRowFirstColumn="0" w:lastRowLastColumn="0"/>
-              <w:rPr>
-                <w:sz w:val="21"/>
-                <w:szCs w:val="21"/>
-              </w:rPr>
-            </w:pPr>
-            <w:r>
-              <w:rPr>
-                <w:sz w:val="21"/>
-                <w:szCs w:val="21"/>
-              </w:rPr>
-              <w:t>146956624</w:t>
+            <w:vAlign w:val="bottom"/>
+          </w:tcPr>
+          <w:p>
+            <w:pPr>
+              <w:jc w:val="right"/>
+              <w:cnfStyle w:val="000000000000" w:firstRow="0" w:lastRow="0" w:firstColumn="0" w:lastColumn="0" w:oddVBand="0" w:evenVBand="0" w:oddHBand="0" w:evenHBand="0" w:firstRowFirstColumn="0" w:firstRowLastColumn="0" w:lastRowFirstColumn="0" w:lastRowLastColumn="0"/>
+              <w:rPr>
+                <w:color w:val="000000"/>
+                <w:sz w:val="21"/>
+                <w:szCs w:val="21"/>
+              </w:rPr>
+            </w:pPr>
+            <w:r>
+              <w:rPr>
+                <w:color w:val="000000"/>
+                <w:sz w:val="21"/>
+                <w:szCs w:val="21"/>
+              </w:rPr>
+              <w:t>152172752</w:t>
             </w:r>
           </w:p>
         </w:tc>
@@ -3571,21 +3623,25 @@
         <w:tc>
           <w:tcPr>
             <w:tcW w:w="0" w:type="auto"/>
-          </w:tcPr>
-          <w:p>
-            <w:pPr>
-              <w:cnfStyle w:val="000000000000" w:firstRow="0" w:lastRow="0" w:firstColumn="0" w:lastColumn="0" w:oddVBand="0" w:evenVBand="0" w:oddHBand="0" w:evenHBand="0" w:firstRowFirstColumn="0" w:firstRowLastColumn="0" w:lastRowFirstColumn="0" w:lastRowLastColumn="0"/>
-              <w:rPr>
-                <w:sz w:val="21"/>
-                <w:szCs w:val="21"/>
-              </w:rPr>
-            </w:pPr>
-            <w:r>
-              <w:rPr>
-                <w:sz w:val="21"/>
-                <w:szCs w:val="21"/>
-              </w:rPr>
-              <w:t>211444592</w:t>
+            <w:vAlign w:val="bottom"/>
+          </w:tcPr>
+          <w:p>
+            <w:pPr>
+              <w:jc w:val="right"/>
+              <w:cnfStyle w:val="000000000000" w:firstRow="0" w:lastRow="0" w:firstColumn="0" w:lastColumn="0" w:oddVBand="0" w:evenVBand="0" w:oddHBand="0" w:evenHBand="0" w:firstRowFirstColumn="0" w:firstRowLastColumn="0" w:lastRowFirstColumn="0" w:lastRowLastColumn="0"/>
+              <w:rPr>
+                <w:color w:val="000000"/>
+                <w:sz w:val="21"/>
+                <w:szCs w:val="21"/>
+              </w:rPr>
+            </w:pPr>
+            <w:r>
+              <w:rPr>
+                <w:color w:val="000000"/>
+                <w:sz w:val="21"/>
+                <w:szCs w:val="21"/>
+              </w:rPr>
+              <w:t>219329488</w:t>
             </w:r>
           </w:p>
         </w:tc>
@@ -3683,21 +3739,25 @@
         <w:tc>
           <w:tcPr>
             <w:tcW w:w="0" w:type="auto"/>
-          </w:tcPr>
-          <w:p>
-            <w:pPr>
-              <w:cnfStyle w:val="000000100000" w:firstRow="0" w:lastRow="0" w:firstColumn="0" w:lastColumn="0" w:oddVBand="0" w:evenVBand="0" w:oddHBand="1" w:evenHBand="0" w:firstRowFirstColumn="0" w:firstRowLastColumn="0" w:lastRowFirstColumn="0" w:lastRowLastColumn="0"/>
-              <w:rPr>
-                <w:sz w:val="21"/>
-                <w:szCs w:val="21"/>
-              </w:rPr>
-            </w:pPr>
-            <w:r>
-              <w:rPr>
-                <w:sz w:val="21"/>
-                <w:szCs w:val="21"/>
-              </w:rPr>
-              <w:t>204698192</w:t>
+            <w:vAlign w:val="bottom"/>
+          </w:tcPr>
+          <w:p>
+            <w:pPr>
+              <w:jc w:val="right"/>
+              <w:cnfStyle w:val="000000100000" w:firstRow="0" w:lastRow="0" w:firstColumn="0" w:lastColumn="0" w:oddVBand="0" w:evenVBand="0" w:oddHBand="1" w:evenHBand="0" w:firstRowFirstColumn="0" w:firstRowLastColumn="0" w:lastRowFirstColumn="0" w:lastRowLastColumn="0"/>
+              <w:rPr>
+                <w:color w:val="000000"/>
+                <w:sz w:val="21"/>
+                <w:szCs w:val="21"/>
+              </w:rPr>
+            </w:pPr>
+            <w:r>
+              <w:rPr>
+                <w:color w:val="000000"/>
+                <w:sz w:val="21"/>
+                <w:szCs w:val="21"/>
+              </w:rPr>
+              <w:t>204644192</w:t>
             </w:r>
           </w:p>
         </w:tc>
@@ -3725,21 +3785,25 @@
         <w:tc>
           <w:tcPr>
             <w:tcW w:w="0" w:type="auto"/>
-          </w:tcPr>
-          <w:p>
-            <w:pPr>
-              <w:cnfStyle w:val="000000100000" w:firstRow="0" w:lastRow="0" w:firstColumn="0" w:lastColumn="0" w:oddVBand="0" w:evenVBand="0" w:oddHBand="1" w:evenHBand="0" w:firstRowFirstColumn="0" w:firstRowLastColumn="0" w:lastRowFirstColumn="0" w:lastRowLastColumn="0"/>
-              <w:rPr>
-                <w:sz w:val="21"/>
-                <w:szCs w:val="21"/>
-              </w:rPr>
-            </w:pPr>
-            <w:r>
-              <w:rPr>
-                <w:sz w:val="21"/>
-                <w:szCs w:val="21"/>
-              </w:rPr>
-              <w:t>679536704</w:t>
+            <w:vAlign w:val="bottom"/>
+          </w:tcPr>
+          <w:p>
+            <w:pPr>
+              <w:jc w:val="right"/>
+              <w:cnfStyle w:val="000000100000" w:firstRow="0" w:lastRow="0" w:firstColumn="0" w:lastColumn="0" w:oddVBand="0" w:evenVBand="0" w:oddHBand="1" w:evenHBand="0" w:firstRowFirstColumn="0" w:firstRowLastColumn="0" w:lastRowFirstColumn="0" w:lastRowLastColumn="0"/>
+              <w:rPr>
+                <w:color w:val="000000"/>
+                <w:sz w:val="21"/>
+                <w:szCs w:val="21"/>
+              </w:rPr>
+            </w:pPr>
+            <w:r>
+              <w:rPr>
+                <w:color w:val="000000"/>
+                <w:sz w:val="21"/>
+                <w:szCs w:val="21"/>
+              </w:rPr>
+              <w:t>764124864</w:t>
             </w:r>
           </w:p>
         </w:tc>
@@ -3832,21 +3896,25 @@
         <w:tc>
           <w:tcPr>
             <w:tcW w:w="0" w:type="auto"/>
-          </w:tcPr>
-          <w:p>
-            <w:pPr>
-              <w:cnfStyle w:val="000000000000" w:firstRow="0" w:lastRow="0" w:firstColumn="0" w:lastColumn="0" w:oddVBand="0" w:evenVBand="0" w:oddHBand="0" w:evenHBand="0" w:firstRowFirstColumn="0" w:firstRowLastColumn="0" w:lastRowFirstColumn="0" w:lastRowLastColumn="0"/>
-              <w:rPr>
-                <w:sz w:val="21"/>
-                <w:szCs w:val="21"/>
-              </w:rPr>
-            </w:pPr>
-            <w:r>
-              <w:rPr>
-                <w:sz w:val="21"/>
-                <w:szCs w:val="21"/>
-              </w:rPr>
-              <w:t>455111104</w:t>
+            <w:vAlign w:val="bottom"/>
+          </w:tcPr>
+          <w:p>
+            <w:pPr>
+              <w:jc w:val="right"/>
+              <w:cnfStyle w:val="000000000000" w:firstRow="0" w:lastRow="0" w:firstColumn="0" w:lastColumn="0" w:oddVBand="0" w:evenVBand="0" w:oddHBand="0" w:evenHBand="0" w:firstRowFirstColumn="0" w:firstRowLastColumn="0" w:lastRowFirstColumn="0" w:lastRowLastColumn="0"/>
+              <w:rPr>
+                <w:color w:val="000000"/>
+                <w:sz w:val="21"/>
+                <w:szCs w:val="21"/>
+              </w:rPr>
+            </w:pPr>
+            <w:r>
+              <w:rPr>
+                <w:color w:val="000000"/>
+                <w:sz w:val="21"/>
+                <w:szCs w:val="21"/>
+              </w:rPr>
+              <w:t>517171744</w:t>
             </w:r>
           </w:p>
         </w:tc>
@@ -3874,21 +3942,25 @@
         <w:tc>
           <w:tcPr>
             <w:tcW w:w="0" w:type="auto"/>
-          </w:tcPr>
-          <w:p>
-            <w:pPr>
-              <w:cnfStyle w:val="000000000000" w:firstRow="0" w:lastRow="0" w:firstColumn="0" w:lastColumn="0" w:oddVBand="0" w:evenVBand="0" w:oddHBand="0" w:evenHBand="0" w:firstRowFirstColumn="0" w:firstRowLastColumn="0" w:lastRowFirstColumn="0" w:lastRowLastColumn="0"/>
-              <w:rPr>
-                <w:sz w:val="21"/>
-                <w:szCs w:val="21"/>
-              </w:rPr>
-            </w:pPr>
-            <w:r>
-              <w:rPr>
-                <w:sz w:val="21"/>
-                <w:szCs w:val="21"/>
-              </w:rPr>
-              <w:t>2226086912</w:t>
+            <w:vAlign w:val="bottom"/>
+          </w:tcPr>
+          <w:p>
+            <w:pPr>
+              <w:jc w:val="right"/>
+              <w:cnfStyle w:val="000000000000" w:firstRow="0" w:lastRow="0" w:firstColumn="0" w:lastColumn="0" w:oddVBand="0" w:evenVBand="0" w:oddHBand="0" w:evenHBand="0" w:firstRowFirstColumn="0" w:firstRowLastColumn="0" w:lastRowFirstColumn="0" w:lastRowLastColumn="0"/>
+              <w:rPr>
+                <w:color w:val="000000"/>
+                <w:sz w:val="21"/>
+                <w:szCs w:val="21"/>
+              </w:rPr>
+            </w:pPr>
+            <w:r>
+              <w:rPr>
+                <w:color w:val="000000"/>
+                <w:sz w:val="21"/>
+                <w:szCs w:val="21"/>
+              </w:rPr>
+              <w:t>2497561088</w:t>
             </w:r>
           </w:p>
         </w:tc>
@@ -3984,21 +4056,25 @@
         <w:tc>
           <w:tcPr>
             <w:tcW w:w="0" w:type="auto"/>
-          </w:tcPr>
-          <w:p>
-            <w:pPr>
-              <w:cnfStyle w:val="000000100000" w:firstRow="0" w:lastRow="0" w:firstColumn="0" w:lastColumn="0" w:oddVBand="0" w:evenVBand="0" w:oddHBand="1" w:evenHBand="0" w:firstRowFirstColumn="0" w:firstRowLastColumn="0" w:lastRowFirstColumn="0" w:lastRowLastColumn="0"/>
-              <w:rPr>
-                <w:sz w:val="21"/>
-                <w:szCs w:val="21"/>
-              </w:rPr>
-            </w:pPr>
-            <w:r>
-              <w:rPr>
-                <w:sz w:val="21"/>
-                <w:szCs w:val="21"/>
-              </w:rPr>
-              <w:t>265195936</w:t>
+            <w:vAlign w:val="bottom"/>
+          </w:tcPr>
+          <w:p>
+            <w:pPr>
+              <w:jc w:val="right"/>
+              <w:cnfStyle w:val="000000100000" w:firstRow="0" w:lastRow="0" w:firstColumn="0" w:lastColumn="0" w:oddVBand="0" w:evenVBand="0" w:oddHBand="1" w:evenHBand="0" w:firstRowFirstColumn="0" w:firstRowLastColumn="0" w:lastRowFirstColumn="0" w:lastRowLastColumn="0"/>
+              <w:rPr>
+                <w:color w:val="000000"/>
+                <w:sz w:val="21"/>
+                <w:szCs w:val="21"/>
+              </w:rPr>
+            </w:pPr>
+            <w:r>
+              <w:rPr>
+                <w:color w:val="000000"/>
+                <w:sz w:val="21"/>
+                <w:szCs w:val="21"/>
+              </w:rPr>
+              <w:t>268147472</w:t>
             </w:r>
           </w:p>
         </w:tc>
@@ -4026,21 +4102,25 @@
         <w:tc>
           <w:tcPr>
             <w:tcW w:w="0" w:type="auto"/>
-          </w:tcPr>
-          <w:p>
-            <w:pPr>
-              <w:cnfStyle w:val="000000100000" w:firstRow="0" w:lastRow="0" w:firstColumn="0" w:lastColumn="0" w:oddVBand="0" w:evenVBand="0" w:oddHBand="1" w:evenHBand="0" w:firstRowFirstColumn="0" w:firstRowLastColumn="0" w:lastRowFirstColumn="0" w:lastRowLastColumn="0"/>
-              <w:rPr>
-                <w:sz w:val="21"/>
-                <w:szCs w:val="21"/>
-              </w:rPr>
-            </w:pPr>
-            <w:r>
-              <w:rPr>
-                <w:sz w:val="21"/>
-                <w:szCs w:val="21"/>
-              </w:rPr>
-              <w:t>169252192</w:t>
+            <w:vAlign w:val="bottom"/>
+          </w:tcPr>
+          <w:p>
+            <w:pPr>
+              <w:jc w:val="right"/>
+              <w:cnfStyle w:val="000000100000" w:firstRow="0" w:lastRow="0" w:firstColumn="0" w:lastColumn="0" w:oddVBand="0" w:evenVBand="0" w:oddHBand="1" w:evenHBand="0" w:firstRowFirstColumn="0" w:firstRowLastColumn="0" w:lastRowFirstColumn="0" w:lastRowLastColumn="0"/>
+              <w:rPr>
+                <w:color w:val="000000"/>
+                <w:sz w:val="21"/>
+                <w:szCs w:val="21"/>
+              </w:rPr>
+            </w:pPr>
+            <w:r>
+              <w:rPr>
+                <w:color w:val="000000"/>
+                <w:sz w:val="21"/>
+                <w:szCs w:val="21"/>
+              </w:rPr>
+              <w:t>172401072</w:t>
             </w:r>
           </w:p>
         </w:tc>
@@ -4133,21 +4213,25 @@
         <w:tc>
           <w:tcPr>
             <w:tcW w:w="0" w:type="auto"/>
-          </w:tcPr>
-          <w:p>
-            <w:pPr>
-              <w:cnfStyle w:val="000000000000" w:firstRow="0" w:lastRow="0" w:firstColumn="0" w:lastColumn="0" w:oddVBand="0" w:evenVBand="0" w:oddHBand="0" w:evenHBand="0" w:firstRowFirstColumn="0" w:firstRowLastColumn="0" w:lastRowFirstColumn="0" w:lastRowLastColumn="0"/>
-              <w:rPr>
-                <w:sz w:val="21"/>
-                <w:szCs w:val="21"/>
-              </w:rPr>
-            </w:pPr>
-            <w:r>
-              <w:rPr>
-                <w:sz w:val="21"/>
-                <w:szCs w:val="21"/>
-              </w:rPr>
-              <w:t>264680768</w:t>
+            <w:vAlign w:val="bottom"/>
+          </w:tcPr>
+          <w:p>
+            <w:pPr>
+              <w:jc w:val="right"/>
+              <w:cnfStyle w:val="000000000000" w:firstRow="0" w:lastRow="0" w:firstColumn="0" w:lastColumn="0" w:oddVBand="0" w:evenVBand="0" w:oddHBand="0" w:evenHBand="0" w:firstRowFirstColumn="0" w:firstRowLastColumn="0" w:lastRowFirstColumn="0" w:lastRowLastColumn="0"/>
+              <w:rPr>
+                <w:color w:val="000000"/>
+                <w:sz w:val="21"/>
+                <w:szCs w:val="21"/>
+              </w:rPr>
+            </w:pPr>
+            <w:r>
+              <w:rPr>
+                <w:color w:val="000000"/>
+                <w:sz w:val="21"/>
+                <w:szCs w:val="21"/>
+              </w:rPr>
+              <w:t>275774304</w:t>
             </w:r>
           </w:p>
         </w:tc>
@@ -4175,21 +4259,25 @@
         <w:tc>
           <w:tcPr>
             <w:tcW w:w="0" w:type="auto"/>
-          </w:tcPr>
-          <w:p>
-            <w:pPr>
-              <w:cnfStyle w:val="000000000000" w:firstRow="0" w:lastRow="0" w:firstColumn="0" w:lastColumn="0" w:oddVBand="0" w:evenVBand="0" w:oddHBand="0" w:evenHBand="0" w:firstRowFirstColumn="0" w:firstRowLastColumn="0" w:lastRowFirstColumn="0" w:lastRowLastColumn="0"/>
-              <w:rPr>
-                <w:sz w:val="21"/>
-                <w:szCs w:val="21"/>
-              </w:rPr>
-            </w:pPr>
-            <w:r>
-              <w:rPr>
-                <w:sz w:val="21"/>
-                <w:szCs w:val="21"/>
-              </w:rPr>
-              <w:t>926382656</w:t>
+            <w:vAlign w:val="bottom"/>
+          </w:tcPr>
+          <w:p>
+            <w:pPr>
+              <w:jc w:val="right"/>
+              <w:cnfStyle w:val="000000000000" w:firstRow="0" w:lastRow="0" w:firstColumn="0" w:lastColumn="0" w:oddVBand="0" w:evenVBand="0" w:oddHBand="0" w:evenHBand="0" w:firstRowFirstColumn="0" w:firstRowLastColumn="0" w:lastRowFirstColumn="0" w:lastRowLastColumn="0"/>
+              <w:rPr>
+                <w:color w:val="000000"/>
+                <w:sz w:val="21"/>
+                <w:szCs w:val="21"/>
+              </w:rPr>
+            </w:pPr>
+            <w:r>
+              <w:rPr>
+                <w:color w:val="000000"/>
+                <w:sz w:val="21"/>
+                <w:szCs w:val="21"/>
+              </w:rPr>
+              <w:t>864000000</w:t>
             </w:r>
           </w:p>
         </w:tc>
@@ -4287,21 +4375,25 @@
         <w:tc>
           <w:tcPr>
             <w:tcW w:w="0" w:type="auto"/>
-          </w:tcPr>
-          <w:p>
-            <w:pPr>
-              <w:cnfStyle w:val="000000100000" w:firstRow="0" w:lastRow="0" w:firstColumn="0" w:lastColumn="0" w:oddVBand="0" w:evenVBand="0" w:oddHBand="1" w:evenHBand="0" w:firstRowFirstColumn="0" w:firstRowLastColumn="0" w:lastRowFirstColumn="0" w:lastRowLastColumn="0"/>
-              <w:rPr>
-                <w:sz w:val="21"/>
-                <w:szCs w:val="21"/>
-              </w:rPr>
-            </w:pPr>
-            <w:r>
-              <w:rPr>
-                <w:sz w:val="21"/>
-                <w:szCs w:val="21"/>
-              </w:rPr>
-              <w:t>139180144</w:t>
+            <w:vAlign w:val="bottom"/>
+          </w:tcPr>
+          <w:p>
+            <w:pPr>
+              <w:jc w:val="right"/>
+              <w:cnfStyle w:val="000000100000" w:firstRow="0" w:lastRow="0" w:firstColumn="0" w:lastColumn="0" w:oddVBand="0" w:evenVBand="0" w:oddHBand="1" w:evenHBand="0" w:firstRowFirstColumn="0" w:firstRowLastColumn="0" w:lastRowFirstColumn="0" w:lastRowLastColumn="0"/>
+              <w:rPr>
+                <w:color w:val="000000"/>
+                <w:sz w:val="21"/>
+                <w:szCs w:val="21"/>
+              </w:rPr>
+            </w:pPr>
+            <w:r>
+              <w:rPr>
+                <w:color w:val="000000"/>
+                <w:sz w:val="21"/>
+                <w:szCs w:val="21"/>
+              </w:rPr>
+              <w:t>150597680</w:t>
             </w:r>
           </w:p>
         </w:tc>
@@ -4329,21 +4421,25 @@
         <w:tc>
           <w:tcPr>
             <w:tcW w:w="0" w:type="auto"/>
-          </w:tcPr>
-          <w:p>
-            <w:pPr>
-              <w:cnfStyle w:val="000000100000" w:firstRow="0" w:lastRow="0" w:firstColumn="0" w:lastColumn="0" w:oddVBand="0" w:evenVBand="0" w:oddHBand="1" w:evenHBand="0" w:firstRowFirstColumn="0" w:firstRowLastColumn="0" w:lastRowFirstColumn="0" w:lastRowLastColumn="0"/>
-              <w:rPr>
-                <w:sz w:val="21"/>
-                <w:szCs w:val="21"/>
-              </w:rPr>
-            </w:pPr>
-            <w:r>
-              <w:rPr>
-                <w:sz w:val="21"/>
-                <w:szCs w:val="21"/>
-              </w:rPr>
-              <w:t>168096432</w:t>
+            <w:vAlign w:val="bottom"/>
+          </w:tcPr>
+          <w:p>
+            <w:pPr>
+              <w:jc w:val="right"/>
+              <w:cnfStyle w:val="000000100000" w:firstRow="0" w:lastRow="0" w:firstColumn="0" w:lastColumn="0" w:oddVBand="0" w:evenVBand="0" w:oddHBand="1" w:evenHBand="0" w:firstRowFirstColumn="0" w:firstRowLastColumn="0" w:lastRowFirstColumn="0" w:lastRowLastColumn="0"/>
+              <w:rPr>
+                <w:color w:val="000000"/>
+                <w:sz w:val="21"/>
+                <w:szCs w:val="21"/>
+              </w:rPr>
+            </w:pPr>
+            <w:r>
+              <w:rPr>
+                <w:color w:val="000000"/>
+                <w:sz w:val="21"/>
+                <w:szCs w:val="21"/>
+              </w:rPr>
+              <w:t>172323104</w:t>
             </w:r>
           </w:p>
         </w:tc>
@@ -4436,21 +4532,25 @@
         <w:tc>
           <w:tcPr>
             <w:tcW w:w="0" w:type="auto"/>
-          </w:tcPr>
-          <w:p>
-            <w:pPr>
-              <w:cnfStyle w:val="000000000000" w:firstRow="0" w:lastRow="0" w:firstColumn="0" w:lastColumn="0" w:oddVBand="0" w:evenVBand="0" w:oddHBand="0" w:evenHBand="0" w:firstRowFirstColumn="0" w:firstRowLastColumn="0" w:lastRowFirstColumn="0" w:lastRowLastColumn="0"/>
-              <w:rPr>
-                <w:sz w:val="21"/>
-                <w:szCs w:val="21"/>
-              </w:rPr>
-            </w:pPr>
-            <w:r>
-              <w:rPr>
-                <w:sz w:val="21"/>
-                <w:szCs w:val="21"/>
-              </w:rPr>
-              <w:t>190148640</w:t>
+            <w:vAlign w:val="bottom"/>
+          </w:tcPr>
+          <w:p>
+            <w:pPr>
+              <w:jc w:val="right"/>
+              <w:cnfStyle w:val="000000000000" w:firstRow="0" w:lastRow="0" w:firstColumn="0" w:lastColumn="0" w:oddVBand="0" w:evenVBand="0" w:oddHBand="0" w:evenHBand="0" w:firstRowFirstColumn="0" w:firstRowLastColumn="0" w:lastRowFirstColumn="0" w:lastRowLastColumn="0"/>
+              <w:rPr>
+                <w:color w:val="000000"/>
+                <w:sz w:val="21"/>
+                <w:szCs w:val="21"/>
+              </w:rPr>
+            </w:pPr>
+            <w:r>
+              <w:rPr>
+                <w:color w:val="000000"/>
+                <w:sz w:val="21"/>
+                <w:szCs w:val="21"/>
+              </w:rPr>
+              <w:t>202108416</w:t>
             </w:r>
           </w:p>
         </w:tc>
@@ -4478,21 +4578,25 @@
         <w:tc>
           <w:tcPr>
             <w:tcW w:w="0" w:type="auto"/>
-          </w:tcPr>
-          <w:p>
-            <w:pPr>
-              <w:cnfStyle w:val="000000000000" w:firstRow="0" w:lastRow="0" w:firstColumn="0" w:lastColumn="0" w:oddVBand="0" w:evenVBand="0" w:oddHBand="0" w:evenHBand="0" w:firstRowFirstColumn="0" w:firstRowLastColumn="0" w:lastRowFirstColumn="0" w:lastRowLastColumn="0"/>
-              <w:rPr>
-                <w:sz w:val="21"/>
-                <w:szCs w:val="21"/>
-              </w:rPr>
-            </w:pPr>
-            <w:r>
-              <w:rPr>
-                <w:sz w:val="21"/>
-                <w:szCs w:val="21"/>
-              </w:rPr>
-              <w:t>233161760</w:t>
+            <w:vAlign w:val="bottom"/>
+          </w:tcPr>
+          <w:p>
+            <w:pPr>
+              <w:jc w:val="right"/>
+              <w:cnfStyle w:val="000000000000" w:firstRow="0" w:lastRow="0" w:firstColumn="0" w:lastColumn="0" w:oddVBand="0" w:evenVBand="0" w:oddHBand="0" w:evenHBand="0" w:firstRowFirstColumn="0" w:firstRowLastColumn="0" w:lastRowFirstColumn="0" w:lastRowLastColumn="0"/>
+              <w:rPr>
+                <w:color w:val="000000"/>
+                <w:sz w:val="21"/>
+                <w:szCs w:val="21"/>
+              </w:rPr>
+            </w:pPr>
+            <w:r>
+              <w:rPr>
+                <w:color w:val="000000"/>
+                <w:sz w:val="21"/>
+                <w:szCs w:val="21"/>
+              </w:rPr>
+              <w:t>209762720</w:t>
             </w:r>
           </w:p>
         </w:tc>
@@ -4590,21 +4694,25 @@
         <w:tc>
           <w:tcPr>
             <w:tcW w:w="0" w:type="auto"/>
-          </w:tcPr>
-          <w:p>
-            <w:pPr>
-              <w:cnfStyle w:val="000000100000" w:firstRow="0" w:lastRow="0" w:firstColumn="0" w:lastColumn="0" w:oddVBand="0" w:evenVBand="0" w:oddHBand="1" w:evenHBand="0" w:firstRowFirstColumn="0" w:firstRowLastColumn="0" w:lastRowFirstColumn="0" w:lastRowLastColumn="0"/>
-              <w:rPr>
-                <w:sz w:val="21"/>
-                <w:szCs w:val="21"/>
-              </w:rPr>
-            </w:pPr>
-            <w:r>
-              <w:rPr>
-                <w:sz w:val="21"/>
-                <w:szCs w:val="21"/>
-              </w:rPr>
-              <w:t>679466368</w:t>
+            <w:vAlign w:val="bottom"/>
+          </w:tcPr>
+          <w:p>
+            <w:pPr>
+              <w:jc w:val="right"/>
+              <w:cnfStyle w:val="000000100000" w:firstRow="0" w:lastRow="0" w:firstColumn="0" w:lastColumn="0" w:oddVBand="0" w:evenVBand="0" w:oddHBand="1" w:evenHBand="0" w:firstRowFirstColumn="0" w:firstRowLastColumn="0" w:lastRowFirstColumn="0" w:lastRowLastColumn="0"/>
+              <w:rPr>
+                <w:color w:val="000000"/>
+                <w:sz w:val="21"/>
+                <w:szCs w:val="21"/>
+              </w:rPr>
+            </w:pPr>
+            <w:r>
+              <w:rPr>
+                <w:color w:val="000000"/>
+                <w:sz w:val="21"/>
+                <w:szCs w:val="21"/>
+              </w:rPr>
+              <w:t>635243840</w:t>
             </w:r>
           </w:p>
         </w:tc>
@@ -4632,21 +4740,25 @@
         <w:tc>
           <w:tcPr>
             <w:tcW w:w="0" w:type="auto"/>
-          </w:tcPr>
-          <w:p>
-            <w:pPr>
-              <w:cnfStyle w:val="000000100000" w:firstRow="0" w:lastRow="0" w:firstColumn="0" w:lastColumn="0" w:oddVBand="0" w:evenVBand="0" w:oddHBand="1" w:evenHBand="0" w:firstRowFirstColumn="0" w:firstRowLastColumn="0" w:lastRowFirstColumn="0" w:lastRowLastColumn="0"/>
-              <w:rPr>
-                <w:sz w:val="21"/>
-                <w:szCs w:val="21"/>
-              </w:rPr>
-            </w:pPr>
-            <w:r>
-              <w:rPr>
-                <w:sz w:val="21"/>
-                <w:szCs w:val="21"/>
-              </w:rPr>
-              <w:t>11313485824</w:t>
+            <w:vAlign w:val="bottom"/>
+          </w:tcPr>
+          <w:p>
+            <w:pPr>
+              <w:jc w:val="right"/>
+              <w:cnfStyle w:val="000000100000" w:firstRow="0" w:lastRow="0" w:firstColumn="0" w:lastColumn="0" w:oddVBand="0" w:evenVBand="0" w:oddHBand="1" w:evenHBand="0" w:firstRowFirstColumn="0" w:firstRowLastColumn="0" w:lastRowFirstColumn="0" w:lastRowLastColumn="0"/>
+              <w:rPr>
+                <w:color w:val="000000"/>
+                <w:sz w:val="21"/>
+                <w:szCs w:val="21"/>
+              </w:rPr>
+            </w:pPr>
+            <w:r>
+              <w:rPr>
+                <w:color w:val="000000"/>
+                <w:sz w:val="21"/>
+                <w:szCs w:val="21"/>
+              </w:rPr>
+              <w:t>1.1438E+10</w:t>
             </w:r>
           </w:p>
         </w:tc>
@@ -4739,21 +4851,25 @@
         <w:tc>
           <w:tcPr>
             <w:tcW w:w="0" w:type="auto"/>
-          </w:tcPr>
-          <w:p>
-            <w:pPr>
-              <w:cnfStyle w:val="000000000000" w:firstRow="0" w:lastRow="0" w:firstColumn="0" w:lastColumn="0" w:oddVBand="0" w:evenVBand="0" w:oddHBand="0" w:evenHBand="0" w:firstRowFirstColumn="0" w:firstRowLastColumn="0" w:lastRowFirstColumn="0" w:lastRowLastColumn="0"/>
-              <w:rPr>
-                <w:sz w:val="21"/>
-                <w:szCs w:val="21"/>
-              </w:rPr>
-            </w:pPr>
-            <w:r>
-              <w:rPr>
-                <w:sz w:val="21"/>
-                <w:szCs w:val="21"/>
-              </w:rPr>
-              <w:t>171479824</w:t>
+            <w:vAlign w:val="bottom"/>
+          </w:tcPr>
+          <w:p>
+            <w:pPr>
+              <w:jc w:val="right"/>
+              <w:cnfStyle w:val="000000000000" w:firstRow="0" w:lastRow="0" w:firstColumn="0" w:lastColumn="0" w:oddVBand="0" w:evenVBand="0" w:oddHBand="0" w:evenHBand="0" w:firstRowFirstColumn="0" w:firstRowLastColumn="0" w:lastRowFirstColumn="0" w:lastRowLastColumn="0"/>
+              <w:rPr>
+                <w:color w:val="000000"/>
+                <w:sz w:val="21"/>
+                <w:szCs w:val="21"/>
+              </w:rPr>
+            </w:pPr>
+            <w:r>
+              <w:rPr>
+                <w:color w:val="000000"/>
+                <w:sz w:val="21"/>
+                <w:szCs w:val="21"/>
+              </w:rPr>
+              <w:t>164827584</w:t>
             </w:r>
           </w:p>
         </w:tc>
@@ -4781,21 +4897,25 @@
         <w:tc>
           <w:tcPr>
             <w:tcW w:w="0" w:type="auto"/>
-          </w:tcPr>
-          <w:p>
-            <w:pPr>
-              <w:cnfStyle w:val="000000000000" w:firstRow="0" w:lastRow="0" w:firstColumn="0" w:lastColumn="0" w:oddVBand="0" w:evenVBand="0" w:oddHBand="0" w:evenHBand="0" w:firstRowFirstColumn="0" w:firstRowLastColumn="0" w:lastRowFirstColumn="0" w:lastRowLastColumn="0"/>
-              <w:rPr>
-                <w:sz w:val="21"/>
-                <w:szCs w:val="21"/>
-              </w:rPr>
-            </w:pPr>
-            <w:r>
-              <w:rPr>
-                <w:sz w:val="21"/>
-                <w:szCs w:val="21"/>
-              </w:rPr>
-              <w:t>294153856</w:t>
+            <w:vAlign w:val="bottom"/>
+          </w:tcPr>
+          <w:p>
+            <w:pPr>
+              <w:jc w:val="right"/>
+              <w:cnfStyle w:val="000000000000" w:firstRow="0" w:lastRow="0" w:firstColumn="0" w:lastColumn="0" w:oddVBand="0" w:evenVBand="0" w:oddHBand="0" w:evenHBand="0" w:firstRowFirstColumn="0" w:firstRowLastColumn="0" w:lastRowFirstColumn="0" w:lastRowLastColumn="0"/>
+              <w:rPr>
+                <w:color w:val="000000"/>
+                <w:sz w:val="21"/>
+                <w:szCs w:val="21"/>
+              </w:rPr>
+            </w:pPr>
+            <w:r>
+              <w:rPr>
+                <w:color w:val="000000"/>
+                <w:sz w:val="21"/>
+                <w:szCs w:val="21"/>
+              </w:rPr>
+              <w:t>261917792</w:t>
             </w:r>
           </w:p>
         </w:tc>
@@ -4891,21 +5011,25 @@
         <w:tc>
           <w:tcPr>
             <w:tcW w:w="0" w:type="auto"/>
-          </w:tcPr>
-          <w:p>
-            <w:pPr>
-              <w:cnfStyle w:val="000000100000" w:firstRow="0" w:lastRow="0" w:firstColumn="0" w:lastColumn="0" w:oddVBand="0" w:evenVBand="0" w:oddHBand="1" w:evenHBand="0" w:firstRowFirstColumn="0" w:firstRowLastColumn="0" w:lastRowFirstColumn="0" w:lastRowLastColumn="0"/>
-              <w:rPr>
-                <w:sz w:val="21"/>
-                <w:szCs w:val="21"/>
-              </w:rPr>
-            </w:pPr>
-            <w:r>
-              <w:rPr>
-                <w:sz w:val="21"/>
-                <w:szCs w:val="21"/>
-              </w:rPr>
-              <w:t>173269248</w:t>
+            <w:vAlign w:val="bottom"/>
+          </w:tcPr>
+          <w:p>
+            <w:pPr>
+              <w:jc w:val="right"/>
+              <w:cnfStyle w:val="000000100000" w:firstRow="0" w:lastRow="0" w:firstColumn="0" w:lastColumn="0" w:oddVBand="0" w:evenVBand="0" w:oddHBand="1" w:evenHBand="0" w:firstRowFirstColumn="0" w:firstRowLastColumn="0" w:lastRowFirstColumn="0" w:lastRowLastColumn="0"/>
+              <w:rPr>
+                <w:color w:val="000000"/>
+                <w:sz w:val="21"/>
+                <w:szCs w:val="21"/>
+              </w:rPr>
+            </w:pPr>
+            <w:r>
+              <w:rPr>
+                <w:color w:val="000000"/>
+                <w:sz w:val="21"/>
+                <w:szCs w:val="21"/>
+              </w:rPr>
+              <w:t>163694800</w:t>
             </w:r>
           </w:p>
         </w:tc>
@@ -4933,21 +5057,25 @@
         <w:tc>
           <w:tcPr>
             <w:tcW w:w="0" w:type="auto"/>
-          </w:tcPr>
-          <w:p>
-            <w:pPr>
-              <w:cnfStyle w:val="000000100000" w:firstRow="0" w:lastRow="0" w:firstColumn="0" w:lastColumn="0" w:oddVBand="0" w:evenVBand="0" w:oddHBand="1" w:evenHBand="0" w:firstRowFirstColumn="0" w:firstRowLastColumn="0" w:lastRowFirstColumn="0" w:lastRowLastColumn="0"/>
-              <w:rPr>
-                <w:sz w:val="21"/>
-                <w:szCs w:val="21"/>
-              </w:rPr>
-            </w:pPr>
-            <w:r>
-              <w:rPr>
-                <w:sz w:val="21"/>
-                <w:szCs w:val="21"/>
-              </w:rPr>
-              <w:t>206071904</w:t>
+            <w:vAlign w:val="bottom"/>
+          </w:tcPr>
+          <w:p>
+            <w:pPr>
+              <w:jc w:val="right"/>
+              <w:cnfStyle w:val="000000100000" w:firstRow="0" w:lastRow="0" w:firstColumn="0" w:lastColumn="0" w:oddVBand="0" w:evenVBand="0" w:oddHBand="1" w:evenHBand="0" w:firstRowFirstColumn="0" w:firstRowLastColumn="0" w:lastRowFirstColumn="0" w:lastRowLastColumn="0"/>
+              <w:rPr>
+                <w:color w:val="000000"/>
+                <w:sz w:val="21"/>
+                <w:szCs w:val="21"/>
+              </w:rPr>
+            </w:pPr>
+            <w:r>
+              <w:rPr>
+                <w:color w:val="000000"/>
+                <w:sz w:val="21"/>
+                <w:szCs w:val="21"/>
+              </w:rPr>
+              <w:t>198049936</w:t>
             </w:r>
           </w:p>
         </w:tc>
@@ -5042,21 +5170,25 @@
         <w:tc>
           <w:tcPr>
             <w:tcW w:w="0" w:type="auto"/>
-          </w:tcPr>
-          <w:p>
-            <w:pPr>
-              <w:cnfStyle w:val="000000000000" w:firstRow="0" w:lastRow="0" w:firstColumn="0" w:lastColumn="0" w:oddVBand="0" w:evenVBand="0" w:oddHBand="0" w:evenHBand="0" w:firstRowFirstColumn="0" w:firstRowLastColumn="0" w:lastRowFirstColumn="0" w:lastRowLastColumn="0"/>
-              <w:rPr>
-                <w:sz w:val="21"/>
-                <w:szCs w:val="21"/>
-              </w:rPr>
-            </w:pPr>
-            <w:r>
-              <w:rPr>
-                <w:sz w:val="21"/>
-                <w:szCs w:val="21"/>
-              </w:rPr>
-              <w:t>144456416</w:t>
+            <w:vAlign w:val="bottom"/>
+          </w:tcPr>
+          <w:p>
+            <w:pPr>
+              <w:jc w:val="right"/>
+              <w:cnfStyle w:val="000000000000" w:firstRow="0" w:lastRow="0" w:firstColumn="0" w:lastColumn="0" w:oddVBand="0" w:evenVBand="0" w:oddHBand="0" w:evenHBand="0" w:firstRowFirstColumn="0" w:firstRowLastColumn="0" w:lastRowFirstColumn="0" w:lastRowLastColumn="0"/>
+              <w:rPr>
+                <w:color w:val="000000"/>
+                <w:sz w:val="21"/>
+                <w:szCs w:val="21"/>
+              </w:rPr>
+            </w:pPr>
+            <w:r>
+              <w:rPr>
+                <w:color w:val="000000"/>
+                <w:sz w:val="21"/>
+                <w:szCs w:val="21"/>
+              </w:rPr>
+              <w:t>149213616</w:t>
             </w:r>
           </w:p>
         </w:tc>
@@ -5084,21 +5216,25 @@
         <w:tc>
           <w:tcPr>
             <w:tcW w:w="0" w:type="auto"/>
-          </w:tcPr>
-          <w:p>
-            <w:pPr>
-              <w:cnfStyle w:val="000000000000" w:firstRow="0" w:lastRow="0" w:firstColumn="0" w:lastColumn="0" w:oddVBand="0" w:evenVBand="0" w:oddHBand="0" w:evenHBand="0" w:firstRowFirstColumn="0" w:firstRowLastColumn="0" w:lastRowFirstColumn="0" w:lastRowLastColumn="0"/>
-              <w:rPr>
-                <w:sz w:val="21"/>
-                <w:szCs w:val="21"/>
-              </w:rPr>
-            </w:pPr>
-            <w:r>
-              <w:rPr>
-                <w:sz w:val="21"/>
-                <w:szCs w:val="21"/>
-              </w:rPr>
-              <w:t>172701424</w:t>
+            <w:vAlign w:val="bottom"/>
+          </w:tcPr>
+          <w:p>
+            <w:pPr>
+              <w:jc w:val="right"/>
+              <w:cnfStyle w:val="000000000000" w:firstRow="0" w:lastRow="0" w:firstColumn="0" w:lastColumn="0" w:oddVBand="0" w:evenVBand="0" w:oddHBand="0" w:evenHBand="0" w:firstRowFirstColumn="0" w:firstRowLastColumn="0" w:lastRowFirstColumn="0" w:lastRowLastColumn="0"/>
+              <w:rPr>
+                <w:color w:val="000000"/>
+                <w:sz w:val="21"/>
+                <w:szCs w:val="21"/>
+              </w:rPr>
+            </w:pPr>
+            <w:r>
+              <w:rPr>
+                <w:color w:val="000000"/>
+                <w:sz w:val="21"/>
+                <w:szCs w:val="21"/>
+              </w:rPr>
+              <w:t>160428992</w:t>
             </w:r>
           </w:p>
         </w:tc>
@@ -5194,21 +5330,25 @@
         <w:tc>
           <w:tcPr>
             <w:tcW w:w="0" w:type="auto"/>
-          </w:tcPr>
-          <w:p>
-            <w:pPr>
-              <w:cnfStyle w:val="000000100000" w:firstRow="0" w:lastRow="0" w:firstColumn="0" w:lastColumn="0" w:oddVBand="0" w:evenVBand="0" w:oddHBand="1" w:evenHBand="0" w:firstRowFirstColumn="0" w:firstRowLastColumn="0" w:lastRowFirstColumn="0" w:lastRowLastColumn="0"/>
-              <w:rPr>
-                <w:sz w:val="21"/>
-                <w:szCs w:val="21"/>
-              </w:rPr>
-            </w:pPr>
-            <w:r>
-              <w:rPr>
-                <w:sz w:val="21"/>
-                <w:szCs w:val="21"/>
-              </w:rPr>
-              <w:t>263346896</w:t>
+            <w:vAlign w:val="bottom"/>
+          </w:tcPr>
+          <w:p>
+            <w:pPr>
+              <w:jc w:val="right"/>
+              <w:cnfStyle w:val="000000100000" w:firstRow="0" w:lastRow="0" w:firstColumn="0" w:lastColumn="0" w:oddVBand="0" w:evenVBand="0" w:oddHBand="1" w:evenHBand="0" w:firstRowFirstColumn="0" w:firstRowLastColumn="0" w:lastRowFirstColumn="0" w:lastRowLastColumn="0"/>
+              <w:rPr>
+                <w:color w:val="000000"/>
+                <w:sz w:val="21"/>
+                <w:szCs w:val="21"/>
+              </w:rPr>
+            </w:pPr>
+            <w:r>
+              <w:rPr>
+                <w:color w:val="000000"/>
+                <w:sz w:val="21"/>
+                <w:szCs w:val="21"/>
+              </w:rPr>
+              <w:t>228262368</w:t>
             </w:r>
           </w:p>
         </w:tc>
@@ -5236,21 +5376,25 @@
         <w:tc>
           <w:tcPr>
             <w:tcW w:w="0" w:type="auto"/>
-          </w:tcPr>
-          <w:p>
-            <w:pPr>
-              <w:cnfStyle w:val="000000100000" w:firstRow="0" w:lastRow="0" w:firstColumn="0" w:lastColumn="0" w:oddVBand="0" w:evenVBand="0" w:oddHBand="1" w:evenHBand="0" w:firstRowFirstColumn="0" w:firstRowLastColumn="0" w:lastRowFirstColumn="0" w:lastRowLastColumn="0"/>
-              <w:rPr>
-                <w:sz w:val="21"/>
-                <w:szCs w:val="21"/>
-              </w:rPr>
-            </w:pPr>
-            <w:r>
-              <w:rPr>
-                <w:sz w:val="21"/>
-                <w:szCs w:val="21"/>
-              </w:rPr>
-              <w:t>801649792</w:t>
+            <w:vAlign w:val="bottom"/>
+          </w:tcPr>
+          <w:p>
+            <w:pPr>
+              <w:jc w:val="right"/>
+              <w:cnfStyle w:val="000000100000" w:firstRow="0" w:lastRow="0" w:firstColumn="0" w:lastColumn="0" w:oddVBand="0" w:evenVBand="0" w:oddHBand="1" w:evenHBand="0" w:firstRowFirstColumn="0" w:firstRowLastColumn="0" w:lastRowFirstColumn="0" w:lastRowLastColumn="0"/>
+              <w:rPr>
+                <w:color w:val="000000"/>
+                <w:sz w:val="21"/>
+                <w:szCs w:val="21"/>
+              </w:rPr>
+            </w:pPr>
+            <w:r>
+              <w:rPr>
+                <w:color w:val="000000"/>
+                <w:sz w:val="21"/>
+                <w:szCs w:val="21"/>
+              </w:rPr>
+              <w:t>710508928</w:t>
             </w:r>
           </w:p>
         </w:tc>
@@ -5343,38 +5487,21 @@
         <w:tc>
           <w:tcPr>
             <w:tcW w:w="0" w:type="auto"/>
-          </w:tcPr>
-          <w:p>
-            <w:pPr>
-              <w:cnfStyle w:val="000000000000" w:firstRow="0" w:lastRow="0" w:firstColumn="0" w:lastColumn="0" w:oddVBand="0" w:evenVBand="0" w:oddHBand="0" w:evenHBand="0" w:firstRowFirstColumn="0" w:firstRowLastColumn="0" w:lastRowFirstColumn="0" w:lastRowLastColumn="0"/>
-              <w:rPr>
-                <w:sz w:val="21"/>
-                <w:szCs w:val="21"/>
-              </w:rPr>
-            </w:pPr>
-            <w:r>
-              <w:rPr>
-                <w:sz w:val="21"/>
-                <w:szCs w:val="21"/>
-              </w:rPr>
-              <w:t>325153856</w:t>
-            </w:r>
-          </w:p>
-        </w:tc>
-        <w:tc>
-          <w:tcPr>
-            <w:tcW w:w="0" w:type="auto"/>
-          </w:tcPr>
-          <w:p>
-            <w:pPr>
-              <w:cnfStyle w:val="000000000000" w:firstRow="0" w:lastRow="0" w:firstColumn="0" w:lastColumn="0" w:oddVBand="0" w:evenVBand="0" w:oddHBand="0" w:evenHBand="0" w:firstRowFirstColumn="0" w:firstRowLastColumn="0" w:lastRowFirstColumn="0" w:lastRowLastColumn="0"/>
-              <w:rPr>
-                <w:sz w:val="21"/>
-                <w:szCs w:val="21"/>
-              </w:rPr>
-            </w:pPr>
-            <w:r>
-              <w:rPr>
+            <w:vAlign w:val="bottom"/>
+          </w:tcPr>
+          <w:p>
+            <w:pPr>
+              <w:jc w:val="right"/>
+              <w:cnfStyle w:val="000000000000" w:firstRow="0" w:lastRow="0" w:firstColumn="0" w:lastColumn="0" w:oddVBand="0" w:evenVBand="0" w:oddHBand="0" w:evenHBand="0" w:firstRowFirstColumn="0" w:firstRowLastColumn="0" w:lastRowFirstColumn="0" w:lastRowLastColumn="0"/>
+              <w:rPr>
+                <w:color w:val="000000"/>
+                <w:sz w:val="21"/>
+                <w:szCs w:val="21"/>
+              </w:rPr>
+            </w:pPr>
+            <w:r>
+              <w:rPr>
+                <w:color w:val="000000"/>
                 <w:sz w:val="21"/>
                 <w:szCs w:val="21"/>
               </w:rPr>
@@ -5396,6 +5523,31 @@
             </w:pPr>
             <w:r>
               <w:rPr>
+                <w:sz w:val="21"/>
+                <w:szCs w:val="21"/>
+              </w:rPr>
+              <w:t>352249984</w:t>
+            </w:r>
+          </w:p>
+        </w:tc>
+        <w:tc>
+          <w:tcPr>
+            <w:tcW w:w="0" w:type="auto"/>
+            <w:vAlign w:val="bottom"/>
+          </w:tcPr>
+          <w:p>
+            <w:pPr>
+              <w:jc w:val="right"/>
+              <w:cnfStyle w:val="000000000000" w:firstRow="0" w:lastRow="0" w:firstColumn="0" w:lastColumn="0" w:oddVBand="0" w:evenVBand="0" w:oddHBand="0" w:evenHBand="0" w:firstRowFirstColumn="0" w:firstRowLastColumn="0" w:lastRowFirstColumn="0" w:lastRowLastColumn="0"/>
+              <w:rPr>
+                <w:color w:val="000000"/>
+                <w:sz w:val="21"/>
+                <w:szCs w:val="21"/>
+              </w:rPr>
+            </w:pPr>
+            <w:r>
+              <w:rPr>
+                <w:color w:val="000000"/>
                 <w:sz w:val="21"/>
                 <w:szCs w:val="21"/>
               </w:rPr>
@@ -5495,21 +5647,25 @@
         <w:tc>
           <w:tcPr>
             <w:tcW w:w="0" w:type="auto"/>
-          </w:tcPr>
-          <w:p>
-            <w:pPr>
-              <w:cnfStyle w:val="000000100000" w:firstRow="0" w:lastRow="0" w:firstColumn="0" w:lastColumn="0" w:oddVBand="0" w:evenVBand="0" w:oddHBand="1" w:evenHBand="0" w:firstRowFirstColumn="0" w:firstRowLastColumn="0" w:lastRowFirstColumn="0" w:lastRowLastColumn="0"/>
-              <w:rPr>
-                <w:sz w:val="21"/>
-                <w:szCs w:val="21"/>
-              </w:rPr>
-            </w:pPr>
-            <w:r>
-              <w:rPr>
-                <w:sz w:val="21"/>
-                <w:szCs w:val="21"/>
-              </w:rPr>
-              <w:t>178927488</w:t>
+            <w:vAlign w:val="bottom"/>
+          </w:tcPr>
+          <w:p>
+            <w:pPr>
+              <w:jc w:val="right"/>
+              <w:cnfStyle w:val="000000100000" w:firstRow="0" w:lastRow="0" w:firstColumn="0" w:lastColumn="0" w:oddVBand="0" w:evenVBand="0" w:oddHBand="1" w:evenHBand="0" w:firstRowFirstColumn="0" w:firstRowLastColumn="0" w:lastRowFirstColumn="0" w:lastRowLastColumn="0"/>
+              <w:rPr>
+                <w:color w:val="000000"/>
+                <w:sz w:val="21"/>
+                <w:szCs w:val="21"/>
+              </w:rPr>
+            </w:pPr>
+            <w:r>
+              <w:rPr>
+                <w:color w:val="000000"/>
+                <w:sz w:val="21"/>
+                <w:szCs w:val="21"/>
+              </w:rPr>
+              <w:t>166028256</w:t>
             </w:r>
           </w:p>
         </w:tc>
@@ -5537,21 +5693,25 @@
         <w:tc>
           <w:tcPr>
             <w:tcW w:w="0" w:type="auto"/>
-          </w:tcPr>
-          <w:p>
-            <w:pPr>
-              <w:cnfStyle w:val="000000100000" w:firstRow="0" w:lastRow="0" w:firstColumn="0" w:lastColumn="0" w:oddVBand="0" w:evenVBand="0" w:oddHBand="1" w:evenHBand="0" w:firstRowFirstColumn="0" w:firstRowLastColumn="0" w:lastRowFirstColumn="0" w:lastRowLastColumn="0"/>
-              <w:rPr>
-                <w:sz w:val="21"/>
-                <w:szCs w:val="21"/>
-              </w:rPr>
-            </w:pPr>
-            <w:r>
-              <w:rPr>
-                <w:sz w:val="21"/>
-                <w:szCs w:val="21"/>
-              </w:rPr>
-              <w:t>212781344</w:t>
+            <w:vAlign w:val="bottom"/>
+          </w:tcPr>
+          <w:p>
+            <w:pPr>
+              <w:jc w:val="right"/>
+              <w:cnfStyle w:val="000000100000" w:firstRow="0" w:lastRow="0" w:firstColumn="0" w:lastColumn="0" w:oddVBand="0" w:evenVBand="0" w:oddHBand="1" w:evenHBand="0" w:firstRowFirstColumn="0" w:firstRowLastColumn="0" w:lastRowFirstColumn="0" w:lastRowLastColumn="0"/>
+              <w:rPr>
+                <w:color w:val="000000"/>
+                <w:sz w:val="21"/>
+                <w:szCs w:val="21"/>
+              </w:rPr>
+            </w:pPr>
+            <w:r>
+              <w:rPr>
+                <w:color w:val="000000"/>
+                <w:sz w:val="21"/>
+                <w:szCs w:val="21"/>
+              </w:rPr>
+              <w:t>186091072</w:t>
             </w:r>
           </w:p>
         </w:tc>
@@ -5731,6 +5891,76 @@
             <w:pPr>
               <w:cnfStyle w:val="000000000000" w:firstRow="0" w:lastRow="0" w:firstColumn="0" w:lastColumn="0" w:oddVBand="0" w:evenVBand="0" w:oddHBand="0" w:evenHBand="0" w:firstRowFirstColumn="0" w:firstRowLastColumn="0" w:lastRowFirstColumn="0" w:lastRowLastColumn="0"/>
               <w:rPr>
+                <w:color w:val="000000"/>
+                <w:sz w:val="21"/>
+                <w:szCs w:val="21"/>
+              </w:rPr>
+            </w:pPr>
+            <w:r>
+              <w:rPr>
+                <w:color w:val="000000"/>
+                <w:sz w:val="21"/>
+                <w:szCs w:val="21"/>
+              </w:rPr>
+              <w:t>289578826</w:t>
+            </w:r>
+          </w:p>
+        </w:tc>
+        <w:tc>
+          <w:tcPr>
+            <w:tcW w:w="0" w:type="auto"/>
+            <w:vAlign w:val="bottom"/>
+          </w:tcPr>
+          <w:p>
+            <w:pPr>
+              <w:cnfStyle w:val="000000000000" w:firstRow="0" w:lastRow="0" w:firstColumn="0" w:lastColumn="0" w:oddVBand="0" w:evenVBand="0" w:oddHBand="0" w:evenHBand="0" w:firstRowFirstColumn="0" w:firstRowLastColumn="0" w:lastRowFirstColumn="0" w:lastRowLastColumn="0"/>
+              <w:rPr>
+                <w:rFonts w:ascii="Calibri" w:hAnsi="Calibri"/>
+                <w:color w:val="000000"/>
+                <w:sz w:val="21"/>
+                <w:szCs w:val="21"/>
+              </w:rPr>
+            </w:pPr>
+            <w:r>
+              <w:rPr>
+                <w:rFonts w:ascii="Calibri" w:hAnsi="Calibri"/>
+                <w:color w:val="000000"/>
+                <w:sz w:val="21"/>
+                <w:szCs w:val="21"/>
+              </w:rPr>
+              <w:t>QuickLZ</w:t>
+            </w:r>
+          </w:p>
+          <w:p>
+            <w:pPr>
+              <w:cnfStyle w:val="000000000000" w:firstRow="0" w:lastRow="0" w:firstColumn="0" w:lastColumn="0" w:oddVBand="0" w:evenVBand="0" w:oddHBand="0" w:evenHBand="0" w:firstRowFirstColumn="0" w:firstRowLastColumn="0" w:lastRowFirstColumn="0" w:lastRowLastColumn="0"/>
+              <w:rPr>
+                <w:rFonts w:ascii="Calibri" w:hAnsi="Calibri"/>
+                <w:color w:val="000000"/>
+                <w:sz w:val="21"/>
+                <w:szCs w:val="21"/>
+              </w:rPr>
+            </w:pPr>
+            <w:r>
+              <w:rPr>
+                <w:rFonts w:ascii="Calibri" w:hAnsi="Calibri"/>
+                <w:color w:val="000000"/>
+                <w:sz w:val="21"/>
+                <w:szCs w:val="21"/>
+              </w:rPr>
+              <w:t>291215954</w:t>
+            </w:r>
+          </w:p>
+        </w:tc>
+        <w:tc>
+          <w:tcPr>
+            <w:tcW w:w="0" w:type="auto"/>
+            <w:vAlign w:val="bottom"/>
+          </w:tcPr>
+          <w:p>
+            <w:pPr>
+              <w:cnfStyle w:val="000000000000" w:firstRow="0" w:lastRow="0" w:firstColumn="0" w:lastColumn="0" w:oddVBand="0" w:evenVBand="0" w:oddHBand="0" w:evenHBand="0" w:firstRowFirstColumn="0" w:firstRowLastColumn="0" w:lastRowFirstColumn="0" w:lastRowLastColumn="0"/>
+              <w:rPr>
                 <w:rFonts w:ascii="Calibri" w:hAnsi="Calibri" w:cs="Calibri"/>
                 <w:color w:val="000000"/>
                 <w:sz w:val="21"/>
@@ -5744,20 +5974,13 @@
                 <w:sz w:val="21"/>
                 <w:szCs w:val="21"/>
               </w:rPr>
-              <w:t>280891260</w:t>
-            </w:r>
-          </w:p>
-        </w:tc>
-        <w:tc>
-          <w:tcPr>
-            <w:tcW w:w="0" w:type="auto"/>
-            <w:vAlign w:val="bottom"/>
-          </w:tcPr>
-          <w:p>
-            <w:pPr>
-              <w:cnfStyle w:val="000000000000" w:firstRow="0" w:lastRow="0" w:firstColumn="0" w:lastColumn="0" w:oddVBand="0" w:evenVBand="0" w:oddHBand="0" w:evenHBand="0" w:firstRowFirstColumn="0" w:firstRowLastColumn="0" w:lastRowFirstColumn="0" w:lastRowLastColumn="0"/>
-              <w:rPr>
-                <w:rFonts w:ascii="Calibri" w:hAnsi="Calibri"/>
+              <w:t>td512</w:t>
+            </w:r>
+          </w:p>
+          <w:p>
+            <w:pPr>
+              <w:cnfStyle w:val="000000000000" w:firstRow="0" w:lastRow="0" w:firstColumn="0" w:lastColumn="0" w:oddVBand="0" w:evenVBand="0" w:oddHBand="0" w:evenHBand="0" w:firstRowFirstColumn="0" w:firstRowLastColumn="0" w:lastRowFirstColumn="0" w:lastRowLastColumn="0"/>
+              <w:rPr>
                 <w:color w:val="000000"/>
                 <w:sz w:val="21"/>
                 <w:szCs w:val="21"/>
@@ -5765,78 +5988,11 @@
             </w:pPr>
             <w:r>
               <w:rPr>
-                <w:rFonts w:ascii="Calibri" w:hAnsi="Calibri"/>
                 <w:color w:val="000000"/>
                 <w:sz w:val="21"/>
                 <w:szCs w:val="21"/>
               </w:rPr>
-              <w:t>QuickLZ</w:t>
-            </w:r>
-          </w:p>
-          <w:p>
-            <w:pPr>
-              <w:cnfStyle w:val="000000000000" w:firstRow="0" w:lastRow="0" w:firstColumn="0" w:lastColumn="0" w:oddVBand="0" w:evenVBand="0" w:oddHBand="0" w:evenHBand="0" w:firstRowFirstColumn="0" w:firstRowLastColumn="0" w:lastRowFirstColumn="0" w:lastRowLastColumn="0"/>
-              <w:rPr>
-                <w:rFonts w:ascii="Calibri" w:hAnsi="Calibri"/>
-                <w:color w:val="000000"/>
-                <w:sz w:val="21"/>
-                <w:szCs w:val="21"/>
-              </w:rPr>
-            </w:pPr>
-            <w:r>
-              <w:rPr>
-                <w:rFonts w:ascii="Calibri" w:hAnsi="Calibri"/>
-                <w:color w:val="000000"/>
-                <w:sz w:val="21"/>
-                <w:szCs w:val="21"/>
-              </w:rPr>
-              <w:t>291215954</w:t>
-            </w:r>
-          </w:p>
-        </w:tc>
-        <w:tc>
-          <w:tcPr>
-            <w:tcW w:w="0" w:type="auto"/>
-            <w:vAlign w:val="bottom"/>
-          </w:tcPr>
-          <w:p>
-            <w:pPr>
-              <w:cnfStyle w:val="000000000000" w:firstRow="0" w:lastRow="0" w:firstColumn="0" w:lastColumn="0" w:oddVBand="0" w:evenVBand="0" w:oddHBand="0" w:evenHBand="0" w:firstRowFirstColumn="0" w:firstRowLastColumn="0" w:lastRowFirstColumn="0" w:lastRowLastColumn="0"/>
-              <w:rPr>
-                <w:rFonts w:ascii="Calibri" w:hAnsi="Calibri" w:cs="Calibri"/>
-                <w:color w:val="000000"/>
-                <w:sz w:val="21"/>
-                <w:szCs w:val="21"/>
-              </w:rPr>
-            </w:pPr>
-            <w:r>
-              <w:rPr>
-                <w:rFonts w:ascii="Calibri" w:hAnsi="Calibri" w:cs="Calibri"/>
-                <w:color w:val="000000"/>
-                <w:sz w:val="21"/>
-                <w:szCs w:val="21"/>
-              </w:rPr>
-              <w:t>td512</w:t>
-            </w:r>
-          </w:p>
-          <w:p>
-            <w:pPr>
-              <w:cnfStyle w:val="000000000000" w:firstRow="0" w:lastRow="0" w:firstColumn="0" w:lastColumn="0" w:oddVBand="0" w:evenVBand="0" w:oddHBand="0" w:evenHBand="0" w:firstRowFirstColumn="0" w:firstRowLastColumn="0" w:lastRowFirstColumn="0" w:lastRowLastColumn="0"/>
-              <w:rPr>
-                <w:rFonts w:ascii="Calibri" w:hAnsi="Calibri" w:cs="Calibri"/>
-                <w:color w:val="000000"/>
-                <w:sz w:val="21"/>
-                <w:szCs w:val="21"/>
-              </w:rPr>
-            </w:pPr>
-            <w:r>
-              <w:rPr>
-                <w:rFonts w:ascii="Calibri" w:hAnsi="Calibri" w:cs="Calibri"/>
-                <w:color w:val="000000"/>
-                <w:sz w:val="21"/>
-                <w:szCs w:val="21"/>
-              </w:rPr>
-              <w:t>1724194525</w:t>
+              <w:t>1737284850</w:t>
             </w:r>
           </w:p>
         </w:tc>
@@ -6569,7 +6725,7 @@
         <w:keepNext/>
         <w:keepLines/>
       </w:pPr>
-      <w:bookmarkStart w:id="1" w:name="_Ref60419899"/>
+      <w:bookmarkStart w:id="2" w:name="_Ref60419899"/>
       <w:r>
         <w:t xml:space="preserve">Table </w:t>
       </w:r>
@@ -6581,7 +6737,7 @@
           <w:t>2</w:t>
         </w:r>
       </w:fldSimple>
-      <w:bookmarkEnd w:id="1"/>
+      <w:bookmarkEnd w:id="2"/>
       <w:r>
         <w:t>: Most Frequently Occurring Text Char</w:t>
       </w:r>
@@ -7810,10 +7966,7 @@
         <w:t>7-bit mode.</w:t>
       </w:r>
     </w:p>
-    <w:p>
-      <w:bookmarkStart w:id="2" w:name="_GoBack"/>
-      <w:bookmarkEnd w:id="2"/>
-    </w:p>
+    <w:p/>
     <w:p>
       <w:r>
         <w:lastRenderedPageBreak/>
@@ -8045,6 +8198,9 @@
         <w:t xml:space="preserve"> QuickLZ has</w:t>
       </w:r>
       <w:r>
+        <w:t xml:space="preserve"> slightly</w:t>
+      </w:r>
+      <w:r>
         <w:t xml:space="preserve"> better </w:t>
       </w:r>
       <w:r>
@@ -8054,7 +8210,13 @@
         <w:t>compression and</w:t>
       </w:r>
       <w:r>
-        <w:t xml:space="preserve"> decompression speed, td512 </w:t>
+        <w:t xml:space="preserve"> </w:t>
+      </w:r>
+      <w:r>
+        <w:t xml:space="preserve">much better </w:t>
+      </w:r>
+      <w:r>
+        <w:t xml:space="preserve">decompression speed, td512 </w:t>
       </w:r>
       <w:r>
         <w:t xml:space="preserve">gets </w:t>
@@ -8180,7 +8342,13 @@
         <w:t>-byte blocks</w:t>
       </w:r>
       <w:r>
-        <w:t xml:space="preserve">, showing that td512 approaches the compression achieved by </w:t>
+        <w:t xml:space="preserve">, showing that td512 </w:t>
+      </w:r>
+      <w:r>
+        <w:t xml:space="preserve">closely </w:t>
+      </w:r>
+      <w:r>
+        <w:t xml:space="preserve">approaches the compression achieved by </w:t>
       </w:r>
       <w:r>
         <w:t xml:space="preserve">this form of </w:t>

</xml_diff>

<commit_message>
Encode and decode speed improvements
 1. In td512.c, modified checkTextMode to return a code that causes use of extended string mode and improves compression speed. Also added ' (quote) to the text chars array.
 2. In td512.c, modified checktd64 (name change from checkSingleValueMode) to return a code for expected random data to be processed as a failing block of 64 bytes in the same way that td64 would handle this block. Improves compression speed.
 3. In td64.c, modified decodeAdaptiveTextMode to read one byte ahead to improve speed of processing dtbmPeekBits. This change can require one byte read beyond length of input array. Improves decode speed.
</commit_message>
<xml_diff>
--- a/Tiny Data Compression with td512.docx
+++ b/Tiny Data Compression with td512.docx
@@ -26,8 +26,6 @@
       <w:r>
         <w:t>2</w:t>
       </w:r>
-      <w:bookmarkStart w:id="0" w:name="_GoBack"/>
-      <w:bookmarkEnd w:id="0"/>
       <w:r>
         <w:t>, 202</w:t>
       </w:r>
@@ -239,12 +237,6 @@
         <w:t>2</w:t>
       </w:r>
       <w:r>
-        <w:t>.</w:t>
-      </w:r>
-      <w:r>
-        <w:t>2</w:t>
-      </w:r>
-      <w:r>
         <w:t xml:space="preserve">% </w:t>
       </w:r>
       <w:r>
@@ -260,13 +252,7 @@
         <w:t xml:space="preserve">at </w:t>
       </w:r>
       <w:r>
-        <w:t>2</w:t>
-      </w:r>
-      <w:r>
-        <w:t>8</w:t>
-      </w:r>
-      <w:r>
-        <w:t>0</w:t>
+        <w:t>300</w:t>
       </w:r>
       <w:r>
         <w:t xml:space="preserve"> Mbytes per second </w:t>
@@ -316,12 +302,6 @@
         <w:t>5</w:t>
       </w:r>
       <w:r>
-        <w:t>.</w:t>
-      </w:r>
-      <w:r>
-        <w:t>3</w:t>
-      </w:r>
-      <w:r>
         <w:t>% average compression</w:t>
       </w:r>
       <w:r>
@@ -708,7 +688,10 @@
         <w:t>3</w:t>
       </w:r>
       <w:r>
-        <w:t>2.2</w:t>
+        <w:t>2.</w:t>
+      </w:r>
+      <w:r>
+        <w:t>3</w:t>
       </w:r>
       <w:r>
         <w:t xml:space="preserve">%, </w:t>
@@ -759,7 +742,7 @@
         <w:t xml:space="preserve">for </w:t>
       </w:r>
       <w:r>
-        <w:t xml:space="preserve">files </w:t>
+        <w:t xml:space="preserve">file </w:t>
       </w:r>
       <w:proofErr w:type="spellStart"/>
       <w:r>
@@ -767,7 +750,16 @@
       </w:r>
       <w:proofErr w:type="spellEnd"/>
       <w:r>
-        <w:t xml:space="preserve"> and </w:t>
+        <w:t>,</w:t>
+      </w:r>
+      <w:r>
+        <w:t xml:space="preserve"> </w:t>
+      </w:r>
+      <w:r>
+        <w:t>and</w:t>
+      </w:r>
+      <w:r>
+        <w:t xml:space="preserve"> </w:t>
       </w:r>
       <w:proofErr w:type="spellStart"/>
       <w:r>
@@ -775,7 +767,19 @@
       </w:r>
       <w:proofErr w:type="spellEnd"/>
       <w:r>
-        <w:t xml:space="preserve">, and otherwise has similar or lower compression than td512. </w:t>
+        <w:t xml:space="preserve"> and ptt3 </w:t>
+      </w:r>
+      <w:r>
+        <w:t>are only slightly better than td512</w:t>
+      </w:r>
+      <w:r>
+        <w:t>.</w:t>
+      </w:r>
+      <w:r>
+        <w:t xml:space="preserve"> The file</w:t>
+      </w:r>
+      <w:r>
+        <w:t xml:space="preserve"> </w:t>
       </w:r>
       <w:proofErr w:type="spellStart"/>
       <w:r>
@@ -792,7 +796,13 @@
         <w:t xml:space="preserve"> 512-byte blocks with more than 64 unique values, which is the limit that is currently handled by td512 extended string mode. Other f</w:t>
       </w:r>
       <w:r>
-        <w:t xml:space="preserve">iles that </w:t>
+        <w:t xml:space="preserve">iles </w:t>
+      </w:r>
+      <w:r>
+        <w:t xml:space="preserve">with fewer unique value </w:t>
+      </w:r>
+      <w:r>
+        <w:t xml:space="preserve">that </w:t>
       </w:r>
       <w:r>
         <w:t xml:space="preserve">primarily </w:t>
@@ -909,22 +919,28 @@
         <w:t xml:space="preserve">On average, td512 compresses about </w:t>
       </w:r>
       <w:r>
-        <w:t>1</w:t>
-      </w:r>
-      <w:r>
-        <w:t>% slower and decompresses about 2</w:t>
+        <w:t>9% faster</w:t>
+      </w:r>
+      <w:r>
+        <w:t xml:space="preserve"> and decompresses about 2</w:t>
       </w:r>
       <w:r>
         <w:t>8</w:t>
       </w:r>
       <w:r>
-        <w:t xml:space="preserve">% slower than QuickLZ. But with </w:t>
+        <w:t>% slower than QuickLZ</w:t>
+      </w:r>
+      <w:r>
+        <w:t xml:space="preserve"> on the Squash benchmark files</w:t>
+      </w:r>
+      <w:r>
+        <w:t xml:space="preserve">. But with </w:t>
       </w:r>
       <w:r>
         <w:t>4</w:t>
       </w:r>
       <w:r>
-        <w:t>6</w:t>
+        <w:t>7</w:t>
       </w:r>
       <w:r>
         <w:t xml:space="preserve">% better average compression, this is a good tradeoff for </w:t>
@@ -941,7 +957,7 @@
       <w:pPr>
         <w:pStyle w:val="Caption"/>
       </w:pPr>
-      <w:bookmarkStart w:id="1" w:name="_Ref87029073"/>
+      <w:bookmarkStart w:id="0" w:name="_Ref87029073"/>
       <w:r>
         <w:t xml:space="preserve">Table </w:t>
       </w:r>
@@ -953,7 +969,7 @@
           <w:t>1</w:t>
         </w:r>
       </w:fldSimple>
-      <w:bookmarkEnd w:id="1"/>
+      <w:bookmarkEnd w:id="0"/>
       <w:r>
         <w:t xml:space="preserve">. Compression </w:t>
       </w:r>
@@ -976,7 +992,7 @@
         <w:t>2.1.</w:t>
       </w:r>
       <w:r>
-        <w:t>5</w:t>
+        <w:t>6</w:t>
       </w:r>
       <w:r>
         <w:t xml:space="preserve"> </w:t>
@@ -1017,9 +1033,9 @@
         <w:gridCol w:w="1987"/>
         <w:gridCol w:w="925"/>
         <w:gridCol w:w="1059"/>
-        <w:gridCol w:w="1175"/>
+        <w:gridCol w:w="1280"/>
         <w:gridCol w:w="1188"/>
-        <w:gridCol w:w="1315"/>
+        <w:gridCol w:w="1385"/>
         <w:gridCol w:w="1385"/>
       </w:tblGrid>
       <w:tr>
@@ -1462,21 +1478,25 @@
         <w:tc>
           <w:tcPr>
             <w:tcW w:w="0" w:type="auto"/>
-          </w:tcPr>
-          <w:p>
-            <w:pPr>
-              <w:cnfStyle w:val="000000100000" w:firstRow="0" w:lastRow="0" w:firstColumn="0" w:lastColumn="0" w:oddVBand="0" w:evenVBand="0" w:oddHBand="1" w:evenHBand="0" w:firstRowFirstColumn="0" w:firstRowLastColumn="0" w:lastRowFirstColumn="0" w:lastRowLastColumn="0"/>
-              <w:rPr>
-                <w:sz w:val="21"/>
-                <w:szCs w:val="21"/>
-              </w:rPr>
-            </w:pPr>
-            <w:r>
-              <w:rPr>
-                <w:sz w:val="21"/>
-                <w:szCs w:val="21"/>
-              </w:rPr>
-              <w:t>36.60</w:t>
+            <w:vAlign w:val="bottom"/>
+          </w:tcPr>
+          <w:p>
+            <w:pPr>
+              <w:jc w:val="right"/>
+              <w:cnfStyle w:val="000000100000" w:firstRow="0" w:lastRow="0" w:firstColumn="0" w:lastColumn="0" w:oddVBand="0" w:evenVBand="0" w:oddHBand="1" w:evenHBand="0" w:firstRowFirstColumn="0" w:firstRowLastColumn="0" w:lastRowFirstColumn="0" w:lastRowLastColumn="0"/>
+              <w:rPr>
+                <w:color w:val="000000"/>
+                <w:sz w:val="21"/>
+                <w:szCs w:val="21"/>
+              </w:rPr>
+            </w:pPr>
+            <w:r>
+              <w:rPr>
+                <w:color w:val="000000"/>
+                <w:sz w:val="21"/>
+                <w:szCs w:val="21"/>
+              </w:rPr>
+              <w:t>36.9</w:t>
             </w:r>
           </w:p>
         </w:tc>
@@ -1522,7 +1542,7 @@
                 <w:sz w:val="21"/>
                 <w:szCs w:val="21"/>
               </w:rPr>
-              <w:t>257341792</w:t>
+              <w:t>248918176</w:t>
             </w:r>
           </w:p>
         </w:tc>
@@ -1568,7 +1588,7 @@
                 <w:sz w:val="21"/>
                 <w:szCs w:val="21"/>
               </w:rPr>
-              <w:t>175217744</w:t>
+              <w:t>227337824</w:t>
             </w:r>
           </w:p>
         </w:tc>
@@ -1619,21 +1639,25 @@
         <w:tc>
           <w:tcPr>
             <w:tcW w:w="0" w:type="auto"/>
-          </w:tcPr>
-          <w:p>
-            <w:pPr>
-              <w:cnfStyle w:val="000000000000" w:firstRow="0" w:lastRow="0" w:firstColumn="0" w:lastColumn="0" w:oddVBand="0" w:evenVBand="0" w:oddHBand="0" w:evenHBand="0" w:firstRowFirstColumn="0" w:firstRowLastColumn="0" w:lastRowFirstColumn="0" w:lastRowLastColumn="0"/>
-              <w:rPr>
-                <w:sz w:val="21"/>
-                <w:szCs w:val="21"/>
-              </w:rPr>
-            </w:pPr>
-            <w:r>
-              <w:rPr>
-                <w:sz w:val="21"/>
-                <w:szCs w:val="21"/>
-              </w:rPr>
-              <w:t>32.05</w:t>
+            <w:vAlign w:val="bottom"/>
+          </w:tcPr>
+          <w:p>
+            <w:pPr>
+              <w:jc w:val="right"/>
+              <w:cnfStyle w:val="000000000000" w:firstRow="0" w:lastRow="0" w:firstColumn="0" w:lastColumn="0" w:oddVBand="0" w:evenVBand="0" w:oddHBand="0" w:evenHBand="0" w:firstRowFirstColumn="0" w:firstRowLastColumn="0" w:lastRowFirstColumn="0" w:lastRowLastColumn="0"/>
+              <w:rPr>
+                <w:color w:val="000000"/>
+                <w:sz w:val="21"/>
+                <w:szCs w:val="21"/>
+              </w:rPr>
+            </w:pPr>
+            <w:r>
+              <w:rPr>
+                <w:color w:val="000000"/>
+                <w:sz w:val="21"/>
+                <w:szCs w:val="21"/>
+              </w:rPr>
+              <w:t>32.38</w:t>
             </w:r>
           </w:p>
         </w:tc>
@@ -1679,7 +1703,7 @@
                 <w:sz w:val="21"/>
                 <w:szCs w:val="21"/>
               </w:rPr>
-              <w:t>250357984</w:t>
+              <w:t>258101040</w:t>
             </w:r>
           </w:p>
         </w:tc>
@@ -1725,7 +1749,7 @@
                 <w:sz w:val="21"/>
                 <w:szCs w:val="21"/>
               </w:rPr>
-              <w:t>180894512</w:t>
+              <w:t>217324640</w:t>
             </w:r>
           </w:p>
         </w:tc>
@@ -1779,17 +1803,21 @@
         <w:tc>
           <w:tcPr>
             <w:tcW w:w="0" w:type="auto"/>
-          </w:tcPr>
-          <w:p>
-            <w:pPr>
-              <w:cnfStyle w:val="000000100000" w:firstRow="0" w:lastRow="0" w:firstColumn="0" w:lastColumn="0" w:oddVBand="0" w:evenVBand="0" w:oddHBand="1" w:evenHBand="0" w:firstRowFirstColumn="0" w:firstRowLastColumn="0" w:lastRowFirstColumn="0" w:lastRowLastColumn="0"/>
-              <w:rPr>
-                <w:sz w:val="21"/>
-                <w:szCs w:val="21"/>
-              </w:rPr>
-            </w:pPr>
-            <w:r>
-              <w:rPr>
+            <w:vAlign w:val="bottom"/>
+          </w:tcPr>
+          <w:p>
+            <w:pPr>
+              <w:jc w:val="right"/>
+              <w:cnfStyle w:val="000000100000" w:firstRow="0" w:lastRow="0" w:firstColumn="0" w:lastColumn="0" w:oddVBand="0" w:evenVBand="0" w:oddHBand="1" w:evenHBand="0" w:firstRowFirstColumn="0" w:firstRowLastColumn="0" w:lastRowFirstColumn="0" w:lastRowLastColumn="0"/>
+              <w:rPr>
+                <w:color w:val="000000"/>
+                <w:sz w:val="21"/>
+                <w:szCs w:val="21"/>
+              </w:rPr>
+            </w:pPr>
+            <w:r>
+              <w:rPr>
+                <w:color w:val="000000"/>
                 <w:sz w:val="21"/>
                 <w:szCs w:val="21"/>
               </w:rPr>
@@ -1839,7 +1867,7 @@
                 <w:sz w:val="21"/>
                 <w:szCs w:val="21"/>
               </w:rPr>
-              <w:t>243594064</w:t>
+              <w:t>232103776</w:t>
             </w:r>
           </w:p>
         </w:tc>
@@ -1936,21 +1964,25 @@
         <w:tc>
           <w:tcPr>
             <w:tcW w:w="0" w:type="auto"/>
-          </w:tcPr>
-          <w:p>
-            <w:pPr>
-              <w:cnfStyle w:val="000000000000" w:firstRow="0" w:lastRow="0" w:firstColumn="0" w:lastColumn="0" w:oddVBand="0" w:evenVBand="0" w:oddHBand="0" w:evenHBand="0" w:firstRowFirstColumn="0" w:firstRowLastColumn="0" w:lastRowFirstColumn="0" w:lastRowLastColumn="0"/>
-              <w:rPr>
-                <w:sz w:val="21"/>
-                <w:szCs w:val="21"/>
-              </w:rPr>
-            </w:pPr>
-            <w:r>
-              <w:rPr>
-                <w:sz w:val="21"/>
-                <w:szCs w:val="21"/>
-              </w:rPr>
-              <w:t>37.97</w:t>
+            <w:vAlign w:val="bottom"/>
+          </w:tcPr>
+          <w:p>
+            <w:pPr>
+              <w:jc w:val="right"/>
+              <w:cnfStyle w:val="000000000000" w:firstRow="0" w:lastRow="0" w:firstColumn="0" w:lastColumn="0" w:oddVBand="0" w:evenVBand="0" w:oddHBand="0" w:evenHBand="0" w:firstRowFirstColumn="0" w:firstRowLastColumn="0" w:lastRowFirstColumn="0" w:lastRowLastColumn="0"/>
+              <w:rPr>
+                <w:color w:val="000000"/>
+                <w:sz w:val="21"/>
+                <w:szCs w:val="21"/>
+              </w:rPr>
+            </w:pPr>
+            <w:r>
+              <w:rPr>
+                <w:color w:val="000000"/>
+                <w:sz w:val="21"/>
+                <w:szCs w:val="21"/>
+              </w:rPr>
+              <w:t>38.07</w:t>
             </w:r>
           </w:p>
         </w:tc>
@@ -1996,7 +2028,7 @@
                 <w:sz w:val="21"/>
                 <w:szCs w:val="21"/>
               </w:rPr>
-              <w:t>278702976</w:t>
+              <w:t>262773184</w:t>
             </w:r>
           </w:p>
         </w:tc>
@@ -2042,7 +2074,7 @@
                 <w:sz w:val="21"/>
                 <w:szCs w:val="21"/>
               </w:rPr>
-              <w:t>176062704</w:t>
+              <w:t>234206800</w:t>
             </w:r>
           </w:p>
         </w:tc>
@@ -2098,17 +2130,21 @@
         <w:tc>
           <w:tcPr>
             <w:tcW w:w="0" w:type="auto"/>
-          </w:tcPr>
-          <w:p>
-            <w:pPr>
-              <w:cnfStyle w:val="000000100000" w:firstRow="0" w:lastRow="0" w:firstColumn="0" w:lastColumn="0" w:oddVBand="0" w:evenVBand="0" w:oddHBand="1" w:evenHBand="0" w:firstRowFirstColumn="0" w:firstRowLastColumn="0" w:lastRowFirstColumn="0" w:lastRowLastColumn="0"/>
-              <w:rPr>
-                <w:sz w:val="21"/>
-                <w:szCs w:val="21"/>
-              </w:rPr>
-            </w:pPr>
-            <w:r>
-              <w:rPr>
+            <w:vAlign w:val="bottom"/>
+          </w:tcPr>
+          <w:p>
+            <w:pPr>
+              <w:jc w:val="right"/>
+              <w:cnfStyle w:val="000000100000" w:firstRow="0" w:lastRow="0" w:firstColumn="0" w:lastColumn="0" w:oddVBand="0" w:evenVBand="0" w:oddHBand="1" w:evenHBand="0" w:firstRowFirstColumn="0" w:firstRowLastColumn="0" w:lastRowFirstColumn="0" w:lastRowLastColumn="0"/>
+              <w:rPr>
+                <w:color w:val="000000"/>
+                <w:sz w:val="21"/>
+                <w:szCs w:val="21"/>
+              </w:rPr>
+            </w:pPr>
+            <w:r>
+              <w:rPr>
+                <w:color w:val="000000"/>
                 <w:sz w:val="21"/>
                 <w:szCs w:val="21"/>
               </w:rPr>
@@ -2158,7 +2194,7 @@
                 <w:sz w:val="21"/>
                 <w:szCs w:val="21"/>
               </w:rPr>
-              <w:t>371666688</w:t>
+              <w:t>327941184</w:t>
             </w:r>
           </w:p>
         </w:tc>
@@ -2204,7 +2240,7 @@
                 <w:sz w:val="21"/>
                 <w:szCs w:val="21"/>
               </w:rPr>
-              <w:t>464583328</w:t>
+              <w:t>484782592</w:t>
             </w:r>
           </w:p>
         </w:tc>
@@ -2255,17 +2291,21 @@
         <w:tc>
           <w:tcPr>
             <w:tcW w:w="0" w:type="auto"/>
-          </w:tcPr>
-          <w:p>
-            <w:pPr>
-              <w:cnfStyle w:val="000000000000" w:firstRow="0" w:lastRow="0" w:firstColumn="0" w:lastColumn="0" w:oddVBand="0" w:evenVBand="0" w:oddHBand="0" w:evenHBand="0" w:firstRowFirstColumn="0" w:firstRowLastColumn="0" w:lastRowFirstColumn="0" w:lastRowLastColumn="0"/>
-              <w:rPr>
-                <w:sz w:val="21"/>
-                <w:szCs w:val="21"/>
-              </w:rPr>
-            </w:pPr>
-            <w:r>
-              <w:rPr>
+            <w:vAlign w:val="bottom"/>
+          </w:tcPr>
+          <w:p>
+            <w:pPr>
+              <w:jc w:val="right"/>
+              <w:cnfStyle w:val="000000000000" w:firstRow="0" w:lastRow="0" w:firstColumn="0" w:lastColumn="0" w:oddVBand="0" w:evenVBand="0" w:oddHBand="0" w:evenHBand="0" w:firstRowFirstColumn="0" w:firstRowLastColumn="0" w:lastRowFirstColumn="0" w:lastRowLastColumn="0"/>
+              <w:rPr>
+                <w:color w:val="000000"/>
+                <w:sz w:val="21"/>
+                <w:szCs w:val="21"/>
+              </w:rPr>
+            </w:pPr>
+            <w:r>
+              <w:rPr>
+                <w:color w:val="000000"/>
                 <w:sz w:val="21"/>
                 <w:szCs w:val="21"/>
               </w:rPr>
@@ -2315,7 +2355,7 @@
                 <w:sz w:val="21"/>
                 <w:szCs w:val="21"/>
               </w:rPr>
-              <w:t>843102720</w:t>
+              <w:t>1079763200</w:t>
             </w:r>
           </w:p>
         </w:tc>
@@ -2361,7 +2401,7 @@
                 <w:sz w:val="21"/>
                 <w:szCs w:val="21"/>
               </w:rPr>
-              <w:t>2.4619E+10</w:t>
+              <w:t>24618600448</w:t>
             </w:r>
           </w:p>
         </w:tc>
@@ -2417,21 +2457,25 @@
         <w:tc>
           <w:tcPr>
             <w:tcW w:w="0" w:type="auto"/>
-          </w:tcPr>
-          <w:p>
-            <w:pPr>
-              <w:cnfStyle w:val="000000100000" w:firstRow="0" w:lastRow="0" w:firstColumn="0" w:lastColumn="0" w:oddVBand="0" w:evenVBand="0" w:oddHBand="1" w:evenHBand="0" w:firstRowFirstColumn="0" w:firstRowLastColumn="0" w:lastRowFirstColumn="0" w:lastRowLastColumn="0"/>
-              <w:rPr>
-                <w:sz w:val="21"/>
-                <w:szCs w:val="21"/>
-              </w:rPr>
-            </w:pPr>
-            <w:r>
-              <w:rPr>
-                <w:sz w:val="21"/>
-                <w:szCs w:val="21"/>
-              </w:rPr>
-              <w:t>9.64</w:t>
+            <w:vAlign w:val="bottom"/>
+          </w:tcPr>
+          <w:p>
+            <w:pPr>
+              <w:jc w:val="right"/>
+              <w:cnfStyle w:val="000000100000" w:firstRow="0" w:lastRow="0" w:firstColumn="0" w:lastColumn="0" w:oddVBand="0" w:evenVBand="0" w:oddHBand="1" w:evenHBand="0" w:firstRowFirstColumn="0" w:firstRowLastColumn="0" w:lastRowFirstColumn="0" w:lastRowLastColumn="0"/>
+              <w:rPr>
+                <w:color w:val="000000"/>
+                <w:sz w:val="21"/>
+                <w:szCs w:val="21"/>
+              </w:rPr>
+            </w:pPr>
+            <w:r>
+              <w:rPr>
+                <w:color w:val="000000"/>
+                <w:sz w:val="21"/>
+                <w:szCs w:val="21"/>
+              </w:rPr>
+              <w:t>9.27</w:t>
             </w:r>
           </w:p>
         </w:tc>
@@ -2477,7 +2521,7 @@
                 <w:sz w:val="21"/>
                 <w:szCs w:val="21"/>
               </w:rPr>
-              <w:t>205525120</w:t>
+              <w:t>200996608</w:t>
             </w:r>
           </w:p>
         </w:tc>
@@ -2523,7 +2567,7 @@
                 <w:sz w:val="21"/>
                 <w:szCs w:val="21"/>
               </w:rPr>
-              <w:t>431229088</w:t>
+              <w:t>454360128</w:t>
             </w:r>
           </w:p>
         </w:tc>
@@ -2576,17 +2620,21 @@
         <w:tc>
           <w:tcPr>
             <w:tcW w:w="0" w:type="auto"/>
-          </w:tcPr>
-          <w:p>
-            <w:pPr>
-              <w:cnfStyle w:val="000000000000" w:firstRow="0" w:lastRow="0" w:firstColumn="0" w:lastColumn="0" w:oddVBand="0" w:evenVBand="0" w:oddHBand="0" w:evenHBand="0" w:firstRowFirstColumn="0" w:firstRowLastColumn="0" w:lastRowFirstColumn="0" w:lastRowLastColumn="0"/>
-              <w:rPr>
-                <w:sz w:val="21"/>
-                <w:szCs w:val="21"/>
-              </w:rPr>
-            </w:pPr>
-            <w:r>
-              <w:rPr>
+            <w:vAlign w:val="bottom"/>
+          </w:tcPr>
+          <w:p>
+            <w:pPr>
+              <w:jc w:val="right"/>
+              <w:cnfStyle w:val="000000000000" w:firstRow="0" w:lastRow="0" w:firstColumn="0" w:lastColumn="0" w:oddVBand="0" w:evenVBand="0" w:oddHBand="0" w:evenHBand="0" w:firstRowFirstColumn="0" w:firstRowLastColumn="0" w:lastRowFirstColumn="0" w:lastRowLastColumn="0"/>
+              <w:rPr>
+                <w:color w:val="000000"/>
+                <w:sz w:val="21"/>
+                <w:szCs w:val="21"/>
+              </w:rPr>
+            </w:pPr>
+            <w:r>
+              <w:rPr>
+                <w:color w:val="000000"/>
                 <w:sz w:val="21"/>
                 <w:szCs w:val="21"/>
               </w:rPr>
@@ -2636,7 +2684,7 @@
                 <w:sz w:val="21"/>
                 <w:szCs w:val="21"/>
               </w:rPr>
-              <w:t>413444416</w:t>
+              <w:t>465124992</w:t>
             </w:r>
           </w:p>
         </w:tc>
@@ -2736,17 +2784,21 @@
         <w:tc>
           <w:tcPr>
             <w:tcW w:w="0" w:type="auto"/>
-          </w:tcPr>
-          <w:p>
-            <w:pPr>
-              <w:cnfStyle w:val="000000100000" w:firstRow="0" w:lastRow="0" w:firstColumn="0" w:lastColumn="0" w:oddVBand="0" w:evenVBand="0" w:oddHBand="1" w:evenHBand="0" w:firstRowFirstColumn="0" w:firstRowLastColumn="0" w:lastRowFirstColumn="0" w:lastRowLastColumn="0"/>
-              <w:rPr>
-                <w:sz w:val="21"/>
-                <w:szCs w:val="21"/>
-              </w:rPr>
-            </w:pPr>
-            <w:r>
-              <w:rPr>
+            <w:vAlign w:val="bottom"/>
+          </w:tcPr>
+          <w:p>
+            <w:pPr>
+              <w:jc w:val="right"/>
+              <w:cnfStyle w:val="000000100000" w:firstRow="0" w:lastRow="0" w:firstColumn="0" w:lastColumn="0" w:oddVBand="0" w:evenVBand="0" w:oddHBand="1" w:evenHBand="0" w:firstRowFirstColumn="0" w:firstRowLastColumn="0" w:lastRowFirstColumn="0" w:lastRowLastColumn="0"/>
+              <w:rPr>
+                <w:color w:val="000000"/>
+                <w:sz w:val="21"/>
+                <w:szCs w:val="21"/>
+              </w:rPr>
+            </w:pPr>
+            <w:r>
+              <w:rPr>
+                <w:color w:val="000000"/>
                 <w:sz w:val="21"/>
                 <w:szCs w:val="21"/>
               </w:rPr>
@@ -2796,7 +2848,7 @@
                 <w:sz w:val="21"/>
                 <w:szCs w:val="21"/>
               </w:rPr>
-              <w:t>422026240</w:t>
+              <w:t>411075456</w:t>
             </w:r>
           </w:p>
         </w:tc>
@@ -2842,7 +2894,7 @@
                 <w:sz w:val="21"/>
                 <w:szCs w:val="21"/>
               </w:rPr>
-              <w:t>536884224</w:t>
+              <w:t>526184992</w:t>
             </w:r>
           </w:p>
         </w:tc>
@@ -2893,21 +2945,25 @@
         <w:tc>
           <w:tcPr>
             <w:tcW w:w="0" w:type="auto"/>
-          </w:tcPr>
-          <w:p>
-            <w:pPr>
-              <w:cnfStyle w:val="000000000000" w:firstRow="0" w:lastRow="0" w:firstColumn="0" w:lastColumn="0" w:oddVBand="0" w:evenVBand="0" w:oddHBand="0" w:evenHBand="0" w:firstRowFirstColumn="0" w:firstRowLastColumn="0" w:lastRowFirstColumn="0" w:lastRowLastColumn="0"/>
-              <w:rPr>
-                <w:sz w:val="21"/>
-                <w:szCs w:val="21"/>
-              </w:rPr>
-            </w:pPr>
-            <w:r>
-              <w:rPr>
-                <w:sz w:val="21"/>
-                <w:szCs w:val="21"/>
-              </w:rPr>
-              <w:t>36.49</w:t>
+            <w:vAlign w:val="bottom"/>
+          </w:tcPr>
+          <w:p>
+            <w:pPr>
+              <w:jc w:val="right"/>
+              <w:cnfStyle w:val="000000000000" w:firstRow="0" w:lastRow="0" w:firstColumn="0" w:lastColumn="0" w:oddVBand="0" w:evenVBand="0" w:oddHBand="0" w:evenHBand="0" w:firstRowFirstColumn="0" w:firstRowLastColumn="0" w:lastRowFirstColumn="0" w:lastRowLastColumn="0"/>
+              <w:rPr>
+                <w:color w:val="000000"/>
+                <w:sz w:val="21"/>
+                <w:szCs w:val="21"/>
+              </w:rPr>
+            </w:pPr>
+            <w:r>
+              <w:rPr>
+                <w:color w:val="000000"/>
+                <w:sz w:val="21"/>
+                <w:szCs w:val="21"/>
+              </w:rPr>
+              <w:t>36.46</w:t>
             </w:r>
           </w:p>
         </w:tc>
@@ -2953,7 +3009,7 @@
                 <w:sz w:val="21"/>
                 <w:szCs w:val="21"/>
               </w:rPr>
-              <w:t>260533568</w:t>
+              <w:t>264571616</w:t>
             </w:r>
           </w:p>
         </w:tc>
@@ -2999,7 +3055,7 @@
                 <w:sz w:val="21"/>
                 <w:szCs w:val="21"/>
               </w:rPr>
-              <w:t>179989040</w:t>
+              <w:t>227723584</w:t>
             </w:r>
           </w:p>
         </w:tc>
@@ -3055,21 +3111,25 @@
         <w:tc>
           <w:tcPr>
             <w:tcW w:w="0" w:type="auto"/>
-          </w:tcPr>
-          <w:p>
-            <w:pPr>
-              <w:cnfStyle w:val="000000100000" w:firstRow="0" w:lastRow="0" w:firstColumn="0" w:lastColumn="0" w:oddVBand="0" w:evenVBand="0" w:oddHBand="1" w:evenHBand="0" w:firstRowFirstColumn="0" w:firstRowLastColumn="0" w:lastRowFirstColumn="0" w:lastRowLastColumn="0"/>
-              <w:rPr>
-                <w:sz w:val="21"/>
-                <w:szCs w:val="21"/>
-              </w:rPr>
-            </w:pPr>
-            <w:r>
-              <w:rPr>
-                <w:sz w:val="21"/>
-                <w:szCs w:val="21"/>
-              </w:rPr>
-              <w:t>32.75</w:t>
+            <w:vAlign w:val="bottom"/>
+          </w:tcPr>
+          <w:p>
+            <w:pPr>
+              <w:jc w:val="right"/>
+              <w:cnfStyle w:val="000000100000" w:firstRow="0" w:lastRow="0" w:firstColumn="0" w:lastColumn="0" w:oddVBand="0" w:evenVBand="0" w:oddHBand="1" w:evenHBand="0" w:firstRowFirstColumn="0" w:firstRowLastColumn="0" w:lastRowFirstColumn="0" w:lastRowLastColumn="0"/>
+              <w:rPr>
+                <w:color w:val="000000"/>
+                <w:sz w:val="21"/>
+                <w:szCs w:val="21"/>
+              </w:rPr>
+            </w:pPr>
+            <w:r>
+              <w:rPr>
+                <w:color w:val="000000"/>
+                <w:sz w:val="21"/>
+                <w:szCs w:val="21"/>
+              </w:rPr>
+              <w:t>32.08</w:t>
             </w:r>
           </w:p>
         </w:tc>
@@ -3115,7 +3175,7 @@
                 <w:sz w:val="21"/>
                 <w:szCs w:val="21"/>
               </w:rPr>
-              <w:t>204577520</w:t>
+              <w:t>211351824</w:t>
             </w:r>
           </w:p>
         </w:tc>
@@ -3161,7 +3221,7 @@
                 <w:sz w:val="21"/>
                 <w:szCs w:val="21"/>
               </w:rPr>
-              <w:t>315138944</w:t>
+              <w:t>324844352</w:t>
             </w:r>
           </w:p>
         </w:tc>
@@ -3214,17 +3274,21 @@
         <w:tc>
           <w:tcPr>
             <w:tcW w:w="0" w:type="auto"/>
-          </w:tcPr>
-          <w:p>
-            <w:pPr>
-              <w:cnfStyle w:val="000000000000" w:firstRow="0" w:lastRow="0" w:firstColumn="0" w:lastColumn="0" w:oddVBand="0" w:evenVBand="0" w:oddHBand="0" w:evenHBand="0" w:firstRowFirstColumn="0" w:firstRowLastColumn="0" w:lastRowFirstColumn="0" w:lastRowLastColumn="0"/>
-              <w:rPr>
-                <w:sz w:val="21"/>
-                <w:szCs w:val="21"/>
-              </w:rPr>
-            </w:pPr>
-            <w:r>
-              <w:rPr>
+            <w:vAlign w:val="bottom"/>
+          </w:tcPr>
+          <w:p>
+            <w:pPr>
+              <w:jc w:val="right"/>
+              <w:cnfStyle w:val="000000000000" w:firstRow="0" w:lastRow="0" w:firstColumn="0" w:lastColumn="0" w:oddVBand="0" w:evenVBand="0" w:oddHBand="0" w:evenHBand="0" w:firstRowFirstColumn="0" w:firstRowLastColumn="0" w:lastRowFirstColumn="0" w:lastRowLastColumn="0"/>
+              <w:rPr>
+                <w:color w:val="000000"/>
+                <w:sz w:val="21"/>
+                <w:szCs w:val="21"/>
+              </w:rPr>
+            </w:pPr>
+            <w:r>
+              <w:rPr>
+                <w:color w:val="000000"/>
                 <w:sz w:val="21"/>
                 <w:szCs w:val="21"/>
               </w:rPr>
@@ -3274,7 +3338,7 @@
                 <w:sz w:val="21"/>
                 <w:szCs w:val="21"/>
               </w:rPr>
-              <w:t>233924512</w:t>
+              <w:t>233886096</w:t>
             </w:r>
           </w:p>
         </w:tc>
@@ -3320,7 +3384,7 @@
                 <w:sz w:val="21"/>
                 <w:szCs w:val="21"/>
               </w:rPr>
-              <w:t>621683712</w:t>
+              <w:t>591724864</w:t>
             </w:r>
           </w:p>
         </w:tc>
@@ -3376,21 +3440,25 @@
         <w:tc>
           <w:tcPr>
             <w:tcW w:w="0" w:type="auto"/>
-          </w:tcPr>
-          <w:p>
-            <w:pPr>
-              <w:cnfStyle w:val="000000100000" w:firstRow="0" w:lastRow="0" w:firstColumn="0" w:lastColumn="0" w:oddVBand="0" w:evenVBand="0" w:oddHBand="1" w:evenHBand="0" w:firstRowFirstColumn="0" w:firstRowLastColumn="0" w:lastRowFirstColumn="0" w:lastRowLastColumn="0"/>
-              <w:rPr>
-                <w:sz w:val="21"/>
-                <w:szCs w:val="21"/>
-              </w:rPr>
-            </w:pPr>
-            <w:r>
-              <w:rPr>
-                <w:sz w:val="21"/>
-                <w:szCs w:val="21"/>
-              </w:rPr>
-              <w:t>57.06</w:t>
+            <w:vAlign w:val="bottom"/>
+          </w:tcPr>
+          <w:p>
+            <w:pPr>
+              <w:jc w:val="right"/>
+              <w:cnfStyle w:val="000000100000" w:firstRow="0" w:lastRow="0" w:firstColumn="0" w:lastColumn="0" w:oddVBand="0" w:evenVBand="0" w:oddHBand="1" w:evenHBand="0" w:firstRowFirstColumn="0" w:firstRowLastColumn="0" w:lastRowFirstColumn="0" w:lastRowLastColumn="0"/>
+              <w:rPr>
+                <w:color w:val="000000"/>
+                <w:sz w:val="21"/>
+                <w:szCs w:val="21"/>
+              </w:rPr>
+            </w:pPr>
+            <w:r>
+              <w:rPr>
+                <w:color w:val="000000"/>
+                <w:sz w:val="21"/>
+                <w:szCs w:val="21"/>
+              </w:rPr>
+              <w:t>60.12</w:t>
             </w:r>
           </w:p>
         </w:tc>
@@ -3436,7 +3504,7 @@
                 <w:sz w:val="21"/>
                 <w:szCs w:val="21"/>
               </w:rPr>
-              <w:t>203693696</w:t>
+              <w:t>264625392</w:t>
             </w:r>
           </w:p>
         </w:tc>
@@ -3482,7 +3550,7 @@
                 <w:sz w:val="21"/>
                 <w:szCs w:val="21"/>
               </w:rPr>
-              <w:t>275156800</w:t>
+              <w:t>289668352</w:t>
             </w:r>
           </w:p>
         </w:tc>
@@ -3535,21 +3603,25 @@
         <w:tc>
           <w:tcPr>
             <w:tcW w:w="0" w:type="auto"/>
-          </w:tcPr>
-          <w:p>
-            <w:pPr>
-              <w:cnfStyle w:val="000000000000" w:firstRow="0" w:lastRow="0" w:firstColumn="0" w:lastColumn="0" w:oddVBand="0" w:evenVBand="0" w:oddHBand="0" w:evenHBand="0" w:firstRowFirstColumn="0" w:firstRowLastColumn="0" w:lastRowFirstColumn="0" w:lastRowLastColumn="0"/>
-              <w:rPr>
-                <w:sz w:val="21"/>
-                <w:szCs w:val="21"/>
-              </w:rPr>
-            </w:pPr>
-            <w:r>
-              <w:rPr>
-                <w:sz w:val="21"/>
-                <w:szCs w:val="21"/>
-              </w:rPr>
-              <w:t>16.61</w:t>
+            <w:vAlign w:val="bottom"/>
+          </w:tcPr>
+          <w:p>
+            <w:pPr>
+              <w:jc w:val="right"/>
+              <w:cnfStyle w:val="000000000000" w:firstRow="0" w:lastRow="0" w:firstColumn="0" w:lastColumn="0" w:oddVBand="0" w:evenVBand="0" w:oddHBand="0" w:evenHBand="0" w:firstRowFirstColumn="0" w:firstRowLastColumn="0" w:lastRowFirstColumn="0" w:lastRowLastColumn="0"/>
+              <w:rPr>
+                <w:color w:val="000000"/>
+                <w:sz w:val="21"/>
+                <w:szCs w:val="21"/>
+              </w:rPr>
+            </w:pPr>
+            <w:r>
+              <w:rPr>
+                <w:color w:val="000000"/>
+                <w:sz w:val="21"/>
+                <w:szCs w:val="21"/>
+              </w:rPr>
+              <w:t>16.43</w:t>
             </w:r>
           </w:p>
         </w:tc>
@@ -3595,7 +3667,7 @@
                 <w:sz w:val="21"/>
                 <w:szCs w:val="21"/>
               </w:rPr>
-              <w:t>152172752</w:t>
+              <w:t>155791136</w:t>
             </w:r>
           </w:p>
         </w:tc>
@@ -3641,7 +3713,7 @@
                 <w:sz w:val="21"/>
                 <w:szCs w:val="21"/>
               </w:rPr>
-              <w:t>219329488</w:t>
+              <w:t>219017152</w:t>
             </w:r>
           </w:p>
         </w:tc>
@@ -3697,21 +3769,25 @@
         <w:tc>
           <w:tcPr>
             <w:tcW w:w="0" w:type="auto"/>
-          </w:tcPr>
-          <w:p>
-            <w:pPr>
-              <w:cnfStyle w:val="000000100000" w:firstRow="0" w:lastRow="0" w:firstColumn="0" w:lastColumn="0" w:oddVBand="0" w:evenVBand="0" w:oddHBand="1" w:evenHBand="0" w:firstRowFirstColumn="0" w:firstRowLastColumn="0" w:lastRowFirstColumn="0" w:lastRowLastColumn="0"/>
-              <w:rPr>
-                <w:sz w:val="21"/>
-                <w:szCs w:val="21"/>
-              </w:rPr>
-            </w:pPr>
-            <w:r>
-              <w:rPr>
-                <w:sz w:val="21"/>
-                <w:szCs w:val="21"/>
-              </w:rPr>
-              <w:t>1.52</w:t>
+            <w:vAlign w:val="bottom"/>
+          </w:tcPr>
+          <w:p>
+            <w:pPr>
+              <w:jc w:val="right"/>
+              <w:cnfStyle w:val="000000100000" w:firstRow="0" w:lastRow="0" w:firstColumn="0" w:lastColumn="0" w:oddVBand="0" w:evenVBand="0" w:oddHBand="1" w:evenHBand="0" w:firstRowFirstColumn="0" w:firstRowLastColumn="0" w:lastRowFirstColumn="0" w:lastRowLastColumn="0"/>
+              <w:rPr>
+                <w:color w:val="000000"/>
+                <w:sz w:val="21"/>
+                <w:szCs w:val="21"/>
+              </w:rPr>
+            </w:pPr>
+            <w:r>
+              <w:rPr>
+                <w:color w:val="000000"/>
+                <w:sz w:val="21"/>
+                <w:szCs w:val="21"/>
+              </w:rPr>
+              <w:t>1.4</w:t>
             </w:r>
           </w:p>
         </w:tc>
@@ -3757,7 +3833,7 @@
                 <w:sz w:val="21"/>
                 <w:szCs w:val="21"/>
               </w:rPr>
-              <w:t>204644192</w:t>
+              <w:t>198158720</w:t>
             </w:r>
           </w:p>
         </w:tc>
@@ -3803,7 +3879,7 @@
                 <w:sz w:val="21"/>
                 <w:szCs w:val="21"/>
               </w:rPr>
-              <w:t>764124864</w:t>
+              <w:t>582785408</w:t>
             </w:r>
           </w:p>
         </w:tc>
@@ -3854,21 +3930,25 @@
         <w:tc>
           <w:tcPr>
             <w:tcW w:w="0" w:type="auto"/>
-          </w:tcPr>
-          <w:p>
-            <w:pPr>
-              <w:cnfStyle w:val="000000000000" w:firstRow="0" w:lastRow="0" w:firstColumn="0" w:lastColumn="0" w:oddVBand="0" w:evenVBand="0" w:oddHBand="0" w:evenHBand="0" w:firstRowFirstColumn="0" w:firstRowLastColumn="0" w:lastRowFirstColumn="0" w:lastRowLastColumn="0"/>
-              <w:rPr>
-                <w:sz w:val="21"/>
-                <w:szCs w:val="21"/>
-              </w:rPr>
-            </w:pPr>
-            <w:r>
-              <w:rPr>
-                <w:sz w:val="21"/>
-                <w:szCs w:val="21"/>
-              </w:rPr>
-              <w:t>10.39</w:t>
+            <w:vAlign w:val="bottom"/>
+          </w:tcPr>
+          <w:p>
+            <w:pPr>
+              <w:jc w:val="right"/>
+              <w:cnfStyle w:val="000000000000" w:firstRow="0" w:lastRow="0" w:firstColumn="0" w:lastColumn="0" w:oddVBand="0" w:evenVBand="0" w:oddHBand="0" w:evenHBand="0" w:firstRowFirstColumn="0" w:firstRowLastColumn="0" w:lastRowFirstColumn="0" w:lastRowLastColumn="0"/>
+              <w:rPr>
+                <w:color w:val="000000"/>
+                <w:sz w:val="21"/>
+                <w:szCs w:val="21"/>
+              </w:rPr>
+            </w:pPr>
+            <w:r>
+              <w:rPr>
+                <w:color w:val="000000"/>
+                <w:sz w:val="21"/>
+                <w:szCs w:val="21"/>
+              </w:rPr>
+              <w:t>10.8</w:t>
             </w:r>
           </w:p>
         </w:tc>
@@ -3914,7 +3994,7 @@
                 <w:sz w:val="21"/>
                 <w:szCs w:val="21"/>
               </w:rPr>
-              <w:t>517171744</w:t>
+              <w:t>664935104</w:t>
             </w:r>
           </w:p>
         </w:tc>
@@ -3960,7 +4040,7 @@
                 <w:sz w:val="21"/>
                 <w:szCs w:val="21"/>
               </w:rPr>
-              <w:t>2497561088</w:t>
+              <w:t>2625641216</w:t>
             </w:r>
           </w:p>
         </w:tc>
@@ -4014,21 +4094,25 @@
         <w:tc>
           <w:tcPr>
             <w:tcW w:w="0" w:type="auto"/>
-          </w:tcPr>
-          <w:p>
-            <w:pPr>
-              <w:cnfStyle w:val="000000100000" w:firstRow="0" w:lastRow="0" w:firstColumn="0" w:lastColumn="0" w:oddVBand="0" w:evenVBand="0" w:oddHBand="1" w:evenHBand="0" w:firstRowFirstColumn="0" w:firstRowLastColumn="0" w:lastRowFirstColumn="0" w:lastRowLastColumn="0"/>
-              <w:rPr>
-                <w:sz w:val="21"/>
-                <w:szCs w:val="21"/>
-              </w:rPr>
-            </w:pPr>
-            <w:r>
-              <w:rPr>
-                <w:sz w:val="21"/>
-                <w:szCs w:val="21"/>
-              </w:rPr>
-              <w:t>38.27</w:t>
+            <w:vAlign w:val="bottom"/>
+          </w:tcPr>
+          <w:p>
+            <w:pPr>
+              <w:jc w:val="right"/>
+              <w:cnfStyle w:val="000000100000" w:firstRow="0" w:lastRow="0" w:firstColumn="0" w:lastColumn="0" w:oddVBand="0" w:evenVBand="0" w:oddHBand="1" w:evenHBand="0" w:firstRowFirstColumn="0" w:firstRowLastColumn="0" w:lastRowFirstColumn="0" w:lastRowLastColumn="0"/>
+              <w:rPr>
+                <w:color w:val="000000"/>
+                <w:sz w:val="21"/>
+                <w:szCs w:val="21"/>
+              </w:rPr>
+            </w:pPr>
+            <w:r>
+              <w:rPr>
+                <w:color w:val="000000"/>
+                <w:sz w:val="21"/>
+                <w:szCs w:val="21"/>
+              </w:rPr>
+              <w:t>38.25</w:t>
             </w:r>
           </w:p>
         </w:tc>
@@ -4074,7 +4158,7 @@
                 <w:sz w:val="21"/>
                 <w:szCs w:val="21"/>
               </w:rPr>
-              <w:t>268147472</w:t>
+              <w:t>267255136</w:t>
             </w:r>
           </w:p>
         </w:tc>
@@ -4120,7 +4204,7 @@
                 <w:sz w:val="21"/>
                 <w:szCs w:val="21"/>
               </w:rPr>
-              <w:t>172401072</w:t>
+              <w:t>224539136</w:t>
             </w:r>
           </w:p>
         </w:tc>
@@ -4171,17 +4255,21 @@
         <w:tc>
           <w:tcPr>
             <w:tcW w:w="0" w:type="auto"/>
-          </w:tcPr>
-          <w:p>
-            <w:pPr>
-              <w:cnfStyle w:val="000000000000" w:firstRow="0" w:lastRow="0" w:firstColumn="0" w:lastColumn="0" w:oddVBand="0" w:evenVBand="0" w:oddHBand="0" w:evenHBand="0" w:firstRowFirstColumn="0" w:firstRowLastColumn="0" w:lastRowFirstColumn="0" w:lastRowLastColumn="0"/>
-              <w:rPr>
-                <w:sz w:val="21"/>
-                <w:szCs w:val="21"/>
-              </w:rPr>
-            </w:pPr>
-            <w:r>
-              <w:rPr>
+            <w:vAlign w:val="bottom"/>
+          </w:tcPr>
+          <w:p>
+            <w:pPr>
+              <w:jc w:val="right"/>
+              <w:cnfStyle w:val="000000000000" w:firstRow="0" w:lastRow="0" w:firstColumn="0" w:lastColumn="0" w:oddVBand="0" w:evenVBand="0" w:oddHBand="0" w:evenHBand="0" w:firstRowFirstColumn="0" w:firstRowLastColumn="0" w:lastRowFirstColumn="0" w:lastRowLastColumn="0"/>
+              <w:rPr>
+                <w:color w:val="000000"/>
+                <w:sz w:val="21"/>
+                <w:szCs w:val="21"/>
+              </w:rPr>
+            </w:pPr>
+            <w:r>
+              <w:rPr>
+                <w:color w:val="000000"/>
                 <w:sz w:val="21"/>
                 <w:szCs w:val="21"/>
               </w:rPr>
@@ -4231,7 +4319,7 @@
                 <w:sz w:val="21"/>
                 <w:szCs w:val="21"/>
               </w:rPr>
-              <w:t>275774304</w:t>
+              <w:t>269263392</w:t>
             </w:r>
           </w:p>
         </w:tc>
@@ -4277,7 +4365,7 @@
                 <w:sz w:val="21"/>
                 <w:szCs w:val="21"/>
               </w:rPr>
-              <w:t>864000000</w:t>
+              <w:t>856787968</w:t>
             </w:r>
           </w:p>
         </w:tc>
@@ -4333,17 +4421,21 @@
         <w:tc>
           <w:tcPr>
             <w:tcW w:w="0" w:type="auto"/>
-          </w:tcPr>
-          <w:p>
-            <w:pPr>
-              <w:cnfStyle w:val="000000100000" w:firstRow="0" w:lastRow="0" w:firstColumn="0" w:lastColumn="0" w:oddVBand="0" w:evenVBand="0" w:oddHBand="1" w:evenHBand="0" w:firstRowFirstColumn="0" w:firstRowLastColumn="0" w:lastRowFirstColumn="0" w:lastRowLastColumn="0"/>
-              <w:rPr>
-                <w:sz w:val="21"/>
-                <w:szCs w:val="21"/>
-              </w:rPr>
-            </w:pPr>
-            <w:r>
-              <w:rPr>
+            <w:vAlign w:val="bottom"/>
+          </w:tcPr>
+          <w:p>
+            <w:pPr>
+              <w:jc w:val="right"/>
+              <w:cnfStyle w:val="000000100000" w:firstRow="0" w:lastRow="0" w:firstColumn="0" w:lastColumn="0" w:oddVBand="0" w:evenVBand="0" w:oddHBand="1" w:evenHBand="0" w:firstRowFirstColumn="0" w:firstRowLastColumn="0" w:lastRowFirstColumn="0" w:lastRowLastColumn="0"/>
+              <w:rPr>
+                <w:color w:val="000000"/>
+                <w:sz w:val="21"/>
+                <w:szCs w:val="21"/>
+              </w:rPr>
+            </w:pPr>
+            <w:r>
+              <w:rPr>
+                <w:color w:val="000000"/>
                 <w:sz w:val="21"/>
                 <w:szCs w:val="21"/>
               </w:rPr>
@@ -4393,7 +4485,7 @@
                 <w:sz w:val="21"/>
                 <w:szCs w:val="21"/>
               </w:rPr>
-              <w:t>150597680</w:t>
+              <w:t>152461632</w:t>
             </w:r>
           </w:p>
         </w:tc>
@@ -4439,7 +4531,7 @@
                 <w:sz w:val="21"/>
                 <w:szCs w:val="21"/>
               </w:rPr>
-              <w:t>172323104</w:t>
+              <w:t>171595808</w:t>
             </w:r>
           </w:p>
         </w:tc>
@@ -4490,21 +4582,25 @@
         <w:tc>
           <w:tcPr>
             <w:tcW w:w="0" w:type="auto"/>
-          </w:tcPr>
-          <w:p>
-            <w:pPr>
-              <w:cnfStyle w:val="000000000000" w:firstRow="0" w:lastRow="0" w:firstColumn="0" w:lastColumn="0" w:oddVBand="0" w:evenVBand="0" w:oddHBand="0" w:evenHBand="0" w:firstRowFirstColumn="0" w:firstRowLastColumn="0" w:lastRowFirstColumn="0" w:lastRowLastColumn="0"/>
-              <w:rPr>
-                <w:sz w:val="21"/>
-                <w:szCs w:val="21"/>
-              </w:rPr>
-            </w:pPr>
-            <w:r>
-              <w:rPr>
-                <w:sz w:val="21"/>
-                <w:szCs w:val="21"/>
-              </w:rPr>
-              <w:t>40.71</w:t>
+            <w:vAlign w:val="bottom"/>
+          </w:tcPr>
+          <w:p>
+            <w:pPr>
+              <w:jc w:val="right"/>
+              <w:cnfStyle w:val="000000000000" w:firstRow="0" w:lastRow="0" w:firstColumn="0" w:lastColumn="0" w:oddVBand="0" w:evenVBand="0" w:oddHBand="0" w:evenHBand="0" w:firstRowFirstColumn="0" w:firstRowLastColumn="0" w:lastRowFirstColumn="0" w:lastRowLastColumn="0"/>
+              <w:rPr>
+                <w:color w:val="000000"/>
+                <w:sz w:val="21"/>
+                <w:szCs w:val="21"/>
+              </w:rPr>
+            </w:pPr>
+            <w:r>
+              <w:rPr>
+                <w:color w:val="000000"/>
+                <w:sz w:val="21"/>
+                <w:szCs w:val="21"/>
+              </w:rPr>
+              <w:t>40.96</w:t>
             </w:r>
           </w:p>
         </w:tc>
@@ -4550,7 +4646,7 @@
                 <w:sz w:val="21"/>
                 <w:szCs w:val="21"/>
               </w:rPr>
-              <w:t>202108416</w:t>
+              <w:t>213228080</w:t>
             </w:r>
           </w:p>
         </w:tc>
@@ -4596,7 +4692,7 @@
                 <w:sz w:val="21"/>
                 <w:szCs w:val="21"/>
               </w:rPr>
-              <w:t>209762720</w:t>
+              <w:t>250715360</w:t>
             </w:r>
           </w:p>
         </w:tc>
@@ -4652,21 +4748,25 @@
         <w:tc>
           <w:tcPr>
             <w:tcW w:w="0" w:type="auto"/>
-          </w:tcPr>
-          <w:p>
-            <w:pPr>
-              <w:cnfStyle w:val="000000100000" w:firstRow="0" w:lastRow="0" w:firstColumn="0" w:lastColumn="0" w:oddVBand="0" w:evenVBand="0" w:oddHBand="1" w:evenHBand="0" w:firstRowFirstColumn="0" w:firstRowLastColumn="0" w:lastRowFirstColumn="0" w:lastRowLastColumn="0"/>
-              <w:rPr>
-                <w:sz w:val="21"/>
-                <w:szCs w:val="21"/>
-              </w:rPr>
-            </w:pPr>
-            <w:r>
-              <w:rPr>
-                <w:sz w:val="21"/>
-                <w:szCs w:val="21"/>
-              </w:rPr>
-              <w:t>-0.58</w:t>
+            <w:vAlign w:val="bottom"/>
+          </w:tcPr>
+          <w:p>
+            <w:pPr>
+              <w:jc w:val="right"/>
+              <w:cnfStyle w:val="000000100000" w:firstRow="0" w:lastRow="0" w:firstColumn="0" w:lastColumn="0" w:oddVBand="0" w:evenVBand="0" w:oddHBand="1" w:evenHBand="0" w:firstRowFirstColumn="0" w:firstRowLastColumn="0" w:lastRowFirstColumn="0" w:lastRowLastColumn="0"/>
+              <w:rPr>
+                <w:color w:val="000000"/>
+                <w:sz w:val="21"/>
+                <w:szCs w:val="21"/>
+              </w:rPr>
+            </w:pPr>
+            <w:r>
+              <w:rPr>
+                <w:color w:val="000000"/>
+                <w:sz w:val="21"/>
+                <w:szCs w:val="21"/>
+              </w:rPr>
+              <w:t>-0.59</w:t>
             </w:r>
           </w:p>
         </w:tc>
@@ -4712,7 +4812,7 @@
                 <w:sz w:val="21"/>
                 <w:szCs w:val="21"/>
               </w:rPr>
-              <w:t>635243840</w:t>
+              <w:t>829552064</w:t>
             </w:r>
           </w:p>
         </w:tc>
@@ -4758,7 +4858,7 @@
                 <w:sz w:val="21"/>
                 <w:szCs w:val="21"/>
               </w:rPr>
-              <w:t>1.1438E+10</w:t>
+              <w:t>10872479744</w:t>
             </w:r>
           </w:p>
         </w:tc>
@@ -4809,17 +4909,21 @@
         <w:tc>
           <w:tcPr>
             <w:tcW w:w="0" w:type="auto"/>
-          </w:tcPr>
-          <w:p>
-            <w:pPr>
-              <w:cnfStyle w:val="000000000000" w:firstRow="0" w:lastRow="0" w:firstColumn="0" w:lastColumn="0" w:oddVBand="0" w:evenVBand="0" w:oddHBand="0" w:evenHBand="0" w:firstRowFirstColumn="0" w:firstRowLastColumn="0" w:lastRowFirstColumn="0" w:lastRowLastColumn="0"/>
-              <w:rPr>
-                <w:sz w:val="21"/>
-                <w:szCs w:val="21"/>
-              </w:rPr>
-            </w:pPr>
-            <w:r>
-              <w:rPr>
+            <w:vAlign w:val="bottom"/>
+          </w:tcPr>
+          <w:p>
+            <w:pPr>
+              <w:jc w:val="right"/>
+              <w:cnfStyle w:val="000000000000" w:firstRow="0" w:lastRow="0" w:firstColumn="0" w:lastColumn="0" w:oddVBand="0" w:evenVBand="0" w:oddHBand="0" w:evenHBand="0" w:firstRowFirstColumn="0" w:firstRowLastColumn="0" w:lastRowFirstColumn="0" w:lastRowLastColumn="0"/>
+              <w:rPr>
+                <w:color w:val="000000"/>
+                <w:sz w:val="21"/>
+                <w:szCs w:val="21"/>
+              </w:rPr>
+            </w:pPr>
+            <w:r>
+              <w:rPr>
+                <w:color w:val="000000"/>
                 <w:sz w:val="21"/>
                 <w:szCs w:val="21"/>
               </w:rPr>
@@ -4869,7 +4973,7 @@
                 <w:sz w:val="21"/>
                 <w:szCs w:val="21"/>
               </w:rPr>
-              <w:t>164827584</w:t>
+              <w:t>179530512</w:t>
             </w:r>
           </w:p>
         </w:tc>
@@ -4915,7 +5019,7 @@
                 <w:sz w:val="21"/>
                 <w:szCs w:val="21"/>
               </w:rPr>
-              <w:t>261917792</w:t>
+              <w:t>303492064</w:t>
             </w:r>
           </w:p>
         </w:tc>
@@ -4969,21 +5073,25 @@
         <w:tc>
           <w:tcPr>
             <w:tcW w:w="0" w:type="auto"/>
-          </w:tcPr>
-          <w:p>
-            <w:pPr>
-              <w:cnfStyle w:val="000000100000" w:firstRow="0" w:lastRow="0" w:firstColumn="0" w:lastColumn="0" w:oddVBand="0" w:evenVBand="0" w:oddHBand="1" w:evenHBand="0" w:firstRowFirstColumn="0" w:firstRowLastColumn="0" w:lastRowFirstColumn="0" w:lastRowLastColumn="0"/>
-              <w:rPr>
-                <w:sz w:val="21"/>
-                <w:szCs w:val="21"/>
-              </w:rPr>
-            </w:pPr>
-            <w:r>
-              <w:rPr>
-                <w:sz w:val="21"/>
-                <w:szCs w:val="21"/>
-              </w:rPr>
-              <w:t>34.88</w:t>
+            <w:vAlign w:val="bottom"/>
+          </w:tcPr>
+          <w:p>
+            <w:pPr>
+              <w:jc w:val="right"/>
+              <w:cnfStyle w:val="000000100000" w:firstRow="0" w:lastRow="0" w:firstColumn="0" w:lastColumn="0" w:oddVBand="0" w:evenVBand="0" w:oddHBand="1" w:evenHBand="0" w:firstRowFirstColumn="0" w:firstRowLastColumn="0" w:lastRowFirstColumn="0" w:lastRowLastColumn="0"/>
+              <w:rPr>
+                <w:color w:val="000000"/>
+                <w:sz w:val="21"/>
+                <w:szCs w:val="21"/>
+              </w:rPr>
+            </w:pPr>
+            <w:r>
+              <w:rPr>
+                <w:color w:val="000000"/>
+                <w:sz w:val="21"/>
+                <w:szCs w:val="21"/>
+              </w:rPr>
+              <w:t>34.93</w:t>
             </w:r>
           </w:p>
         </w:tc>
@@ -5029,7 +5137,7 @@
                 <w:sz w:val="21"/>
                 <w:szCs w:val="21"/>
               </w:rPr>
-              <w:t>163694800</w:t>
+              <w:t>191148112</w:t>
             </w:r>
           </w:p>
         </w:tc>
@@ -5075,7 +5183,7 @@
                 <w:sz w:val="21"/>
                 <w:szCs w:val="21"/>
               </w:rPr>
-              <w:t>198049936</w:t>
+              <w:t>222531536</w:t>
             </w:r>
           </w:p>
         </w:tc>
@@ -5128,17 +5236,21 @@
         <w:tc>
           <w:tcPr>
             <w:tcW w:w="0" w:type="auto"/>
-          </w:tcPr>
-          <w:p>
-            <w:pPr>
-              <w:cnfStyle w:val="000000000000" w:firstRow="0" w:lastRow="0" w:firstColumn="0" w:lastColumn="0" w:oddVBand="0" w:evenVBand="0" w:oddHBand="0" w:evenHBand="0" w:firstRowFirstColumn="0" w:firstRowLastColumn="0" w:lastRowFirstColumn="0" w:lastRowLastColumn="0"/>
-              <w:rPr>
-                <w:sz w:val="21"/>
-                <w:szCs w:val="21"/>
-              </w:rPr>
-            </w:pPr>
-            <w:r>
-              <w:rPr>
+            <w:vAlign w:val="bottom"/>
+          </w:tcPr>
+          <w:p>
+            <w:pPr>
+              <w:jc w:val="right"/>
+              <w:cnfStyle w:val="000000000000" w:firstRow="0" w:lastRow="0" w:firstColumn="0" w:lastColumn="0" w:oddVBand="0" w:evenVBand="0" w:oddHBand="0" w:evenHBand="0" w:firstRowFirstColumn="0" w:firstRowLastColumn="0" w:lastRowFirstColumn="0" w:lastRowLastColumn="0"/>
+              <w:rPr>
+                <w:color w:val="000000"/>
+                <w:sz w:val="21"/>
+                <w:szCs w:val="21"/>
+              </w:rPr>
+            </w:pPr>
+            <w:r>
+              <w:rPr>
+                <w:color w:val="000000"/>
                 <w:sz w:val="21"/>
                 <w:szCs w:val="21"/>
               </w:rPr>
@@ -5188,7 +5300,7 @@
                 <w:sz w:val="21"/>
                 <w:szCs w:val="21"/>
               </w:rPr>
-              <w:t>149213616</w:t>
+              <w:t>163871632</w:t>
             </w:r>
           </w:p>
         </w:tc>
@@ -5234,7 +5346,7 @@
                 <w:sz w:val="21"/>
                 <w:szCs w:val="21"/>
               </w:rPr>
-              <w:t>160428992</w:t>
+              <w:t>180581856</w:t>
             </w:r>
           </w:p>
         </w:tc>
@@ -5288,21 +5400,25 @@
         <w:tc>
           <w:tcPr>
             <w:tcW w:w="0" w:type="auto"/>
-          </w:tcPr>
-          <w:p>
-            <w:pPr>
-              <w:cnfStyle w:val="000000100000" w:firstRow="0" w:lastRow="0" w:firstColumn="0" w:lastColumn="0" w:oddVBand="0" w:evenVBand="0" w:oddHBand="1" w:evenHBand="0" w:firstRowFirstColumn="0" w:firstRowLastColumn="0" w:lastRowFirstColumn="0" w:lastRowLastColumn="0"/>
-              <w:rPr>
-                <w:sz w:val="21"/>
-                <w:szCs w:val="21"/>
-              </w:rPr>
-            </w:pPr>
-            <w:r>
-              <w:rPr>
-                <w:sz w:val="21"/>
-                <w:szCs w:val="21"/>
-              </w:rPr>
-              <w:t>21.02</w:t>
+            <w:vAlign w:val="bottom"/>
+          </w:tcPr>
+          <w:p>
+            <w:pPr>
+              <w:jc w:val="right"/>
+              <w:cnfStyle w:val="000000100000" w:firstRow="0" w:lastRow="0" w:firstColumn="0" w:lastColumn="0" w:oddVBand="0" w:evenVBand="0" w:oddHBand="1" w:evenHBand="0" w:firstRowFirstColumn="0" w:firstRowLastColumn="0" w:lastRowFirstColumn="0" w:lastRowLastColumn="0"/>
+              <w:rPr>
+                <w:color w:val="000000"/>
+                <w:sz w:val="21"/>
+                <w:szCs w:val="21"/>
+              </w:rPr>
+            </w:pPr>
+            <w:r>
+              <w:rPr>
+                <w:color w:val="000000"/>
+                <w:sz w:val="21"/>
+                <w:szCs w:val="21"/>
+              </w:rPr>
+              <w:t>20.63</w:t>
             </w:r>
           </w:p>
         </w:tc>
@@ -5348,7 +5464,7 @@
                 <w:sz w:val="21"/>
                 <w:szCs w:val="21"/>
               </w:rPr>
-              <w:t>228262368</w:t>
+              <w:t>271444960</w:t>
             </w:r>
           </w:p>
         </w:tc>
@@ -5394,7 +5510,7 @@
                 <w:sz w:val="21"/>
                 <w:szCs w:val="21"/>
               </w:rPr>
-              <w:t>710508928</w:t>
+              <w:t>730600960</w:t>
             </w:r>
           </w:p>
         </w:tc>
@@ -5445,21 +5561,25 @@
         <w:tc>
           <w:tcPr>
             <w:tcW w:w="0" w:type="auto"/>
-          </w:tcPr>
-          <w:p>
-            <w:pPr>
-              <w:cnfStyle w:val="000000000000" w:firstRow="0" w:lastRow="0" w:firstColumn="0" w:lastColumn="0" w:oddVBand="0" w:evenVBand="0" w:oddHBand="0" w:evenHBand="0" w:firstRowFirstColumn="0" w:firstRowLastColumn="0" w:lastRowFirstColumn="0" w:lastRowLastColumn="0"/>
-              <w:rPr>
-                <w:sz w:val="21"/>
-                <w:szCs w:val="21"/>
-              </w:rPr>
-            </w:pPr>
-            <w:r>
-              <w:rPr>
-                <w:sz w:val="21"/>
-                <w:szCs w:val="21"/>
-              </w:rPr>
-              <w:t>27.80</w:t>
+            <w:vAlign w:val="bottom"/>
+          </w:tcPr>
+          <w:p>
+            <w:pPr>
+              <w:jc w:val="right"/>
+              <w:cnfStyle w:val="000000000000" w:firstRow="0" w:lastRow="0" w:firstColumn="0" w:lastColumn="0" w:oddVBand="0" w:evenVBand="0" w:oddHBand="0" w:evenHBand="0" w:firstRowFirstColumn="0" w:firstRowLastColumn="0" w:lastRowFirstColumn="0" w:lastRowLastColumn="0"/>
+              <w:rPr>
+                <w:color w:val="000000"/>
+                <w:sz w:val="21"/>
+                <w:szCs w:val="21"/>
+              </w:rPr>
+            </w:pPr>
+            <w:r>
+              <w:rPr>
+                <w:color w:val="000000"/>
+                <w:sz w:val="21"/>
+                <w:szCs w:val="21"/>
+              </w:rPr>
+              <w:t>27.8</w:t>
             </w:r>
           </w:p>
         </w:tc>
@@ -5505,7 +5625,7 @@
                 <w:sz w:val="21"/>
                 <w:szCs w:val="21"/>
               </w:rPr>
-              <w:t>352249984</w:t>
+              <w:t>384272736</w:t>
             </w:r>
           </w:p>
         </w:tc>
@@ -5598,6 +5718,7 @@
                 <w:sz w:val="21"/>
                 <w:szCs w:val="21"/>
               </w:rPr>
+              <w:lastRenderedPageBreak/>
               <w:t>xml</w:t>
             </w:r>
           </w:p>
@@ -5605,21 +5726,25 @@
         <w:tc>
           <w:tcPr>
             <w:tcW w:w="0" w:type="auto"/>
-          </w:tcPr>
-          <w:p>
-            <w:pPr>
-              <w:cnfStyle w:val="000000100000" w:firstRow="0" w:lastRow="0" w:firstColumn="0" w:lastColumn="0" w:oddVBand="0" w:evenVBand="0" w:oddHBand="1" w:evenHBand="0" w:firstRowFirstColumn="0" w:firstRowLastColumn="0" w:lastRowFirstColumn="0" w:lastRowLastColumn="0"/>
-              <w:rPr>
-                <w:sz w:val="21"/>
-                <w:szCs w:val="21"/>
-              </w:rPr>
-            </w:pPr>
-            <w:r>
-              <w:rPr>
-                <w:sz w:val="21"/>
-                <w:szCs w:val="21"/>
-              </w:rPr>
-              <w:t>43.98</w:t>
+            <w:vAlign w:val="bottom"/>
+          </w:tcPr>
+          <w:p>
+            <w:pPr>
+              <w:jc w:val="right"/>
+              <w:cnfStyle w:val="000000100000" w:firstRow="0" w:lastRow="0" w:firstColumn="0" w:lastColumn="0" w:oddVBand="0" w:evenVBand="0" w:oddHBand="1" w:evenHBand="0" w:firstRowFirstColumn="0" w:firstRowLastColumn="0" w:lastRowFirstColumn="0" w:lastRowLastColumn="0"/>
+              <w:rPr>
+                <w:color w:val="000000"/>
+                <w:sz w:val="21"/>
+                <w:szCs w:val="21"/>
+              </w:rPr>
+            </w:pPr>
+            <w:r>
+              <w:rPr>
+                <w:color w:val="000000"/>
+                <w:sz w:val="21"/>
+                <w:szCs w:val="21"/>
+              </w:rPr>
+              <w:t>43.96</w:t>
             </w:r>
           </w:p>
         </w:tc>
@@ -5665,7 +5790,7 @@
                 <w:sz w:val="21"/>
                 <w:szCs w:val="21"/>
               </w:rPr>
-              <w:t>166028256</w:t>
+              <w:t>189488448</w:t>
             </w:r>
           </w:p>
         </w:tc>
@@ -5711,7 +5836,7 @@
                 <w:sz w:val="21"/>
                 <w:szCs w:val="21"/>
               </w:rPr>
-              <w:t>186091072</w:t>
+              <w:t>211092336</w:t>
             </w:r>
           </w:p>
         </w:tc>
@@ -5757,7 +5882,6 @@
                 <w:sz w:val="21"/>
                 <w:szCs w:val="21"/>
               </w:rPr>
-              <w:lastRenderedPageBreak/>
               <w:t xml:space="preserve">Average </w:t>
             </w:r>
           </w:p>
@@ -5820,7 +5944,21 @@
                 <w:sz w:val="21"/>
                 <w:szCs w:val="21"/>
               </w:rPr>
-              <w:t>2.26</w:t>
+              <w:t>2.</w:t>
+            </w:r>
+            <w:r>
+              <w:rPr>
+                <w:sz w:val="21"/>
+                <w:szCs w:val="21"/>
+              </w:rPr>
+              <w:t>3</w:t>
+            </w:r>
+            <w:r>
+              <w:rPr>
+                <w:sz w:val="21"/>
+                <w:szCs w:val="21"/>
+              </w:rPr>
+              <w:t>6</w:t>
             </w:r>
           </w:p>
         </w:tc>
@@ -5902,7 +6040,7 @@
                 <w:sz w:val="21"/>
                 <w:szCs w:val="21"/>
               </w:rPr>
-              <w:t>289578826</w:t>
+              <w:t>318208674</w:t>
             </w:r>
           </w:p>
         </w:tc>
@@ -5992,7 +6130,15 @@
                 <w:sz w:val="21"/>
                 <w:szCs w:val="21"/>
               </w:rPr>
-              <w:t>1737284850</w:t>
+              <w:t>173</w:t>
+            </w:r>
+            <w:r>
+              <w:rPr>
+                <w:color w:val="000000"/>
+                <w:sz w:val="21"/>
+                <w:szCs w:val="21"/>
+              </w:rPr>
+              <w:t>0554557</w:t>
             </w:r>
           </w:p>
         </w:tc>
@@ -6404,7 +6550,11 @@
         <w:t xml:space="preserve">. </w:t>
       </w:r>
       <w:r>
-        <w:t xml:space="preserve">Processing continues by looking for any </w:t>
+        <w:t xml:space="preserve">Processing continues by looking </w:t>
+      </w:r>
+      <w:r>
+        <w:lastRenderedPageBreak/>
+        <w:t xml:space="preserve">for any </w:t>
       </w:r>
       <w:r>
         <w:t xml:space="preserve">single </w:t>
@@ -6416,11 +6566,7 @@
         <w:t>25%</w:t>
       </w:r>
       <w:r>
-        <w:t xml:space="preserve"> percent of the time in addition to looking for new unique </w:t>
-      </w:r>
-      <w:r>
-        <w:lastRenderedPageBreak/>
-        <w:t xml:space="preserve">values. </w:t>
+        <w:t xml:space="preserve"> percent of the time in addition to looking for new unique values. </w:t>
       </w:r>
       <w:r>
         <w:t>If the limit of unique value</w:t>
@@ -6725,7 +6871,7 @@
         <w:keepNext/>
         <w:keepLines/>
       </w:pPr>
-      <w:bookmarkStart w:id="2" w:name="_Ref60419899"/>
+      <w:bookmarkStart w:id="1" w:name="_Ref60419899"/>
       <w:r>
         <w:t xml:space="preserve">Table </w:t>
       </w:r>
@@ -6737,7 +6883,7 @@
           <w:t>2</w:t>
         </w:r>
       </w:fldSimple>
-      <w:bookmarkEnd w:id="2"/>
+      <w:bookmarkEnd w:id="1"/>
       <w:r>
         <w:t>: Most Frequently Occurring Text Char</w:t>
       </w:r>
@@ -8198,22 +8344,7 @@
         <w:t xml:space="preserve"> QuickLZ has</w:t>
       </w:r>
       <w:r>
-        <w:t xml:space="preserve"> slightly</w:t>
-      </w:r>
-      <w:r>
-        <w:t xml:space="preserve"> better </w:t>
-      </w:r>
-      <w:r>
-        <w:t xml:space="preserve">average </w:t>
-      </w:r>
-      <w:r>
-        <w:t>compression and</w:t>
-      </w:r>
-      <w:r>
-        <w:t xml:space="preserve"> </w:t>
-      </w:r>
-      <w:r>
-        <w:t xml:space="preserve">much better </w:t>
+        <w:t xml:space="preserve"> much better </w:t>
       </w:r>
       <w:r>
         <w:t xml:space="preserve">decompression speed, td512 </w:t>
@@ -8225,8 +8356,10 @@
         <w:t>4</w:t>
       </w:r>
       <w:r>
-        <w:t>6</w:t>
-      </w:r>
+        <w:t>7</w:t>
+      </w:r>
+      <w:bookmarkStart w:id="2" w:name="_GoBack"/>
+      <w:bookmarkEnd w:id="2"/>
       <w:r>
         <w:t>% better compression</w:t>
       </w:r>
@@ -25771,7 +25904,7 @@
   <w:style w:type="paragraph" w:default="1" w:styleId="Normal">
     <w:name w:val="Normal"/>
     <w:qFormat/>
-    <w:rsid w:val="005D240C"/>
+    <w:rsid w:val="003E3B63"/>
     <w:rPr>
       <w:rFonts w:ascii="Times New Roman" w:eastAsia="Times New Roman" w:hAnsi="Times New Roman" w:cs="Times New Roman"/>
     </w:rPr>

</xml_diff>

<commit_message>
Improve bit handling input for encoding
 1. In tdString.c, moved the inline functions for bit output to td64_internal.h where they can also be used by functions in td64.c.
 2. In td64.c, implemented bit output improvements for encode AdaptiveTextMode and encodeStringMode.
</commit_message>
<xml_diff>
--- a/Tiny Data Compression with td512.docx
+++ b/Tiny Data Compression with td512.docx
@@ -1128,13 +1128,16 @@
         <w:t xml:space="preserve">On average, td512 compresses about </w:t>
       </w:r>
       <w:r>
-        <w:t>9% faster</w:t>
+        <w:t>15</w:t>
+      </w:r>
+      <w:r>
+        <w:t>% faster</w:t>
       </w:r>
       <w:r>
         <w:t xml:space="preserve"> and decompresses about 2</w:t>
       </w:r>
       <w:r>
-        <w:t>8</w:t>
+        <w:t>5</w:t>
       </w:r>
       <w:r>
         <w:t>% slower than QuickLZ</w:t>
@@ -1143,7 +1146,13 @@
         <w:t xml:space="preserve"> on the Squash benchmark files</w:t>
       </w:r>
       <w:r>
-        <w:t xml:space="preserve">. But with </w:t>
+        <w:t xml:space="preserve">. But </w:t>
+      </w:r>
+      <w:r>
+        <w:t>the tradeoff is</w:t>
+      </w:r>
+      <w:r>
+        <w:t xml:space="preserve"> </w:t>
       </w:r>
       <w:r>
         <w:t>4</w:t>
@@ -1152,7 +1161,7 @@
         <w:t>5</w:t>
       </w:r>
       <w:r>
-        <w:t xml:space="preserve">% better average compression, this is a good tradeoff for </w:t>
+        <w:t xml:space="preserve">% better average compression for </w:t>
       </w:r>
       <w:r>
         <w:t>td512</w:t>
@@ -1160,13 +1169,21 @@
       <w:r>
         <w:t>.</w:t>
       </w:r>
+      <w:r>
+        <w:t xml:space="preserve"> Files with text or random data compress quicker with td512, while most other files compress quicker with QuickLZ. Some of the fast decompression with QuickLZ relates to lower compression than td512</w:t>
+      </w:r>
+      <w:r>
+        <w:t>, though QuickLZ decompresses two to three times faster for half the files.</w:t>
+      </w:r>
+      <w:bookmarkStart w:id="0" w:name="_GoBack"/>
+      <w:bookmarkEnd w:id="0"/>
     </w:p>
     <w:p/>
     <w:p>
       <w:pPr>
         <w:pStyle w:val="Caption"/>
       </w:pPr>
-      <w:bookmarkStart w:id="0" w:name="_Ref87029073"/>
+      <w:bookmarkStart w:id="1" w:name="_Ref87029073"/>
       <w:r>
         <w:t xml:space="preserve">Table </w:t>
       </w:r>
@@ -1191,7 +1208,7 @@
         </w:rPr>
         <w:fldChar w:fldCharType="end"/>
       </w:r>
-      <w:bookmarkEnd w:id="0"/>
+      <w:bookmarkEnd w:id="1"/>
       <w:r>
         <w:t xml:space="preserve">. Compression </w:t>
       </w:r>
@@ -1257,7 +1274,7 @@
         <w:gridCol w:w="1059"/>
         <w:gridCol w:w="1280"/>
         <w:gridCol w:w="1175"/>
-        <w:gridCol w:w="1385"/>
+        <w:gridCol w:w="1315"/>
         <w:gridCol w:w="1385"/>
       </w:tblGrid>
       <w:tr>
@@ -1767,6 +1784,7 @@
         <w:tc>
           <w:tcPr>
             <w:tcW w:w="0" w:type="auto"/>
+            <w:vAlign w:val="bottom"/>
           </w:tcPr>
           <w:p>
             <w:pPr>
@@ -1784,7 +1802,7 @@
                 <w:sz w:val="21"/>
                 <w:szCs w:val="21"/>
               </w:rPr>
-              <w:t>265889872</w:t>
+              <w:t>327073120</w:t>
             </w:r>
           </w:p>
         </w:tc>
@@ -1815,6 +1833,7 @@
         <w:tc>
           <w:tcPr>
             <w:tcW w:w="0" w:type="auto"/>
+            <w:vAlign w:val="bottom"/>
           </w:tcPr>
           <w:p>
             <w:pPr>
@@ -1832,13 +1851,14 @@
                 <w:sz w:val="21"/>
                 <w:szCs w:val="21"/>
               </w:rPr>
-              <w:t>222677888</w:t>
-            </w:r>
-          </w:p>
-        </w:tc>
-        <w:tc>
-          <w:tcPr>
-            <w:tcW w:w="0" w:type="auto"/>
+              <w:t>232552000</w:t>
+            </w:r>
+          </w:p>
+        </w:tc>
+        <w:tc>
+          <w:tcPr>
+            <w:tcW w:w="0" w:type="auto"/>
+            <w:vAlign w:val="bottom"/>
           </w:tcPr>
           <w:p>
             <w:pPr>
@@ -1856,7 +1876,7 @@
                 <w:sz w:val="21"/>
                 <w:szCs w:val="21"/>
               </w:rPr>
-              <w:t>485827488</w:t>
+              <w:t>557010944</w:t>
             </w:r>
           </w:p>
         </w:tc>
@@ -1933,6 +1953,7 @@
         <w:tc>
           <w:tcPr>
             <w:tcW w:w="0" w:type="auto"/>
+            <w:vAlign w:val="bottom"/>
           </w:tcPr>
           <w:p>
             <w:pPr>
@@ -1950,7 +1971,7 @@
                 <w:sz w:val="21"/>
                 <w:szCs w:val="21"/>
               </w:rPr>
-              <w:t>223933808</w:t>
+              <w:t>316108608</w:t>
             </w:r>
           </w:p>
         </w:tc>
@@ -1981,6 +2002,7 @@
         <w:tc>
           <w:tcPr>
             <w:tcW w:w="0" w:type="auto"/>
+            <w:vAlign w:val="bottom"/>
           </w:tcPr>
           <w:p>
             <w:pPr>
@@ -1998,13 +2020,14 @@
                 <w:sz w:val="21"/>
                 <w:szCs w:val="21"/>
               </w:rPr>
-              <w:t>228428832</w:t>
-            </w:r>
-          </w:p>
-        </w:tc>
-        <w:tc>
-          <w:tcPr>
-            <w:tcW w:w="0" w:type="auto"/>
+              <w:t>215825872</w:t>
+            </w:r>
+          </w:p>
+        </w:tc>
+        <w:tc>
+          <w:tcPr>
+            <w:tcW w:w="0" w:type="auto"/>
+            <w:vAlign w:val="bottom"/>
           </w:tcPr>
           <w:p>
             <w:pPr>
@@ -2022,7 +2045,7 @@
                 <w:sz w:val="21"/>
                 <w:szCs w:val="21"/>
               </w:rPr>
-              <w:t>547929792</w:t>
+              <w:t>555235584</w:t>
             </w:r>
           </w:p>
         </w:tc>
@@ -2102,6 +2125,7 @@
         <w:tc>
           <w:tcPr>
             <w:tcW w:w="0" w:type="auto"/>
+            <w:vAlign w:val="bottom"/>
           </w:tcPr>
           <w:p>
             <w:pPr>
@@ -2119,7 +2143,7 @@
                 <w:sz w:val="21"/>
                 <w:szCs w:val="21"/>
               </w:rPr>
-              <w:t>242394080</w:t>
+              <w:t>253639184</w:t>
             </w:r>
           </w:p>
         </w:tc>
@@ -2150,6 +2174,7 @@
         <w:tc>
           <w:tcPr>
             <w:tcW w:w="0" w:type="auto"/>
+            <w:vAlign w:val="bottom"/>
           </w:tcPr>
           <w:p>
             <w:pPr>
@@ -2167,13 +2192,14 @@
                 <w:sz w:val="21"/>
                 <w:szCs w:val="21"/>
               </w:rPr>
-              <w:t>256281248</w:t>
-            </w:r>
-          </w:p>
-        </w:tc>
-        <w:tc>
-          <w:tcPr>
-            <w:tcW w:w="0" w:type="auto"/>
+              <w:t>238864080</w:t>
+            </w:r>
+          </w:p>
+        </w:tc>
+        <w:tc>
+          <w:tcPr>
+            <w:tcW w:w="0" w:type="auto"/>
+            <w:vAlign w:val="bottom"/>
           </w:tcPr>
           <w:p>
             <w:pPr>
@@ -2191,7 +2217,7 @@
                 <w:sz w:val="21"/>
                 <w:szCs w:val="21"/>
               </w:rPr>
-              <w:t>540131840</w:t>
+              <w:t>528516128</w:t>
             </w:r>
           </w:p>
         </w:tc>
@@ -2268,6 +2294,7 @@
         <w:tc>
           <w:tcPr>
             <w:tcW w:w="0" w:type="auto"/>
+            <w:vAlign w:val="bottom"/>
           </w:tcPr>
           <w:p>
             <w:pPr>
@@ -2285,7 +2312,7 @@
                 <w:sz w:val="21"/>
                 <w:szCs w:val="21"/>
               </w:rPr>
-              <w:t>276825728</w:t>
+              <w:t>392515360</w:t>
             </w:r>
           </w:p>
         </w:tc>
@@ -2316,6 +2343,7 @@
         <w:tc>
           <w:tcPr>
             <w:tcW w:w="0" w:type="auto"/>
+            <w:vAlign w:val="bottom"/>
           </w:tcPr>
           <w:p>
             <w:pPr>
@@ -2333,13 +2361,14 @@
                 <w:sz w:val="21"/>
                 <w:szCs w:val="21"/>
               </w:rPr>
-              <w:t>227611568</w:t>
-            </w:r>
-          </w:p>
-        </w:tc>
-        <w:tc>
-          <w:tcPr>
-            <w:tcW w:w="0" w:type="auto"/>
+              <w:t>199199600</w:t>
+            </w:r>
+          </w:p>
+        </w:tc>
+        <w:tc>
+          <w:tcPr>
+            <w:tcW w:w="0" w:type="auto"/>
+            <w:vAlign w:val="bottom"/>
           </w:tcPr>
           <w:p>
             <w:pPr>
@@ -2357,7 +2386,7 @@
                 <w:sz w:val="21"/>
                 <w:szCs w:val="21"/>
               </w:rPr>
-              <w:t>621070208</w:t>
+              <w:t>617870016</w:t>
             </w:r>
           </w:p>
         </w:tc>
@@ -2439,6 +2468,7 @@
         <w:tc>
           <w:tcPr>
             <w:tcW w:w="0" w:type="auto"/>
+            <w:vAlign w:val="bottom"/>
           </w:tcPr>
           <w:p>
             <w:pPr>
@@ -2456,7 +2486,7 @@
                 <w:sz w:val="21"/>
                 <w:szCs w:val="21"/>
               </w:rPr>
-              <w:t>437254912</w:t>
+              <w:t>506818176</w:t>
             </w:r>
           </w:p>
         </w:tc>
@@ -2487,6 +2517,7 @@
         <w:tc>
           <w:tcPr>
             <w:tcW w:w="0" w:type="auto"/>
+            <w:vAlign w:val="bottom"/>
           </w:tcPr>
           <w:p>
             <w:pPr>
@@ -2504,13 +2535,14 @@
                 <w:sz w:val="21"/>
                 <w:szCs w:val="21"/>
               </w:rPr>
-              <w:t>459793824</w:t>
-            </w:r>
-          </w:p>
-        </w:tc>
-        <w:tc>
-          <w:tcPr>
-            <w:tcW w:w="0" w:type="auto"/>
+              <w:t>405454528</w:t>
+            </w:r>
+          </w:p>
+        </w:tc>
+        <w:tc>
+          <w:tcPr>
+            <w:tcW w:w="0" w:type="auto"/>
+            <w:vAlign w:val="bottom"/>
           </w:tcPr>
           <w:p>
             <w:pPr>
@@ -2528,7 +2560,7 @@
                 <w:sz w:val="21"/>
                 <w:szCs w:val="21"/>
               </w:rPr>
-              <w:t>494344832</w:t>
+              <w:t>505976480</w:t>
             </w:r>
           </w:p>
         </w:tc>
@@ -2605,6 +2637,7 @@
         <w:tc>
           <w:tcPr>
             <w:tcW w:w="0" w:type="auto"/>
+            <w:vAlign w:val="bottom"/>
           </w:tcPr>
           <w:p>
             <w:pPr>
@@ -2622,7 +2655,7 @@
                 <w:sz w:val="21"/>
                 <w:szCs w:val="21"/>
               </w:rPr>
-              <w:t>1079763200</w:t>
+              <w:t>1043160960</w:t>
             </w:r>
           </w:p>
         </w:tc>
@@ -2653,6 +2686,7 @@
         <w:tc>
           <w:tcPr>
             <w:tcW w:w="0" w:type="auto"/>
+            <w:vAlign w:val="bottom"/>
           </w:tcPr>
           <w:p>
             <w:pPr>
@@ -2670,13 +2704,14 @@
                 <w:sz w:val="21"/>
                 <w:szCs w:val="21"/>
               </w:rPr>
-              <w:t>20515500032</w:t>
-            </w:r>
-          </w:p>
-        </w:tc>
-        <w:tc>
-          <w:tcPr>
-            <w:tcW w:w="0" w:type="auto"/>
+              <w:t>2.4619E+10</w:t>
+            </w:r>
+          </w:p>
+        </w:tc>
+        <w:tc>
+          <w:tcPr>
+            <w:tcW w:w="0" w:type="auto"/>
+            <w:vAlign w:val="bottom"/>
           </w:tcPr>
           <w:p>
             <w:pPr>
@@ -2694,7 +2729,7 @@
                 <w:sz w:val="21"/>
                 <w:szCs w:val="21"/>
               </w:rPr>
-              <w:t>17554284544</w:t>
+              <w:t>2.048E+10</w:t>
             </w:r>
           </w:p>
         </w:tc>
@@ -2776,6 +2811,7 @@
         <w:tc>
           <w:tcPr>
             <w:tcW w:w="0" w:type="auto"/>
+            <w:vAlign w:val="bottom"/>
           </w:tcPr>
           <w:p>
             <w:pPr>
@@ -2793,7 +2829,7 @@
                 <w:sz w:val="21"/>
                 <w:szCs w:val="21"/>
               </w:rPr>
-              <w:t>206599296</w:t>
+              <w:t>197976624</w:t>
             </w:r>
           </w:p>
         </w:tc>
@@ -2824,6 +2860,7 @@
         <w:tc>
           <w:tcPr>
             <w:tcW w:w="0" w:type="auto"/>
+            <w:vAlign w:val="bottom"/>
           </w:tcPr>
           <w:p>
             <w:pPr>
@@ -2841,13 +2878,14 @@
                 <w:sz w:val="21"/>
                 <w:szCs w:val="21"/>
               </w:rPr>
-              <w:t>472462176</w:t>
-            </w:r>
-          </w:p>
-        </w:tc>
-        <w:tc>
-          <w:tcPr>
-            <w:tcW w:w="0" w:type="auto"/>
+              <w:t>463234368</w:t>
+            </w:r>
+          </w:p>
+        </w:tc>
+        <w:tc>
+          <w:tcPr>
+            <w:tcW w:w="0" w:type="auto"/>
+            <w:vAlign w:val="bottom"/>
           </w:tcPr>
           <w:p>
             <w:pPr>
@@ -2865,7 +2903,7 @@
                 <w:sz w:val="21"/>
                 <w:szCs w:val="21"/>
               </w:rPr>
-              <w:t>679724160</w:t>
+              <w:t>619225152</w:t>
             </w:r>
           </w:p>
         </w:tc>
@@ -2944,6 +2982,7 @@
         <w:tc>
           <w:tcPr>
             <w:tcW w:w="0" w:type="auto"/>
+            <w:vAlign w:val="bottom"/>
           </w:tcPr>
           <w:p>
             <w:pPr>
@@ -2961,7 +3000,7 @@
                 <w:sz w:val="21"/>
                 <w:szCs w:val="21"/>
               </w:rPr>
-              <w:t>488616160</w:t>
+              <w:t>520139776</w:t>
             </w:r>
           </w:p>
         </w:tc>
@@ -2992,6 +3031,7 @@
         <w:tc>
           <w:tcPr>
             <w:tcW w:w="0" w:type="auto"/>
+            <w:vAlign w:val="bottom"/>
           </w:tcPr>
           <w:p>
             <w:pPr>
@@ -3016,6 +3056,7 @@
         <w:tc>
           <w:tcPr>
             <w:tcW w:w="0" w:type="auto"/>
+            <w:vAlign w:val="bottom"/>
           </w:tcPr>
           <w:p>
             <w:pPr>
@@ -3033,7 +3074,7 @@
                 <w:sz w:val="21"/>
                 <w:szCs w:val="21"/>
               </w:rPr>
-              <w:t>541767424</w:t>
+              <w:t>495659552</w:t>
             </w:r>
           </w:p>
         </w:tc>
@@ -3113,6 +3154,7 @@
         <w:tc>
           <w:tcPr>
             <w:tcW w:w="0" w:type="auto"/>
+            <w:vAlign w:val="bottom"/>
           </w:tcPr>
           <w:p>
             <w:pPr>
@@ -3130,7 +3172,7 @@
                 <w:sz w:val="21"/>
                 <w:szCs w:val="21"/>
               </w:rPr>
-              <w:t>405730496</w:t>
+              <w:t>414383904</w:t>
             </w:r>
           </w:p>
         </w:tc>
@@ -3161,6 +3203,7 @@
         <w:tc>
           <w:tcPr>
             <w:tcW w:w="0" w:type="auto"/>
+            <w:vAlign w:val="bottom"/>
           </w:tcPr>
           <w:p>
             <w:pPr>
@@ -3178,13 +3221,14 @@
                 <w:sz w:val="21"/>
                 <w:szCs w:val="21"/>
               </w:rPr>
-              <w:t>535488320</w:t>
-            </w:r>
-          </w:p>
-        </w:tc>
-        <w:tc>
-          <w:tcPr>
-            <w:tcW w:w="0" w:type="auto"/>
+              <w:t>517199392</w:t>
+            </w:r>
+          </w:p>
+        </w:tc>
+        <w:tc>
+          <w:tcPr>
+            <w:tcW w:w="0" w:type="auto"/>
+            <w:vAlign w:val="bottom"/>
           </w:tcPr>
           <w:p>
             <w:pPr>
@@ -3202,7 +3246,7 @@
                 <w:sz w:val="21"/>
                 <w:szCs w:val="21"/>
               </w:rPr>
-              <w:t>698529152</w:t>
+              <w:t>631288768</w:t>
             </w:r>
           </w:p>
         </w:tc>
@@ -3279,6 +3323,7 @@
         <w:tc>
           <w:tcPr>
             <w:tcW w:w="0" w:type="auto"/>
+            <w:vAlign w:val="bottom"/>
           </w:tcPr>
           <w:p>
             <w:pPr>
@@ -3296,7 +3341,7 @@
                 <w:sz w:val="21"/>
                 <w:szCs w:val="21"/>
               </w:rPr>
-              <w:t>257235696</w:t>
+              <w:t>348655232</w:t>
             </w:r>
           </w:p>
         </w:tc>
@@ -3327,6 +3372,7 @@
         <w:tc>
           <w:tcPr>
             <w:tcW w:w="0" w:type="auto"/>
+            <w:vAlign w:val="bottom"/>
           </w:tcPr>
           <w:p>
             <w:pPr>
@@ -3344,13 +3390,14 @@
                 <w:sz w:val="21"/>
                 <w:szCs w:val="21"/>
               </w:rPr>
-              <w:t>225081216</w:t>
-            </w:r>
-          </w:p>
-        </w:tc>
-        <w:tc>
-          <w:tcPr>
-            <w:tcW w:w="0" w:type="auto"/>
+              <w:t>223900320</w:t>
+            </w:r>
+          </w:p>
+        </w:tc>
+        <w:tc>
+          <w:tcPr>
+            <w:tcW w:w="0" w:type="auto"/>
+            <w:vAlign w:val="bottom"/>
           </w:tcPr>
           <w:p>
             <w:pPr>
@@ -3368,7 +3415,7 @@
                 <w:sz w:val="21"/>
                 <w:szCs w:val="21"/>
               </w:rPr>
-              <w:t>551028416</w:t>
+              <w:t>525241376</w:t>
             </w:r>
           </w:p>
         </w:tc>
@@ -3450,6 +3497,7 @@
         <w:tc>
           <w:tcPr>
             <w:tcW w:w="0" w:type="auto"/>
+            <w:vAlign w:val="bottom"/>
           </w:tcPr>
           <w:p>
             <w:pPr>
@@ -3467,7 +3515,7 @@
                 <w:sz w:val="21"/>
                 <w:szCs w:val="21"/>
               </w:rPr>
-              <w:t>204605296</w:t>
+              <w:t>205898224</w:t>
             </w:r>
           </w:p>
         </w:tc>
@@ -3498,6 +3546,7 @@
         <w:tc>
           <w:tcPr>
             <w:tcW w:w="0" w:type="auto"/>
+            <w:vAlign w:val="bottom"/>
           </w:tcPr>
           <w:p>
             <w:pPr>
@@ -3515,13 +3564,14 @@
                 <w:sz w:val="21"/>
                 <w:szCs w:val="21"/>
               </w:rPr>
-              <w:t>333299584</w:t>
-            </w:r>
-          </w:p>
-        </w:tc>
-        <w:tc>
-          <w:tcPr>
-            <w:tcW w:w="0" w:type="auto"/>
+              <w:t>280963456</w:t>
+            </w:r>
+          </w:p>
+        </w:tc>
+        <w:tc>
+          <w:tcPr>
+            <w:tcW w:w="0" w:type="auto"/>
+            <w:vAlign w:val="bottom"/>
           </w:tcPr>
           <w:p>
             <w:pPr>
@@ -3539,7 +3589,7 @@
                 <w:sz w:val="21"/>
                 <w:szCs w:val="21"/>
               </w:rPr>
-              <w:t>630041408</w:t>
+              <w:t>639153472</w:t>
             </w:r>
           </w:p>
         </w:tc>
@@ -3618,6 +3668,7 @@
         <w:tc>
           <w:tcPr>
             <w:tcW w:w="0" w:type="auto"/>
+            <w:vAlign w:val="bottom"/>
           </w:tcPr>
           <w:p>
             <w:pPr>
@@ -3635,7 +3686,7 @@
                 <w:sz w:val="21"/>
                 <w:szCs w:val="21"/>
               </w:rPr>
-              <w:t>229778864</w:t>
+              <w:t>199702848</w:t>
             </w:r>
           </w:p>
         </w:tc>
@@ -3666,6 +3717,7 @@
         <w:tc>
           <w:tcPr>
             <w:tcW w:w="0" w:type="auto"/>
+            <w:vAlign w:val="bottom"/>
           </w:tcPr>
           <w:p>
             <w:pPr>
@@ -3683,13 +3735,14 @@
                 <w:sz w:val="21"/>
                 <w:szCs w:val="21"/>
               </w:rPr>
-              <w:t>630928576</w:t>
-            </w:r>
-          </w:p>
-        </w:tc>
-        <w:tc>
-          <w:tcPr>
-            <w:tcW w:w="0" w:type="auto"/>
+              <w:t>612066560</w:t>
+            </w:r>
+          </w:p>
+        </w:tc>
+        <w:tc>
+          <w:tcPr>
+            <w:tcW w:w="0" w:type="auto"/>
+            <w:vAlign w:val="bottom"/>
           </w:tcPr>
           <w:p>
             <w:pPr>
@@ -3707,7 +3760,7 @@
                 <w:sz w:val="21"/>
                 <w:szCs w:val="21"/>
               </w:rPr>
-              <w:t>653567744</w:t>
+              <w:t>646322816</w:t>
             </w:r>
           </w:p>
         </w:tc>
@@ -3789,6 +3842,7 @@
         <w:tc>
           <w:tcPr>
             <w:tcW w:w="0" w:type="auto"/>
+            <w:vAlign w:val="bottom"/>
           </w:tcPr>
           <w:p>
             <w:pPr>
@@ -3806,7 +3860,7 @@
                 <w:sz w:val="21"/>
                 <w:szCs w:val="21"/>
               </w:rPr>
-              <w:t>262119920</w:t>
+              <w:t>267136736</w:t>
             </w:r>
           </w:p>
         </w:tc>
@@ -3837,6 +3891,7 @@
         <w:tc>
           <w:tcPr>
             <w:tcW w:w="0" w:type="auto"/>
+            <w:vAlign w:val="bottom"/>
           </w:tcPr>
           <w:p>
             <w:pPr>
@@ -3854,13 +3909,14 @@
                 <w:sz w:val="21"/>
                 <w:szCs w:val="21"/>
               </w:rPr>
-              <w:t>279656320</w:t>
-            </w:r>
-          </w:p>
-        </w:tc>
-        <w:tc>
-          <w:tcPr>
-            <w:tcW w:w="0" w:type="auto"/>
+              <w:t>272033632</w:t>
+            </w:r>
+          </w:p>
+        </w:tc>
+        <w:tc>
+          <w:tcPr>
+            <w:tcW w:w="0" w:type="auto"/>
+            <w:vAlign w:val="bottom"/>
           </w:tcPr>
           <w:p>
             <w:pPr>
@@ -3878,7 +3934,7 @@
                 <w:sz w:val="21"/>
                 <w:szCs w:val="21"/>
               </w:rPr>
-              <w:t>754891328</w:t>
+              <w:t>727729152</w:t>
             </w:r>
           </w:p>
         </w:tc>
@@ -3957,6 +4013,7 @@
         <w:tc>
           <w:tcPr>
             <w:tcW w:w="0" w:type="auto"/>
+            <w:vAlign w:val="bottom"/>
           </w:tcPr>
           <w:p>
             <w:pPr>
@@ -3974,7 +4031,7 @@
                 <w:sz w:val="21"/>
                 <w:szCs w:val="21"/>
               </w:rPr>
-              <w:t>150527072</w:t>
+              <w:t>143857072</w:t>
             </w:r>
           </w:p>
         </w:tc>
@@ -4005,6 +4062,7 @@
         <w:tc>
           <w:tcPr>
             <w:tcW w:w="0" w:type="auto"/>
+            <w:vAlign w:val="bottom"/>
           </w:tcPr>
           <w:p>
             <w:pPr>
@@ -4022,13 +4080,14 @@
                 <w:sz w:val="21"/>
                 <w:szCs w:val="21"/>
               </w:rPr>
-              <w:t>222454144</w:t>
-            </w:r>
-          </w:p>
-        </w:tc>
-        <w:tc>
-          <w:tcPr>
-            <w:tcW w:w="0" w:type="auto"/>
+              <w:t>217753584</w:t>
+            </w:r>
+          </w:p>
+        </w:tc>
+        <w:tc>
+          <w:tcPr>
+            <w:tcW w:w="0" w:type="auto"/>
+            <w:vAlign w:val="bottom"/>
           </w:tcPr>
           <w:p>
             <w:pPr>
@@ -4046,7 +4105,7 @@
                 <w:sz w:val="21"/>
                 <w:szCs w:val="21"/>
               </w:rPr>
-              <w:t>557213312</w:t>
+              <w:t>556759488</w:t>
             </w:r>
           </w:p>
         </w:tc>
@@ -4128,6 +4187,7 @@
         <w:tc>
           <w:tcPr>
             <w:tcW w:w="0" w:type="auto"/>
+            <w:vAlign w:val="bottom"/>
           </w:tcPr>
           <w:p>
             <w:pPr>
@@ -4145,7 +4205,7 @@
                 <w:sz w:val="21"/>
                 <w:szCs w:val="21"/>
               </w:rPr>
-              <w:t>182107936</w:t>
+              <w:t>165790240</w:t>
             </w:r>
           </w:p>
         </w:tc>
@@ -4176,6 +4236,7 @@
         <w:tc>
           <w:tcPr>
             <w:tcW w:w="0" w:type="auto"/>
+            <w:vAlign w:val="bottom"/>
           </w:tcPr>
           <w:p>
             <w:pPr>
@@ -4193,13 +4254,14 @@
                 <w:sz w:val="21"/>
                 <w:szCs w:val="21"/>
               </w:rPr>
-              <w:t>640808448</w:t>
-            </w:r>
-          </w:p>
-        </w:tc>
-        <w:tc>
-          <w:tcPr>
-            <w:tcW w:w="0" w:type="auto"/>
+              <w:t>659626176</w:t>
+            </w:r>
+          </w:p>
+        </w:tc>
+        <w:tc>
+          <w:tcPr>
+            <w:tcW w:w="0" w:type="auto"/>
+            <w:vAlign w:val="bottom"/>
           </w:tcPr>
           <w:p>
             <w:pPr>
@@ -4217,7 +4279,7 @@
                 <w:sz w:val="21"/>
                 <w:szCs w:val="21"/>
               </w:rPr>
-              <w:t>10125879296</w:t>
+              <w:t>1.0718E+10</w:t>
             </w:r>
           </w:p>
         </w:tc>
@@ -4294,6 +4356,7 @@
         <w:tc>
           <w:tcPr>
             <w:tcW w:w="0" w:type="auto"/>
+            <w:vAlign w:val="bottom"/>
           </w:tcPr>
           <w:p>
             <w:pPr>
@@ -4311,7 +4374,7 @@
                 <w:sz w:val="21"/>
                 <w:szCs w:val="21"/>
               </w:rPr>
-              <w:t>613173632</w:t>
+              <w:t>605917120</w:t>
             </w:r>
           </w:p>
         </w:tc>
@@ -4342,6 +4405,7 @@
         <w:tc>
           <w:tcPr>
             <w:tcW w:w="0" w:type="auto"/>
+            <w:vAlign w:val="bottom"/>
           </w:tcPr>
           <w:p>
             <w:pPr>
@@ -4359,13 +4423,14 @@
                 <w:sz w:val="21"/>
                 <w:szCs w:val="21"/>
               </w:rPr>
-              <w:t>3011764736</w:t>
-            </w:r>
-          </w:p>
-        </w:tc>
-        <w:tc>
-          <w:tcPr>
-            <w:tcW w:w="0" w:type="auto"/>
+              <w:t>2694736896</w:t>
+            </w:r>
+          </w:p>
+        </w:tc>
+        <w:tc>
+          <w:tcPr>
+            <w:tcW w:w="0" w:type="auto"/>
+            <w:vAlign w:val="bottom"/>
           </w:tcPr>
           <w:p>
             <w:pPr>
@@ -4383,7 +4448,7 @@
                 <w:sz w:val="21"/>
                 <w:szCs w:val="21"/>
               </w:rPr>
-              <w:t>3531034368</w:t>
+              <w:t>3657142784</w:t>
             </w:r>
           </w:p>
         </w:tc>
@@ -4410,6 +4475,7 @@
                 <w:sz w:val="21"/>
                 <w:szCs w:val="21"/>
               </w:rPr>
+              <w:lastRenderedPageBreak/>
               <w:t>plrabn12.txt</w:t>
             </w:r>
           </w:p>
@@ -4463,6 +4529,7 @@
         <w:tc>
           <w:tcPr>
             <w:tcW w:w="0" w:type="auto"/>
+            <w:vAlign w:val="bottom"/>
           </w:tcPr>
           <w:p>
             <w:pPr>
@@ -4480,7 +4547,7 @@
                 <w:sz w:val="21"/>
                 <w:szCs w:val="21"/>
               </w:rPr>
-              <w:t>271318112</w:t>
+              <w:t>355879616</w:t>
             </w:r>
           </w:p>
         </w:tc>
@@ -4511,6 +4578,7 @@
         <w:tc>
           <w:tcPr>
             <w:tcW w:w="0" w:type="auto"/>
+            <w:vAlign w:val="bottom"/>
           </w:tcPr>
           <w:p>
             <w:pPr>
@@ -4528,13 +4596,14 @@
                 <w:sz w:val="21"/>
                 <w:szCs w:val="21"/>
               </w:rPr>
-              <w:t>231775376</w:t>
-            </w:r>
-          </w:p>
-        </w:tc>
-        <w:tc>
-          <w:tcPr>
-            <w:tcW w:w="0" w:type="auto"/>
+              <w:t>235283696</w:t>
+            </w:r>
+          </w:p>
+        </w:tc>
+        <w:tc>
+          <w:tcPr>
+            <w:tcW w:w="0" w:type="auto"/>
+            <w:vAlign w:val="bottom"/>
           </w:tcPr>
           <w:p>
             <w:pPr>
@@ -4552,7 +4621,7 @@
                 <w:sz w:val="21"/>
                 <w:szCs w:val="21"/>
               </w:rPr>
-              <w:t>617682048</w:t>
+              <w:t>624892352</w:t>
             </w:r>
           </w:p>
         </w:tc>
@@ -4629,6 +4698,7 @@
         <w:tc>
           <w:tcPr>
             <w:tcW w:w="0" w:type="auto"/>
+            <w:vAlign w:val="bottom"/>
           </w:tcPr>
           <w:p>
             <w:pPr>
@@ -4646,7 +4716,7 @@
                 <w:sz w:val="21"/>
                 <w:szCs w:val="21"/>
               </w:rPr>
-              <w:t>267718304</w:t>
+              <w:t>266190864</w:t>
             </w:r>
           </w:p>
         </w:tc>
@@ -4677,6 +4747,7 @@
         <w:tc>
           <w:tcPr>
             <w:tcW w:w="0" w:type="auto"/>
+            <w:vAlign w:val="bottom"/>
           </w:tcPr>
           <w:p>
             <w:pPr>
@@ -4694,13 +4765,14 @@
                 <w:sz w:val="21"/>
                 <w:szCs w:val="21"/>
               </w:rPr>
-              <w:t>897230784</w:t>
-            </w:r>
-          </w:p>
-        </w:tc>
-        <w:tc>
-          <w:tcPr>
-            <w:tcW w:w="0" w:type="auto"/>
+              <w:t>865457024</w:t>
+            </w:r>
+          </w:p>
+        </w:tc>
+        <w:tc>
+          <w:tcPr>
+            <w:tcW w:w="0" w:type="auto"/>
+            <w:vAlign w:val="bottom"/>
           </w:tcPr>
           <w:p>
             <w:pPr>
@@ -4718,7 +4790,7 @@
                 <w:sz w:val="21"/>
                 <w:szCs w:val="21"/>
               </w:rPr>
-              <w:t>866594560</w:t>
+              <w:t>865133248</w:t>
             </w:r>
           </w:p>
         </w:tc>
@@ -4800,6 +4872,7 @@
         <w:tc>
           <w:tcPr>
             <w:tcW w:w="0" w:type="auto"/>
+            <w:vAlign w:val="bottom"/>
           </w:tcPr>
           <w:p>
             <w:pPr>
@@ -4817,7 +4890,7 @@
                 <w:sz w:val="21"/>
                 <w:szCs w:val="21"/>
               </w:rPr>
-              <w:t>151902496</w:t>
+              <w:t>153286800</w:t>
             </w:r>
           </w:p>
         </w:tc>
@@ -4848,6 +4921,7 @@
         <w:tc>
           <w:tcPr>
             <w:tcW w:w="0" w:type="auto"/>
+            <w:vAlign w:val="bottom"/>
           </w:tcPr>
           <w:p>
             <w:pPr>
@@ -4865,13 +4939,14 @@
                 <w:sz w:val="21"/>
                 <w:szCs w:val="21"/>
               </w:rPr>
-              <w:t>171444880</w:t>
-            </w:r>
-          </w:p>
-        </w:tc>
-        <w:tc>
-          <w:tcPr>
-            <w:tcW w:w="0" w:type="auto"/>
+              <w:t>164913200</w:t>
+            </w:r>
+          </w:p>
+        </w:tc>
+        <w:tc>
+          <w:tcPr>
+            <w:tcW w:w="0" w:type="auto"/>
+            <w:vAlign w:val="bottom"/>
           </w:tcPr>
           <w:p>
             <w:pPr>
@@ -4889,7 +4964,7 @@
                 <w:sz w:val="21"/>
                 <w:szCs w:val="21"/>
               </w:rPr>
-              <w:t>376032224</w:t>
+              <w:t>375435744</w:t>
             </w:r>
           </w:p>
         </w:tc>
@@ -4913,7 +4988,6 @@
                 <w:sz w:val="21"/>
                 <w:szCs w:val="21"/>
               </w:rPr>
-              <w:lastRenderedPageBreak/>
               <w:t>samba</w:t>
             </w:r>
           </w:p>
@@ -4967,6 +5041,7 @@
         <w:tc>
           <w:tcPr>
             <w:tcW w:w="0" w:type="auto"/>
+            <w:vAlign w:val="bottom"/>
           </w:tcPr>
           <w:p>
             <w:pPr>
@@ -4984,7 +5059,7 @@
                 <w:sz w:val="21"/>
                 <w:szCs w:val="21"/>
               </w:rPr>
-              <w:t>209993104</w:t>
+              <w:t>218308208</w:t>
             </w:r>
           </w:p>
         </w:tc>
@@ -5015,6 +5090,7 @@
         <w:tc>
           <w:tcPr>
             <w:tcW w:w="0" w:type="auto"/>
+            <w:vAlign w:val="bottom"/>
           </w:tcPr>
           <w:p>
             <w:pPr>
@@ -5032,13 +5108,14 @@
                 <w:sz w:val="21"/>
                 <w:szCs w:val="21"/>
               </w:rPr>
-              <w:t>253786896</w:t>
-            </w:r>
-          </w:p>
-        </w:tc>
-        <w:tc>
-          <w:tcPr>
-            <w:tcW w:w="0" w:type="auto"/>
+              <w:t>245865328</w:t>
+            </w:r>
+          </w:p>
+        </w:tc>
+        <w:tc>
+          <w:tcPr>
+            <w:tcW w:w="0" w:type="auto"/>
+            <w:vAlign w:val="bottom"/>
           </w:tcPr>
           <w:p>
             <w:pPr>
@@ -5056,7 +5133,7 @@
                 <w:sz w:val="21"/>
                 <w:szCs w:val="21"/>
               </w:rPr>
-              <w:t>598432384</w:t>
+              <w:t>586604416</w:t>
             </w:r>
           </w:p>
         </w:tc>
@@ -5138,6 +5215,7 @@
         <w:tc>
           <w:tcPr>
             <w:tcW w:w="0" w:type="auto"/>
+            <w:vAlign w:val="bottom"/>
           </w:tcPr>
           <w:p>
             <w:pPr>
@@ -5155,7 +5233,7 @@
                 <w:sz w:val="21"/>
                 <w:szCs w:val="21"/>
               </w:rPr>
-              <w:t>839345408</w:t>
+              <w:t>777855168</w:t>
             </w:r>
           </w:p>
         </w:tc>
@@ -5186,6 +5264,7 @@
         <w:tc>
           <w:tcPr>
             <w:tcW w:w="0" w:type="auto"/>
+            <w:vAlign w:val="bottom"/>
           </w:tcPr>
           <w:p>
             <w:pPr>
@@ -5203,13 +5282,14 @@
                 <w:sz w:val="21"/>
                 <w:szCs w:val="21"/>
               </w:rPr>
-              <w:t>13209369600</w:t>
-            </w:r>
-          </w:p>
-        </w:tc>
-        <w:tc>
-          <w:tcPr>
-            <w:tcW w:w="0" w:type="auto"/>
+              <w:t>1.1529E+10</w:t>
+            </w:r>
+          </w:p>
+        </w:tc>
+        <w:tc>
+          <w:tcPr>
+            <w:tcW w:w="0" w:type="auto"/>
+            <w:vAlign w:val="bottom"/>
           </w:tcPr>
           <w:p>
             <w:pPr>
@@ -5227,7 +5307,7 @@
                 <w:sz w:val="21"/>
                 <w:szCs w:val="21"/>
               </w:rPr>
-              <w:t>11907152896</w:t>
+              <w:t>10970432512</w:t>
             </w:r>
           </w:p>
         </w:tc>
@@ -5304,6 +5384,7 @@
         <w:tc>
           <w:tcPr>
             <w:tcW w:w="0" w:type="auto"/>
+            <w:vAlign w:val="bottom"/>
           </w:tcPr>
           <w:p>
             <w:pPr>
@@ -5321,7 +5402,7 @@
                 <w:sz w:val="21"/>
                 <w:szCs w:val="21"/>
               </w:rPr>
-              <w:t>185631072</w:t>
+              <w:t>184734288</w:t>
             </w:r>
           </w:p>
         </w:tc>
@@ -5352,6 +5433,7 @@
         <w:tc>
           <w:tcPr>
             <w:tcW w:w="0" w:type="auto"/>
+            <w:vAlign w:val="bottom"/>
           </w:tcPr>
           <w:p>
             <w:pPr>
@@ -5369,13 +5451,14 @@
                 <w:sz w:val="21"/>
                 <w:szCs w:val="21"/>
               </w:rPr>
-              <w:t>308387104</w:t>
-            </w:r>
-          </w:p>
-        </w:tc>
-        <w:tc>
-          <w:tcPr>
-            <w:tcW w:w="0" w:type="auto"/>
+              <w:t>281176480</w:t>
+            </w:r>
+          </w:p>
+        </w:tc>
+        <w:tc>
+          <w:tcPr>
+            <w:tcW w:w="0" w:type="auto"/>
+            <w:vAlign w:val="bottom"/>
           </w:tcPr>
           <w:p>
             <w:pPr>
@@ -5393,7 +5476,7 @@
                 <w:sz w:val="21"/>
                 <w:szCs w:val="21"/>
               </w:rPr>
-              <w:t>456481920</w:t>
+              <w:t>440558144</w:t>
             </w:r>
           </w:p>
         </w:tc>
@@ -5473,6 +5556,7 @@
         <w:tc>
           <w:tcPr>
             <w:tcW w:w="0" w:type="auto"/>
+            <w:vAlign w:val="bottom"/>
           </w:tcPr>
           <w:p>
             <w:pPr>
@@ -5490,7 +5574,7 @@
                 <w:sz w:val="21"/>
                 <w:szCs w:val="21"/>
               </w:rPr>
-              <w:t>186675616</w:t>
+              <w:t>187874496</w:t>
             </w:r>
           </w:p>
         </w:tc>
@@ -5521,6 +5605,7 @@
         <w:tc>
           <w:tcPr>
             <w:tcW w:w="0" w:type="auto"/>
+            <w:vAlign w:val="bottom"/>
           </w:tcPr>
           <w:p>
             <w:pPr>
@@ -5538,13 +5623,14 @@
                 <w:sz w:val="21"/>
                 <w:szCs w:val="21"/>
               </w:rPr>
-              <w:t>225896720</w:t>
-            </w:r>
-          </w:p>
-        </w:tc>
-        <w:tc>
-          <w:tcPr>
-            <w:tcW w:w="0" w:type="auto"/>
+              <w:t>217633920</w:t>
+            </w:r>
+          </w:p>
+        </w:tc>
+        <w:tc>
+          <w:tcPr>
+            <w:tcW w:w="0" w:type="auto"/>
+            <w:vAlign w:val="bottom"/>
           </w:tcPr>
           <w:p>
             <w:pPr>
@@ -5562,7 +5648,7 @@
                 <w:sz w:val="21"/>
                 <w:szCs w:val="21"/>
               </w:rPr>
-              <w:t>667889664</w:t>
+              <w:t>632959424</w:t>
             </w:r>
           </w:p>
         </w:tc>
@@ -5641,6 +5727,7 @@
         <w:tc>
           <w:tcPr>
             <w:tcW w:w="0" w:type="auto"/>
+            <w:vAlign w:val="bottom"/>
           </w:tcPr>
           <w:p>
             <w:pPr>
@@ -5658,7 +5745,7 @@
                 <w:sz w:val="21"/>
                 <w:szCs w:val="21"/>
               </w:rPr>
-              <w:t>165619520</w:t>
+              <w:t>170239936</w:t>
             </w:r>
           </w:p>
         </w:tc>
@@ -5689,6 +5776,7 @@
         <w:tc>
           <w:tcPr>
             <w:tcW w:w="0" w:type="auto"/>
+            <w:vAlign w:val="bottom"/>
           </w:tcPr>
           <w:p>
             <w:pPr>
@@ -5706,13 +5794,14 @@
                 <w:sz w:val="21"/>
                 <w:szCs w:val="21"/>
               </w:rPr>
-              <w:t>182658384</w:t>
-            </w:r>
-          </w:p>
-        </w:tc>
-        <w:tc>
-          <w:tcPr>
-            <w:tcW w:w="0" w:type="auto"/>
+              <w:t>175490288</w:t>
+            </w:r>
+          </w:p>
+        </w:tc>
+        <w:tc>
+          <w:tcPr>
+            <w:tcW w:w="0" w:type="auto"/>
+            <w:vAlign w:val="bottom"/>
           </w:tcPr>
           <w:p>
             <w:pPr>
@@ -5730,7 +5819,7 @@
                 <w:sz w:val="21"/>
                 <w:szCs w:val="21"/>
               </w:rPr>
-              <w:t>457117056</w:t>
+              <w:t>453864288</w:t>
             </w:r>
           </w:p>
         </w:tc>
@@ -5810,6 +5899,7 @@
         <w:tc>
           <w:tcPr>
             <w:tcW w:w="0" w:type="auto"/>
+            <w:vAlign w:val="bottom"/>
           </w:tcPr>
           <w:p>
             <w:pPr>
@@ -5827,7 +5917,7 @@
                 <w:sz w:val="21"/>
                 <w:szCs w:val="21"/>
               </w:rPr>
-              <w:t>266025440</w:t>
+              <w:t>257936336</w:t>
             </w:r>
           </w:p>
         </w:tc>
@@ -5858,6 +5948,7 @@
         <w:tc>
           <w:tcPr>
             <w:tcW w:w="0" w:type="auto"/>
+            <w:vAlign w:val="bottom"/>
           </w:tcPr>
           <w:p>
             <w:pPr>
@@ -5875,13 +5966,14 @@
                 <w:sz w:val="21"/>
                 <w:szCs w:val="21"/>
               </w:rPr>
-              <w:t>754741760</w:t>
-            </w:r>
-          </w:p>
-        </w:tc>
-        <w:tc>
-          <w:tcPr>
-            <w:tcW w:w="0" w:type="auto"/>
+              <w:t>786399424</w:t>
+            </w:r>
+          </w:p>
+        </w:tc>
+        <w:tc>
+          <w:tcPr>
+            <w:tcW w:w="0" w:type="auto"/>
+            <w:vAlign w:val="bottom"/>
           </w:tcPr>
           <w:p>
             <w:pPr>
@@ -5899,7 +5991,7 @@
                 <w:sz w:val="21"/>
                 <w:szCs w:val="21"/>
               </w:rPr>
-              <w:t>2247774976</w:t>
+              <w:t>2389092864</w:t>
             </w:r>
           </w:p>
         </w:tc>
@@ -5976,6 +6068,7 @@
         <w:tc>
           <w:tcPr>
             <w:tcW w:w="0" w:type="auto"/>
+            <w:vAlign w:val="bottom"/>
           </w:tcPr>
           <w:p>
             <w:pPr>
@@ -5993,7 +6086,7 @@
                 <w:sz w:val="21"/>
                 <w:szCs w:val="21"/>
               </w:rPr>
-              <w:t>460366336</w:t>
+              <w:t>464970016</w:t>
             </w:r>
           </w:p>
         </w:tc>
@@ -6024,6 +6117,7 @@
         <w:tc>
           <w:tcPr>
             <w:tcW w:w="0" w:type="auto"/>
+            <w:vAlign w:val="bottom"/>
           </w:tcPr>
           <w:p>
             <w:pPr>
@@ -6048,6 +6142,7 @@
         <w:tc>
           <w:tcPr>
             <w:tcW w:w="0" w:type="auto"/>
+            <w:vAlign w:val="bottom"/>
           </w:tcPr>
           <w:p>
             <w:pPr>
@@ -6145,6 +6240,7 @@
         <w:tc>
           <w:tcPr>
             <w:tcW w:w="0" w:type="auto"/>
+            <w:vAlign w:val="bottom"/>
           </w:tcPr>
           <w:p>
             <w:pPr>
@@ -6162,7 +6258,7 @@
                 <w:sz w:val="21"/>
                 <w:szCs w:val="21"/>
               </w:rPr>
-              <w:t>186220736</w:t>
+              <w:t>189643072</w:t>
             </w:r>
           </w:p>
         </w:tc>
@@ -6193,6 +6289,7 @@
         <w:tc>
           <w:tcPr>
             <w:tcW w:w="0" w:type="auto"/>
+            <w:vAlign w:val="bottom"/>
           </w:tcPr>
           <w:p>
             <w:pPr>
@@ -6210,13 +6307,14 @@
                 <w:sz w:val="21"/>
                 <w:szCs w:val="21"/>
               </w:rPr>
-              <w:t>208360496</w:t>
-            </w:r>
-          </w:p>
-        </w:tc>
-        <w:tc>
-          <w:tcPr>
-            <w:tcW w:w="0" w:type="auto"/>
+              <w:t>198672368</w:t>
+            </w:r>
+          </w:p>
+        </w:tc>
+        <w:tc>
+          <w:tcPr>
+            <w:tcW w:w="0" w:type="auto"/>
+            <w:vAlign w:val="bottom"/>
           </w:tcPr>
           <w:p>
             <w:pPr>
@@ -6234,7 +6332,7 @@
                 <w:sz w:val="21"/>
                 <w:szCs w:val="21"/>
               </w:rPr>
-              <w:t>479010656</w:t>
+              <w:t>470866816</w:t>
             </w:r>
           </w:p>
         </w:tc>
@@ -6413,7 +6511,7 @@
                 <w:sz w:val="21"/>
                 <w:szCs w:val="21"/>
               </w:rPr>
-              <w:t>322865634</w:t>
+              <w:t>338358962</w:t>
             </w:r>
           </w:p>
         </w:tc>
@@ -6499,7 +6597,7 @@
                 <w:sz w:val="21"/>
                 <w:szCs w:val="21"/>
               </w:rPr>
-              <w:t>1689632261</w:t>
+              <w:t>1758015084</w:t>
             </w:r>
           </w:p>
         </w:tc>
@@ -6542,7 +6640,7 @@
                 <w:sz w:val="21"/>
                 <w:szCs w:val="21"/>
               </w:rPr>
-              <w:t>2153006402</w:t>
+              <w:t>2250386381</w:t>
             </w:r>
           </w:p>
         </w:tc>
@@ -6714,8 +6812,6 @@
       <w:r>
         <w:t>.</w:t>
       </w:r>
-      <w:bookmarkStart w:id="1" w:name="_GoBack"/>
-      <w:bookmarkEnd w:id="1"/>
     </w:p>
     <w:p/>
     <w:p>
@@ -6863,7 +6959,6 @@
         <w:pStyle w:val="Heading2"/>
       </w:pPr>
       <w:r>
-        <w:lastRenderedPageBreak/>
         <w:t>Encoding Used by the td64 Interface</w:t>
       </w:r>
     </w:p>
@@ -8371,7 +8466,11 @@
         <w:t>the data block being compressed contains</w:t>
       </w:r>
       <w:r>
-        <w:t xml:space="preserve"> fewer unique values than the unique limit, </w:t>
+        <w:t xml:space="preserve"> fewer </w:t>
+      </w:r>
+      <w:r>
+        <w:lastRenderedPageBreak/>
+        <w:t xml:space="preserve">unique values than the unique limit, </w:t>
       </w:r>
       <w:r>
         <w:t xml:space="preserve">extended </w:t>
@@ -8383,7 +8482,6 @@
     <w:p/>
     <w:p>
       <w:r>
-        <w:lastRenderedPageBreak/>
         <w:t>String mode encodes repeat</w:t>
       </w:r>
       <w:r>
@@ -8948,6 +9046,7 @@
         </w:sectPr>
       </w:pPr>
       <w:r>
+        <w:lastRenderedPageBreak/>
         <w:t>The implementation of td512 uses fixed bit coding, text, single value, string, and 7-bit mode</w:t>
       </w:r>
       <w:r>

</xml_diff>

<commit_message>
Update performance data for v2.1.8
</commit_message>
<xml_diff>
--- a/Tiny Data Compression with td512.docx
+++ b/Tiny Data Compression with td512.docx
@@ -132,81 +132,81 @@
         <w:t xml:space="preserve">. </w:t>
       </w:r>
       <w:r>
-        <w:t>QuickLZ</w:t>
-      </w:r>
-      <w:r>
-        <w:t xml:space="preserve"> </w:t>
-      </w:r>
-      <w:r>
-        <w:t>steadily decline</w:t>
-      </w:r>
-      <w:r>
-        <w:t>s</w:t>
-      </w:r>
-      <w:r>
-        <w:t xml:space="preserve"> in compression ratio</w:t>
-      </w:r>
-      <w:r>
-        <w:t xml:space="preserve"> as the number of bytes decreases to 128</w:t>
-      </w:r>
-      <w:r>
-        <w:t>, and a</w:t>
-      </w:r>
-      <w:r>
-        <w:t>t 64 bytes, produces</w:t>
-      </w:r>
-      <w:r>
-        <w:t xml:space="preserve"> </w:t>
-      </w:r>
-      <w:r>
-        <w:t>compression</w:t>
-      </w:r>
-      <w:r>
-        <w:t xml:space="preserve"> only for highly compressible files</w:t>
-      </w:r>
-      <w:r>
-        <w:t xml:space="preserve">. </w:t>
-      </w:r>
-      <w:r>
-        <w:t>td512 has good compression at 64 bytes</w:t>
-      </w:r>
-      <w:r>
-        <w:t xml:space="preserve"> with the td64 interface</w:t>
-      </w:r>
-      <w:r>
-        <w:t xml:space="preserve">. td512 </w:t>
-      </w:r>
-      <w:r>
-        <w:t xml:space="preserve">combines extended text and string modes </w:t>
-      </w:r>
-      <w:r>
-        <w:t xml:space="preserve">for 128 to 512 bytes </w:t>
-      </w:r>
-      <w:r>
-        <w:t>and uses</w:t>
-      </w:r>
-      <w:r>
-        <w:t xml:space="preserve"> </w:t>
-      </w:r>
-      <w:r>
-        <w:t xml:space="preserve">the </w:t>
-      </w:r>
-      <w:r>
-        <w:t xml:space="preserve">td64 </w:t>
-      </w:r>
-      <w:r>
-        <w:t>interface</w:t>
-      </w:r>
-      <w:r>
-        <w:t xml:space="preserve"> </w:t>
-      </w:r>
-      <w:r>
-        <w:t>to co</w:t>
+        <w:t xml:space="preserve">Zstandard produces excellent compression but at </w:t>
+      </w:r>
+      <w:r>
+        <w:t>one-third</w:t>
       </w:r>
       <w:bookmarkStart w:id="0" w:name="_GoBack"/>
       <w:bookmarkEnd w:id="0"/>
       <w:r>
-        <w:t xml:space="preserve">mpress </w:t>
+        <w:t xml:space="preserve"> </w:t>
+      </w:r>
+      <w:r>
+        <w:t>the speed of td512. Both QuickLZ and Zstandard</w:t>
+      </w:r>
+      <w:r>
+        <w:t xml:space="preserve"> </w:t>
+      </w:r>
+      <w:r>
+        <w:t>steadily decline in compression ratio</w:t>
+      </w:r>
+      <w:r>
+        <w:t xml:space="preserve"> as the number of bytes decreases to 128</w:t>
+      </w:r>
+      <w:r>
+        <w:t>, and a</w:t>
+      </w:r>
+      <w:r>
+        <w:t>t 64 bytes, produce</w:t>
+      </w:r>
+      <w:r>
+        <w:t xml:space="preserve"> </w:t>
+      </w:r>
+      <w:r>
+        <w:t>compression</w:t>
+      </w:r>
+      <w:r>
+        <w:t xml:space="preserve"> only for highly compressible files</w:t>
+      </w:r>
+      <w:r>
+        <w:t xml:space="preserve">. </w:t>
+      </w:r>
+      <w:r>
+        <w:t>td512 has good compression at 64 bytes</w:t>
+      </w:r>
+      <w:r>
+        <w:t xml:space="preserve"> with the td64 interface</w:t>
+      </w:r>
+      <w:r>
+        <w:t xml:space="preserve">. td512 </w:t>
+      </w:r>
+      <w:r>
+        <w:t xml:space="preserve">combines extended text and string modes </w:t>
+      </w:r>
+      <w:r>
+        <w:t xml:space="preserve">for 128 to 512 bytes </w:t>
+      </w:r>
+      <w:r>
+        <w:t>and uses</w:t>
+      </w:r>
+      <w:r>
+        <w:t xml:space="preserve"> </w:t>
+      </w:r>
+      <w:r>
+        <w:t xml:space="preserve">the </w:t>
+      </w:r>
+      <w:r>
+        <w:t xml:space="preserve">td64 </w:t>
+      </w:r>
+      <w:r>
+        <w:t>interface</w:t>
+      </w:r>
+      <w:r>
+        <w:t xml:space="preserve"> </w:t>
+      </w:r>
+      <w:r>
+        <w:t xml:space="preserve">to compress </w:t>
       </w:r>
       <w:r>
         <w:t>any remaining</w:t>
@@ -340,152 +340,97 @@
     <w:p/>
     <w:p>
       <w:r>
-        <w:t xml:space="preserve">The </w:t>
-      </w:r>
-      <w:proofErr w:type="spellStart"/>
-      <w:r>
-        <w:t>Zstandard</w:t>
-      </w:r>
-      <w:proofErr w:type="spellEnd"/>
+        <w:t xml:space="preserve">The Zstandard </w:t>
+      </w:r>
+      <w:r>
+        <w:t xml:space="preserve">algorithm </w:t>
+      </w:r>
+      <w:r>
+        <w:t>uses</w:t>
+      </w:r>
+      <w:r>
+        <w:t xml:space="preserve"> LZ77 and Huffman coding</w:t>
+      </w:r>
+      <w:r>
+        <w:t xml:space="preserve">. </w:t>
+      </w:r>
+      <w:r>
+        <w:t>Although</w:t>
+      </w:r>
+      <w:r>
+        <w:t xml:space="preserve"> Huffman coding, with</w:t>
+      </w:r>
+      <w:r>
+        <w:t xml:space="preserve"> its optimal compression using frequency analysis of values</w:t>
+      </w:r>
+      <w:r>
+        <w:t>,</w:t>
+      </w:r>
       <w:r>
         <w:t xml:space="preserve"> </w:t>
       </w:r>
       <w:r>
-        <w:t>algorithm produces excellent compression at a good speed for 512</w:t>
-      </w:r>
-      <w:r>
-        <w:t>-</w:t>
-      </w:r>
-      <w:r>
-        <w:t>byte</w:t>
-      </w:r>
-      <w:r>
-        <w:t xml:space="preserve"> blocks</w:t>
-      </w:r>
-      <w:r>
-        <w:t xml:space="preserve"> using LZ77 and Huffman coding</w:t>
-      </w:r>
-      <w:r>
-        <w:t xml:space="preserve"> on the Squash benchmark data</w:t>
-      </w:r>
-      <w:r>
-        <w:t xml:space="preserve"> (see </w:t>
-      </w:r>
-      <w:r>
-        <w:fldChar w:fldCharType="begin"/>
-      </w:r>
-      <w:r>
-        <w:instrText xml:space="preserve"> REF _Ref93840560 \h </w:instrText>
-      </w:r>
-      <w:r>
-        <w:fldChar w:fldCharType="separate"/>
-      </w:r>
-      <w:r>
-        <w:t xml:space="preserve">Table </w:t>
-      </w:r>
-      <w:r>
-        <w:rPr>
-          <w:noProof/>
-        </w:rPr>
-        <w:t>3</w:t>
-      </w:r>
-      <w:r>
-        <w:fldChar w:fldCharType="end"/>
-      </w:r>
-      <w:r>
-        <w:t>)</w:t>
-      </w:r>
-      <w:r>
-        <w:t xml:space="preserve">. But the average compression speed of </w:t>
-      </w:r>
-      <w:proofErr w:type="spellStart"/>
-      <w:r>
-        <w:t>Zstandard</w:t>
-      </w:r>
-      <w:proofErr w:type="spellEnd"/>
-      <w:r>
-        <w:t xml:space="preserve"> is 100 Mbyte</w:t>
-      </w:r>
-      <w:r>
-        <w:t>s</w:t>
-      </w:r>
-      <w:r>
-        <w:t xml:space="preserve"> per second, 1/3 that of td512. </w:t>
-      </w:r>
-      <w:r>
-        <w:t xml:space="preserve">And like QuickLZ, produces compression only for highly compressible files for 64-byte blocks. </w:t>
-      </w:r>
-      <w:r>
-        <w:t>Although</w:t>
-      </w:r>
-      <w:r>
-        <w:t xml:space="preserve"> Huffman coding, with</w:t>
-      </w:r>
-      <w:r>
-        <w:t xml:space="preserve"> its optimal compression using frequency analysis of values</w:t>
-      </w:r>
-      <w:r>
-        <w:t>,</w:t>
+        <w:t>works well for larger datasets</w:t>
+      </w:r>
+      <w:r>
+        <w:t>, f</w:t>
+      </w:r>
+      <w:r>
+        <w:t xml:space="preserve">or </w:t>
+      </w:r>
+      <w:r>
+        <w:t>tiny</w:t>
+      </w:r>
+      <w:r>
+        <w:t xml:space="preserve"> datasets the </w:t>
+      </w:r>
+      <w:r>
+        <w:t>compression modes</w:t>
+      </w:r>
+      <w:r>
+        <w:t xml:space="preserve"> used in td512 </w:t>
+      </w:r>
+      <w:r>
+        <w:t xml:space="preserve">approach or exceed </w:t>
+      </w:r>
+      <w:r>
+        <w:t xml:space="preserve">the </w:t>
+      </w:r>
+      <w:r>
+        <w:t>results of using the Huffman algorithm</w:t>
+      </w:r>
+      <w:r>
+        <w:t>, and at a higher speed</w:t>
+      </w:r>
+      <w:r>
+        <w:t>.</w:t>
       </w:r>
       <w:r>
         <w:t xml:space="preserve"> </w:t>
       </w:r>
       <w:r>
-        <w:t>works well for larger datasets</w:t>
-      </w:r>
-      <w:r>
-        <w:t>, f</w:t>
-      </w:r>
-      <w:r>
-        <w:t xml:space="preserve">or </w:t>
-      </w:r>
-      <w:r>
-        <w:t>tiny</w:t>
-      </w:r>
-      <w:r>
-        <w:t xml:space="preserve"> datasets the </w:t>
-      </w:r>
-      <w:r>
-        <w:t>compression modes</w:t>
-      </w:r>
-      <w:r>
-        <w:t xml:space="preserve"> used in td512 </w:t>
-      </w:r>
-      <w:r>
-        <w:t xml:space="preserve">approach or exceed </w:t>
-      </w:r>
-      <w:r>
-        <w:t xml:space="preserve">the </w:t>
-      </w:r>
-      <w:r>
-        <w:t>results of using the Huffman algorithm</w:t>
-      </w:r>
-      <w:r>
-        <w:t>, and at a higher speed</w:t>
-      </w:r>
-      <w:r>
-        <w:t>.</w:t>
+        <w:t>W</w:t>
+      </w:r>
+      <w:r>
+        <w:t xml:space="preserve">ith </w:t>
+      </w:r>
+      <w:r>
+        <w:t>the</w:t>
+      </w:r>
+      <w:r>
+        <w:t xml:space="preserve"> focus on speed of execution, </w:t>
+      </w:r>
+      <w:r>
+        <w:t>arithmetic coding is</w:t>
       </w:r>
       <w:r>
         <w:t xml:space="preserve"> </w:t>
       </w:r>
       <w:r>
-        <w:t>W</w:t>
-      </w:r>
-      <w:r>
-        <w:t xml:space="preserve">ith </w:t>
-      </w:r>
-      <w:r>
-        <w:t>the</w:t>
-      </w:r>
-      <w:r>
-        <w:t xml:space="preserve"> focus on speed of execution, </w:t>
-      </w:r>
-      <w:r>
-        <w:t>arithmetic coding is</w:t>
-      </w:r>
-      <w:r>
-        <w:t xml:space="preserve"> not </w:t>
+        <w:t xml:space="preserve">also </w:t>
+      </w:r>
+      <w:r>
+        <w:t xml:space="preserve">not </w:t>
       </w:r>
       <w:r>
         <w:t xml:space="preserve">a </w:t>
@@ -586,7 +531,13 @@
         <w:t xml:space="preserve"> </w:t>
       </w:r>
       <w:r>
-        <w:t xml:space="preserve">The final section of the paper discusses the fundamentals of td64, the compression interface that the td512 algorithm uses. </w:t>
+        <w:t xml:space="preserve">The final section of the paper discusses the fundamentals of </w:t>
+      </w:r>
+      <w:r>
+        <w:t xml:space="preserve">td512 and </w:t>
+      </w:r>
+      <w:r>
+        <w:t xml:space="preserve">td64, the compression interface that the td512 algorithm uses. </w:t>
       </w:r>
       <w:r>
         <w:t xml:space="preserve">The appendix shows performance data for </w:t>
@@ -595,15 +546,25 @@
         <w:t>8</w:t>
       </w:r>
       <w:r>
-        <w:t xml:space="preserve"> to 512 bytes. Also presented in the appendix are compression values from running </w:t>
-      </w:r>
-      <w:proofErr w:type="spellStart"/>
-      <w:r>
-        <w:t>Zstandard</w:t>
-      </w:r>
-      <w:proofErr w:type="spellEnd"/>
-      <w:r>
-        <w:t xml:space="preserve"> v1.5.1 </w:t>
+        <w:t>-</w:t>
+      </w:r>
+      <w:r>
+        <w:t xml:space="preserve"> to 512</w:t>
+      </w:r>
+      <w:r>
+        <w:t>-</w:t>
+      </w:r>
+      <w:r>
+        <w:t>byte</w:t>
+      </w:r>
+      <w:r>
+        <w:t xml:space="preserve"> block</w:t>
+      </w:r>
+      <w:r>
+        <w:t xml:space="preserve">s. Also presented in the appendix are compression values from running </w:t>
+      </w:r>
+      <w:r>
+        <w:t xml:space="preserve">Zstandard v1.5.1 </w:t>
       </w:r>
       <w:r>
         <w:t>(</w:t>
@@ -769,32 +730,32 @@
         <w:t xml:space="preserve"> </w:t>
       </w:r>
       <w:r>
-        <w:t>In addition to running td512 with a 512-</w:t>
+        <w:t>In addition to running td512 with a 512-byte block size, t</w:t>
+      </w:r>
+      <w:r>
+        <w:t xml:space="preserve">he QuickLZ public distribution of version 1.5.1 Beta 7 was modified to iterate over a </w:t>
+      </w:r>
+      <w:r>
+        <w:t xml:space="preserve">512-byte block size. </w:t>
+      </w:r>
+      <w:r>
+        <w:t>Both programs</w:t>
+      </w:r>
+      <w:r>
+        <w:t xml:space="preserve"> were run </w:t>
+      </w:r>
+      <w:r>
+        <w:t>on</w:t>
+      </w:r>
+      <w:r>
+        <w:t xml:space="preserve"> the Squash benchmark test data</w:t>
+      </w:r>
+      <w:r>
+        <w:t xml:space="preserve"> on a </w:t>
       </w:r>
       <w:r>
         <w:lastRenderedPageBreak/>
-        <w:t>byte block size, t</w:t>
-      </w:r>
-      <w:r>
-        <w:t xml:space="preserve">he QuickLZ public distribution of version 1.5.1 Beta 7 was modified to iterate over a </w:t>
-      </w:r>
-      <w:r>
-        <w:t xml:space="preserve">512-byte block size. </w:t>
-      </w:r>
-      <w:r>
-        <w:t>Both programs</w:t>
-      </w:r>
-      <w:r>
-        <w:t xml:space="preserve"> were run </w:t>
-      </w:r>
-      <w:r>
-        <w:t>on</w:t>
-      </w:r>
-      <w:r>
-        <w:t xml:space="preserve"> the Squash benchmark test data</w:t>
-      </w:r>
-      <w:r>
-        <w:t xml:space="preserve"> on a MacBook with a </w:t>
+        <w:t xml:space="preserve">MacBook with a </w:t>
       </w:r>
       <w:r>
         <w:t>2</w:t>
@@ -845,7 +806,7 @@
         <w:t>.1.</w:t>
       </w:r>
       <w:r>
-        <w:t>5</w:t>
+        <w:t>8</w:t>
       </w:r>
       <w:r>
         <w:t xml:space="preserve"> </w:t>
@@ -4481,7 +4442,6 @@
                 <w:sz w:val="21"/>
                 <w:szCs w:val="21"/>
               </w:rPr>
-              <w:lastRenderedPageBreak/>
               <w:t>plrabn12.txt</w:t>
             </w:r>
           </w:p>
@@ -4824,6 +4784,7 @@
                 <w:sz w:val="21"/>
                 <w:szCs w:val="21"/>
               </w:rPr>
+              <w:lastRenderedPageBreak/>
               <w:t>reymont</w:t>
             </w:r>
             <w:proofErr w:type="spellEnd"/>
@@ -6744,7 +6705,13 @@
         <w:t>Y</w:t>
       </w:r>
       <w:r>
-        <w:t xml:space="preserve">ou can call td64 and td64d functions to compress and decompress </w:t>
+        <w:t xml:space="preserve">ou can call </w:t>
+      </w:r>
+      <w:r>
+        <w:t xml:space="preserve">the </w:t>
+      </w:r>
+      <w:r>
+        <w:t xml:space="preserve">td64 and td64d functions to compress and decompress </w:t>
       </w:r>
       <w:r>
         <w:t>1</w:t>
@@ -8834,15 +8801,7 @@
         <w:t xml:space="preserve"> </w:t>
       </w:r>
       <w:r>
-        <w:t xml:space="preserve">The compression achieved by </w:t>
-      </w:r>
-      <w:proofErr w:type="spellStart"/>
-      <w:r>
-        <w:t>Zstandard</w:t>
-      </w:r>
-      <w:proofErr w:type="spellEnd"/>
-      <w:r>
-        <w:t xml:space="preserve"> is the best presented in this paper at 36.9%, but for most files the program takes at least twice as long to run as td512. </w:t>
+        <w:t xml:space="preserve">The compression achieved by Zstandard is the best presented in this paper at 36.9%, but for most files the program takes at least twice as long to run as td512. </w:t>
       </w:r>
       <w:r>
         <w:t>A</w:t>
@@ -8881,15 +8840,7 @@
         <w:t xml:space="preserve">%. </w:t>
       </w:r>
       <w:r>
-        <w:t xml:space="preserve">Both QuickLZ and </w:t>
-      </w:r>
-      <w:proofErr w:type="spellStart"/>
-      <w:r>
-        <w:t>Zstandard</w:t>
-      </w:r>
-      <w:proofErr w:type="spellEnd"/>
-      <w:r>
-        <w:t xml:space="preserve"> produce </w:t>
+        <w:t xml:space="preserve">Both QuickLZ and Zstandard produce </w:t>
       </w:r>
       <w:r>
         <w:t xml:space="preserve">limited </w:t>
@@ -9122,15 +9073,7 @@
         <w:t xml:space="preserve"> and fpaq0 </w:t>
       </w:r>
       <w:r>
-        <w:t xml:space="preserve">and </w:t>
-      </w:r>
-      <w:proofErr w:type="spellStart"/>
-      <w:r>
-        <w:t>Zstandard</w:t>
-      </w:r>
-      <w:proofErr w:type="spellEnd"/>
-      <w:r>
-        <w:t xml:space="preserve"> </w:t>
+        <w:t xml:space="preserve">and Zstandard </w:t>
       </w:r>
       <w:r>
         <w:t xml:space="preserve">v1.5.1 </w:t>
@@ -30576,7 +30519,6 @@
   <w:style w:type="character" w:default="1" w:styleId="DefaultParagraphFont">
     <w:name w:val="Default Paragraph Font"/>
     <w:uiPriority w:val="1"/>
-    <w:semiHidden/>
     <w:unhideWhenUsed/>
   </w:style>
   <w:style w:type="table" w:default="1" w:styleId="TableNormal">
@@ -30858,6 +30800,16 @@
       <w:u w:val="single"/>
     </w:rPr>
   </w:style>
+  <w:style w:type="character" w:styleId="PlaceholderText">
+    <w:name w:val="Placeholder Text"/>
+    <w:basedOn w:val="DefaultParagraphFont"/>
+    <w:uiPriority w:val="99"/>
+    <w:semiHidden/>
+    <w:rsid w:val="00A73327"/>
+    <w:rPr>
+      <w:color w:val="808080"/>
+    </w:rPr>
+  </w:style>
 </w:styles>
 </file>
 

</xml_diff>